<commit_message>
Bakgrund - mobilanvandare sa gott som klar
</commit_message>
<xml_diff>
--- a/Rapport.docx
+++ b/Rapport.docx
@@ -87,26 +87,58 @@
         </w:rPr>
         <w:t xml:space="preserve">Mobilutvecklingen har under de senaste åren gått fort framåt, vilket har lett till att mobiler numera utvecklas till att fungera likt en handburen minidator. Huvudsyftet med mobiler är inte längre att bara kunna kommunicera med andra, utan även att bland annat ha möjligheten att få ut information genom webben. Att en websida inte längre endast ses i en skrivbordsskärm har gjort att nya webblösningar krävs. En utvecklare måste ha i åtanke att webbdesignen bör fungera för en användare som sitter på kontoret och läser sidan från en skrivbordsskärm, likaväl för en användare som sitter på tåget och läser sidan från mobilen. </w:t>
       </w:r>
+      <w:proofErr w:type="spellStart"/>
       <w:r>
         <w:rPr>
           <w:rFonts w:ascii="Times New Roman" w:hAnsi="Times New Roman" w:cs="Times New Roman"/>
           <w:i/>
         </w:rPr>
-        <w:t>Responsive web design</w:t>
-      </w:r>
-      <w:r>
-        <w:rPr>
-          <w:rFonts w:ascii="Times New Roman" w:hAnsi="Times New Roman" w:cs="Times New Roman"/>
-        </w:rPr>
-        <w:t xml:space="preserve"> är en lösning vilken beroende på skärmstorlek renderar samma sida på olika sätt. I responsive web design har det fokuserats på två olika metoder, </w:t>
-      </w:r>
+        <w:t>Responsive</w:t>
+      </w:r>
+      <w:proofErr w:type="spellEnd"/>
       <w:r>
         <w:rPr>
           <w:rFonts w:ascii="Times New Roman" w:hAnsi="Times New Roman" w:cs="Times New Roman"/>
           <w:i/>
         </w:rPr>
-        <w:t>Mobile-first</w:t>
-      </w:r>
+        <w:t xml:space="preserve"> web design</w:t>
+      </w:r>
+      <w:r>
+        <w:rPr>
+          <w:rFonts w:ascii="Times New Roman" w:hAnsi="Times New Roman" w:cs="Times New Roman"/>
+        </w:rPr>
+        <w:t xml:space="preserve"> är en lösning vilken beroende på skärmstorlek renderar samma sida på olika sätt. I </w:t>
+      </w:r>
+      <w:proofErr w:type="spellStart"/>
+      <w:r>
+        <w:rPr>
+          <w:rFonts w:ascii="Times New Roman" w:hAnsi="Times New Roman" w:cs="Times New Roman"/>
+        </w:rPr>
+        <w:t>responsive</w:t>
+      </w:r>
+      <w:proofErr w:type="spellEnd"/>
+      <w:r>
+        <w:rPr>
+          <w:rFonts w:ascii="Times New Roman" w:hAnsi="Times New Roman" w:cs="Times New Roman"/>
+        </w:rPr>
+        <w:t xml:space="preserve"> web design har det fokuserats på två olika metoder, </w:t>
+      </w:r>
+      <w:r>
+        <w:rPr>
+          <w:rFonts w:ascii="Times New Roman" w:hAnsi="Times New Roman" w:cs="Times New Roman"/>
+          <w:i/>
+        </w:rPr>
+        <w:t>Mobile-</w:t>
+      </w:r>
+      <w:proofErr w:type="spellStart"/>
+      <w:r>
+        <w:rPr>
+          <w:rFonts w:ascii="Times New Roman" w:hAnsi="Times New Roman" w:cs="Times New Roman"/>
+          <w:i/>
+        </w:rPr>
+        <w:t>first</w:t>
+      </w:r>
+      <w:proofErr w:type="spellEnd"/>
       <w:r>
         <w:rPr>
           <w:rFonts w:ascii="Times New Roman" w:hAnsi="Times New Roman" w:cs="Times New Roman"/>
@@ -118,8 +150,17 @@
           <w:rFonts w:ascii="Times New Roman" w:hAnsi="Times New Roman" w:cs="Times New Roman"/>
           <w:i/>
         </w:rPr>
-        <w:t>Desktop-first</w:t>
-      </w:r>
+        <w:t>Desktop-</w:t>
+      </w:r>
+      <w:proofErr w:type="spellStart"/>
+      <w:r>
+        <w:rPr>
+          <w:rFonts w:ascii="Times New Roman" w:hAnsi="Times New Roman" w:cs="Times New Roman"/>
+          <w:i/>
+        </w:rPr>
+        <w:t>first</w:t>
+      </w:r>
+      <w:proofErr w:type="spellEnd"/>
       <w:r>
         <w:rPr>
           <w:rFonts w:ascii="Times New Roman" w:hAnsi="Times New Roman" w:cs="Times New Roman"/>
@@ -209,7 +250,55 @@
         <w:rPr>
           <w:rFonts w:ascii="Times New Roman" w:hAnsi="Times New Roman" w:cs="Times New Roman"/>
         </w:rPr>
-        <w:t>Sedan 2007 då Apple visade upp Iphone 3 har utvecklingen för smartphones eskalerat markant. Smartphones ger</w:t>
+        <w:t>Sedan 2</w:t>
+      </w:r>
+      <w:r>
+        <w:rPr>
+          <w:rFonts w:ascii="Times New Roman" w:hAnsi="Times New Roman" w:cs="Times New Roman"/>
+        </w:rPr>
+        <w:t xml:space="preserve">007 då Apple visade upp den första versionen av </w:t>
+      </w:r>
+      <w:proofErr w:type="spellStart"/>
+      <w:r>
+        <w:rPr>
+          <w:rFonts w:ascii="Times New Roman" w:hAnsi="Times New Roman" w:cs="Times New Roman"/>
+        </w:rPr>
+        <w:t>Iphone</w:t>
+      </w:r>
+      <w:proofErr w:type="spellEnd"/>
+      <w:r>
+        <w:rPr>
+          <w:rFonts w:ascii="Times New Roman" w:hAnsi="Times New Roman" w:cs="Times New Roman"/>
+        </w:rPr>
+        <w:t xml:space="preserve"> har utvecklingen för </w:t>
+      </w:r>
+      <w:proofErr w:type="spellStart"/>
+      <w:r>
+        <w:rPr>
+          <w:rFonts w:ascii="Times New Roman" w:hAnsi="Times New Roman" w:cs="Times New Roman"/>
+        </w:rPr>
+        <w:t>smartphones</w:t>
+      </w:r>
+      <w:proofErr w:type="spellEnd"/>
+      <w:r>
+        <w:rPr>
+          <w:rFonts w:ascii="Times New Roman" w:hAnsi="Times New Roman" w:cs="Times New Roman"/>
+        </w:rPr>
+        <w:t xml:space="preserve"> eskalerat markant. </w:t>
+      </w:r>
+      <w:proofErr w:type="spellStart"/>
+      <w:r>
+        <w:rPr>
+          <w:rFonts w:ascii="Times New Roman" w:hAnsi="Times New Roman" w:cs="Times New Roman"/>
+        </w:rPr>
+        <w:t>Smartphones</w:t>
+      </w:r>
+      <w:proofErr w:type="spellEnd"/>
+      <w:r>
+        <w:rPr>
+          <w:rFonts w:ascii="Times New Roman" w:hAnsi="Times New Roman" w:cs="Times New Roman"/>
+        </w:rPr>
+        <w:t xml:space="preserve"> ger</w:t>
       </w:r>
       <w:r>
         <w:rPr>
@@ -277,12 +366,14 @@
         </w:rPr>
         <w:t xml:space="preserve"> icke användarvänlig. Med </w:t>
       </w:r>
+      <w:proofErr w:type="spellStart"/>
       <w:r>
         <w:rPr>
           <w:rFonts w:ascii="Times New Roman" w:hAnsi="Times New Roman" w:cs="Times New Roman"/>
         </w:rPr>
         <w:t>smartphones</w:t>
       </w:r>
+      <w:proofErr w:type="spellEnd"/>
       <w:r>
         <w:rPr>
           <w:rFonts w:ascii="Times New Roman" w:hAnsi="Times New Roman" w:cs="Times New Roman"/>
@@ -421,7 +512,19 @@
         <w:rPr>
           <w:rFonts w:ascii="Times New Roman" w:hAnsi="Times New Roman" w:cs="Times New Roman"/>
         </w:rPr>
-        <w:t xml:space="preserve">så har det ökat med mer än 50 %. </w:t>
+        <w:t xml:space="preserve">så har det ökat med </w:t>
+      </w:r>
+      <w:r>
+        <w:rPr>
+          <w:rFonts w:ascii="Times New Roman" w:hAnsi="Times New Roman" w:cs="Times New Roman"/>
+        </w:rPr>
+        <w:t>över</w:t>
+      </w:r>
+      <w:r>
+        <w:rPr>
+          <w:rFonts w:ascii="Times New Roman" w:hAnsi="Times New Roman" w:cs="Times New Roman"/>
+        </w:rPr>
+        <w:t xml:space="preserve"> 50 %. </w:t>
       </w:r>
       <w:r>
         <w:rPr>
@@ -487,7 +590,19 @@
         <w:rPr>
           <w:rFonts w:ascii="Times New Roman" w:hAnsi="Times New Roman" w:cs="Times New Roman"/>
         </w:rPr>
-        <w:t xml:space="preserve"> 3G nät. Då mobilsurf anses som en nödvändig funktion sätts det</w:t>
+        <w:t xml:space="preserve"> 3G nät. Då mobilsurf anses som en nödvändig funktion</w:t>
+      </w:r>
+      <w:r>
+        <w:rPr>
+          <w:rFonts w:ascii="Times New Roman" w:hAnsi="Times New Roman" w:cs="Times New Roman"/>
+        </w:rPr>
+        <w:t>,</w:t>
+      </w:r>
+      <w:r>
+        <w:rPr>
+          <w:rFonts w:ascii="Times New Roman" w:hAnsi="Times New Roman" w:cs="Times New Roman"/>
+        </w:rPr>
+        <w:t xml:space="preserve"> sätts</w:t>
       </w:r>
       <w:r>
         <w:rPr>
@@ -535,25 +650,136 @@
         <w:rPr>
           <w:rFonts w:ascii="Times New Roman" w:hAnsi="Times New Roman" w:cs="Times New Roman"/>
         </w:rPr>
-        <w:t xml:space="preserve"> leder till att äldre tjänster ersätts, en tidning på tunnelbana är inte alls </w:t>
-      </w:r>
-      <w:r>
-        <w:rPr>
-          <w:rFonts w:ascii="Times New Roman" w:hAnsi="Times New Roman" w:cs="Times New Roman"/>
-        </w:rPr>
-        <w:t>lika vanlig som för fem år sen,</w:t>
-      </w:r>
-      <w:r>
-        <w:rPr>
-          <w:rFonts w:ascii="Times New Roman" w:hAnsi="Times New Roman" w:cs="Times New Roman"/>
-        </w:rPr>
-        <w:t xml:space="preserve"> en tidtabell har in</w:t>
-      </w:r>
-      <w:r>
-        <w:rPr>
-          <w:rFonts w:ascii="Times New Roman" w:hAnsi="Times New Roman" w:cs="Times New Roman"/>
-        </w:rPr>
-        <w:t xml:space="preserve">te alls lika viktig som förr och när man ska resa behöver man inte vara på plats 2 timmar innan för att checka in, det går bra att checka in via mobilen på väg till flygplatsen. </w:t>
+        <w:t xml:space="preserve"> leder </w:t>
+      </w:r>
+      <w:r>
+        <w:rPr>
+          <w:rFonts w:ascii="Times New Roman" w:hAnsi="Times New Roman" w:cs="Times New Roman"/>
+        </w:rPr>
+        <w:t>till</w:t>
+      </w:r>
+      <w:r>
+        <w:rPr>
+          <w:rFonts w:ascii="Times New Roman" w:hAnsi="Times New Roman" w:cs="Times New Roman"/>
+        </w:rPr>
+        <w:t xml:space="preserve"> mobilsurf används mer och </w:t>
+      </w:r>
+      <w:r>
+        <w:rPr>
+          <w:rFonts w:ascii="Times New Roman" w:hAnsi="Times New Roman" w:cs="Times New Roman"/>
+        </w:rPr>
+        <w:t>äldre tjänster ersätts. En tidning i</w:t>
+      </w:r>
+      <w:r>
+        <w:rPr>
+          <w:rFonts w:ascii="Times New Roman" w:hAnsi="Times New Roman" w:cs="Times New Roman"/>
+        </w:rPr>
+        <w:t xml:space="preserve"> tunnelbana</w:t>
+      </w:r>
+      <w:r>
+        <w:rPr>
+          <w:rFonts w:ascii="Times New Roman" w:hAnsi="Times New Roman" w:cs="Times New Roman"/>
+        </w:rPr>
+        <w:t>n</w:t>
+      </w:r>
+      <w:r>
+        <w:rPr>
+          <w:rFonts w:ascii="Times New Roman" w:hAnsi="Times New Roman" w:cs="Times New Roman"/>
+        </w:rPr>
+        <w:t xml:space="preserve"> är inte alls </w:t>
+      </w:r>
+      <w:r>
+        <w:rPr>
+          <w:rFonts w:ascii="Times New Roman" w:hAnsi="Times New Roman" w:cs="Times New Roman"/>
+        </w:rPr>
+        <w:t>lika vanligt nu som för fem år sen, tidtabeller vid busshållplatsen spelar inte lika stor roll som förr och att checka-in inför en flygresa behöver inte nödvändigtvis ske via en check-in disk.</w:t>
+      </w:r>
+    </w:p>
+    <w:p>
+      <w:pPr>
+        <w:rPr>
+          <w:rFonts w:ascii="Times New Roman" w:hAnsi="Times New Roman" w:cs="Times New Roman"/>
+        </w:rPr>
+      </w:pPr>
+    </w:p>
+    <w:p>
+      <w:pPr>
+        <w:rPr>
+          <w:rFonts w:ascii="Times New Roman" w:hAnsi="Times New Roman" w:cs="Times New Roman"/>
+        </w:rPr>
+      </w:pPr>
+      <w:r>
+        <w:rPr>
+          <w:rFonts w:ascii="Times New Roman" w:hAnsi="Times New Roman" w:cs="Times New Roman"/>
+        </w:rPr>
+        <w:t>Konkurrensen som finns i da</w:t>
+      </w:r>
+      <w:r>
+        <w:rPr>
+          <w:rFonts w:ascii="Times New Roman" w:hAnsi="Times New Roman" w:cs="Times New Roman"/>
+        </w:rPr>
+        <w:t>gens mobilmarknad har tvingat ledande företag att skapa mobiler med ny teknik till allt lägre priser. Pris, tillgänglighet och användbarhet har gjort att mobilsurfande i världen över är 8 gånger så fler än desktop-surfande</w:t>
+      </w:r>
+      <w:r>
+        <w:rPr>
+          <w:rFonts w:ascii="Times New Roman" w:hAnsi="Times New Roman" w:cs="Times New Roman"/>
+        </w:rPr>
+        <w:t>. Analytiker som föru</w:t>
+      </w:r>
+      <w:r>
+        <w:rPr>
+          <w:rFonts w:ascii="Times New Roman" w:hAnsi="Times New Roman" w:cs="Times New Roman"/>
+        </w:rPr>
+        <w:t xml:space="preserve">tspådde mobilen till att </w:t>
+      </w:r>
+      <w:r>
+        <w:rPr>
+          <w:rFonts w:ascii="Times New Roman" w:hAnsi="Times New Roman" w:cs="Times New Roman"/>
+        </w:rPr>
+        <w:t>slå i marknaden har i dags</w:t>
+      </w:r>
+      <w:r>
+        <w:rPr>
+          <w:rFonts w:ascii="Times New Roman" w:hAnsi="Times New Roman" w:cs="Times New Roman"/>
+        </w:rPr>
+        <w:t>läge</w:t>
+      </w:r>
+      <w:r>
+        <w:rPr>
+          <w:rFonts w:ascii="Times New Roman" w:hAnsi="Times New Roman" w:cs="Times New Roman"/>
+        </w:rPr>
+        <w:t>t fått det bekräftat</w:t>
+      </w:r>
+      <w:r>
+        <w:rPr>
+          <w:rFonts w:ascii="Times New Roman" w:hAnsi="Times New Roman" w:cs="Times New Roman"/>
+        </w:rPr>
+        <w:t xml:space="preserve"> och förutspår att</w:t>
+      </w:r>
+    </w:p>
+    <w:p>
+      <w:pPr>
+        <w:rPr>
+          <w:rFonts w:ascii="Times New Roman" w:hAnsi="Times New Roman" w:cs="Times New Roman"/>
+        </w:rPr>
+      </w:pPr>
+      <w:r>
+        <w:rPr>
+          <w:rFonts w:ascii="Times New Roman" w:hAnsi="Times New Roman" w:cs="Times New Roman"/>
+        </w:rPr>
+        <w:t>mobilsurfare i världen</w:t>
+      </w:r>
+      <w:r>
+        <w:rPr>
+          <w:rFonts w:ascii="Times New Roman" w:hAnsi="Times New Roman" w:cs="Times New Roman"/>
+        </w:rPr>
+        <w:t xml:space="preserve"> kommer</w:t>
+      </w:r>
+      <w:r>
+        <w:rPr>
+          <w:rFonts w:ascii="Times New Roman" w:hAnsi="Times New Roman" w:cs="Times New Roman"/>
+        </w:rPr>
+        <w:t xml:space="preserve"> att öka i antal till 10 miljarder.</w:t>
       </w:r>
       <w:r>
         <w:rPr>
@@ -561,37 +787,54 @@
         </w:rPr>
         <w:t xml:space="preserve"> </w:t>
       </w:r>
-    </w:p>
-    <w:p>
-      <w:pPr>
-        <w:rPr>
-          <w:rFonts w:ascii="Times New Roman" w:hAnsi="Times New Roman" w:cs="Times New Roman"/>
-        </w:rPr>
-      </w:pPr>
-    </w:p>
-    <w:p>
-      <w:pPr>
-        <w:rPr>
-          <w:rFonts w:ascii="Times New Roman" w:hAnsi="Times New Roman" w:cs="Times New Roman"/>
-        </w:rPr>
-      </w:pPr>
-      <w:r>
-        <w:rPr>
-          <w:rFonts w:ascii="Times New Roman" w:hAnsi="Times New Roman" w:cs="Times New Roman"/>
-        </w:rPr>
-        <w:t xml:space="preserve">Den mobilasurfande är en bla  bla och det kräver lösningar för mobila webben, som kan följa med utvecklingen och ge användarna användarvänliga hemsidor och uttnytja marknaden och tekniken och först och främst utvecklingen för en ny teknik. </w:t>
-      </w:r>
-      <w:r>
-        <w:rPr>
-          <w:rFonts w:ascii="Times New Roman" w:hAnsi="Times New Roman" w:cs="Times New Roman"/>
-        </w:rPr>
-        <w:t xml:space="preserve">   </w:t>
-      </w:r>
-      <w:r>
-        <w:rPr>
-          <w:rFonts w:ascii="Times New Roman" w:hAnsi="Times New Roman" w:cs="Times New Roman"/>
-        </w:rPr>
-        <w:t xml:space="preserve">  </w:t>
+      <w:bookmarkStart w:id="0" w:name="_GoBack"/>
+      <w:bookmarkEnd w:id="0"/>
+    </w:p>
+    <w:p>
+      <w:pPr>
+        <w:rPr>
+          <w:rFonts w:ascii="Times New Roman" w:hAnsi="Times New Roman" w:cs="Times New Roman"/>
+        </w:rPr>
+      </w:pPr>
+    </w:p>
+    <w:p>
+      <w:pPr>
+        <w:rPr>
+          <w:rFonts w:ascii="Times New Roman" w:hAnsi="Times New Roman" w:cs="Times New Roman"/>
+        </w:rPr>
+      </w:pPr>
+    </w:p>
+    <w:p>
+      <w:pPr>
+        <w:rPr>
+          <w:rFonts w:ascii="Times New Roman" w:hAnsi="Times New Roman" w:cs="Times New Roman"/>
+        </w:rPr>
+      </w:pPr>
+    </w:p>
+    <w:p>
+      <w:pPr>
+        <w:rPr>
+          <w:rFonts w:ascii="Times New Roman" w:hAnsi="Times New Roman" w:cs="Times New Roman"/>
+        </w:rPr>
+      </w:pPr>
+      <w:r>
+        <w:rPr>
+          <w:rFonts w:ascii="Times New Roman" w:hAnsi="Times New Roman" w:cs="Times New Roman"/>
+        </w:rPr>
+        <w:lastRenderedPageBreak/>
+        <w:t xml:space="preserve">Detta kräver </w:t>
+      </w:r>
+      <w:r>
+        <w:rPr>
+          <w:rFonts w:ascii="Times New Roman" w:hAnsi="Times New Roman" w:cs="Times New Roman"/>
+        </w:rPr>
+        <w:t>att även webben följer utvecklingen</w:t>
+      </w:r>
+      <w:r>
+        <w:rPr>
+          <w:rFonts w:ascii="Times New Roman" w:hAnsi="Times New Roman" w:cs="Times New Roman"/>
+        </w:rPr>
+        <w:t xml:space="preserve"> och</w:t>
       </w:r>
       <w:r>
         <w:rPr>
@@ -599,18 +842,65 @@
         </w:rPr>
         <w:t xml:space="preserve"> </w:t>
       </w:r>
-    </w:p>
-    <w:p>
-      <w:pPr>
-        <w:rPr>
-          <w:color w:val="000000" w:themeColor="text1"/>
-        </w:rPr>
-      </w:pPr>
-    </w:p>
-    <w:p>
-      <w:pPr>
-        <w:rPr>
-          <w:color w:val="000000" w:themeColor="text1"/>
+      <w:r>
+        <w:rPr>
+          <w:rFonts w:ascii="Times New Roman" w:hAnsi="Times New Roman" w:cs="Times New Roman"/>
+        </w:rPr>
+        <w:t>skapar</w:t>
+      </w:r>
+      <w:r>
+        <w:rPr>
+          <w:rFonts w:ascii="Times New Roman" w:hAnsi="Times New Roman" w:cs="Times New Roman"/>
+        </w:rPr>
+        <w:t xml:space="preserve"> användarvänliga hemsidor </w:t>
+      </w:r>
+      <w:r>
+        <w:rPr>
+          <w:rFonts w:ascii="Times New Roman" w:hAnsi="Times New Roman" w:cs="Times New Roman"/>
+        </w:rPr>
+        <w:t>för</w:t>
+      </w:r>
+      <w:r>
+        <w:rPr>
+          <w:rFonts w:ascii="Times New Roman" w:hAnsi="Times New Roman" w:cs="Times New Roman"/>
+        </w:rPr>
+        <w:t xml:space="preserve"> </w:t>
+      </w:r>
+      <w:r>
+        <w:rPr>
+          <w:rFonts w:ascii="Times New Roman" w:hAnsi="Times New Roman" w:cs="Times New Roman"/>
+        </w:rPr>
+        <w:t>utnyttja</w:t>
+      </w:r>
+      <w:r>
+        <w:rPr>
+          <w:rFonts w:ascii="Times New Roman" w:hAnsi="Times New Roman" w:cs="Times New Roman"/>
+        </w:rPr>
+        <w:t xml:space="preserve"> </w:t>
+      </w:r>
+      <w:r>
+        <w:rPr>
+          <w:rFonts w:ascii="Times New Roman" w:hAnsi="Times New Roman" w:cs="Times New Roman"/>
+        </w:rPr>
+        <w:t>den marknad som skapas i samband med</w:t>
+      </w:r>
+      <w:r>
+        <w:rPr>
+          <w:rFonts w:ascii="Times New Roman" w:hAnsi="Times New Roman" w:cs="Times New Roman"/>
+        </w:rPr>
+        <w:t xml:space="preserve"> utvecklingen av en ny</w:t>
+      </w:r>
+      <w:r>
+        <w:rPr>
+          <w:rFonts w:ascii="Times New Roman" w:hAnsi="Times New Roman" w:cs="Times New Roman"/>
+        </w:rPr>
+        <w:t xml:space="preserve"> teknik.</w:t>
+      </w:r>
+    </w:p>
+    <w:p>
+      <w:pPr>
+        <w:rPr>
+          <w:rFonts w:ascii="Times New Roman" w:hAnsi="Times New Roman" w:cs="Times New Roman"/>
         </w:rPr>
       </w:pPr>
     </w:p>
@@ -621,35 +911,36 @@
           <w:color w:val="000000" w:themeColor="text1"/>
         </w:rPr>
       </w:pPr>
-      <w:r>
+    </w:p>
+    <w:p>
+      <w:pPr>
         <w:rPr>
           <w:i/>
           <w:color w:val="000000" w:themeColor="text1"/>
         </w:rPr>
-        <w:t>Bajs bajs bajs</w:t>
-      </w:r>
-      <w:bookmarkStart w:id="0" w:name="_GoBack"/>
-      <w:bookmarkEnd w:id="0"/>
-    </w:p>
-    <w:p>
-      <w:pPr>
-        <w:rPr>
-          <w:i/>
-          <w:color w:val="000000" w:themeColor="text1"/>
-        </w:rPr>
-      </w:pPr>
-    </w:p>
-    <w:p>
-      <w:pPr>
-        <w:rPr>
-          <w:i/>
-          <w:color w:val="000000" w:themeColor="text1"/>
-        </w:rPr>
       </w:pPr>
     </w:p>
     <w:p/>
     <w:p/>
+    <w:p>
+      <w:r>
+        <w:t>Desktop användare</w:t>
+      </w:r>
+    </w:p>
     <w:p/>
+    <w:p>
+      <w:r>
+        <w:t xml:space="preserve">Även om mobila användarna enligt statistik kommer vara flera än desktop användarna så går det inte att ignorera dessa användare då </w:t>
+      </w:r>
+      <w:proofErr w:type="gramStart"/>
+      <w:r>
+        <w:t>dom</w:t>
+      </w:r>
+      <w:proofErr w:type="gramEnd"/>
+      <w:r>
+        <w:t xml:space="preserve"> flesta är både och. </w:t>
+      </w:r>
+    </w:p>
     <w:p/>
     <w:sectPr>
       <w:pgSz w:w="11906" w:h="16838"/>

</xml_diff>

<commit_message>
Bakgrund, mobila anvandare almost done, borjat pa desktop
</commit_message>
<xml_diff>
--- a/Rapport.docx
+++ b/Rapport.docx
@@ -189,13 +189,25 @@
         <w:rPr>
           <w:rFonts w:ascii="Times New Roman" w:hAnsi="Times New Roman" w:cs="Times New Roman"/>
         </w:rPr>
-        <w:t>Mobilanvändarna ökar för varje dag och skrivbordsanvändare förblir fortfarande</w:t>
-      </w:r>
-      <w:r>
-        <w:rPr>
-          <w:rFonts w:ascii="Times New Roman" w:hAnsi="Times New Roman" w:cs="Times New Roman"/>
-        </w:rPr>
-        <w:t xml:space="preserve"> är detsamma</w:t>
+        <w:t xml:space="preserve">Mobilanvändarna ökar för varje dag </w:t>
+      </w:r>
+      <w:r>
+        <w:rPr>
+          <w:rFonts w:ascii="Times New Roman" w:hAnsi="Times New Roman" w:cs="Times New Roman"/>
+        </w:rPr>
+        <w:t>medan</w:t>
+      </w:r>
+      <w:r>
+        <w:rPr>
+          <w:rFonts w:ascii="Times New Roman" w:hAnsi="Times New Roman" w:cs="Times New Roman"/>
+        </w:rPr>
+        <w:t xml:space="preserve"> skrivbo</w:t>
+      </w:r>
+      <w:r>
+        <w:rPr>
+          <w:rFonts w:ascii="Times New Roman" w:hAnsi="Times New Roman" w:cs="Times New Roman"/>
+        </w:rPr>
+        <w:t>rdsanvändare minskar</w:t>
       </w:r>
       <w:r>
         <w:rPr>
@@ -310,13 +322,37 @@
         <w:rPr>
           <w:rFonts w:ascii="Times New Roman" w:hAnsi="Times New Roman" w:cs="Times New Roman"/>
         </w:rPr>
-        <w:t>liknande handlingar så som att surfa på webben och använda nätbaserade applikationer.</w:t>
-      </w:r>
-      <w:r>
-        <w:rPr>
-          <w:rFonts w:ascii="Times New Roman" w:hAnsi="Times New Roman" w:cs="Times New Roman"/>
-        </w:rPr>
-        <w:t xml:space="preserve"> Tidigare mobiler hade delvis den funktionen</w:t>
+        <w:t>liknand</w:t>
+      </w:r>
+      <w:r>
+        <w:rPr>
+          <w:rFonts w:ascii="Times New Roman" w:hAnsi="Times New Roman" w:cs="Times New Roman"/>
+        </w:rPr>
+        <w:t>e handlingar som att få ut information från</w:t>
+      </w:r>
+      <w:r>
+        <w:rPr>
+          <w:rFonts w:ascii="Times New Roman" w:hAnsi="Times New Roman" w:cs="Times New Roman"/>
+        </w:rPr>
+        <w:t xml:space="preserve"> webben och använda nätbaserade applikationer.</w:t>
+      </w:r>
+      <w:r>
+        <w:rPr>
+          <w:rFonts w:ascii="Times New Roman" w:hAnsi="Times New Roman" w:cs="Times New Roman"/>
+        </w:rPr>
+        <w:t xml:space="preserve"> </w:t>
+      </w:r>
+      <w:r>
+        <w:rPr>
+          <w:rFonts w:ascii="Times New Roman" w:hAnsi="Times New Roman" w:cs="Times New Roman"/>
+        </w:rPr>
+        <w:t>Tidigare mobiler har delvis haft den</w:t>
+      </w:r>
+      <w:r>
+        <w:rPr>
+          <w:rFonts w:ascii="Times New Roman" w:hAnsi="Times New Roman" w:cs="Times New Roman"/>
+        </w:rPr>
+        <w:t xml:space="preserve"> funktionen</w:t>
       </w:r>
       <w:r>
         <w:rPr>
@@ -334,13 +370,19 @@
         <w:rPr>
           <w:rFonts w:ascii="Times New Roman" w:hAnsi="Times New Roman" w:cs="Times New Roman"/>
         </w:rPr>
-        <w:t>s låg mestadels</w:t>
-      </w:r>
-      <w:r>
-        <w:rPr>
-          <w:rFonts w:ascii="Times New Roman" w:hAnsi="Times New Roman" w:cs="Times New Roman"/>
-        </w:rPr>
-        <w:t xml:space="preserve"> på musik och kamera</w:t>
+        <w:t>s har legat</w:t>
+      </w:r>
+      <w:r>
+        <w:rPr>
+          <w:rFonts w:ascii="Times New Roman" w:hAnsi="Times New Roman" w:cs="Times New Roman"/>
+        </w:rPr>
+        <w:t xml:space="preserve"> mestadels</w:t>
+      </w:r>
+      <w:r>
+        <w:rPr>
+          <w:rFonts w:ascii="Times New Roman" w:hAnsi="Times New Roman" w:cs="Times New Roman"/>
+        </w:rPr>
+        <w:t xml:space="preserve"> på musikspelare och kamera</w:t>
       </w:r>
       <w:r>
         <w:rPr>
@@ -364,7 +406,20 @@
         <w:rPr>
           <w:rFonts w:ascii="Times New Roman" w:hAnsi="Times New Roman" w:cs="Times New Roman"/>
         </w:rPr>
-        <w:t xml:space="preserve"> icke användarvänlig. Med </w:t>
+        <w:t xml:space="preserve"> icke användarvänlig.</w:t>
+      </w:r>
+    </w:p>
+    <w:p>
+      <w:pPr>
+        <w:rPr>
+          <w:rFonts w:ascii="Times New Roman" w:hAnsi="Times New Roman" w:cs="Times New Roman"/>
+        </w:rPr>
+      </w:pPr>
+      <w:r>
+        <w:rPr>
+          <w:rFonts w:ascii="Times New Roman" w:hAnsi="Times New Roman" w:cs="Times New Roman"/>
+        </w:rPr>
+        <w:t xml:space="preserve">Med </w:t>
       </w:r>
       <w:proofErr w:type="spellStart"/>
       <w:r>
@@ -402,7 +457,13 @@
         <w:rPr>
           <w:rFonts w:ascii="Times New Roman" w:hAnsi="Times New Roman" w:cs="Times New Roman"/>
         </w:rPr>
-        <w:t xml:space="preserve"> gjorde surfandet på mobilen </w:t>
+        <w:t xml:space="preserve"> gjorde åtkomsten till internet</w:t>
+      </w:r>
+      <w:r>
+        <w:rPr>
+          <w:rFonts w:ascii="Times New Roman" w:hAnsi="Times New Roman" w:cs="Times New Roman"/>
+        </w:rPr>
+        <w:t xml:space="preserve"> på mobilen </w:t>
       </w:r>
       <w:r>
         <w:rPr>
@@ -488,13 +549,31 @@
         <w:rPr>
           <w:rFonts w:ascii="Times New Roman" w:hAnsi="Times New Roman" w:cs="Times New Roman"/>
         </w:rPr>
-        <w:t>31 %</w:t>
-      </w:r>
-      <w:r>
-        <w:rPr>
-          <w:rFonts w:ascii="Times New Roman" w:hAnsi="Times New Roman" w:cs="Times New Roman"/>
-        </w:rPr>
-        <w:t xml:space="preserve"> som använder mobilen till att surfa.</w:t>
+        <w:t>40</w:t>
+      </w:r>
+      <w:r>
+        <w:rPr>
+          <w:rFonts w:ascii="Times New Roman" w:hAnsi="Times New Roman" w:cs="Times New Roman"/>
+        </w:rPr>
+        <w:t xml:space="preserve"> %</w:t>
+      </w:r>
+      <w:r>
+        <w:rPr>
+          <w:rFonts w:ascii="Times New Roman" w:hAnsi="Times New Roman" w:cs="Times New Roman"/>
+        </w:rPr>
+        <w:t xml:space="preserve"> som</w:t>
+      </w:r>
+      <w:r>
+        <w:rPr>
+          <w:rFonts w:ascii="Times New Roman" w:hAnsi="Times New Roman" w:cs="Times New Roman"/>
+        </w:rPr>
+        <w:t xml:space="preserve"> använder mobilt internet</w:t>
+      </w:r>
+      <w:r>
+        <w:rPr>
+          <w:rFonts w:ascii="Times New Roman" w:hAnsi="Times New Roman" w:cs="Times New Roman"/>
+        </w:rPr>
+        <w:t>.</w:t>
       </w:r>
       <w:r>
         <w:rPr>
@@ -506,13 +585,19 @@
         <w:rPr>
           <w:rFonts w:ascii="Times New Roman" w:hAnsi="Times New Roman" w:cs="Times New Roman"/>
         </w:rPr>
-        <w:t xml:space="preserve">Om man jämför med 2008 </w:t>
-      </w:r>
-      <w:r>
-        <w:rPr>
-          <w:rFonts w:ascii="Times New Roman" w:hAnsi="Times New Roman" w:cs="Times New Roman"/>
-        </w:rPr>
-        <w:t xml:space="preserve">så har det ökat med </w:t>
+        <w:t>Om man jämf</w:t>
+      </w:r>
+      <w:r>
+        <w:rPr>
+          <w:rFonts w:ascii="Times New Roman" w:hAnsi="Times New Roman" w:cs="Times New Roman"/>
+        </w:rPr>
+        <w:t>ör med 2008,</w:t>
+      </w:r>
+      <w:r>
+        <w:rPr>
+          <w:rFonts w:ascii="Times New Roman" w:hAnsi="Times New Roman" w:cs="Times New Roman"/>
+        </w:rPr>
+        <w:t xml:space="preserve"> har det ökat med </w:t>
       </w:r>
       <w:r>
         <w:rPr>
@@ -662,7 +747,13 @@
         <w:rPr>
           <w:rFonts w:ascii="Times New Roman" w:hAnsi="Times New Roman" w:cs="Times New Roman"/>
         </w:rPr>
-        <w:t xml:space="preserve"> mobilsurf används mer och </w:t>
+        <w:t xml:space="preserve"> mobilt internet</w:t>
+      </w:r>
+      <w:r>
+        <w:rPr>
+          <w:rFonts w:ascii="Times New Roman" w:hAnsi="Times New Roman" w:cs="Times New Roman"/>
+        </w:rPr>
+        <w:t xml:space="preserve"> används mer och </w:t>
       </w:r>
       <w:r>
         <w:rPr>
@@ -692,7 +783,19 @@
         <w:rPr>
           <w:rFonts w:ascii="Times New Roman" w:hAnsi="Times New Roman" w:cs="Times New Roman"/>
         </w:rPr>
-        <w:t>lika vanligt nu som för fem år sen, tidtabeller vid busshållplatsen spelar inte lika stor roll som förr och att checka-in inför en flygresa behöver inte nödvändigtvis ske via en check-in disk.</w:t>
+        <w:t>lika vanligt nu som för fem år sen, tidtabeller vid busshållpl</w:t>
+      </w:r>
+      <w:r>
+        <w:rPr>
+          <w:rFonts w:ascii="Times New Roman" w:hAnsi="Times New Roman" w:cs="Times New Roman"/>
+        </w:rPr>
+        <w:t>atsen spelar är inte lika viktiga</w:t>
+      </w:r>
+      <w:r>
+        <w:rPr>
+          <w:rFonts w:ascii="Times New Roman" w:hAnsi="Times New Roman" w:cs="Times New Roman"/>
+        </w:rPr>
+        <w:t xml:space="preserve"> som förr och att checka-in inför en flygresa behöver inte nödvändigtvis ske via en check-in disk.</w:t>
       </w:r>
     </w:p>
     <w:p>
@@ -718,7 +821,43 @@
         <w:rPr>
           <w:rFonts w:ascii="Times New Roman" w:hAnsi="Times New Roman" w:cs="Times New Roman"/>
         </w:rPr>
-        <w:t>gens mobilmarknad har tvingat ledande företag att skapa mobiler med ny teknik till allt lägre priser. Pris, tillgänglighet och användbarhet har gjort att mobilsurfande i världen över är 8 gånger så fler än desktop-surfande</w:t>
+        <w:t>gens mobilmarknad har tvingat ledande företag att skapa mobiler med ny teknik till allt lägre priser. Pris, tillgänglighet och användb</w:t>
+      </w:r>
+      <w:r>
+        <w:rPr>
+          <w:rFonts w:ascii="Times New Roman" w:hAnsi="Times New Roman" w:cs="Times New Roman"/>
+        </w:rPr>
+        <w:t>a</w:t>
+      </w:r>
+      <w:r>
+        <w:rPr>
+          <w:rFonts w:ascii="Times New Roman" w:hAnsi="Times New Roman" w:cs="Times New Roman"/>
+        </w:rPr>
+        <w:t>rhet har gjort att användning av internet via mobilen</w:t>
+      </w:r>
+      <w:r>
+        <w:rPr>
+          <w:rFonts w:ascii="Times New Roman" w:hAnsi="Times New Roman" w:cs="Times New Roman"/>
+        </w:rPr>
+        <w:t xml:space="preserve"> i världen</w:t>
+      </w:r>
+      <w:r>
+        <w:rPr>
+          <w:rFonts w:ascii="Times New Roman" w:hAnsi="Times New Roman" w:cs="Times New Roman"/>
+        </w:rPr>
+        <w:t xml:space="preserve"> är 8 gån</w:t>
+      </w:r>
+      <w:r>
+        <w:rPr>
+          <w:rFonts w:ascii="Times New Roman" w:hAnsi="Times New Roman" w:cs="Times New Roman"/>
+        </w:rPr>
+        <w:t>ger</w:t>
+      </w:r>
+      <w:r>
+        <w:rPr>
+          <w:rFonts w:ascii="Times New Roman" w:hAnsi="Times New Roman" w:cs="Times New Roman"/>
+        </w:rPr>
+        <w:t xml:space="preserve"> fler än internet via en dator</w:t>
       </w:r>
       <w:r>
         <w:rPr>
@@ -756,18 +895,17 @@
         </w:rPr>
         <w:t xml:space="preserve"> och förutspår att</w:t>
       </w:r>
-    </w:p>
-    <w:p>
-      <w:pPr>
-        <w:rPr>
-          <w:rFonts w:ascii="Times New Roman" w:hAnsi="Times New Roman" w:cs="Times New Roman"/>
-        </w:rPr>
-      </w:pPr>
-      <w:r>
-        <w:rPr>
-          <w:rFonts w:ascii="Times New Roman" w:hAnsi="Times New Roman" w:cs="Times New Roman"/>
-        </w:rPr>
-        <w:t>mobilsurfare i världen</w:t>
+      <w:r>
+        <w:rPr>
+          <w:rFonts w:ascii="Times New Roman" w:hAnsi="Times New Roman" w:cs="Times New Roman"/>
+        </w:rPr>
+        <w:t xml:space="preserve"> användare av mobilt internet</w:t>
+      </w:r>
+      <w:r>
+        <w:rPr>
+          <w:rFonts w:ascii="Times New Roman" w:hAnsi="Times New Roman" w:cs="Times New Roman"/>
+        </w:rPr>
+        <w:t xml:space="preserve"> i världen</w:t>
       </w:r>
       <w:r>
         <w:rPr>
@@ -779,13 +917,129 @@
         <w:rPr>
           <w:rFonts w:ascii="Times New Roman" w:hAnsi="Times New Roman" w:cs="Times New Roman"/>
         </w:rPr>
-        <w:t xml:space="preserve"> att öka i antal till 10 miljarder.</w:t>
+        <w:t xml:space="preserve"> att öka i antal till 10 miljarder</w:t>
+      </w:r>
+      <w:r>
+        <w:rPr>
+          <w:rFonts w:ascii="Times New Roman" w:hAnsi="Times New Roman" w:cs="Times New Roman"/>
+        </w:rPr>
+        <w:t xml:space="preserve"> inom de närmsta tio åren</w:t>
+      </w:r>
+      <w:r>
+        <w:rPr>
+          <w:rFonts w:ascii="Times New Roman" w:hAnsi="Times New Roman" w:cs="Times New Roman"/>
+        </w:rPr>
+        <w:t>.</w:t>
       </w:r>
       <w:r>
         <w:rPr>
           <w:rFonts w:ascii="Times New Roman" w:hAnsi="Times New Roman" w:cs="Times New Roman"/>
         </w:rPr>
         <w:t xml:space="preserve"> </w:t>
+      </w:r>
+      <w:r>
+        <w:rPr>
+          <w:rFonts w:ascii="Times New Roman" w:hAnsi="Times New Roman" w:cs="Times New Roman"/>
+        </w:rPr>
+        <w:t xml:space="preserve">Detta kräver från webbplatser att följa målgruppen </w:t>
+      </w:r>
+      <w:r>
+        <w:rPr>
+          <w:rFonts w:ascii="Times New Roman" w:hAnsi="Times New Roman" w:cs="Times New Roman"/>
+        </w:rPr>
+        <w:lastRenderedPageBreak/>
+        <w:t>användare och anpassa webbsidor utifrån</w:t>
+      </w:r>
+      <w:r>
+        <w:rPr>
+          <w:rFonts w:ascii="Times New Roman" w:hAnsi="Times New Roman" w:cs="Times New Roman"/>
+        </w:rPr>
+        <w:t xml:space="preserve"> </w:t>
+      </w:r>
+      <w:r>
+        <w:rPr>
+          <w:rFonts w:ascii="Times New Roman" w:hAnsi="Times New Roman" w:cs="Times New Roman"/>
+        </w:rPr>
+        <w:t xml:space="preserve">de </w:t>
+      </w:r>
+      <w:r>
+        <w:rPr>
+          <w:rFonts w:ascii="Times New Roman" w:hAnsi="Times New Roman" w:cs="Times New Roman"/>
+        </w:rPr>
+        <w:t>plattformar</w:t>
+      </w:r>
+      <w:r>
+        <w:rPr>
+          <w:rFonts w:ascii="Times New Roman" w:hAnsi="Times New Roman" w:cs="Times New Roman"/>
+        </w:rPr>
+        <w:t xml:space="preserve"> webbsidor</w:t>
+      </w:r>
+      <w:r>
+        <w:rPr>
+          <w:rFonts w:ascii="Times New Roman" w:hAnsi="Times New Roman" w:cs="Times New Roman"/>
+        </w:rPr>
+        <w:t xml:space="preserve"> se</w:t>
+      </w:r>
+      <w:r>
+        <w:rPr>
+          <w:rFonts w:ascii="Times New Roman" w:hAnsi="Times New Roman" w:cs="Times New Roman"/>
+        </w:rPr>
+        <w:t>s ifrån, vilket är till stor del</w:t>
+      </w:r>
+      <w:r>
+        <w:rPr>
+          <w:rFonts w:ascii="Times New Roman" w:hAnsi="Times New Roman" w:cs="Times New Roman"/>
+        </w:rPr>
+        <w:t xml:space="preserve"> mobilskärmar.  </w:t>
+      </w:r>
+    </w:p>
+    <w:p>
+      <w:pPr>
+        <w:rPr>
+          <w:rFonts w:ascii="Times New Roman" w:hAnsi="Times New Roman" w:cs="Times New Roman"/>
+        </w:rPr>
+      </w:pPr>
+    </w:p>
+    <w:p>
+      <w:pPr>
+        <w:rPr>
+          <w:rFonts w:ascii="Times New Roman" w:hAnsi="Times New Roman" w:cs="Times New Roman"/>
+        </w:rPr>
+      </w:pPr>
+    </w:p>
+    <w:p>
+      <w:pPr>
+        <w:rPr>
+          <w:rFonts w:ascii="Times New Roman" w:hAnsi="Times New Roman" w:cs="Times New Roman"/>
+          <w:b/>
+        </w:rPr>
+      </w:pPr>
+      <w:r>
+        <w:rPr>
+          <w:rFonts w:ascii="Times New Roman" w:hAnsi="Times New Roman" w:cs="Times New Roman"/>
+          <w:b/>
+        </w:rPr>
+        <w:t>Desktop användare</w:t>
+      </w:r>
+    </w:p>
+    <w:p>
+      <w:pPr>
+        <w:rPr>
+          <w:rFonts w:ascii="Times New Roman" w:hAnsi="Times New Roman" w:cs="Times New Roman"/>
+        </w:rPr>
+      </w:pPr>
+    </w:p>
+    <w:p>
+      <w:pPr>
+        <w:rPr>
+          <w:rFonts w:ascii="Times New Roman" w:hAnsi="Times New Roman" w:cs="Times New Roman"/>
+        </w:rPr>
+      </w:pPr>
+      <w:r>
+        <w:rPr>
+          <w:rFonts w:ascii="Times New Roman" w:hAnsi="Times New Roman" w:cs="Times New Roman"/>
+        </w:rPr>
+        <w:t>Trots att mobila användare enligt statistik är fler än datoranvändarna så är det högst osannolikt att mobilen kan ersätta datorerna helt och hållet. Datorer har fortfarande funktioner som inte är ersättningsbara av mobilen. Däremot så tyder detta på att man inom webutvecklingen har större får förstora vyerna för nya lösningar som gynnar både mobil och desktop användning av internet.</w:t>
       </w:r>
       <w:bookmarkStart w:id="0" w:name="_GoBack"/>
       <w:bookmarkEnd w:id="0"/>
@@ -803,141 +1057,24 @@
           <w:rFonts w:ascii="Times New Roman" w:hAnsi="Times New Roman" w:cs="Times New Roman"/>
         </w:rPr>
       </w:pPr>
-    </w:p>
-    <w:p>
-      <w:pPr>
-        <w:rPr>
-          <w:rFonts w:ascii="Times New Roman" w:hAnsi="Times New Roman" w:cs="Times New Roman"/>
-        </w:rPr>
-      </w:pPr>
-    </w:p>
-    <w:p>
-      <w:pPr>
-        <w:rPr>
-          <w:rFonts w:ascii="Times New Roman" w:hAnsi="Times New Roman" w:cs="Times New Roman"/>
-        </w:rPr>
-      </w:pPr>
-      <w:r>
-        <w:rPr>
-          <w:rFonts w:ascii="Times New Roman" w:hAnsi="Times New Roman" w:cs="Times New Roman"/>
-        </w:rPr>
-        <w:lastRenderedPageBreak/>
-        <w:t xml:space="preserve">Detta kräver </w:t>
-      </w:r>
-      <w:r>
-        <w:rPr>
-          <w:rFonts w:ascii="Times New Roman" w:hAnsi="Times New Roman" w:cs="Times New Roman"/>
-        </w:rPr>
-        <w:t>att även webben följer utvecklingen</w:t>
-      </w:r>
-      <w:r>
-        <w:rPr>
-          <w:rFonts w:ascii="Times New Roman" w:hAnsi="Times New Roman" w:cs="Times New Roman"/>
-        </w:rPr>
-        <w:t xml:space="preserve"> och</w:t>
-      </w:r>
-      <w:r>
-        <w:rPr>
-          <w:rFonts w:ascii="Times New Roman" w:hAnsi="Times New Roman" w:cs="Times New Roman"/>
-        </w:rPr>
-        <w:t xml:space="preserve"> </w:t>
-      </w:r>
-      <w:r>
-        <w:rPr>
-          <w:rFonts w:ascii="Times New Roman" w:hAnsi="Times New Roman" w:cs="Times New Roman"/>
-        </w:rPr>
-        <w:t>skapar</w:t>
-      </w:r>
-      <w:r>
-        <w:rPr>
-          <w:rFonts w:ascii="Times New Roman" w:hAnsi="Times New Roman" w:cs="Times New Roman"/>
-        </w:rPr>
-        <w:t xml:space="preserve"> användarvänliga hemsidor </w:t>
-      </w:r>
-      <w:r>
-        <w:rPr>
-          <w:rFonts w:ascii="Times New Roman" w:hAnsi="Times New Roman" w:cs="Times New Roman"/>
-        </w:rPr>
-        <w:t>för</w:t>
-      </w:r>
-      <w:r>
-        <w:rPr>
-          <w:rFonts w:ascii="Times New Roman" w:hAnsi="Times New Roman" w:cs="Times New Roman"/>
-        </w:rPr>
-        <w:t xml:space="preserve"> </w:t>
-      </w:r>
-      <w:r>
-        <w:rPr>
-          <w:rFonts w:ascii="Times New Roman" w:hAnsi="Times New Roman" w:cs="Times New Roman"/>
-        </w:rPr>
-        <w:t>utnyttja</w:t>
-      </w:r>
-      <w:r>
-        <w:rPr>
-          <w:rFonts w:ascii="Times New Roman" w:hAnsi="Times New Roman" w:cs="Times New Roman"/>
-        </w:rPr>
-        <w:t xml:space="preserve"> </w:t>
-      </w:r>
-      <w:r>
-        <w:rPr>
-          <w:rFonts w:ascii="Times New Roman" w:hAnsi="Times New Roman" w:cs="Times New Roman"/>
-        </w:rPr>
-        <w:t>den marknad som skapas i samband med</w:t>
-      </w:r>
-      <w:r>
-        <w:rPr>
-          <w:rFonts w:ascii="Times New Roman" w:hAnsi="Times New Roman" w:cs="Times New Roman"/>
-        </w:rPr>
-        <w:t xml:space="preserve"> utvecklingen av en ny</w:t>
-      </w:r>
-      <w:r>
-        <w:rPr>
-          <w:rFonts w:ascii="Times New Roman" w:hAnsi="Times New Roman" w:cs="Times New Roman"/>
-        </w:rPr>
-        <w:t xml:space="preserve"> teknik.</w:t>
-      </w:r>
-    </w:p>
-    <w:p>
-      <w:pPr>
-        <w:rPr>
-          <w:rFonts w:ascii="Times New Roman" w:hAnsi="Times New Roman" w:cs="Times New Roman"/>
-        </w:rPr>
-      </w:pPr>
-    </w:p>
-    <w:p>
-      <w:pPr>
-        <w:rPr>
-          <w:i/>
-          <w:color w:val="000000" w:themeColor="text1"/>
-        </w:rPr>
-      </w:pPr>
-    </w:p>
-    <w:p>
-      <w:pPr>
-        <w:rPr>
-          <w:i/>
-          <w:color w:val="000000" w:themeColor="text1"/>
-        </w:rPr>
-      </w:pPr>
-    </w:p>
-    <w:p/>
-    <w:p/>
-    <w:p>
-      <w:r>
-        <w:t>Desktop användare</w:t>
-      </w:r>
-    </w:p>
-    <w:p/>
-    <w:p>
-      <w:r>
+      <w:r>
+        <w:rPr>
+          <w:rFonts w:ascii="Times New Roman" w:hAnsi="Times New Roman" w:cs="Times New Roman"/>
+        </w:rPr>
         <w:t xml:space="preserve">Även om mobila användarna enligt statistik kommer vara flera än desktop användarna så går det inte att ignorera dessa användare då </w:t>
       </w:r>
       <w:proofErr w:type="gramStart"/>
       <w:r>
+        <w:rPr>
+          <w:rFonts w:ascii="Times New Roman" w:hAnsi="Times New Roman" w:cs="Times New Roman"/>
+        </w:rPr>
         <w:t>dom</w:t>
       </w:r>
       <w:proofErr w:type="gramEnd"/>
       <w:r>
+        <w:rPr>
+          <w:rFonts w:ascii="Times New Roman" w:hAnsi="Times New Roman" w:cs="Times New Roman"/>
+        </w:rPr>
         <w:t xml:space="preserve"> flesta är både och. </w:t>
       </w:r>
     </w:p>

</xml_diff>

<commit_message>
Bakgrund, borjat skriva om desktop, ett stycke
</commit_message>
<xml_diff>
--- a/Rapport.docx
+++ b/Rapport.docx
@@ -113,6 +113,7 @@
       <w:r>
         <w:rPr>
           <w:rFonts w:ascii="Times New Roman" w:hAnsi="Times New Roman" w:cs="Times New Roman"/>
+          <w:b/>
         </w:rPr>
         <w:t>responsive</w:t>
       </w:r>
@@ -268,49 +269,32 @@
         <w:rPr>
           <w:rFonts w:ascii="Times New Roman" w:hAnsi="Times New Roman" w:cs="Times New Roman"/>
         </w:rPr>
-        <w:t xml:space="preserve">007 då Apple visade upp den första versionen av </w:t>
-      </w:r>
-      <w:proofErr w:type="spellStart"/>
-      <w:r>
-        <w:rPr>
-          <w:rFonts w:ascii="Times New Roman" w:hAnsi="Times New Roman" w:cs="Times New Roman"/>
-        </w:rPr>
-        <w:t>Iphone</w:t>
-      </w:r>
-      <w:proofErr w:type="spellEnd"/>
-      <w:r>
-        <w:rPr>
-          <w:rFonts w:ascii="Times New Roman" w:hAnsi="Times New Roman" w:cs="Times New Roman"/>
-        </w:rPr>
-        <w:t xml:space="preserve"> har utvecklingen för </w:t>
-      </w:r>
-      <w:proofErr w:type="spellStart"/>
-      <w:r>
-        <w:rPr>
-          <w:rFonts w:ascii="Times New Roman" w:hAnsi="Times New Roman" w:cs="Times New Roman"/>
+        <w:t>007 då Apple visad</w:t>
+      </w:r>
+      <w:r>
+        <w:rPr>
+          <w:rFonts w:ascii="Times New Roman" w:hAnsi="Times New Roman" w:cs="Times New Roman"/>
+        </w:rPr>
+        <w:t xml:space="preserve">e upp den första versionen av iPhone </w:t>
+      </w:r>
+      <w:r>
+        <w:rPr>
+          <w:rFonts w:ascii="Times New Roman" w:hAnsi="Times New Roman" w:cs="Times New Roman"/>
+        </w:rPr>
+        <w:t xml:space="preserve">har utvecklingen för </w:t>
+      </w:r>
+      <w:r>
+        <w:rPr>
+          <w:rFonts w:ascii="Times New Roman" w:hAnsi="Times New Roman" w:cs="Times New Roman"/>
+          <w:b/>
         </w:rPr>
         <w:t>smartphones</w:t>
       </w:r>
-      <w:proofErr w:type="spellEnd"/>
-      <w:r>
-        <w:rPr>
-          <w:rFonts w:ascii="Times New Roman" w:hAnsi="Times New Roman" w:cs="Times New Roman"/>
-        </w:rPr>
-        <w:t xml:space="preserve"> eskalerat markant. </w:t>
-      </w:r>
-      <w:proofErr w:type="spellStart"/>
-      <w:r>
-        <w:rPr>
-          <w:rFonts w:ascii="Times New Roman" w:hAnsi="Times New Roman" w:cs="Times New Roman"/>
-        </w:rPr>
-        <w:t>Smartphones</w:t>
-      </w:r>
-      <w:proofErr w:type="spellEnd"/>
-      <w:r>
-        <w:rPr>
-          <w:rFonts w:ascii="Times New Roman" w:hAnsi="Times New Roman" w:cs="Times New Roman"/>
-        </w:rPr>
-        <w:t xml:space="preserve"> ger</w:t>
+      <w:r>
+        <w:rPr>
+          <w:rFonts w:ascii="Times New Roman" w:hAnsi="Times New Roman" w:cs="Times New Roman"/>
+        </w:rPr>
+        <w:t xml:space="preserve"> eskalerat markant. Smartphones ger</w:t>
       </w:r>
       <w:r>
         <w:rPr>
@@ -421,14 +405,12 @@
         </w:rPr>
         <w:t xml:space="preserve">Med </w:t>
       </w:r>
-      <w:proofErr w:type="spellStart"/>
       <w:r>
         <w:rPr>
           <w:rFonts w:ascii="Times New Roman" w:hAnsi="Times New Roman" w:cs="Times New Roman"/>
         </w:rPr>
         <w:t>smartphones</w:t>
       </w:r>
-      <w:proofErr w:type="spellEnd"/>
       <w:r>
         <w:rPr>
           <w:rFonts w:ascii="Times New Roman" w:hAnsi="Times New Roman" w:cs="Times New Roman"/>
@@ -567,7 +549,19 @@
         <w:rPr>
           <w:rFonts w:ascii="Times New Roman" w:hAnsi="Times New Roman" w:cs="Times New Roman"/>
         </w:rPr>
-        <w:t xml:space="preserve"> använder mobilt internet</w:t>
+        <w:t xml:space="preserve"> använder </w:t>
+      </w:r>
+      <w:r>
+        <w:rPr>
+          <w:rFonts w:ascii="Times New Roman" w:hAnsi="Times New Roman" w:cs="Times New Roman"/>
+        </w:rPr>
+        <w:t xml:space="preserve">sig av </w:t>
+      </w:r>
+      <w:r>
+        <w:rPr>
+          <w:rFonts w:ascii="Times New Roman" w:hAnsi="Times New Roman" w:cs="Times New Roman"/>
+        </w:rPr>
+        <w:t>mobilt internet</w:t>
       </w:r>
       <w:r>
         <w:rPr>
@@ -1039,43 +1033,65 @@
         <w:rPr>
           <w:rFonts w:ascii="Times New Roman" w:hAnsi="Times New Roman" w:cs="Times New Roman"/>
         </w:rPr>
-        <w:t>Trots att mobila användare enligt statistik är fler än datoranvändarna så är det högst osannolikt att mobilen kan ersätta datorerna helt och hållet. Datorer har fortfarande funktioner som inte är ersättningsbara av mobilen. Däremot så tyder detta på att man inom webutvecklingen har större får förstora vyerna för nya lösningar som gynnar både mobil och desktop användning av internet.</w:t>
+        <w:t>Trots att mobila användare enligt statistik är fler än datoranvändarna så är det högst osannolikt att mobilen kan ersätta datorerna helt och hållet</w:t>
+      </w:r>
+      <w:r>
+        <w:rPr>
+          <w:rFonts w:ascii="Times New Roman" w:hAnsi="Times New Roman" w:cs="Times New Roman"/>
+        </w:rPr>
+        <w:t>, vilket till en början var tanken</w:t>
+      </w:r>
+      <w:r>
+        <w:rPr>
+          <w:rFonts w:ascii="Times New Roman" w:hAnsi="Times New Roman" w:cs="Times New Roman"/>
+        </w:rPr>
+        <w:t>. Datorer har fortfarande funktioner som inte är ersättningsbara av mobilen. Däremot så tyder detta på att man inom webutv</w:t>
       </w:r>
       <w:bookmarkStart w:id="0" w:name="_GoBack"/>
       <w:bookmarkEnd w:id="0"/>
-    </w:p>
-    <w:p>
-      <w:pPr>
-        <w:rPr>
-          <w:rFonts w:ascii="Times New Roman" w:hAnsi="Times New Roman" w:cs="Times New Roman"/>
-        </w:rPr>
-      </w:pPr>
-    </w:p>
-    <w:p>
-      <w:pPr>
-        <w:rPr>
-          <w:rFonts w:ascii="Times New Roman" w:hAnsi="Times New Roman" w:cs="Times New Roman"/>
-        </w:rPr>
-      </w:pPr>
-      <w:r>
-        <w:rPr>
-          <w:rFonts w:ascii="Times New Roman" w:hAnsi="Times New Roman" w:cs="Times New Roman"/>
-        </w:rPr>
-        <w:t xml:space="preserve">Även om mobila användarna enligt statistik kommer vara flera än desktop användarna så går det inte att ignorera dessa användare då </w:t>
-      </w:r>
-      <w:proofErr w:type="gramStart"/>
-      <w:r>
-        <w:rPr>
-          <w:rFonts w:ascii="Times New Roman" w:hAnsi="Times New Roman" w:cs="Times New Roman"/>
-        </w:rPr>
-        <w:t>dom</w:t>
-      </w:r>
-      <w:proofErr w:type="gramEnd"/>
-      <w:r>
-        <w:rPr>
-          <w:rFonts w:ascii="Times New Roman" w:hAnsi="Times New Roman" w:cs="Times New Roman"/>
-        </w:rPr>
-        <w:t xml:space="preserve"> flesta är både och. </w:t>
+      <w:r>
+        <w:rPr>
+          <w:rFonts w:ascii="Times New Roman" w:hAnsi="Times New Roman" w:cs="Times New Roman"/>
+        </w:rPr>
+        <w:t>ecklingen har större får förstora vyerna för nya lösningar som gynnar både mobil och desktop användning av internet.</w:t>
+      </w:r>
+    </w:p>
+    <w:p>
+      <w:pPr>
+        <w:rPr>
+          <w:rFonts w:ascii="Times New Roman" w:hAnsi="Times New Roman" w:cs="Times New Roman"/>
+        </w:rPr>
+      </w:pPr>
+      <w:r>
+        <w:rPr>
+          <w:rFonts w:ascii="Times New Roman" w:hAnsi="Times New Roman" w:cs="Times New Roman"/>
+        </w:rPr>
+        <w:t>Även om mobila användarna enligt statistik kommer vara flera än desktop användarna så går det inte att</w:t>
+      </w:r>
+      <w:r>
+        <w:rPr>
+          <w:rFonts w:ascii="Times New Roman" w:hAnsi="Times New Roman" w:cs="Times New Roman"/>
+        </w:rPr>
+        <w:t xml:space="preserve"> ignorera dessa användare då de flesta är användare utav båda</w:t>
+      </w:r>
+      <w:r>
+        <w:rPr>
+          <w:rFonts w:ascii="Times New Roman" w:hAnsi="Times New Roman" w:cs="Times New Roman"/>
+        </w:rPr>
+        <w:t>.</w:t>
+      </w:r>
+    </w:p>
+    <w:p>
+      <w:pPr>
+        <w:rPr>
+          <w:rFonts w:ascii="Times New Roman" w:hAnsi="Times New Roman" w:cs="Times New Roman"/>
+        </w:rPr>
+      </w:pPr>
+      <w:r>
+        <w:rPr>
+          <w:rFonts w:ascii="Times New Roman" w:hAnsi="Times New Roman" w:cs="Times New Roman"/>
+        </w:rPr>
+        <w:t xml:space="preserve"> </w:t>
       </w:r>
     </w:p>
     <w:p/>

</xml_diff>

<commit_message>
Bakgrund, fortsattning av desktop
</commit_message>
<xml_diff>
--- a/Rapport.docx
+++ b/Rapport.docx
@@ -863,7 +863,15 @@
         <w:rPr>
           <w:rFonts w:ascii="Times New Roman" w:hAnsi="Times New Roman" w:cs="Times New Roman"/>
         </w:rPr>
-        <w:t xml:space="preserve">tspådde mobilen till att </w:t>
+        <w:t>tspådde m</w:t>
+      </w:r>
+      <w:bookmarkStart w:id="0" w:name="_GoBack"/>
+      <w:bookmarkEnd w:id="0"/>
+      <w:r>
+        <w:rPr>
+          <w:rFonts w:ascii="Times New Roman" w:hAnsi="Times New Roman" w:cs="Times New Roman"/>
+        </w:rPr>
+        <w:t xml:space="preserve">obilen till att </w:t>
       </w:r>
       <w:r>
         <w:rPr>
@@ -1033,27 +1041,113 @@
         <w:rPr>
           <w:rFonts w:ascii="Times New Roman" w:hAnsi="Times New Roman" w:cs="Times New Roman"/>
         </w:rPr>
-        <w:t>Trots att mobila användare enligt statistik är fler än datoranvändarna så är det högst osannolikt att mobilen kan ersätta datorerna helt och hållet</w:t>
-      </w:r>
-      <w:r>
-        <w:rPr>
-          <w:rFonts w:ascii="Times New Roman" w:hAnsi="Times New Roman" w:cs="Times New Roman"/>
-        </w:rPr>
-        <w:t>, vilket till en början var tanken</w:t>
-      </w:r>
-      <w:r>
-        <w:rPr>
-          <w:rFonts w:ascii="Times New Roman" w:hAnsi="Times New Roman" w:cs="Times New Roman"/>
-        </w:rPr>
-        <w:t>. Datorer har fortfarande funktioner som inte är ersättningsbara av mobilen. Däremot så tyder detta på att man inom webutv</w:t>
-      </w:r>
-      <w:bookmarkStart w:id="0" w:name="_GoBack"/>
-      <w:bookmarkEnd w:id="0"/>
-      <w:r>
-        <w:rPr>
-          <w:rFonts w:ascii="Times New Roman" w:hAnsi="Times New Roman" w:cs="Times New Roman"/>
-        </w:rPr>
-        <w:t>ecklingen har större får förstora vyerna för nya lösningar som gynnar både mobil och desktop användning av internet.</w:t>
+        <w:t>Trots att mobila användare enligt statistik är fler än datoranvändarna så är det högst osannolikt</w:t>
+      </w:r>
+      <w:r>
+        <w:rPr>
+          <w:rFonts w:ascii="Times New Roman" w:hAnsi="Times New Roman" w:cs="Times New Roman"/>
+        </w:rPr>
+        <w:t xml:space="preserve"> i dagsläget</w:t>
+      </w:r>
+      <w:r>
+        <w:rPr>
+          <w:rFonts w:ascii="Times New Roman" w:hAnsi="Times New Roman" w:cs="Times New Roman"/>
+        </w:rPr>
+        <w:t xml:space="preserve"> att mobilen kan ersätta datorerna helt och hållet</w:t>
+      </w:r>
+      <w:r>
+        <w:rPr>
+          <w:rFonts w:ascii="Times New Roman" w:hAnsi="Times New Roman" w:cs="Times New Roman"/>
+        </w:rPr>
+        <w:t>.</w:t>
+      </w:r>
+      <w:r>
+        <w:rPr>
+          <w:rFonts w:ascii="Times New Roman" w:hAnsi="Times New Roman" w:cs="Times New Roman"/>
+        </w:rPr>
+        <w:t xml:space="preserve"> </w:t>
+      </w:r>
+      <w:r>
+        <w:rPr>
+          <w:rFonts w:ascii="Times New Roman" w:hAnsi="Times New Roman" w:cs="Times New Roman"/>
+        </w:rPr>
+        <w:t>Datorer har fortfarande funkti</w:t>
+      </w:r>
+      <w:r>
+        <w:rPr>
+          <w:rFonts w:ascii="Times New Roman" w:hAnsi="Times New Roman" w:cs="Times New Roman"/>
+        </w:rPr>
+        <w:t>oner som inte genomföras, anses för riskabelt eller för komplicerat att göra från mobilen. Webdesignen på mobilen är väldigt kompakt och inte lika informationsrikt</w:t>
+      </w:r>
+      <w:r>
+        <w:rPr>
+          <w:rFonts w:ascii="Times New Roman" w:hAnsi="Times New Roman" w:cs="Times New Roman"/>
+        </w:rPr>
+        <w:t xml:space="preserve"> som på en skrivbordskärm. Vid </w:t>
+      </w:r>
+      <w:proofErr w:type="gramStart"/>
+      <w:r>
+        <w:rPr>
+          <w:rFonts w:ascii="Times New Roman" w:hAnsi="Times New Roman" w:cs="Times New Roman"/>
+        </w:rPr>
+        <w:t xml:space="preserve">dessa </w:t>
+      </w:r>
+      <w:r>
+        <w:rPr>
+          <w:rFonts w:ascii="Times New Roman" w:hAnsi="Times New Roman" w:cs="Times New Roman"/>
+        </w:rPr>
+        <w:t xml:space="preserve"> känns</w:t>
+      </w:r>
+      <w:proofErr w:type="gramEnd"/>
+      <w:r>
+        <w:rPr>
+          <w:rFonts w:ascii="Times New Roman" w:hAnsi="Times New Roman" w:cs="Times New Roman"/>
+        </w:rPr>
+        <w:t xml:space="preserve"> det säkrare och lämpligare att genomföra speciella ärenden via en dator istället. Användningen av en banksida beror på enhet, att kolla saldo eller överföra mindre summor me</w:t>
+      </w:r>
+      <w:r>
+        <w:rPr>
+          <w:rFonts w:ascii="Times New Roman" w:hAnsi="Times New Roman" w:cs="Times New Roman"/>
+        </w:rPr>
+        <w:t>llan konton känns mobilen som ett</w:t>
+      </w:r>
+      <w:r>
+        <w:rPr>
+          <w:rFonts w:ascii="Times New Roman" w:hAnsi="Times New Roman" w:cs="Times New Roman"/>
+        </w:rPr>
+        <w:t xml:space="preserve"> bra medel, en dator kan anses</w:t>
+      </w:r>
+      <w:r>
+        <w:rPr>
+          <w:rFonts w:ascii="Times New Roman" w:hAnsi="Times New Roman" w:cs="Times New Roman"/>
+        </w:rPr>
+        <w:t xml:space="preserve"> </w:t>
+      </w:r>
+      <w:r>
+        <w:rPr>
+          <w:rFonts w:ascii="Times New Roman" w:hAnsi="Times New Roman" w:cs="Times New Roman"/>
+        </w:rPr>
+        <w:t xml:space="preserve"> </w:t>
+      </w:r>
+    </w:p>
+    <w:p>
+      <w:pPr>
+        <w:rPr>
+          <w:rFonts w:ascii="Times New Roman" w:hAnsi="Times New Roman" w:cs="Times New Roman"/>
+        </w:rPr>
+      </w:pPr>
+    </w:p>
+    <w:p>
+      <w:pPr>
+        <w:rPr>
+          <w:rFonts w:ascii="Times New Roman" w:hAnsi="Times New Roman" w:cs="Times New Roman"/>
+        </w:rPr>
+      </w:pPr>
+      <w:r>
+        <w:rPr>
+          <w:rFonts w:ascii="Times New Roman" w:hAnsi="Times New Roman" w:cs="Times New Roman"/>
+        </w:rPr>
+        <w:t xml:space="preserve"> Däremot så tyder detta på att man inom webutvecklingen har större får förstora vyerna för nya lösningar som gynnar både mobil och desktop användning av internet.</w:t>
       </w:r>
     </w:p>
     <w:p>

</xml_diff>

<commit_message>
Bakgrund, responsive, skrivit klart fluid grid och fluid images, bör rättas
</commit_message>
<xml_diff>
--- a/Rapport.docx
+++ b/Rapport.docx
@@ -87,81 +87,52 @@
         </w:rPr>
         <w:t xml:space="preserve">Mobilutvecklingen har under de senaste åren gått fort framåt, vilket har lett till att mobiler numera utvecklas till att fungera likt en handburen minidator. Huvudsyftet med mobiler är inte längre att bara kunna kommunicera med andra, utan även att bland annat ha möjligheten att få ut information genom webben. Att en websida inte längre endast ses i en skrivbordsskärm har gjort att nya webblösningar krävs. En utvecklare måste ha i åtanke att webbdesignen bör fungera för en användare som sitter på kontoret och läser sidan från en skrivbordsskärm, likaväl för en användare som sitter på tåget och läser sidan från mobilen. </w:t>
       </w:r>
-      <w:proofErr w:type="spellStart"/>
       <w:r>
         <w:rPr>
           <w:rFonts w:ascii="Times New Roman" w:hAnsi="Times New Roman" w:cs="Times New Roman"/>
           <w:i/>
         </w:rPr>
-        <w:t>Responsive</w:t>
-      </w:r>
-      <w:proofErr w:type="spellEnd"/>
+        <w:t>Responsive web design</w:t>
+      </w:r>
+      <w:r>
+        <w:rPr>
+          <w:rFonts w:ascii="Times New Roman" w:hAnsi="Times New Roman" w:cs="Times New Roman"/>
+        </w:rPr>
+        <w:t xml:space="preserve"> är en lösning vilken beroende på skärmstorlek renderar samma sida på olika sätt. I </w:t>
+      </w:r>
+      <w:r>
+        <w:rPr>
+          <w:rFonts w:ascii="Times New Roman" w:hAnsi="Times New Roman" w:cs="Times New Roman"/>
+          <w:b/>
+        </w:rPr>
+        <w:t>responsive</w:t>
+      </w:r>
+      <w:r>
+        <w:rPr>
+          <w:rFonts w:ascii="Times New Roman" w:hAnsi="Times New Roman" w:cs="Times New Roman"/>
+        </w:rPr>
+        <w:t xml:space="preserve"> web design har det fokuserats på två olika metoder, </w:t>
+      </w:r>
       <w:r>
         <w:rPr>
           <w:rFonts w:ascii="Times New Roman" w:hAnsi="Times New Roman" w:cs="Times New Roman"/>
           <w:i/>
         </w:rPr>
-        <w:t xml:space="preserve"> web design</w:t>
-      </w:r>
-      <w:r>
-        <w:rPr>
-          <w:rFonts w:ascii="Times New Roman" w:hAnsi="Times New Roman" w:cs="Times New Roman"/>
-        </w:rPr>
-        <w:t xml:space="preserve"> är en lösning vilken beroende på skärmstorlek renderar samma sida på olika sätt. I </w:t>
-      </w:r>
-      <w:proofErr w:type="spellStart"/>
-      <w:r>
-        <w:rPr>
-          <w:rFonts w:ascii="Times New Roman" w:hAnsi="Times New Roman" w:cs="Times New Roman"/>
-          <w:b/>
-        </w:rPr>
-        <w:t>responsive</w:t>
-      </w:r>
-      <w:proofErr w:type="spellEnd"/>
-      <w:r>
-        <w:rPr>
-          <w:rFonts w:ascii="Times New Roman" w:hAnsi="Times New Roman" w:cs="Times New Roman"/>
-        </w:rPr>
-        <w:t xml:space="preserve"> web design har det fokuserats på två olika metoder, </w:t>
+        <w:t>Mobile-first</w:t>
+      </w:r>
+      <w:r>
+        <w:rPr>
+          <w:rFonts w:ascii="Times New Roman" w:hAnsi="Times New Roman" w:cs="Times New Roman"/>
+        </w:rPr>
+        <w:t xml:space="preserve"> och </w:t>
       </w:r>
       <w:r>
         <w:rPr>
           <w:rFonts w:ascii="Times New Roman" w:hAnsi="Times New Roman" w:cs="Times New Roman"/>
           <w:i/>
         </w:rPr>
-        <w:t>Mobile-</w:t>
-      </w:r>
-      <w:proofErr w:type="spellStart"/>
-      <w:r>
-        <w:rPr>
-          <w:rFonts w:ascii="Times New Roman" w:hAnsi="Times New Roman" w:cs="Times New Roman"/>
-          <w:i/>
-        </w:rPr>
-        <w:t>first</w:t>
-      </w:r>
-      <w:proofErr w:type="spellEnd"/>
-      <w:r>
-        <w:rPr>
-          <w:rFonts w:ascii="Times New Roman" w:hAnsi="Times New Roman" w:cs="Times New Roman"/>
-        </w:rPr>
-        <w:t xml:space="preserve"> och </w:t>
-      </w:r>
-      <w:r>
-        <w:rPr>
-          <w:rFonts w:ascii="Times New Roman" w:hAnsi="Times New Roman" w:cs="Times New Roman"/>
-          <w:i/>
-        </w:rPr>
-        <w:t>Desktop-</w:t>
-      </w:r>
-      <w:proofErr w:type="spellStart"/>
-      <w:r>
-        <w:rPr>
-          <w:rFonts w:ascii="Times New Roman" w:hAnsi="Times New Roman" w:cs="Times New Roman"/>
-          <w:i/>
-        </w:rPr>
-        <w:t>first</w:t>
-      </w:r>
-      <w:proofErr w:type="spellEnd"/>
+        <w:t>Desktop-first</w:t>
+      </w:r>
       <w:r>
         <w:rPr>
           <w:rFonts w:ascii="Times New Roman" w:hAnsi="Times New Roman" w:cs="Times New Roman"/>
@@ -1483,52 +1454,39 @@
         <w:rPr>
           <w:rFonts w:ascii="Times New Roman" w:hAnsi="Times New Roman" w:cs="Times New Roman"/>
           <w:b/>
-        </w:rPr>
-      </w:pPr>
-      <w:proofErr w:type="spellStart"/>
-      <w:r>
-        <w:rPr>
-          <w:rFonts w:ascii="Times New Roman" w:hAnsi="Times New Roman" w:cs="Times New Roman"/>
-          <w:b/>
-        </w:rPr>
-        <w:t>Responsive</w:t>
-      </w:r>
-      <w:proofErr w:type="spellEnd"/>
-      <w:r>
-        <w:rPr>
-          <w:rFonts w:ascii="Times New Roman" w:hAnsi="Times New Roman" w:cs="Times New Roman"/>
-          <w:b/>
-        </w:rPr>
-        <w:t xml:space="preserve"> Web design</w:t>
-      </w:r>
-    </w:p>
-    <w:p>
-      <w:pPr>
-        <w:rPr>
-          <w:rFonts w:ascii="Times New Roman" w:hAnsi="Times New Roman" w:cs="Times New Roman"/>
-          <w:b/>
-        </w:rPr>
-      </w:pPr>
-    </w:p>
-    <w:p>
-      <w:pPr>
-        <w:rPr>
-          <w:rFonts w:ascii="Times New Roman" w:hAnsi="Times New Roman" w:cs="Times New Roman"/>
-        </w:rPr>
-      </w:pPr>
-      <w:proofErr w:type="spellStart"/>
-      <w:r>
-        <w:rPr>
-          <w:rFonts w:ascii="Times New Roman" w:hAnsi="Times New Roman" w:cs="Times New Roman"/>
-        </w:rPr>
-        <w:t>Responsive</w:t>
-      </w:r>
-      <w:proofErr w:type="spellEnd"/>
-      <w:r>
-        <w:rPr>
-          <w:rFonts w:ascii="Times New Roman" w:hAnsi="Times New Roman" w:cs="Times New Roman"/>
-        </w:rPr>
-        <w:t xml:space="preserve"> web design är ett koncept som innebär att gränssnittet på en websida ändras beroende på skärmstorlek, vilket således ger möjligheten att ha olika layout på </w:t>
+          <w:sz w:val="28"/>
+          <w:szCs w:val="28"/>
+        </w:rPr>
+      </w:pPr>
+      <w:r>
+        <w:rPr>
+          <w:rFonts w:ascii="Times New Roman" w:hAnsi="Times New Roman" w:cs="Times New Roman"/>
+          <w:b/>
+          <w:sz w:val="28"/>
+          <w:szCs w:val="28"/>
+        </w:rPr>
+        <w:t>Responsive Web design</w:t>
+      </w:r>
+    </w:p>
+    <w:p>
+      <w:pPr>
+        <w:rPr>
+          <w:rFonts w:ascii="Times New Roman" w:hAnsi="Times New Roman" w:cs="Times New Roman"/>
+          <w:b/>
+        </w:rPr>
+      </w:pPr>
+    </w:p>
+    <w:p>
+      <w:pPr>
+        <w:rPr>
+          <w:rFonts w:ascii="Times New Roman" w:hAnsi="Times New Roman" w:cs="Times New Roman"/>
+        </w:rPr>
+      </w:pPr>
+      <w:r>
+        <w:rPr>
+          <w:rFonts w:ascii="Times New Roman" w:hAnsi="Times New Roman" w:cs="Times New Roman"/>
+        </w:rPr>
+        <w:t xml:space="preserve">Responsive web design är ett koncept som innebär att gränssnittet på en websida ändras beroende på skärmstorlek, vilket således ger möjligheten att ha olika layout på </w:t>
       </w:r>
       <w:r>
         <w:rPr>
@@ -1552,55 +1510,27 @@
         <w:rPr>
           <w:rFonts w:ascii="Times New Roman" w:hAnsi="Times New Roman" w:cs="Times New Roman"/>
         </w:rPr>
-        <w:t>ceptet definierades av Ethan Marcotte (2010) i en artikel kallat A List Apart, som sedan ledde till boken ”</w:t>
-      </w:r>
-      <w:proofErr w:type="spellStart"/>
-      <w:r>
-        <w:rPr>
-          <w:rFonts w:ascii="Times New Roman" w:hAnsi="Times New Roman" w:cs="Times New Roman"/>
-        </w:rPr>
-        <w:t>responsive</w:t>
-      </w:r>
-      <w:proofErr w:type="spellEnd"/>
-      <w:r>
-        <w:rPr>
-          <w:rFonts w:ascii="Times New Roman" w:hAnsi="Times New Roman" w:cs="Times New Roman"/>
-        </w:rPr>
-        <w:t xml:space="preserve"> web design” där teorier och praktiska exempel används för att förklara begreppet. </w:t>
-      </w:r>
-    </w:p>
-    <w:p>
-      <w:pPr>
-        <w:rPr>
-          <w:rFonts w:ascii="Times New Roman" w:hAnsi="Times New Roman" w:cs="Times New Roman"/>
-        </w:rPr>
-      </w:pPr>
-    </w:p>
-    <w:p>
-      <w:pPr>
-        <w:rPr>
-          <w:rFonts w:ascii="Times New Roman" w:hAnsi="Times New Roman" w:cs="Times New Roman"/>
-        </w:rPr>
-      </w:pPr>
-      <w:r>
-        <w:rPr>
-          <w:rFonts w:ascii="Times New Roman" w:hAnsi="Times New Roman" w:cs="Times New Roman"/>
-        </w:rPr>
-        <w:t xml:space="preserve">Syftet med </w:t>
-      </w:r>
-      <w:proofErr w:type="spellStart"/>
-      <w:r>
-        <w:rPr>
-          <w:rFonts w:ascii="Times New Roman" w:hAnsi="Times New Roman" w:cs="Times New Roman"/>
-        </w:rPr>
-        <w:t>Responsive</w:t>
-      </w:r>
-      <w:proofErr w:type="spellEnd"/>
-      <w:r>
-        <w:rPr>
-          <w:rFonts w:ascii="Times New Roman" w:hAnsi="Times New Roman" w:cs="Times New Roman"/>
-        </w:rPr>
-        <w:t xml:space="preserve"> Web D</w:t>
+        <w:t xml:space="preserve">ceptet definierades av Ethan Marcotte (2010) i en artikel kallat A List Apart, som sedan ledde till boken ”responsive web design” där teorier och praktiska exempel används för att förklara begreppet. </w:t>
+      </w:r>
+    </w:p>
+    <w:p>
+      <w:pPr>
+        <w:rPr>
+          <w:rFonts w:ascii="Times New Roman" w:hAnsi="Times New Roman" w:cs="Times New Roman"/>
+        </w:rPr>
+      </w:pPr>
+    </w:p>
+    <w:p>
+      <w:pPr>
+        <w:rPr>
+          <w:rFonts w:ascii="Times New Roman" w:hAnsi="Times New Roman" w:cs="Times New Roman"/>
+        </w:rPr>
+      </w:pPr>
+      <w:r>
+        <w:rPr>
+          <w:rFonts w:ascii="Times New Roman" w:hAnsi="Times New Roman" w:cs="Times New Roman"/>
+        </w:rPr>
+        <w:t>Syftet med Responsive Web D</w:t>
       </w:r>
       <w:r>
         <w:rPr>
@@ -1718,67 +1648,39 @@
           <w:rFonts w:ascii="Times New Roman" w:hAnsi="Times New Roman" w:cs="Times New Roman"/>
         </w:rPr>
       </w:pPr>
-      <w:r>
-        <w:rPr>
-          <w:rFonts w:ascii="Times New Roman" w:hAnsi="Times New Roman" w:cs="Times New Roman"/>
-        </w:rPr>
-        <w:t xml:space="preserve">Då layouten på sidan ändras behövs inga särskilda versioner för varje enhet, vilket gör det möjligt för en webbutvecklare att på ett enkelt sätt utföra en ändring i en fil, istället för antalet </w:t>
-      </w:r>
+    </w:p>
+    <w:p>
+      <w:pPr>
+        <w:rPr>
+          <w:rFonts w:ascii="Times New Roman" w:hAnsi="Times New Roman" w:cs="Times New Roman"/>
+        </w:rPr>
+      </w:pPr>
+    </w:p>
+    <w:p>
+      <w:pPr>
+        <w:rPr>
+          <w:rFonts w:ascii="Times New Roman" w:hAnsi="Times New Roman" w:cs="Times New Roman"/>
+        </w:rPr>
+      </w:pPr>
       <w:r>
         <w:rPr>
           <w:rFonts w:ascii="Times New Roman" w:hAnsi="Times New Roman" w:cs="Times New Roman"/>
         </w:rPr>
         <w:lastRenderedPageBreak/>
-        <w:t xml:space="preserve">versioner. </w:t>
-      </w:r>
-      <w:r>
-        <w:rPr>
-          <w:rFonts w:ascii="Times New Roman" w:hAnsi="Times New Roman" w:cs="Times New Roman"/>
-        </w:rPr>
-        <w:t xml:space="preserve">Däremot krävs en flexibel grundlayout för att </w:t>
-      </w:r>
-      <w:proofErr w:type="spellStart"/>
-      <w:r>
-        <w:rPr>
-          <w:rFonts w:ascii="Times New Roman" w:hAnsi="Times New Roman" w:cs="Times New Roman"/>
-        </w:rPr>
-        <w:t>responsive</w:t>
-      </w:r>
-      <w:proofErr w:type="spellEnd"/>
-      <w:r>
-        <w:rPr>
-          <w:rFonts w:ascii="Times New Roman" w:hAnsi="Times New Roman" w:cs="Times New Roman"/>
-        </w:rPr>
-        <w:t xml:space="preserve"> web design skall fungera, vilket enligt Ethan görs genom tre grundtekniker, fluid </w:t>
-      </w:r>
-      <w:proofErr w:type="spellStart"/>
-      <w:r>
-        <w:rPr>
-          <w:rFonts w:ascii="Times New Roman" w:hAnsi="Times New Roman" w:cs="Times New Roman"/>
-        </w:rPr>
-        <w:t>grid</w:t>
-      </w:r>
-      <w:proofErr w:type="spellEnd"/>
-      <w:r>
-        <w:rPr>
-          <w:rFonts w:ascii="Times New Roman" w:hAnsi="Times New Roman" w:cs="Times New Roman"/>
-        </w:rPr>
-        <w:t>, fluid i</w:t>
-      </w:r>
-      <w:r>
-        <w:rPr>
-          <w:rFonts w:ascii="Times New Roman" w:hAnsi="Times New Roman" w:cs="Times New Roman"/>
-        </w:rPr>
-        <w:t xml:space="preserve">mages och media </w:t>
-      </w:r>
-      <w:proofErr w:type="spellStart"/>
-      <w:r>
-        <w:rPr>
-          <w:rFonts w:ascii="Times New Roman" w:hAnsi="Times New Roman" w:cs="Times New Roman"/>
-        </w:rPr>
-        <w:t>queries</w:t>
-      </w:r>
-      <w:proofErr w:type="spellEnd"/>
+        <w:t xml:space="preserve">Då layouten på sidan ändras behövs inga särskilda versioner för varje enhet, vilket gör det möjligt för en webbutvecklare att på ett enkelt sätt utföra en ändring i en fil, istället för antalet versioner. </w:t>
+      </w:r>
+      <w:r>
+        <w:rPr>
+          <w:rFonts w:ascii="Times New Roman" w:hAnsi="Times New Roman" w:cs="Times New Roman"/>
+        </w:rPr>
+        <w:t>Däremot krävs en flexibel grundlayout för att responsive web design skall fungera, vilket enligt Ethan görs genom tre grundtekniker, fluid grid, fluid i</w:t>
+      </w:r>
+      <w:r>
+        <w:rPr>
+          <w:rFonts w:ascii="Times New Roman" w:hAnsi="Times New Roman" w:cs="Times New Roman"/>
+        </w:rPr>
+        <w:t>mages och media queries</w:t>
+      </w:r>
       <w:r>
         <w:rPr>
           <w:rFonts w:ascii="Times New Roman" w:hAnsi="Times New Roman" w:cs="Times New Roman"/>
@@ -1804,15 +1706,29 @@
       <w:pPr>
         <w:rPr>
           <w:rFonts w:ascii="Times New Roman" w:hAnsi="Times New Roman" w:cs="Times New Roman"/>
-        </w:rPr>
-      </w:pPr>
-    </w:p>
-    <w:p>
-      <w:pPr>
-        <w:rPr>
-          <w:rFonts w:ascii="Times New Roman" w:hAnsi="Times New Roman" w:cs="Times New Roman"/>
-        </w:rPr>
-      </w:pPr>
+          <w:b/>
+          <w:sz w:val="28"/>
+          <w:szCs w:val="28"/>
+        </w:rPr>
+      </w:pPr>
+      <w:r>
+        <w:rPr>
+          <w:rFonts w:ascii="Times New Roman" w:hAnsi="Times New Roman" w:cs="Times New Roman"/>
+          <w:b/>
+          <w:sz w:val="28"/>
+          <w:szCs w:val="28"/>
+        </w:rPr>
+        <w:t>Fluid</w:t>
+      </w:r>
+      <w:r>
+        <w:rPr>
+          <w:rFonts w:ascii="Times New Roman" w:hAnsi="Times New Roman" w:cs="Times New Roman"/>
+          <w:b/>
+          <w:sz w:val="28"/>
+          <w:szCs w:val="28"/>
+        </w:rPr>
+        <w:t xml:space="preserve"> Grid</w:t>
+      </w:r>
       <w:bookmarkStart w:id="0" w:name="_GoBack"/>
       <w:bookmarkEnd w:id="0"/>
     </w:p>
@@ -1820,98 +1736,590 @@
       <w:pPr>
         <w:rPr>
           <w:rFonts w:ascii="Times New Roman" w:hAnsi="Times New Roman" w:cs="Times New Roman"/>
-        </w:rPr>
-      </w:pPr>
-      <w:r>
-        <w:rPr>
-          <w:rFonts w:ascii="Times New Roman" w:hAnsi="Times New Roman" w:cs="Times New Roman"/>
-        </w:rPr>
-        <w:t xml:space="preserve">Fluid </w:t>
-      </w:r>
-      <w:proofErr w:type="spellStart"/>
-      <w:r>
-        <w:rPr>
-          <w:rFonts w:ascii="Times New Roman" w:hAnsi="Times New Roman" w:cs="Times New Roman"/>
-        </w:rPr>
-        <w:t>gruid</w:t>
-      </w:r>
-      <w:proofErr w:type="spellEnd"/>
-    </w:p>
-    <w:p>
-      <w:pPr>
-        <w:rPr>
-          <w:rFonts w:ascii="Times New Roman" w:hAnsi="Times New Roman" w:cs="Times New Roman"/>
-        </w:rPr>
-      </w:pPr>
-    </w:p>
-    <w:p>
-      <w:pPr>
-        <w:rPr>
-          <w:rFonts w:ascii="Times New Roman" w:hAnsi="Times New Roman" w:cs="Times New Roman"/>
-        </w:rPr>
-      </w:pPr>
-      <w:r>
-        <w:rPr>
-          <w:rFonts w:ascii="Times New Roman" w:hAnsi="Times New Roman" w:cs="Times New Roman"/>
-        </w:rPr>
-        <w:t>Fluid images</w:t>
-      </w:r>
-    </w:p>
-    <w:p>
-      <w:pPr>
-        <w:rPr>
-          <w:rFonts w:ascii="Times New Roman" w:hAnsi="Times New Roman" w:cs="Times New Roman"/>
-        </w:rPr>
-      </w:pPr>
-    </w:p>
-    <w:p>
-      <w:pPr>
-        <w:rPr>
-          <w:rFonts w:ascii="Times New Roman" w:hAnsi="Times New Roman" w:cs="Times New Roman"/>
-        </w:rPr>
-      </w:pPr>
-      <w:r>
-        <w:rPr>
-          <w:rFonts w:ascii="Times New Roman" w:hAnsi="Times New Roman" w:cs="Times New Roman"/>
-        </w:rPr>
-        <w:t xml:space="preserve">Media </w:t>
-      </w:r>
-      <w:proofErr w:type="spellStart"/>
-      <w:r>
-        <w:rPr>
-          <w:rFonts w:ascii="Times New Roman" w:hAnsi="Times New Roman" w:cs="Times New Roman"/>
-        </w:rPr>
-        <w:t>queries</w:t>
-      </w:r>
-      <w:proofErr w:type="spellEnd"/>
-    </w:p>
-    <w:p>
-      <w:pPr>
-        <w:rPr>
-          <w:rFonts w:ascii="Times New Roman" w:hAnsi="Times New Roman" w:cs="Times New Roman"/>
-        </w:rPr>
-      </w:pPr>
-    </w:p>
-    <w:p>
-      <w:pPr>
-        <w:rPr>
-          <w:rFonts w:ascii="Times New Roman" w:hAnsi="Times New Roman" w:cs="Times New Roman"/>
-        </w:rPr>
-      </w:pPr>
-      <w:r>
-        <w:rPr>
-          <w:rFonts w:ascii="Times New Roman" w:hAnsi="Times New Roman" w:cs="Times New Roman"/>
-        </w:rPr>
-        <w:t xml:space="preserve">Fördelen med RWD varför inte </w:t>
-      </w:r>
-      <w:proofErr w:type="spellStart"/>
-      <w:r>
-        <w:rPr>
-          <w:rFonts w:ascii="Times New Roman" w:hAnsi="Times New Roman" w:cs="Times New Roman"/>
-        </w:rPr>
-        <w:t>native</w:t>
-      </w:r>
-      <w:proofErr w:type="spellEnd"/>
+          <w:b/>
+          <w:sz w:val="28"/>
+          <w:szCs w:val="28"/>
+        </w:rPr>
+      </w:pPr>
+    </w:p>
+    <w:p>
+      <w:pPr>
+        <w:rPr>
+          <w:rFonts w:ascii="Times New Roman" w:hAnsi="Times New Roman" w:cs="Times New Roman"/>
+        </w:rPr>
+      </w:pPr>
+      <w:r>
+        <w:rPr>
+          <w:rFonts w:ascii="Times New Roman" w:hAnsi="Times New Roman" w:cs="Times New Roman"/>
+        </w:rPr>
+        <w:t xml:space="preserve">På en webbsida kan storleken </w:t>
+      </w:r>
+      <w:r>
+        <w:rPr>
+          <w:rFonts w:ascii="Times New Roman" w:hAnsi="Times New Roman" w:cs="Times New Roman"/>
+        </w:rPr>
+        <w:t xml:space="preserve">på </w:t>
+      </w:r>
+      <w:r>
+        <w:rPr>
+          <w:rFonts w:ascii="Times New Roman" w:hAnsi="Times New Roman" w:cs="Times New Roman"/>
+        </w:rPr>
+        <w:t>e</w:t>
+      </w:r>
+      <w:r>
+        <w:rPr>
+          <w:rFonts w:ascii="Times New Roman" w:hAnsi="Times New Roman" w:cs="Times New Roman"/>
+        </w:rPr>
+        <w:t>lement definieras i</w:t>
+      </w:r>
+      <w:r>
+        <w:rPr>
+          <w:rFonts w:ascii="Times New Roman" w:hAnsi="Times New Roman" w:cs="Times New Roman"/>
+        </w:rPr>
+        <w:t xml:space="preserve"> olika sä</w:t>
+      </w:r>
+      <w:r>
+        <w:rPr>
+          <w:rFonts w:ascii="Times New Roman" w:hAnsi="Times New Roman" w:cs="Times New Roman"/>
+        </w:rPr>
+        <w:t>tt. Ett vanligt sätt definiera element är med</w:t>
+      </w:r>
+      <w:r>
+        <w:rPr>
+          <w:rFonts w:ascii="Times New Roman" w:hAnsi="Times New Roman" w:cs="Times New Roman"/>
+        </w:rPr>
+        <w:t xml:space="preserve"> bredd eller höjd i pixlar. När det </w:t>
+      </w:r>
+      <w:r>
+        <w:rPr>
+          <w:rFonts w:ascii="Times New Roman" w:hAnsi="Times New Roman" w:cs="Times New Roman"/>
+        </w:rPr>
+        <w:t>definieras</w:t>
+      </w:r>
+      <w:r>
+        <w:rPr>
+          <w:rFonts w:ascii="Times New Roman" w:hAnsi="Times New Roman" w:cs="Times New Roman"/>
+        </w:rPr>
+        <w:t xml:space="preserve"> i pixlar be</w:t>
+      </w:r>
+      <w:r>
+        <w:rPr>
+          <w:rFonts w:ascii="Times New Roman" w:hAnsi="Times New Roman" w:cs="Times New Roman"/>
+        </w:rPr>
+        <w:t>tyder det</w:t>
+      </w:r>
+      <w:r>
+        <w:rPr>
+          <w:rFonts w:ascii="Times New Roman" w:hAnsi="Times New Roman" w:cs="Times New Roman"/>
+        </w:rPr>
+        <w:t xml:space="preserve"> att storleken på elementet är förutbestämd</w:t>
+      </w:r>
+      <w:r>
+        <w:rPr>
+          <w:rFonts w:ascii="Times New Roman" w:hAnsi="Times New Roman" w:cs="Times New Roman"/>
+        </w:rPr>
+        <w:t xml:space="preserve"> vare sig upplösning</w:t>
+      </w:r>
+      <w:r>
+        <w:rPr>
+          <w:rFonts w:ascii="Times New Roman" w:hAnsi="Times New Roman" w:cs="Times New Roman"/>
+        </w:rPr>
+        <w:t xml:space="preserve"> eller storlek </w:t>
+      </w:r>
+      <w:r>
+        <w:rPr>
+          <w:rFonts w:ascii="Times New Roman" w:hAnsi="Times New Roman" w:cs="Times New Roman"/>
+        </w:rPr>
+        <w:t xml:space="preserve">på skärm. I tidigare skede informerade webbutvecklare i vilken upplösning som </w:t>
+      </w:r>
+      <w:r>
+        <w:rPr>
+          <w:rFonts w:ascii="Times New Roman" w:hAnsi="Times New Roman" w:cs="Times New Roman"/>
+        </w:rPr>
+        <w:t>renderar</w:t>
+      </w:r>
+      <w:r>
+        <w:rPr>
+          <w:rFonts w:ascii="Times New Roman" w:hAnsi="Times New Roman" w:cs="Times New Roman"/>
+        </w:rPr>
+        <w:t xml:space="preserve"> </w:t>
+      </w:r>
+      <w:r>
+        <w:rPr>
+          <w:rFonts w:ascii="Times New Roman" w:hAnsi="Times New Roman" w:cs="Times New Roman"/>
+        </w:rPr>
+        <w:t xml:space="preserve">sidan på bästa sätt och </w:t>
+      </w:r>
+      <w:r>
+        <w:rPr>
+          <w:rFonts w:ascii="Times New Roman" w:hAnsi="Times New Roman" w:cs="Times New Roman"/>
+        </w:rPr>
+        <w:t>sedan var upp till användaren att ändra upplösning på skärmen som användes. I dagsläget finns många olika skärmar, och många olika alternativ till upplösning vilket gör en sida skapad för en fast</w:t>
+      </w:r>
+      <w:r>
+        <w:rPr>
+          <w:rFonts w:ascii="Times New Roman" w:hAnsi="Times New Roman" w:cs="Times New Roman"/>
+        </w:rPr>
+        <w:t xml:space="preserve"> upplösning inte </w:t>
+      </w:r>
+      <w:r>
+        <w:rPr>
+          <w:rFonts w:ascii="Times New Roman" w:hAnsi="Times New Roman" w:cs="Times New Roman"/>
+        </w:rPr>
+        <w:t xml:space="preserve">är </w:t>
+      </w:r>
+      <w:r>
+        <w:rPr>
+          <w:rFonts w:ascii="Times New Roman" w:hAnsi="Times New Roman" w:cs="Times New Roman"/>
+        </w:rPr>
+        <w:t>lika användbart</w:t>
+      </w:r>
+      <w:r>
+        <w:rPr>
+          <w:rFonts w:ascii="Times New Roman" w:hAnsi="Times New Roman" w:cs="Times New Roman"/>
+        </w:rPr>
+        <w:t xml:space="preserve">. </w:t>
+      </w:r>
+      <w:r>
+        <w:rPr>
+          <w:rFonts w:ascii="Times New Roman" w:hAnsi="Times New Roman" w:cs="Times New Roman"/>
+        </w:rPr>
+        <w:t>Fluid G</w:t>
+      </w:r>
+      <w:r>
+        <w:rPr>
+          <w:rFonts w:ascii="Times New Roman" w:hAnsi="Times New Roman" w:cs="Times New Roman"/>
+        </w:rPr>
+        <w:t xml:space="preserve">rid är en teknik </w:t>
+      </w:r>
+      <w:r>
+        <w:rPr>
+          <w:rFonts w:ascii="Times New Roman" w:hAnsi="Times New Roman" w:cs="Times New Roman"/>
+        </w:rPr>
+        <w:t>där man använder sig procentsatser istället för pixlar. Det ger en mer flexible layout där elementen förstoras eller förminskas relativt till skärmens s</w:t>
+      </w:r>
+      <w:r>
+        <w:rPr>
+          <w:rFonts w:ascii="Times New Roman" w:hAnsi="Times New Roman" w:cs="Times New Roman"/>
+        </w:rPr>
+        <w:t xml:space="preserve">torlek, eller i själva verket </w:t>
+      </w:r>
+      <w:r>
+        <w:rPr>
+          <w:rFonts w:ascii="Times New Roman" w:hAnsi="Times New Roman" w:cs="Times New Roman"/>
+        </w:rPr>
+        <w:t xml:space="preserve">relativt till storleken på webbläsaren. Om man vill att ett element skall täcka hela bredden på skärmen, sätts bredden till </w:t>
+      </w:r>
+      <w:r>
+        <w:rPr>
+          <w:rFonts w:ascii="Times New Roman" w:hAnsi="Times New Roman" w:cs="Times New Roman"/>
+        </w:rPr>
+        <w:t>100 %</w:t>
+      </w:r>
+      <w:r>
+        <w:rPr>
+          <w:rFonts w:ascii="Times New Roman" w:hAnsi="Times New Roman" w:cs="Times New Roman"/>
+        </w:rPr>
+        <w:t xml:space="preserve">, </w:t>
+      </w:r>
+      <w:r>
+        <w:rPr>
+          <w:rFonts w:ascii="Times New Roman" w:hAnsi="Times New Roman" w:cs="Times New Roman"/>
+        </w:rPr>
+        <w:t>en fjärd</w:t>
+      </w:r>
+      <w:r>
+        <w:rPr>
+          <w:rFonts w:ascii="Times New Roman" w:hAnsi="Times New Roman" w:cs="Times New Roman"/>
+        </w:rPr>
+        <w:t>e d</w:t>
+      </w:r>
+      <w:r>
+        <w:rPr>
+          <w:rFonts w:ascii="Times New Roman" w:hAnsi="Times New Roman" w:cs="Times New Roman"/>
+        </w:rPr>
+        <w:t xml:space="preserve">el av skärmen, </w:t>
+      </w:r>
+      <w:r>
+        <w:rPr>
+          <w:rFonts w:ascii="Times New Roman" w:hAnsi="Times New Roman" w:cs="Times New Roman"/>
+        </w:rPr>
+        <w:t>25 %</w:t>
+      </w:r>
+      <w:r>
+        <w:rPr>
+          <w:rFonts w:ascii="Times New Roman" w:hAnsi="Times New Roman" w:cs="Times New Roman"/>
+        </w:rPr>
+        <w:t xml:space="preserve"> osv. det gör att den storleken på elementet aldrig ändras relativt till skärmen. </w:t>
+      </w:r>
+      <w:r>
+        <w:rPr>
+          <w:rFonts w:ascii="Times New Roman" w:hAnsi="Times New Roman" w:cs="Times New Roman"/>
+        </w:rPr>
+        <w:t>Ett sätt att räkna ut</w:t>
+      </w:r>
+      <w:r>
+        <w:rPr>
+          <w:rFonts w:ascii="Times New Roman" w:hAnsi="Times New Roman" w:cs="Times New Roman"/>
+        </w:rPr>
+        <w:t xml:space="preserve"> el</w:t>
+      </w:r>
+      <w:r>
+        <w:rPr>
+          <w:rFonts w:ascii="Times New Roman" w:hAnsi="Times New Roman" w:cs="Times New Roman"/>
+        </w:rPr>
+        <w:t>ementens storlek för att få en F</w:t>
+      </w:r>
+      <w:r>
+        <w:rPr>
+          <w:rFonts w:ascii="Times New Roman" w:hAnsi="Times New Roman" w:cs="Times New Roman"/>
+        </w:rPr>
+        <w:t xml:space="preserve">luid </w:t>
+      </w:r>
+      <w:r>
+        <w:rPr>
+          <w:rFonts w:ascii="Times New Roman" w:hAnsi="Times New Roman" w:cs="Times New Roman"/>
+        </w:rPr>
+        <w:t>Grid</w:t>
+      </w:r>
+      <w:r>
+        <w:rPr>
+          <w:rFonts w:ascii="Times New Roman" w:hAnsi="Times New Roman" w:cs="Times New Roman"/>
+        </w:rPr>
+        <w:t>, är att dividera pixlarna på elementet med pixlarna på sidans totala bredd, detta ger ett resultat i procent vilket gör att elementet anpassar sig beroende på sidans totala bredd. Den sidan man har skapat ser elementet relativt stor till skärmen som till andra skärmar.</w:t>
+      </w:r>
+    </w:p>
+    <w:p>
+      <w:pPr>
+        <w:rPr>
+          <w:rFonts w:ascii="Times New Roman" w:hAnsi="Times New Roman" w:cs="Times New Roman"/>
+        </w:rPr>
+      </w:pPr>
+    </w:p>
+    <w:p>
+      <w:pPr>
+        <w:rPr>
+          <w:rFonts w:ascii="Times New Roman" w:hAnsi="Times New Roman" w:cs="Times New Roman"/>
+          <w:b/>
+          <w:sz w:val="28"/>
+          <w:szCs w:val="28"/>
+        </w:rPr>
+      </w:pPr>
+    </w:p>
+    <w:p>
+      <w:pPr>
+        <w:rPr>
+          <w:rFonts w:ascii="Times New Roman" w:hAnsi="Times New Roman" w:cs="Times New Roman"/>
+          <w:b/>
+          <w:sz w:val="28"/>
+          <w:szCs w:val="28"/>
+        </w:rPr>
+      </w:pPr>
+      <w:r>
+        <w:rPr>
+          <w:rFonts w:ascii="Times New Roman" w:hAnsi="Times New Roman" w:cs="Times New Roman"/>
+          <w:b/>
+          <w:sz w:val="28"/>
+          <w:szCs w:val="28"/>
+        </w:rPr>
+        <w:t>Fluid I</w:t>
+      </w:r>
+      <w:r>
+        <w:rPr>
+          <w:rFonts w:ascii="Times New Roman" w:hAnsi="Times New Roman" w:cs="Times New Roman"/>
+          <w:b/>
+          <w:sz w:val="28"/>
+          <w:szCs w:val="28"/>
+        </w:rPr>
+        <w:t>mages</w:t>
+      </w:r>
+    </w:p>
+    <w:p>
+      <w:pPr>
+        <w:rPr>
+          <w:rFonts w:ascii="Times New Roman" w:hAnsi="Times New Roman" w:cs="Times New Roman"/>
+          <w:b/>
+          <w:sz w:val="28"/>
+          <w:szCs w:val="28"/>
+        </w:rPr>
+      </w:pPr>
+    </w:p>
+    <w:p>
+      <w:pPr>
+        <w:rPr>
+          <w:rFonts w:ascii="Times New Roman" w:hAnsi="Times New Roman" w:cs="Times New Roman"/>
+        </w:rPr>
+      </w:pPr>
+      <w:r>
+        <w:rPr>
+          <w:rFonts w:ascii="Times New Roman" w:hAnsi="Times New Roman" w:cs="Times New Roman"/>
+        </w:rPr>
+        <w:t>Fluid I</w:t>
+      </w:r>
+      <w:r>
+        <w:rPr>
+          <w:rFonts w:ascii="Times New Roman" w:hAnsi="Times New Roman" w:cs="Times New Roman"/>
+        </w:rPr>
+        <w:t>mages</w:t>
+      </w:r>
+      <w:r>
+        <w:rPr>
+          <w:rFonts w:ascii="Times New Roman" w:hAnsi="Times New Roman" w:cs="Times New Roman"/>
+        </w:rPr>
+        <w:t xml:space="preserve"> bygger på samma princip som Fluid G</w:t>
+      </w:r>
+      <w:r>
+        <w:rPr>
+          <w:rFonts w:ascii="Times New Roman" w:hAnsi="Times New Roman" w:cs="Times New Roman"/>
+        </w:rPr>
+        <w:t>rid, däremot är lösningen mer komplext då innefattar skalningar på bilder.</w:t>
+      </w:r>
+      <w:r>
+        <w:rPr>
+          <w:rFonts w:ascii="Times New Roman" w:hAnsi="Times New Roman" w:cs="Times New Roman"/>
+        </w:rPr>
+        <w:t xml:space="preserve"> Om en bild skalas på fel sätt leder detta till bilden ser för utsträckt eller för intryckt, men om skalning inte görs så kan en bild i princip ta upp all plats på webbsidan och även försvinna ut i kanterna.</w:t>
+      </w:r>
+      <w:r>
+        <w:rPr>
+          <w:rFonts w:ascii="Times New Roman" w:hAnsi="Times New Roman" w:cs="Times New Roman"/>
+        </w:rPr>
+        <w:t xml:space="preserve"> Istället använder man sig av flexible hållare med en önskad storlek, därefter sätts bilden in med egenskapen ”max-width:</w:t>
+      </w:r>
+      <w:r>
+        <w:rPr>
+          <w:rFonts w:ascii="Times New Roman" w:hAnsi="Times New Roman" w:cs="Times New Roman"/>
+        </w:rPr>
+        <w:t>100 % “</w:t>
+      </w:r>
+      <w:r>
+        <w:rPr>
+          <w:rFonts w:ascii="Times New Roman" w:hAnsi="Times New Roman" w:cs="Times New Roman"/>
+        </w:rPr>
+        <w:t>. Genom att sätta egenskapen ”max-width:</w:t>
+      </w:r>
+      <w:r>
+        <w:rPr>
+          <w:rFonts w:ascii="Times New Roman" w:hAnsi="Times New Roman" w:cs="Times New Roman"/>
+        </w:rPr>
+        <w:t>100 % “</w:t>
+      </w:r>
+      <w:r>
+        <w:rPr>
+          <w:rFonts w:ascii="Times New Roman" w:hAnsi="Times New Roman" w:cs="Times New Roman"/>
+        </w:rPr>
+        <w:t xml:space="preserve"> på bilden, säger man att bilden bara får anpassa sig efter hållaren,</w:t>
+      </w:r>
+      <w:r>
+        <w:rPr>
+          <w:rFonts w:ascii="Times New Roman" w:hAnsi="Times New Roman" w:cs="Times New Roman"/>
+        </w:rPr>
+        <w:t xml:space="preserve"> samtidigt som den får</w:t>
+      </w:r>
+      <w:r>
+        <w:rPr>
+          <w:rFonts w:ascii="Times New Roman" w:hAnsi="Times New Roman" w:cs="Times New Roman"/>
+        </w:rPr>
+        <w:t xml:space="preserve"> en normal skalning när storleken på </w:t>
+      </w:r>
+      <w:r>
+        <w:rPr>
+          <w:rFonts w:ascii="Times New Roman" w:hAnsi="Times New Roman" w:cs="Times New Roman"/>
+        </w:rPr>
+        <w:t>webbläsaren</w:t>
+      </w:r>
+      <w:r>
+        <w:rPr>
+          <w:rFonts w:ascii="Times New Roman" w:hAnsi="Times New Roman" w:cs="Times New Roman"/>
+        </w:rPr>
+        <w:t xml:space="preserve"> minskar och hållaren krymper</w:t>
+      </w:r>
+      <w:r>
+        <w:rPr>
+          <w:rFonts w:ascii="Times New Roman" w:hAnsi="Times New Roman" w:cs="Times New Roman"/>
+        </w:rPr>
+        <w:t>, det är det width:</w:t>
+      </w:r>
+      <w:r>
+        <w:rPr>
+          <w:rFonts w:ascii="Times New Roman" w:hAnsi="Times New Roman" w:cs="Times New Roman"/>
+        </w:rPr>
+        <w:t>100 %</w:t>
+      </w:r>
+      <w:r>
+        <w:rPr>
+          <w:rFonts w:ascii="Times New Roman" w:hAnsi="Times New Roman" w:cs="Times New Roman"/>
+        </w:rPr>
+        <w:t xml:space="preserve"> gör, max i ”max-width” ser till bilden aldrig blir större än dennes verkliga storlek, vilket gör att bilden får ett in zoomat intryck. Däremot så kräver det oftast att man har en bild som är i önskad storlek från början. Om man har en för liten bild kommer den inte att förstoras då den max kan vara 100% av </w:t>
+      </w:r>
+      <w:r>
+        <w:rPr>
+          <w:rFonts w:ascii="Times New Roman" w:hAnsi="Times New Roman" w:cs="Times New Roman"/>
+        </w:rPr>
+        <w:t>bildens</w:t>
+      </w:r>
+      <w:r>
+        <w:rPr>
+          <w:rFonts w:ascii="Times New Roman" w:hAnsi="Times New Roman" w:cs="Times New Roman"/>
+        </w:rPr>
+        <w:t xml:space="preserve"> ursprungliga storlek.</w:t>
+      </w:r>
+    </w:p>
+    <w:p>
+      <w:pPr>
+        <w:rPr>
+          <w:rFonts w:ascii="Times New Roman" w:hAnsi="Times New Roman" w:cs="Times New Roman"/>
+        </w:rPr>
+      </w:pPr>
+    </w:p>
+    <w:p>
+      <w:pPr>
+        <w:rPr>
+          <w:rFonts w:ascii="Times New Roman" w:hAnsi="Times New Roman" w:cs="Times New Roman"/>
+        </w:rPr>
+      </w:pPr>
+    </w:p>
+    <w:p>
+      <w:pPr>
+        <w:rPr>
+          <w:rFonts w:ascii="Times New Roman" w:hAnsi="Times New Roman" w:cs="Times New Roman"/>
+          <w:b/>
+          <w:sz w:val="28"/>
+          <w:szCs w:val="28"/>
+        </w:rPr>
+      </w:pPr>
+      <w:r>
+        <w:rPr>
+          <w:rFonts w:ascii="Times New Roman" w:hAnsi="Times New Roman" w:cs="Times New Roman"/>
+          <w:b/>
+          <w:sz w:val="28"/>
+          <w:szCs w:val="28"/>
+        </w:rPr>
+        <w:t>Media</w:t>
+      </w:r>
+      <w:r>
+        <w:rPr>
+          <w:rFonts w:ascii="Times New Roman" w:hAnsi="Times New Roman" w:cs="Times New Roman"/>
+          <w:b/>
+          <w:sz w:val="28"/>
+          <w:szCs w:val="28"/>
+        </w:rPr>
+        <w:t xml:space="preserve"> Q</w:t>
+      </w:r>
+      <w:r>
+        <w:rPr>
+          <w:rFonts w:ascii="Times New Roman" w:hAnsi="Times New Roman" w:cs="Times New Roman"/>
+          <w:b/>
+          <w:sz w:val="28"/>
+          <w:szCs w:val="28"/>
+        </w:rPr>
+        <w:t>ueries</w:t>
+      </w:r>
+    </w:p>
+    <w:p>
+      <w:pPr>
+        <w:rPr>
+          <w:rFonts w:ascii="Times New Roman" w:hAnsi="Times New Roman" w:cs="Times New Roman"/>
+          <w:sz w:val="28"/>
+          <w:szCs w:val="28"/>
+        </w:rPr>
+      </w:pPr>
+    </w:p>
+    <w:p>
+      <w:pPr>
+        <w:rPr>
+          <w:rFonts w:ascii="Times New Roman" w:hAnsi="Times New Roman" w:cs="Times New Roman"/>
+          <w:sz w:val="28"/>
+          <w:szCs w:val="28"/>
+        </w:rPr>
+      </w:pPr>
+      <w:r>
+        <w:rPr>
+          <w:rFonts w:ascii="Times New Roman" w:hAnsi="Times New Roman" w:cs="Times New Roman"/>
+          <w:sz w:val="28"/>
+          <w:szCs w:val="28"/>
+        </w:rPr>
+        <w:t>Media queries</w:t>
+      </w:r>
+    </w:p>
+    <w:p>
+      <w:pPr>
+        <w:rPr>
+          <w:rFonts w:ascii="Times New Roman" w:hAnsi="Times New Roman" w:cs="Times New Roman"/>
+          <w:b/>
+          <w:sz w:val="28"/>
+          <w:szCs w:val="28"/>
+        </w:rPr>
+      </w:pPr>
+    </w:p>
+    <w:p>
+      <w:pPr>
+        <w:rPr>
+          <w:rFonts w:ascii="Times New Roman" w:hAnsi="Times New Roman" w:cs="Times New Roman"/>
+        </w:rPr>
+      </w:pPr>
+    </w:p>
+    <w:p>
+      <w:pPr>
+        <w:rPr>
+          <w:rFonts w:ascii="Times New Roman" w:hAnsi="Times New Roman" w:cs="Times New Roman"/>
+        </w:rPr>
+      </w:pPr>
+    </w:p>
+    <w:p>
+      <w:pPr>
+        <w:rPr>
+          <w:rFonts w:ascii="Times New Roman" w:hAnsi="Times New Roman" w:cs="Times New Roman"/>
+        </w:rPr>
+      </w:pPr>
+    </w:p>
+    <w:p>
+      <w:pPr>
+        <w:rPr>
+          <w:rFonts w:ascii="Times New Roman" w:hAnsi="Times New Roman" w:cs="Times New Roman"/>
+        </w:rPr>
+      </w:pPr>
+    </w:p>
+    <w:p>
+      <w:pPr>
+        <w:rPr>
+          <w:rFonts w:ascii="Times New Roman" w:hAnsi="Times New Roman" w:cs="Times New Roman"/>
+        </w:rPr>
+      </w:pPr>
+    </w:p>
+    <w:p>
+      <w:pPr>
+        <w:rPr>
+          <w:rFonts w:ascii="Times New Roman" w:hAnsi="Times New Roman" w:cs="Times New Roman"/>
+        </w:rPr>
+      </w:pPr>
+    </w:p>
+    <w:p>
+      <w:pPr>
+        <w:rPr>
+          <w:rFonts w:ascii="Times New Roman" w:hAnsi="Times New Roman" w:cs="Times New Roman"/>
+        </w:rPr>
+      </w:pPr>
+    </w:p>
+    <w:p>
+      <w:pPr>
+        <w:rPr>
+          <w:rFonts w:ascii="Times New Roman" w:hAnsi="Times New Roman" w:cs="Times New Roman"/>
+        </w:rPr>
+      </w:pPr>
+    </w:p>
+    <w:p>
+      <w:pPr>
+        <w:rPr>
+          <w:rFonts w:ascii="Times New Roman" w:hAnsi="Times New Roman" w:cs="Times New Roman"/>
+        </w:rPr>
+      </w:pPr>
+      <w:r>
+        <w:rPr>
+          <w:rFonts w:ascii="Times New Roman" w:hAnsi="Times New Roman" w:cs="Times New Roman"/>
+        </w:rPr>
+        <w:t>Fördelen med RWD varför inte native</w:t>
+      </w:r>
     </w:p>
     <w:p>
       <w:pPr>

</xml_diff>

<commit_message>
Bakgrund, responsive, snart skrivit klart media queries
</commit_message>
<xml_diff>
--- a/Rapport.docx
+++ b/Rapport.docx
@@ -56,7 +56,7 @@
           <w:sz w:val="32"/>
           <w:szCs w:val="32"/>
         </w:rPr>
-        <w:t>Ba</w:t>
+        <w:t xml:space="preserve">1. </w:t>
       </w:r>
       <w:r>
         <w:rPr>
@@ -65,6 +65,15 @@
           <w:sz w:val="32"/>
           <w:szCs w:val="32"/>
         </w:rPr>
+        <w:t>Ba</w:t>
+      </w:r>
+      <w:r>
+        <w:rPr>
+          <w:rFonts w:ascii="Times New Roman" w:hAnsi="Times New Roman" w:cs="Times New Roman"/>
+          <w:b/>
+          <w:sz w:val="32"/>
+          <w:szCs w:val="32"/>
+        </w:rPr>
         <w:t>kgrund</w:t>
       </w:r>
     </w:p>
@@ -224,7 +233,7 @@
           <w:sz w:val="28"/>
           <w:szCs w:val="28"/>
         </w:rPr>
-        <w:t>Mobil</w:t>
+        <w:t xml:space="preserve">1.2 </w:t>
       </w:r>
       <w:r>
         <w:rPr>
@@ -233,6 +242,15 @@
           <w:sz w:val="28"/>
           <w:szCs w:val="28"/>
         </w:rPr>
+        <w:t>Mobil</w:t>
+      </w:r>
+      <w:r>
+        <w:rPr>
+          <w:rFonts w:ascii="Times New Roman" w:hAnsi="Times New Roman" w:cs="Times New Roman"/>
+          <w:b/>
+          <w:sz w:val="28"/>
+          <w:szCs w:val="28"/>
+        </w:rPr>
         <w:t xml:space="preserve"> användare</w:t>
       </w:r>
     </w:p>
@@ -1015,456 +1033,492 @@
           <w:sz w:val="28"/>
           <w:szCs w:val="28"/>
         </w:rPr>
-        <w:t>Desktop användare</w:t>
-      </w:r>
-    </w:p>
-    <w:p>
-      <w:pPr>
-        <w:rPr>
-          <w:rFonts w:ascii="Times New Roman" w:hAnsi="Times New Roman" w:cs="Times New Roman"/>
-        </w:rPr>
-      </w:pPr>
-    </w:p>
-    <w:p>
-      <w:pPr>
-        <w:rPr>
-          <w:rFonts w:ascii="Times New Roman" w:hAnsi="Times New Roman" w:cs="Times New Roman"/>
-        </w:rPr>
-      </w:pPr>
-      <w:r>
-        <w:rPr>
-          <w:rFonts w:ascii="Times New Roman" w:hAnsi="Times New Roman" w:cs="Times New Roman"/>
-        </w:rPr>
-        <w:t xml:space="preserve">Att mobil användare ökar för varje dag har till viss del betydelse i minskningen av antalet </w:t>
-      </w:r>
-      <w:r>
-        <w:rPr>
-          <w:rFonts w:ascii="Times New Roman" w:hAnsi="Times New Roman" w:cs="Times New Roman"/>
-          <w:b/>
-        </w:rPr>
-        <w:t>desktop</w:t>
-      </w:r>
-      <w:r>
-        <w:rPr>
-          <w:rFonts w:ascii="Times New Roman" w:hAnsi="Times New Roman" w:cs="Times New Roman"/>
-        </w:rPr>
-        <w:t xml:space="preserve"> användare. Men datorer har i dagsläget funktioner som gör det osannolikt för mobiler</w:t>
-      </w:r>
-      <w:r>
-        <w:rPr>
-          <w:rFonts w:ascii="Times New Roman" w:hAnsi="Times New Roman" w:cs="Times New Roman"/>
-        </w:rPr>
-        <w:t xml:space="preserve"> att helt kunna ersätta datorer, f</w:t>
-      </w:r>
-      <w:r>
-        <w:rPr>
-          <w:rFonts w:ascii="Times New Roman" w:hAnsi="Times New Roman" w:cs="Times New Roman"/>
-        </w:rPr>
-        <w:t xml:space="preserve">unktioner som kräver att man sitter vid en dator </w:t>
-      </w:r>
-      <w:r>
-        <w:rPr>
-          <w:rFonts w:ascii="Times New Roman" w:hAnsi="Times New Roman" w:cs="Times New Roman"/>
-        </w:rPr>
-        <w:t xml:space="preserve">och på så sätt sker informationssökandet i webben via </w:t>
-      </w:r>
-      <w:r>
-        <w:rPr>
-          <w:rFonts w:ascii="Times New Roman" w:hAnsi="Times New Roman" w:cs="Times New Roman"/>
-          <w:b/>
-        </w:rPr>
-        <w:t>desktop</w:t>
-      </w:r>
-      <w:r>
-        <w:rPr>
-          <w:rFonts w:ascii="Times New Roman" w:hAnsi="Times New Roman" w:cs="Times New Roman"/>
-        </w:rPr>
-        <w:t xml:space="preserve">. </w:t>
-      </w:r>
-    </w:p>
-    <w:p>
-      <w:pPr>
-        <w:rPr>
-          <w:rFonts w:ascii="Times New Roman" w:hAnsi="Times New Roman" w:cs="Times New Roman"/>
-        </w:rPr>
-      </w:pPr>
-    </w:p>
-    <w:p>
-      <w:pPr>
-        <w:rPr>
-          <w:rFonts w:ascii="Times New Roman" w:hAnsi="Times New Roman" w:cs="Times New Roman"/>
-        </w:rPr>
-      </w:pPr>
-      <w:r>
-        <w:rPr>
-          <w:rFonts w:ascii="Times New Roman" w:hAnsi="Times New Roman" w:cs="Times New Roman"/>
-        </w:rPr>
-        <w:t>Webbdesignen</w:t>
-      </w:r>
-      <w:r>
-        <w:rPr>
-          <w:rFonts w:ascii="Times New Roman" w:hAnsi="Times New Roman" w:cs="Times New Roman"/>
-        </w:rPr>
-        <w:t xml:space="preserve"> på en </w:t>
-      </w:r>
-      <w:r>
-        <w:rPr>
-          <w:rFonts w:ascii="Times New Roman" w:hAnsi="Times New Roman" w:cs="Times New Roman"/>
-        </w:rPr>
-        <w:t>mobil är kompa</w:t>
-      </w:r>
-      <w:r>
-        <w:rPr>
-          <w:rFonts w:ascii="Times New Roman" w:hAnsi="Times New Roman" w:cs="Times New Roman"/>
-        </w:rPr>
-        <w:t>kt och uppfyller den nödvändigast</w:t>
-      </w:r>
-      <w:r>
-        <w:rPr>
-          <w:rFonts w:ascii="Times New Roman" w:hAnsi="Times New Roman" w:cs="Times New Roman"/>
-        </w:rPr>
-        <w:t>e användbarheten</w:t>
-      </w:r>
-      <w:r>
-        <w:rPr>
-          <w:rFonts w:ascii="Times New Roman" w:hAnsi="Times New Roman" w:cs="Times New Roman"/>
-        </w:rPr>
-        <w:t>.</w:t>
-      </w:r>
-    </w:p>
-    <w:p>
-      <w:pPr>
-        <w:rPr>
-          <w:rFonts w:ascii="Times New Roman" w:hAnsi="Times New Roman" w:cs="Times New Roman"/>
-        </w:rPr>
-      </w:pPr>
-      <w:r>
-        <w:rPr>
-          <w:rFonts w:ascii="Times New Roman" w:hAnsi="Times New Roman" w:cs="Times New Roman"/>
-        </w:rPr>
-        <w:t>P</w:t>
-      </w:r>
-      <w:r>
-        <w:rPr>
-          <w:rFonts w:ascii="Times New Roman" w:hAnsi="Times New Roman" w:cs="Times New Roman"/>
-        </w:rPr>
-        <w:t xml:space="preserve">å desktop </w:t>
-      </w:r>
-      <w:r>
-        <w:rPr>
-          <w:rFonts w:ascii="Times New Roman" w:hAnsi="Times New Roman" w:cs="Times New Roman"/>
-        </w:rPr>
-        <w:t>är designen mer informationsrikt, vilket ger en större inblick till websidans innehåll och en mer simpel navigering i websidan. Det</w:t>
-      </w:r>
-      <w:r>
-        <w:rPr>
-          <w:rFonts w:ascii="Times New Roman" w:hAnsi="Times New Roman" w:cs="Times New Roman"/>
-        </w:rPr>
-        <w:t xml:space="preserve"> gör att</w:t>
-      </w:r>
-      <w:r>
-        <w:rPr>
-          <w:rFonts w:ascii="Times New Roman" w:hAnsi="Times New Roman" w:cs="Times New Roman"/>
-        </w:rPr>
-        <w:t xml:space="preserve"> en</w:t>
-      </w:r>
-      <w:r>
-        <w:rPr>
-          <w:rFonts w:ascii="Times New Roman" w:hAnsi="Times New Roman" w:cs="Times New Roman"/>
-        </w:rPr>
-        <w:t xml:space="preserve"> användare beroende på komplexitet och säkerhet av ha</w:t>
-      </w:r>
-      <w:r>
-        <w:rPr>
-          <w:rFonts w:ascii="Times New Roman" w:hAnsi="Times New Roman" w:cs="Times New Roman"/>
-        </w:rPr>
-        <w:t>ndlingen väljer</w:t>
-      </w:r>
-      <w:r>
-        <w:rPr>
-          <w:rFonts w:ascii="Times New Roman" w:hAnsi="Times New Roman" w:cs="Times New Roman"/>
-        </w:rPr>
-        <w:t xml:space="preserve"> hellre att utföra den</w:t>
-      </w:r>
-      <w:r>
-        <w:rPr>
-          <w:rFonts w:ascii="Times New Roman" w:hAnsi="Times New Roman" w:cs="Times New Roman"/>
-        </w:rPr>
-        <w:t xml:space="preserve"> via en desktop</w:t>
-      </w:r>
-      <w:r>
-        <w:rPr>
-          <w:rFonts w:ascii="Times New Roman" w:hAnsi="Times New Roman" w:cs="Times New Roman"/>
-        </w:rPr>
-        <w:t xml:space="preserve">, </w:t>
-      </w:r>
-      <w:r>
-        <w:rPr>
-          <w:rFonts w:ascii="Times New Roman" w:hAnsi="Times New Roman" w:cs="Times New Roman"/>
-        </w:rPr>
-        <w:t>än</w:t>
-      </w:r>
-      <w:r>
-        <w:rPr>
-          <w:rFonts w:ascii="Times New Roman" w:hAnsi="Times New Roman" w:cs="Times New Roman"/>
-        </w:rPr>
-        <w:t xml:space="preserve"> via</w:t>
-      </w:r>
-      <w:r>
-        <w:rPr>
-          <w:rFonts w:ascii="Times New Roman" w:hAnsi="Times New Roman" w:cs="Times New Roman"/>
-        </w:rPr>
-        <w:t xml:space="preserve"> mobilen. En sådan handling kan </w:t>
-      </w:r>
-      <w:r>
-        <w:rPr>
-          <w:rFonts w:ascii="Times New Roman" w:hAnsi="Times New Roman" w:cs="Times New Roman"/>
-        </w:rPr>
-        <w:t>t.ex.</w:t>
-      </w:r>
-      <w:r>
-        <w:rPr>
-          <w:rFonts w:ascii="Times New Roman" w:hAnsi="Times New Roman" w:cs="Times New Roman"/>
-        </w:rPr>
-        <w:t xml:space="preserve"> vara bankärenden eller </w:t>
-      </w:r>
-      <w:r>
-        <w:rPr>
-          <w:rFonts w:ascii="Times New Roman" w:hAnsi="Times New Roman" w:cs="Times New Roman"/>
-        </w:rPr>
-        <w:t xml:space="preserve">web </w:t>
-      </w:r>
-      <w:r>
-        <w:rPr>
-          <w:rFonts w:ascii="Times New Roman" w:hAnsi="Times New Roman" w:cs="Times New Roman"/>
-        </w:rPr>
-        <w:t>shopping. Om bankärendet är en</w:t>
-      </w:r>
-      <w:r>
-        <w:rPr>
-          <w:rFonts w:ascii="Times New Roman" w:hAnsi="Times New Roman" w:cs="Times New Roman"/>
-        </w:rPr>
-        <w:t xml:space="preserve"> </w:t>
-      </w:r>
-      <w:r>
-        <w:rPr>
-          <w:rFonts w:ascii="Times New Roman" w:hAnsi="Times New Roman" w:cs="Times New Roman"/>
-        </w:rPr>
-        <w:t>simpel koll av saldo</w:t>
-      </w:r>
-      <w:r>
-        <w:rPr>
-          <w:rFonts w:ascii="Times New Roman" w:hAnsi="Times New Roman" w:cs="Times New Roman"/>
-        </w:rPr>
-        <w:t xml:space="preserve"> eller överföring mellan egna konton, är mobilen en</w:t>
-      </w:r>
-      <w:r>
-        <w:rPr>
-          <w:rFonts w:ascii="Times New Roman" w:hAnsi="Times New Roman" w:cs="Times New Roman"/>
-        </w:rPr>
-        <w:t xml:space="preserve"> smidig enhet att använda sig av</w:t>
-      </w:r>
-      <w:r>
-        <w:rPr>
-          <w:rFonts w:ascii="Times New Roman" w:hAnsi="Times New Roman" w:cs="Times New Roman"/>
-        </w:rPr>
-        <w:t xml:space="preserve">. Däremot om handlingen innebär att betala räkningar eller överföra stora summor pengar väljer man att utföra det via </w:t>
-      </w:r>
-      <w:r>
-        <w:rPr>
-          <w:rFonts w:ascii="Times New Roman" w:hAnsi="Times New Roman" w:cs="Times New Roman"/>
-        </w:rPr>
-        <w:t xml:space="preserve">desktoppen, då det ger en större säkerhet och en mer simpel navigering </w:t>
-      </w:r>
-      <w:r>
-        <w:rPr>
-          <w:rFonts w:ascii="Times New Roman" w:hAnsi="Times New Roman" w:cs="Times New Roman"/>
-        </w:rPr>
-        <w:t>på websidan.</w:t>
-      </w:r>
-      <w:r>
-        <w:rPr>
-          <w:rFonts w:ascii="Times New Roman" w:hAnsi="Times New Roman" w:cs="Times New Roman"/>
-        </w:rPr>
-        <w:t xml:space="preserve"> </w:t>
-      </w:r>
-      <w:r>
-        <w:rPr>
-          <w:rFonts w:ascii="Times New Roman" w:hAnsi="Times New Roman" w:cs="Times New Roman"/>
-        </w:rPr>
-        <w:t xml:space="preserve">Även </w:t>
-      </w:r>
-      <w:r>
-        <w:rPr>
-          <w:rFonts w:ascii="Times New Roman" w:hAnsi="Times New Roman" w:cs="Times New Roman"/>
-        </w:rPr>
-        <w:t>web shop</w:t>
-      </w:r>
-      <w:r>
-        <w:rPr>
-          <w:rFonts w:ascii="Times New Roman" w:hAnsi="Times New Roman" w:cs="Times New Roman"/>
-        </w:rPr>
-        <w:t xml:space="preserve"> faller i samma kategori, då användare väljer att söka information om produkten via mobilen, men väljer </w:t>
-      </w:r>
-      <w:r>
-        <w:rPr>
-          <w:rFonts w:ascii="Times New Roman" w:hAnsi="Times New Roman" w:cs="Times New Roman"/>
-        </w:rPr>
-        <w:t>sedan</w:t>
-      </w:r>
-      <w:r>
-        <w:rPr>
-          <w:rFonts w:ascii="Times New Roman" w:hAnsi="Times New Roman" w:cs="Times New Roman"/>
-        </w:rPr>
-        <w:t xml:space="preserve"> att utföra köpet via desktop.[</w:t>
-      </w:r>
-      <w:r>
-        <w:t xml:space="preserve">fotnot 1] </w:t>
-      </w:r>
-      <w:r>
-        <w:rPr>
-          <w:rFonts w:ascii="Times New Roman" w:hAnsi="Times New Roman" w:cs="Times New Roman"/>
-        </w:rPr>
-        <w:t>Detta tyder på att användare av mobilt- eller desktop internet inte är endera, utan är användare utav båda</w:t>
-      </w:r>
-      <w:r>
-        <w:rPr>
-          <w:rFonts w:ascii="Times New Roman" w:hAnsi="Times New Roman" w:cs="Times New Roman"/>
-        </w:rPr>
-        <w:t>,</w:t>
-      </w:r>
-      <w:r>
-        <w:rPr>
-          <w:rFonts w:ascii="Times New Roman" w:hAnsi="Times New Roman" w:cs="Times New Roman"/>
-        </w:rPr>
-        <w:t xml:space="preserve"> beroende på situation, miljö och kontext.</w:t>
-      </w:r>
-    </w:p>
-    <w:p>
-      <w:pPr>
-        <w:rPr>
-          <w:rFonts w:ascii="Times New Roman" w:hAnsi="Times New Roman" w:cs="Times New Roman"/>
-        </w:rPr>
-      </w:pPr>
-    </w:p>
-    <w:p>
-      <w:pPr>
-        <w:rPr>
-          <w:rFonts w:ascii="Times New Roman" w:hAnsi="Times New Roman" w:cs="Times New Roman"/>
-        </w:rPr>
-      </w:pPr>
-      <w:r>
-        <w:rPr>
-          <w:rFonts w:ascii="Times New Roman" w:hAnsi="Times New Roman" w:cs="Times New Roman"/>
-        </w:rPr>
-        <w:t xml:space="preserve">Det finns </w:t>
-      </w:r>
-      <w:r>
-        <w:rPr>
-          <w:rFonts w:ascii="Times New Roman" w:hAnsi="Times New Roman" w:cs="Times New Roman"/>
-        </w:rPr>
-        <w:t>ingen</w:t>
-      </w:r>
-      <w:r>
-        <w:rPr>
-          <w:rFonts w:ascii="Times New Roman" w:hAnsi="Times New Roman" w:cs="Times New Roman"/>
-        </w:rPr>
-        <w:t xml:space="preserve"> grundlig </w:t>
-      </w:r>
-      <w:r>
-        <w:rPr>
-          <w:rFonts w:ascii="Times New Roman" w:hAnsi="Times New Roman" w:cs="Times New Roman"/>
-        </w:rPr>
-        <w:t>faktum som tyder på att</w:t>
-      </w:r>
-      <w:r>
-        <w:rPr>
-          <w:rFonts w:ascii="Times New Roman" w:hAnsi="Times New Roman" w:cs="Times New Roman"/>
-        </w:rPr>
-        <w:t xml:space="preserve"> mobilt internet kommer att ta över all </w:t>
-      </w:r>
-      <w:r>
-        <w:rPr>
-          <w:rFonts w:ascii="Times New Roman" w:hAnsi="Times New Roman" w:cs="Times New Roman"/>
-        </w:rPr>
-        <w:t>desktop internet användande, endast att de kan bli fler. Därför krävs det att man förstorar vyerna kring webutveckling och lösningar som gynnar både mobil</w:t>
-      </w:r>
-      <w:r>
-        <w:rPr>
-          <w:rFonts w:ascii="Times New Roman" w:hAnsi="Times New Roman" w:cs="Times New Roman"/>
-        </w:rPr>
-        <w:t>-</w:t>
-      </w:r>
-      <w:r>
-        <w:rPr>
-          <w:rFonts w:ascii="Times New Roman" w:hAnsi="Times New Roman" w:cs="Times New Roman"/>
-        </w:rPr>
-        <w:t xml:space="preserve"> och desktop anvä</w:t>
-      </w:r>
-      <w:r>
-        <w:rPr>
-          <w:rFonts w:ascii="Times New Roman" w:hAnsi="Times New Roman" w:cs="Times New Roman"/>
-        </w:rPr>
-        <w:t>ndning av internet. För även om mobila användare är fler, så går inte att förbise desktop användare.</w:t>
-      </w:r>
-    </w:p>
-    <w:p>
-      <w:pPr>
-        <w:rPr>
-          <w:rFonts w:ascii="Times New Roman" w:hAnsi="Times New Roman" w:cs="Times New Roman"/>
-        </w:rPr>
-      </w:pPr>
-    </w:p>
-    <w:p>
-      <w:pPr>
-        <w:rPr>
-          <w:rFonts w:ascii="Times New Roman" w:hAnsi="Times New Roman" w:cs="Times New Roman"/>
-        </w:rPr>
-      </w:pPr>
-    </w:p>
-    <w:p>
-      <w:pPr>
-        <w:rPr>
-          <w:rFonts w:ascii="Times New Roman" w:hAnsi="Times New Roman" w:cs="Times New Roman"/>
-        </w:rPr>
-      </w:pPr>
-      <w:r>
-        <w:rPr>
-          <w:rFonts w:ascii="Times New Roman" w:hAnsi="Times New Roman" w:cs="Times New Roman"/>
-        </w:rPr>
-        <w:t>[Bild på kurva]</w:t>
-      </w:r>
-    </w:p>
-    <w:p>
-      <w:pPr>
-        <w:rPr>
-          <w:rFonts w:ascii="Times New Roman" w:hAnsi="Times New Roman" w:cs="Times New Roman"/>
-        </w:rPr>
-      </w:pPr>
-    </w:p>
-    <w:p>
-      <w:pPr>
-        <w:rPr>
-          <w:rFonts w:ascii="Times New Roman" w:hAnsi="Times New Roman" w:cs="Times New Roman"/>
-        </w:rPr>
-      </w:pPr>
-    </w:p>
-    <w:p>
-      <w:pPr>
+        <w:t xml:space="preserve">1.3 </w:t>
+      </w:r>
+      <w:r>
         <w:rPr>
           <w:rFonts w:ascii="Times New Roman" w:hAnsi="Times New Roman" w:cs="Times New Roman"/>
           <w:b/>
           <w:sz w:val="28"/>
           <w:szCs w:val="28"/>
         </w:rPr>
-      </w:pPr>
-      <w:r>
+        <w:t>Desktop användare</w:t>
+      </w:r>
+    </w:p>
+    <w:p>
+      <w:pPr>
+        <w:rPr>
+          <w:rFonts w:ascii="Times New Roman" w:hAnsi="Times New Roman" w:cs="Times New Roman"/>
+        </w:rPr>
+      </w:pPr>
+    </w:p>
+    <w:p>
+      <w:pPr>
+        <w:rPr>
+          <w:rFonts w:ascii="Times New Roman" w:hAnsi="Times New Roman" w:cs="Times New Roman"/>
+        </w:rPr>
+      </w:pPr>
+      <w:r>
+        <w:rPr>
+          <w:rFonts w:ascii="Times New Roman" w:hAnsi="Times New Roman" w:cs="Times New Roman"/>
+        </w:rPr>
+        <w:t xml:space="preserve">Att mobil användare ökar för varje dag har till viss del betydelse i minskningen av antalet </w:t>
+      </w:r>
+      <w:r>
+        <w:rPr>
+          <w:rFonts w:ascii="Times New Roman" w:hAnsi="Times New Roman" w:cs="Times New Roman"/>
+          <w:b/>
+        </w:rPr>
+        <w:t>desktop</w:t>
+      </w:r>
+      <w:r>
+        <w:rPr>
+          <w:rFonts w:ascii="Times New Roman" w:hAnsi="Times New Roman" w:cs="Times New Roman"/>
+        </w:rPr>
+        <w:t xml:space="preserve"> användare. Men datorer har i dagsläget funktioner som gör det osannolikt för mobiler</w:t>
+      </w:r>
+      <w:r>
+        <w:rPr>
+          <w:rFonts w:ascii="Times New Roman" w:hAnsi="Times New Roman" w:cs="Times New Roman"/>
+        </w:rPr>
+        <w:t xml:space="preserve"> att helt kunna ersätta datorer, f</w:t>
+      </w:r>
+      <w:r>
+        <w:rPr>
+          <w:rFonts w:ascii="Times New Roman" w:hAnsi="Times New Roman" w:cs="Times New Roman"/>
+        </w:rPr>
+        <w:t xml:space="preserve">unktioner som kräver att man sitter vid en dator </w:t>
+      </w:r>
+      <w:r>
+        <w:rPr>
+          <w:rFonts w:ascii="Times New Roman" w:hAnsi="Times New Roman" w:cs="Times New Roman"/>
+        </w:rPr>
+        <w:t xml:space="preserve">och på så sätt sker informationssökandet i webben via </w:t>
+      </w:r>
+      <w:r>
+        <w:rPr>
+          <w:rFonts w:ascii="Times New Roman" w:hAnsi="Times New Roman" w:cs="Times New Roman"/>
+          <w:b/>
+        </w:rPr>
+        <w:t>desktop</w:t>
+      </w:r>
+      <w:r>
+        <w:rPr>
+          <w:rFonts w:ascii="Times New Roman" w:hAnsi="Times New Roman" w:cs="Times New Roman"/>
+        </w:rPr>
+        <w:t xml:space="preserve">. </w:t>
+      </w:r>
+    </w:p>
+    <w:p>
+      <w:pPr>
+        <w:rPr>
+          <w:rFonts w:ascii="Times New Roman" w:hAnsi="Times New Roman" w:cs="Times New Roman"/>
+        </w:rPr>
+      </w:pPr>
+    </w:p>
+    <w:p>
+      <w:pPr>
+        <w:rPr>
+          <w:rFonts w:ascii="Times New Roman" w:hAnsi="Times New Roman" w:cs="Times New Roman"/>
+        </w:rPr>
+      </w:pPr>
+      <w:r>
+        <w:rPr>
+          <w:rFonts w:ascii="Times New Roman" w:hAnsi="Times New Roman" w:cs="Times New Roman"/>
+        </w:rPr>
+        <w:t>Webbdesignen</w:t>
+      </w:r>
+      <w:r>
+        <w:rPr>
+          <w:rFonts w:ascii="Times New Roman" w:hAnsi="Times New Roman" w:cs="Times New Roman"/>
+        </w:rPr>
+        <w:t xml:space="preserve"> på en </w:t>
+      </w:r>
+      <w:r>
+        <w:rPr>
+          <w:rFonts w:ascii="Times New Roman" w:hAnsi="Times New Roman" w:cs="Times New Roman"/>
+        </w:rPr>
+        <w:t>mobil är kompa</w:t>
+      </w:r>
+      <w:r>
+        <w:rPr>
+          <w:rFonts w:ascii="Times New Roman" w:hAnsi="Times New Roman" w:cs="Times New Roman"/>
+        </w:rPr>
+        <w:t>kt och uppfyller den nödvändigast</w:t>
+      </w:r>
+      <w:r>
+        <w:rPr>
+          <w:rFonts w:ascii="Times New Roman" w:hAnsi="Times New Roman" w:cs="Times New Roman"/>
+        </w:rPr>
+        <w:t>e användbarheten</w:t>
+      </w:r>
+      <w:r>
+        <w:rPr>
+          <w:rFonts w:ascii="Times New Roman" w:hAnsi="Times New Roman" w:cs="Times New Roman"/>
+        </w:rPr>
+        <w:t>.</w:t>
+      </w:r>
+    </w:p>
+    <w:p>
+      <w:pPr>
+        <w:rPr>
+          <w:rFonts w:ascii="Times New Roman" w:hAnsi="Times New Roman" w:cs="Times New Roman"/>
+        </w:rPr>
+      </w:pPr>
+      <w:r>
+        <w:rPr>
+          <w:rFonts w:ascii="Times New Roman" w:hAnsi="Times New Roman" w:cs="Times New Roman"/>
+        </w:rPr>
+        <w:t>P</w:t>
+      </w:r>
+      <w:r>
+        <w:rPr>
+          <w:rFonts w:ascii="Times New Roman" w:hAnsi="Times New Roman" w:cs="Times New Roman"/>
+        </w:rPr>
+        <w:t xml:space="preserve">å desktop </w:t>
+      </w:r>
+      <w:r>
+        <w:rPr>
+          <w:rFonts w:ascii="Times New Roman" w:hAnsi="Times New Roman" w:cs="Times New Roman"/>
+        </w:rPr>
+        <w:t>är designen mer informationsrikt, vilket ger en större inblick till websidans innehåll och en mer simpel navigering i web</w:t>
+      </w:r>
+      <w:r>
+        <w:rPr>
+          <w:rFonts w:ascii="Times New Roman" w:hAnsi="Times New Roman" w:cs="Times New Roman"/>
+        </w:rPr>
+        <w:t>b</w:t>
+      </w:r>
+      <w:r>
+        <w:rPr>
+          <w:rFonts w:ascii="Times New Roman" w:hAnsi="Times New Roman" w:cs="Times New Roman"/>
+        </w:rPr>
+        <w:t>sidan. Det</w:t>
+      </w:r>
+      <w:r>
+        <w:rPr>
+          <w:rFonts w:ascii="Times New Roman" w:hAnsi="Times New Roman" w:cs="Times New Roman"/>
+        </w:rPr>
+        <w:t xml:space="preserve"> gör att</w:t>
+      </w:r>
+      <w:r>
+        <w:rPr>
+          <w:rFonts w:ascii="Times New Roman" w:hAnsi="Times New Roman" w:cs="Times New Roman"/>
+        </w:rPr>
+        <w:t xml:space="preserve"> en</w:t>
+      </w:r>
+      <w:r>
+        <w:rPr>
+          <w:rFonts w:ascii="Times New Roman" w:hAnsi="Times New Roman" w:cs="Times New Roman"/>
+        </w:rPr>
+        <w:t xml:space="preserve"> användare beroende på komplexitet och säkerhet av ha</w:t>
+      </w:r>
+      <w:r>
+        <w:rPr>
+          <w:rFonts w:ascii="Times New Roman" w:hAnsi="Times New Roman" w:cs="Times New Roman"/>
+        </w:rPr>
+        <w:t>ndlingen väljer</w:t>
+      </w:r>
+      <w:r>
+        <w:rPr>
+          <w:rFonts w:ascii="Times New Roman" w:hAnsi="Times New Roman" w:cs="Times New Roman"/>
+        </w:rPr>
+        <w:t xml:space="preserve"> </w:t>
+      </w:r>
+      <w:r>
+        <w:rPr>
+          <w:rFonts w:ascii="Times New Roman" w:hAnsi="Times New Roman" w:cs="Times New Roman"/>
+        </w:rPr>
+        <w:t>att utföra den</w:t>
+      </w:r>
+      <w:r>
+        <w:rPr>
+          <w:rFonts w:ascii="Times New Roman" w:hAnsi="Times New Roman" w:cs="Times New Roman"/>
+        </w:rPr>
+        <w:t xml:space="preserve"> via en desktop</w:t>
+      </w:r>
+      <w:r>
+        <w:rPr>
+          <w:rFonts w:ascii="Times New Roman" w:hAnsi="Times New Roman" w:cs="Times New Roman"/>
+        </w:rPr>
+        <w:t xml:space="preserve">, </w:t>
+      </w:r>
+      <w:r>
+        <w:rPr>
+          <w:rFonts w:ascii="Times New Roman" w:hAnsi="Times New Roman" w:cs="Times New Roman"/>
+        </w:rPr>
+        <w:t>än</w:t>
+      </w:r>
+      <w:r>
+        <w:rPr>
+          <w:rFonts w:ascii="Times New Roman" w:hAnsi="Times New Roman" w:cs="Times New Roman"/>
+        </w:rPr>
+        <w:t xml:space="preserve"> via</w:t>
+      </w:r>
+      <w:r>
+        <w:rPr>
+          <w:rFonts w:ascii="Times New Roman" w:hAnsi="Times New Roman" w:cs="Times New Roman"/>
+        </w:rPr>
+        <w:t xml:space="preserve"> mobilen. En sådan handling kan </w:t>
+      </w:r>
+      <w:r>
+        <w:rPr>
+          <w:rFonts w:ascii="Times New Roman" w:hAnsi="Times New Roman" w:cs="Times New Roman"/>
+        </w:rPr>
+        <w:t>t.ex.</w:t>
+      </w:r>
+      <w:r>
+        <w:rPr>
+          <w:rFonts w:ascii="Times New Roman" w:hAnsi="Times New Roman" w:cs="Times New Roman"/>
+        </w:rPr>
+        <w:t xml:space="preserve"> vara bankärenden eller </w:t>
+      </w:r>
+      <w:r>
+        <w:rPr>
+          <w:rFonts w:ascii="Times New Roman" w:hAnsi="Times New Roman" w:cs="Times New Roman"/>
+        </w:rPr>
+        <w:t xml:space="preserve">web </w:t>
+      </w:r>
+      <w:r>
+        <w:rPr>
+          <w:rFonts w:ascii="Times New Roman" w:hAnsi="Times New Roman" w:cs="Times New Roman"/>
+        </w:rPr>
+        <w:t>shopping. Om bankärendet är en</w:t>
+      </w:r>
+      <w:r>
+        <w:rPr>
+          <w:rFonts w:ascii="Times New Roman" w:hAnsi="Times New Roman" w:cs="Times New Roman"/>
+        </w:rPr>
+        <w:t xml:space="preserve"> </w:t>
+      </w:r>
+      <w:r>
+        <w:rPr>
+          <w:rFonts w:ascii="Times New Roman" w:hAnsi="Times New Roman" w:cs="Times New Roman"/>
+        </w:rPr>
+        <w:t>simpel koll av saldo</w:t>
+      </w:r>
+      <w:r>
+        <w:rPr>
+          <w:rFonts w:ascii="Times New Roman" w:hAnsi="Times New Roman" w:cs="Times New Roman"/>
+        </w:rPr>
+        <w:t xml:space="preserve"> eller överföring mellan egna konton, är mobilen en</w:t>
+      </w:r>
+      <w:r>
+        <w:rPr>
+          <w:rFonts w:ascii="Times New Roman" w:hAnsi="Times New Roman" w:cs="Times New Roman"/>
+        </w:rPr>
+        <w:t xml:space="preserve"> smidig enhet att använda sig av</w:t>
+      </w:r>
+      <w:r>
+        <w:rPr>
+          <w:rFonts w:ascii="Times New Roman" w:hAnsi="Times New Roman" w:cs="Times New Roman"/>
+        </w:rPr>
+        <w:t xml:space="preserve">. Däremot om handlingen innebär att betala räkningar eller överföra stora summor pengar väljer man att utföra det via </w:t>
+      </w:r>
+      <w:r>
+        <w:rPr>
+          <w:rFonts w:ascii="Times New Roman" w:hAnsi="Times New Roman" w:cs="Times New Roman"/>
+        </w:rPr>
+        <w:t xml:space="preserve">desktoppen, då det ger en större säkerhet och en mer simpel navigering </w:t>
+      </w:r>
+      <w:r>
+        <w:rPr>
+          <w:rFonts w:ascii="Times New Roman" w:hAnsi="Times New Roman" w:cs="Times New Roman"/>
+        </w:rPr>
+        <w:t>på websidan.</w:t>
+      </w:r>
+      <w:r>
+        <w:rPr>
+          <w:rFonts w:ascii="Times New Roman" w:hAnsi="Times New Roman" w:cs="Times New Roman"/>
+        </w:rPr>
+        <w:t xml:space="preserve"> </w:t>
+      </w:r>
+      <w:r>
+        <w:rPr>
+          <w:rFonts w:ascii="Times New Roman" w:hAnsi="Times New Roman" w:cs="Times New Roman"/>
+        </w:rPr>
+        <w:t xml:space="preserve">Även </w:t>
+      </w:r>
+      <w:r>
+        <w:rPr>
+          <w:rFonts w:ascii="Times New Roman" w:hAnsi="Times New Roman" w:cs="Times New Roman"/>
+        </w:rPr>
+        <w:t>web shop</w:t>
+      </w:r>
+      <w:r>
+        <w:rPr>
+          <w:rFonts w:ascii="Times New Roman" w:hAnsi="Times New Roman" w:cs="Times New Roman"/>
+        </w:rPr>
+        <w:t xml:space="preserve"> faller i samma kategori, då användare väljer att söka information om produkten via mobilen, men väljer </w:t>
+      </w:r>
+      <w:r>
+        <w:rPr>
+          <w:rFonts w:ascii="Times New Roman" w:hAnsi="Times New Roman" w:cs="Times New Roman"/>
+        </w:rPr>
+        <w:t>sedan</w:t>
+      </w:r>
+      <w:r>
+        <w:rPr>
+          <w:rFonts w:ascii="Times New Roman" w:hAnsi="Times New Roman" w:cs="Times New Roman"/>
+        </w:rPr>
+        <w:t xml:space="preserve"> att utföra köpet via desktop.[</w:t>
+      </w:r>
+      <w:r>
+        <w:t xml:space="preserve">fotnot 1] </w:t>
+      </w:r>
+      <w:r>
+        <w:rPr>
+          <w:rFonts w:ascii="Times New Roman" w:hAnsi="Times New Roman" w:cs="Times New Roman"/>
+        </w:rPr>
+        <w:t>Detta tyder på att användare av mobilt- eller desktop internet inte är endera, utan är användare utav båda</w:t>
+      </w:r>
+      <w:r>
+        <w:rPr>
+          <w:rFonts w:ascii="Times New Roman" w:hAnsi="Times New Roman" w:cs="Times New Roman"/>
+        </w:rPr>
+        <w:t>,</w:t>
+      </w:r>
+      <w:r>
+        <w:rPr>
+          <w:rFonts w:ascii="Times New Roman" w:hAnsi="Times New Roman" w:cs="Times New Roman"/>
+        </w:rPr>
+        <w:t xml:space="preserve"> beroende på situation, miljö och kontext.</w:t>
+      </w:r>
+    </w:p>
+    <w:p>
+      <w:pPr>
+        <w:rPr>
+          <w:rFonts w:ascii="Times New Roman" w:hAnsi="Times New Roman" w:cs="Times New Roman"/>
+        </w:rPr>
+      </w:pPr>
+    </w:p>
+    <w:p>
+      <w:pPr>
+        <w:rPr>
+          <w:rFonts w:ascii="Times New Roman" w:hAnsi="Times New Roman" w:cs="Times New Roman"/>
+        </w:rPr>
+      </w:pPr>
+      <w:r>
+        <w:rPr>
+          <w:rFonts w:ascii="Times New Roman" w:hAnsi="Times New Roman" w:cs="Times New Roman"/>
+        </w:rPr>
+        <w:t xml:space="preserve">Det finns </w:t>
+      </w:r>
+      <w:r>
+        <w:rPr>
+          <w:rFonts w:ascii="Times New Roman" w:hAnsi="Times New Roman" w:cs="Times New Roman"/>
+        </w:rPr>
+        <w:t>ingen</w:t>
+      </w:r>
+      <w:r>
+        <w:rPr>
+          <w:rFonts w:ascii="Times New Roman" w:hAnsi="Times New Roman" w:cs="Times New Roman"/>
+        </w:rPr>
+        <w:t xml:space="preserve"> grundlig </w:t>
+      </w:r>
+      <w:r>
+        <w:rPr>
+          <w:rFonts w:ascii="Times New Roman" w:hAnsi="Times New Roman" w:cs="Times New Roman"/>
+        </w:rPr>
+        <w:t>faktum som tyder på att</w:t>
+      </w:r>
+      <w:r>
+        <w:rPr>
+          <w:rFonts w:ascii="Times New Roman" w:hAnsi="Times New Roman" w:cs="Times New Roman"/>
+        </w:rPr>
+        <w:t xml:space="preserve"> mobilt internet kommer att ta över all </w:t>
+      </w:r>
+      <w:r>
+        <w:rPr>
+          <w:rFonts w:ascii="Times New Roman" w:hAnsi="Times New Roman" w:cs="Times New Roman"/>
+        </w:rPr>
+        <w:t>desktop internet användande, endast att de kan bli fler. Därför krävs det att man förstorar vyerna kring webutveckling och lösningar som gynnar både mobil</w:t>
+      </w:r>
+      <w:r>
+        <w:rPr>
+          <w:rFonts w:ascii="Times New Roman" w:hAnsi="Times New Roman" w:cs="Times New Roman"/>
+        </w:rPr>
+        <w:t>-</w:t>
+      </w:r>
+      <w:r>
+        <w:rPr>
+          <w:rFonts w:ascii="Times New Roman" w:hAnsi="Times New Roman" w:cs="Times New Roman"/>
+        </w:rPr>
+        <w:t xml:space="preserve"> och desktop anvä</w:t>
+      </w:r>
+      <w:r>
+        <w:rPr>
+          <w:rFonts w:ascii="Times New Roman" w:hAnsi="Times New Roman" w:cs="Times New Roman"/>
+        </w:rPr>
+        <w:t>ndning av internet. För även om mobila användare är fler, så går inte att förbise desktop användare.</w:t>
+      </w:r>
+    </w:p>
+    <w:p>
+      <w:pPr>
+        <w:rPr>
+          <w:rFonts w:ascii="Times New Roman" w:hAnsi="Times New Roman" w:cs="Times New Roman"/>
+        </w:rPr>
+      </w:pPr>
+    </w:p>
+    <w:p>
+      <w:pPr>
+        <w:rPr>
+          <w:rFonts w:ascii="Times New Roman" w:hAnsi="Times New Roman" w:cs="Times New Roman"/>
+        </w:rPr>
+      </w:pPr>
+    </w:p>
+    <w:p>
+      <w:pPr>
+        <w:rPr>
+          <w:rFonts w:ascii="Times New Roman" w:hAnsi="Times New Roman" w:cs="Times New Roman"/>
+        </w:rPr>
+      </w:pPr>
+      <w:r>
+        <w:rPr>
+          <w:rFonts w:ascii="Times New Roman" w:hAnsi="Times New Roman" w:cs="Times New Roman"/>
+        </w:rPr>
+        <w:t>[Bild på kurva]</w:t>
+      </w:r>
+    </w:p>
+    <w:p>
+      <w:pPr>
+        <w:rPr>
+          <w:rFonts w:ascii="Times New Roman" w:hAnsi="Times New Roman" w:cs="Times New Roman"/>
+        </w:rPr>
+      </w:pPr>
+    </w:p>
+    <w:p>
+      <w:pPr>
+        <w:rPr>
+          <w:rFonts w:ascii="Times New Roman" w:hAnsi="Times New Roman" w:cs="Times New Roman"/>
+        </w:rPr>
+      </w:pPr>
+    </w:p>
+    <w:p>
+      <w:pPr>
         <w:rPr>
           <w:rFonts w:ascii="Times New Roman" w:hAnsi="Times New Roman" w:cs="Times New Roman"/>
           <w:b/>
           <w:sz w:val="28"/>
           <w:szCs w:val="28"/>
         </w:rPr>
+      </w:pPr>
+      <w:r>
+        <w:rPr>
+          <w:rFonts w:ascii="Times New Roman" w:hAnsi="Times New Roman" w:cs="Times New Roman"/>
+          <w:b/>
+          <w:sz w:val="28"/>
+          <w:szCs w:val="28"/>
+        </w:rPr>
+        <w:t xml:space="preserve">1.4 </w:t>
+      </w:r>
+      <w:r>
+        <w:rPr>
+          <w:rFonts w:ascii="Times New Roman" w:hAnsi="Times New Roman" w:cs="Times New Roman"/>
+          <w:b/>
+          <w:sz w:val="28"/>
+          <w:szCs w:val="28"/>
+        </w:rPr>
         <w:t>Responsive Web design</w:t>
       </w:r>
     </w:p>
@@ -1510,7 +1564,19 @@
         <w:rPr>
           <w:rFonts w:ascii="Times New Roman" w:hAnsi="Times New Roman" w:cs="Times New Roman"/>
         </w:rPr>
-        <w:t xml:space="preserve">ceptet definierades av Ethan Marcotte (2010) i en artikel kallat A List Apart, som sedan ledde till boken ”responsive web design” där teorier och praktiska exempel används för att förklara begreppet. </w:t>
+        <w:t xml:space="preserve">ceptet definierades av Ethan Marcotte (2010) i en artikel kallat A List Apart, som sedan </w:t>
+      </w:r>
+      <w:r>
+        <w:rPr>
+          <w:rFonts w:ascii="Times New Roman" w:hAnsi="Times New Roman" w:cs="Times New Roman"/>
+        </w:rPr>
+        <w:t xml:space="preserve">blev en del av </w:t>
+      </w:r>
+      <w:r>
+        <w:rPr>
+          <w:rFonts w:ascii="Times New Roman" w:hAnsi="Times New Roman" w:cs="Times New Roman"/>
+        </w:rPr>
+        <w:t xml:space="preserve">boken ”responsive web design” där teorier och praktiska exempel används för att förklara begreppet. </w:t>
       </w:r>
     </w:p>
     <w:p>
@@ -1673,13 +1739,19 @@
         <w:rPr>
           <w:rFonts w:ascii="Times New Roman" w:hAnsi="Times New Roman" w:cs="Times New Roman"/>
         </w:rPr>
-        <w:t>Däremot krävs en flexibel grundlayout för att responsive web design skall fungera, vilket enligt Ethan görs genom tre grundtekniker, fluid grid, fluid i</w:t>
-      </w:r>
-      <w:r>
-        <w:rPr>
-          <w:rFonts w:ascii="Times New Roman" w:hAnsi="Times New Roman" w:cs="Times New Roman"/>
-        </w:rPr>
-        <w:t>mages och media queries</w:t>
+        <w:t>Däremot krävs en flexibel grundlayout för att responsive web design skall fungera, vilket enligt Ethan gör</w:t>
+      </w:r>
+      <w:r>
+        <w:rPr>
+          <w:rFonts w:ascii="Times New Roman" w:hAnsi="Times New Roman" w:cs="Times New Roman"/>
+        </w:rPr>
+        <w:t>s genom tre grundtekniker, Fluid Grid, Fluid Images och Media Q</w:t>
+      </w:r>
+      <w:r>
+        <w:rPr>
+          <w:rFonts w:ascii="Times New Roman" w:hAnsi="Times New Roman" w:cs="Times New Roman"/>
+        </w:rPr>
+        <w:t>ueries</w:t>
       </w:r>
       <w:r>
         <w:rPr>
@@ -1718,7 +1790,7 @@
           <w:sz w:val="28"/>
           <w:szCs w:val="28"/>
         </w:rPr>
-        <w:t>Fluid</w:t>
+        <w:t xml:space="preserve">1.4.1 </w:t>
       </w:r>
       <w:r>
         <w:rPr>
@@ -1727,624 +1799,889 @@
           <w:sz w:val="28"/>
           <w:szCs w:val="28"/>
         </w:rPr>
+        <w:t>Fluid</w:t>
+      </w:r>
+      <w:r>
+        <w:rPr>
+          <w:rFonts w:ascii="Times New Roman" w:hAnsi="Times New Roman" w:cs="Times New Roman"/>
+          <w:b/>
+          <w:sz w:val="28"/>
+          <w:szCs w:val="28"/>
+        </w:rPr>
         <w:t xml:space="preserve"> Grid</w:t>
+      </w:r>
+    </w:p>
+    <w:p>
+      <w:pPr>
+        <w:rPr>
+          <w:rFonts w:ascii="Times New Roman" w:hAnsi="Times New Roman" w:cs="Times New Roman"/>
+          <w:b/>
+          <w:sz w:val="28"/>
+          <w:szCs w:val="28"/>
+        </w:rPr>
+      </w:pPr>
+    </w:p>
+    <w:p>
+      <w:pPr>
+        <w:rPr>
+          <w:rFonts w:ascii="Times New Roman" w:hAnsi="Times New Roman" w:cs="Times New Roman"/>
+        </w:rPr>
+      </w:pPr>
+      <w:r>
+        <w:rPr>
+          <w:rFonts w:ascii="Times New Roman" w:hAnsi="Times New Roman" w:cs="Times New Roman"/>
+        </w:rPr>
+        <w:t xml:space="preserve">På en webbsida kan storleken </w:t>
+      </w:r>
+      <w:r>
+        <w:rPr>
+          <w:rFonts w:ascii="Times New Roman" w:hAnsi="Times New Roman" w:cs="Times New Roman"/>
+        </w:rPr>
+        <w:t xml:space="preserve">på </w:t>
+      </w:r>
+      <w:r>
+        <w:rPr>
+          <w:rFonts w:ascii="Times New Roman" w:hAnsi="Times New Roman" w:cs="Times New Roman"/>
+        </w:rPr>
+        <w:t>e</w:t>
+      </w:r>
+      <w:r>
+        <w:rPr>
+          <w:rFonts w:ascii="Times New Roman" w:hAnsi="Times New Roman" w:cs="Times New Roman"/>
+        </w:rPr>
+        <w:t>lement definieras i</w:t>
+      </w:r>
+      <w:r>
+        <w:rPr>
+          <w:rFonts w:ascii="Times New Roman" w:hAnsi="Times New Roman" w:cs="Times New Roman"/>
+        </w:rPr>
+        <w:t xml:space="preserve"> olika sä</w:t>
+      </w:r>
+      <w:r>
+        <w:rPr>
+          <w:rFonts w:ascii="Times New Roman" w:hAnsi="Times New Roman" w:cs="Times New Roman"/>
+        </w:rPr>
+        <w:t>tt. Ett vanligt sätt definiera element är med</w:t>
+      </w:r>
+      <w:r>
+        <w:rPr>
+          <w:rFonts w:ascii="Times New Roman" w:hAnsi="Times New Roman" w:cs="Times New Roman"/>
+        </w:rPr>
+        <w:t xml:space="preserve"> bredd eller höjd i pixlar. När det </w:t>
+      </w:r>
+      <w:r>
+        <w:rPr>
+          <w:rFonts w:ascii="Times New Roman" w:hAnsi="Times New Roman" w:cs="Times New Roman"/>
+        </w:rPr>
+        <w:t>definieras</w:t>
+      </w:r>
+      <w:r>
+        <w:rPr>
+          <w:rFonts w:ascii="Times New Roman" w:hAnsi="Times New Roman" w:cs="Times New Roman"/>
+        </w:rPr>
+        <w:t xml:space="preserve"> i pixlar be</w:t>
+      </w:r>
+      <w:r>
+        <w:rPr>
+          <w:rFonts w:ascii="Times New Roman" w:hAnsi="Times New Roman" w:cs="Times New Roman"/>
+        </w:rPr>
+        <w:t>tyder det</w:t>
+      </w:r>
+      <w:r>
+        <w:rPr>
+          <w:rFonts w:ascii="Times New Roman" w:hAnsi="Times New Roman" w:cs="Times New Roman"/>
+        </w:rPr>
+        <w:t xml:space="preserve"> att storleken på elementet är förutbestämd</w:t>
+      </w:r>
+      <w:r>
+        <w:rPr>
+          <w:rFonts w:ascii="Times New Roman" w:hAnsi="Times New Roman" w:cs="Times New Roman"/>
+        </w:rPr>
+        <w:t xml:space="preserve"> vare sig upplösning</w:t>
+      </w:r>
+      <w:r>
+        <w:rPr>
+          <w:rFonts w:ascii="Times New Roman" w:hAnsi="Times New Roman" w:cs="Times New Roman"/>
+        </w:rPr>
+        <w:t xml:space="preserve"> eller storlek </w:t>
+      </w:r>
+      <w:r>
+        <w:rPr>
+          <w:rFonts w:ascii="Times New Roman" w:hAnsi="Times New Roman" w:cs="Times New Roman"/>
+        </w:rPr>
+        <w:t xml:space="preserve">på skärm. I tidigare skede informerade webbutvecklare i vilken upplösning som </w:t>
+      </w:r>
+      <w:r>
+        <w:rPr>
+          <w:rFonts w:ascii="Times New Roman" w:hAnsi="Times New Roman" w:cs="Times New Roman"/>
+        </w:rPr>
+        <w:t>renderar</w:t>
+      </w:r>
+      <w:r>
+        <w:rPr>
+          <w:rFonts w:ascii="Times New Roman" w:hAnsi="Times New Roman" w:cs="Times New Roman"/>
+        </w:rPr>
+        <w:t xml:space="preserve"> </w:t>
+      </w:r>
+      <w:r>
+        <w:rPr>
+          <w:rFonts w:ascii="Times New Roman" w:hAnsi="Times New Roman" w:cs="Times New Roman"/>
+        </w:rPr>
+        <w:t xml:space="preserve">sidan på bästa sätt och </w:t>
+      </w:r>
+      <w:r>
+        <w:rPr>
+          <w:rFonts w:ascii="Times New Roman" w:hAnsi="Times New Roman" w:cs="Times New Roman"/>
+        </w:rPr>
+        <w:t>sedan var upp till användaren att ändra upplösning på skärmen som användes. I dagsläget finns många olika skärmar, och många olika alternativ till upplösning vilket gör en sida skapad för en fast</w:t>
+      </w:r>
+      <w:r>
+        <w:rPr>
+          <w:rFonts w:ascii="Times New Roman" w:hAnsi="Times New Roman" w:cs="Times New Roman"/>
+        </w:rPr>
+        <w:t xml:space="preserve"> upplösning inte </w:t>
+      </w:r>
+      <w:r>
+        <w:rPr>
+          <w:rFonts w:ascii="Times New Roman" w:hAnsi="Times New Roman" w:cs="Times New Roman"/>
+        </w:rPr>
+        <w:t xml:space="preserve">är </w:t>
+      </w:r>
+      <w:r>
+        <w:rPr>
+          <w:rFonts w:ascii="Times New Roman" w:hAnsi="Times New Roman" w:cs="Times New Roman"/>
+        </w:rPr>
+        <w:t>lika användbart</w:t>
+      </w:r>
+      <w:r>
+        <w:rPr>
+          <w:rFonts w:ascii="Times New Roman" w:hAnsi="Times New Roman" w:cs="Times New Roman"/>
+        </w:rPr>
+        <w:t xml:space="preserve">. </w:t>
+      </w:r>
+      <w:r>
+        <w:rPr>
+          <w:rFonts w:ascii="Times New Roman" w:hAnsi="Times New Roman" w:cs="Times New Roman"/>
+        </w:rPr>
+        <w:t>Fluid G</w:t>
+      </w:r>
+      <w:r>
+        <w:rPr>
+          <w:rFonts w:ascii="Times New Roman" w:hAnsi="Times New Roman" w:cs="Times New Roman"/>
+        </w:rPr>
+        <w:t xml:space="preserve">rid är en teknik </w:t>
+      </w:r>
+      <w:r>
+        <w:rPr>
+          <w:rFonts w:ascii="Times New Roman" w:hAnsi="Times New Roman" w:cs="Times New Roman"/>
+        </w:rPr>
+        <w:t>vilken</w:t>
+      </w:r>
+      <w:r>
+        <w:rPr>
+          <w:rFonts w:ascii="Times New Roman" w:hAnsi="Times New Roman" w:cs="Times New Roman"/>
+        </w:rPr>
+        <w:t xml:space="preserve"> använder sig procentsatser istället för pixlar. Det ger en mer flexible layout där elementen förstoras eller förminskas relativt till skärmens s</w:t>
+      </w:r>
+      <w:r>
+        <w:rPr>
+          <w:rFonts w:ascii="Times New Roman" w:hAnsi="Times New Roman" w:cs="Times New Roman"/>
+        </w:rPr>
+        <w:t>torlek, eller i själva verket</w:t>
+      </w:r>
+      <w:r>
+        <w:rPr>
+          <w:rFonts w:ascii="Times New Roman" w:hAnsi="Times New Roman" w:cs="Times New Roman"/>
+        </w:rPr>
+        <w:t>,</w:t>
+      </w:r>
+      <w:r>
+        <w:rPr>
+          <w:rFonts w:ascii="Times New Roman" w:hAnsi="Times New Roman" w:cs="Times New Roman"/>
+        </w:rPr>
+        <w:t xml:space="preserve"> </w:t>
+      </w:r>
+      <w:r>
+        <w:rPr>
+          <w:rFonts w:ascii="Times New Roman" w:hAnsi="Times New Roman" w:cs="Times New Roman"/>
+        </w:rPr>
+        <w:t xml:space="preserve">relativt till storleken på webbläsaren. Om man vill att ett element skall täcka hela bredden på skärmen, sätts bredden till </w:t>
+      </w:r>
+      <w:r>
+        <w:rPr>
+          <w:rFonts w:ascii="Times New Roman" w:hAnsi="Times New Roman" w:cs="Times New Roman"/>
+        </w:rPr>
+        <w:t>100 %</w:t>
+      </w:r>
+      <w:r>
+        <w:rPr>
+          <w:rFonts w:ascii="Times New Roman" w:hAnsi="Times New Roman" w:cs="Times New Roman"/>
+        </w:rPr>
+        <w:t xml:space="preserve">, </w:t>
+      </w:r>
+      <w:r>
+        <w:rPr>
+          <w:rFonts w:ascii="Times New Roman" w:hAnsi="Times New Roman" w:cs="Times New Roman"/>
+        </w:rPr>
+        <w:t>en fjärd</w:t>
+      </w:r>
+      <w:r>
+        <w:rPr>
+          <w:rFonts w:ascii="Times New Roman" w:hAnsi="Times New Roman" w:cs="Times New Roman"/>
+        </w:rPr>
+        <w:t>e d</w:t>
+      </w:r>
+      <w:r>
+        <w:rPr>
+          <w:rFonts w:ascii="Times New Roman" w:hAnsi="Times New Roman" w:cs="Times New Roman"/>
+        </w:rPr>
+        <w:t xml:space="preserve">el av skärmen, </w:t>
+      </w:r>
+      <w:r>
+        <w:rPr>
+          <w:rFonts w:ascii="Times New Roman" w:hAnsi="Times New Roman" w:cs="Times New Roman"/>
+        </w:rPr>
+        <w:t>25 %</w:t>
+      </w:r>
+      <w:r>
+        <w:rPr>
+          <w:rFonts w:ascii="Times New Roman" w:hAnsi="Times New Roman" w:cs="Times New Roman"/>
+        </w:rPr>
+        <w:t xml:space="preserve"> osv. det gör att storleken på elementet endast</w:t>
+      </w:r>
+      <w:r>
+        <w:rPr>
+          <w:rFonts w:ascii="Times New Roman" w:hAnsi="Times New Roman" w:cs="Times New Roman"/>
+        </w:rPr>
+        <w:t xml:space="preserve"> ändras relativt till skärmen. </w:t>
+      </w:r>
+      <w:r>
+        <w:rPr>
+          <w:rFonts w:ascii="Times New Roman" w:hAnsi="Times New Roman" w:cs="Times New Roman"/>
+        </w:rPr>
+        <w:t>Ett sätt att räkna ut</w:t>
+      </w:r>
+      <w:r>
+        <w:rPr>
+          <w:rFonts w:ascii="Times New Roman" w:hAnsi="Times New Roman" w:cs="Times New Roman"/>
+        </w:rPr>
+        <w:t xml:space="preserve"> el</w:t>
+      </w:r>
+      <w:r>
+        <w:rPr>
+          <w:rFonts w:ascii="Times New Roman" w:hAnsi="Times New Roman" w:cs="Times New Roman"/>
+        </w:rPr>
+        <w:t>ementens storlek för att få en F</w:t>
+      </w:r>
+      <w:r>
+        <w:rPr>
+          <w:rFonts w:ascii="Times New Roman" w:hAnsi="Times New Roman" w:cs="Times New Roman"/>
+        </w:rPr>
+        <w:t xml:space="preserve">luid </w:t>
+      </w:r>
+      <w:r>
+        <w:rPr>
+          <w:rFonts w:ascii="Times New Roman" w:hAnsi="Times New Roman" w:cs="Times New Roman"/>
+        </w:rPr>
+        <w:t>Grid</w:t>
+      </w:r>
+      <w:r>
+        <w:rPr>
+          <w:rFonts w:ascii="Times New Roman" w:hAnsi="Times New Roman" w:cs="Times New Roman"/>
+        </w:rPr>
+        <w:t>, är att dividera pixlarna på elementet med pixlarna på sidans totala bredd, detta ger ett resultat i procent vilket gör att elementet anpassar sig beroende på sidans totala bredd. Den sidan man har skapat ser elementet relativt stor till skärmen som till andra skärmar.</w:t>
+      </w:r>
+    </w:p>
+    <w:p>
+      <w:pPr>
+        <w:rPr>
+          <w:rFonts w:ascii="Times New Roman" w:hAnsi="Times New Roman" w:cs="Times New Roman"/>
+        </w:rPr>
+      </w:pPr>
+    </w:p>
+    <w:p>
+      <w:pPr>
+        <w:rPr>
+          <w:rFonts w:ascii="Times New Roman" w:hAnsi="Times New Roman" w:cs="Times New Roman"/>
+          <w:b/>
+          <w:sz w:val="28"/>
+          <w:szCs w:val="28"/>
+        </w:rPr>
+      </w:pPr>
+    </w:p>
+    <w:p>
+      <w:pPr>
+        <w:rPr>
+          <w:rFonts w:ascii="Times New Roman" w:hAnsi="Times New Roman" w:cs="Times New Roman"/>
+          <w:b/>
+          <w:sz w:val="28"/>
+          <w:szCs w:val="28"/>
+        </w:rPr>
+      </w:pPr>
+      <w:r>
+        <w:rPr>
+          <w:rFonts w:ascii="Times New Roman" w:hAnsi="Times New Roman" w:cs="Times New Roman"/>
+          <w:b/>
+          <w:sz w:val="28"/>
+          <w:szCs w:val="28"/>
+        </w:rPr>
+        <w:t xml:space="preserve">1.4.2 </w:t>
+      </w:r>
+      <w:r>
+        <w:rPr>
+          <w:rFonts w:ascii="Times New Roman" w:hAnsi="Times New Roman" w:cs="Times New Roman"/>
+          <w:b/>
+          <w:sz w:val="28"/>
+          <w:szCs w:val="28"/>
+        </w:rPr>
+        <w:t>Fluid I</w:t>
+      </w:r>
+      <w:r>
+        <w:rPr>
+          <w:rFonts w:ascii="Times New Roman" w:hAnsi="Times New Roman" w:cs="Times New Roman"/>
+          <w:b/>
+          <w:sz w:val="28"/>
+          <w:szCs w:val="28"/>
+        </w:rPr>
+        <w:t>mages</w:t>
+      </w:r>
+    </w:p>
+    <w:p>
+      <w:pPr>
+        <w:rPr>
+          <w:rFonts w:ascii="Times New Roman" w:hAnsi="Times New Roman" w:cs="Times New Roman"/>
+          <w:b/>
+          <w:sz w:val="28"/>
+          <w:szCs w:val="28"/>
+        </w:rPr>
+      </w:pPr>
+    </w:p>
+    <w:p>
+      <w:pPr>
+        <w:rPr>
+          <w:rFonts w:ascii="Times New Roman" w:hAnsi="Times New Roman" w:cs="Times New Roman"/>
+        </w:rPr>
+      </w:pPr>
+      <w:r>
+        <w:rPr>
+          <w:rFonts w:ascii="Times New Roman" w:hAnsi="Times New Roman" w:cs="Times New Roman"/>
+        </w:rPr>
+        <w:t>Fluid I</w:t>
+      </w:r>
+      <w:r>
+        <w:rPr>
+          <w:rFonts w:ascii="Times New Roman" w:hAnsi="Times New Roman" w:cs="Times New Roman"/>
+        </w:rPr>
+        <w:t>mages</w:t>
+      </w:r>
+      <w:r>
+        <w:rPr>
+          <w:rFonts w:ascii="Times New Roman" w:hAnsi="Times New Roman" w:cs="Times New Roman"/>
+        </w:rPr>
+        <w:t xml:space="preserve"> bygger på samma princip som Fluid G</w:t>
+      </w:r>
+      <w:r>
+        <w:rPr>
+          <w:rFonts w:ascii="Times New Roman" w:hAnsi="Times New Roman" w:cs="Times New Roman"/>
+        </w:rPr>
+        <w:t>rid, däremot är lösningen mer komp</w:t>
+      </w:r>
+      <w:r>
+        <w:rPr>
+          <w:rFonts w:ascii="Times New Roman" w:hAnsi="Times New Roman" w:cs="Times New Roman"/>
+        </w:rPr>
+        <w:t>lext då innefattar skalning av</w:t>
+      </w:r>
+      <w:r>
+        <w:rPr>
+          <w:rFonts w:ascii="Times New Roman" w:hAnsi="Times New Roman" w:cs="Times New Roman"/>
+        </w:rPr>
+        <w:t xml:space="preserve"> bilder.</w:t>
+      </w:r>
+      <w:r>
+        <w:rPr>
+          <w:rFonts w:ascii="Times New Roman" w:hAnsi="Times New Roman" w:cs="Times New Roman"/>
+        </w:rPr>
+        <w:t xml:space="preserve"> Om en bild skalas på fel sätt leder detta till</w:t>
+      </w:r>
+      <w:r>
+        <w:rPr>
+          <w:rFonts w:ascii="Times New Roman" w:hAnsi="Times New Roman" w:cs="Times New Roman"/>
+        </w:rPr>
+        <w:t xml:space="preserve"> att</w:t>
+      </w:r>
+      <w:r>
+        <w:rPr>
+          <w:rFonts w:ascii="Times New Roman" w:hAnsi="Times New Roman" w:cs="Times New Roman"/>
+        </w:rPr>
+        <w:t xml:space="preserve"> bilden ser för utsträckt eller för intryckt</w:t>
+      </w:r>
+      <w:r>
+        <w:rPr>
+          <w:rFonts w:ascii="Times New Roman" w:hAnsi="Times New Roman" w:cs="Times New Roman"/>
+        </w:rPr>
+        <w:t xml:space="preserve"> ut</w:t>
+      </w:r>
+      <w:r>
+        <w:rPr>
+          <w:rFonts w:ascii="Times New Roman" w:hAnsi="Times New Roman" w:cs="Times New Roman"/>
+        </w:rPr>
+        <w:t>, men om skalning inte görs så kan en bild i princip ta upp all plats på webbsidan och även försvinna ut i kanterna.</w:t>
+      </w:r>
+      <w:r>
+        <w:rPr>
+          <w:rFonts w:ascii="Times New Roman" w:hAnsi="Times New Roman" w:cs="Times New Roman"/>
+        </w:rPr>
+        <w:t xml:space="preserve"> Istället använder man sig av flexible hållare med en önskad storlek, därefter sätts bilden in med egenskapen ”max-width:</w:t>
+      </w:r>
+      <w:r>
+        <w:rPr>
+          <w:rFonts w:ascii="Times New Roman" w:hAnsi="Times New Roman" w:cs="Times New Roman"/>
+        </w:rPr>
+        <w:t>100 % “</w:t>
+      </w:r>
+      <w:r>
+        <w:rPr>
+          <w:rFonts w:ascii="Times New Roman" w:hAnsi="Times New Roman" w:cs="Times New Roman"/>
+        </w:rPr>
+        <w:t>. Genom att sätta egenskapen ”max-width:</w:t>
+      </w:r>
+      <w:r>
+        <w:rPr>
+          <w:rFonts w:ascii="Times New Roman" w:hAnsi="Times New Roman" w:cs="Times New Roman"/>
+        </w:rPr>
+        <w:t>100 % “</w:t>
+      </w:r>
+      <w:r>
+        <w:rPr>
+          <w:rFonts w:ascii="Times New Roman" w:hAnsi="Times New Roman" w:cs="Times New Roman"/>
+        </w:rPr>
+        <w:t xml:space="preserve"> på bilden, säger man att bilden bara får anpassa sig efter hållaren,</w:t>
+      </w:r>
+      <w:r>
+        <w:rPr>
+          <w:rFonts w:ascii="Times New Roman" w:hAnsi="Times New Roman" w:cs="Times New Roman"/>
+        </w:rPr>
+        <w:t xml:space="preserve"> samtidigt som den får</w:t>
+      </w:r>
+      <w:r>
+        <w:rPr>
+          <w:rFonts w:ascii="Times New Roman" w:hAnsi="Times New Roman" w:cs="Times New Roman"/>
+        </w:rPr>
+        <w:t xml:space="preserve"> en normal skalning när storleken på </w:t>
+      </w:r>
+      <w:r>
+        <w:rPr>
+          <w:rFonts w:ascii="Times New Roman" w:hAnsi="Times New Roman" w:cs="Times New Roman"/>
+        </w:rPr>
+        <w:t>webbläsaren</w:t>
+      </w:r>
+      <w:r>
+        <w:rPr>
+          <w:rFonts w:ascii="Times New Roman" w:hAnsi="Times New Roman" w:cs="Times New Roman"/>
+        </w:rPr>
+        <w:t xml:space="preserve"> minskar och hållaren krymper</w:t>
+      </w:r>
+      <w:r>
+        <w:rPr>
+          <w:rFonts w:ascii="Times New Roman" w:hAnsi="Times New Roman" w:cs="Times New Roman"/>
+        </w:rPr>
+        <w:t xml:space="preserve">, </w:t>
+      </w:r>
+      <w:r>
+        <w:rPr>
+          <w:rFonts w:ascii="Times New Roman" w:hAnsi="Times New Roman" w:cs="Times New Roman"/>
+        </w:rPr>
+        <w:t xml:space="preserve">vilket är </w:t>
+      </w:r>
+      <w:r>
+        <w:rPr>
+          <w:rFonts w:ascii="Times New Roman" w:hAnsi="Times New Roman" w:cs="Times New Roman"/>
+        </w:rPr>
+        <w:t>det är det width:</w:t>
+      </w:r>
+      <w:r>
+        <w:rPr>
+          <w:rFonts w:ascii="Times New Roman" w:hAnsi="Times New Roman" w:cs="Times New Roman"/>
+        </w:rPr>
+        <w:t>100 %</w:t>
+      </w:r>
+      <w:r>
+        <w:rPr>
+          <w:rFonts w:ascii="Times New Roman" w:hAnsi="Times New Roman" w:cs="Times New Roman"/>
+        </w:rPr>
+        <w:t xml:space="preserve"> gör. M</w:t>
+      </w:r>
+      <w:r>
+        <w:rPr>
+          <w:rFonts w:ascii="Times New Roman" w:hAnsi="Times New Roman" w:cs="Times New Roman"/>
+        </w:rPr>
+        <w:t>ax i ”max-width” ser till bil</w:t>
+      </w:r>
+      <w:r>
+        <w:rPr>
+          <w:rFonts w:ascii="Times New Roman" w:hAnsi="Times New Roman" w:cs="Times New Roman"/>
+        </w:rPr>
+        <w:t>den aldrig blir större än bildens</w:t>
+      </w:r>
+      <w:r>
+        <w:rPr>
+          <w:rFonts w:ascii="Times New Roman" w:hAnsi="Times New Roman" w:cs="Times New Roman"/>
+        </w:rPr>
+        <w:t xml:space="preserve"> verkliga storlek, vilket gör att </w:t>
+      </w:r>
+      <w:r>
+        <w:rPr>
+          <w:rFonts w:ascii="Times New Roman" w:hAnsi="Times New Roman" w:cs="Times New Roman"/>
+        </w:rPr>
+        <w:t>bilden får ett in zoomat intryck där,om det inte är vektor grafiska bilder, gör pixelkanterna synliga</w:t>
+      </w:r>
+      <w:r>
+        <w:rPr>
+          <w:rFonts w:ascii="Times New Roman" w:hAnsi="Times New Roman" w:cs="Times New Roman"/>
+        </w:rPr>
+        <w:t xml:space="preserve">. Däremot så kräver det oftast att man har en bild som är i </w:t>
+      </w:r>
+      <w:r>
+        <w:rPr>
+          <w:rFonts w:ascii="Times New Roman" w:hAnsi="Times New Roman" w:cs="Times New Roman"/>
+        </w:rPr>
+        <w:t xml:space="preserve">en </w:t>
+      </w:r>
+      <w:r>
+        <w:rPr>
+          <w:rFonts w:ascii="Times New Roman" w:hAnsi="Times New Roman" w:cs="Times New Roman"/>
+        </w:rPr>
+        <w:t xml:space="preserve">önskad storlek </w:t>
+      </w:r>
+      <w:r>
+        <w:rPr>
+          <w:rFonts w:ascii="Times New Roman" w:hAnsi="Times New Roman" w:cs="Times New Roman"/>
+        </w:rPr>
+        <w:t xml:space="preserve">redan </w:t>
+      </w:r>
+      <w:r>
+        <w:rPr>
+          <w:rFonts w:ascii="Times New Roman" w:hAnsi="Times New Roman" w:cs="Times New Roman"/>
+        </w:rPr>
+        <w:t xml:space="preserve">från början. Om man har en för liten bild kommer den inte att förstoras då den max kan vara </w:t>
+      </w:r>
+      <w:r>
+        <w:rPr>
+          <w:rFonts w:ascii="Times New Roman" w:hAnsi="Times New Roman" w:cs="Times New Roman"/>
+        </w:rPr>
+        <w:t>100 %</w:t>
+      </w:r>
+      <w:r>
+        <w:rPr>
+          <w:rFonts w:ascii="Times New Roman" w:hAnsi="Times New Roman" w:cs="Times New Roman"/>
+        </w:rPr>
+        <w:t xml:space="preserve"> av </w:t>
+      </w:r>
+      <w:r>
+        <w:rPr>
+          <w:rFonts w:ascii="Times New Roman" w:hAnsi="Times New Roman" w:cs="Times New Roman"/>
+        </w:rPr>
+        <w:t>bildens</w:t>
+      </w:r>
+      <w:r>
+        <w:rPr>
+          <w:rFonts w:ascii="Times New Roman" w:hAnsi="Times New Roman" w:cs="Times New Roman"/>
+        </w:rPr>
+        <w:t xml:space="preserve"> ursprungliga storlek.</w:t>
+      </w:r>
+    </w:p>
+    <w:p>
+      <w:pPr>
+        <w:rPr>
+          <w:rFonts w:ascii="Times New Roman" w:hAnsi="Times New Roman" w:cs="Times New Roman"/>
+        </w:rPr>
+      </w:pPr>
+    </w:p>
+    <w:p>
+      <w:pPr>
+        <w:rPr>
+          <w:rFonts w:ascii="Times New Roman" w:hAnsi="Times New Roman" w:cs="Times New Roman"/>
+        </w:rPr>
+      </w:pPr>
+    </w:p>
+    <w:p>
+      <w:pPr>
+        <w:rPr>
+          <w:rFonts w:ascii="Times New Roman" w:hAnsi="Times New Roman" w:cs="Times New Roman"/>
+          <w:b/>
+          <w:sz w:val="28"/>
+          <w:szCs w:val="28"/>
+        </w:rPr>
+      </w:pPr>
+      <w:r>
+        <w:rPr>
+          <w:rFonts w:ascii="Times New Roman" w:hAnsi="Times New Roman" w:cs="Times New Roman"/>
+          <w:b/>
+          <w:sz w:val="28"/>
+          <w:szCs w:val="28"/>
+        </w:rPr>
+        <w:t xml:space="preserve">1.4.2 </w:t>
+      </w:r>
+      <w:r>
+        <w:rPr>
+          <w:rFonts w:ascii="Times New Roman" w:hAnsi="Times New Roman" w:cs="Times New Roman"/>
+          <w:b/>
+          <w:sz w:val="28"/>
+          <w:szCs w:val="28"/>
+        </w:rPr>
+        <w:t>Media</w:t>
+      </w:r>
+      <w:r>
+        <w:rPr>
+          <w:rFonts w:ascii="Times New Roman" w:hAnsi="Times New Roman" w:cs="Times New Roman"/>
+          <w:b/>
+          <w:sz w:val="28"/>
+          <w:szCs w:val="28"/>
+        </w:rPr>
+        <w:t xml:space="preserve"> Q</w:t>
+      </w:r>
+      <w:r>
+        <w:rPr>
+          <w:rFonts w:ascii="Times New Roman" w:hAnsi="Times New Roman" w:cs="Times New Roman"/>
+          <w:b/>
+          <w:sz w:val="28"/>
+          <w:szCs w:val="28"/>
+        </w:rPr>
+        <w:t>ueries</w:t>
+      </w:r>
+    </w:p>
+    <w:p>
+      <w:pPr>
+        <w:rPr>
+          <w:rFonts w:ascii="Times New Roman" w:hAnsi="Times New Roman" w:cs="Times New Roman"/>
+          <w:sz w:val="28"/>
+          <w:szCs w:val="28"/>
+        </w:rPr>
+      </w:pPr>
+    </w:p>
+    <w:p>
+      <w:pPr>
+        <w:rPr>
+          <w:rFonts w:ascii="Times New Roman" w:hAnsi="Times New Roman" w:cs="Times New Roman"/>
+        </w:rPr>
+      </w:pPr>
+      <w:r>
+        <w:rPr>
+          <w:rFonts w:ascii="Times New Roman" w:hAnsi="Times New Roman" w:cs="Times New Roman"/>
+        </w:rPr>
+        <w:t xml:space="preserve">Sambandet mellan Fluid Grid och Fluid </w:t>
+      </w:r>
+      <w:r>
+        <w:rPr>
+          <w:rFonts w:ascii="Times New Roman" w:hAnsi="Times New Roman" w:cs="Times New Roman"/>
+        </w:rPr>
+        <w:t>Images skapar en responsiv sida</w:t>
+      </w:r>
+      <w:r>
+        <w:rPr>
+          <w:rFonts w:ascii="Times New Roman" w:hAnsi="Times New Roman" w:cs="Times New Roman"/>
+        </w:rPr>
+        <w:t xml:space="preserve"> där storleken på elementen i sidan renderas utifrån storleken på skärmen. Minskningen eller förstoringen av elemen</w:t>
+      </w:r>
+      <w:r>
+        <w:rPr>
+          <w:rFonts w:ascii="Times New Roman" w:hAnsi="Times New Roman" w:cs="Times New Roman"/>
+        </w:rPr>
+        <w:t xml:space="preserve">ten fungerar till en viss gräns, efter det, finns det en möjlighet att sidan antingen ser förstörd ut då element har kommit för nära varandra och skapar konflikter i design layouten, </w:t>
+      </w:r>
+      <w:r>
+        <w:rPr>
+          <w:rFonts w:ascii="Times New Roman" w:hAnsi="Times New Roman" w:cs="Times New Roman"/>
+        </w:rPr>
+        <w:lastRenderedPageBreak/>
+        <w:t>eller att sida</w:t>
+      </w:r>
+      <w:r>
+        <w:rPr>
+          <w:rFonts w:ascii="Times New Roman" w:hAnsi="Times New Roman" w:cs="Times New Roman"/>
+        </w:rPr>
+        <w:t>n är så stor att det max-width</w:t>
+      </w:r>
+      <w:r>
+        <w:rPr>
+          <w:rFonts w:ascii="Times New Roman" w:hAnsi="Times New Roman" w:cs="Times New Roman"/>
+        </w:rPr>
+        <w:t xml:space="preserve"> på bilderna har uppnåtts och stannar i</w:t>
+      </w:r>
+      <w:r>
+        <w:rPr>
+          <w:rFonts w:ascii="Times New Roman" w:hAnsi="Times New Roman" w:cs="Times New Roman"/>
+        </w:rPr>
+        <w:t xml:space="preserve"> storlek medan andra element följer förstoringen hos </w:t>
+      </w:r>
+      <w:r>
+        <w:rPr>
+          <w:rFonts w:ascii="Times New Roman" w:hAnsi="Times New Roman" w:cs="Times New Roman"/>
+        </w:rPr>
+        <w:t>webbläsaren</w:t>
+      </w:r>
+      <w:r>
+        <w:rPr>
+          <w:rFonts w:ascii="Times New Roman" w:hAnsi="Times New Roman" w:cs="Times New Roman"/>
+        </w:rPr>
+        <w:t xml:space="preserve">, vilket skapar en </w:t>
+      </w:r>
+      <w:r>
+        <w:rPr>
+          <w:rFonts w:ascii="Times New Roman" w:hAnsi="Times New Roman" w:cs="Times New Roman"/>
+        </w:rPr>
+        <w:t>osymmetri</w:t>
+      </w:r>
+      <w:r>
+        <w:rPr>
+          <w:rFonts w:ascii="Times New Roman" w:hAnsi="Times New Roman" w:cs="Times New Roman"/>
+        </w:rPr>
+        <w:t xml:space="preserve"> hos designen. </w:t>
+      </w:r>
+    </w:p>
+    <w:p>
+      <w:pPr>
+        <w:rPr>
+          <w:rFonts w:ascii="Times New Roman" w:hAnsi="Times New Roman" w:cs="Times New Roman"/>
+        </w:rPr>
+      </w:pPr>
+    </w:p>
+    <w:p>
+      <w:pPr>
+        <w:rPr>
+          <w:rFonts w:ascii="Times New Roman" w:hAnsi="Times New Roman" w:cs="Times New Roman"/>
+        </w:rPr>
+      </w:pPr>
+    </w:p>
+    <w:p>
+      <w:pPr>
+        <w:rPr>
+          <w:rFonts w:ascii="Times New Roman" w:hAnsi="Times New Roman" w:cs="Times New Roman"/>
+        </w:rPr>
+      </w:pPr>
+    </w:p>
+    <w:p>
+      <w:pPr>
+        <w:rPr>
+          <w:rFonts w:ascii="Times New Roman" w:hAnsi="Times New Roman" w:cs="Times New Roman"/>
+        </w:rPr>
+      </w:pPr>
+    </w:p>
+    <w:p>
+      <w:pPr>
+        <w:rPr>
+          <w:rFonts w:ascii="Times New Roman" w:hAnsi="Times New Roman" w:cs="Times New Roman"/>
+        </w:rPr>
+      </w:pPr>
+    </w:p>
+    <w:p>
+      <w:pPr>
+        <w:rPr>
+          <w:rFonts w:ascii="Times New Roman" w:hAnsi="Times New Roman" w:cs="Times New Roman"/>
+        </w:rPr>
+      </w:pPr>
+    </w:p>
+    <w:p>
+      <w:pPr>
+        <w:rPr>
+          <w:rFonts w:ascii="Times New Roman" w:hAnsi="Times New Roman" w:cs="Times New Roman"/>
+        </w:rPr>
+      </w:pPr>
+    </w:p>
+    <w:p>
+      <w:pPr>
+        <w:rPr>
+          <w:rFonts w:ascii="Times New Roman" w:hAnsi="Times New Roman" w:cs="Times New Roman"/>
+        </w:rPr>
+      </w:pPr>
+      <w:r>
+        <w:rPr>
+          <w:rFonts w:ascii="Times New Roman" w:hAnsi="Times New Roman" w:cs="Times New Roman"/>
+        </w:rPr>
+        <w:t>Fördelen med RWD varför inte native</w:t>
+      </w:r>
+      <w:r>
+        <w:rPr>
+          <w:rFonts w:ascii="Times New Roman" w:hAnsi="Times New Roman" w:cs="Times New Roman"/>
+        </w:rPr>
+        <w:t>???</w:t>
+      </w:r>
+    </w:p>
+    <w:p>
+      <w:pPr>
+        <w:rPr>
+          <w:rFonts w:ascii="Times New Roman" w:hAnsi="Times New Roman" w:cs="Times New Roman"/>
+        </w:rPr>
+      </w:pPr>
+    </w:p>
+    <w:p>
+      <w:pPr>
+        <w:rPr>
+          <w:rFonts w:ascii="Times New Roman" w:hAnsi="Times New Roman" w:cs="Times New Roman"/>
+        </w:rPr>
+      </w:pPr>
+    </w:p>
+    <w:p>
+      <w:pPr>
+        <w:rPr>
+          <w:rFonts w:ascii="Times New Roman" w:hAnsi="Times New Roman" w:cs="Times New Roman"/>
+        </w:rPr>
+      </w:pPr>
+    </w:p>
+    <w:p>
+      <w:pPr>
+        <w:rPr>
+          <w:rFonts w:ascii="Times New Roman" w:hAnsi="Times New Roman" w:cs="Times New Roman"/>
+        </w:rPr>
+      </w:pPr>
+      <w:r>
+        <w:rPr>
+          <w:rFonts w:ascii="Times New Roman" w:hAnsi="Times New Roman" w:cs="Times New Roman"/>
+        </w:rPr>
+        <w:t>1.5 Tekniker, Vektryg</w:t>
+      </w:r>
+    </w:p>
+    <w:p>
+      <w:pPr>
+        <w:rPr>
+          <w:rFonts w:ascii="Times New Roman" w:hAnsi="Times New Roman" w:cs="Times New Roman"/>
+        </w:rPr>
+      </w:pPr>
+      <w:r>
+        <w:rPr>
+          <w:rFonts w:ascii="Times New Roman" w:hAnsi="Times New Roman" w:cs="Times New Roman"/>
+        </w:rPr>
+        <w:t>1.5.1 HTML</w:t>
+      </w:r>
+    </w:p>
+    <w:p>
+      <w:pPr>
+        <w:rPr>
+          <w:rFonts w:ascii="Times New Roman" w:hAnsi="Times New Roman" w:cs="Times New Roman"/>
+        </w:rPr>
+      </w:pPr>
+      <w:r>
+        <w:rPr>
+          <w:rFonts w:ascii="Times New Roman" w:hAnsi="Times New Roman" w:cs="Times New Roman"/>
+        </w:rPr>
+        <w:t>1.5.2 CSS</w:t>
+      </w:r>
+    </w:p>
+    <w:p>
+      <w:pPr>
+        <w:rPr>
+          <w:rFonts w:ascii="Times New Roman" w:hAnsi="Times New Roman" w:cs="Times New Roman"/>
+        </w:rPr>
+      </w:pPr>
+      <w:r>
+        <w:rPr>
+          <w:rFonts w:ascii="Times New Roman" w:hAnsi="Times New Roman" w:cs="Times New Roman"/>
+        </w:rPr>
+        <w:t xml:space="preserve">1.5.3 javascript </w:t>
       </w:r>
       <w:bookmarkStart w:id="0" w:name="_GoBack"/>
       <w:bookmarkEnd w:id="0"/>
-    </w:p>
-    <w:p>
-      <w:pPr>
-        <w:rPr>
-          <w:rFonts w:ascii="Times New Roman" w:hAnsi="Times New Roman" w:cs="Times New Roman"/>
-          <w:b/>
-          <w:sz w:val="28"/>
-          <w:szCs w:val="28"/>
-        </w:rPr>
-      </w:pPr>
-    </w:p>
-    <w:p>
-      <w:pPr>
-        <w:rPr>
-          <w:rFonts w:ascii="Times New Roman" w:hAnsi="Times New Roman" w:cs="Times New Roman"/>
-        </w:rPr>
-      </w:pPr>
-      <w:r>
-        <w:rPr>
-          <w:rFonts w:ascii="Times New Roman" w:hAnsi="Times New Roman" w:cs="Times New Roman"/>
-        </w:rPr>
-        <w:t xml:space="preserve">På en webbsida kan storleken </w:t>
-      </w:r>
-      <w:r>
-        <w:rPr>
-          <w:rFonts w:ascii="Times New Roman" w:hAnsi="Times New Roman" w:cs="Times New Roman"/>
-        </w:rPr>
-        <w:t xml:space="preserve">på </w:t>
-      </w:r>
-      <w:r>
-        <w:rPr>
-          <w:rFonts w:ascii="Times New Roman" w:hAnsi="Times New Roman" w:cs="Times New Roman"/>
-        </w:rPr>
-        <w:t>e</w:t>
-      </w:r>
-      <w:r>
-        <w:rPr>
-          <w:rFonts w:ascii="Times New Roman" w:hAnsi="Times New Roman" w:cs="Times New Roman"/>
-        </w:rPr>
-        <w:t>lement definieras i</w:t>
-      </w:r>
-      <w:r>
-        <w:rPr>
-          <w:rFonts w:ascii="Times New Roman" w:hAnsi="Times New Roman" w:cs="Times New Roman"/>
-        </w:rPr>
-        <w:t xml:space="preserve"> olika sä</w:t>
-      </w:r>
-      <w:r>
-        <w:rPr>
-          <w:rFonts w:ascii="Times New Roman" w:hAnsi="Times New Roman" w:cs="Times New Roman"/>
-        </w:rPr>
-        <w:t>tt. Ett vanligt sätt definiera element är med</w:t>
-      </w:r>
-      <w:r>
-        <w:rPr>
-          <w:rFonts w:ascii="Times New Roman" w:hAnsi="Times New Roman" w:cs="Times New Roman"/>
-        </w:rPr>
-        <w:t xml:space="preserve"> bredd eller höjd i pixlar. När det </w:t>
-      </w:r>
-      <w:r>
-        <w:rPr>
-          <w:rFonts w:ascii="Times New Roman" w:hAnsi="Times New Roman" w:cs="Times New Roman"/>
-        </w:rPr>
-        <w:t>definieras</w:t>
-      </w:r>
-      <w:r>
-        <w:rPr>
-          <w:rFonts w:ascii="Times New Roman" w:hAnsi="Times New Roman" w:cs="Times New Roman"/>
-        </w:rPr>
-        <w:t xml:space="preserve"> i pixlar be</w:t>
-      </w:r>
-      <w:r>
-        <w:rPr>
-          <w:rFonts w:ascii="Times New Roman" w:hAnsi="Times New Roman" w:cs="Times New Roman"/>
-        </w:rPr>
-        <w:t>tyder det</w:t>
-      </w:r>
-      <w:r>
-        <w:rPr>
-          <w:rFonts w:ascii="Times New Roman" w:hAnsi="Times New Roman" w:cs="Times New Roman"/>
-        </w:rPr>
-        <w:t xml:space="preserve"> att storleken på elementet är förutbestämd</w:t>
-      </w:r>
-      <w:r>
-        <w:rPr>
-          <w:rFonts w:ascii="Times New Roman" w:hAnsi="Times New Roman" w:cs="Times New Roman"/>
-        </w:rPr>
-        <w:t xml:space="preserve"> vare sig upplösning</w:t>
-      </w:r>
-      <w:r>
-        <w:rPr>
-          <w:rFonts w:ascii="Times New Roman" w:hAnsi="Times New Roman" w:cs="Times New Roman"/>
-        </w:rPr>
-        <w:t xml:space="preserve"> eller storlek </w:t>
-      </w:r>
-      <w:r>
-        <w:rPr>
-          <w:rFonts w:ascii="Times New Roman" w:hAnsi="Times New Roman" w:cs="Times New Roman"/>
-        </w:rPr>
-        <w:t xml:space="preserve">på skärm. I tidigare skede informerade webbutvecklare i vilken upplösning som </w:t>
-      </w:r>
-      <w:r>
-        <w:rPr>
-          <w:rFonts w:ascii="Times New Roman" w:hAnsi="Times New Roman" w:cs="Times New Roman"/>
-        </w:rPr>
-        <w:t>renderar</w:t>
-      </w:r>
-      <w:r>
-        <w:rPr>
-          <w:rFonts w:ascii="Times New Roman" w:hAnsi="Times New Roman" w:cs="Times New Roman"/>
-        </w:rPr>
-        <w:t xml:space="preserve"> </w:t>
-      </w:r>
-      <w:r>
-        <w:rPr>
-          <w:rFonts w:ascii="Times New Roman" w:hAnsi="Times New Roman" w:cs="Times New Roman"/>
-        </w:rPr>
-        <w:t xml:space="preserve">sidan på bästa sätt och </w:t>
-      </w:r>
-      <w:r>
-        <w:rPr>
-          <w:rFonts w:ascii="Times New Roman" w:hAnsi="Times New Roman" w:cs="Times New Roman"/>
-        </w:rPr>
-        <w:t>sedan var upp till användaren att ändra upplösning på skärmen som användes. I dagsläget finns många olika skärmar, och många olika alternativ till upplösning vilket gör en sida skapad för en fast</w:t>
-      </w:r>
-      <w:r>
-        <w:rPr>
-          <w:rFonts w:ascii="Times New Roman" w:hAnsi="Times New Roman" w:cs="Times New Roman"/>
-        </w:rPr>
-        <w:t xml:space="preserve"> upplösning inte </w:t>
-      </w:r>
-      <w:r>
-        <w:rPr>
-          <w:rFonts w:ascii="Times New Roman" w:hAnsi="Times New Roman" w:cs="Times New Roman"/>
-        </w:rPr>
-        <w:t xml:space="preserve">är </w:t>
-      </w:r>
-      <w:r>
-        <w:rPr>
-          <w:rFonts w:ascii="Times New Roman" w:hAnsi="Times New Roman" w:cs="Times New Roman"/>
-        </w:rPr>
-        <w:t>lika användbart</w:t>
-      </w:r>
-      <w:r>
-        <w:rPr>
-          <w:rFonts w:ascii="Times New Roman" w:hAnsi="Times New Roman" w:cs="Times New Roman"/>
-        </w:rPr>
-        <w:t xml:space="preserve">. </w:t>
-      </w:r>
-      <w:r>
-        <w:rPr>
-          <w:rFonts w:ascii="Times New Roman" w:hAnsi="Times New Roman" w:cs="Times New Roman"/>
-        </w:rPr>
-        <w:t>Fluid G</w:t>
-      </w:r>
-      <w:r>
-        <w:rPr>
-          <w:rFonts w:ascii="Times New Roman" w:hAnsi="Times New Roman" w:cs="Times New Roman"/>
-        </w:rPr>
-        <w:t xml:space="preserve">rid är en teknik </w:t>
-      </w:r>
-      <w:r>
-        <w:rPr>
-          <w:rFonts w:ascii="Times New Roman" w:hAnsi="Times New Roman" w:cs="Times New Roman"/>
-        </w:rPr>
-        <w:t>där man använder sig procentsatser istället för pixlar. Det ger en mer flexible layout där elementen förstoras eller förminskas relativt till skärmens s</w:t>
-      </w:r>
-      <w:r>
-        <w:rPr>
-          <w:rFonts w:ascii="Times New Roman" w:hAnsi="Times New Roman" w:cs="Times New Roman"/>
-        </w:rPr>
-        <w:t xml:space="preserve">torlek, eller i själva verket </w:t>
-      </w:r>
-      <w:r>
-        <w:rPr>
-          <w:rFonts w:ascii="Times New Roman" w:hAnsi="Times New Roman" w:cs="Times New Roman"/>
-        </w:rPr>
-        <w:t xml:space="preserve">relativt till storleken på webbläsaren. Om man vill att ett element skall täcka hela bredden på skärmen, sätts bredden till </w:t>
-      </w:r>
-      <w:r>
-        <w:rPr>
-          <w:rFonts w:ascii="Times New Roman" w:hAnsi="Times New Roman" w:cs="Times New Roman"/>
-        </w:rPr>
-        <w:t>100 %</w:t>
-      </w:r>
-      <w:r>
-        <w:rPr>
-          <w:rFonts w:ascii="Times New Roman" w:hAnsi="Times New Roman" w:cs="Times New Roman"/>
-        </w:rPr>
-        <w:t xml:space="preserve">, </w:t>
-      </w:r>
-      <w:r>
-        <w:rPr>
-          <w:rFonts w:ascii="Times New Roman" w:hAnsi="Times New Roman" w:cs="Times New Roman"/>
-        </w:rPr>
-        <w:t>en fjärd</w:t>
-      </w:r>
-      <w:r>
-        <w:rPr>
-          <w:rFonts w:ascii="Times New Roman" w:hAnsi="Times New Roman" w:cs="Times New Roman"/>
-        </w:rPr>
-        <w:t>e d</w:t>
-      </w:r>
-      <w:r>
-        <w:rPr>
-          <w:rFonts w:ascii="Times New Roman" w:hAnsi="Times New Roman" w:cs="Times New Roman"/>
-        </w:rPr>
-        <w:t xml:space="preserve">el av skärmen, </w:t>
-      </w:r>
-      <w:r>
-        <w:rPr>
-          <w:rFonts w:ascii="Times New Roman" w:hAnsi="Times New Roman" w:cs="Times New Roman"/>
-        </w:rPr>
-        <w:t>25 %</w:t>
-      </w:r>
-      <w:r>
-        <w:rPr>
-          <w:rFonts w:ascii="Times New Roman" w:hAnsi="Times New Roman" w:cs="Times New Roman"/>
-        </w:rPr>
-        <w:t xml:space="preserve"> osv. det gör att den storleken på elementet aldrig ändras relativt till skärmen. </w:t>
-      </w:r>
-      <w:r>
-        <w:rPr>
-          <w:rFonts w:ascii="Times New Roman" w:hAnsi="Times New Roman" w:cs="Times New Roman"/>
-        </w:rPr>
-        <w:t>Ett sätt att räkna ut</w:t>
-      </w:r>
-      <w:r>
-        <w:rPr>
-          <w:rFonts w:ascii="Times New Roman" w:hAnsi="Times New Roman" w:cs="Times New Roman"/>
-        </w:rPr>
-        <w:t xml:space="preserve"> el</w:t>
-      </w:r>
-      <w:r>
-        <w:rPr>
-          <w:rFonts w:ascii="Times New Roman" w:hAnsi="Times New Roman" w:cs="Times New Roman"/>
-        </w:rPr>
-        <w:t>ementens storlek för att få en F</w:t>
-      </w:r>
-      <w:r>
-        <w:rPr>
-          <w:rFonts w:ascii="Times New Roman" w:hAnsi="Times New Roman" w:cs="Times New Roman"/>
-        </w:rPr>
-        <w:t xml:space="preserve">luid </w:t>
-      </w:r>
-      <w:r>
-        <w:rPr>
-          <w:rFonts w:ascii="Times New Roman" w:hAnsi="Times New Roman" w:cs="Times New Roman"/>
-        </w:rPr>
-        <w:t>Grid</w:t>
-      </w:r>
-      <w:r>
-        <w:rPr>
-          <w:rFonts w:ascii="Times New Roman" w:hAnsi="Times New Roman" w:cs="Times New Roman"/>
-        </w:rPr>
-        <w:t>, är att dividera pixlarna på elementet med pixlarna på sidans totala bredd, detta ger ett resultat i procent vilket gör att elementet anpassar sig beroende på sidans totala bredd. Den sidan man har skapat ser elementet relativt stor till skärmen som till andra skärmar.</w:t>
-      </w:r>
-    </w:p>
-    <w:p>
-      <w:pPr>
-        <w:rPr>
-          <w:rFonts w:ascii="Times New Roman" w:hAnsi="Times New Roman" w:cs="Times New Roman"/>
-        </w:rPr>
-      </w:pPr>
-    </w:p>
-    <w:p>
-      <w:pPr>
-        <w:rPr>
-          <w:rFonts w:ascii="Times New Roman" w:hAnsi="Times New Roman" w:cs="Times New Roman"/>
-          <w:b/>
-          <w:sz w:val="28"/>
-          <w:szCs w:val="28"/>
-        </w:rPr>
-      </w:pPr>
-    </w:p>
-    <w:p>
-      <w:pPr>
-        <w:rPr>
-          <w:rFonts w:ascii="Times New Roman" w:hAnsi="Times New Roman" w:cs="Times New Roman"/>
-          <w:b/>
-          <w:sz w:val="28"/>
-          <w:szCs w:val="28"/>
-        </w:rPr>
-      </w:pPr>
-      <w:r>
-        <w:rPr>
-          <w:rFonts w:ascii="Times New Roman" w:hAnsi="Times New Roman" w:cs="Times New Roman"/>
-          <w:b/>
-          <w:sz w:val="28"/>
-          <w:szCs w:val="28"/>
-        </w:rPr>
-        <w:t>Fluid I</w:t>
-      </w:r>
-      <w:r>
-        <w:rPr>
-          <w:rFonts w:ascii="Times New Roman" w:hAnsi="Times New Roman" w:cs="Times New Roman"/>
-          <w:b/>
-          <w:sz w:val="28"/>
-          <w:szCs w:val="28"/>
-        </w:rPr>
-        <w:t>mages</w:t>
-      </w:r>
-    </w:p>
-    <w:p>
-      <w:pPr>
-        <w:rPr>
-          <w:rFonts w:ascii="Times New Roman" w:hAnsi="Times New Roman" w:cs="Times New Roman"/>
-          <w:b/>
-          <w:sz w:val="28"/>
-          <w:szCs w:val="28"/>
-        </w:rPr>
-      </w:pPr>
-    </w:p>
-    <w:p>
-      <w:pPr>
-        <w:rPr>
-          <w:rFonts w:ascii="Times New Roman" w:hAnsi="Times New Roman" w:cs="Times New Roman"/>
-        </w:rPr>
-      </w:pPr>
-      <w:r>
-        <w:rPr>
-          <w:rFonts w:ascii="Times New Roman" w:hAnsi="Times New Roman" w:cs="Times New Roman"/>
-        </w:rPr>
-        <w:t>Fluid I</w:t>
-      </w:r>
-      <w:r>
-        <w:rPr>
-          <w:rFonts w:ascii="Times New Roman" w:hAnsi="Times New Roman" w:cs="Times New Roman"/>
-        </w:rPr>
-        <w:t>mages</w:t>
-      </w:r>
-      <w:r>
-        <w:rPr>
-          <w:rFonts w:ascii="Times New Roman" w:hAnsi="Times New Roman" w:cs="Times New Roman"/>
-        </w:rPr>
-        <w:t xml:space="preserve"> bygger på samma princip som Fluid G</w:t>
-      </w:r>
-      <w:r>
-        <w:rPr>
-          <w:rFonts w:ascii="Times New Roman" w:hAnsi="Times New Roman" w:cs="Times New Roman"/>
-        </w:rPr>
-        <w:t>rid, däremot är lösningen mer komplext då innefattar skalningar på bilder.</w:t>
-      </w:r>
-      <w:r>
-        <w:rPr>
-          <w:rFonts w:ascii="Times New Roman" w:hAnsi="Times New Roman" w:cs="Times New Roman"/>
-        </w:rPr>
-        <w:t xml:space="preserve"> Om en bild skalas på fel sätt leder detta till bilden ser för utsträckt eller för intryckt, men om skalning inte görs så kan en bild i princip ta upp all plats på webbsidan och även försvinna ut i kanterna.</w:t>
-      </w:r>
-      <w:r>
-        <w:rPr>
-          <w:rFonts w:ascii="Times New Roman" w:hAnsi="Times New Roman" w:cs="Times New Roman"/>
-        </w:rPr>
-        <w:t xml:space="preserve"> Istället använder man sig av flexible hållare med en önskad storlek, därefter sätts bilden in med egenskapen ”max-width:</w:t>
-      </w:r>
-      <w:r>
-        <w:rPr>
-          <w:rFonts w:ascii="Times New Roman" w:hAnsi="Times New Roman" w:cs="Times New Roman"/>
-        </w:rPr>
-        <w:t>100 % “</w:t>
-      </w:r>
-      <w:r>
-        <w:rPr>
-          <w:rFonts w:ascii="Times New Roman" w:hAnsi="Times New Roman" w:cs="Times New Roman"/>
-        </w:rPr>
-        <w:t>. Genom att sätta egenskapen ”max-width:</w:t>
-      </w:r>
-      <w:r>
-        <w:rPr>
-          <w:rFonts w:ascii="Times New Roman" w:hAnsi="Times New Roman" w:cs="Times New Roman"/>
-        </w:rPr>
-        <w:t>100 % “</w:t>
-      </w:r>
-      <w:r>
-        <w:rPr>
-          <w:rFonts w:ascii="Times New Roman" w:hAnsi="Times New Roman" w:cs="Times New Roman"/>
-        </w:rPr>
-        <w:t xml:space="preserve"> på bilden, säger man att bilden bara får anpassa sig efter hållaren,</w:t>
-      </w:r>
-      <w:r>
-        <w:rPr>
-          <w:rFonts w:ascii="Times New Roman" w:hAnsi="Times New Roman" w:cs="Times New Roman"/>
-        </w:rPr>
-        <w:t xml:space="preserve"> samtidigt som den får</w:t>
-      </w:r>
-      <w:r>
-        <w:rPr>
-          <w:rFonts w:ascii="Times New Roman" w:hAnsi="Times New Roman" w:cs="Times New Roman"/>
-        </w:rPr>
-        <w:t xml:space="preserve"> en normal skalning när storleken på </w:t>
-      </w:r>
-      <w:r>
-        <w:rPr>
-          <w:rFonts w:ascii="Times New Roman" w:hAnsi="Times New Roman" w:cs="Times New Roman"/>
-        </w:rPr>
-        <w:t>webbläsaren</w:t>
-      </w:r>
-      <w:r>
-        <w:rPr>
-          <w:rFonts w:ascii="Times New Roman" w:hAnsi="Times New Roman" w:cs="Times New Roman"/>
-        </w:rPr>
-        <w:t xml:space="preserve"> minskar och hållaren krymper</w:t>
-      </w:r>
-      <w:r>
-        <w:rPr>
-          <w:rFonts w:ascii="Times New Roman" w:hAnsi="Times New Roman" w:cs="Times New Roman"/>
-        </w:rPr>
-        <w:t>, det är det width:</w:t>
-      </w:r>
-      <w:r>
-        <w:rPr>
-          <w:rFonts w:ascii="Times New Roman" w:hAnsi="Times New Roman" w:cs="Times New Roman"/>
-        </w:rPr>
-        <w:t>100 %</w:t>
-      </w:r>
-      <w:r>
-        <w:rPr>
-          <w:rFonts w:ascii="Times New Roman" w:hAnsi="Times New Roman" w:cs="Times New Roman"/>
-        </w:rPr>
-        <w:t xml:space="preserve"> gör, max i ”max-width” ser till bilden aldrig blir större än dennes verkliga storlek, vilket gör att bilden får ett in zoomat intryck. Däremot så kräver det oftast att man har en bild som är i önskad storlek från början. Om man har en för liten bild kommer den inte att förstoras då den max kan vara 100% av </w:t>
-      </w:r>
-      <w:r>
-        <w:rPr>
-          <w:rFonts w:ascii="Times New Roman" w:hAnsi="Times New Roman" w:cs="Times New Roman"/>
-        </w:rPr>
-        <w:t>bildens</w:t>
-      </w:r>
-      <w:r>
-        <w:rPr>
-          <w:rFonts w:ascii="Times New Roman" w:hAnsi="Times New Roman" w:cs="Times New Roman"/>
-        </w:rPr>
-        <w:t xml:space="preserve"> ursprungliga storlek.</w:t>
-      </w:r>
-    </w:p>
-    <w:p>
-      <w:pPr>
-        <w:rPr>
-          <w:rFonts w:ascii="Times New Roman" w:hAnsi="Times New Roman" w:cs="Times New Roman"/>
-        </w:rPr>
-      </w:pPr>
-    </w:p>
-    <w:p>
-      <w:pPr>
-        <w:rPr>
-          <w:rFonts w:ascii="Times New Roman" w:hAnsi="Times New Roman" w:cs="Times New Roman"/>
-        </w:rPr>
-      </w:pPr>
-    </w:p>
-    <w:p>
-      <w:pPr>
-        <w:rPr>
-          <w:rFonts w:ascii="Times New Roman" w:hAnsi="Times New Roman" w:cs="Times New Roman"/>
-          <w:b/>
-          <w:sz w:val="28"/>
-          <w:szCs w:val="28"/>
-        </w:rPr>
-      </w:pPr>
-      <w:r>
-        <w:rPr>
-          <w:rFonts w:ascii="Times New Roman" w:hAnsi="Times New Roman" w:cs="Times New Roman"/>
-          <w:b/>
-          <w:sz w:val="28"/>
-          <w:szCs w:val="28"/>
-        </w:rPr>
-        <w:t>Media</w:t>
-      </w:r>
-      <w:r>
-        <w:rPr>
-          <w:rFonts w:ascii="Times New Roman" w:hAnsi="Times New Roman" w:cs="Times New Roman"/>
-          <w:b/>
-          <w:sz w:val="28"/>
-          <w:szCs w:val="28"/>
-        </w:rPr>
-        <w:t xml:space="preserve"> Q</w:t>
-      </w:r>
-      <w:r>
-        <w:rPr>
-          <w:rFonts w:ascii="Times New Roman" w:hAnsi="Times New Roman" w:cs="Times New Roman"/>
-          <w:b/>
-          <w:sz w:val="28"/>
-          <w:szCs w:val="28"/>
-        </w:rPr>
-        <w:t>ueries</w:t>
-      </w:r>
-    </w:p>
-    <w:p>
-      <w:pPr>
-        <w:rPr>
-          <w:rFonts w:ascii="Times New Roman" w:hAnsi="Times New Roman" w:cs="Times New Roman"/>
-          <w:sz w:val="28"/>
-          <w:szCs w:val="28"/>
-        </w:rPr>
-      </w:pPr>
-    </w:p>
-    <w:p>
-      <w:pPr>
-        <w:rPr>
-          <w:rFonts w:ascii="Times New Roman" w:hAnsi="Times New Roman" w:cs="Times New Roman"/>
-          <w:sz w:val="28"/>
-          <w:szCs w:val="28"/>
-        </w:rPr>
-      </w:pPr>
-      <w:r>
-        <w:rPr>
-          <w:rFonts w:ascii="Times New Roman" w:hAnsi="Times New Roman" w:cs="Times New Roman"/>
-          <w:sz w:val="28"/>
-          <w:szCs w:val="28"/>
-        </w:rPr>
-        <w:t>Media queries</w:t>
-      </w:r>
-    </w:p>
-    <w:p>
-      <w:pPr>
-        <w:rPr>
-          <w:rFonts w:ascii="Times New Roman" w:hAnsi="Times New Roman" w:cs="Times New Roman"/>
-          <w:b/>
-          <w:sz w:val="28"/>
-          <w:szCs w:val="28"/>
-        </w:rPr>
-      </w:pPr>
-    </w:p>
-    <w:p>
-      <w:pPr>
-        <w:rPr>
-          <w:rFonts w:ascii="Times New Roman" w:hAnsi="Times New Roman" w:cs="Times New Roman"/>
-        </w:rPr>
-      </w:pPr>
-    </w:p>
-    <w:p>
-      <w:pPr>
-        <w:rPr>
-          <w:rFonts w:ascii="Times New Roman" w:hAnsi="Times New Roman" w:cs="Times New Roman"/>
-        </w:rPr>
-      </w:pPr>
-    </w:p>
-    <w:p>
-      <w:pPr>
-        <w:rPr>
-          <w:rFonts w:ascii="Times New Roman" w:hAnsi="Times New Roman" w:cs="Times New Roman"/>
-        </w:rPr>
-      </w:pPr>
-    </w:p>
-    <w:p>
-      <w:pPr>
-        <w:rPr>
-          <w:rFonts w:ascii="Times New Roman" w:hAnsi="Times New Roman" w:cs="Times New Roman"/>
-        </w:rPr>
-      </w:pPr>
-    </w:p>
-    <w:p>
-      <w:pPr>
-        <w:rPr>
-          <w:rFonts w:ascii="Times New Roman" w:hAnsi="Times New Roman" w:cs="Times New Roman"/>
-        </w:rPr>
-      </w:pPr>
-    </w:p>
-    <w:p>
-      <w:pPr>
-        <w:rPr>
-          <w:rFonts w:ascii="Times New Roman" w:hAnsi="Times New Roman" w:cs="Times New Roman"/>
-        </w:rPr>
-      </w:pPr>
-    </w:p>
-    <w:p>
-      <w:pPr>
-        <w:rPr>
-          <w:rFonts w:ascii="Times New Roman" w:hAnsi="Times New Roman" w:cs="Times New Roman"/>
-        </w:rPr>
-      </w:pPr>
-    </w:p>
-    <w:p>
-      <w:pPr>
-        <w:rPr>
-          <w:rFonts w:ascii="Times New Roman" w:hAnsi="Times New Roman" w:cs="Times New Roman"/>
-        </w:rPr>
-      </w:pPr>
-    </w:p>
-    <w:p>
-      <w:pPr>
-        <w:rPr>
-          <w:rFonts w:ascii="Times New Roman" w:hAnsi="Times New Roman" w:cs="Times New Roman"/>
-        </w:rPr>
-      </w:pPr>
-      <w:r>
-        <w:rPr>
-          <w:rFonts w:ascii="Times New Roman" w:hAnsi="Times New Roman" w:cs="Times New Roman"/>
-        </w:rPr>
-        <w:t>Fördelen med RWD varför inte native</w:t>
-      </w:r>
-    </w:p>
-    <w:p>
-      <w:pPr>
-        <w:rPr>
-          <w:rFonts w:ascii="Times New Roman" w:hAnsi="Times New Roman" w:cs="Times New Roman"/>
-        </w:rPr>
-      </w:pPr>
-    </w:p>
-    <w:p>
-      <w:pPr>
-        <w:rPr>
-          <w:b/>
-          <w:sz w:val="28"/>
-          <w:szCs w:val="28"/>
-        </w:rPr>
-      </w:pPr>
-    </w:p>
-    <w:p>
-      <w:pPr>
-        <w:rPr>
-          <w:b/>
-          <w:sz w:val="28"/>
-          <w:szCs w:val="28"/>
-        </w:rPr>
-      </w:pPr>
     </w:p>
     <w:sectPr>
       <w:pgSz w:w="11906" w:h="16838"/>

</xml_diff>

<commit_message>
Bakgrund, skrivit klart om media queries, hela responsivdelen bor granskar
</commit_message>
<xml_diff>
--- a/Rapport.docx
+++ b/Rapport.docx
@@ -1,6 +1,6 @@
 
 <file path=word/document.xml><?xml version="1.0" encoding="utf-8"?>
-<w:document xmlns:wpc="http://schemas.microsoft.com/office/word/2010/wordprocessingCanvas" xmlns:mo="http://schemas.microsoft.com/office/mac/office/2008/main" xmlns:mc="http://schemas.openxmlformats.org/markup-compatibility/2006" xmlns:mv="urn:schemas-microsoft-com:mac:vml" xmlns:o="urn:schemas-microsoft-com:office:office" xmlns:r="http://schemas.openxmlformats.org/officeDocument/2006/relationships" xmlns:m="http://schemas.openxmlformats.org/officeDocument/2006/math" xmlns:v="urn:schemas-microsoft-com:vml" xmlns:wp14="http://schemas.microsoft.com/office/word/2010/wordprocessingDrawing" xmlns:wp="http://schemas.openxmlformats.org/drawingml/2006/wordprocessingDrawing" xmlns:w10="urn:schemas-microsoft-com:office:word" xmlns:w="http://schemas.openxmlformats.org/wordprocessingml/2006/main" xmlns:w14="http://schemas.microsoft.com/office/word/2010/wordml" xmlns:wpg="http://schemas.microsoft.com/office/word/2010/wordprocessingGroup" xmlns:wpi="http://schemas.microsoft.com/office/word/2010/wordprocessingInk" xmlns:wne="http://schemas.microsoft.com/office/word/2006/wordml" xmlns:wps="http://schemas.microsoft.com/office/word/2010/wordprocessingShape" mc:Ignorable="w14 wp14">
+<w:document xmlns:wpc="http://schemas.microsoft.com/office/word/2010/wordprocessingCanvas" xmlns:mc="http://schemas.openxmlformats.org/markup-compatibility/2006" xmlns:o="urn:schemas-microsoft-com:office:office" xmlns:r="http://schemas.openxmlformats.org/officeDocument/2006/relationships" xmlns:m="http://schemas.openxmlformats.org/officeDocument/2006/math" xmlns:v="urn:schemas-microsoft-com:vml" xmlns:wp14="http://schemas.microsoft.com/office/word/2010/wordprocessingDrawing" xmlns:wp="http://schemas.openxmlformats.org/drawingml/2006/wordprocessingDrawing" xmlns:w10="urn:schemas-microsoft-com:office:word" xmlns:w="http://schemas.openxmlformats.org/wordprocessingml/2006/main" xmlns:w14="http://schemas.microsoft.com/office/word/2010/wordml" xmlns:wpg="http://schemas.microsoft.com/office/word/2010/wordprocessingGroup" xmlns:wpi="http://schemas.microsoft.com/office/word/2010/wordprocessingInk" xmlns:wne="http://schemas.microsoft.com/office/word/2006/wordml" xmlns:wps="http://schemas.microsoft.com/office/word/2010/wordprocessingShape" mc:Ignorable="w14 wp14">
   <w:body>
     <w:p>
       <w:pPr>
@@ -96,12 +96,21 @@
         </w:rPr>
         <w:t xml:space="preserve">Mobilutvecklingen har under de senaste åren gått fort framåt, vilket har lett till att mobiler numera utvecklas till att fungera likt en handburen minidator. Huvudsyftet med mobiler är inte längre att bara kunna kommunicera med andra, utan även att bland annat ha möjligheten att få ut information genom webben. Att en websida inte längre endast ses i en skrivbordsskärm har gjort att nya webblösningar krävs. En utvecklare måste ha i åtanke att webbdesignen bör fungera för en användare som sitter på kontoret och läser sidan från en skrivbordsskärm, likaväl för en användare som sitter på tåget och läser sidan från mobilen. </w:t>
       </w:r>
-      <w:r>
-        <w:rPr>
-          <w:rFonts w:ascii="Times New Roman" w:hAnsi="Times New Roman" w:cs="Times New Roman"/>
-          <w:i/>
-        </w:rPr>
-        <w:t>Responsive web design</w:t>
+      <w:proofErr w:type="spellStart"/>
+      <w:r>
+        <w:rPr>
+          <w:rFonts w:ascii="Times New Roman" w:hAnsi="Times New Roman" w:cs="Times New Roman"/>
+          <w:i/>
+        </w:rPr>
+        <w:t>Responsive</w:t>
+      </w:r>
+      <w:proofErr w:type="spellEnd"/>
+      <w:r>
+        <w:rPr>
+          <w:rFonts w:ascii="Times New Roman" w:hAnsi="Times New Roman" w:cs="Times New Roman"/>
+          <w:i/>
+        </w:rPr>
+        <w:t xml:space="preserve"> web design</w:t>
       </w:r>
       <w:r>
         <w:rPr>
@@ -109,6 +118,7 @@
         </w:rPr>
         <w:t xml:space="preserve"> är en lösning vilken beroende på skärmstorlek renderar samma sida på olika sätt. I </w:t>
       </w:r>
+      <w:proofErr w:type="spellStart"/>
       <w:r>
         <w:rPr>
           <w:rFonts w:ascii="Times New Roman" w:hAnsi="Times New Roman" w:cs="Times New Roman"/>
@@ -116,6 +126,7 @@
         </w:rPr>
         <w:t>responsive</w:t>
       </w:r>
+      <w:proofErr w:type="spellEnd"/>
       <w:r>
         <w:rPr>
           <w:rFonts w:ascii="Times New Roman" w:hAnsi="Times New Roman" w:cs="Times New Roman"/>
@@ -127,8 +138,17 @@
           <w:rFonts w:ascii="Times New Roman" w:hAnsi="Times New Roman" w:cs="Times New Roman"/>
           <w:i/>
         </w:rPr>
-        <w:t>Mobile-first</w:t>
-      </w:r>
+        <w:t>Mobile-</w:t>
+      </w:r>
+      <w:proofErr w:type="spellStart"/>
+      <w:r>
+        <w:rPr>
+          <w:rFonts w:ascii="Times New Roman" w:hAnsi="Times New Roman" w:cs="Times New Roman"/>
+          <w:i/>
+        </w:rPr>
+        <w:t>first</w:t>
+      </w:r>
+      <w:proofErr w:type="spellEnd"/>
       <w:r>
         <w:rPr>
           <w:rFonts w:ascii="Times New Roman" w:hAnsi="Times New Roman" w:cs="Times New Roman"/>
@@ -140,8 +160,17 @@
           <w:rFonts w:ascii="Times New Roman" w:hAnsi="Times New Roman" w:cs="Times New Roman"/>
           <w:i/>
         </w:rPr>
-        <w:t>Desktop-first</w:t>
-      </w:r>
+        <w:t>Desktop-</w:t>
+      </w:r>
+      <w:proofErr w:type="spellStart"/>
+      <w:r>
+        <w:rPr>
+          <w:rFonts w:ascii="Times New Roman" w:hAnsi="Times New Roman" w:cs="Times New Roman"/>
+          <w:i/>
+        </w:rPr>
+        <w:t>first</w:t>
+      </w:r>
+      <w:proofErr w:type="spellEnd"/>
       <w:r>
         <w:rPr>
           <w:rFonts w:ascii="Times New Roman" w:hAnsi="Times New Roman" w:cs="Times New Roman"/>
@@ -284,7 +313,21 @@
         <w:rPr>
           <w:rFonts w:ascii="Times New Roman" w:hAnsi="Times New Roman" w:cs="Times New Roman"/>
         </w:rPr>
-        <w:t xml:space="preserve">e upp den första versionen av iPhone </w:t>
+        <w:t xml:space="preserve">e upp den första versionen av </w:t>
+      </w:r>
+      <w:proofErr w:type="spellStart"/>
+      <w:r>
+        <w:rPr>
+          <w:rFonts w:ascii="Times New Roman" w:hAnsi="Times New Roman" w:cs="Times New Roman"/>
+        </w:rPr>
+        <w:t>iPhone</w:t>
+      </w:r>
+      <w:proofErr w:type="spellEnd"/>
+      <w:r>
+        <w:rPr>
+          <w:rFonts w:ascii="Times New Roman" w:hAnsi="Times New Roman" w:cs="Times New Roman"/>
+        </w:rPr>
+        <w:t xml:space="preserve"> </w:t>
       </w:r>
       <w:r>
         <w:rPr>
@@ -292,6 +335,7 @@
         </w:rPr>
         <w:t xml:space="preserve">har utvecklingen för </w:t>
       </w:r>
+      <w:proofErr w:type="spellStart"/>
       <w:r>
         <w:rPr>
           <w:rFonts w:ascii="Times New Roman" w:hAnsi="Times New Roman" w:cs="Times New Roman"/>
@@ -299,11 +343,26 @@
         </w:rPr>
         <w:t>smartphones</w:t>
       </w:r>
-      <w:r>
-        <w:rPr>
-          <w:rFonts w:ascii="Times New Roman" w:hAnsi="Times New Roman" w:cs="Times New Roman"/>
-        </w:rPr>
-        <w:t xml:space="preserve"> eskalerat markant. Smartphones ger</w:t>
+      <w:proofErr w:type="spellEnd"/>
+      <w:r>
+        <w:rPr>
+          <w:rFonts w:ascii="Times New Roman" w:hAnsi="Times New Roman" w:cs="Times New Roman"/>
+        </w:rPr>
+        <w:t xml:space="preserve"> eskalerat markant. </w:t>
+      </w:r>
+      <w:proofErr w:type="spellStart"/>
+      <w:r>
+        <w:rPr>
+          <w:rFonts w:ascii="Times New Roman" w:hAnsi="Times New Roman" w:cs="Times New Roman"/>
+        </w:rPr>
+        <w:t>Smartphones</w:t>
+      </w:r>
+      <w:proofErr w:type="spellEnd"/>
+      <w:r>
+        <w:rPr>
+          <w:rFonts w:ascii="Times New Roman" w:hAnsi="Times New Roman" w:cs="Times New Roman"/>
+        </w:rPr>
+        <w:t xml:space="preserve"> ger</w:t>
       </w:r>
       <w:r>
         <w:rPr>
@@ -420,12 +479,14 @@
         </w:rPr>
         <w:t xml:space="preserve">Med </w:t>
       </w:r>
+      <w:proofErr w:type="spellStart"/>
       <w:r>
         <w:rPr>
           <w:rFonts w:ascii="Times New Roman" w:hAnsi="Times New Roman" w:cs="Times New Roman"/>
         </w:rPr>
         <w:t>smartphones</w:t>
       </w:r>
+      <w:proofErr w:type="spellEnd"/>
       <w:r>
         <w:rPr>
           <w:rFonts w:ascii="Times New Roman" w:hAnsi="Times New Roman" w:cs="Times New Roman"/>
@@ -1512,6 +1573,7 @@
         </w:rPr>
         <w:t xml:space="preserve">1.4 </w:t>
       </w:r>
+      <w:proofErr w:type="spellStart"/>
       <w:r>
         <w:rPr>
           <w:rFonts w:ascii="Times New Roman" w:hAnsi="Times New Roman" w:cs="Times New Roman"/>
@@ -1519,279 +1581,338 @@
           <w:sz w:val="28"/>
           <w:szCs w:val="28"/>
         </w:rPr>
-        <w:t>Responsive Web design</w:t>
-      </w:r>
-    </w:p>
-    <w:p>
-      <w:pPr>
-        <w:rPr>
-          <w:rFonts w:ascii="Times New Roman" w:hAnsi="Times New Roman" w:cs="Times New Roman"/>
-          <w:b/>
-        </w:rPr>
-      </w:pPr>
-    </w:p>
-    <w:p>
-      <w:pPr>
-        <w:rPr>
-          <w:rFonts w:ascii="Times New Roman" w:hAnsi="Times New Roman" w:cs="Times New Roman"/>
-        </w:rPr>
-      </w:pPr>
-      <w:r>
-        <w:rPr>
-          <w:rFonts w:ascii="Times New Roman" w:hAnsi="Times New Roman" w:cs="Times New Roman"/>
-        </w:rPr>
-        <w:t xml:space="preserve">Responsive web design är ett koncept som innebär att gränssnittet på en websida ändras beroende på skärmstorlek, vilket således ger möjligheten att ha olika layout på </w:t>
-      </w:r>
-      <w:r>
-        <w:rPr>
-          <w:rFonts w:ascii="Times New Roman" w:hAnsi="Times New Roman" w:cs="Times New Roman"/>
-        </w:rPr>
-        <w:t>en och samma</w:t>
-      </w:r>
-      <w:r>
-        <w:rPr>
-          <w:rFonts w:ascii="Times New Roman" w:hAnsi="Times New Roman" w:cs="Times New Roman"/>
-        </w:rPr>
-        <w:t xml:space="preserve"> websida anpassat efter en enhet. </w:t>
-      </w:r>
-      <w:r>
-        <w:rPr>
-          <w:rFonts w:ascii="Times New Roman" w:hAnsi="Times New Roman" w:cs="Times New Roman"/>
-        </w:rPr>
-        <w:t>Kon</w:t>
-      </w:r>
-      <w:r>
-        <w:rPr>
-          <w:rFonts w:ascii="Times New Roman" w:hAnsi="Times New Roman" w:cs="Times New Roman"/>
-        </w:rPr>
-        <w:t xml:space="preserve">ceptet definierades av Ethan Marcotte (2010) i en artikel kallat A List Apart, som sedan </w:t>
-      </w:r>
-      <w:r>
-        <w:rPr>
-          <w:rFonts w:ascii="Times New Roman" w:hAnsi="Times New Roman" w:cs="Times New Roman"/>
-        </w:rPr>
-        <w:t xml:space="preserve">blev en del av </w:t>
-      </w:r>
-      <w:r>
-        <w:rPr>
-          <w:rFonts w:ascii="Times New Roman" w:hAnsi="Times New Roman" w:cs="Times New Roman"/>
-        </w:rPr>
-        <w:t xml:space="preserve">boken ”responsive web design” där teorier och praktiska exempel används för att förklara begreppet. </w:t>
-      </w:r>
-    </w:p>
-    <w:p>
-      <w:pPr>
-        <w:rPr>
-          <w:rFonts w:ascii="Times New Roman" w:hAnsi="Times New Roman" w:cs="Times New Roman"/>
-        </w:rPr>
-      </w:pPr>
-    </w:p>
-    <w:p>
-      <w:pPr>
-        <w:rPr>
-          <w:rFonts w:ascii="Times New Roman" w:hAnsi="Times New Roman" w:cs="Times New Roman"/>
-        </w:rPr>
-      </w:pPr>
-      <w:r>
-        <w:rPr>
-          <w:rFonts w:ascii="Times New Roman" w:hAnsi="Times New Roman" w:cs="Times New Roman"/>
-        </w:rPr>
-        <w:t>Syftet med Responsive Web D</w:t>
-      </w:r>
-      <w:r>
-        <w:rPr>
-          <w:rFonts w:ascii="Times New Roman" w:hAnsi="Times New Roman" w:cs="Times New Roman"/>
-        </w:rPr>
-        <w:t>esign är att kunna rendera olika delar av sidan beroende på skärmstorlek för att ge e</w:t>
-      </w:r>
-      <w:r>
-        <w:rPr>
-          <w:rFonts w:ascii="Times New Roman" w:hAnsi="Times New Roman" w:cs="Times New Roman"/>
-        </w:rPr>
-        <w:t xml:space="preserve">n optimal vy för den enhet websidan ses genom. Om tre artiklar </w:t>
-      </w:r>
-      <w:r>
-        <w:rPr>
-          <w:rFonts w:ascii="Times New Roman" w:hAnsi="Times New Roman" w:cs="Times New Roman"/>
-        </w:rPr>
-        <w:t>renderas</w:t>
-      </w:r>
-      <w:r>
-        <w:rPr>
-          <w:rFonts w:ascii="Times New Roman" w:hAnsi="Times New Roman" w:cs="Times New Roman"/>
-        </w:rPr>
-        <w:t xml:space="preserve"> </w:t>
-      </w:r>
-      <w:r>
-        <w:rPr>
-          <w:rFonts w:ascii="Times New Roman" w:hAnsi="Times New Roman" w:cs="Times New Roman"/>
-        </w:rPr>
-        <w:t>bredvid</w:t>
-      </w:r>
-      <w:r>
-        <w:rPr>
-          <w:rFonts w:ascii="Times New Roman" w:hAnsi="Times New Roman" w:cs="Times New Roman"/>
-        </w:rPr>
-        <w:t xml:space="preserve"> varandra på en desktop site, så vore det optimala för en </w:t>
-      </w:r>
-      <w:r>
-        <w:rPr>
-          <w:rFonts w:ascii="Times New Roman" w:hAnsi="Times New Roman" w:cs="Times New Roman"/>
-        </w:rPr>
-        <w:t>mobil vy</w:t>
-      </w:r>
-      <w:r>
-        <w:rPr>
-          <w:rFonts w:ascii="Times New Roman" w:hAnsi="Times New Roman" w:cs="Times New Roman"/>
-        </w:rPr>
-        <w:t xml:space="preserve">, att kunna </w:t>
-      </w:r>
-      <w:r>
-        <w:rPr>
-          <w:rFonts w:ascii="Times New Roman" w:hAnsi="Times New Roman" w:cs="Times New Roman"/>
-        </w:rPr>
-        <w:t>renderar</w:t>
-      </w:r>
-      <w:r>
-        <w:rPr>
-          <w:rFonts w:ascii="Times New Roman" w:hAnsi="Times New Roman" w:cs="Times New Roman"/>
-        </w:rPr>
-        <w:t xml:space="preserve"> art</w:t>
-      </w:r>
-      <w:r>
-        <w:rPr>
-          <w:rFonts w:ascii="Times New Roman" w:hAnsi="Times New Roman" w:cs="Times New Roman"/>
-        </w:rPr>
-        <w:t xml:space="preserve">iklarna under varandra </w:t>
-      </w:r>
-      <w:r>
-        <w:rPr>
-          <w:rFonts w:ascii="Times New Roman" w:hAnsi="Times New Roman" w:cs="Times New Roman"/>
-        </w:rPr>
-        <w:t>och även skala ner de till en rimlig storlek, för att på så sätt undvika</w:t>
-      </w:r>
-      <w:r>
-        <w:rPr>
-          <w:rFonts w:ascii="Times New Roman" w:hAnsi="Times New Roman" w:cs="Times New Roman"/>
-        </w:rPr>
-        <w:t xml:space="preserve"> att artiklarna försvinner,</w:t>
-      </w:r>
-      <w:r>
-        <w:rPr>
-          <w:rFonts w:ascii="Times New Roman" w:hAnsi="Times New Roman" w:cs="Times New Roman"/>
-        </w:rPr>
-        <w:t xml:space="preserve"> inte visas helt och hållet</w:t>
-      </w:r>
-      <w:r>
-        <w:rPr>
-          <w:rFonts w:ascii="Times New Roman" w:hAnsi="Times New Roman" w:cs="Times New Roman"/>
-        </w:rPr>
-        <w:t xml:space="preserve"> eller tar för stor plats på skärmen</w:t>
-      </w:r>
-      <w:r>
-        <w:rPr>
-          <w:rFonts w:ascii="Times New Roman" w:hAnsi="Times New Roman" w:cs="Times New Roman"/>
-        </w:rPr>
-        <w:t>.</w:t>
-      </w:r>
-      <w:r>
-        <w:rPr>
-          <w:rFonts w:ascii="Times New Roman" w:hAnsi="Times New Roman" w:cs="Times New Roman"/>
-        </w:rPr>
-        <w:t xml:space="preserve"> </w:t>
-      </w:r>
-    </w:p>
-    <w:p>
-      <w:pPr>
-        <w:rPr>
-          <w:rFonts w:ascii="Times New Roman" w:hAnsi="Times New Roman" w:cs="Times New Roman"/>
-        </w:rPr>
-      </w:pPr>
-    </w:p>
-    <w:p>
-      <w:pPr>
-        <w:rPr>
-          <w:rFonts w:ascii="Times New Roman" w:hAnsi="Times New Roman" w:cs="Times New Roman"/>
-        </w:rPr>
-      </w:pPr>
-    </w:p>
-    <w:p>
-      <w:pPr>
-        <w:rPr>
-          <w:rFonts w:ascii="Times New Roman" w:hAnsi="Times New Roman" w:cs="Times New Roman"/>
-        </w:rPr>
-      </w:pPr>
-    </w:p>
-    <w:p>
-      <w:pPr>
-        <w:rPr>
-          <w:rFonts w:ascii="Times New Roman" w:hAnsi="Times New Roman" w:cs="Times New Roman"/>
-        </w:rPr>
-      </w:pPr>
-      <w:r>
-        <w:rPr>
-          <w:rFonts w:ascii="Times New Roman" w:hAnsi="Times New Roman" w:cs="Times New Roman"/>
-        </w:rPr>
-        <w:lastRenderedPageBreak/>
-        <w:t xml:space="preserve">Då layouten på sidan ändras behövs inga särskilda versioner för varje enhet, vilket gör det möjligt för en webbutvecklare att på ett enkelt sätt utföra en ändring i en fil, istället för antalet versioner. </w:t>
-      </w:r>
-      <w:r>
-        <w:rPr>
-          <w:rFonts w:ascii="Times New Roman" w:hAnsi="Times New Roman" w:cs="Times New Roman"/>
-        </w:rPr>
-        <w:t>Däremot krävs en flexibel grundlayout för att responsive web design skall fungera, vilket enligt Ethan gör</w:t>
-      </w:r>
-      <w:r>
-        <w:rPr>
-          <w:rFonts w:ascii="Times New Roman" w:hAnsi="Times New Roman" w:cs="Times New Roman"/>
-        </w:rPr>
-        <w:t>s genom tre grundtekniker, Fluid Grid, Fluid Images och Media Q</w:t>
-      </w:r>
-      <w:r>
-        <w:rPr>
-          <w:rFonts w:ascii="Times New Roman" w:hAnsi="Times New Roman" w:cs="Times New Roman"/>
-        </w:rPr>
-        <w:t>ueries</w:t>
-      </w:r>
-      <w:r>
-        <w:rPr>
-          <w:rFonts w:ascii="Times New Roman" w:hAnsi="Times New Roman" w:cs="Times New Roman"/>
-        </w:rPr>
-        <w:t>.</w:t>
-      </w:r>
-    </w:p>
-    <w:p>
-      <w:pPr>
-        <w:rPr>
-          <w:rFonts w:ascii="Times New Roman" w:hAnsi="Times New Roman" w:cs="Times New Roman"/>
-        </w:rPr>
-      </w:pPr>
-    </w:p>
-    <w:p>
-      <w:pPr>
-        <w:rPr>
-          <w:rFonts w:ascii="Times New Roman" w:hAnsi="Times New Roman" w:cs="Times New Roman"/>
-        </w:rPr>
-      </w:pPr>
-    </w:p>
-    <w:p>
-      <w:pPr>
+        <w:t>Responsive</w:t>
+      </w:r>
+      <w:proofErr w:type="spellEnd"/>
+      <w:r>
         <w:rPr>
           <w:rFonts w:ascii="Times New Roman" w:hAnsi="Times New Roman" w:cs="Times New Roman"/>
           <w:b/>
           <w:sz w:val="28"/>
           <w:szCs w:val="28"/>
         </w:rPr>
-      </w:pPr>
-      <w:r>
+        <w:t xml:space="preserve"> Web design</w:t>
+      </w:r>
+    </w:p>
+    <w:p>
+      <w:pPr>
+        <w:rPr>
+          <w:rFonts w:ascii="Times New Roman" w:hAnsi="Times New Roman" w:cs="Times New Roman"/>
+          <w:b/>
+        </w:rPr>
+      </w:pPr>
+    </w:p>
+    <w:p>
+      <w:pPr>
+        <w:rPr>
+          <w:rFonts w:ascii="Times New Roman" w:hAnsi="Times New Roman" w:cs="Times New Roman"/>
+        </w:rPr>
+      </w:pPr>
+      <w:proofErr w:type="spellStart"/>
+      <w:r>
+        <w:rPr>
+          <w:rFonts w:ascii="Times New Roman" w:hAnsi="Times New Roman" w:cs="Times New Roman"/>
+        </w:rPr>
+        <w:t>Responsive</w:t>
+      </w:r>
+      <w:proofErr w:type="spellEnd"/>
+      <w:r>
+        <w:rPr>
+          <w:rFonts w:ascii="Times New Roman" w:hAnsi="Times New Roman" w:cs="Times New Roman"/>
+        </w:rPr>
+        <w:t xml:space="preserve"> web design är ett koncept som innebär att gränssnittet på en websida ändras beroende på skärmstorlek, vilket således ger möjligheten att ha olika layout på </w:t>
+      </w:r>
+      <w:r>
+        <w:rPr>
+          <w:rFonts w:ascii="Times New Roman" w:hAnsi="Times New Roman" w:cs="Times New Roman"/>
+        </w:rPr>
+        <w:t>en och samma</w:t>
+      </w:r>
+      <w:r>
+        <w:rPr>
+          <w:rFonts w:ascii="Times New Roman" w:hAnsi="Times New Roman" w:cs="Times New Roman"/>
+        </w:rPr>
+        <w:t xml:space="preserve"> websida anpassat efter en enhet. </w:t>
+      </w:r>
+      <w:r>
+        <w:rPr>
+          <w:rFonts w:ascii="Times New Roman" w:hAnsi="Times New Roman" w:cs="Times New Roman"/>
+        </w:rPr>
+        <w:t>Kon</w:t>
+      </w:r>
+      <w:r>
+        <w:rPr>
+          <w:rFonts w:ascii="Times New Roman" w:hAnsi="Times New Roman" w:cs="Times New Roman"/>
+        </w:rPr>
+        <w:t xml:space="preserve">ceptet definierades av Ethan Marcotte (2010) i en artikel kallat A List Apart, som sedan </w:t>
+      </w:r>
+      <w:r>
+        <w:rPr>
+          <w:rFonts w:ascii="Times New Roman" w:hAnsi="Times New Roman" w:cs="Times New Roman"/>
+        </w:rPr>
+        <w:t xml:space="preserve">blev en del av </w:t>
+      </w:r>
+      <w:r>
+        <w:rPr>
+          <w:rFonts w:ascii="Times New Roman" w:hAnsi="Times New Roman" w:cs="Times New Roman"/>
+        </w:rPr>
+        <w:t>boken ”</w:t>
+      </w:r>
+      <w:proofErr w:type="spellStart"/>
+      <w:r>
+        <w:rPr>
+          <w:rFonts w:ascii="Times New Roman" w:hAnsi="Times New Roman" w:cs="Times New Roman"/>
+        </w:rPr>
+        <w:t>responsive</w:t>
+      </w:r>
+      <w:proofErr w:type="spellEnd"/>
+      <w:r>
+        <w:rPr>
+          <w:rFonts w:ascii="Times New Roman" w:hAnsi="Times New Roman" w:cs="Times New Roman"/>
+        </w:rPr>
+        <w:t xml:space="preserve"> web design” där teorier och praktiska exempel används för att förklara begreppet. </w:t>
+      </w:r>
+    </w:p>
+    <w:p>
+      <w:pPr>
+        <w:rPr>
+          <w:rFonts w:ascii="Times New Roman" w:hAnsi="Times New Roman" w:cs="Times New Roman"/>
+        </w:rPr>
+      </w:pPr>
+    </w:p>
+    <w:p>
+      <w:pPr>
+        <w:rPr>
+          <w:rFonts w:ascii="Times New Roman" w:hAnsi="Times New Roman" w:cs="Times New Roman"/>
+        </w:rPr>
+      </w:pPr>
+      <w:r>
+        <w:rPr>
+          <w:rFonts w:ascii="Times New Roman" w:hAnsi="Times New Roman" w:cs="Times New Roman"/>
+        </w:rPr>
+        <w:t xml:space="preserve">Syftet med </w:t>
+      </w:r>
+      <w:proofErr w:type="spellStart"/>
+      <w:r>
+        <w:rPr>
+          <w:rFonts w:ascii="Times New Roman" w:hAnsi="Times New Roman" w:cs="Times New Roman"/>
+        </w:rPr>
+        <w:t>Responsive</w:t>
+      </w:r>
+      <w:proofErr w:type="spellEnd"/>
+      <w:r>
+        <w:rPr>
+          <w:rFonts w:ascii="Times New Roman" w:hAnsi="Times New Roman" w:cs="Times New Roman"/>
+        </w:rPr>
+        <w:t xml:space="preserve"> Web D</w:t>
+      </w:r>
+      <w:r>
+        <w:rPr>
+          <w:rFonts w:ascii="Times New Roman" w:hAnsi="Times New Roman" w:cs="Times New Roman"/>
+        </w:rPr>
+        <w:t>esign är att kunna rendera olika delar av sidan beroende på skärmstorlek för att ge e</w:t>
+      </w:r>
+      <w:r>
+        <w:rPr>
+          <w:rFonts w:ascii="Times New Roman" w:hAnsi="Times New Roman" w:cs="Times New Roman"/>
+        </w:rPr>
+        <w:t xml:space="preserve">n optimal vy för den enhet websidan ses genom. Om tre artiklar </w:t>
+      </w:r>
+      <w:r>
+        <w:rPr>
+          <w:rFonts w:ascii="Times New Roman" w:hAnsi="Times New Roman" w:cs="Times New Roman"/>
+        </w:rPr>
+        <w:t>renderas</w:t>
+      </w:r>
+      <w:r>
+        <w:rPr>
+          <w:rFonts w:ascii="Times New Roman" w:hAnsi="Times New Roman" w:cs="Times New Roman"/>
+        </w:rPr>
+        <w:t xml:space="preserve"> </w:t>
+      </w:r>
+      <w:r>
+        <w:rPr>
+          <w:rFonts w:ascii="Times New Roman" w:hAnsi="Times New Roman" w:cs="Times New Roman"/>
+        </w:rPr>
+        <w:t>bredvid</w:t>
+      </w:r>
+      <w:r>
+        <w:rPr>
+          <w:rFonts w:ascii="Times New Roman" w:hAnsi="Times New Roman" w:cs="Times New Roman"/>
+        </w:rPr>
+        <w:t xml:space="preserve"> varandra på en desktop site, så vore det optimala för en </w:t>
+      </w:r>
+      <w:r>
+        <w:rPr>
+          <w:rFonts w:ascii="Times New Roman" w:hAnsi="Times New Roman" w:cs="Times New Roman"/>
+        </w:rPr>
+        <w:t>mobil vy</w:t>
+      </w:r>
+      <w:r>
+        <w:rPr>
+          <w:rFonts w:ascii="Times New Roman" w:hAnsi="Times New Roman" w:cs="Times New Roman"/>
+        </w:rPr>
+        <w:t xml:space="preserve">, att kunna </w:t>
+      </w:r>
+      <w:r>
+        <w:rPr>
+          <w:rFonts w:ascii="Times New Roman" w:hAnsi="Times New Roman" w:cs="Times New Roman"/>
+        </w:rPr>
+        <w:t>renderar</w:t>
+      </w:r>
+      <w:r>
+        <w:rPr>
+          <w:rFonts w:ascii="Times New Roman" w:hAnsi="Times New Roman" w:cs="Times New Roman"/>
+        </w:rPr>
+        <w:t xml:space="preserve"> art</w:t>
+      </w:r>
+      <w:r>
+        <w:rPr>
+          <w:rFonts w:ascii="Times New Roman" w:hAnsi="Times New Roman" w:cs="Times New Roman"/>
+        </w:rPr>
+        <w:t xml:space="preserve">iklarna under varandra </w:t>
+      </w:r>
+      <w:r>
+        <w:rPr>
+          <w:rFonts w:ascii="Times New Roman" w:hAnsi="Times New Roman" w:cs="Times New Roman"/>
+        </w:rPr>
+        <w:t>och även skala ner de till en rimlig storlek, för att på så sätt undvika</w:t>
+      </w:r>
+      <w:r>
+        <w:rPr>
+          <w:rFonts w:ascii="Times New Roman" w:hAnsi="Times New Roman" w:cs="Times New Roman"/>
+        </w:rPr>
+        <w:t xml:space="preserve"> att artiklarna försvinner,</w:t>
+      </w:r>
+      <w:r>
+        <w:rPr>
+          <w:rFonts w:ascii="Times New Roman" w:hAnsi="Times New Roman" w:cs="Times New Roman"/>
+        </w:rPr>
+        <w:t xml:space="preserve"> inte visas helt och hållet</w:t>
+      </w:r>
+      <w:r>
+        <w:rPr>
+          <w:rFonts w:ascii="Times New Roman" w:hAnsi="Times New Roman" w:cs="Times New Roman"/>
+        </w:rPr>
+        <w:t xml:space="preserve"> eller tar för stor plats på skärmen</w:t>
+      </w:r>
+      <w:r>
+        <w:rPr>
+          <w:rFonts w:ascii="Times New Roman" w:hAnsi="Times New Roman" w:cs="Times New Roman"/>
+        </w:rPr>
+        <w:t>.</w:t>
+      </w:r>
+      <w:r>
+        <w:rPr>
+          <w:rFonts w:ascii="Times New Roman" w:hAnsi="Times New Roman" w:cs="Times New Roman"/>
+        </w:rPr>
+        <w:t xml:space="preserve"> </w:t>
+      </w:r>
+    </w:p>
+    <w:p>
+      <w:pPr>
+        <w:rPr>
+          <w:rFonts w:ascii="Times New Roman" w:hAnsi="Times New Roman" w:cs="Times New Roman"/>
+        </w:rPr>
+      </w:pPr>
+    </w:p>
+    <w:p>
+      <w:pPr>
+        <w:rPr>
+          <w:rFonts w:ascii="Times New Roman" w:hAnsi="Times New Roman" w:cs="Times New Roman"/>
+        </w:rPr>
+      </w:pPr>
+    </w:p>
+    <w:p>
+      <w:pPr>
+        <w:rPr>
+          <w:rFonts w:ascii="Times New Roman" w:hAnsi="Times New Roman" w:cs="Times New Roman"/>
+        </w:rPr>
+      </w:pPr>
+    </w:p>
+    <w:p>
+      <w:pPr>
+        <w:rPr>
+          <w:rFonts w:ascii="Times New Roman" w:hAnsi="Times New Roman" w:cs="Times New Roman"/>
+        </w:rPr>
+      </w:pPr>
+      <w:r>
+        <w:rPr>
+          <w:rFonts w:ascii="Times New Roman" w:hAnsi="Times New Roman" w:cs="Times New Roman"/>
+        </w:rPr>
+        <w:lastRenderedPageBreak/>
+        <w:t xml:space="preserve">Då layouten på sidan ändras behövs inga särskilda versioner för varje enhet, vilket gör det möjligt för en webbutvecklare att på ett enkelt sätt utföra en ändring i en fil, istället för antalet versioner. </w:t>
+      </w:r>
+      <w:r>
+        <w:rPr>
+          <w:rFonts w:ascii="Times New Roman" w:hAnsi="Times New Roman" w:cs="Times New Roman"/>
+        </w:rPr>
+        <w:t xml:space="preserve">Däremot krävs en flexibel grundlayout för att </w:t>
+      </w:r>
+      <w:proofErr w:type="spellStart"/>
+      <w:r>
+        <w:rPr>
+          <w:rFonts w:ascii="Times New Roman" w:hAnsi="Times New Roman" w:cs="Times New Roman"/>
+        </w:rPr>
+        <w:t>responsive</w:t>
+      </w:r>
+      <w:proofErr w:type="spellEnd"/>
+      <w:r>
+        <w:rPr>
+          <w:rFonts w:ascii="Times New Roman" w:hAnsi="Times New Roman" w:cs="Times New Roman"/>
+        </w:rPr>
+        <w:t xml:space="preserve"> web design skall fungera, vilket enligt Ethan gör</w:t>
+      </w:r>
+      <w:r>
+        <w:rPr>
+          <w:rFonts w:ascii="Times New Roman" w:hAnsi="Times New Roman" w:cs="Times New Roman"/>
+        </w:rPr>
+        <w:t xml:space="preserve">s genom tre grundtekniker, Fluid Grid, Fluid Images och Media </w:t>
+      </w:r>
+      <w:proofErr w:type="spellStart"/>
+      <w:r>
+        <w:rPr>
+          <w:rFonts w:ascii="Times New Roman" w:hAnsi="Times New Roman" w:cs="Times New Roman"/>
+        </w:rPr>
+        <w:t>Q</w:t>
+      </w:r>
+      <w:r>
+        <w:rPr>
+          <w:rFonts w:ascii="Times New Roman" w:hAnsi="Times New Roman" w:cs="Times New Roman"/>
+        </w:rPr>
+        <w:t>ueries</w:t>
+      </w:r>
+      <w:proofErr w:type="spellEnd"/>
+      <w:r>
+        <w:rPr>
+          <w:rFonts w:ascii="Times New Roman" w:hAnsi="Times New Roman" w:cs="Times New Roman"/>
+        </w:rPr>
+        <w:t>.</w:t>
+      </w:r>
+    </w:p>
+    <w:p>
+      <w:pPr>
+        <w:rPr>
+          <w:rFonts w:ascii="Times New Roman" w:hAnsi="Times New Roman" w:cs="Times New Roman"/>
+        </w:rPr>
+      </w:pPr>
+    </w:p>
+    <w:p>
+      <w:pPr>
+        <w:rPr>
+          <w:rFonts w:ascii="Times New Roman" w:hAnsi="Times New Roman" w:cs="Times New Roman"/>
+        </w:rPr>
+      </w:pPr>
+    </w:p>
+    <w:p>
+      <w:pPr>
         <w:rPr>
           <w:rFonts w:ascii="Times New Roman" w:hAnsi="Times New Roman" w:cs="Times New Roman"/>
           <w:b/>
           <w:sz w:val="28"/>
           <w:szCs w:val="28"/>
         </w:rPr>
-        <w:t xml:space="preserve">1.4.1 </w:t>
-      </w:r>
+      </w:pPr>
       <w:r>
         <w:rPr>
           <w:rFonts w:ascii="Times New Roman" w:hAnsi="Times New Roman" w:cs="Times New Roman"/>
@@ -1799,7 +1920,7 @@
           <w:sz w:val="28"/>
           <w:szCs w:val="28"/>
         </w:rPr>
-        <w:t>Fluid</w:t>
+        <w:t xml:space="preserve">1.4.1 </w:t>
       </w:r>
       <w:r>
         <w:rPr>
@@ -1808,296 +1929,17 @@
           <w:sz w:val="28"/>
           <w:szCs w:val="28"/>
         </w:rPr>
-        <w:t xml:space="preserve"> Grid</w:t>
-      </w:r>
-    </w:p>
-    <w:p>
-      <w:pPr>
+        <w:t>Fluid</w:t>
+      </w:r>
+      <w:r>
         <w:rPr>
           <w:rFonts w:ascii="Times New Roman" w:hAnsi="Times New Roman" w:cs="Times New Roman"/>
           <w:b/>
           <w:sz w:val="28"/>
           <w:szCs w:val="28"/>
         </w:rPr>
-      </w:pPr>
-    </w:p>
-    <w:p>
-      <w:pPr>
-        <w:rPr>
-          <w:rFonts w:ascii="Times New Roman" w:hAnsi="Times New Roman" w:cs="Times New Roman"/>
-        </w:rPr>
-      </w:pPr>
-      <w:r>
-        <w:rPr>
-          <w:rFonts w:ascii="Times New Roman" w:hAnsi="Times New Roman" w:cs="Times New Roman"/>
-        </w:rPr>
-        <w:t xml:space="preserve">På en webbsida kan storleken </w:t>
-      </w:r>
-      <w:r>
-        <w:rPr>
-          <w:rFonts w:ascii="Times New Roman" w:hAnsi="Times New Roman" w:cs="Times New Roman"/>
-        </w:rPr>
-        <w:t xml:space="preserve">på </w:t>
-      </w:r>
-      <w:r>
-        <w:rPr>
-          <w:rFonts w:ascii="Times New Roman" w:hAnsi="Times New Roman" w:cs="Times New Roman"/>
-        </w:rPr>
-        <w:t>e</w:t>
-      </w:r>
-      <w:r>
-        <w:rPr>
-          <w:rFonts w:ascii="Times New Roman" w:hAnsi="Times New Roman" w:cs="Times New Roman"/>
-        </w:rPr>
-        <w:t>lement definieras i</w:t>
-      </w:r>
-      <w:r>
-        <w:rPr>
-          <w:rFonts w:ascii="Times New Roman" w:hAnsi="Times New Roman" w:cs="Times New Roman"/>
-        </w:rPr>
-        <w:t xml:space="preserve"> olika sä</w:t>
-      </w:r>
-      <w:r>
-        <w:rPr>
-          <w:rFonts w:ascii="Times New Roman" w:hAnsi="Times New Roman" w:cs="Times New Roman"/>
-        </w:rPr>
-        <w:t>tt. Ett vanligt sätt definiera element är med</w:t>
-      </w:r>
-      <w:r>
-        <w:rPr>
-          <w:rFonts w:ascii="Times New Roman" w:hAnsi="Times New Roman" w:cs="Times New Roman"/>
-        </w:rPr>
-        <w:t xml:space="preserve"> bredd eller höjd i pixlar. När det </w:t>
-      </w:r>
-      <w:r>
-        <w:rPr>
-          <w:rFonts w:ascii="Times New Roman" w:hAnsi="Times New Roman" w:cs="Times New Roman"/>
-        </w:rPr>
-        <w:t>definieras</w:t>
-      </w:r>
-      <w:r>
-        <w:rPr>
-          <w:rFonts w:ascii="Times New Roman" w:hAnsi="Times New Roman" w:cs="Times New Roman"/>
-        </w:rPr>
-        <w:t xml:space="preserve"> i pixlar be</w:t>
-      </w:r>
-      <w:r>
-        <w:rPr>
-          <w:rFonts w:ascii="Times New Roman" w:hAnsi="Times New Roman" w:cs="Times New Roman"/>
-        </w:rPr>
-        <w:t>tyder det</w:t>
-      </w:r>
-      <w:r>
-        <w:rPr>
-          <w:rFonts w:ascii="Times New Roman" w:hAnsi="Times New Roman" w:cs="Times New Roman"/>
-        </w:rPr>
-        <w:t xml:space="preserve"> att storleken på elementet är förutbestämd</w:t>
-      </w:r>
-      <w:r>
-        <w:rPr>
-          <w:rFonts w:ascii="Times New Roman" w:hAnsi="Times New Roman" w:cs="Times New Roman"/>
-        </w:rPr>
-        <w:t xml:space="preserve"> vare sig upplösning</w:t>
-      </w:r>
-      <w:r>
-        <w:rPr>
-          <w:rFonts w:ascii="Times New Roman" w:hAnsi="Times New Roman" w:cs="Times New Roman"/>
-        </w:rPr>
-        <w:t xml:space="preserve"> eller storlek </w:t>
-      </w:r>
-      <w:r>
-        <w:rPr>
-          <w:rFonts w:ascii="Times New Roman" w:hAnsi="Times New Roman" w:cs="Times New Roman"/>
-        </w:rPr>
-        <w:t xml:space="preserve">på skärm. I tidigare skede informerade webbutvecklare i vilken upplösning som </w:t>
-      </w:r>
-      <w:r>
-        <w:rPr>
-          <w:rFonts w:ascii="Times New Roman" w:hAnsi="Times New Roman" w:cs="Times New Roman"/>
-        </w:rPr>
-        <w:t>renderar</w:t>
-      </w:r>
-      <w:r>
-        <w:rPr>
-          <w:rFonts w:ascii="Times New Roman" w:hAnsi="Times New Roman" w:cs="Times New Roman"/>
-        </w:rPr>
-        <w:t xml:space="preserve"> </w:t>
-      </w:r>
-      <w:r>
-        <w:rPr>
-          <w:rFonts w:ascii="Times New Roman" w:hAnsi="Times New Roman" w:cs="Times New Roman"/>
-        </w:rPr>
-        <w:t xml:space="preserve">sidan på bästa sätt och </w:t>
-      </w:r>
-      <w:r>
-        <w:rPr>
-          <w:rFonts w:ascii="Times New Roman" w:hAnsi="Times New Roman" w:cs="Times New Roman"/>
-        </w:rPr>
-        <w:t>sedan var upp till användaren att ändra upplösning på skärmen som användes. I dagsläget finns många olika skärmar, och många olika alternativ till upplösning vilket gör en sida skapad för en fast</w:t>
-      </w:r>
-      <w:r>
-        <w:rPr>
-          <w:rFonts w:ascii="Times New Roman" w:hAnsi="Times New Roman" w:cs="Times New Roman"/>
-        </w:rPr>
-        <w:t xml:space="preserve"> upplösning inte </w:t>
-      </w:r>
-      <w:r>
-        <w:rPr>
-          <w:rFonts w:ascii="Times New Roman" w:hAnsi="Times New Roman" w:cs="Times New Roman"/>
-        </w:rPr>
-        <w:t xml:space="preserve">är </w:t>
-      </w:r>
-      <w:r>
-        <w:rPr>
-          <w:rFonts w:ascii="Times New Roman" w:hAnsi="Times New Roman" w:cs="Times New Roman"/>
-        </w:rPr>
-        <w:t>lika användbart</w:t>
-      </w:r>
-      <w:r>
-        <w:rPr>
-          <w:rFonts w:ascii="Times New Roman" w:hAnsi="Times New Roman" w:cs="Times New Roman"/>
-        </w:rPr>
-        <w:t xml:space="preserve">. </w:t>
-      </w:r>
-      <w:r>
-        <w:rPr>
-          <w:rFonts w:ascii="Times New Roman" w:hAnsi="Times New Roman" w:cs="Times New Roman"/>
-        </w:rPr>
-        <w:t>Fluid G</w:t>
-      </w:r>
-      <w:r>
-        <w:rPr>
-          <w:rFonts w:ascii="Times New Roman" w:hAnsi="Times New Roman" w:cs="Times New Roman"/>
-        </w:rPr>
-        <w:t xml:space="preserve">rid är en teknik </w:t>
-      </w:r>
-      <w:r>
-        <w:rPr>
-          <w:rFonts w:ascii="Times New Roman" w:hAnsi="Times New Roman" w:cs="Times New Roman"/>
-        </w:rPr>
-        <w:t>vilken</w:t>
-      </w:r>
-      <w:r>
-        <w:rPr>
-          <w:rFonts w:ascii="Times New Roman" w:hAnsi="Times New Roman" w:cs="Times New Roman"/>
-        </w:rPr>
-        <w:t xml:space="preserve"> använder sig procentsatser istället för pixlar. Det ger en mer flexible layout där elementen förstoras eller förminskas relativt till skärmens s</w:t>
-      </w:r>
-      <w:r>
-        <w:rPr>
-          <w:rFonts w:ascii="Times New Roman" w:hAnsi="Times New Roman" w:cs="Times New Roman"/>
-        </w:rPr>
-        <w:t>torlek, eller i själva verket</w:t>
-      </w:r>
-      <w:r>
-        <w:rPr>
-          <w:rFonts w:ascii="Times New Roman" w:hAnsi="Times New Roman" w:cs="Times New Roman"/>
-        </w:rPr>
-        <w:t>,</w:t>
-      </w:r>
-      <w:r>
-        <w:rPr>
-          <w:rFonts w:ascii="Times New Roman" w:hAnsi="Times New Roman" w:cs="Times New Roman"/>
-        </w:rPr>
-        <w:t xml:space="preserve"> </w:t>
-      </w:r>
-      <w:r>
-        <w:rPr>
-          <w:rFonts w:ascii="Times New Roman" w:hAnsi="Times New Roman" w:cs="Times New Roman"/>
-        </w:rPr>
-        <w:t xml:space="preserve">relativt till storleken på webbläsaren. Om man vill att ett element skall täcka hela bredden på skärmen, sätts bredden till </w:t>
-      </w:r>
-      <w:r>
-        <w:rPr>
-          <w:rFonts w:ascii="Times New Roman" w:hAnsi="Times New Roman" w:cs="Times New Roman"/>
-        </w:rPr>
-        <w:t>100 %</w:t>
-      </w:r>
-      <w:r>
-        <w:rPr>
-          <w:rFonts w:ascii="Times New Roman" w:hAnsi="Times New Roman" w:cs="Times New Roman"/>
-        </w:rPr>
-        <w:t xml:space="preserve">, </w:t>
-      </w:r>
-      <w:r>
-        <w:rPr>
-          <w:rFonts w:ascii="Times New Roman" w:hAnsi="Times New Roman" w:cs="Times New Roman"/>
-        </w:rPr>
-        <w:t>en fjärd</w:t>
-      </w:r>
-      <w:r>
-        <w:rPr>
-          <w:rFonts w:ascii="Times New Roman" w:hAnsi="Times New Roman" w:cs="Times New Roman"/>
-        </w:rPr>
-        <w:t>e d</w:t>
-      </w:r>
-      <w:r>
-        <w:rPr>
-          <w:rFonts w:ascii="Times New Roman" w:hAnsi="Times New Roman" w:cs="Times New Roman"/>
-        </w:rPr>
-        <w:t xml:space="preserve">el av skärmen, </w:t>
-      </w:r>
-      <w:r>
-        <w:rPr>
-          <w:rFonts w:ascii="Times New Roman" w:hAnsi="Times New Roman" w:cs="Times New Roman"/>
-        </w:rPr>
-        <w:t>25 %</w:t>
-      </w:r>
-      <w:r>
-        <w:rPr>
-          <w:rFonts w:ascii="Times New Roman" w:hAnsi="Times New Roman" w:cs="Times New Roman"/>
-        </w:rPr>
-        <w:t xml:space="preserve"> osv. det gör att storleken på elementet endast</w:t>
-      </w:r>
-      <w:r>
-        <w:rPr>
-          <w:rFonts w:ascii="Times New Roman" w:hAnsi="Times New Roman" w:cs="Times New Roman"/>
-        </w:rPr>
-        <w:t xml:space="preserve"> ändras relativt till skärmen. </w:t>
-      </w:r>
-      <w:r>
-        <w:rPr>
-          <w:rFonts w:ascii="Times New Roman" w:hAnsi="Times New Roman" w:cs="Times New Roman"/>
-        </w:rPr>
-        <w:t>Ett sätt att räkna ut</w:t>
-      </w:r>
-      <w:r>
-        <w:rPr>
-          <w:rFonts w:ascii="Times New Roman" w:hAnsi="Times New Roman" w:cs="Times New Roman"/>
-        </w:rPr>
-        <w:t xml:space="preserve"> el</w:t>
-      </w:r>
-      <w:r>
-        <w:rPr>
-          <w:rFonts w:ascii="Times New Roman" w:hAnsi="Times New Roman" w:cs="Times New Roman"/>
-        </w:rPr>
-        <w:t>ementens storlek för att få en F</w:t>
-      </w:r>
-      <w:r>
-        <w:rPr>
-          <w:rFonts w:ascii="Times New Roman" w:hAnsi="Times New Roman" w:cs="Times New Roman"/>
-        </w:rPr>
-        <w:t xml:space="preserve">luid </w:t>
-      </w:r>
-      <w:r>
-        <w:rPr>
-          <w:rFonts w:ascii="Times New Roman" w:hAnsi="Times New Roman" w:cs="Times New Roman"/>
-        </w:rPr>
-        <w:t>Grid</w:t>
-      </w:r>
-      <w:r>
-        <w:rPr>
-          <w:rFonts w:ascii="Times New Roman" w:hAnsi="Times New Roman" w:cs="Times New Roman"/>
-        </w:rPr>
-        <w:t>, är att dividera pixlarna på elementet med pixlarna på sidans totala bredd, detta ger ett resultat i procent vilket gör att elementet anpassar sig beroende på sidans totala bredd. Den sidan man har skapat ser elementet relativt stor till skärmen som till andra skärmar.</w:t>
-      </w:r>
-    </w:p>
-    <w:p>
-      <w:pPr>
-        <w:rPr>
-          <w:rFonts w:ascii="Times New Roman" w:hAnsi="Times New Roman" w:cs="Times New Roman"/>
-        </w:rPr>
-      </w:pPr>
+        <w:t xml:space="preserve"> Grid</w:t>
+      </w:r>
     </w:p>
     <w:p>
       <w:pPr>
@@ -2113,20 +1955,299 @@
       <w:pPr>
         <w:rPr>
           <w:rFonts w:ascii="Times New Roman" w:hAnsi="Times New Roman" w:cs="Times New Roman"/>
+        </w:rPr>
+      </w:pPr>
+      <w:r>
+        <w:rPr>
+          <w:rFonts w:ascii="Times New Roman" w:hAnsi="Times New Roman" w:cs="Times New Roman"/>
+        </w:rPr>
+        <w:t xml:space="preserve">På en webbsida kan storleken </w:t>
+      </w:r>
+      <w:r>
+        <w:rPr>
+          <w:rFonts w:ascii="Times New Roman" w:hAnsi="Times New Roman" w:cs="Times New Roman"/>
+        </w:rPr>
+        <w:t xml:space="preserve">på </w:t>
+      </w:r>
+      <w:r>
+        <w:rPr>
+          <w:rFonts w:ascii="Times New Roman" w:hAnsi="Times New Roman" w:cs="Times New Roman"/>
+        </w:rPr>
+        <w:t>e</w:t>
+      </w:r>
+      <w:r>
+        <w:rPr>
+          <w:rFonts w:ascii="Times New Roman" w:hAnsi="Times New Roman" w:cs="Times New Roman"/>
+        </w:rPr>
+        <w:t>lement definieras i</w:t>
+      </w:r>
+      <w:r>
+        <w:rPr>
+          <w:rFonts w:ascii="Times New Roman" w:hAnsi="Times New Roman" w:cs="Times New Roman"/>
+        </w:rPr>
+        <w:t xml:space="preserve"> olika sä</w:t>
+      </w:r>
+      <w:r>
+        <w:rPr>
+          <w:rFonts w:ascii="Times New Roman" w:hAnsi="Times New Roman" w:cs="Times New Roman"/>
+        </w:rPr>
+        <w:t>tt. Ett vanligt sätt definiera element är med</w:t>
+      </w:r>
+      <w:r>
+        <w:rPr>
+          <w:rFonts w:ascii="Times New Roman" w:hAnsi="Times New Roman" w:cs="Times New Roman"/>
+        </w:rPr>
+        <w:t xml:space="preserve"> bredd eller höjd i pixlar. När det </w:t>
+      </w:r>
+      <w:r>
+        <w:rPr>
+          <w:rFonts w:ascii="Times New Roman" w:hAnsi="Times New Roman" w:cs="Times New Roman"/>
+        </w:rPr>
+        <w:t>definieras</w:t>
+      </w:r>
+      <w:r>
+        <w:rPr>
+          <w:rFonts w:ascii="Times New Roman" w:hAnsi="Times New Roman" w:cs="Times New Roman"/>
+        </w:rPr>
+        <w:t xml:space="preserve"> i pixlar be</w:t>
+      </w:r>
+      <w:r>
+        <w:rPr>
+          <w:rFonts w:ascii="Times New Roman" w:hAnsi="Times New Roman" w:cs="Times New Roman"/>
+        </w:rPr>
+        <w:t>tyder det</w:t>
+      </w:r>
+      <w:r>
+        <w:rPr>
+          <w:rFonts w:ascii="Times New Roman" w:hAnsi="Times New Roman" w:cs="Times New Roman"/>
+        </w:rPr>
+        <w:t xml:space="preserve"> att storleken på elementet är förutbestämd</w:t>
+      </w:r>
+      <w:r>
+        <w:rPr>
+          <w:rFonts w:ascii="Times New Roman" w:hAnsi="Times New Roman" w:cs="Times New Roman"/>
+        </w:rPr>
+        <w:t xml:space="preserve"> vare sig upplösning</w:t>
+      </w:r>
+      <w:r>
+        <w:rPr>
+          <w:rFonts w:ascii="Times New Roman" w:hAnsi="Times New Roman" w:cs="Times New Roman"/>
+        </w:rPr>
+        <w:t xml:space="preserve"> eller storlek </w:t>
+      </w:r>
+      <w:r>
+        <w:rPr>
+          <w:rFonts w:ascii="Times New Roman" w:hAnsi="Times New Roman" w:cs="Times New Roman"/>
+        </w:rPr>
+        <w:t xml:space="preserve">på skärm. I tidigare skede informerade webbutvecklare i vilken upplösning som </w:t>
+      </w:r>
+      <w:r>
+        <w:rPr>
+          <w:rFonts w:ascii="Times New Roman" w:hAnsi="Times New Roman" w:cs="Times New Roman"/>
+        </w:rPr>
+        <w:t>renderar</w:t>
+      </w:r>
+      <w:r>
+        <w:rPr>
+          <w:rFonts w:ascii="Times New Roman" w:hAnsi="Times New Roman" w:cs="Times New Roman"/>
+        </w:rPr>
+        <w:t xml:space="preserve"> </w:t>
+      </w:r>
+      <w:r>
+        <w:rPr>
+          <w:rFonts w:ascii="Times New Roman" w:hAnsi="Times New Roman" w:cs="Times New Roman"/>
+        </w:rPr>
+        <w:t xml:space="preserve">sidan på bästa sätt och </w:t>
+      </w:r>
+      <w:r>
+        <w:rPr>
+          <w:rFonts w:ascii="Times New Roman" w:hAnsi="Times New Roman" w:cs="Times New Roman"/>
+        </w:rPr>
+        <w:t>sedan var upp till användaren att ändra upplösning på skärmen som användes. I dagsläget finns många olika skärmar, och många olika alternativ till upplösning vilket gör en sida skapad för en fast</w:t>
+      </w:r>
+      <w:r>
+        <w:rPr>
+          <w:rFonts w:ascii="Times New Roman" w:hAnsi="Times New Roman" w:cs="Times New Roman"/>
+        </w:rPr>
+        <w:t xml:space="preserve"> upplösning inte </w:t>
+      </w:r>
+      <w:r>
+        <w:rPr>
+          <w:rFonts w:ascii="Times New Roman" w:hAnsi="Times New Roman" w:cs="Times New Roman"/>
+        </w:rPr>
+        <w:t xml:space="preserve">är </w:t>
+      </w:r>
+      <w:r>
+        <w:rPr>
+          <w:rFonts w:ascii="Times New Roman" w:hAnsi="Times New Roman" w:cs="Times New Roman"/>
+        </w:rPr>
+        <w:t>lika användbart</w:t>
+      </w:r>
+      <w:r>
+        <w:rPr>
+          <w:rFonts w:ascii="Times New Roman" w:hAnsi="Times New Roman" w:cs="Times New Roman"/>
+        </w:rPr>
+        <w:t xml:space="preserve">. </w:t>
+      </w:r>
+      <w:r>
+        <w:rPr>
+          <w:rFonts w:ascii="Times New Roman" w:hAnsi="Times New Roman" w:cs="Times New Roman"/>
+        </w:rPr>
+        <w:t>Fluid G</w:t>
+      </w:r>
+      <w:r>
+        <w:rPr>
+          <w:rFonts w:ascii="Times New Roman" w:hAnsi="Times New Roman" w:cs="Times New Roman"/>
+        </w:rPr>
+        <w:t xml:space="preserve">rid är en teknik </w:t>
+      </w:r>
+      <w:r>
+        <w:rPr>
+          <w:rFonts w:ascii="Times New Roman" w:hAnsi="Times New Roman" w:cs="Times New Roman"/>
+        </w:rPr>
+        <w:t>vilken</w:t>
+      </w:r>
+      <w:r>
+        <w:rPr>
+          <w:rFonts w:ascii="Times New Roman" w:hAnsi="Times New Roman" w:cs="Times New Roman"/>
+        </w:rPr>
+        <w:t xml:space="preserve"> använder sig procentsatser istället för pixlar. Det ger en mer flexible layout där elementen förstoras eller förminskas relativt till skärmens s</w:t>
+      </w:r>
+      <w:r>
+        <w:rPr>
+          <w:rFonts w:ascii="Times New Roman" w:hAnsi="Times New Roman" w:cs="Times New Roman"/>
+        </w:rPr>
+        <w:t>torlek, eller i själva verket</w:t>
+      </w:r>
+      <w:r>
+        <w:rPr>
+          <w:rFonts w:ascii="Times New Roman" w:hAnsi="Times New Roman" w:cs="Times New Roman"/>
+        </w:rPr>
+        <w:t>,</w:t>
+      </w:r>
+      <w:r>
+        <w:rPr>
+          <w:rFonts w:ascii="Times New Roman" w:hAnsi="Times New Roman" w:cs="Times New Roman"/>
+        </w:rPr>
+        <w:t xml:space="preserve"> </w:t>
+      </w:r>
+      <w:r>
+        <w:rPr>
+          <w:rFonts w:ascii="Times New Roman" w:hAnsi="Times New Roman" w:cs="Times New Roman"/>
+        </w:rPr>
+        <w:t xml:space="preserve">relativt till storleken på webbläsaren. Om man vill att ett element skall täcka hela bredden på skärmen, sätts bredden till </w:t>
+      </w:r>
+      <w:r>
+        <w:rPr>
+          <w:rFonts w:ascii="Times New Roman" w:hAnsi="Times New Roman" w:cs="Times New Roman"/>
+        </w:rPr>
+        <w:t>100 %</w:t>
+      </w:r>
+      <w:r>
+        <w:rPr>
+          <w:rFonts w:ascii="Times New Roman" w:hAnsi="Times New Roman" w:cs="Times New Roman"/>
+        </w:rPr>
+        <w:t xml:space="preserve">, </w:t>
+      </w:r>
+      <w:r>
+        <w:rPr>
+          <w:rFonts w:ascii="Times New Roman" w:hAnsi="Times New Roman" w:cs="Times New Roman"/>
+        </w:rPr>
+        <w:t>en fjärd</w:t>
+      </w:r>
+      <w:r>
+        <w:rPr>
+          <w:rFonts w:ascii="Times New Roman" w:hAnsi="Times New Roman" w:cs="Times New Roman"/>
+        </w:rPr>
+        <w:t>e d</w:t>
+      </w:r>
+      <w:r>
+        <w:rPr>
+          <w:rFonts w:ascii="Times New Roman" w:hAnsi="Times New Roman" w:cs="Times New Roman"/>
+        </w:rPr>
+        <w:t xml:space="preserve">el av skärmen, </w:t>
+      </w:r>
+      <w:r>
+        <w:rPr>
+          <w:rFonts w:ascii="Times New Roman" w:hAnsi="Times New Roman" w:cs="Times New Roman"/>
+        </w:rPr>
+        <w:t>25 %</w:t>
+      </w:r>
+      <w:r>
+        <w:rPr>
+          <w:rFonts w:ascii="Times New Roman" w:hAnsi="Times New Roman" w:cs="Times New Roman"/>
+        </w:rPr>
+        <w:t xml:space="preserve"> osv. det gör att storleken på elementet endast</w:t>
+      </w:r>
+      <w:r>
+        <w:rPr>
+          <w:rFonts w:ascii="Times New Roman" w:hAnsi="Times New Roman" w:cs="Times New Roman"/>
+        </w:rPr>
+        <w:t xml:space="preserve"> ändras relativt till skärmen. </w:t>
+      </w:r>
+      <w:r>
+        <w:rPr>
+          <w:rFonts w:ascii="Times New Roman" w:hAnsi="Times New Roman" w:cs="Times New Roman"/>
+        </w:rPr>
+        <w:t>Ett sätt att räkna ut</w:t>
+      </w:r>
+      <w:r>
+        <w:rPr>
+          <w:rFonts w:ascii="Times New Roman" w:hAnsi="Times New Roman" w:cs="Times New Roman"/>
+        </w:rPr>
+        <w:t xml:space="preserve"> el</w:t>
+      </w:r>
+      <w:r>
+        <w:rPr>
+          <w:rFonts w:ascii="Times New Roman" w:hAnsi="Times New Roman" w:cs="Times New Roman"/>
+        </w:rPr>
+        <w:t>ementens storlek för att få en F</w:t>
+      </w:r>
+      <w:r>
+        <w:rPr>
+          <w:rFonts w:ascii="Times New Roman" w:hAnsi="Times New Roman" w:cs="Times New Roman"/>
+        </w:rPr>
+        <w:t xml:space="preserve">luid </w:t>
+      </w:r>
+      <w:r>
+        <w:rPr>
+          <w:rFonts w:ascii="Times New Roman" w:hAnsi="Times New Roman" w:cs="Times New Roman"/>
+        </w:rPr>
+        <w:t>Grid</w:t>
+      </w:r>
+      <w:r>
+        <w:rPr>
+          <w:rFonts w:ascii="Times New Roman" w:hAnsi="Times New Roman" w:cs="Times New Roman"/>
+        </w:rPr>
+        <w:t>, är att dividera pixlarna på elementet med pixlarna på sidans totala bredd, detta ger ett resultat i procent vilket gör att elementet anpassar sig beroende på sidans totala bredd. Den sidan man har skapat ser elementet relativt stor till skärmen som till andra skärmar.</w:t>
+      </w:r>
+    </w:p>
+    <w:p>
+      <w:pPr>
+        <w:rPr>
+          <w:rFonts w:ascii="Times New Roman" w:hAnsi="Times New Roman" w:cs="Times New Roman"/>
+        </w:rPr>
+      </w:pPr>
+    </w:p>
+    <w:p>
+      <w:pPr>
+        <w:rPr>
+          <w:rFonts w:ascii="Times New Roman" w:hAnsi="Times New Roman" w:cs="Times New Roman"/>
           <w:b/>
           <w:sz w:val="28"/>
           <w:szCs w:val="28"/>
         </w:rPr>
       </w:pPr>
-      <w:r>
+    </w:p>
+    <w:p>
+      <w:pPr>
         <w:rPr>
           <w:rFonts w:ascii="Times New Roman" w:hAnsi="Times New Roman" w:cs="Times New Roman"/>
           <w:b/>
           <w:sz w:val="28"/>
           <w:szCs w:val="28"/>
         </w:rPr>
-        <w:t xml:space="preserve">1.4.2 </w:t>
-      </w:r>
+      </w:pPr>
       <w:r>
         <w:rPr>
           <w:rFonts w:ascii="Times New Roman" w:hAnsi="Times New Roman" w:cs="Times New Roman"/>
@@ -2134,7 +2255,7 @@
           <w:sz w:val="28"/>
           <w:szCs w:val="28"/>
         </w:rPr>
-        <w:t>Fluid I</w:t>
+        <w:t xml:space="preserve">1.4.2 </w:t>
       </w:r>
       <w:r>
         <w:rPr>
@@ -2143,267 +2264,17 @@
           <w:sz w:val="28"/>
           <w:szCs w:val="28"/>
         </w:rPr>
-        <w:t>mages</w:t>
-      </w:r>
-    </w:p>
-    <w:p>
-      <w:pPr>
+        <w:t>Fluid I</w:t>
+      </w:r>
+      <w:r>
         <w:rPr>
           <w:rFonts w:ascii="Times New Roman" w:hAnsi="Times New Roman" w:cs="Times New Roman"/>
           <w:b/>
           <w:sz w:val="28"/>
           <w:szCs w:val="28"/>
         </w:rPr>
-      </w:pPr>
-    </w:p>
-    <w:p>
-      <w:pPr>
-        <w:rPr>
-          <w:rFonts w:ascii="Times New Roman" w:hAnsi="Times New Roman" w:cs="Times New Roman"/>
-        </w:rPr>
-      </w:pPr>
-      <w:r>
-        <w:rPr>
-          <w:rFonts w:ascii="Times New Roman" w:hAnsi="Times New Roman" w:cs="Times New Roman"/>
-        </w:rPr>
-        <w:t>Fluid I</w:t>
-      </w:r>
-      <w:r>
-        <w:rPr>
-          <w:rFonts w:ascii="Times New Roman" w:hAnsi="Times New Roman" w:cs="Times New Roman"/>
-        </w:rPr>
         <w:t>mages</w:t>
       </w:r>
-      <w:r>
-        <w:rPr>
-          <w:rFonts w:ascii="Times New Roman" w:hAnsi="Times New Roman" w:cs="Times New Roman"/>
-        </w:rPr>
-        <w:t xml:space="preserve"> bygger på samma princip som Fluid G</w:t>
-      </w:r>
-      <w:r>
-        <w:rPr>
-          <w:rFonts w:ascii="Times New Roman" w:hAnsi="Times New Roman" w:cs="Times New Roman"/>
-        </w:rPr>
-        <w:t>rid, däremot är lösningen mer komp</w:t>
-      </w:r>
-      <w:r>
-        <w:rPr>
-          <w:rFonts w:ascii="Times New Roman" w:hAnsi="Times New Roman" w:cs="Times New Roman"/>
-        </w:rPr>
-        <w:t>lext då innefattar skalning av</w:t>
-      </w:r>
-      <w:r>
-        <w:rPr>
-          <w:rFonts w:ascii="Times New Roman" w:hAnsi="Times New Roman" w:cs="Times New Roman"/>
-        </w:rPr>
-        <w:t xml:space="preserve"> bilder.</w:t>
-      </w:r>
-      <w:r>
-        <w:rPr>
-          <w:rFonts w:ascii="Times New Roman" w:hAnsi="Times New Roman" w:cs="Times New Roman"/>
-        </w:rPr>
-        <w:t xml:space="preserve"> Om en bild skalas på fel sätt leder detta till</w:t>
-      </w:r>
-      <w:r>
-        <w:rPr>
-          <w:rFonts w:ascii="Times New Roman" w:hAnsi="Times New Roman" w:cs="Times New Roman"/>
-        </w:rPr>
-        <w:t xml:space="preserve"> att</w:t>
-      </w:r>
-      <w:r>
-        <w:rPr>
-          <w:rFonts w:ascii="Times New Roman" w:hAnsi="Times New Roman" w:cs="Times New Roman"/>
-        </w:rPr>
-        <w:t xml:space="preserve"> bilden ser för utsträckt eller för intryckt</w:t>
-      </w:r>
-      <w:r>
-        <w:rPr>
-          <w:rFonts w:ascii="Times New Roman" w:hAnsi="Times New Roman" w:cs="Times New Roman"/>
-        </w:rPr>
-        <w:t xml:space="preserve"> ut</w:t>
-      </w:r>
-      <w:r>
-        <w:rPr>
-          <w:rFonts w:ascii="Times New Roman" w:hAnsi="Times New Roman" w:cs="Times New Roman"/>
-        </w:rPr>
-        <w:t>, men om skalning inte görs så kan en bild i princip ta upp all plats på webbsidan och även försvinna ut i kanterna.</w:t>
-      </w:r>
-      <w:r>
-        <w:rPr>
-          <w:rFonts w:ascii="Times New Roman" w:hAnsi="Times New Roman" w:cs="Times New Roman"/>
-        </w:rPr>
-        <w:t xml:space="preserve"> Istället använder man sig av flexible hållare med en önskad storlek, därefter sätts bilden in med egenskapen ”max-width:</w:t>
-      </w:r>
-      <w:r>
-        <w:rPr>
-          <w:rFonts w:ascii="Times New Roman" w:hAnsi="Times New Roman" w:cs="Times New Roman"/>
-        </w:rPr>
-        <w:t>100 % “</w:t>
-      </w:r>
-      <w:r>
-        <w:rPr>
-          <w:rFonts w:ascii="Times New Roman" w:hAnsi="Times New Roman" w:cs="Times New Roman"/>
-        </w:rPr>
-        <w:t>. Genom att sätta egenskapen ”max-width:</w:t>
-      </w:r>
-      <w:r>
-        <w:rPr>
-          <w:rFonts w:ascii="Times New Roman" w:hAnsi="Times New Roman" w:cs="Times New Roman"/>
-        </w:rPr>
-        <w:t>100 % “</w:t>
-      </w:r>
-      <w:r>
-        <w:rPr>
-          <w:rFonts w:ascii="Times New Roman" w:hAnsi="Times New Roman" w:cs="Times New Roman"/>
-        </w:rPr>
-        <w:t xml:space="preserve"> på bilden, säger man att bilden bara får anpassa sig efter hållaren,</w:t>
-      </w:r>
-      <w:r>
-        <w:rPr>
-          <w:rFonts w:ascii="Times New Roman" w:hAnsi="Times New Roman" w:cs="Times New Roman"/>
-        </w:rPr>
-        <w:t xml:space="preserve"> samtidigt som den får</w:t>
-      </w:r>
-      <w:r>
-        <w:rPr>
-          <w:rFonts w:ascii="Times New Roman" w:hAnsi="Times New Roman" w:cs="Times New Roman"/>
-        </w:rPr>
-        <w:t xml:space="preserve"> en normal skalning när storleken på </w:t>
-      </w:r>
-      <w:r>
-        <w:rPr>
-          <w:rFonts w:ascii="Times New Roman" w:hAnsi="Times New Roman" w:cs="Times New Roman"/>
-        </w:rPr>
-        <w:t>webbläsaren</w:t>
-      </w:r>
-      <w:r>
-        <w:rPr>
-          <w:rFonts w:ascii="Times New Roman" w:hAnsi="Times New Roman" w:cs="Times New Roman"/>
-        </w:rPr>
-        <w:t xml:space="preserve"> minskar och hållaren krymper</w:t>
-      </w:r>
-      <w:r>
-        <w:rPr>
-          <w:rFonts w:ascii="Times New Roman" w:hAnsi="Times New Roman" w:cs="Times New Roman"/>
-        </w:rPr>
-        <w:t xml:space="preserve">, </w:t>
-      </w:r>
-      <w:r>
-        <w:rPr>
-          <w:rFonts w:ascii="Times New Roman" w:hAnsi="Times New Roman" w:cs="Times New Roman"/>
-        </w:rPr>
-        <w:t xml:space="preserve">vilket är </w:t>
-      </w:r>
-      <w:r>
-        <w:rPr>
-          <w:rFonts w:ascii="Times New Roman" w:hAnsi="Times New Roman" w:cs="Times New Roman"/>
-        </w:rPr>
-        <w:t>det är det width:</w:t>
-      </w:r>
-      <w:r>
-        <w:rPr>
-          <w:rFonts w:ascii="Times New Roman" w:hAnsi="Times New Roman" w:cs="Times New Roman"/>
-        </w:rPr>
-        <w:t>100 %</w:t>
-      </w:r>
-      <w:r>
-        <w:rPr>
-          <w:rFonts w:ascii="Times New Roman" w:hAnsi="Times New Roman" w:cs="Times New Roman"/>
-        </w:rPr>
-        <w:t xml:space="preserve"> gör. M</w:t>
-      </w:r>
-      <w:r>
-        <w:rPr>
-          <w:rFonts w:ascii="Times New Roman" w:hAnsi="Times New Roman" w:cs="Times New Roman"/>
-        </w:rPr>
-        <w:t>ax i ”max-width” ser till bil</w:t>
-      </w:r>
-      <w:r>
-        <w:rPr>
-          <w:rFonts w:ascii="Times New Roman" w:hAnsi="Times New Roman" w:cs="Times New Roman"/>
-        </w:rPr>
-        <w:t>den aldrig blir större än bildens</w:t>
-      </w:r>
-      <w:r>
-        <w:rPr>
-          <w:rFonts w:ascii="Times New Roman" w:hAnsi="Times New Roman" w:cs="Times New Roman"/>
-        </w:rPr>
-        <w:t xml:space="preserve"> verkliga storlek, vilket gör att </w:t>
-      </w:r>
-      <w:r>
-        <w:rPr>
-          <w:rFonts w:ascii="Times New Roman" w:hAnsi="Times New Roman" w:cs="Times New Roman"/>
-        </w:rPr>
-        <w:t>bilden får ett in zoomat intryck där,om det inte är vektor grafiska bilder, gör pixelkanterna synliga</w:t>
-      </w:r>
-      <w:r>
-        <w:rPr>
-          <w:rFonts w:ascii="Times New Roman" w:hAnsi="Times New Roman" w:cs="Times New Roman"/>
-        </w:rPr>
-        <w:t xml:space="preserve">. Däremot så kräver det oftast att man har en bild som är i </w:t>
-      </w:r>
-      <w:r>
-        <w:rPr>
-          <w:rFonts w:ascii="Times New Roman" w:hAnsi="Times New Roman" w:cs="Times New Roman"/>
-        </w:rPr>
-        <w:t xml:space="preserve">en </w:t>
-      </w:r>
-      <w:r>
-        <w:rPr>
-          <w:rFonts w:ascii="Times New Roman" w:hAnsi="Times New Roman" w:cs="Times New Roman"/>
-        </w:rPr>
-        <w:t xml:space="preserve">önskad storlek </w:t>
-      </w:r>
-      <w:r>
-        <w:rPr>
-          <w:rFonts w:ascii="Times New Roman" w:hAnsi="Times New Roman" w:cs="Times New Roman"/>
-        </w:rPr>
-        <w:t xml:space="preserve">redan </w:t>
-      </w:r>
-      <w:r>
-        <w:rPr>
-          <w:rFonts w:ascii="Times New Roman" w:hAnsi="Times New Roman" w:cs="Times New Roman"/>
-        </w:rPr>
-        <w:t xml:space="preserve">från början. Om man har en för liten bild kommer den inte att förstoras då den max kan vara </w:t>
-      </w:r>
-      <w:r>
-        <w:rPr>
-          <w:rFonts w:ascii="Times New Roman" w:hAnsi="Times New Roman" w:cs="Times New Roman"/>
-        </w:rPr>
-        <w:t>100 %</w:t>
-      </w:r>
-      <w:r>
-        <w:rPr>
-          <w:rFonts w:ascii="Times New Roman" w:hAnsi="Times New Roman" w:cs="Times New Roman"/>
-        </w:rPr>
-        <w:t xml:space="preserve"> av </w:t>
-      </w:r>
-      <w:r>
-        <w:rPr>
-          <w:rFonts w:ascii="Times New Roman" w:hAnsi="Times New Roman" w:cs="Times New Roman"/>
-        </w:rPr>
-        <w:t>bildens</w:t>
-      </w:r>
-      <w:r>
-        <w:rPr>
-          <w:rFonts w:ascii="Times New Roman" w:hAnsi="Times New Roman" w:cs="Times New Roman"/>
-        </w:rPr>
-        <w:t xml:space="preserve"> ursprungliga storlek.</w:t>
-      </w:r>
-    </w:p>
-    <w:p>
-      <w:pPr>
-        <w:rPr>
-          <w:rFonts w:ascii="Times New Roman" w:hAnsi="Times New Roman" w:cs="Times New Roman"/>
-        </w:rPr>
-      </w:pPr>
-    </w:p>
-    <w:p>
-      <w:pPr>
-        <w:rPr>
-          <w:rFonts w:ascii="Times New Roman" w:hAnsi="Times New Roman" w:cs="Times New Roman"/>
-        </w:rPr>
-      </w:pPr>
     </w:p>
     <w:p>
       <w:pPr>
@@ -2414,15 +2285,352 @@
           <w:szCs w:val="28"/>
         </w:rPr>
       </w:pPr>
-      <w:r>
+    </w:p>
+    <w:p>
+      <w:pPr>
+        <w:rPr>
+          <w:rFonts w:ascii="Times New Roman" w:hAnsi="Times New Roman" w:cs="Times New Roman"/>
+        </w:rPr>
+      </w:pPr>
+      <w:r>
+        <w:rPr>
+          <w:rFonts w:ascii="Times New Roman" w:hAnsi="Times New Roman" w:cs="Times New Roman"/>
+        </w:rPr>
+        <w:t>Fluid I</w:t>
+      </w:r>
+      <w:r>
+        <w:rPr>
+          <w:rFonts w:ascii="Times New Roman" w:hAnsi="Times New Roman" w:cs="Times New Roman"/>
+        </w:rPr>
+        <w:t>mages</w:t>
+      </w:r>
+      <w:r>
+        <w:rPr>
+          <w:rFonts w:ascii="Times New Roman" w:hAnsi="Times New Roman" w:cs="Times New Roman"/>
+        </w:rPr>
+        <w:t xml:space="preserve"> bygger på samma princip som Fluid G</w:t>
+      </w:r>
+      <w:r>
+        <w:rPr>
+          <w:rFonts w:ascii="Times New Roman" w:hAnsi="Times New Roman" w:cs="Times New Roman"/>
+        </w:rPr>
+        <w:t>rid, däremot är lösningen mer komp</w:t>
+      </w:r>
+      <w:r>
+        <w:rPr>
+          <w:rFonts w:ascii="Times New Roman" w:hAnsi="Times New Roman" w:cs="Times New Roman"/>
+        </w:rPr>
+        <w:t>lext då innefattar skalning av</w:t>
+      </w:r>
+      <w:r>
+        <w:rPr>
+          <w:rFonts w:ascii="Times New Roman" w:hAnsi="Times New Roman" w:cs="Times New Roman"/>
+        </w:rPr>
+        <w:t xml:space="preserve"> bilder.</w:t>
+      </w:r>
+      <w:r>
+        <w:rPr>
+          <w:rFonts w:ascii="Times New Roman" w:hAnsi="Times New Roman" w:cs="Times New Roman"/>
+        </w:rPr>
+        <w:t xml:space="preserve"> Om en bild skalas på fel sätt leder detta till</w:t>
+      </w:r>
+      <w:r>
+        <w:rPr>
+          <w:rFonts w:ascii="Times New Roman" w:hAnsi="Times New Roman" w:cs="Times New Roman"/>
+        </w:rPr>
+        <w:t xml:space="preserve"> att</w:t>
+      </w:r>
+      <w:r>
+        <w:rPr>
+          <w:rFonts w:ascii="Times New Roman" w:hAnsi="Times New Roman" w:cs="Times New Roman"/>
+        </w:rPr>
+        <w:t xml:space="preserve"> bilden ser för utsträckt eller för intryckt</w:t>
+      </w:r>
+      <w:r>
+        <w:rPr>
+          <w:rFonts w:ascii="Times New Roman" w:hAnsi="Times New Roman" w:cs="Times New Roman"/>
+        </w:rPr>
+        <w:t xml:space="preserve"> ut</w:t>
+      </w:r>
+      <w:r>
+        <w:rPr>
+          <w:rFonts w:ascii="Times New Roman" w:hAnsi="Times New Roman" w:cs="Times New Roman"/>
+        </w:rPr>
+        <w:t>, men om skalning inte görs så kan en bild i princip ta upp all plats på webbsidan och även försvinna ut i kanterna.</w:t>
+      </w:r>
+      <w:r>
+        <w:rPr>
+          <w:rFonts w:ascii="Times New Roman" w:hAnsi="Times New Roman" w:cs="Times New Roman"/>
+        </w:rPr>
+        <w:t xml:space="preserve"> Istället använder man sig av flexible hållare med en önskad storlek, därefter sätts bilden in med egenskapen ”max-width:</w:t>
+      </w:r>
+      <w:r>
+        <w:rPr>
+          <w:rFonts w:ascii="Times New Roman" w:hAnsi="Times New Roman" w:cs="Times New Roman"/>
+        </w:rPr>
+        <w:t>100 % “</w:t>
+      </w:r>
+      <w:r>
+        <w:rPr>
+          <w:rFonts w:ascii="Times New Roman" w:hAnsi="Times New Roman" w:cs="Times New Roman"/>
+        </w:rPr>
+        <w:t>. Genom att sätta egenskapen ”max-width:</w:t>
+      </w:r>
+      <w:r>
+        <w:rPr>
+          <w:rFonts w:ascii="Times New Roman" w:hAnsi="Times New Roman" w:cs="Times New Roman"/>
+        </w:rPr>
+        <w:t>100 % “</w:t>
+      </w:r>
+      <w:r>
+        <w:rPr>
+          <w:rFonts w:ascii="Times New Roman" w:hAnsi="Times New Roman" w:cs="Times New Roman"/>
+        </w:rPr>
+        <w:t xml:space="preserve"> på bilden, säger man att bilden bara får anpassa sig efter hållaren,</w:t>
+      </w:r>
+      <w:r>
+        <w:rPr>
+          <w:rFonts w:ascii="Times New Roman" w:hAnsi="Times New Roman" w:cs="Times New Roman"/>
+        </w:rPr>
+        <w:t xml:space="preserve"> samtidigt som den får</w:t>
+      </w:r>
+      <w:r>
+        <w:rPr>
+          <w:rFonts w:ascii="Times New Roman" w:hAnsi="Times New Roman" w:cs="Times New Roman"/>
+        </w:rPr>
+        <w:t xml:space="preserve"> en normal skalning när storleken på </w:t>
+      </w:r>
+      <w:r>
+        <w:rPr>
+          <w:rFonts w:ascii="Times New Roman" w:hAnsi="Times New Roman" w:cs="Times New Roman"/>
+        </w:rPr>
+        <w:t>webbläsaren</w:t>
+      </w:r>
+      <w:r>
+        <w:rPr>
+          <w:rFonts w:ascii="Times New Roman" w:hAnsi="Times New Roman" w:cs="Times New Roman"/>
+        </w:rPr>
+        <w:t xml:space="preserve"> minskar och hållaren krymper</w:t>
+      </w:r>
+      <w:r>
+        <w:rPr>
+          <w:rFonts w:ascii="Times New Roman" w:hAnsi="Times New Roman" w:cs="Times New Roman"/>
+        </w:rPr>
+        <w:t xml:space="preserve">, </w:t>
+      </w:r>
+      <w:r>
+        <w:rPr>
+          <w:rFonts w:ascii="Times New Roman" w:hAnsi="Times New Roman" w:cs="Times New Roman"/>
+        </w:rPr>
+        <w:t xml:space="preserve">vilket är </w:t>
+      </w:r>
+      <w:r>
+        <w:rPr>
+          <w:rFonts w:ascii="Times New Roman" w:hAnsi="Times New Roman" w:cs="Times New Roman"/>
+        </w:rPr>
+        <w:t>det är det width:</w:t>
+      </w:r>
+      <w:r>
+        <w:rPr>
+          <w:rFonts w:ascii="Times New Roman" w:hAnsi="Times New Roman" w:cs="Times New Roman"/>
+        </w:rPr>
+        <w:t>100 %</w:t>
+      </w:r>
+      <w:r>
+        <w:rPr>
+          <w:rFonts w:ascii="Times New Roman" w:hAnsi="Times New Roman" w:cs="Times New Roman"/>
+        </w:rPr>
+        <w:t xml:space="preserve"> gör. M</w:t>
+      </w:r>
+      <w:r>
+        <w:rPr>
+          <w:rFonts w:ascii="Times New Roman" w:hAnsi="Times New Roman" w:cs="Times New Roman"/>
+        </w:rPr>
+        <w:t>ax i ”max-</w:t>
+      </w:r>
+      <w:proofErr w:type="spellStart"/>
+      <w:r>
+        <w:rPr>
+          <w:rFonts w:ascii="Times New Roman" w:hAnsi="Times New Roman" w:cs="Times New Roman"/>
+        </w:rPr>
+        <w:t>width</w:t>
+      </w:r>
+      <w:proofErr w:type="spellEnd"/>
+      <w:r>
+        <w:rPr>
+          <w:rFonts w:ascii="Times New Roman" w:hAnsi="Times New Roman" w:cs="Times New Roman"/>
+        </w:rPr>
+        <w:t>” ser till bil</w:t>
+      </w:r>
+      <w:r>
+        <w:rPr>
+          <w:rFonts w:ascii="Times New Roman" w:hAnsi="Times New Roman" w:cs="Times New Roman"/>
+        </w:rPr>
+        <w:t>den aldrig blir större än bildens</w:t>
+      </w:r>
+      <w:r>
+        <w:rPr>
+          <w:rFonts w:ascii="Times New Roman" w:hAnsi="Times New Roman" w:cs="Times New Roman"/>
+        </w:rPr>
+        <w:t xml:space="preserve"> verkliga storlek, vilket gör att </w:t>
+      </w:r>
+      <w:r>
+        <w:rPr>
+          <w:rFonts w:ascii="Times New Roman" w:hAnsi="Times New Roman" w:cs="Times New Roman"/>
+        </w:rPr>
+        <w:t xml:space="preserve">bilden får ett in zoomat intryck </w:t>
+      </w:r>
+      <w:proofErr w:type="spellStart"/>
+      <w:proofErr w:type="gramStart"/>
+      <w:r>
+        <w:rPr>
+          <w:rFonts w:ascii="Times New Roman" w:hAnsi="Times New Roman" w:cs="Times New Roman"/>
+        </w:rPr>
+        <w:t>där,om</w:t>
+      </w:r>
+      <w:proofErr w:type="spellEnd"/>
+      <w:proofErr w:type="gramEnd"/>
+      <w:r>
+        <w:rPr>
+          <w:rFonts w:ascii="Times New Roman" w:hAnsi="Times New Roman" w:cs="Times New Roman"/>
+        </w:rPr>
+        <w:t xml:space="preserve"> det inte är vektor grafiska bilder, gör pixelkanterna synliga</w:t>
+      </w:r>
+      <w:r>
+        <w:rPr>
+          <w:rFonts w:ascii="Times New Roman" w:hAnsi="Times New Roman" w:cs="Times New Roman"/>
+        </w:rPr>
+        <w:t xml:space="preserve">. Däremot så kräver det oftast att man har en bild som är i </w:t>
+      </w:r>
+      <w:r>
+        <w:rPr>
+          <w:rFonts w:ascii="Times New Roman" w:hAnsi="Times New Roman" w:cs="Times New Roman"/>
+        </w:rPr>
+        <w:t xml:space="preserve">en </w:t>
+      </w:r>
+      <w:r>
+        <w:rPr>
+          <w:rFonts w:ascii="Times New Roman" w:hAnsi="Times New Roman" w:cs="Times New Roman"/>
+        </w:rPr>
+        <w:t xml:space="preserve">önskad storlek </w:t>
+      </w:r>
+      <w:r>
+        <w:rPr>
+          <w:rFonts w:ascii="Times New Roman" w:hAnsi="Times New Roman" w:cs="Times New Roman"/>
+        </w:rPr>
+        <w:t xml:space="preserve">redan </w:t>
+      </w:r>
+      <w:r>
+        <w:rPr>
+          <w:rFonts w:ascii="Times New Roman" w:hAnsi="Times New Roman" w:cs="Times New Roman"/>
+        </w:rPr>
+        <w:t xml:space="preserve">från början. Om man har en för liten bild kommer den inte att förstoras då den max kan vara </w:t>
+      </w:r>
+      <w:r>
+        <w:rPr>
+          <w:rFonts w:ascii="Times New Roman" w:hAnsi="Times New Roman" w:cs="Times New Roman"/>
+        </w:rPr>
+        <w:t>100 %</w:t>
+      </w:r>
+      <w:r>
+        <w:rPr>
+          <w:rFonts w:ascii="Times New Roman" w:hAnsi="Times New Roman" w:cs="Times New Roman"/>
+        </w:rPr>
+        <w:t xml:space="preserve"> av </w:t>
+      </w:r>
+      <w:r>
+        <w:rPr>
+          <w:rFonts w:ascii="Times New Roman" w:hAnsi="Times New Roman" w:cs="Times New Roman"/>
+        </w:rPr>
+        <w:t>bildens</w:t>
+      </w:r>
+      <w:r>
+        <w:rPr>
+          <w:rFonts w:ascii="Times New Roman" w:hAnsi="Times New Roman" w:cs="Times New Roman"/>
+        </w:rPr>
+        <w:t xml:space="preserve"> ursprungliga storlek.</w:t>
+      </w:r>
+    </w:p>
+    <w:p>
+      <w:pPr>
+        <w:rPr>
+          <w:rFonts w:ascii="Times New Roman" w:hAnsi="Times New Roman" w:cs="Times New Roman"/>
+        </w:rPr>
+      </w:pPr>
+    </w:p>
+    <w:p>
+      <w:pPr>
+        <w:rPr>
+          <w:rFonts w:ascii="Times New Roman" w:hAnsi="Times New Roman" w:cs="Times New Roman"/>
+        </w:rPr>
+      </w:pPr>
+    </w:p>
+    <w:p>
+      <w:pPr>
+        <w:rPr>
+          <w:rFonts w:ascii="Times New Roman" w:hAnsi="Times New Roman" w:cs="Times New Roman"/>
+        </w:rPr>
+      </w:pPr>
+    </w:p>
+    <w:p>
+      <w:pPr>
+        <w:rPr>
+          <w:rFonts w:ascii="Times New Roman" w:hAnsi="Times New Roman" w:cs="Times New Roman"/>
+        </w:rPr>
+      </w:pPr>
+    </w:p>
+    <w:p>
+      <w:pPr>
+        <w:rPr>
+          <w:rFonts w:ascii="Times New Roman" w:hAnsi="Times New Roman" w:cs="Times New Roman"/>
+        </w:rPr>
+      </w:pPr>
+    </w:p>
+    <w:p>
+      <w:pPr>
+        <w:rPr>
+          <w:rFonts w:ascii="Times New Roman" w:hAnsi="Times New Roman" w:cs="Times New Roman"/>
+        </w:rPr>
+      </w:pPr>
+    </w:p>
+    <w:p>
+      <w:pPr>
+        <w:rPr>
+          <w:rFonts w:ascii="Times New Roman" w:hAnsi="Times New Roman" w:cs="Times New Roman"/>
+        </w:rPr>
+      </w:pPr>
+    </w:p>
+    <w:p>
+      <w:pPr>
+        <w:rPr>
+          <w:rFonts w:ascii="Times New Roman" w:hAnsi="Times New Roman" w:cs="Times New Roman"/>
+        </w:rPr>
+      </w:pPr>
+    </w:p>
+    <w:p>
+      <w:pPr>
+        <w:rPr>
+          <w:rFonts w:ascii="Times New Roman" w:hAnsi="Times New Roman" w:cs="Times New Roman"/>
+        </w:rPr>
+      </w:pPr>
+    </w:p>
+    <w:p>
+      <w:pPr>
+        <w:rPr>
+          <w:rFonts w:ascii="Times New Roman" w:hAnsi="Times New Roman" w:cs="Times New Roman"/>
+        </w:rPr>
+      </w:pPr>
+    </w:p>
+    <w:p>
+      <w:pPr>
         <w:rPr>
           <w:rFonts w:ascii="Times New Roman" w:hAnsi="Times New Roman" w:cs="Times New Roman"/>
           <w:b/>
           <w:sz w:val="28"/>
           <w:szCs w:val="28"/>
         </w:rPr>
-        <w:t xml:space="preserve">1.4.2 </w:t>
-      </w:r>
+      </w:pPr>
+      <w:bookmarkStart w:id="0" w:name="_GoBack"/>
       <w:r>
         <w:rPr>
           <w:rFonts w:ascii="Times New Roman" w:hAnsi="Times New Roman" w:cs="Times New Roman"/>
@@ -2430,7 +2638,7 @@
           <w:sz w:val="28"/>
           <w:szCs w:val="28"/>
         </w:rPr>
-        <w:t>Media</w:t>
+        <w:t xml:space="preserve">1.4.2 </w:t>
       </w:r>
       <w:r>
         <w:rPr>
@@ -2439,7 +2647,7 @@
           <w:sz w:val="28"/>
           <w:szCs w:val="28"/>
         </w:rPr>
-        <w:t xml:space="preserve"> Q</w:t>
+        <w:t>Media</w:t>
       </w:r>
       <w:r>
         <w:rPr>
@@ -2448,199 +2656,1641 @@
           <w:sz w:val="28"/>
           <w:szCs w:val="28"/>
         </w:rPr>
-        <w:t>ueries</w:t>
-      </w:r>
-    </w:p>
-    <w:p>
-      <w:pPr>
-        <w:rPr>
-          <w:rFonts w:ascii="Times New Roman" w:hAnsi="Times New Roman" w:cs="Times New Roman"/>
+        <w:t xml:space="preserve"> </w:t>
+      </w:r>
+      <w:proofErr w:type="spellStart"/>
+      <w:r>
+        <w:rPr>
+          <w:rFonts w:ascii="Times New Roman" w:hAnsi="Times New Roman" w:cs="Times New Roman"/>
+          <w:b/>
           <w:sz w:val="28"/>
           <w:szCs w:val="28"/>
         </w:rPr>
-      </w:pPr>
-    </w:p>
-    <w:p>
-      <w:pPr>
-        <w:rPr>
-          <w:rFonts w:ascii="Times New Roman" w:hAnsi="Times New Roman" w:cs="Times New Roman"/>
-        </w:rPr>
-      </w:pPr>
-      <w:r>
-        <w:rPr>
-          <w:rFonts w:ascii="Times New Roman" w:hAnsi="Times New Roman" w:cs="Times New Roman"/>
-        </w:rPr>
-        <w:t xml:space="preserve">Sambandet mellan Fluid Grid och Fluid </w:t>
-      </w:r>
-      <w:r>
-        <w:rPr>
-          <w:rFonts w:ascii="Times New Roman" w:hAnsi="Times New Roman" w:cs="Times New Roman"/>
-        </w:rPr>
-        <w:t>Images skapar en responsiv sida</w:t>
-      </w:r>
-      <w:r>
-        <w:rPr>
-          <w:rFonts w:ascii="Times New Roman" w:hAnsi="Times New Roman" w:cs="Times New Roman"/>
-        </w:rPr>
-        <w:t xml:space="preserve"> där storleken på elementen i sidan renderas utifrån storleken på skärmen. Minskningen eller förstoringen av elemen</w:t>
-      </w:r>
-      <w:r>
-        <w:rPr>
-          <w:rFonts w:ascii="Times New Roman" w:hAnsi="Times New Roman" w:cs="Times New Roman"/>
-        </w:rPr>
-        <w:t xml:space="preserve">ten fungerar till en viss gräns, efter det, finns det en möjlighet att sidan antingen ser förstörd ut då element har kommit för nära varandra och skapar konflikter i design layouten, </w:t>
-      </w:r>
+        <w:t>Q</w:t>
+      </w:r>
+      <w:r>
+        <w:rPr>
+          <w:rFonts w:ascii="Times New Roman" w:hAnsi="Times New Roman" w:cs="Times New Roman"/>
+          <w:b/>
+          <w:sz w:val="28"/>
+          <w:szCs w:val="28"/>
+        </w:rPr>
+        <w:t>ueries</w:t>
+      </w:r>
+      <w:proofErr w:type="spellEnd"/>
+    </w:p>
+    <w:bookmarkEnd w:id="0"/>
+    <w:p>
+      <w:pPr>
+        <w:rPr>
+          <w:rFonts w:ascii="Times New Roman" w:hAnsi="Times New Roman" w:cs="Times New Roman"/>
+          <w:sz w:val="28"/>
+          <w:szCs w:val="28"/>
+        </w:rPr>
+      </w:pPr>
+    </w:p>
+    <w:p>
+      <w:pPr>
+        <w:rPr>
+          <w:rFonts w:ascii="Times New Roman" w:hAnsi="Times New Roman" w:cs="Times New Roman"/>
+        </w:rPr>
+      </w:pPr>
+      <w:r>
+        <w:rPr>
+          <w:rFonts w:ascii="Times New Roman" w:hAnsi="Times New Roman" w:cs="Times New Roman"/>
+        </w:rPr>
+        <w:t xml:space="preserve">Fluid Grid och Fluid </w:t>
+      </w:r>
+      <w:r>
+        <w:rPr>
+          <w:rFonts w:ascii="Times New Roman" w:hAnsi="Times New Roman" w:cs="Times New Roman"/>
+        </w:rPr>
+        <w:t>Images skapar tillsammans en del av en</w:t>
+      </w:r>
+      <w:r>
+        <w:rPr>
+          <w:rFonts w:ascii="Times New Roman" w:hAnsi="Times New Roman" w:cs="Times New Roman"/>
+        </w:rPr>
+        <w:t xml:space="preserve"> </w:t>
+      </w:r>
+      <w:proofErr w:type="spellStart"/>
+      <w:r>
+        <w:rPr>
+          <w:rFonts w:ascii="Times New Roman" w:hAnsi="Times New Roman" w:cs="Times New Roman"/>
+        </w:rPr>
+        <w:t>responsiv</w:t>
+      </w:r>
+      <w:proofErr w:type="spellEnd"/>
+      <w:r>
+        <w:rPr>
+          <w:rFonts w:ascii="Times New Roman" w:hAnsi="Times New Roman" w:cs="Times New Roman"/>
+        </w:rPr>
+        <w:t xml:space="preserve"> sida</w:t>
+      </w:r>
+      <w:r>
+        <w:rPr>
+          <w:rFonts w:ascii="Times New Roman" w:hAnsi="Times New Roman" w:cs="Times New Roman"/>
+        </w:rPr>
+        <w:t xml:space="preserve"> då</w:t>
+      </w:r>
+      <w:r>
+        <w:rPr>
+          <w:rFonts w:ascii="Times New Roman" w:hAnsi="Times New Roman" w:cs="Times New Roman"/>
+        </w:rPr>
+        <w:t xml:space="preserve"> storleken på elementen i sidan renderas utifrån storleken på skärmen. Minskningen eller förstoringen av elemen</w:t>
+      </w:r>
+      <w:r>
+        <w:rPr>
+          <w:rFonts w:ascii="Times New Roman" w:hAnsi="Times New Roman" w:cs="Times New Roman"/>
+        </w:rPr>
+        <w:t>ten</w:t>
+      </w:r>
+      <w:r>
+        <w:rPr>
+          <w:rFonts w:ascii="Times New Roman" w:hAnsi="Times New Roman" w:cs="Times New Roman"/>
+        </w:rPr>
+        <w:t xml:space="preserve"> fungerar däremot endast till en </w:t>
+      </w:r>
+      <w:r>
+        <w:rPr>
+          <w:rFonts w:ascii="Times New Roman" w:hAnsi="Times New Roman" w:cs="Times New Roman"/>
+        </w:rPr>
+        <w:t>viss gräns</w:t>
+      </w:r>
+      <w:r>
+        <w:rPr>
+          <w:rFonts w:ascii="Times New Roman" w:hAnsi="Times New Roman" w:cs="Times New Roman"/>
+        </w:rPr>
+        <w:t xml:space="preserve">. Är storleken på webläsaren </w:t>
+      </w:r>
+      <w:r>
+        <w:rPr>
+          <w:rFonts w:ascii="Times New Roman" w:hAnsi="Times New Roman" w:cs="Times New Roman"/>
+        </w:rPr>
+        <w:t xml:space="preserve">för </w:t>
+      </w:r>
+      <w:r>
+        <w:rPr>
+          <w:rFonts w:ascii="Times New Roman" w:hAnsi="Times New Roman" w:cs="Times New Roman"/>
+        </w:rPr>
+        <w:t xml:space="preserve">liten, finns risk </w:t>
+      </w:r>
+      <w:r>
+        <w:rPr>
+          <w:rFonts w:ascii="Times New Roman" w:hAnsi="Times New Roman" w:cs="Times New Roman"/>
+        </w:rPr>
+        <w:t xml:space="preserve">att </w:t>
+      </w:r>
+      <w:r>
+        <w:rPr>
+          <w:rFonts w:ascii="Times New Roman" w:hAnsi="Times New Roman" w:cs="Times New Roman"/>
+        </w:rPr>
+        <w:t xml:space="preserve">element </w:t>
+      </w:r>
+      <w:r>
+        <w:rPr>
+          <w:rFonts w:ascii="Times New Roman" w:hAnsi="Times New Roman" w:cs="Times New Roman"/>
+        </w:rPr>
+        <w:t>kommer för nära varandra</w:t>
+      </w:r>
+      <w:r>
+        <w:rPr>
+          <w:rFonts w:ascii="Times New Roman" w:hAnsi="Times New Roman" w:cs="Times New Roman"/>
+        </w:rPr>
+        <w:t xml:space="preserve"> </w:t>
+      </w:r>
+      <w:r>
+        <w:rPr>
+          <w:rFonts w:ascii="Times New Roman" w:hAnsi="Times New Roman" w:cs="Times New Roman"/>
+        </w:rPr>
+        <w:t xml:space="preserve">och </w:t>
+      </w:r>
+      <w:r>
+        <w:rPr>
+          <w:rFonts w:ascii="Times New Roman" w:hAnsi="Times New Roman" w:cs="Times New Roman"/>
+        </w:rPr>
+        <w:t>skapar konflikt</w:t>
+      </w:r>
+      <w:r>
+        <w:rPr>
+          <w:rFonts w:ascii="Times New Roman" w:hAnsi="Times New Roman" w:cs="Times New Roman"/>
+        </w:rPr>
+        <w:t xml:space="preserve"> i </w:t>
+      </w:r>
+      <w:r>
+        <w:rPr>
+          <w:rFonts w:ascii="Times New Roman" w:hAnsi="Times New Roman" w:cs="Times New Roman"/>
+        </w:rPr>
+        <w:t>layouten</w:t>
+      </w:r>
+      <w:r>
+        <w:rPr>
+          <w:rFonts w:ascii="Times New Roman" w:hAnsi="Times New Roman" w:cs="Times New Roman"/>
+        </w:rPr>
+        <w:t>,</w:t>
+      </w:r>
+      <w:r>
+        <w:rPr>
+          <w:rFonts w:ascii="Times New Roman" w:hAnsi="Times New Roman" w:cs="Times New Roman"/>
+        </w:rPr>
+        <w:t xml:space="preserve"> vilket gör att element hamnar på fel </w:t>
+      </w:r>
+      <w:r>
+        <w:rPr>
+          <w:rFonts w:ascii="Times New Roman" w:hAnsi="Times New Roman" w:cs="Times New Roman"/>
+        </w:rPr>
+        <w:t>ställen och ger en vy som designmässigt ser förstörd ut. Blir storleken på webläsaren</w:t>
+      </w:r>
+      <w:r>
+        <w:rPr>
+          <w:rFonts w:ascii="Times New Roman" w:hAnsi="Times New Roman" w:cs="Times New Roman"/>
+        </w:rPr>
+        <w:t xml:space="preserve"> för stor</w:t>
+      </w:r>
+      <w:r>
+        <w:rPr>
+          <w:rFonts w:ascii="Times New Roman" w:hAnsi="Times New Roman" w:cs="Times New Roman"/>
+        </w:rPr>
+        <w:t>,</w:t>
+      </w:r>
+      <w:r>
+        <w:rPr>
+          <w:rFonts w:ascii="Times New Roman" w:hAnsi="Times New Roman" w:cs="Times New Roman"/>
+        </w:rPr>
+        <w:t xml:space="preserve"> finns risk</w:t>
+      </w:r>
+      <w:r>
+        <w:rPr>
+          <w:rFonts w:ascii="Times New Roman" w:hAnsi="Times New Roman" w:cs="Times New Roman"/>
+        </w:rPr>
+        <w:t xml:space="preserve"> att </w:t>
+      </w:r>
+      <w:r>
+        <w:rPr>
+          <w:rFonts w:ascii="Times New Roman" w:hAnsi="Times New Roman" w:cs="Times New Roman"/>
+          <w:i/>
+        </w:rPr>
+        <w:t>max-</w:t>
+      </w:r>
+      <w:proofErr w:type="spellStart"/>
+      <w:r>
+        <w:rPr>
+          <w:rFonts w:ascii="Times New Roman" w:hAnsi="Times New Roman" w:cs="Times New Roman"/>
+          <w:i/>
+        </w:rPr>
+        <w:t>width</w:t>
+      </w:r>
+      <w:proofErr w:type="spellEnd"/>
+      <w:r>
+        <w:rPr>
+          <w:rFonts w:ascii="Times New Roman" w:hAnsi="Times New Roman" w:cs="Times New Roman"/>
+        </w:rPr>
+        <w:t xml:space="preserve"> </w:t>
+      </w:r>
+      <w:r>
+        <w:rPr>
+          <w:rFonts w:ascii="Times New Roman" w:hAnsi="Times New Roman" w:cs="Times New Roman"/>
+        </w:rPr>
+        <w:t>på bilderna uppnå</w:t>
+      </w:r>
+      <w:r>
+        <w:rPr>
+          <w:rFonts w:ascii="Times New Roman" w:hAnsi="Times New Roman" w:cs="Times New Roman"/>
+        </w:rPr>
+        <w:t>s och stannar i</w:t>
+      </w:r>
+      <w:r>
+        <w:rPr>
+          <w:rFonts w:ascii="Times New Roman" w:hAnsi="Times New Roman" w:cs="Times New Roman"/>
+        </w:rPr>
+        <w:t xml:space="preserve"> storlek medan andra element följer förstoringen hos </w:t>
+      </w:r>
+      <w:r>
+        <w:rPr>
+          <w:rFonts w:ascii="Times New Roman" w:hAnsi="Times New Roman" w:cs="Times New Roman"/>
+        </w:rPr>
+        <w:t>webbläsaren</w:t>
+      </w:r>
+      <w:r>
+        <w:rPr>
+          <w:rFonts w:ascii="Times New Roman" w:hAnsi="Times New Roman" w:cs="Times New Roman"/>
+        </w:rPr>
+        <w:t>, blir för stora och</w:t>
+      </w:r>
+      <w:r>
+        <w:rPr>
+          <w:rFonts w:ascii="Times New Roman" w:hAnsi="Times New Roman" w:cs="Times New Roman"/>
+        </w:rPr>
+        <w:t xml:space="preserve"> skapar en </w:t>
+      </w:r>
+      <w:r>
+        <w:rPr>
+          <w:rFonts w:ascii="Times New Roman" w:hAnsi="Times New Roman" w:cs="Times New Roman"/>
+        </w:rPr>
+        <w:t>osymmetri</w:t>
+      </w:r>
+      <w:r>
+        <w:rPr>
+          <w:rFonts w:ascii="Times New Roman" w:hAnsi="Times New Roman" w:cs="Times New Roman"/>
+        </w:rPr>
+        <w:t xml:space="preserve"> i layouten</w:t>
+      </w:r>
+      <w:r>
+        <w:rPr>
+          <w:rFonts w:ascii="Times New Roman" w:hAnsi="Times New Roman" w:cs="Times New Roman"/>
+        </w:rPr>
+        <w:t xml:space="preserve">. </w:t>
+      </w:r>
+      <w:r>
+        <w:rPr>
+          <w:rFonts w:ascii="Times New Roman" w:hAnsi="Times New Roman" w:cs="Times New Roman"/>
+        </w:rPr>
+        <w:t xml:space="preserve">Media </w:t>
+      </w:r>
+      <w:proofErr w:type="spellStart"/>
+      <w:r>
+        <w:rPr>
+          <w:rFonts w:ascii="Times New Roman" w:hAnsi="Times New Roman" w:cs="Times New Roman"/>
+        </w:rPr>
+        <w:t>Queries</w:t>
+      </w:r>
+      <w:proofErr w:type="spellEnd"/>
+      <w:r>
+        <w:rPr>
+          <w:rFonts w:ascii="Times New Roman" w:hAnsi="Times New Roman" w:cs="Times New Roman"/>
+        </w:rPr>
+        <w:t xml:space="preserve"> är en lösning som tillåter element att ha olika värden beroende på skärmstorlek.</w:t>
+      </w:r>
+    </w:p>
+    <w:p>
+      <w:pPr>
+        <w:rPr>
+          <w:rFonts w:ascii="Times New Roman" w:hAnsi="Times New Roman" w:cs="Times New Roman"/>
+        </w:rPr>
+      </w:pPr>
+    </w:p>
+    <w:p>
+      <w:pPr>
+        <w:rPr>
+          <w:rFonts w:ascii="Times New Roman" w:hAnsi="Times New Roman" w:cs="Times New Roman"/>
+        </w:rPr>
+      </w:pPr>
+      <w:r>
+        <w:rPr>
+          <w:rFonts w:ascii="Times New Roman" w:hAnsi="Times New Roman" w:cs="Times New Roman"/>
+        </w:rPr>
+        <w:t xml:space="preserve">Inom </w:t>
+      </w:r>
+      <w:proofErr w:type="spellStart"/>
+      <w:r>
+        <w:rPr>
+          <w:rFonts w:ascii="Times New Roman" w:hAnsi="Times New Roman" w:cs="Times New Roman"/>
+        </w:rPr>
+        <w:t>responsive</w:t>
+      </w:r>
+      <w:proofErr w:type="spellEnd"/>
+      <w:r>
+        <w:rPr>
+          <w:rFonts w:ascii="Times New Roman" w:hAnsi="Times New Roman" w:cs="Times New Roman"/>
+        </w:rPr>
+        <w:t xml:space="preserve"> web design är bredden och höjden</w:t>
+      </w:r>
+      <w:r>
+        <w:rPr>
+          <w:rFonts w:ascii="Times New Roman" w:hAnsi="Times New Roman" w:cs="Times New Roman"/>
+        </w:rPr>
+        <w:t xml:space="preserve"> viktiga egenskaper då de</w:t>
+      </w:r>
+      <w:r>
+        <w:rPr>
+          <w:rFonts w:ascii="Times New Roman" w:hAnsi="Times New Roman" w:cs="Times New Roman"/>
+        </w:rPr>
+        <w:t xml:space="preserve"> avgör hur mycket av en sida </w:t>
+      </w:r>
+      <w:r>
+        <w:rPr>
+          <w:rFonts w:ascii="Times New Roman" w:hAnsi="Times New Roman" w:cs="Times New Roman"/>
+        </w:rPr>
+        <w:t>skall synas på webläsarfönstret</w:t>
+      </w:r>
+      <w:r>
+        <w:rPr>
+          <w:rFonts w:ascii="Times New Roman" w:hAnsi="Times New Roman" w:cs="Times New Roman"/>
+        </w:rPr>
+        <w:t xml:space="preserve">.  </w:t>
+      </w:r>
+      <w:r>
+        <w:rPr>
+          <w:rFonts w:ascii="Times New Roman" w:hAnsi="Times New Roman" w:cs="Times New Roman"/>
+        </w:rPr>
+        <w:t xml:space="preserve">Media </w:t>
+      </w:r>
+      <w:proofErr w:type="spellStart"/>
+      <w:r>
+        <w:rPr>
+          <w:rFonts w:ascii="Times New Roman" w:hAnsi="Times New Roman" w:cs="Times New Roman"/>
+        </w:rPr>
+        <w:t>queries</w:t>
+      </w:r>
+      <w:proofErr w:type="spellEnd"/>
+      <w:r>
+        <w:rPr>
+          <w:rFonts w:ascii="Times New Roman" w:hAnsi="Times New Roman" w:cs="Times New Roman"/>
+        </w:rPr>
+        <w:t xml:space="preserve"> är</w:t>
+      </w:r>
+      <w:r>
+        <w:rPr>
+          <w:rFonts w:ascii="Times New Roman" w:hAnsi="Times New Roman" w:cs="Times New Roman"/>
+        </w:rPr>
+        <w:t xml:space="preserve"> anrop som görs i CSS filen, där man kollar antingen höjden och </w:t>
+      </w:r>
+      <w:r>
+        <w:rPr>
+          <w:rFonts w:ascii="Times New Roman" w:hAnsi="Times New Roman" w:cs="Times New Roman"/>
+        </w:rPr>
+        <w:t xml:space="preserve">eller bredden för att utföra nödvändiga ändringar i layouten för att upprätthålla en bra design. </w:t>
+      </w:r>
+      <w:r>
+        <w:rPr>
+          <w:rFonts w:ascii="Times New Roman" w:hAnsi="Times New Roman" w:cs="Times New Roman"/>
+        </w:rPr>
+        <w:t xml:space="preserve">Tillsammans med Fluid Grid och Fluid Image skapar Media </w:t>
+      </w:r>
+      <w:proofErr w:type="spellStart"/>
+      <w:r>
+        <w:rPr>
+          <w:rFonts w:ascii="Times New Roman" w:hAnsi="Times New Roman" w:cs="Times New Roman"/>
+        </w:rPr>
+        <w:t>Queries</w:t>
+      </w:r>
+      <w:proofErr w:type="spellEnd"/>
+      <w:r>
+        <w:rPr>
+          <w:rFonts w:ascii="Times New Roman" w:hAnsi="Times New Roman" w:cs="Times New Roman"/>
+        </w:rPr>
+        <w:t xml:space="preserve"> en </w:t>
+      </w:r>
+      <w:proofErr w:type="spellStart"/>
+      <w:r>
+        <w:rPr>
+          <w:rFonts w:ascii="Times New Roman" w:hAnsi="Times New Roman" w:cs="Times New Roman"/>
+        </w:rPr>
+        <w:t>responsiv</w:t>
+      </w:r>
+      <w:proofErr w:type="spellEnd"/>
+      <w:r>
+        <w:rPr>
+          <w:rFonts w:ascii="Times New Roman" w:hAnsi="Times New Roman" w:cs="Times New Roman"/>
+        </w:rPr>
+        <w:t xml:space="preserve"> web design.</w:t>
+      </w:r>
+      <w:r>
+        <w:rPr>
+          <w:rFonts w:ascii="Times New Roman" w:hAnsi="Times New Roman" w:cs="Times New Roman"/>
+        </w:rPr>
+        <w:t xml:space="preserve"> </w:t>
+      </w:r>
+    </w:p>
+    <w:p>
+      <w:pPr>
+        <w:rPr>
+          <w:rFonts w:ascii="Times New Roman" w:hAnsi="Times New Roman" w:cs="Times New Roman"/>
+        </w:rPr>
+      </w:pPr>
+    </w:p>
+    <w:p>
+      <w:pPr>
+        <w:rPr>
+          <w:rFonts w:ascii="Times New Roman" w:hAnsi="Times New Roman" w:cs="Times New Roman"/>
+        </w:rPr>
+      </w:pPr>
+      <w:r>
+        <w:rPr>
+          <w:rFonts w:ascii="Times New Roman" w:hAnsi="Times New Roman" w:cs="Times New Roman"/>
+        </w:rPr>
+        <w:t xml:space="preserve">Vid användning av fluid </w:t>
+      </w:r>
+      <w:proofErr w:type="spellStart"/>
+      <w:r>
+        <w:rPr>
+          <w:rFonts w:ascii="Times New Roman" w:hAnsi="Times New Roman" w:cs="Times New Roman"/>
+        </w:rPr>
+        <w:t>grid</w:t>
+      </w:r>
+      <w:proofErr w:type="spellEnd"/>
+      <w:r>
+        <w:rPr>
+          <w:rFonts w:ascii="Times New Roman" w:hAnsi="Times New Roman" w:cs="Times New Roman"/>
+        </w:rPr>
+        <w:t xml:space="preserve"> och fluid image sätts egenskaper hos element i procentform, </w:t>
+      </w:r>
+      <w:proofErr w:type="spellStart"/>
+      <w:r>
+        <w:rPr>
+          <w:rFonts w:ascii="Times New Roman" w:hAnsi="Times New Roman" w:cs="Times New Roman"/>
+        </w:rPr>
+        <w:t>t.ex</w:t>
+      </w:r>
+      <w:proofErr w:type="spellEnd"/>
+      <w:r>
+        <w:rPr>
+          <w:rFonts w:ascii="Times New Roman" w:hAnsi="Times New Roman" w:cs="Times New Roman"/>
+        </w:rPr>
+        <w:t xml:space="preserve"> </w:t>
+      </w:r>
+      <w:proofErr w:type="gramStart"/>
+      <w:r>
+        <w:rPr>
+          <w:rFonts w:ascii="Times New Roman" w:hAnsi="Times New Roman" w:cs="Times New Roman"/>
+        </w:rPr>
+        <w:t>5</w:t>
+      </w:r>
+      <w:r>
+        <w:rPr>
+          <w:rFonts w:ascii="Times New Roman" w:hAnsi="Times New Roman" w:cs="Times New Roman"/>
+        </w:rPr>
+        <w:t>0%</w:t>
+      </w:r>
+      <w:proofErr w:type="gramEnd"/>
+      <w:r>
+        <w:rPr>
+          <w:rFonts w:ascii="Times New Roman" w:hAnsi="Times New Roman" w:cs="Times New Roman"/>
+        </w:rPr>
+        <w:t>. C</w:t>
+      </w:r>
+      <w:r>
+        <w:rPr>
+          <w:rFonts w:ascii="Times New Roman" w:hAnsi="Times New Roman" w:cs="Times New Roman"/>
+        </w:rPr>
+        <w:t>entreras rutan, blir resultatet en ruta</w:t>
+      </w:r>
+      <w:r>
+        <w:rPr>
+          <w:rFonts w:ascii="Times New Roman" w:hAnsi="Times New Roman" w:cs="Times New Roman"/>
+        </w:rPr>
+        <w:t xml:space="preserve"> i mitten av skärmen som täcker </w:t>
+      </w:r>
+      <w:proofErr w:type="gramStart"/>
+      <w:r>
+        <w:rPr>
+          <w:rFonts w:ascii="Times New Roman" w:hAnsi="Times New Roman" w:cs="Times New Roman"/>
+        </w:rPr>
+        <w:t>50%</w:t>
+      </w:r>
+      <w:proofErr w:type="gramEnd"/>
+      <w:r>
+        <w:rPr>
+          <w:rFonts w:ascii="Times New Roman" w:hAnsi="Times New Roman" w:cs="Times New Roman"/>
+        </w:rPr>
+        <w:t xml:space="preserve"> och har 25% utrymme på var</w:t>
+      </w:r>
+      <w:r>
+        <w:rPr>
+          <w:rFonts w:ascii="Times New Roman" w:hAnsi="Times New Roman" w:cs="Times New Roman"/>
+        </w:rPr>
+        <w:t xml:space="preserve"> sida. </w:t>
+      </w:r>
+      <w:r>
+        <w:rPr>
+          <w:rFonts w:ascii="Times New Roman" w:hAnsi="Times New Roman" w:cs="Times New Roman"/>
+        </w:rPr>
+        <w:t>Det</w:t>
+      </w:r>
+      <w:r>
+        <w:rPr>
+          <w:rFonts w:ascii="Times New Roman" w:hAnsi="Times New Roman" w:cs="Times New Roman"/>
+        </w:rPr>
+        <w:t>ta</w:t>
+      </w:r>
+      <w:r>
+        <w:rPr>
+          <w:rFonts w:ascii="Times New Roman" w:hAnsi="Times New Roman" w:cs="Times New Roman"/>
+        </w:rPr>
+        <w:t xml:space="preserve"> ger en bra design för skrivbordskärmar, men</w:t>
+      </w:r>
+      <w:r>
+        <w:rPr>
+          <w:rFonts w:ascii="Times New Roman" w:hAnsi="Times New Roman" w:cs="Times New Roman"/>
+        </w:rPr>
+        <w:t xml:space="preserve"> är inte nödvändigtvis en bra design för mobilskärmar.</w:t>
+      </w:r>
+      <w:r>
+        <w:rPr>
+          <w:rFonts w:ascii="Times New Roman" w:hAnsi="Times New Roman" w:cs="Times New Roman"/>
+        </w:rPr>
+        <w:t xml:space="preserve"> </w:t>
+      </w:r>
+      <w:proofErr w:type="gramStart"/>
+      <w:r>
+        <w:rPr>
+          <w:rFonts w:ascii="Times New Roman" w:hAnsi="Times New Roman" w:cs="Times New Roman"/>
+        </w:rPr>
+        <w:t>50%</w:t>
+      </w:r>
+      <w:proofErr w:type="gramEnd"/>
+      <w:r>
+        <w:rPr>
+          <w:rFonts w:ascii="Times New Roman" w:hAnsi="Times New Roman" w:cs="Times New Roman"/>
+        </w:rPr>
+        <w:t xml:space="preserve"> </w:t>
+      </w:r>
+      <w:r>
+        <w:rPr>
+          <w:rFonts w:ascii="Times New Roman" w:hAnsi="Times New Roman" w:cs="Times New Roman"/>
+        </w:rPr>
+        <w:t>av en mobilskärm som går till spillo åt kanter för den centrerade rutan är mycket med tanke på hur kompakt information på en mobilsida är.</w:t>
+      </w:r>
+      <w:r>
+        <w:rPr>
+          <w:rFonts w:ascii="Times New Roman" w:hAnsi="Times New Roman" w:cs="Times New Roman"/>
+        </w:rPr>
+        <w:t xml:space="preserve"> </w:t>
+      </w:r>
+      <w:proofErr w:type="gramStart"/>
+      <w:r>
+        <w:rPr>
+          <w:rFonts w:ascii="Times New Roman" w:hAnsi="Times New Roman" w:cs="Times New Roman"/>
+        </w:rPr>
+        <w:t>Därav</w:t>
+      </w:r>
+      <w:proofErr w:type="gramEnd"/>
+      <w:r>
+        <w:rPr>
+          <w:rFonts w:ascii="Times New Roman" w:hAnsi="Times New Roman" w:cs="Times New Roman"/>
+        </w:rPr>
+        <w:t xml:space="preserve"> en</w:t>
+      </w:r>
+      <w:r>
+        <w:rPr>
+          <w:rFonts w:ascii="Times New Roman" w:hAnsi="Times New Roman" w:cs="Times New Roman"/>
+        </w:rPr>
+        <w:t xml:space="preserve"> förs</w:t>
+      </w:r>
+      <w:r>
+        <w:rPr>
+          <w:rFonts w:ascii="Times New Roman" w:hAnsi="Times New Roman" w:cs="Times New Roman"/>
+        </w:rPr>
+        <w:t>ämring på design</w:t>
+      </w:r>
+      <w:r>
+        <w:rPr>
+          <w:rFonts w:ascii="Times New Roman" w:hAnsi="Times New Roman" w:cs="Times New Roman"/>
+        </w:rPr>
+        <w:t xml:space="preserve"> o</w:t>
+      </w:r>
+      <w:r>
+        <w:rPr>
+          <w:rFonts w:ascii="Times New Roman" w:hAnsi="Times New Roman" w:cs="Times New Roman"/>
+        </w:rPr>
+        <w:t>ch användbarhet</w:t>
+      </w:r>
+      <w:r>
+        <w:rPr>
+          <w:rFonts w:ascii="Times New Roman" w:hAnsi="Times New Roman" w:cs="Times New Roman"/>
+        </w:rPr>
+        <w:t xml:space="preserve"> när den ses ifrån mobilen.</w:t>
+      </w:r>
+    </w:p>
+    <w:p>
+      <w:pPr>
+        <w:rPr>
+          <w:rFonts w:ascii="Times New Roman" w:hAnsi="Times New Roman" w:cs="Times New Roman"/>
+        </w:rPr>
+      </w:pPr>
+    </w:p>
+    <w:p>
+      <w:pPr>
+        <w:rPr>
+          <w:rFonts w:ascii="Times New Roman" w:hAnsi="Times New Roman" w:cs="Times New Roman"/>
+        </w:rPr>
+      </w:pPr>
+      <w:r>
+        <w:rPr>
+          <w:rFonts w:ascii="Times New Roman" w:hAnsi="Times New Roman" w:cs="Times New Roman"/>
+          <w:noProof/>
+          <w:lang w:eastAsia="sv-SE"/>
+        </w:rPr>
+        <w:drawing>
+          <wp:inline distT="0" distB="0" distL="0" distR="0" wp14:anchorId="09741036" wp14:editId="6C72CA45">
+            <wp:extent cx="3291840" cy="1541417"/>
+            <wp:effectExtent l="19050" t="0" r="22860" b="516255"/>
+            <wp:docPr id="3" name="Picture 3" descr="C:\Users\eduardo.castaneda\Documents\Code\randomhtml\stor.png"/>
+            <wp:cNvGraphicFramePr>
+              <a:graphicFrameLocks xmlns:a="http://schemas.openxmlformats.org/drawingml/2006/main" noChangeAspect="1"/>
+            </wp:cNvGraphicFramePr>
+            <a:graphic xmlns:a="http://schemas.openxmlformats.org/drawingml/2006/main">
+              <a:graphicData uri="http://schemas.openxmlformats.org/drawingml/2006/picture">
+                <pic:pic xmlns:pic="http://schemas.openxmlformats.org/drawingml/2006/picture">
+                  <pic:nvPicPr>
+                    <pic:cNvPr id="0" name="Picture 3" descr="C:\Users\eduardo.castaneda\Documents\Code\randomhtml\stor.png"/>
+                    <pic:cNvPicPr>
+                      <a:picLocks noChangeAspect="1" noChangeArrowheads="1"/>
+                    </pic:cNvPicPr>
+                  </pic:nvPicPr>
+                  <pic:blipFill>
+                    <a:blip r:embed="rId6">
+                      <a:extLst>
+                        <a:ext uri="{28A0092B-C50C-407E-A947-70E740481C1C}">
+                          <a14:useLocalDpi xmlns:a14="http://schemas.microsoft.com/office/drawing/2010/main" val="0"/>
+                        </a:ext>
+                      </a:extLst>
+                    </a:blip>
+                    <a:srcRect/>
+                    <a:stretch>
+                      <a:fillRect/>
+                    </a:stretch>
+                  </pic:blipFill>
+                  <pic:spPr bwMode="auto">
+                    <a:xfrm>
+                      <a:off x="0" y="0"/>
+                      <a:ext cx="3291840" cy="1541417"/>
+                    </a:xfrm>
+                    <a:prstGeom prst="roundRect">
+                      <a:avLst>
+                        <a:gd name="adj" fmla="val 8594"/>
+                      </a:avLst>
+                    </a:prstGeom>
+                    <a:solidFill>
+                      <a:srgbClr val="FFFFFF">
+                        <a:shade val="85000"/>
+                      </a:srgbClr>
+                    </a:solidFill>
+                    <a:ln>
+                      <a:noFill/>
+                    </a:ln>
+                    <a:effectLst>
+                      <a:reflection blurRad="12700" stA="38000" endPos="28000" dist="5000" dir="5400000" sy="-100000" algn="bl" rotWithShape="0"/>
+                    </a:effectLst>
+                  </pic:spPr>
+                </pic:pic>
+              </a:graphicData>
+            </a:graphic>
+          </wp:inline>
+        </w:drawing>
+      </w:r>
+      <w:r>
+        <w:rPr>
+          <w:rFonts w:ascii="Times New Roman" w:hAnsi="Times New Roman" w:cs="Times New Roman"/>
+        </w:rPr>
+        <w:t xml:space="preserve">   </w:t>
+      </w:r>
+      <w:r>
+        <w:rPr>
+          <w:rFonts w:ascii="Times New Roman" w:hAnsi="Times New Roman" w:cs="Times New Roman"/>
+        </w:rPr>
+        <w:t xml:space="preserve">                     </w:t>
+      </w:r>
+      <w:r>
+        <w:rPr>
+          <w:rFonts w:ascii="Times New Roman" w:hAnsi="Times New Roman" w:cs="Times New Roman"/>
+        </w:rPr>
+        <w:t xml:space="preserve"> </w:t>
+      </w:r>
+      <w:r>
+        <w:rPr>
+          <w:rFonts w:ascii="Times New Roman" w:hAnsi="Times New Roman" w:cs="Times New Roman"/>
+          <w:noProof/>
+          <w:lang w:eastAsia="sv-SE"/>
+        </w:rPr>
+        <w:drawing>
+          <wp:inline distT="0" distB="0" distL="0" distR="0" wp14:anchorId="6128CC9D" wp14:editId="011DE784">
+            <wp:extent cx="987349" cy="1752600"/>
+            <wp:effectExtent l="19050" t="0" r="22860" b="571500"/>
+            <wp:docPr id="4" name="Picture 4" descr="C:\Users\eduardo.castaneda\Documents\Code\randomhtml\liten.png"/>
+            <wp:cNvGraphicFramePr>
+              <a:graphicFrameLocks xmlns:a="http://schemas.openxmlformats.org/drawingml/2006/main" noChangeAspect="1"/>
+            </wp:cNvGraphicFramePr>
+            <a:graphic xmlns:a="http://schemas.openxmlformats.org/drawingml/2006/main">
+              <a:graphicData uri="http://schemas.openxmlformats.org/drawingml/2006/picture">
+                <pic:pic xmlns:pic="http://schemas.openxmlformats.org/drawingml/2006/picture">
+                  <pic:nvPicPr>
+                    <pic:cNvPr id="0" name="Picture 4" descr="C:\Users\eduardo.castaneda\Documents\Code\randomhtml\liten.png"/>
+                    <pic:cNvPicPr>
+                      <a:picLocks noChangeAspect="1" noChangeArrowheads="1"/>
+                    </pic:cNvPicPr>
+                  </pic:nvPicPr>
+                  <pic:blipFill>
+                    <a:blip r:embed="rId7">
+                      <a:extLst>
+                        <a:ext uri="{28A0092B-C50C-407E-A947-70E740481C1C}">
+                          <a14:useLocalDpi xmlns:a14="http://schemas.microsoft.com/office/drawing/2010/main" val="0"/>
+                        </a:ext>
+                      </a:extLst>
+                    </a:blip>
+                    <a:srcRect/>
+                    <a:stretch>
+                      <a:fillRect/>
+                    </a:stretch>
+                  </pic:blipFill>
+                  <pic:spPr bwMode="auto">
+                    <a:xfrm>
+                      <a:off x="0" y="0"/>
+                      <a:ext cx="987349" cy="1752600"/>
+                    </a:xfrm>
+                    <a:prstGeom prst="roundRect">
+                      <a:avLst>
+                        <a:gd name="adj" fmla="val 8594"/>
+                      </a:avLst>
+                    </a:prstGeom>
+                    <a:solidFill>
+                      <a:srgbClr val="FFFFFF">
+                        <a:shade val="85000"/>
+                      </a:srgbClr>
+                    </a:solidFill>
+                    <a:ln>
+                      <a:noFill/>
+                    </a:ln>
+                    <a:effectLst>
+                      <a:reflection blurRad="12700" stA="38000" endPos="28000" dist="5000" dir="5400000" sy="-100000" algn="bl" rotWithShape="0"/>
+                    </a:effectLst>
+                  </pic:spPr>
+                </pic:pic>
+              </a:graphicData>
+            </a:graphic>
+          </wp:inline>
+        </w:drawing>
+      </w:r>
+    </w:p>
+    <w:p>
+      <w:pPr>
+        <w:rPr>
+          <w:rFonts w:ascii="Times New Roman" w:hAnsi="Times New Roman" w:cs="Times New Roman"/>
+        </w:rPr>
+      </w:pPr>
+    </w:p>
+    <w:p>
+      <w:pPr>
+        <w:rPr>
+          <w:rFonts w:ascii="Times New Roman" w:hAnsi="Times New Roman" w:cs="Times New Roman"/>
+        </w:rPr>
+      </w:pPr>
+      <w:r>
+        <w:rPr>
+          <w:rFonts w:ascii="Times New Roman" w:hAnsi="Times New Roman" w:cs="Times New Roman"/>
+        </w:rPr>
+        <w:t>Denna design ha</w:t>
+      </w:r>
+      <w:r>
+        <w:rPr>
+          <w:rFonts w:ascii="Times New Roman" w:hAnsi="Times New Roman" w:cs="Times New Roman"/>
+        </w:rPr>
+        <w:t>r endast en ruta med egenskaperna</w:t>
+      </w:r>
+      <w:r>
+        <w:rPr>
+          <w:rFonts w:ascii="Times New Roman" w:hAnsi="Times New Roman" w:cs="Times New Roman"/>
+        </w:rPr>
+        <w:t>:</w:t>
+      </w:r>
+    </w:p>
+    <w:p>
+      <w:pPr>
+        <w:rPr>
+          <w:rFonts w:ascii="Times New Roman" w:hAnsi="Times New Roman" w:cs="Times New Roman"/>
+          <w:i/>
+        </w:rPr>
+      </w:pPr>
+    </w:p>
+    <w:p>
+      <w:pPr>
+        <w:rPr>
+          <w:rFonts w:ascii="Times New Roman" w:hAnsi="Times New Roman" w:cs="Times New Roman"/>
+          <w:i/>
+          <w:lang w:val="en-US"/>
+        </w:rPr>
+      </w:pPr>
+      <w:proofErr w:type="gramStart"/>
+      <w:r>
+        <w:rPr>
+          <w:rFonts w:ascii="Times New Roman" w:hAnsi="Times New Roman" w:cs="Times New Roman"/>
+          <w:i/>
+          <w:lang w:val="en-US"/>
+        </w:rPr>
+        <w:t>div</w:t>
+      </w:r>
+      <w:proofErr w:type="gramEnd"/>
+      <w:r>
+        <w:rPr>
+          <w:rFonts w:ascii="Times New Roman" w:hAnsi="Times New Roman" w:cs="Times New Roman"/>
+          <w:i/>
+          <w:lang w:val="en-US"/>
+        </w:rPr>
+        <w:t xml:space="preserve"> {</w:t>
+      </w:r>
+    </w:p>
+    <w:p>
+      <w:pPr>
+        <w:rPr>
+          <w:rFonts w:ascii="Times New Roman" w:hAnsi="Times New Roman" w:cs="Times New Roman"/>
+          <w:i/>
+          <w:lang w:val="en-US"/>
+        </w:rPr>
+      </w:pPr>
+      <w:r>
+        <w:rPr>
+          <w:rFonts w:ascii="Times New Roman" w:hAnsi="Times New Roman" w:cs="Times New Roman"/>
+          <w:i/>
+          <w:lang w:val="en-US"/>
+        </w:rPr>
+        <w:tab/>
+      </w:r>
+      <w:proofErr w:type="gramStart"/>
+      <w:r>
+        <w:rPr>
+          <w:rFonts w:ascii="Times New Roman" w:hAnsi="Times New Roman" w:cs="Times New Roman"/>
+          <w:i/>
+          <w:lang w:val="en-US"/>
+        </w:rPr>
+        <w:t>margin</w:t>
+      </w:r>
+      <w:proofErr w:type="gramEnd"/>
+      <w:r>
+        <w:rPr>
+          <w:rFonts w:ascii="Times New Roman" w:hAnsi="Times New Roman" w:cs="Times New Roman"/>
+          <w:i/>
+          <w:lang w:val="en-US"/>
+        </w:rPr>
+        <w:t>: 0 auto;</w:t>
+      </w:r>
+    </w:p>
+    <w:p>
+      <w:pPr>
+        <w:rPr>
+          <w:rFonts w:ascii="Times New Roman" w:hAnsi="Times New Roman" w:cs="Times New Roman"/>
+          <w:i/>
+          <w:lang w:val="en-US"/>
+        </w:rPr>
+      </w:pPr>
+      <w:r>
+        <w:rPr>
+          <w:rFonts w:ascii="Times New Roman" w:hAnsi="Times New Roman" w:cs="Times New Roman"/>
+          <w:i/>
+          <w:lang w:val="en-US"/>
+        </w:rPr>
+        <w:tab/>
+      </w:r>
+      <w:proofErr w:type="gramStart"/>
+      <w:r>
+        <w:rPr>
+          <w:rFonts w:ascii="Times New Roman" w:hAnsi="Times New Roman" w:cs="Times New Roman"/>
+          <w:i/>
+          <w:lang w:val="en-US"/>
+        </w:rPr>
+        <w:t>width:</w:t>
+      </w:r>
+      <w:proofErr w:type="gramEnd"/>
+      <w:r>
+        <w:rPr>
+          <w:rFonts w:ascii="Times New Roman" w:hAnsi="Times New Roman" w:cs="Times New Roman"/>
+          <w:i/>
+          <w:lang w:val="en-US"/>
+        </w:rPr>
+        <w:t>50%;</w:t>
+      </w:r>
+    </w:p>
+    <w:p>
+      <w:pPr>
+        <w:rPr>
+          <w:rFonts w:ascii="Times New Roman" w:hAnsi="Times New Roman" w:cs="Times New Roman"/>
+          <w:i/>
+          <w:lang w:val="en-US"/>
+        </w:rPr>
+      </w:pPr>
+      <w:r>
+        <w:rPr>
+          <w:rFonts w:ascii="Times New Roman" w:hAnsi="Times New Roman" w:cs="Times New Roman"/>
+          <w:i/>
+          <w:lang w:val="en-US"/>
+        </w:rPr>
+        <w:tab/>
+      </w:r>
+      <w:proofErr w:type="gramStart"/>
+      <w:r>
+        <w:rPr>
+          <w:rFonts w:ascii="Times New Roman" w:hAnsi="Times New Roman" w:cs="Times New Roman"/>
+          <w:i/>
+          <w:lang w:val="en-US"/>
+        </w:rPr>
+        <w:t>height:</w:t>
+      </w:r>
+      <w:proofErr w:type="gramEnd"/>
+      <w:r>
+        <w:rPr>
+          <w:rFonts w:ascii="Times New Roman" w:hAnsi="Times New Roman" w:cs="Times New Roman"/>
+          <w:i/>
+          <w:lang w:val="en-US"/>
+        </w:rPr>
+        <w:t>500px;</w:t>
+      </w:r>
+    </w:p>
+    <w:p>
+      <w:pPr>
+        <w:rPr>
+          <w:rFonts w:ascii="Times New Roman" w:hAnsi="Times New Roman" w:cs="Times New Roman"/>
+          <w:i/>
+        </w:rPr>
+      </w:pPr>
+      <w:r>
+        <w:rPr>
+          <w:rFonts w:ascii="Times New Roman" w:hAnsi="Times New Roman" w:cs="Times New Roman"/>
+          <w:i/>
+          <w:lang w:val="en-US"/>
+        </w:rPr>
+        <w:tab/>
+      </w:r>
+      <w:proofErr w:type="spellStart"/>
+      <w:r>
+        <w:rPr>
+          <w:rFonts w:ascii="Times New Roman" w:hAnsi="Times New Roman" w:cs="Times New Roman"/>
+          <w:i/>
+        </w:rPr>
+        <w:t>border</w:t>
+      </w:r>
+      <w:proofErr w:type="spellEnd"/>
+      <w:r>
+        <w:rPr>
+          <w:rFonts w:ascii="Times New Roman" w:hAnsi="Times New Roman" w:cs="Times New Roman"/>
+          <w:i/>
+        </w:rPr>
+        <w:t>: 2px solid black;</w:t>
+      </w:r>
+    </w:p>
+    <w:p>
+      <w:pPr>
+        <w:rPr>
+          <w:rFonts w:ascii="Times New Roman" w:hAnsi="Times New Roman" w:cs="Times New Roman"/>
+          <w:i/>
+        </w:rPr>
+      </w:pPr>
+      <w:r>
+        <w:rPr>
+          <w:rFonts w:ascii="Times New Roman" w:hAnsi="Times New Roman" w:cs="Times New Roman"/>
+          <w:i/>
+        </w:rPr>
+        <w:t>}</w:t>
+      </w:r>
+    </w:p>
+    <w:p>
+      <w:pPr>
+        <w:rPr>
+          <w:rFonts w:ascii="Times New Roman" w:hAnsi="Times New Roman" w:cs="Times New Roman"/>
+        </w:rPr>
+      </w:pPr>
       <w:r>
         <w:rPr>
           <w:rFonts w:ascii="Times New Roman" w:hAnsi="Times New Roman" w:cs="Times New Roman"/>
         </w:rPr>
         <w:lastRenderedPageBreak/>
-        <w:t>eller att sida</w:t>
-      </w:r>
-      <w:r>
-        <w:rPr>
-          <w:rFonts w:ascii="Times New Roman" w:hAnsi="Times New Roman" w:cs="Times New Roman"/>
-        </w:rPr>
-        <w:t>n är så stor att det max-width</w:t>
-      </w:r>
-      <w:r>
-        <w:rPr>
-          <w:rFonts w:ascii="Times New Roman" w:hAnsi="Times New Roman" w:cs="Times New Roman"/>
-        </w:rPr>
-        <w:t xml:space="preserve"> på bilderna har uppnåtts och stannar i</w:t>
-      </w:r>
-      <w:r>
-        <w:rPr>
-          <w:rFonts w:ascii="Times New Roman" w:hAnsi="Times New Roman" w:cs="Times New Roman"/>
-        </w:rPr>
-        <w:t xml:space="preserve"> storlek medan andra element följer förstoringen hos </w:t>
-      </w:r>
-      <w:r>
-        <w:rPr>
-          <w:rFonts w:ascii="Times New Roman" w:hAnsi="Times New Roman" w:cs="Times New Roman"/>
-        </w:rPr>
-        <w:t>webbläsaren</w:t>
-      </w:r>
-      <w:r>
-        <w:rPr>
-          <w:rFonts w:ascii="Times New Roman" w:hAnsi="Times New Roman" w:cs="Times New Roman"/>
-        </w:rPr>
-        <w:t xml:space="preserve">, vilket skapar en </w:t>
-      </w:r>
-      <w:r>
-        <w:rPr>
-          <w:rFonts w:ascii="Times New Roman" w:hAnsi="Times New Roman" w:cs="Times New Roman"/>
-        </w:rPr>
-        <w:t>osymmetri</w:t>
-      </w:r>
-      <w:r>
-        <w:rPr>
-          <w:rFonts w:ascii="Times New Roman" w:hAnsi="Times New Roman" w:cs="Times New Roman"/>
-        </w:rPr>
-        <w:t xml:space="preserve"> hos designen. </w:t>
-      </w:r>
-    </w:p>
-    <w:p>
-      <w:pPr>
-        <w:rPr>
-          <w:rFonts w:ascii="Times New Roman" w:hAnsi="Times New Roman" w:cs="Times New Roman"/>
-        </w:rPr>
-      </w:pPr>
-    </w:p>
-    <w:p>
-      <w:pPr>
-        <w:rPr>
-          <w:rFonts w:ascii="Times New Roman" w:hAnsi="Times New Roman" w:cs="Times New Roman"/>
-        </w:rPr>
-      </w:pPr>
-    </w:p>
-    <w:p>
-      <w:pPr>
-        <w:rPr>
-          <w:rFonts w:ascii="Times New Roman" w:hAnsi="Times New Roman" w:cs="Times New Roman"/>
-        </w:rPr>
-      </w:pPr>
-    </w:p>
-    <w:p>
-      <w:pPr>
-        <w:rPr>
-          <w:rFonts w:ascii="Times New Roman" w:hAnsi="Times New Roman" w:cs="Times New Roman"/>
-        </w:rPr>
-      </w:pPr>
-    </w:p>
-    <w:p>
-      <w:pPr>
-        <w:rPr>
-          <w:rFonts w:ascii="Times New Roman" w:hAnsi="Times New Roman" w:cs="Times New Roman"/>
-        </w:rPr>
-      </w:pPr>
-    </w:p>
-    <w:p>
-      <w:pPr>
-        <w:rPr>
-          <w:rFonts w:ascii="Times New Roman" w:hAnsi="Times New Roman" w:cs="Times New Roman"/>
-        </w:rPr>
-      </w:pPr>
-    </w:p>
-    <w:p>
-      <w:pPr>
-        <w:rPr>
-          <w:rFonts w:ascii="Times New Roman" w:hAnsi="Times New Roman" w:cs="Times New Roman"/>
-        </w:rPr>
-      </w:pPr>
-    </w:p>
-    <w:p>
-      <w:pPr>
-        <w:rPr>
-          <w:rFonts w:ascii="Times New Roman" w:hAnsi="Times New Roman" w:cs="Times New Roman"/>
-        </w:rPr>
-      </w:pPr>
-      <w:r>
-        <w:rPr>
-          <w:rFonts w:ascii="Times New Roman" w:hAnsi="Times New Roman" w:cs="Times New Roman"/>
-        </w:rPr>
-        <w:t>Fördelen med RWD varför inte native</w:t>
-      </w:r>
+        <w:t xml:space="preserve">Designen fungerar bra för skrivbordskärmar(till vänster), då rutan är centrerad och symmetrisk, </w:t>
+      </w:r>
+      <w:proofErr w:type="gramStart"/>
+      <w:r>
+        <w:rPr>
+          <w:rFonts w:ascii="Times New Roman" w:hAnsi="Times New Roman" w:cs="Times New Roman"/>
+        </w:rPr>
+        <w:t>25%</w:t>
+      </w:r>
+      <w:proofErr w:type="gramEnd"/>
+      <w:r>
+        <w:rPr>
+          <w:rFonts w:ascii="Times New Roman" w:hAnsi="Times New Roman" w:cs="Times New Roman"/>
+        </w:rPr>
+        <w:t xml:space="preserve"> utrymme på var sida av rutan ger en design som blir läsvänlig och användbart. Däremot är den inte lika optimal när skärmen blir mindre(till höger). Rutan fortfarande </w:t>
+      </w:r>
+      <w:proofErr w:type="gramStart"/>
+      <w:r>
+        <w:rPr>
+          <w:rFonts w:ascii="Times New Roman" w:hAnsi="Times New Roman" w:cs="Times New Roman"/>
+        </w:rPr>
+        <w:t>50%</w:t>
+      </w:r>
+      <w:proofErr w:type="gramEnd"/>
+      <w:r>
+        <w:rPr>
+          <w:rFonts w:ascii="Times New Roman" w:hAnsi="Times New Roman" w:cs="Times New Roman"/>
+        </w:rPr>
+        <w:t xml:space="preserve"> av s</w:t>
+      </w:r>
+      <w:r>
+        <w:rPr>
+          <w:rFonts w:ascii="Times New Roman" w:hAnsi="Times New Roman" w:cs="Times New Roman"/>
+        </w:rPr>
+        <w:t>kärmen, men får designen a</w:t>
+      </w:r>
+      <w:r>
+        <w:rPr>
+          <w:rFonts w:ascii="Times New Roman" w:hAnsi="Times New Roman" w:cs="Times New Roman"/>
+        </w:rPr>
+        <w:t xml:space="preserve">tt se kompakt och tillåter inte mycket information </w:t>
+      </w:r>
+      <w:r>
+        <w:rPr>
+          <w:rFonts w:ascii="Times New Roman" w:hAnsi="Times New Roman" w:cs="Times New Roman"/>
+        </w:rPr>
+        <w:t>i rutan.</w:t>
+      </w:r>
+    </w:p>
+    <w:p>
+      <w:pPr>
+        <w:rPr>
+          <w:rFonts w:ascii="Times New Roman" w:hAnsi="Times New Roman" w:cs="Times New Roman"/>
+        </w:rPr>
+      </w:pPr>
+    </w:p>
+    <w:p>
+      <w:pPr>
+        <w:rPr>
+          <w:rFonts w:ascii="Times New Roman" w:hAnsi="Times New Roman" w:cs="Times New Roman"/>
+          <w:i/>
+        </w:rPr>
+      </w:pPr>
+      <w:r>
+        <w:rPr>
+          <w:rFonts w:ascii="Times New Roman" w:hAnsi="Times New Roman" w:cs="Times New Roman"/>
+        </w:rPr>
+        <w:t xml:space="preserve">Med media anrop i </w:t>
+      </w:r>
+      <w:proofErr w:type="spellStart"/>
+      <w:r>
+        <w:rPr>
+          <w:rFonts w:ascii="Times New Roman" w:hAnsi="Times New Roman" w:cs="Times New Roman"/>
+        </w:rPr>
+        <w:t>CSSen</w:t>
+      </w:r>
+      <w:proofErr w:type="spellEnd"/>
+      <w:r>
+        <w:rPr>
+          <w:rFonts w:ascii="Times New Roman" w:hAnsi="Times New Roman" w:cs="Times New Roman"/>
+        </w:rPr>
+        <w:t xml:space="preserve"> tillåter vi att värden hos ”div” elementet skrivs över när bredden på webläsaren underskrider 380px.</w:t>
+      </w:r>
+    </w:p>
+    <w:p>
+      <w:pPr>
+        <w:rPr>
+          <w:rFonts w:ascii="Times New Roman" w:hAnsi="Times New Roman" w:cs="Times New Roman"/>
+        </w:rPr>
+      </w:pPr>
+    </w:p>
+    <w:p>
+      <w:pPr>
+        <w:rPr>
+          <w:rFonts w:ascii="Times New Roman" w:hAnsi="Times New Roman" w:cs="Times New Roman"/>
+          <w:i/>
+        </w:rPr>
+      </w:pPr>
+      <w:r>
+        <w:rPr>
+          <w:rFonts w:ascii="Times New Roman" w:hAnsi="Times New Roman" w:cs="Times New Roman"/>
+          <w:i/>
+        </w:rPr>
+        <w:t xml:space="preserve">@media all </w:t>
+      </w:r>
+      <w:r>
+        <w:rPr>
+          <w:rFonts w:ascii="Times New Roman" w:hAnsi="Times New Roman" w:cs="Times New Roman"/>
+          <w:b/>
+          <w:i/>
+        </w:rPr>
+        <w:t>and</w:t>
+      </w:r>
+      <w:r>
+        <w:rPr>
+          <w:rFonts w:ascii="Times New Roman" w:hAnsi="Times New Roman" w:cs="Times New Roman"/>
+          <w:i/>
+        </w:rPr>
+        <w:t xml:space="preserve"> (</w:t>
+      </w:r>
+      <w:r>
+        <w:rPr>
+          <w:rFonts w:ascii="Times New Roman" w:hAnsi="Times New Roman" w:cs="Times New Roman"/>
+          <w:b/>
+          <w:i/>
+        </w:rPr>
+        <w:t>max-</w:t>
+      </w:r>
+      <w:proofErr w:type="spellStart"/>
+      <w:r>
+        <w:rPr>
+          <w:rFonts w:ascii="Times New Roman" w:hAnsi="Times New Roman" w:cs="Times New Roman"/>
+          <w:b/>
+          <w:i/>
+        </w:rPr>
+        <w:t>width</w:t>
+      </w:r>
+      <w:proofErr w:type="spellEnd"/>
+      <w:r>
+        <w:rPr>
+          <w:rFonts w:ascii="Times New Roman" w:hAnsi="Times New Roman" w:cs="Times New Roman"/>
+          <w:b/>
+          <w:i/>
+        </w:rPr>
+        <w:t>: 380px</w:t>
+      </w:r>
+      <w:r>
+        <w:rPr>
+          <w:rFonts w:ascii="Times New Roman" w:hAnsi="Times New Roman" w:cs="Times New Roman"/>
+          <w:i/>
+        </w:rPr>
+        <w:t>){</w:t>
+      </w:r>
+    </w:p>
+    <w:p>
+      <w:pPr>
+        <w:rPr>
+          <w:rFonts w:ascii="Times New Roman" w:hAnsi="Times New Roman" w:cs="Times New Roman"/>
+          <w:i/>
+        </w:rPr>
+      </w:pPr>
+      <w:r>
+        <w:rPr>
+          <w:rFonts w:ascii="Times New Roman" w:hAnsi="Times New Roman" w:cs="Times New Roman"/>
+          <w:i/>
+        </w:rPr>
+        <w:tab/>
+      </w:r>
+      <w:r>
+        <w:rPr>
+          <w:rFonts w:ascii="Times New Roman" w:hAnsi="Times New Roman" w:cs="Times New Roman"/>
+          <w:i/>
+        </w:rPr>
+        <w:t>div</w:t>
+      </w:r>
+      <w:r>
+        <w:rPr>
+          <w:rFonts w:ascii="Times New Roman" w:hAnsi="Times New Roman" w:cs="Times New Roman"/>
+          <w:i/>
+        </w:rPr>
+        <w:t xml:space="preserve"> {</w:t>
+      </w:r>
+    </w:p>
+    <w:p>
+      <w:pPr>
+        <w:rPr>
+          <w:rFonts w:ascii="Times New Roman" w:hAnsi="Times New Roman" w:cs="Times New Roman"/>
+          <w:i/>
+        </w:rPr>
+      </w:pPr>
+      <w:r>
+        <w:rPr>
+          <w:rFonts w:ascii="Times New Roman" w:hAnsi="Times New Roman" w:cs="Times New Roman"/>
+          <w:i/>
+        </w:rPr>
+        <w:tab/>
+      </w:r>
+      <w:r>
+        <w:rPr>
+          <w:rFonts w:ascii="Times New Roman" w:hAnsi="Times New Roman" w:cs="Times New Roman"/>
+          <w:i/>
+        </w:rPr>
+        <w:tab/>
+        <w:t>margin:0;</w:t>
+      </w:r>
+    </w:p>
+    <w:p>
+      <w:pPr>
+        <w:rPr>
+          <w:rFonts w:ascii="Times New Roman" w:hAnsi="Times New Roman" w:cs="Times New Roman"/>
+          <w:i/>
+        </w:rPr>
+      </w:pPr>
+      <w:r>
+        <w:rPr>
+          <w:rFonts w:ascii="Times New Roman" w:hAnsi="Times New Roman" w:cs="Times New Roman"/>
+          <w:i/>
+        </w:rPr>
+        <w:tab/>
+      </w:r>
+      <w:r>
+        <w:rPr>
+          <w:rFonts w:ascii="Times New Roman" w:hAnsi="Times New Roman" w:cs="Times New Roman"/>
+          <w:i/>
+        </w:rPr>
+        <w:tab/>
+        <w:t>width:</w:t>
+      </w:r>
+      <w:proofErr w:type="gramStart"/>
+      <w:r>
+        <w:rPr>
+          <w:rFonts w:ascii="Times New Roman" w:hAnsi="Times New Roman" w:cs="Times New Roman"/>
+          <w:i/>
+        </w:rPr>
+        <w:t>100%</w:t>
+      </w:r>
+      <w:proofErr w:type="gramEnd"/>
+      <w:r>
+        <w:rPr>
+          <w:rFonts w:ascii="Times New Roman" w:hAnsi="Times New Roman" w:cs="Times New Roman"/>
+          <w:i/>
+        </w:rPr>
+        <w:t>;</w:t>
+      </w:r>
+    </w:p>
+    <w:p>
+      <w:pPr>
+        <w:rPr>
+          <w:rFonts w:ascii="Times New Roman" w:hAnsi="Times New Roman" w:cs="Times New Roman"/>
+          <w:i/>
+        </w:rPr>
+      </w:pPr>
+      <w:r>
+        <w:rPr>
+          <w:rFonts w:ascii="Times New Roman" w:hAnsi="Times New Roman" w:cs="Times New Roman"/>
+          <w:i/>
+        </w:rPr>
+        <w:tab/>
+        <w:t>}</w:t>
+      </w:r>
+    </w:p>
+    <w:p>
+      <w:pPr>
+        <w:rPr>
+          <w:rFonts w:ascii="Times New Roman" w:hAnsi="Times New Roman" w:cs="Times New Roman"/>
+          <w:i/>
+        </w:rPr>
+      </w:pPr>
+    </w:p>
+    <w:p>
+      <w:pPr>
+        <w:rPr>
+          <w:rFonts w:ascii="Times New Roman" w:hAnsi="Times New Roman" w:cs="Times New Roman"/>
+          <w:i/>
+        </w:rPr>
+      </w:pPr>
+      <w:r>
+        <w:rPr>
+          <w:rFonts w:ascii="Times New Roman" w:hAnsi="Times New Roman" w:cs="Times New Roman"/>
+          <w:i/>
+        </w:rPr>
+        <w:t>}</w:t>
+      </w:r>
+    </w:p>
+    <w:p>
+      <w:pPr>
+        <w:rPr>
+          <w:rFonts w:ascii="Times New Roman" w:hAnsi="Times New Roman" w:cs="Times New Roman"/>
+          <w:i/>
+        </w:rPr>
+      </w:pPr>
+    </w:p>
+    <w:p>
+      <w:pPr>
+        <w:rPr>
+          <w:rFonts w:ascii="Times New Roman" w:hAnsi="Times New Roman" w:cs="Times New Roman"/>
+        </w:rPr>
+      </w:pPr>
+      <w:r>
+        <w:rPr>
+          <w:rFonts w:ascii="Times New Roman" w:hAnsi="Times New Roman" w:cs="Times New Roman"/>
+        </w:rPr>
+        <w:t xml:space="preserve">Med media </w:t>
+      </w:r>
+      <w:r>
+        <w:rPr>
+          <w:rFonts w:ascii="Times New Roman" w:hAnsi="Times New Roman" w:cs="Times New Roman"/>
+        </w:rPr>
+        <w:t>anropet k</w:t>
+      </w:r>
+      <w:r>
+        <w:rPr>
+          <w:rFonts w:ascii="Times New Roman" w:hAnsi="Times New Roman" w:cs="Times New Roman"/>
+        </w:rPr>
+        <w:t xml:space="preserve">ommer </w:t>
+      </w:r>
+      <w:r>
+        <w:rPr>
+          <w:rFonts w:ascii="Times New Roman" w:hAnsi="Times New Roman" w:cs="Times New Roman"/>
+        </w:rPr>
+        <w:t>”</w:t>
+      </w:r>
+      <w:proofErr w:type="spellStart"/>
+      <w:r>
+        <w:rPr>
+          <w:rFonts w:ascii="Times New Roman" w:hAnsi="Times New Roman" w:cs="Times New Roman"/>
+        </w:rPr>
+        <w:t>width</w:t>
+      </w:r>
+      <w:proofErr w:type="spellEnd"/>
+      <w:r>
+        <w:rPr>
+          <w:rFonts w:ascii="Times New Roman" w:hAnsi="Times New Roman" w:cs="Times New Roman"/>
+        </w:rPr>
+        <w:t>”</w:t>
+      </w:r>
+      <w:r>
+        <w:rPr>
+          <w:rFonts w:ascii="Times New Roman" w:hAnsi="Times New Roman" w:cs="Times New Roman"/>
+        </w:rPr>
+        <w:t xml:space="preserve"> och </w:t>
+      </w:r>
+      <w:r>
+        <w:rPr>
+          <w:rFonts w:ascii="Times New Roman" w:hAnsi="Times New Roman" w:cs="Times New Roman"/>
+        </w:rPr>
+        <w:t>”</w:t>
+      </w:r>
+      <w:proofErr w:type="spellStart"/>
+      <w:r>
+        <w:rPr>
+          <w:rFonts w:ascii="Times New Roman" w:hAnsi="Times New Roman" w:cs="Times New Roman"/>
+        </w:rPr>
+        <w:t>margin</w:t>
+      </w:r>
+      <w:proofErr w:type="spellEnd"/>
+      <w:r>
+        <w:rPr>
+          <w:rFonts w:ascii="Times New Roman" w:hAnsi="Times New Roman" w:cs="Times New Roman"/>
+        </w:rPr>
+        <w:t>”</w:t>
+      </w:r>
+      <w:r>
+        <w:rPr>
+          <w:rFonts w:ascii="Times New Roman" w:hAnsi="Times New Roman" w:cs="Times New Roman"/>
+        </w:rPr>
+        <w:t xml:space="preserve"> skrivas över när skärmstorleken är 380px eller mindre. Detta leder till att sidan får andra design värden när den ses från en mobil och andra enheter där skär</w:t>
+      </w:r>
+      <w:r>
+        <w:rPr>
+          <w:rFonts w:ascii="Times New Roman" w:hAnsi="Times New Roman" w:cs="Times New Roman"/>
+        </w:rPr>
+        <w:t>men har max 380px i bredd</w:t>
+      </w:r>
+      <w:r>
+        <w:rPr>
+          <w:rFonts w:ascii="Times New Roman" w:hAnsi="Times New Roman" w:cs="Times New Roman"/>
+        </w:rPr>
+        <w:t xml:space="preserve">. Det ger en mer optimal lösning i både användbarhets perspektiv och design, då man kan få plats med mer information och det är lättare för en användare att navigera. </w:t>
+      </w:r>
+    </w:p>
+    <w:p>
+      <w:pPr>
+        <w:rPr>
+          <w:rFonts w:ascii="Times New Roman" w:hAnsi="Times New Roman" w:cs="Times New Roman"/>
+          <w:i/>
+        </w:rPr>
+      </w:pPr>
+    </w:p>
+    <w:p>
+      <w:pPr>
+        <w:rPr>
+          <w:rFonts w:ascii="Times New Roman" w:hAnsi="Times New Roman" w:cs="Times New Roman"/>
+          <w:i/>
+        </w:rPr>
+      </w:pPr>
+    </w:p>
+    <w:p>
+      <w:pPr>
+        <w:rPr>
+          <w:rFonts w:ascii="Times New Roman" w:hAnsi="Times New Roman" w:cs="Times New Roman"/>
+          <w:i/>
+        </w:rPr>
+      </w:pPr>
+      <w:r>
+        <w:rPr>
+          <w:rFonts w:ascii="Times New Roman" w:hAnsi="Times New Roman" w:cs="Times New Roman"/>
+          <w:noProof/>
+          <w:lang w:eastAsia="sv-SE"/>
+        </w:rPr>
+        <w:drawing>
+          <wp:inline distT="0" distB="0" distL="0" distR="0" wp14:anchorId="02F1F733" wp14:editId="4DC0D23E">
+            <wp:extent cx="1204771" cy="2141220"/>
+            <wp:effectExtent l="19050" t="0" r="14605" b="678180"/>
+            <wp:docPr id="5" name="Picture 5" descr="C:\Users\eduardo.castaneda\Documents\Code\randomhtml\mobil.png"/>
+            <wp:cNvGraphicFramePr>
+              <a:graphicFrameLocks xmlns:a="http://schemas.openxmlformats.org/drawingml/2006/main" noChangeAspect="1"/>
+            </wp:cNvGraphicFramePr>
+            <a:graphic xmlns:a="http://schemas.openxmlformats.org/drawingml/2006/main">
+              <a:graphicData uri="http://schemas.openxmlformats.org/drawingml/2006/picture">
+                <pic:pic xmlns:pic="http://schemas.openxmlformats.org/drawingml/2006/picture">
+                  <pic:nvPicPr>
+                    <pic:cNvPr id="0" name="Picture 5" descr="C:\Users\eduardo.castaneda\Documents\Code\randomhtml\mobil.png"/>
+                    <pic:cNvPicPr>
+                      <a:picLocks noChangeAspect="1" noChangeArrowheads="1"/>
+                    </pic:cNvPicPr>
+                  </pic:nvPicPr>
+                  <pic:blipFill>
+                    <a:blip r:embed="rId8">
+                      <a:extLst>
+                        <a:ext uri="{28A0092B-C50C-407E-A947-70E740481C1C}">
+                          <a14:useLocalDpi xmlns:a14="http://schemas.microsoft.com/office/drawing/2010/main" val="0"/>
+                        </a:ext>
+                      </a:extLst>
+                    </a:blip>
+                    <a:srcRect/>
+                    <a:stretch>
+                      <a:fillRect/>
+                    </a:stretch>
+                  </pic:blipFill>
+                  <pic:spPr bwMode="auto">
+                    <a:xfrm>
+                      <a:off x="0" y="0"/>
+                      <a:ext cx="1208207" cy="2147328"/>
+                    </a:xfrm>
+                    <a:prstGeom prst="roundRect">
+                      <a:avLst>
+                        <a:gd name="adj" fmla="val 8594"/>
+                      </a:avLst>
+                    </a:prstGeom>
+                    <a:solidFill>
+                      <a:srgbClr val="FFFFFF">
+                        <a:shade val="85000"/>
+                      </a:srgbClr>
+                    </a:solidFill>
+                    <a:ln>
+                      <a:noFill/>
+                    </a:ln>
+                    <a:effectLst>
+                      <a:reflection blurRad="12700" stA="38000" endPos="28000" dist="5000" dir="5400000" sy="-100000" algn="bl" rotWithShape="0"/>
+                    </a:effectLst>
+                  </pic:spPr>
+                </pic:pic>
+              </a:graphicData>
+            </a:graphic>
+          </wp:inline>
+        </w:drawing>
+      </w:r>
+    </w:p>
+    <w:p>
+      <w:pPr>
+        <w:rPr>
+          <w:rFonts w:ascii="Times New Roman" w:hAnsi="Times New Roman" w:cs="Times New Roman"/>
+          <w:i/>
+        </w:rPr>
+      </w:pPr>
+      <w:r>
+        <w:rPr>
+          <w:rFonts w:ascii="Times New Roman" w:hAnsi="Times New Roman" w:cs="Times New Roman"/>
+        </w:rPr>
+        <w:t>På det sättet kan man med samma CSS-fil låta element ha olika värden på egenskaper utifrån storleken på webläsaren.</w:t>
+      </w:r>
+    </w:p>
+    <w:p>
+      <w:pPr>
+        <w:rPr>
+          <w:rFonts w:ascii="Times New Roman" w:hAnsi="Times New Roman" w:cs="Times New Roman"/>
+        </w:rPr>
+      </w:pPr>
+    </w:p>
+    <w:p>
+      <w:pPr>
+        <w:rPr>
+          <w:rFonts w:ascii="Times New Roman" w:hAnsi="Times New Roman" w:cs="Times New Roman"/>
+        </w:rPr>
+      </w:pPr>
+    </w:p>
+    <w:p>
+      <w:pPr>
+        <w:rPr>
+          <w:rFonts w:ascii="Times New Roman" w:hAnsi="Times New Roman" w:cs="Times New Roman"/>
+        </w:rPr>
+      </w:pPr>
+    </w:p>
+    <w:p>
+      <w:pPr>
+        <w:rPr>
+          <w:rFonts w:ascii="Times New Roman" w:hAnsi="Times New Roman" w:cs="Times New Roman"/>
+        </w:rPr>
+      </w:pPr>
+      <w:r>
+        <w:rPr>
+          <w:rFonts w:ascii="Times New Roman" w:hAnsi="Times New Roman" w:cs="Times New Roman"/>
+        </w:rPr>
+        <w:t xml:space="preserve">Fördelen med RWD varför inte </w:t>
+      </w:r>
+      <w:proofErr w:type="spellStart"/>
+      <w:r>
+        <w:rPr>
+          <w:rFonts w:ascii="Times New Roman" w:hAnsi="Times New Roman" w:cs="Times New Roman"/>
+        </w:rPr>
+        <w:t>native</w:t>
+      </w:r>
+      <w:proofErr w:type="spellEnd"/>
+      <w:proofErr w:type="gramStart"/>
       <w:r>
         <w:rPr>
           <w:rFonts w:ascii="Times New Roman" w:hAnsi="Times New Roman" w:cs="Times New Roman"/>
         </w:rPr>
         <w:t>???</w:t>
       </w:r>
-    </w:p>
-    <w:p>
-      <w:pPr>
-        <w:rPr>
-          <w:rFonts w:ascii="Times New Roman" w:hAnsi="Times New Roman" w:cs="Times New Roman"/>
-        </w:rPr>
-      </w:pPr>
-    </w:p>
-    <w:p>
-      <w:pPr>
-        <w:rPr>
-          <w:rFonts w:ascii="Times New Roman" w:hAnsi="Times New Roman" w:cs="Times New Roman"/>
-        </w:rPr>
-      </w:pPr>
-    </w:p>
-    <w:p>
-      <w:pPr>
-        <w:rPr>
-          <w:rFonts w:ascii="Times New Roman" w:hAnsi="Times New Roman" w:cs="Times New Roman"/>
-        </w:rPr>
-      </w:pPr>
-    </w:p>
-    <w:p>
-      <w:pPr>
-        <w:rPr>
-          <w:rFonts w:ascii="Times New Roman" w:hAnsi="Times New Roman" w:cs="Times New Roman"/>
-        </w:rPr>
-      </w:pPr>
-      <w:r>
-        <w:rPr>
-          <w:rFonts w:ascii="Times New Roman" w:hAnsi="Times New Roman" w:cs="Times New Roman"/>
-        </w:rPr>
-        <w:t>1.5 Tekniker, Vektryg</w:t>
-      </w:r>
+      <w:proofErr w:type="gramEnd"/>
+    </w:p>
+    <w:p>
+      <w:pPr>
+        <w:rPr>
+          <w:rFonts w:ascii="Times New Roman" w:hAnsi="Times New Roman" w:cs="Times New Roman"/>
+        </w:rPr>
+      </w:pPr>
+    </w:p>
+    <w:p>
+      <w:pPr>
+        <w:rPr>
+          <w:rFonts w:ascii="Times New Roman" w:hAnsi="Times New Roman" w:cs="Times New Roman"/>
+        </w:rPr>
+      </w:pPr>
+    </w:p>
+    <w:p>
+      <w:pPr>
+        <w:rPr>
+          <w:rFonts w:ascii="Times New Roman" w:hAnsi="Times New Roman" w:cs="Times New Roman"/>
+        </w:rPr>
+      </w:pPr>
+    </w:p>
+    <w:p>
+      <w:pPr>
+        <w:rPr>
+          <w:rFonts w:ascii="Times New Roman" w:hAnsi="Times New Roman" w:cs="Times New Roman"/>
+        </w:rPr>
+      </w:pPr>
+    </w:p>
+    <w:p>
+      <w:pPr>
+        <w:rPr>
+          <w:rFonts w:ascii="Times New Roman" w:hAnsi="Times New Roman" w:cs="Times New Roman"/>
+        </w:rPr>
+      </w:pPr>
+    </w:p>
+    <w:p>
+      <w:pPr>
+        <w:rPr>
+          <w:rFonts w:ascii="Times New Roman" w:hAnsi="Times New Roman" w:cs="Times New Roman"/>
+        </w:rPr>
+      </w:pPr>
+    </w:p>
+    <w:p>
+      <w:pPr>
+        <w:rPr>
+          <w:rFonts w:ascii="Times New Roman" w:hAnsi="Times New Roman" w:cs="Times New Roman"/>
+        </w:rPr>
+      </w:pPr>
+    </w:p>
+    <w:p>
+      <w:pPr>
+        <w:rPr>
+          <w:rFonts w:ascii="Times New Roman" w:hAnsi="Times New Roman" w:cs="Times New Roman"/>
+        </w:rPr>
+      </w:pPr>
+    </w:p>
+    <w:p>
+      <w:pPr>
+        <w:rPr>
+          <w:rFonts w:ascii="Times New Roman" w:hAnsi="Times New Roman" w:cs="Times New Roman"/>
+        </w:rPr>
+      </w:pPr>
+      <w:r>
+        <w:rPr>
+          <w:rFonts w:ascii="Times New Roman" w:hAnsi="Times New Roman" w:cs="Times New Roman"/>
+        </w:rPr>
+        <w:t xml:space="preserve">1.5 Tekniker, </w:t>
+      </w:r>
+      <w:proofErr w:type="spellStart"/>
+      <w:r>
+        <w:rPr>
+          <w:rFonts w:ascii="Times New Roman" w:hAnsi="Times New Roman" w:cs="Times New Roman"/>
+        </w:rPr>
+        <w:t>Vektryg</w:t>
+      </w:r>
+      <w:proofErr w:type="spellEnd"/>
     </w:p>
     <w:p>
       <w:pPr>
@@ -2678,10 +4328,22 @@
         <w:rPr>
           <w:rFonts w:ascii="Times New Roman" w:hAnsi="Times New Roman" w:cs="Times New Roman"/>
         </w:rPr>
-        <w:t xml:space="preserve">1.5.3 javascript </w:t>
-      </w:r>
-      <w:bookmarkStart w:id="0" w:name="_GoBack"/>
-      <w:bookmarkEnd w:id="0"/>
+        <w:t xml:space="preserve">1.5.3 </w:t>
+      </w:r>
+      <w:proofErr w:type="spellStart"/>
+      <w:r>
+        <w:rPr>
+          <w:rFonts w:ascii="Times New Roman" w:hAnsi="Times New Roman" w:cs="Times New Roman"/>
+        </w:rPr>
+        <w:t>javascript</w:t>
+      </w:r>
+      <w:proofErr w:type="spellEnd"/>
+      <w:r>
+        <w:rPr>
+          <w:rFonts w:ascii="Times New Roman" w:hAnsi="Times New Roman" w:cs="Times New Roman"/>
+        </w:rPr>
+        <w:t xml:space="preserve"> </w:t>
+      </w:r>
     </w:p>
     <w:sectPr>
       <w:pgSz w:w="11906" w:h="16838"/>
@@ -2694,7 +4356,7 @@
 </file>
 
 <file path=word/numbering.xml><?xml version="1.0" encoding="utf-8"?>
-<w:numbering xmlns:wpc="http://schemas.microsoft.com/office/word/2010/wordprocessingCanvas" xmlns:mo="http://schemas.microsoft.com/office/mac/office/2008/main" xmlns:mc="http://schemas.openxmlformats.org/markup-compatibility/2006" xmlns:mv="urn:schemas-microsoft-com:mac:vml" xmlns:o="urn:schemas-microsoft-com:office:office" xmlns:r="http://schemas.openxmlformats.org/officeDocument/2006/relationships" xmlns:m="http://schemas.openxmlformats.org/officeDocument/2006/math" xmlns:v="urn:schemas-microsoft-com:vml" xmlns:wp14="http://schemas.microsoft.com/office/word/2010/wordprocessingDrawing" xmlns:wp="http://schemas.openxmlformats.org/drawingml/2006/wordprocessingDrawing" xmlns:w10="urn:schemas-microsoft-com:office:word" xmlns:w="http://schemas.openxmlformats.org/wordprocessingml/2006/main" xmlns:w14="http://schemas.microsoft.com/office/word/2010/wordml" xmlns:wpg="http://schemas.microsoft.com/office/word/2010/wordprocessingGroup" xmlns:wpi="http://schemas.microsoft.com/office/word/2010/wordprocessingInk" xmlns:wne="http://schemas.microsoft.com/office/word/2006/wordml" xmlns:wps="http://schemas.microsoft.com/office/word/2010/wordprocessingShape" mc:Ignorable="w14 wp14">
+<w:numbering xmlns:wpc="http://schemas.microsoft.com/office/word/2010/wordprocessingCanvas" xmlns:mc="http://schemas.openxmlformats.org/markup-compatibility/2006" xmlns:o="urn:schemas-microsoft-com:office:office" xmlns:r="http://schemas.openxmlformats.org/officeDocument/2006/relationships" xmlns:m="http://schemas.openxmlformats.org/officeDocument/2006/math" xmlns:v="urn:schemas-microsoft-com:vml" xmlns:wp14="http://schemas.microsoft.com/office/word/2010/wordprocessingDrawing" xmlns:wp="http://schemas.openxmlformats.org/drawingml/2006/wordprocessingDrawing" xmlns:w10="urn:schemas-microsoft-com:office:word" xmlns:w="http://schemas.openxmlformats.org/wordprocessingml/2006/main" xmlns:w14="http://schemas.microsoft.com/office/word/2010/wordml" xmlns:wpg="http://schemas.microsoft.com/office/word/2010/wordprocessingGroup" xmlns:wpi="http://schemas.microsoft.com/office/word/2010/wordprocessingInk" xmlns:wne="http://schemas.microsoft.com/office/word/2006/wordml" xmlns:wps="http://schemas.microsoft.com/office/word/2010/wordprocessingShape" mc:Ignorable="w14 wp14">
   <w:abstractNum w:abstractNumId="0">
     <w:nsid w:val="7AF42322"/>
     <w:multiLevelType w:val="hybridMultilevel"/>
@@ -2800,7 +4462,7 @@
     </w:rPrDefault>
     <w:pPrDefault/>
   </w:docDefaults>
-  <w:latentStyles w:defLockedState="0" w:defUIPriority="99" w:defSemiHidden="1" w:defUnhideWhenUsed="1" w:defQFormat="0" w:count="276">
+  <w:latentStyles w:defLockedState="0" w:defUIPriority="99" w:defSemiHidden="1" w:defUnhideWhenUsed="1" w:defQFormat="0" w:count="267">
     <w:lsdException w:name="Normal" w:semiHidden="0" w:uiPriority="0" w:unhideWhenUsed="0" w:qFormat="1"/>
     <w:lsdException w:name="heading 1" w:semiHidden="0" w:uiPriority="9" w:unhideWhenUsed="0" w:qFormat="1"/>
     <w:lsdException w:name="heading 2" w:uiPriority="9" w:qFormat="1"/>
@@ -2987,11 +4649,38 @@
       <w:contextualSpacing/>
     </w:pPr>
   </w:style>
+  <w:style w:type="paragraph" w:styleId="BalloonText">
+    <w:name w:val="Balloon Text"/>
+    <w:basedOn w:val="Normal"/>
+    <w:link w:val="BalloonTextChar"/>
+    <w:uiPriority w:val="99"/>
+    <w:semiHidden/>
+    <w:unhideWhenUsed/>
+    <w:rsid w:val="001E14F4"/>
+    <w:rPr>
+      <w:rFonts w:ascii="Tahoma" w:hAnsi="Tahoma" w:cs="Tahoma"/>
+      <w:sz w:val="16"/>
+      <w:szCs w:val="16"/>
+    </w:rPr>
+  </w:style>
+  <w:style w:type="character" w:customStyle="1" w:styleId="BalloonTextChar">
+    <w:name w:val="Balloon Text Char"/>
+    <w:basedOn w:val="DefaultParagraphFont"/>
+    <w:link w:val="BalloonText"/>
+    <w:uiPriority w:val="99"/>
+    <w:semiHidden/>
+    <w:rsid w:val="001E14F4"/>
+    <w:rPr>
+      <w:rFonts w:ascii="Tahoma" w:eastAsiaTheme="minorEastAsia" w:hAnsi="Tahoma" w:cs="Tahoma"/>
+      <w:sz w:val="16"/>
+      <w:szCs w:val="16"/>
+    </w:rPr>
+  </w:style>
 </w:styles>
 </file>
 
 <file path=word/stylesWithEffects.xml><?xml version="1.0" encoding="utf-8"?>
-<w:styles xmlns:wpc="http://schemas.microsoft.com/office/word/2010/wordprocessingCanvas" xmlns:mo="http://schemas.microsoft.com/office/mac/office/2008/main" xmlns:mc="http://schemas.openxmlformats.org/markup-compatibility/2006" xmlns:mv="urn:schemas-microsoft-com:mac:vml" xmlns:o="urn:schemas-microsoft-com:office:office" xmlns:r="http://schemas.openxmlformats.org/officeDocument/2006/relationships" xmlns:m="http://schemas.openxmlformats.org/officeDocument/2006/math" xmlns:v="urn:schemas-microsoft-com:vml" xmlns:wp14="http://schemas.microsoft.com/office/word/2010/wordprocessingDrawing" xmlns:wp="http://schemas.openxmlformats.org/drawingml/2006/wordprocessingDrawing" xmlns:w10="urn:schemas-microsoft-com:office:word" xmlns:w="http://schemas.openxmlformats.org/wordprocessingml/2006/main" xmlns:w14="http://schemas.microsoft.com/office/word/2010/wordml" xmlns:wpg="http://schemas.microsoft.com/office/word/2010/wordprocessingGroup" xmlns:wpi="http://schemas.microsoft.com/office/word/2010/wordprocessingInk" xmlns:wne="http://schemas.microsoft.com/office/word/2006/wordml" xmlns:wps="http://schemas.microsoft.com/office/word/2010/wordprocessingShape" mc:Ignorable="w14 wp14">
+<w:styles xmlns:wpc="http://schemas.microsoft.com/office/word/2010/wordprocessingCanvas" xmlns:mc="http://schemas.openxmlformats.org/markup-compatibility/2006" xmlns:o="urn:schemas-microsoft-com:office:office" xmlns:r="http://schemas.openxmlformats.org/officeDocument/2006/relationships" xmlns:m="http://schemas.openxmlformats.org/officeDocument/2006/math" xmlns:v="urn:schemas-microsoft-com:vml" xmlns:wp14="http://schemas.microsoft.com/office/word/2010/wordprocessingDrawing" xmlns:wp="http://schemas.openxmlformats.org/drawingml/2006/wordprocessingDrawing" xmlns:w10="urn:schemas-microsoft-com:office:word" xmlns:w="http://schemas.openxmlformats.org/wordprocessingml/2006/main" xmlns:w14="http://schemas.microsoft.com/office/word/2010/wordml" xmlns:wpg="http://schemas.microsoft.com/office/word/2010/wordprocessingGroup" xmlns:wpi="http://schemas.microsoft.com/office/word/2010/wordprocessingInk" xmlns:wne="http://schemas.microsoft.com/office/word/2006/wordml" xmlns:wps="http://schemas.microsoft.com/office/word/2010/wordprocessingShape" mc:Ignorable="w14 wp14">
   <w:docDefaults>
     <w:rPrDefault>
       <w:rPr>
@@ -3003,7 +4692,7 @@
     </w:rPrDefault>
     <w:pPrDefault/>
   </w:docDefaults>
-  <w:latentStyles w:defLockedState="0" w:defUIPriority="99" w:defSemiHidden="1" w:defUnhideWhenUsed="1" w:defQFormat="0" w:count="276">
+  <w:latentStyles w:defLockedState="0" w:defUIPriority="99" w:defSemiHidden="1" w:defUnhideWhenUsed="1" w:defQFormat="0" w:count="267">
     <w:lsdException w:name="Normal" w:semiHidden="0" w:uiPriority="0" w:unhideWhenUsed="0" w:qFormat="1"/>
     <w:lsdException w:name="heading 1" w:semiHidden="0" w:uiPriority="9" w:unhideWhenUsed="0" w:qFormat="1"/>
     <w:lsdException w:name="heading 2" w:uiPriority="9" w:qFormat="1"/>
@@ -3189,6 +4878,33 @@
       <w:ind w:left="720"/>
       <w:contextualSpacing/>
     </w:pPr>
+  </w:style>
+  <w:style w:type="paragraph" w:styleId="BalloonText">
+    <w:name w:val="Balloon Text"/>
+    <w:basedOn w:val="Normal"/>
+    <w:link w:val="BalloonTextChar"/>
+    <w:uiPriority w:val="99"/>
+    <w:semiHidden/>
+    <w:unhideWhenUsed/>
+    <w:rsid w:val="001E14F4"/>
+    <w:rPr>
+      <w:rFonts w:ascii="Tahoma" w:hAnsi="Tahoma" w:cs="Tahoma"/>
+      <w:sz w:val="16"/>
+      <w:szCs w:val="16"/>
+    </w:rPr>
+  </w:style>
+  <w:style w:type="character" w:customStyle="1" w:styleId="BalloonTextChar">
+    <w:name w:val="Balloon Text Char"/>
+    <w:basedOn w:val="DefaultParagraphFont"/>
+    <w:link w:val="BalloonText"/>
+    <w:uiPriority w:val="99"/>
+    <w:semiHidden/>
+    <w:rsid w:val="001E14F4"/>
+    <w:rPr>
+      <w:rFonts w:ascii="Tahoma" w:eastAsiaTheme="minorEastAsia" w:hAnsi="Tahoma" w:cs="Tahoma"/>
+      <w:sz w:val="16"/>
+      <w:szCs w:val="16"/>
+    </w:rPr>
   </w:style>
 </w:styles>
 </file>

</xml_diff>

<commit_message>
Bakggrund, har brjat skriva om cssen, valdigt slarvigt, bor skrivas om
</commit_message>
<xml_diff>
--- a/Rapport.docx
+++ b/Rapport.docx
@@ -2630,7 +2630,6 @@
           <w:szCs w:val="28"/>
         </w:rPr>
       </w:pPr>
-      <w:bookmarkStart w:id="0" w:name="_GoBack"/>
       <w:r>
         <w:rPr>
           <w:rFonts w:ascii="Times New Roman" w:hAnsi="Times New Roman" w:cs="Times New Roman"/>
@@ -2679,7 +2678,6 @@
       </w:r>
       <w:proofErr w:type="spellEnd"/>
     </w:p>
-    <w:bookmarkEnd w:id="0"/>
     <w:p>
       <w:pPr>
         <w:rPr>
@@ -3950,14 +3948,6 @@
           <w:i/>
         </w:rPr>
       </w:pPr>
-    </w:p>
-    <w:p>
-      <w:pPr>
-        <w:rPr>
-          <w:rFonts w:ascii="Times New Roman" w:hAnsi="Times New Roman" w:cs="Times New Roman"/>
-          <w:i/>
-        </w:rPr>
-      </w:pPr>
       <w:r>
         <w:rPr>
           <w:rFonts w:ascii="Times New Roman" w:hAnsi="Times New Roman" w:cs="Times New Roman"/>
@@ -4093,7 +4083,7 @@
           <w:lang w:eastAsia="sv-SE"/>
         </w:rPr>
         <w:drawing>
-          <wp:inline distT="0" distB="0" distL="0" distR="0" wp14:anchorId="02F1F733" wp14:editId="4DC0D23E">
+          <wp:inline distT="0" distB="0" distL="0" distR="0" wp14:anchorId="02F1F733" wp14:editId="33135422">
             <wp:extent cx="1204771" cy="2141220"/>
             <wp:effectExtent l="19050" t="0" r="14605" b="678180"/>
             <wp:docPr id="5" name="Picture 5" descr="C:\Users\eduardo.castaneda\Documents\Code\randomhtml\mobil.png"/>
@@ -4125,7 +4115,7 @@
                   <pic:spPr bwMode="auto">
                     <a:xfrm>
                       <a:off x="0" y="0"/>
-                      <a:ext cx="1208207" cy="2147328"/>
+                      <a:ext cx="1204771" cy="2141220"/>
                     </a:xfrm>
                     <a:prstGeom prst="roundRect">
                       <a:avLst>
@@ -4192,131 +4182,1320 @@
           <w:rFonts w:ascii="Times New Roman" w:hAnsi="Times New Roman" w:cs="Times New Roman"/>
         </w:rPr>
       </w:pPr>
-      <w:r>
-        <w:rPr>
-          <w:rFonts w:ascii="Times New Roman" w:hAnsi="Times New Roman" w:cs="Times New Roman"/>
-        </w:rPr>
-        <w:t xml:space="preserve">Fördelen med RWD varför inte </w:t>
+    </w:p>
+    <w:p>
+      <w:pPr>
+        <w:rPr>
+          <w:rFonts w:ascii="Times New Roman" w:hAnsi="Times New Roman" w:cs="Times New Roman"/>
+        </w:rPr>
+      </w:pPr>
+    </w:p>
+    <w:p>
+      <w:pPr>
+        <w:rPr>
+          <w:rFonts w:ascii="Times New Roman" w:hAnsi="Times New Roman" w:cs="Times New Roman"/>
+        </w:rPr>
+      </w:pPr>
+    </w:p>
+    <w:p>
+      <w:pPr>
+        <w:rPr>
+          <w:rFonts w:ascii="Times New Roman" w:hAnsi="Times New Roman" w:cs="Times New Roman"/>
+        </w:rPr>
+      </w:pPr>
+    </w:p>
+    <w:p>
+      <w:pPr>
+        <w:rPr>
+          <w:rFonts w:ascii="Times New Roman" w:hAnsi="Times New Roman" w:cs="Times New Roman"/>
+        </w:rPr>
+      </w:pPr>
+    </w:p>
+    <w:p>
+      <w:pPr>
+        <w:rPr>
+          <w:rFonts w:ascii="Times New Roman" w:hAnsi="Times New Roman" w:cs="Times New Roman"/>
+        </w:rPr>
+      </w:pPr>
+    </w:p>
+    <w:p>
+      <w:pPr>
+        <w:rPr>
+          <w:rFonts w:ascii="Times New Roman" w:hAnsi="Times New Roman" w:cs="Times New Roman"/>
+          <w:b/>
+          <w:sz w:val="28"/>
+          <w:szCs w:val="28"/>
+        </w:rPr>
+      </w:pPr>
+      <w:r>
+        <w:rPr>
+          <w:rFonts w:ascii="Times New Roman" w:hAnsi="Times New Roman" w:cs="Times New Roman"/>
+          <w:b/>
+          <w:sz w:val="28"/>
+          <w:szCs w:val="28"/>
+        </w:rPr>
+        <w:lastRenderedPageBreak/>
+        <w:t>1.5</w:t>
+      </w:r>
+      <w:r>
+        <w:rPr>
+          <w:rFonts w:ascii="Times New Roman" w:hAnsi="Times New Roman" w:cs="Times New Roman"/>
+          <w:b/>
+          <w:sz w:val="28"/>
+          <w:szCs w:val="28"/>
+        </w:rPr>
+        <w:t xml:space="preserve"> </w:t>
+      </w:r>
+      <w:r>
+        <w:rPr>
+          <w:rFonts w:ascii="Times New Roman" w:hAnsi="Times New Roman" w:cs="Times New Roman"/>
+          <w:b/>
+          <w:sz w:val="28"/>
+          <w:szCs w:val="28"/>
+        </w:rPr>
+        <w:t>Verktyg</w:t>
+      </w:r>
+    </w:p>
+    <w:p>
+      <w:pPr>
+        <w:rPr>
+          <w:rFonts w:ascii="Times New Roman" w:hAnsi="Times New Roman" w:cs="Times New Roman"/>
+          <w:b/>
+          <w:sz w:val="28"/>
+          <w:szCs w:val="28"/>
+        </w:rPr>
+      </w:pPr>
+    </w:p>
+    <w:p>
+      <w:pPr>
+        <w:rPr>
+          <w:rFonts w:ascii="Times New Roman" w:hAnsi="Times New Roman" w:cs="Times New Roman"/>
+        </w:rPr>
+      </w:pPr>
+      <w:r>
+        <w:rPr>
+          <w:rFonts w:ascii="Times New Roman" w:hAnsi="Times New Roman" w:cs="Times New Roman"/>
+        </w:rPr>
+        <w:t xml:space="preserve">Inom webdesign utveckling </w:t>
+      </w:r>
+      <w:r>
+        <w:rPr>
+          <w:rFonts w:ascii="Times New Roman" w:hAnsi="Times New Roman" w:cs="Times New Roman"/>
+        </w:rPr>
+        <w:t xml:space="preserve">används främst verktygen HTML, CSS och </w:t>
       </w:r>
       <w:proofErr w:type="spellStart"/>
       <w:r>
         <w:rPr>
           <w:rFonts w:ascii="Times New Roman" w:hAnsi="Times New Roman" w:cs="Times New Roman"/>
         </w:rPr>
-        <w:t>native</w:t>
+        <w:t>javascript</w:t>
       </w:r>
       <w:proofErr w:type="spellEnd"/>
+      <w:r>
+        <w:rPr>
+          <w:rFonts w:ascii="Times New Roman" w:hAnsi="Times New Roman" w:cs="Times New Roman"/>
+        </w:rPr>
+        <w:t>, vilket är det verktyg som kommer att användas under implementeringsfasen i examensarbetet.  I kommande sektion av rapporten kommer verktygen att förklaras för att få en bättre förståelse i rapporten.</w:t>
+      </w:r>
+    </w:p>
+    <w:p>
+      <w:pPr>
+        <w:rPr>
+          <w:rFonts w:ascii="Times New Roman" w:hAnsi="Times New Roman" w:cs="Times New Roman"/>
+        </w:rPr>
+      </w:pPr>
+    </w:p>
+    <w:p>
+      <w:pPr>
+        <w:rPr>
+          <w:rFonts w:ascii="Times New Roman" w:hAnsi="Times New Roman" w:cs="Times New Roman"/>
+        </w:rPr>
+      </w:pPr>
+    </w:p>
+    <w:p>
+      <w:pPr>
+        <w:rPr>
+          <w:rFonts w:ascii="Times New Roman" w:hAnsi="Times New Roman" w:cs="Times New Roman"/>
+          <w:b/>
+        </w:rPr>
+      </w:pPr>
+      <w:r>
+        <w:rPr>
+          <w:rFonts w:ascii="Times New Roman" w:hAnsi="Times New Roman" w:cs="Times New Roman"/>
+          <w:b/>
+        </w:rPr>
+        <w:t>1.5.1 HTML</w:t>
+      </w:r>
+    </w:p>
+    <w:p>
+      <w:pPr>
+        <w:rPr>
+          <w:rFonts w:ascii="Times New Roman" w:hAnsi="Times New Roman" w:cs="Times New Roman"/>
+        </w:rPr>
+      </w:pPr>
+    </w:p>
+    <w:p>
+      <w:pPr>
+        <w:rPr>
+          <w:rFonts w:ascii="Times New Roman" w:hAnsi="Times New Roman" w:cs="Times New Roman"/>
+        </w:rPr>
+      </w:pPr>
+      <w:r>
+        <w:rPr>
+          <w:rFonts w:ascii="Times New Roman" w:hAnsi="Times New Roman" w:cs="Times New Roman"/>
+        </w:rPr>
+        <w:t xml:space="preserve">HTML </w:t>
+      </w:r>
+      <w:r>
+        <w:rPr>
+          <w:rFonts w:ascii="Times New Roman" w:hAnsi="Times New Roman" w:cs="Times New Roman"/>
+        </w:rPr>
+        <w:t xml:space="preserve">står för </w:t>
+      </w:r>
+      <w:r>
+        <w:rPr>
+          <w:rFonts w:ascii="Times New Roman" w:hAnsi="Times New Roman" w:cs="Times New Roman"/>
+        </w:rPr>
+        <w:t xml:space="preserve">Hypertext </w:t>
+      </w:r>
+      <w:proofErr w:type="spellStart"/>
+      <w:r>
+        <w:rPr>
+          <w:rFonts w:ascii="Times New Roman" w:hAnsi="Times New Roman" w:cs="Times New Roman"/>
+        </w:rPr>
+        <w:t>Markup</w:t>
+      </w:r>
+      <w:proofErr w:type="spellEnd"/>
+      <w:r>
+        <w:rPr>
+          <w:rFonts w:ascii="Times New Roman" w:hAnsi="Times New Roman" w:cs="Times New Roman"/>
+        </w:rPr>
+        <w:t xml:space="preserve"> </w:t>
+      </w:r>
+      <w:proofErr w:type="spellStart"/>
+      <w:r>
+        <w:rPr>
+          <w:rFonts w:ascii="Times New Roman" w:hAnsi="Times New Roman" w:cs="Times New Roman"/>
+        </w:rPr>
+        <w:t>Language</w:t>
+      </w:r>
+      <w:proofErr w:type="spellEnd"/>
+      <w:r>
+        <w:rPr>
+          <w:rFonts w:ascii="Times New Roman" w:hAnsi="Times New Roman" w:cs="Times New Roman"/>
+        </w:rPr>
+        <w:t xml:space="preserve"> och är ett format som definierar strukturen och logiken på en websida.</w:t>
+      </w:r>
+      <w:r>
+        <w:rPr>
+          <w:rFonts w:ascii="Times New Roman" w:hAnsi="Times New Roman" w:cs="Times New Roman"/>
+        </w:rPr>
+        <w:t xml:space="preserve"> HTML beskriver strukturen genom att märka upp olika delar av sidan med hjälp av taggar som beskriver vilken sorts element det är</w:t>
+      </w:r>
+      <w:r>
+        <w:rPr>
+          <w:rFonts w:ascii="Times New Roman" w:hAnsi="Times New Roman" w:cs="Times New Roman"/>
+        </w:rPr>
+        <w:t xml:space="preserve">. En webläsare läser av HTML-koden och kan på så sätt </w:t>
+      </w:r>
+      <w:r>
+        <w:rPr>
+          <w:rFonts w:ascii="Times New Roman" w:hAnsi="Times New Roman" w:cs="Times New Roman"/>
+        </w:rPr>
+        <w:t>rendera sidan med rätt layout.</w:t>
+      </w:r>
+    </w:p>
+    <w:p>
+      <w:pPr>
+        <w:rPr>
+          <w:rFonts w:ascii="Times New Roman" w:hAnsi="Times New Roman" w:cs="Times New Roman"/>
+        </w:rPr>
+      </w:pPr>
+    </w:p>
+    <w:p>
+      <w:pPr>
+        <w:rPr>
+          <w:rFonts w:ascii="Times New Roman" w:hAnsi="Times New Roman" w:cs="Times New Roman"/>
+        </w:rPr>
+      </w:pPr>
+      <w:r>
+        <w:rPr>
+          <w:rFonts w:ascii="Times New Roman" w:hAnsi="Times New Roman" w:cs="Times New Roman"/>
+        </w:rPr>
+        <w:t>Det finns olika</w:t>
+      </w:r>
+      <w:r>
+        <w:rPr>
+          <w:rFonts w:ascii="Times New Roman" w:hAnsi="Times New Roman" w:cs="Times New Roman"/>
+        </w:rPr>
+        <w:t xml:space="preserve"> sorters taggar inom HTML, </w:t>
+      </w:r>
+      <w:r>
+        <w:rPr>
+          <w:rFonts w:ascii="Times New Roman" w:hAnsi="Times New Roman" w:cs="Times New Roman"/>
+        </w:rPr>
+        <w:t>stycke, rubrik, tabeller</w:t>
+      </w:r>
+      <w:r>
+        <w:rPr>
+          <w:rFonts w:ascii="Times New Roman" w:hAnsi="Times New Roman" w:cs="Times New Roman"/>
+        </w:rPr>
+        <w:t>, länkar</w:t>
+      </w:r>
+      <w:r>
+        <w:rPr>
+          <w:rFonts w:ascii="Times New Roman" w:hAnsi="Times New Roman" w:cs="Times New Roman"/>
+        </w:rPr>
+        <w:t>,</w:t>
+      </w:r>
+      <w:r>
+        <w:rPr>
+          <w:rFonts w:ascii="Times New Roman" w:hAnsi="Times New Roman" w:cs="Times New Roman"/>
+        </w:rPr>
+        <w:t xml:space="preserve"> </w:t>
+      </w:r>
+      <w:r>
+        <w:rPr>
+          <w:rFonts w:ascii="Times New Roman" w:hAnsi="Times New Roman" w:cs="Times New Roman"/>
+        </w:rPr>
+        <w:t>listor, sektioner är en av dessa</w:t>
+      </w:r>
+      <w:r>
+        <w:rPr>
+          <w:rFonts w:ascii="Times New Roman" w:hAnsi="Times New Roman" w:cs="Times New Roman"/>
+        </w:rPr>
+        <w:t xml:space="preserve">. </w:t>
+      </w:r>
+      <w:r>
+        <w:rPr>
+          <w:rFonts w:ascii="Times New Roman" w:hAnsi="Times New Roman" w:cs="Times New Roman"/>
+        </w:rPr>
+        <w:t>I</w:t>
+      </w:r>
+      <w:r>
+        <w:rPr>
+          <w:rFonts w:ascii="Times New Roman" w:hAnsi="Times New Roman" w:cs="Times New Roman"/>
+        </w:rPr>
+        <w:t>nom</w:t>
+      </w:r>
+      <w:r>
+        <w:rPr>
+          <w:rFonts w:ascii="Times New Roman" w:hAnsi="Times New Roman" w:cs="Times New Roman"/>
+        </w:rPr>
+        <w:t xml:space="preserve"> web</w:t>
+      </w:r>
+      <w:r>
+        <w:rPr>
+          <w:rFonts w:ascii="Times New Roman" w:hAnsi="Times New Roman" w:cs="Times New Roman"/>
+        </w:rPr>
+        <w:t xml:space="preserve">utveckling har det under senare tid blivit vanligt att man definierar en sida i olika </w:t>
+      </w:r>
+      <w:r>
+        <w:rPr>
+          <w:rFonts w:ascii="Times New Roman" w:hAnsi="Times New Roman" w:cs="Times New Roman"/>
+        </w:rPr>
+        <w:t>sektioner</w:t>
+      </w:r>
+      <w:r>
+        <w:rPr>
+          <w:rFonts w:ascii="Times New Roman" w:hAnsi="Times New Roman" w:cs="Times New Roman"/>
+        </w:rPr>
+        <w:t xml:space="preserve"> med element inom dem</w:t>
+      </w:r>
+      <w:r>
+        <w:rPr>
+          <w:rFonts w:ascii="Times New Roman" w:hAnsi="Times New Roman" w:cs="Times New Roman"/>
+        </w:rPr>
+        <w:t xml:space="preserve">. </w:t>
+      </w:r>
+    </w:p>
+    <w:p>
+      <w:pPr>
+        <w:rPr>
+          <w:rFonts w:ascii="Times New Roman" w:hAnsi="Times New Roman" w:cs="Times New Roman"/>
+        </w:rPr>
+      </w:pPr>
+    </w:p>
+    <w:p>
+      <w:pPr>
+        <w:rPr>
+          <w:rFonts w:ascii="Times New Roman" w:hAnsi="Times New Roman" w:cs="Times New Roman"/>
+          <w:i/>
+        </w:rPr>
+      </w:pPr>
+      <w:r>
+        <w:rPr>
+          <w:rFonts w:ascii="Times New Roman" w:hAnsi="Times New Roman" w:cs="Times New Roman"/>
+          <w:i/>
+        </w:rPr>
+        <w:t xml:space="preserve">&lt;div&gt; </w:t>
+      </w:r>
+    </w:p>
+    <w:p>
+      <w:pPr>
+        <w:rPr>
+          <w:rFonts w:ascii="Times New Roman" w:hAnsi="Times New Roman" w:cs="Times New Roman"/>
+          <w:i/>
+        </w:rPr>
+      </w:pPr>
+      <w:r>
+        <w:rPr>
+          <w:rFonts w:ascii="Times New Roman" w:hAnsi="Times New Roman" w:cs="Times New Roman"/>
+          <w:i/>
+        </w:rPr>
+        <w:t xml:space="preserve">          </w:t>
+      </w:r>
+      <w:r>
+        <w:rPr>
+          <w:rFonts w:ascii="Times New Roman" w:hAnsi="Times New Roman" w:cs="Times New Roman"/>
+          <w:i/>
+        </w:rPr>
+        <w:t>&lt;h1&gt; Mobile-</w:t>
+      </w:r>
+      <w:proofErr w:type="spellStart"/>
+      <w:r>
+        <w:rPr>
+          <w:rFonts w:ascii="Times New Roman" w:hAnsi="Times New Roman" w:cs="Times New Roman"/>
+          <w:i/>
+        </w:rPr>
+        <w:t>first</w:t>
+      </w:r>
+      <w:proofErr w:type="spellEnd"/>
+      <w:r>
+        <w:rPr>
+          <w:rFonts w:ascii="Times New Roman" w:hAnsi="Times New Roman" w:cs="Times New Roman"/>
+          <w:i/>
+        </w:rPr>
+        <w:t xml:space="preserve"> eller Desktop-</w:t>
+      </w:r>
+      <w:proofErr w:type="spellStart"/>
+      <w:r>
+        <w:rPr>
+          <w:rFonts w:ascii="Times New Roman" w:hAnsi="Times New Roman" w:cs="Times New Roman"/>
+          <w:i/>
+        </w:rPr>
+        <w:t>first</w:t>
+      </w:r>
+      <w:proofErr w:type="spellEnd"/>
+      <w:r>
+        <w:rPr>
+          <w:rFonts w:ascii="Times New Roman" w:hAnsi="Times New Roman" w:cs="Times New Roman"/>
+          <w:i/>
+        </w:rPr>
+        <w:t>?&lt;/h1&gt;</w:t>
+      </w:r>
+    </w:p>
+    <w:p>
+      <w:pPr>
+        <w:rPr>
+          <w:rFonts w:ascii="Times New Roman" w:hAnsi="Times New Roman" w:cs="Times New Roman"/>
+          <w:i/>
+        </w:rPr>
+      </w:pPr>
+      <w:r>
+        <w:rPr>
+          <w:rFonts w:ascii="Times New Roman" w:hAnsi="Times New Roman" w:cs="Times New Roman"/>
+          <w:i/>
+        </w:rPr>
+        <w:t xml:space="preserve">          </w:t>
+      </w:r>
+      <w:r>
+        <w:rPr>
+          <w:rFonts w:ascii="Times New Roman" w:hAnsi="Times New Roman" w:cs="Times New Roman"/>
+          <w:i/>
+        </w:rPr>
+        <w:t>&lt;p&gt;</w:t>
+      </w:r>
+      <w:r>
+        <w:rPr>
+          <w:rFonts w:ascii="Times New Roman" w:hAnsi="Times New Roman" w:cs="Times New Roman"/>
+          <w:i/>
+        </w:rPr>
+        <w:t>F</w:t>
+      </w:r>
+      <w:r>
+        <w:rPr>
+          <w:rFonts w:ascii="Times New Roman" w:hAnsi="Times New Roman" w:cs="Times New Roman"/>
+          <w:i/>
+        </w:rPr>
+        <w:t>råga</w:t>
+      </w:r>
+      <w:r>
+        <w:rPr>
+          <w:rFonts w:ascii="Times New Roman" w:hAnsi="Times New Roman" w:cs="Times New Roman"/>
+          <w:i/>
+        </w:rPr>
+        <w:t>n en</w:t>
+      </w:r>
+      <w:r>
+        <w:rPr>
+          <w:rFonts w:ascii="Times New Roman" w:hAnsi="Times New Roman" w:cs="Times New Roman"/>
+          <w:i/>
+        </w:rPr>
+        <w:t xml:space="preserve"> webutvecklare ställer sig inför skapandet av en </w:t>
+      </w:r>
+      <w:proofErr w:type="spellStart"/>
+      <w:r>
+        <w:rPr>
+          <w:rFonts w:ascii="Times New Roman" w:hAnsi="Times New Roman" w:cs="Times New Roman"/>
+          <w:i/>
+        </w:rPr>
+        <w:t>responsiv</w:t>
+      </w:r>
+      <w:proofErr w:type="spellEnd"/>
+      <w:r>
+        <w:rPr>
+          <w:rFonts w:ascii="Times New Roman" w:hAnsi="Times New Roman" w:cs="Times New Roman"/>
+          <w:i/>
+        </w:rPr>
+        <w:t xml:space="preserve"> </w:t>
+      </w:r>
+      <w:r>
+        <w:rPr>
+          <w:rFonts w:ascii="Times New Roman" w:hAnsi="Times New Roman" w:cs="Times New Roman"/>
+          <w:i/>
+        </w:rPr>
+        <w:t>web</w:t>
+      </w:r>
+      <w:r>
+        <w:rPr>
+          <w:rFonts w:ascii="Times New Roman" w:hAnsi="Times New Roman" w:cs="Times New Roman"/>
+          <w:i/>
+        </w:rPr>
+        <w:t>sida&lt;/p&gt;</w:t>
+      </w:r>
+    </w:p>
+    <w:p>
+      <w:pPr>
+        <w:rPr>
+          <w:rFonts w:ascii="Times New Roman" w:hAnsi="Times New Roman" w:cs="Times New Roman"/>
+          <w:i/>
+        </w:rPr>
+      </w:pPr>
+      <w:r>
+        <w:rPr>
+          <w:rFonts w:ascii="Times New Roman" w:hAnsi="Times New Roman" w:cs="Times New Roman"/>
+          <w:i/>
+        </w:rPr>
+        <w:t>&lt;/div&gt;</w:t>
+      </w:r>
+    </w:p>
+    <w:p>
+      <w:pPr>
+        <w:rPr>
+          <w:rFonts w:ascii="Times New Roman" w:hAnsi="Times New Roman" w:cs="Times New Roman"/>
+        </w:rPr>
+      </w:pPr>
+    </w:p>
+    <w:p>
+      <w:pPr>
+        <w:rPr>
+          <w:rFonts w:ascii="Times New Roman" w:hAnsi="Times New Roman" w:cs="Times New Roman"/>
+        </w:rPr>
+      </w:pPr>
+      <w:r>
+        <w:rPr>
+          <w:rFonts w:ascii="Times New Roman" w:hAnsi="Times New Roman" w:cs="Times New Roman"/>
+        </w:rPr>
+        <w:t xml:space="preserve">I ovanstående </w:t>
+      </w:r>
+      <w:r>
+        <w:rPr>
+          <w:rFonts w:ascii="Times New Roman" w:hAnsi="Times New Roman" w:cs="Times New Roman"/>
+        </w:rPr>
+        <w:t>HTML</w:t>
+      </w:r>
+      <w:r>
+        <w:rPr>
+          <w:rFonts w:ascii="Times New Roman" w:hAnsi="Times New Roman" w:cs="Times New Roman"/>
+        </w:rPr>
+        <w:t xml:space="preserve">-kod </w:t>
+      </w:r>
+      <w:r>
+        <w:rPr>
+          <w:rFonts w:ascii="Times New Roman" w:hAnsi="Times New Roman" w:cs="Times New Roman"/>
+        </w:rPr>
+        <w:t xml:space="preserve">har vi </w:t>
+      </w:r>
+      <w:r>
+        <w:rPr>
+          <w:rFonts w:ascii="Times New Roman" w:hAnsi="Times New Roman" w:cs="Times New Roman"/>
+        </w:rPr>
+        <w:t>definierat</w:t>
+      </w:r>
+      <w:r>
+        <w:rPr>
+          <w:rFonts w:ascii="Times New Roman" w:hAnsi="Times New Roman" w:cs="Times New Roman"/>
+        </w:rPr>
+        <w:t xml:space="preserve"> en sektion</w:t>
+      </w:r>
+      <w:r>
+        <w:rPr>
+          <w:rFonts w:ascii="Times New Roman" w:hAnsi="Times New Roman" w:cs="Times New Roman"/>
+        </w:rPr>
+        <w:t xml:space="preserve"> på sidan</w:t>
+      </w:r>
+      <w:r>
+        <w:rPr>
+          <w:rFonts w:ascii="Times New Roman" w:hAnsi="Times New Roman" w:cs="Times New Roman"/>
+        </w:rPr>
+        <w:t xml:space="preserve"> med &lt;div&gt; taggen</w:t>
+      </w:r>
+      <w:r>
+        <w:rPr>
+          <w:rFonts w:ascii="Times New Roman" w:hAnsi="Times New Roman" w:cs="Times New Roman"/>
+        </w:rPr>
+        <w:t xml:space="preserve">, inom den </w:t>
+      </w:r>
+      <w:r>
+        <w:rPr>
+          <w:rFonts w:ascii="Times New Roman" w:hAnsi="Times New Roman" w:cs="Times New Roman"/>
+        </w:rPr>
+        <w:t>sektionen har</w:t>
+      </w:r>
+      <w:r>
+        <w:rPr>
+          <w:rFonts w:ascii="Times New Roman" w:hAnsi="Times New Roman" w:cs="Times New Roman"/>
+        </w:rPr>
+        <w:t xml:space="preserve"> </w:t>
+      </w:r>
+      <w:r>
+        <w:rPr>
+          <w:rFonts w:ascii="Times New Roman" w:hAnsi="Times New Roman" w:cs="Times New Roman"/>
+        </w:rPr>
+        <w:t xml:space="preserve">vi en rubrik som </w:t>
+      </w:r>
+      <w:r>
+        <w:rPr>
+          <w:rFonts w:ascii="Times New Roman" w:hAnsi="Times New Roman" w:cs="Times New Roman"/>
+        </w:rPr>
+        <w:t>definieras</w:t>
+      </w:r>
+      <w:r>
+        <w:rPr>
+          <w:rFonts w:ascii="Times New Roman" w:hAnsi="Times New Roman" w:cs="Times New Roman"/>
+        </w:rPr>
+        <w:t xml:space="preserve"> med</w:t>
+      </w:r>
+      <w:r>
+        <w:rPr>
+          <w:rFonts w:ascii="Times New Roman" w:hAnsi="Times New Roman" w:cs="Times New Roman"/>
+        </w:rPr>
+        <w:t xml:space="preserve"> </w:t>
+      </w:r>
+      <w:r>
+        <w:rPr>
+          <w:rFonts w:ascii="Times New Roman" w:hAnsi="Times New Roman" w:cs="Times New Roman"/>
+        </w:rPr>
+        <w:t>taggen &lt;h1&gt;</w:t>
+      </w:r>
+      <w:r>
+        <w:rPr>
+          <w:rFonts w:ascii="Times New Roman" w:hAnsi="Times New Roman" w:cs="Times New Roman"/>
+        </w:rPr>
+        <w:t xml:space="preserve"> och </w:t>
+      </w:r>
+      <w:r>
+        <w:rPr>
+          <w:rFonts w:ascii="Times New Roman" w:hAnsi="Times New Roman" w:cs="Times New Roman"/>
+        </w:rPr>
+        <w:t>ett stycke</w:t>
+      </w:r>
+      <w:r>
+        <w:rPr>
+          <w:rFonts w:ascii="Times New Roman" w:hAnsi="Times New Roman" w:cs="Times New Roman"/>
+        </w:rPr>
+        <w:t xml:space="preserve"> som </w:t>
+      </w:r>
+      <w:r>
+        <w:rPr>
+          <w:rFonts w:ascii="Times New Roman" w:hAnsi="Times New Roman" w:cs="Times New Roman"/>
+        </w:rPr>
+        <w:t>definieras</w:t>
+      </w:r>
+      <w:r>
+        <w:rPr>
+          <w:rFonts w:ascii="Times New Roman" w:hAnsi="Times New Roman" w:cs="Times New Roman"/>
+        </w:rPr>
+        <w:t xml:space="preserve"> med taggen &lt;p&gt;</w:t>
+      </w:r>
+      <w:r>
+        <w:rPr>
+          <w:rFonts w:ascii="Times New Roman" w:hAnsi="Times New Roman" w:cs="Times New Roman"/>
+        </w:rPr>
+        <w:t>.</w:t>
+      </w:r>
+      <w:r>
+        <w:rPr>
+          <w:rFonts w:ascii="Times New Roman" w:hAnsi="Times New Roman" w:cs="Times New Roman"/>
+        </w:rPr>
+        <w:t xml:space="preserve"> </w:t>
+      </w:r>
+      <w:r>
+        <w:rPr>
+          <w:rFonts w:ascii="Times New Roman" w:hAnsi="Times New Roman" w:cs="Times New Roman"/>
+        </w:rPr>
+        <w:t>Taggarna i html-koden bildar</w:t>
+      </w:r>
+      <w:r>
+        <w:rPr>
+          <w:rFonts w:ascii="Times New Roman" w:hAnsi="Times New Roman" w:cs="Times New Roman"/>
+        </w:rPr>
+        <w:t xml:space="preserve"> tillsammans strukturen på sidan, däremot så har inte html-koden någon kontroll över utseendet för taggarna, det sköts av CSS. </w:t>
+      </w:r>
+      <w:r>
+        <w:rPr>
+          <w:rFonts w:ascii="Times New Roman" w:hAnsi="Times New Roman" w:cs="Times New Roman"/>
+        </w:rPr>
+        <w:t xml:space="preserve"> </w:t>
+      </w:r>
+    </w:p>
+    <w:p>
+      <w:pPr>
+        <w:rPr>
+          <w:rFonts w:ascii="Times New Roman" w:hAnsi="Times New Roman" w:cs="Times New Roman"/>
+        </w:rPr>
+      </w:pPr>
+    </w:p>
+    <w:p>
+      <w:pPr>
+        <w:rPr>
+          <w:rFonts w:ascii="Times New Roman" w:hAnsi="Times New Roman" w:cs="Times New Roman"/>
+        </w:rPr>
+      </w:pPr>
+    </w:p>
+    <w:p>
+      <w:pPr>
+        <w:rPr>
+          <w:rFonts w:ascii="Times New Roman" w:hAnsi="Times New Roman" w:cs="Times New Roman"/>
+          <w:b/>
+        </w:rPr>
+      </w:pPr>
+      <w:r>
+        <w:rPr>
+          <w:rFonts w:ascii="Times New Roman" w:hAnsi="Times New Roman" w:cs="Times New Roman"/>
+          <w:b/>
+        </w:rPr>
+        <w:t>1.5.2 CSS</w:t>
+      </w:r>
+    </w:p>
+    <w:p>
+      <w:pPr>
+        <w:rPr>
+          <w:rFonts w:ascii="Times New Roman" w:hAnsi="Times New Roman" w:cs="Times New Roman"/>
+        </w:rPr>
+      </w:pPr>
+    </w:p>
+    <w:p>
+      <w:pPr>
+        <w:rPr>
+          <w:rFonts w:ascii="Times New Roman" w:hAnsi="Times New Roman" w:cs="Times New Roman"/>
+        </w:rPr>
+      </w:pPr>
+      <w:r>
+        <w:rPr>
+          <w:rFonts w:ascii="Times New Roman" w:hAnsi="Times New Roman" w:cs="Times New Roman"/>
+        </w:rPr>
+        <w:t xml:space="preserve">CSS </w:t>
+      </w:r>
+      <w:r>
+        <w:rPr>
+          <w:rFonts w:ascii="Times New Roman" w:hAnsi="Times New Roman" w:cs="Times New Roman"/>
+        </w:rPr>
+        <w:t xml:space="preserve">står för </w:t>
+      </w:r>
+      <w:proofErr w:type="spellStart"/>
+      <w:r>
+        <w:rPr>
+          <w:rFonts w:ascii="Times New Roman" w:hAnsi="Times New Roman" w:cs="Times New Roman"/>
+        </w:rPr>
+        <w:t>Cascading</w:t>
+      </w:r>
+      <w:proofErr w:type="spellEnd"/>
+      <w:r>
+        <w:rPr>
+          <w:rFonts w:ascii="Times New Roman" w:hAnsi="Times New Roman" w:cs="Times New Roman"/>
+        </w:rPr>
+        <w:t xml:space="preserve"> Style </w:t>
+      </w:r>
+      <w:proofErr w:type="spellStart"/>
+      <w:r>
+        <w:rPr>
+          <w:rFonts w:ascii="Times New Roman" w:hAnsi="Times New Roman" w:cs="Times New Roman"/>
+        </w:rPr>
+        <w:t>Sheets</w:t>
+      </w:r>
+      <w:proofErr w:type="spellEnd"/>
+      <w:r>
+        <w:rPr>
+          <w:rFonts w:ascii="Times New Roman" w:hAnsi="Times New Roman" w:cs="Times New Roman"/>
+        </w:rPr>
+        <w:t xml:space="preserve"> och är ett språk som beskriver utseendet på html-kod.</w:t>
+      </w:r>
+    </w:p>
+    <w:p>
+      <w:pPr>
+        <w:rPr>
+          <w:rFonts w:ascii="Times New Roman" w:hAnsi="Times New Roman" w:cs="Times New Roman"/>
+          <w:i/>
+        </w:rPr>
+      </w:pPr>
+      <w:r>
+        <w:rPr>
+          <w:rFonts w:ascii="Times New Roman" w:hAnsi="Times New Roman" w:cs="Times New Roman"/>
+        </w:rPr>
+        <w:t xml:space="preserve">Med hjälp av CSS-kod kan olika element i html-koden få ett speciellt utseende i form av storlek, färg </w:t>
+      </w:r>
+      <w:r>
+        <w:rPr>
+          <w:rFonts w:ascii="Times New Roman" w:hAnsi="Times New Roman" w:cs="Times New Roman"/>
+        </w:rPr>
+        <w:t>och position.</w:t>
+      </w:r>
+      <w:r>
+        <w:rPr>
+          <w:rFonts w:ascii="Times New Roman" w:hAnsi="Times New Roman" w:cs="Times New Roman"/>
+        </w:rPr>
+        <w:t xml:space="preserve"> Det finns olika sätt att definiera </w:t>
+      </w:r>
+      <w:proofErr w:type="spellStart"/>
+      <w:r>
+        <w:rPr>
+          <w:rFonts w:ascii="Times New Roman" w:hAnsi="Times New Roman" w:cs="Times New Roman"/>
+        </w:rPr>
+        <w:t>css</w:t>
+      </w:r>
+      <w:proofErr w:type="spellEnd"/>
+      <w:r>
+        <w:rPr>
+          <w:rFonts w:ascii="Times New Roman" w:hAnsi="Times New Roman" w:cs="Times New Roman"/>
+        </w:rPr>
+        <w:t xml:space="preserve">, man kan definiera det direkt i taggen </w:t>
+      </w:r>
+      <w:proofErr w:type="spellStart"/>
+      <w:r>
+        <w:rPr>
+          <w:rFonts w:ascii="Times New Roman" w:hAnsi="Times New Roman" w:cs="Times New Roman"/>
+        </w:rPr>
+        <w:t>t.ex</w:t>
+      </w:r>
+      <w:proofErr w:type="spellEnd"/>
+      <w:r>
+        <w:rPr>
+          <w:rFonts w:ascii="Times New Roman" w:hAnsi="Times New Roman" w:cs="Times New Roman"/>
+        </w:rPr>
+        <w:t xml:space="preserve"> </w:t>
+      </w:r>
+      <w:r>
+        <w:rPr>
+          <w:rFonts w:ascii="Times New Roman" w:hAnsi="Times New Roman" w:cs="Times New Roman"/>
+          <w:i/>
+        </w:rPr>
+        <w:t>&lt;p style=”</w:t>
+      </w:r>
+      <w:proofErr w:type="spellStart"/>
       <w:proofErr w:type="gramStart"/>
       <w:r>
         <w:rPr>
           <w:rFonts w:ascii="Times New Roman" w:hAnsi="Times New Roman" w:cs="Times New Roman"/>
-        </w:rPr>
-        <w:t>???</w:t>
-      </w:r>
+          <w:i/>
+        </w:rPr>
+        <w:t>color:blue</w:t>
+      </w:r>
+      <w:proofErr w:type="spellEnd"/>
       <w:proofErr w:type="gramEnd"/>
-    </w:p>
-    <w:p>
-      <w:pPr>
-        <w:rPr>
-          <w:rFonts w:ascii="Times New Roman" w:hAnsi="Times New Roman" w:cs="Times New Roman"/>
-        </w:rPr>
-      </w:pPr>
-    </w:p>
-    <w:p>
-      <w:pPr>
-        <w:rPr>
-          <w:rFonts w:ascii="Times New Roman" w:hAnsi="Times New Roman" w:cs="Times New Roman"/>
-        </w:rPr>
-      </w:pPr>
-    </w:p>
-    <w:p>
-      <w:pPr>
-        <w:rPr>
-          <w:rFonts w:ascii="Times New Roman" w:hAnsi="Times New Roman" w:cs="Times New Roman"/>
-        </w:rPr>
-      </w:pPr>
-    </w:p>
-    <w:p>
-      <w:pPr>
-        <w:rPr>
-          <w:rFonts w:ascii="Times New Roman" w:hAnsi="Times New Roman" w:cs="Times New Roman"/>
-        </w:rPr>
-      </w:pPr>
-    </w:p>
-    <w:p>
-      <w:pPr>
-        <w:rPr>
-          <w:rFonts w:ascii="Times New Roman" w:hAnsi="Times New Roman" w:cs="Times New Roman"/>
-        </w:rPr>
-      </w:pPr>
-    </w:p>
-    <w:p>
-      <w:pPr>
-        <w:rPr>
-          <w:rFonts w:ascii="Times New Roman" w:hAnsi="Times New Roman" w:cs="Times New Roman"/>
-        </w:rPr>
-      </w:pPr>
-    </w:p>
-    <w:p>
-      <w:pPr>
-        <w:rPr>
-          <w:rFonts w:ascii="Times New Roman" w:hAnsi="Times New Roman" w:cs="Times New Roman"/>
-        </w:rPr>
-      </w:pPr>
-    </w:p>
-    <w:p>
-      <w:pPr>
-        <w:rPr>
-          <w:rFonts w:ascii="Times New Roman" w:hAnsi="Times New Roman" w:cs="Times New Roman"/>
-        </w:rPr>
-      </w:pPr>
-    </w:p>
-    <w:p>
-      <w:pPr>
-        <w:rPr>
-          <w:rFonts w:ascii="Times New Roman" w:hAnsi="Times New Roman" w:cs="Times New Roman"/>
-        </w:rPr>
-      </w:pPr>
-      <w:r>
-        <w:rPr>
-          <w:rFonts w:ascii="Times New Roman" w:hAnsi="Times New Roman" w:cs="Times New Roman"/>
-        </w:rPr>
-        <w:t xml:space="preserve">1.5 Tekniker, </w:t>
+      <w:r>
+        <w:rPr>
+          <w:rFonts w:ascii="Times New Roman" w:hAnsi="Times New Roman" w:cs="Times New Roman"/>
+          <w:i/>
+        </w:rPr>
+        <w:t xml:space="preserve">; width:50px”&gt;Frågan en webutvecklare ställer sig inför skapandet av en </w:t>
       </w:r>
       <w:proofErr w:type="spellStart"/>
       <w:r>
         <w:rPr>
           <w:rFonts w:ascii="Times New Roman" w:hAnsi="Times New Roman" w:cs="Times New Roman"/>
-        </w:rPr>
-        <w:t>Vektryg</w:t>
+          <w:i/>
+        </w:rPr>
+        <w:t>responsiv</w:t>
       </w:r>
       <w:proofErr w:type="spellEnd"/>
-    </w:p>
-    <w:p>
-      <w:pPr>
-        <w:rPr>
-          <w:rFonts w:ascii="Times New Roman" w:hAnsi="Times New Roman" w:cs="Times New Roman"/>
-        </w:rPr>
-      </w:pPr>
-      <w:r>
-        <w:rPr>
-          <w:rFonts w:ascii="Times New Roman" w:hAnsi="Times New Roman" w:cs="Times New Roman"/>
-        </w:rPr>
-        <w:t>1.5.1 HTML</w:t>
-      </w:r>
-    </w:p>
-    <w:p>
-      <w:pPr>
-        <w:rPr>
-          <w:rFonts w:ascii="Times New Roman" w:hAnsi="Times New Roman" w:cs="Times New Roman"/>
-        </w:rPr>
-      </w:pPr>
-      <w:r>
-        <w:rPr>
-          <w:rFonts w:ascii="Times New Roman" w:hAnsi="Times New Roman" w:cs="Times New Roman"/>
-        </w:rPr>
-        <w:t>1.5.2 CSS</w:t>
-      </w:r>
+      <w:r>
+        <w:rPr>
+          <w:rFonts w:ascii="Times New Roman" w:hAnsi="Times New Roman" w:cs="Times New Roman"/>
+          <w:i/>
+        </w:rPr>
+        <w:t xml:space="preserve"> websida&lt;/p&gt;</w:t>
+      </w:r>
+      <w:r>
+        <w:rPr>
+          <w:rFonts w:ascii="Times New Roman" w:hAnsi="Times New Roman" w:cs="Times New Roman"/>
+          <w:i/>
+        </w:rPr>
+        <w:t xml:space="preserve"> vilket kallas för </w:t>
+      </w:r>
+      <w:proofErr w:type="spellStart"/>
+      <w:r>
+        <w:rPr>
+          <w:rFonts w:ascii="Times New Roman" w:hAnsi="Times New Roman" w:cs="Times New Roman"/>
+          <w:i/>
+        </w:rPr>
+        <w:t>inline</w:t>
+      </w:r>
+      <w:proofErr w:type="spellEnd"/>
+      <w:r>
+        <w:rPr>
+          <w:rFonts w:ascii="Times New Roman" w:hAnsi="Times New Roman" w:cs="Times New Roman"/>
+          <w:i/>
+        </w:rPr>
+        <w:t>-styling. Man kan även i html filen, definiera utseendet i &lt;</w:t>
+      </w:r>
+      <w:proofErr w:type="spellStart"/>
+      <w:r>
+        <w:rPr>
+          <w:rFonts w:ascii="Times New Roman" w:hAnsi="Times New Roman" w:cs="Times New Roman"/>
+          <w:i/>
+        </w:rPr>
+        <w:t>head</w:t>
+      </w:r>
+      <w:proofErr w:type="spellEnd"/>
+      <w:r>
+        <w:rPr>
+          <w:rFonts w:ascii="Times New Roman" w:hAnsi="Times New Roman" w:cs="Times New Roman"/>
+          <w:i/>
+        </w:rPr>
+        <w:t>&gt; taggen</w:t>
+      </w:r>
+      <w:r>
+        <w:rPr>
+          <w:rFonts w:ascii="Times New Roman" w:hAnsi="Times New Roman" w:cs="Times New Roman"/>
+          <w:i/>
+        </w:rPr>
+        <w:t>, vilket kallas för internat styling</w:t>
+      </w:r>
+      <w:r>
+        <w:rPr>
+          <w:rFonts w:ascii="Times New Roman" w:hAnsi="Times New Roman" w:cs="Times New Roman"/>
+          <w:i/>
+        </w:rPr>
+        <w:t>:</w:t>
+      </w:r>
+    </w:p>
+    <w:p>
+      <w:pPr>
+        <w:rPr>
+          <w:rFonts w:ascii="Times New Roman" w:hAnsi="Times New Roman" w:cs="Times New Roman"/>
+          <w:i/>
+        </w:rPr>
+      </w:pPr>
+    </w:p>
+    <w:p>
+      <w:pPr>
+        <w:rPr>
+          <w:rFonts w:ascii="Times New Roman" w:hAnsi="Times New Roman" w:cs="Times New Roman"/>
+          <w:i/>
+          <w:lang w:val="en-US"/>
+        </w:rPr>
+      </w:pPr>
+      <w:r>
+        <w:rPr>
+          <w:rFonts w:ascii="Times New Roman" w:hAnsi="Times New Roman" w:cs="Times New Roman"/>
+          <w:i/>
+          <w:lang w:val="en-US"/>
+        </w:rPr>
+        <w:t>&lt;</w:t>
+      </w:r>
+      <w:proofErr w:type="gramStart"/>
+      <w:r>
+        <w:rPr>
+          <w:rFonts w:ascii="Times New Roman" w:hAnsi="Times New Roman" w:cs="Times New Roman"/>
+          <w:i/>
+          <w:lang w:val="en-US"/>
+        </w:rPr>
+        <w:t>head</w:t>
+      </w:r>
+      <w:proofErr w:type="gramEnd"/>
+      <w:r>
+        <w:rPr>
+          <w:rFonts w:ascii="Times New Roman" w:hAnsi="Times New Roman" w:cs="Times New Roman"/>
+          <w:i/>
+          <w:lang w:val="en-US"/>
+        </w:rPr>
+        <w:t>&gt;</w:t>
+      </w:r>
+    </w:p>
+    <w:p>
+      <w:pPr>
+        <w:rPr>
+          <w:rFonts w:ascii="Times New Roman" w:hAnsi="Times New Roman" w:cs="Times New Roman"/>
+          <w:i/>
+          <w:lang w:val="en-US"/>
+        </w:rPr>
+      </w:pPr>
+      <w:r>
+        <w:rPr>
+          <w:rFonts w:ascii="Times New Roman" w:hAnsi="Times New Roman" w:cs="Times New Roman"/>
+          <w:i/>
+          <w:lang w:val="en-US"/>
+        </w:rPr>
+        <w:t xml:space="preserve">            </w:t>
+      </w:r>
+      <w:r>
+        <w:rPr>
+          <w:rFonts w:ascii="Times New Roman" w:hAnsi="Times New Roman" w:cs="Times New Roman"/>
+          <w:i/>
+          <w:lang w:val="en-US"/>
+        </w:rPr>
+        <w:t>&lt;</w:t>
+      </w:r>
+      <w:proofErr w:type="gramStart"/>
+      <w:r>
+        <w:rPr>
+          <w:rFonts w:ascii="Times New Roman" w:hAnsi="Times New Roman" w:cs="Times New Roman"/>
+          <w:i/>
+          <w:lang w:val="en-US"/>
+        </w:rPr>
+        <w:t>style</w:t>
+      </w:r>
+      <w:proofErr w:type="gramEnd"/>
+      <w:r>
+        <w:rPr>
+          <w:rFonts w:ascii="Times New Roman" w:hAnsi="Times New Roman" w:cs="Times New Roman"/>
+          <w:i/>
+          <w:lang w:val="en-US"/>
+        </w:rPr>
+        <w:t>&gt;</w:t>
+      </w:r>
+    </w:p>
+    <w:p>
+      <w:pPr>
+        <w:ind w:firstLine="1304"/>
+        <w:rPr>
+          <w:rFonts w:ascii="Times New Roman" w:hAnsi="Times New Roman" w:cs="Times New Roman"/>
+          <w:i/>
+          <w:lang w:val="en-US"/>
+        </w:rPr>
+      </w:pPr>
+      <w:proofErr w:type="gramStart"/>
+      <w:r>
+        <w:rPr>
+          <w:rFonts w:ascii="Times New Roman" w:hAnsi="Times New Roman" w:cs="Times New Roman"/>
+          <w:i/>
+          <w:lang w:val="en-US"/>
+        </w:rPr>
+        <w:t>p</w:t>
+      </w:r>
+      <w:proofErr w:type="gramEnd"/>
+      <w:r>
+        <w:rPr>
+          <w:rFonts w:ascii="Times New Roman" w:hAnsi="Times New Roman" w:cs="Times New Roman"/>
+          <w:i/>
+          <w:lang w:val="en-US"/>
+        </w:rPr>
+        <w:t xml:space="preserve"> {</w:t>
+      </w:r>
+    </w:p>
+    <w:p>
+      <w:pPr>
+        <w:ind w:firstLine="1304"/>
+        <w:rPr>
+          <w:rFonts w:ascii="Times New Roman" w:hAnsi="Times New Roman" w:cs="Times New Roman"/>
+          <w:i/>
+          <w:lang w:val="en-US"/>
+        </w:rPr>
+      </w:pPr>
+      <w:proofErr w:type="spellStart"/>
+      <w:proofErr w:type="gramStart"/>
+      <w:r>
+        <w:rPr>
+          <w:rFonts w:ascii="Times New Roman" w:hAnsi="Times New Roman" w:cs="Times New Roman"/>
+          <w:i/>
+          <w:lang w:val="en-US"/>
+        </w:rPr>
+        <w:t>color:</w:t>
+      </w:r>
+      <w:proofErr w:type="gramEnd"/>
+      <w:r>
+        <w:rPr>
+          <w:rFonts w:ascii="Times New Roman" w:hAnsi="Times New Roman" w:cs="Times New Roman"/>
+          <w:i/>
+          <w:lang w:val="en-US"/>
+        </w:rPr>
+        <w:t>blue</w:t>
+      </w:r>
+      <w:proofErr w:type="spellEnd"/>
+      <w:r>
+        <w:rPr>
+          <w:rFonts w:ascii="Times New Roman" w:hAnsi="Times New Roman" w:cs="Times New Roman"/>
+          <w:i/>
+          <w:lang w:val="en-US"/>
+        </w:rPr>
+        <w:t>;</w:t>
+      </w:r>
+    </w:p>
+    <w:p>
+      <w:pPr>
+        <w:ind w:firstLine="1304"/>
+        <w:rPr>
+          <w:rFonts w:ascii="Times New Roman" w:hAnsi="Times New Roman" w:cs="Times New Roman"/>
+          <w:i/>
+          <w:lang w:val="en-US"/>
+        </w:rPr>
+      </w:pPr>
+      <w:proofErr w:type="gramStart"/>
+      <w:r>
+        <w:rPr>
+          <w:rFonts w:ascii="Times New Roman" w:hAnsi="Times New Roman" w:cs="Times New Roman"/>
+          <w:i/>
+          <w:lang w:val="en-US"/>
+        </w:rPr>
+        <w:t>width:</w:t>
+      </w:r>
+      <w:proofErr w:type="gramEnd"/>
+      <w:r>
+        <w:rPr>
+          <w:rFonts w:ascii="Times New Roman" w:hAnsi="Times New Roman" w:cs="Times New Roman"/>
+          <w:i/>
+          <w:lang w:val="en-US"/>
+        </w:rPr>
+        <w:t>50px;</w:t>
+      </w:r>
+    </w:p>
+    <w:p>
+      <w:pPr>
+        <w:ind w:firstLine="1304"/>
+        <w:rPr>
+          <w:rFonts w:ascii="Times New Roman" w:hAnsi="Times New Roman" w:cs="Times New Roman"/>
+          <w:i/>
+          <w:lang w:val="en-US"/>
+        </w:rPr>
+      </w:pPr>
+      <w:r>
+        <w:rPr>
+          <w:rFonts w:ascii="Times New Roman" w:hAnsi="Times New Roman" w:cs="Times New Roman"/>
+          <w:i/>
+          <w:lang w:val="en-US"/>
+        </w:rPr>
+        <w:t>}</w:t>
+      </w:r>
+    </w:p>
+    <w:p>
+      <w:pPr>
+        <w:rPr>
+          <w:rFonts w:ascii="Times New Roman" w:hAnsi="Times New Roman" w:cs="Times New Roman"/>
+          <w:i/>
+          <w:lang w:val="en-US"/>
+        </w:rPr>
+      </w:pPr>
+      <w:r>
+        <w:rPr>
+          <w:rFonts w:ascii="Times New Roman" w:hAnsi="Times New Roman" w:cs="Times New Roman"/>
+          <w:i/>
+          <w:lang w:val="en-US"/>
+        </w:rPr>
+        <w:t xml:space="preserve">             &lt;/style&gt;</w:t>
+      </w:r>
+    </w:p>
+    <w:p>
+      <w:pPr>
+        <w:rPr>
+          <w:rFonts w:ascii="Times New Roman" w:hAnsi="Times New Roman" w:cs="Times New Roman"/>
+          <w:i/>
+          <w:lang w:val="en-US"/>
+        </w:rPr>
+      </w:pPr>
+      <w:r>
+        <w:rPr>
+          <w:rFonts w:ascii="Times New Roman" w:hAnsi="Times New Roman" w:cs="Times New Roman"/>
+          <w:i/>
+          <w:lang w:val="en-US"/>
+        </w:rPr>
+        <w:t>&lt;/head&gt;</w:t>
+      </w:r>
+    </w:p>
+    <w:p>
+      <w:pPr>
+        <w:rPr>
+          <w:rFonts w:ascii="Times New Roman" w:hAnsi="Times New Roman" w:cs="Times New Roman"/>
+          <w:lang w:val="en-US"/>
+        </w:rPr>
+      </w:pPr>
+    </w:p>
+    <w:p>
+      <w:pPr>
+        <w:rPr>
+          <w:rFonts w:ascii="Times New Roman" w:hAnsi="Times New Roman" w:cs="Times New Roman"/>
+        </w:rPr>
+      </w:pPr>
+      <w:r>
+        <w:rPr>
+          <w:rFonts w:ascii="Times New Roman" w:hAnsi="Times New Roman" w:cs="Times New Roman"/>
+        </w:rPr>
+        <w:lastRenderedPageBreak/>
+        <w:t xml:space="preserve">På så sätt </w:t>
+      </w:r>
+      <w:proofErr w:type="spellStart"/>
+      <w:r>
+        <w:rPr>
+          <w:rFonts w:ascii="Times New Roman" w:hAnsi="Times New Roman" w:cs="Times New Roman"/>
+        </w:rPr>
+        <w:t>sager</w:t>
+      </w:r>
+      <w:proofErr w:type="spellEnd"/>
+      <w:r>
+        <w:rPr>
+          <w:rFonts w:ascii="Times New Roman" w:hAnsi="Times New Roman" w:cs="Times New Roman"/>
+        </w:rPr>
+        <w:t xml:space="preserve"> man att alla &lt;p&gt; taggar</w:t>
+      </w:r>
+      <w:r>
+        <w:rPr>
+          <w:rFonts w:ascii="Times New Roman" w:hAnsi="Times New Roman" w:cs="Times New Roman"/>
+        </w:rPr>
+        <w:t xml:space="preserve"> i html filen kommer att ha dessa egenskaper. Sista sättet är definiera det i en egen </w:t>
+      </w:r>
+      <w:proofErr w:type="spellStart"/>
+      <w:r>
+        <w:rPr>
+          <w:rFonts w:ascii="Times New Roman" w:hAnsi="Times New Roman" w:cs="Times New Roman"/>
+        </w:rPr>
+        <w:t>css-fil</w:t>
+      </w:r>
+      <w:proofErr w:type="spellEnd"/>
+      <w:r>
+        <w:rPr>
+          <w:rFonts w:ascii="Times New Roman" w:hAnsi="Times New Roman" w:cs="Times New Roman"/>
+        </w:rPr>
+        <w:t xml:space="preserve"> och länka till det från &lt;</w:t>
+      </w:r>
+      <w:proofErr w:type="spellStart"/>
+      <w:r>
+        <w:rPr>
+          <w:rFonts w:ascii="Times New Roman" w:hAnsi="Times New Roman" w:cs="Times New Roman"/>
+        </w:rPr>
+        <w:t>head</w:t>
+      </w:r>
+      <w:proofErr w:type="spellEnd"/>
+      <w:r>
+        <w:rPr>
+          <w:rFonts w:ascii="Times New Roman" w:hAnsi="Times New Roman" w:cs="Times New Roman"/>
+        </w:rPr>
+        <w:t xml:space="preserve">&gt; taggen i html-filen, vilket är det vanligaste sättet. Varje tagg kan även ha en </w:t>
+      </w:r>
+      <w:proofErr w:type="spellStart"/>
+      <w:r>
+        <w:rPr>
+          <w:rFonts w:ascii="Times New Roman" w:hAnsi="Times New Roman" w:cs="Times New Roman"/>
+        </w:rPr>
+        <w:t>class</w:t>
+      </w:r>
+      <w:proofErr w:type="spellEnd"/>
+      <w:r>
+        <w:rPr>
+          <w:rFonts w:ascii="Times New Roman" w:hAnsi="Times New Roman" w:cs="Times New Roman"/>
+        </w:rPr>
+        <w:t xml:space="preserve"> eller ett id som tillåter </w:t>
+      </w:r>
+      <w:bookmarkStart w:id="0" w:name="_GoBack"/>
+      <w:bookmarkEnd w:id="0"/>
+    </w:p>
+    <w:p>
+      <w:pPr>
+        <w:rPr>
+          <w:rFonts w:ascii="Times New Roman" w:hAnsi="Times New Roman" w:cs="Times New Roman"/>
+        </w:rPr>
+      </w:pPr>
+    </w:p>
+    <w:p>
+      <w:pPr>
+        <w:rPr>
+          <w:rFonts w:ascii="Times New Roman" w:hAnsi="Times New Roman" w:cs="Times New Roman"/>
+        </w:rPr>
+      </w:pPr>
+      <w:r>
+        <w:rPr>
+          <w:rFonts w:ascii="Times New Roman" w:hAnsi="Times New Roman" w:cs="Times New Roman"/>
+          <w:i/>
+          <w:shd w:val="clear" w:color="auto" w:fill="F6F4F0"/>
+        </w:rPr>
+        <w:t>&lt;p style="</w:t>
+      </w:r>
+      <w:proofErr w:type="spellStart"/>
+      <w:proofErr w:type="gramStart"/>
+      <w:r>
+        <w:rPr>
+          <w:rFonts w:ascii="Times New Roman" w:hAnsi="Times New Roman" w:cs="Times New Roman"/>
+          <w:i/>
+          <w:shd w:val="clear" w:color="auto" w:fill="F6F4F0"/>
+        </w:rPr>
+        <w:t>color:blue</w:t>
+      </w:r>
+      <w:proofErr w:type="spellEnd"/>
+      <w:proofErr w:type="gramEnd"/>
+      <w:r>
+        <w:rPr>
+          <w:rFonts w:ascii="Times New Roman" w:hAnsi="Times New Roman" w:cs="Times New Roman"/>
+          <w:i/>
+          <w:shd w:val="clear" w:color="auto" w:fill="F6F4F0"/>
+        </w:rPr>
+        <w:t>;</w:t>
+      </w:r>
+      <w:r>
+        <w:rPr>
+          <w:rFonts w:ascii="Times New Roman" w:hAnsi="Times New Roman" w:cs="Times New Roman"/>
+          <w:i/>
+          <w:shd w:val="clear" w:color="auto" w:fill="F6F4F0"/>
+        </w:rPr>
+        <w:t xml:space="preserve"> width:50px"&gt;Frågan en webutvecklare ställer sig inför skapandet av en </w:t>
+      </w:r>
+      <w:proofErr w:type="spellStart"/>
+      <w:r>
+        <w:rPr>
+          <w:rFonts w:ascii="Times New Roman" w:hAnsi="Times New Roman" w:cs="Times New Roman"/>
+          <w:i/>
+          <w:shd w:val="clear" w:color="auto" w:fill="F6F4F0"/>
+        </w:rPr>
+        <w:t>responsiv</w:t>
+      </w:r>
+      <w:proofErr w:type="spellEnd"/>
+      <w:r>
+        <w:rPr>
+          <w:rFonts w:ascii="Times New Roman" w:hAnsi="Times New Roman" w:cs="Times New Roman"/>
+          <w:i/>
+          <w:shd w:val="clear" w:color="auto" w:fill="F6F4F0"/>
+        </w:rPr>
+        <w:t xml:space="preserve"> websida</w:t>
+      </w:r>
+      <w:r>
+        <w:rPr>
+          <w:rFonts w:ascii="Times New Roman" w:hAnsi="Times New Roman" w:cs="Times New Roman"/>
+          <w:i/>
+          <w:shd w:val="clear" w:color="auto" w:fill="F6F4F0"/>
+        </w:rPr>
+        <w:t>&lt;/p&gt;</w:t>
+      </w:r>
+    </w:p>
+    <w:p>
+      <w:pPr>
+        <w:rPr>
+          <w:rFonts w:ascii="Times New Roman" w:hAnsi="Times New Roman" w:cs="Times New Roman"/>
+        </w:rPr>
+      </w:pPr>
+    </w:p>
+    <w:p>
+      <w:pPr>
+        <w:rPr>
+          <w:rFonts w:ascii="Times New Roman" w:hAnsi="Times New Roman" w:cs="Times New Roman"/>
+        </w:rPr>
+      </w:pPr>
+    </w:p>
+    <w:p>
+      <w:pPr>
+        <w:rPr>
+          <w:rFonts w:ascii="Times New Roman" w:hAnsi="Times New Roman" w:cs="Times New Roman"/>
+        </w:rPr>
+      </w:pPr>
     </w:p>
     <w:p>
       <w:pPr>

</xml_diff>

<commit_message>
bakgrund, har precis skrivit klart om mobile-first ska skriva klart desktop och versus grejen
</commit_message>
<xml_diff>
--- a/Rapport.docx
+++ b/Rapport.docx
@@ -1,6 +1,6 @@
 
 <file path=word/document.xml><?xml version="1.0" encoding="utf-8"?>
-<w:document xmlns:wpc="http://schemas.microsoft.com/office/word/2010/wordprocessingCanvas" xmlns:mo="http://schemas.microsoft.com/office/mac/office/2008/main" xmlns:mc="http://schemas.openxmlformats.org/markup-compatibility/2006" xmlns:mv="urn:schemas-microsoft-com:mac:vml" xmlns:o="urn:schemas-microsoft-com:office:office" xmlns:r="http://schemas.openxmlformats.org/officeDocument/2006/relationships" xmlns:m="http://schemas.openxmlformats.org/officeDocument/2006/math" xmlns:v="urn:schemas-microsoft-com:vml" xmlns:wp14="http://schemas.microsoft.com/office/word/2010/wordprocessingDrawing" xmlns:wp="http://schemas.openxmlformats.org/drawingml/2006/wordprocessingDrawing" xmlns:w10="urn:schemas-microsoft-com:office:word" xmlns:w="http://schemas.openxmlformats.org/wordprocessingml/2006/main" xmlns:w14="http://schemas.microsoft.com/office/word/2010/wordml" xmlns:wpg="http://schemas.microsoft.com/office/word/2010/wordprocessingGroup" xmlns:wpi="http://schemas.microsoft.com/office/word/2010/wordprocessingInk" xmlns:wne="http://schemas.microsoft.com/office/word/2006/wordml" xmlns:wps="http://schemas.microsoft.com/office/word/2010/wordprocessingShape" mc:Ignorable="w14 wp14">
+<w:document xmlns:wpc="http://schemas.microsoft.com/office/word/2010/wordprocessingCanvas" xmlns:mc="http://schemas.openxmlformats.org/markup-compatibility/2006" xmlns:o="urn:schemas-microsoft-com:office:office" xmlns:r="http://schemas.openxmlformats.org/officeDocument/2006/relationships" xmlns:m="http://schemas.openxmlformats.org/officeDocument/2006/math" xmlns:v="urn:schemas-microsoft-com:vml" xmlns:wp14="http://schemas.microsoft.com/office/word/2010/wordprocessingDrawing" xmlns:wp="http://schemas.openxmlformats.org/drawingml/2006/wordprocessingDrawing" xmlns:w10="urn:schemas-microsoft-com:office:word" xmlns:w="http://schemas.openxmlformats.org/wordprocessingml/2006/main" xmlns:w14="http://schemas.microsoft.com/office/word/2010/wordml" xmlns:wpg="http://schemas.microsoft.com/office/word/2010/wordprocessingGroup" xmlns:wpi="http://schemas.microsoft.com/office/word/2010/wordprocessingInk" xmlns:wne="http://schemas.microsoft.com/office/word/2006/wordml" xmlns:wps="http://schemas.microsoft.com/office/word/2010/wordprocessingShape" mc:Ignorable="w14 wp14">
   <w:body>
     <w:p>
       <w:pPr>
@@ -2554,21 +2554,7 @@
         <w:rPr>
           <w:rFonts w:ascii="Times New Roman" w:hAnsi="Times New Roman" w:cs="Times New Roman"/>
         </w:rPr>
-        <w:t xml:space="preserve"> talar man om för </w:t>
-      </w:r>
-      <w:proofErr w:type="spellStart"/>
-      <w:r>
-        <w:rPr>
-          <w:rFonts w:ascii="Times New Roman" w:hAnsi="Times New Roman" w:cs="Times New Roman"/>
-        </w:rPr>
-        <w:t>webläsaren</w:t>
-      </w:r>
-      <w:proofErr w:type="spellEnd"/>
-      <w:r>
-        <w:rPr>
-          <w:rFonts w:ascii="Times New Roman" w:hAnsi="Times New Roman" w:cs="Times New Roman"/>
-        </w:rPr>
-        <w:t xml:space="preserve"> att bilden skall skalas efter hållaren men endast till max av den </w:t>
+        <w:t xml:space="preserve"> talar man om för webläsaren att bilden skall skalas efter hållaren men endast till max av den </w:t>
       </w:r>
       <w:proofErr w:type="spellStart"/>
       <w:r>
@@ -3474,21 +3460,7 @@
         <w:rPr>
           <w:rFonts w:ascii="Times New Roman" w:hAnsi="Times New Roman" w:cs="Times New Roman"/>
         </w:rPr>
-        <w:t xml:space="preserve">När </w:t>
-      </w:r>
-      <w:proofErr w:type="spellStart"/>
-      <w:r>
-        <w:rPr>
-          <w:rFonts w:ascii="Times New Roman" w:hAnsi="Times New Roman" w:cs="Times New Roman"/>
-        </w:rPr>
-        <w:t>webläsarfönstret</w:t>
-      </w:r>
-      <w:proofErr w:type="spellEnd"/>
-      <w:r>
-        <w:rPr>
-          <w:rFonts w:ascii="Times New Roman" w:hAnsi="Times New Roman" w:cs="Times New Roman"/>
-        </w:rPr>
-        <w:t xml:space="preserve"> minskas till storleken på en mobilskärm, anpassas elementet utifrån skärmen, eftersom fluid </w:t>
+        <w:t xml:space="preserve">När webläsarfönstret minskas till storleken på en mobilskärm, anpassas elementet utifrån skärmen, eftersom fluid </w:t>
       </w:r>
       <w:proofErr w:type="spellStart"/>
       <w:r>
@@ -3541,7 +3513,7 @@
         <w:rPr>
           <w:rFonts w:ascii="Times New Roman" w:hAnsi="Times New Roman" w:cs="Times New Roman"/>
           <w:noProof/>
-          <w:lang w:val="en-US"/>
+          <w:lang w:eastAsia="sv-SE"/>
         </w:rPr>
         <w:drawing>
           <wp:inline distT="0" distB="0" distL="0" distR="0" wp14:anchorId="09741036" wp14:editId="7D1CB298">
@@ -3623,7 +3595,7 @@
         <w:rPr>
           <w:rFonts w:ascii="Times New Roman" w:hAnsi="Times New Roman" w:cs="Times New Roman"/>
           <w:noProof/>
-          <w:lang w:val="en-US"/>
+          <w:lang w:eastAsia="sv-SE"/>
         </w:rPr>
         <w:drawing>
           <wp:inline distT="0" distB="0" distL="0" distR="0" wp14:anchorId="6128CC9D" wp14:editId="011DE784">
@@ -3833,7 +3805,7 @@
           <w:i/>
           <w:lang w:val="en-US"/>
         </w:rPr>
-        <w:t>width:50</w:t>
+        <w:t>width:</w:t>
       </w:r>
       <w:proofErr w:type="gramEnd"/>
       <w:r>
@@ -3842,7 +3814,7 @@
           <w:i/>
           <w:lang w:val="en-US"/>
         </w:rPr>
-        <w:t>%;</w:t>
+        <w:t>50%;</w:t>
       </w:r>
       <w:r>
         <w:rPr>
@@ -3876,7 +3848,7 @@
           <w:i/>
           <w:lang w:val="en-US"/>
         </w:rPr>
-        <w:t>height:500px</w:t>
+        <w:t>height:</w:t>
       </w:r>
       <w:proofErr w:type="gramEnd"/>
       <w:r>
@@ -3885,7 +3857,7 @@
           <w:i/>
           <w:lang w:val="en-US"/>
         </w:rPr>
-        <w:t>;</w:t>
+        <w:t>500px;</w:t>
       </w:r>
     </w:p>
     <w:p>
@@ -4190,12 +4162,14 @@
         <w:rPr>
           <w:rFonts w:ascii="Times New Roman" w:hAnsi="Times New Roman" w:cs="Times New Roman"/>
           <w:i/>
-        </w:rPr>
-      </w:pPr>
-      <w:r>
-        <w:rPr>
-          <w:rFonts w:ascii="Times New Roman" w:hAnsi="Times New Roman" w:cs="Times New Roman"/>
-          <w:i/>
+          <w:lang w:val="en-US"/>
+        </w:rPr>
+      </w:pPr>
+      <w:r>
+        <w:rPr>
+          <w:rFonts w:ascii="Times New Roman" w:hAnsi="Times New Roman" w:cs="Times New Roman"/>
+          <w:i/>
+          <w:lang w:val="en-US"/>
         </w:rPr>
         <w:t xml:space="preserve">@media all </w:t>
       </w:r>
@@ -4204,6 +4178,7 @@
           <w:rFonts w:ascii="Times New Roman" w:hAnsi="Times New Roman" w:cs="Times New Roman"/>
           <w:b/>
           <w:i/>
+          <w:lang w:val="en-US"/>
         </w:rPr>
         <w:t>and</w:t>
       </w:r>
@@ -4211,6 +4186,7 @@
         <w:rPr>
           <w:rFonts w:ascii="Times New Roman" w:hAnsi="Times New Roman" w:cs="Times New Roman"/>
           <w:i/>
+          <w:lang w:val="en-US"/>
         </w:rPr>
         <w:t xml:space="preserve"> (</w:t>
       </w:r>
@@ -4219,46 +4195,33 @@
           <w:rFonts w:ascii="Times New Roman" w:hAnsi="Times New Roman" w:cs="Times New Roman"/>
           <w:b/>
           <w:i/>
-        </w:rPr>
-        <w:t>max-</w:t>
-      </w:r>
-      <w:proofErr w:type="spellStart"/>
-      <w:r>
-        <w:rPr>
-          <w:rFonts w:ascii="Times New Roman" w:hAnsi="Times New Roman" w:cs="Times New Roman"/>
-          <w:b/>
-          <w:i/>
-        </w:rPr>
-        <w:t>width</w:t>
-      </w:r>
-      <w:proofErr w:type="spellEnd"/>
-      <w:r>
-        <w:rPr>
-          <w:rFonts w:ascii="Times New Roman" w:hAnsi="Times New Roman" w:cs="Times New Roman"/>
-          <w:b/>
-          <w:i/>
-        </w:rPr>
-        <w:t>: 380px</w:t>
-      </w:r>
-      <w:r>
-        <w:rPr>
-          <w:rFonts w:ascii="Times New Roman" w:hAnsi="Times New Roman" w:cs="Times New Roman"/>
-          <w:i/>
+          <w:lang w:val="en-US"/>
+        </w:rPr>
+        <w:t>max-width: 380px</w:t>
+      </w:r>
+      <w:proofErr w:type="gramStart"/>
+      <w:r>
+        <w:rPr>
+          <w:rFonts w:ascii="Times New Roman" w:hAnsi="Times New Roman" w:cs="Times New Roman"/>
+          <w:i/>
+          <w:lang w:val="en-US"/>
         </w:rPr>
         <w:t>){</w:t>
       </w:r>
-    </w:p>
-    <w:p>
-      <w:pPr>
-        <w:rPr>
-          <w:rFonts w:ascii="Times New Roman" w:hAnsi="Times New Roman" w:cs="Times New Roman"/>
-          <w:i/>
-        </w:rPr>
-      </w:pPr>
-      <w:r>
-        <w:rPr>
-          <w:rFonts w:ascii="Times New Roman" w:hAnsi="Times New Roman" w:cs="Times New Roman"/>
-          <w:i/>
+      <w:proofErr w:type="gramEnd"/>
+    </w:p>
+    <w:p>
+      <w:pPr>
+        <w:rPr>
+          <w:rFonts w:ascii="Times New Roman" w:hAnsi="Times New Roman" w:cs="Times New Roman"/>
+          <w:i/>
+        </w:rPr>
+      </w:pPr>
+      <w:r>
+        <w:rPr>
+          <w:rFonts w:ascii="Times New Roman" w:hAnsi="Times New Roman" w:cs="Times New Roman"/>
+          <w:i/>
+          <w:lang w:val="en-US"/>
         </w:rPr>
         <w:tab/>
       </w:r>
@@ -4546,7 +4509,7 @@
         <w:rPr>
           <w:rFonts w:ascii="Times New Roman" w:hAnsi="Times New Roman" w:cs="Times New Roman"/>
           <w:noProof/>
-          <w:lang w:val="en-US"/>
+          <w:lang w:eastAsia="sv-SE"/>
         </w:rPr>
         <w:drawing>
           <wp:inline distT="0" distB="0" distL="0" distR="0" wp14:anchorId="02F1F733" wp14:editId="33135422">
@@ -5692,9 +5655,8 @@
           <w:i/>
           <w:lang w:val="en-US"/>
         </w:rPr>
-        <w:t>color:blue</w:t>
-      </w:r>
-      <w:proofErr w:type="spellEnd"/>
+        <w:t>color:</w:t>
+      </w:r>
       <w:proofErr w:type="gramEnd"/>
       <w:r>
         <w:rPr>
@@ -5702,6 +5664,15 @@
           <w:i/>
           <w:lang w:val="en-US"/>
         </w:rPr>
+        <w:t>blue</w:t>
+      </w:r>
+      <w:proofErr w:type="spellEnd"/>
+      <w:r>
+        <w:rPr>
+          <w:rFonts w:ascii="Times New Roman" w:hAnsi="Times New Roman" w:cs="Times New Roman"/>
+          <w:i/>
+          <w:lang w:val="en-US"/>
+        </w:rPr>
         <w:t>;</w:t>
       </w:r>
     </w:p>
@@ -5711,9 +5682,577 @@
         <w:rPr>
           <w:rFonts w:ascii="Times New Roman" w:hAnsi="Times New Roman" w:cs="Times New Roman"/>
           <w:i/>
-          <w:lang w:val="en-US"/>
-        </w:rPr>
-      </w:pPr>
+        </w:rPr>
+      </w:pPr>
+      <w:r>
+        <w:rPr>
+          <w:rFonts w:ascii="Times New Roman" w:hAnsi="Times New Roman" w:cs="Times New Roman"/>
+          <w:i/>
+        </w:rPr>
+        <w:t>width:50px;</w:t>
+      </w:r>
+    </w:p>
+    <w:p>
+      <w:pPr>
+        <w:ind w:firstLine="1304"/>
+        <w:rPr>
+          <w:rFonts w:ascii="Times New Roman" w:hAnsi="Times New Roman" w:cs="Times New Roman"/>
+          <w:i/>
+        </w:rPr>
+      </w:pPr>
+      <w:r>
+        <w:rPr>
+          <w:rFonts w:ascii="Times New Roman" w:hAnsi="Times New Roman" w:cs="Times New Roman"/>
+          <w:i/>
+        </w:rPr>
+        <w:t>}</w:t>
+      </w:r>
+    </w:p>
+    <w:p>
+      <w:pPr>
+        <w:rPr>
+          <w:rFonts w:ascii="Times New Roman" w:hAnsi="Times New Roman" w:cs="Times New Roman"/>
+          <w:i/>
+        </w:rPr>
+      </w:pPr>
+      <w:r>
+        <w:rPr>
+          <w:rFonts w:ascii="Times New Roman" w:hAnsi="Times New Roman" w:cs="Times New Roman"/>
+          <w:i/>
+        </w:rPr>
+        <w:t xml:space="preserve">             &lt;/style&gt;</w:t>
+      </w:r>
+    </w:p>
+    <w:p>
+      <w:pPr>
+        <w:rPr>
+          <w:rFonts w:ascii="Times New Roman" w:hAnsi="Times New Roman" w:cs="Times New Roman"/>
+          <w:i/>
+        </w:rPr>
+      </w:pPr>
+      <w:r>
+        <w:rPr>
+          <w:rFonts w:ascii="Times New Roman" w:hAnsi="Times New Roman" w:cs="Times New Roman"/>
+          <w:i/>
+        </w:rPr>
+        <w:t>&lt;/</w:t>
+      </w:r>
+      <w:proofErr w:type="spellStart"/>
+      <w:r>
+        <w:rPr>
+          <w:rFonts w:ascii="Times New Roman" w:hAnsi="Times New Roman" w:cs="Times New Roman"/>
+          <w:i/>
+        </w:rPr>
+        <w:t>head</w:t>
+      </w:r>
+      <w:proofErr w:type="spellEnd"/>
+      <w:r>
+        <w:rPr>
+          <w:rFonts w:ascii="Times New Roman" w:hAnsi="Times New Roman" w:cs="Times New Roman"/>
+          <w:i/>
+        </w:rPr>
+        <w:t>&gt;</w:t>
+      </w:r>
+    </w:p>
+    <w:p>
+      <w:pPr>
+        <w:rPr>
+          <w:rFonts w:ascii="Times New Roman" w:hAnsi="Times New Roman" w:cs="Times New Roman"/>
+        </w:rPr>
+      </w:pPr>
+    </w:p>
+    <w:p>
+      <w:pPr>
+        <w:rPr>
+          <w:rFonts w:ascii="Times New Roman" w:hAnsi="Times New Roman" w:cs="Times New Roman"/>
+        </w:rPr>
+      </w:pPr>
+      <w:r>
+        <w:rPr>
+          <w:rFonts w:ascii="Times New Roman" w:hAnsi="Times New Roman" w:cs="Times New Roman"/>
+        </w:rPr>
+        <w:t xml:space="preserve">På så sätt </w:t>
+      </w:r>
+      <w:r>
+        <w:rPr>
+          <w:rFonts w:ascii="Times New Roman" w:hAnsi="Times New Roman" w:cs="Times New Roman"/>
+        </w:rPr>
+        <w:t>säger</w:t>
+      </w:r>
+      <w:r>
+        <w:rPr>
+          <w:rFonts w:ascii="Times New Roman" w:hAnsi="Times New Roman" w:cs="Times New Roman"/>
+        </w:rPr>
+        <w:t xml:space="preserve"> man att alla &lt;p&gt; taggar</w:t>
+      </w:r>
+      <w:r>
+        <w:rPr>
+          <w:rFonts w:ascii="Times New Roman" w:hAnsi="Times New Roman" w:cs="Times New Roman"/>
+        </w:rPr>
+        <w:t xml:space="preserve"> i html-koden</w:t>
+      </w:r>
+      <w:r>
+        <w:rPr>
+          <w:rFonts w:ascii="Times New Roman" w:hAnsi="Times New Roman" w:cs="Times New Roman"/>
+        </w:rPr>
+        <w:t xml:space="preserve"> kommer att ha dessa egenskaper. Sista sättet är </w:t>
+      </w:r>
+      <w:r>
+        <w:rPr>
+          <w:rFonts w:ascii="Times New Roman" w:hAnsi="Times New Roman" w:cs="Times New Roman"/>
+        </w:rPr>
+        <w:t xml:space="preserve">att </w:t>
+      </w:r>
+      <w:r>
+        <w:rPr>
+          <w:rFonts w:ascii="Times New Roman" w:hAnsi="Times New Roman" w:cs="Times New Roman"/>
+        </w:rPr>
+        <w:t xml:space="preserve">definiera det i en egen </w:t>
+      </w:r>
+      <w:proofErr w:type="spellStart"/>
+      <w:r>
+        <w:rPr>
+          <w:rFonts w:ascii="Times New Roman" w:hAnsi="Times New Roman" w:cs="Times New Roman"/>
+        </w:rPr>
+        <w:t>css-fil</w:t>
+      </w:r>
+      <w:proofErr w:type="spellEnd"/>
+      <w:r>
+        <w:rPr>
+          <w:rFonts w:ascii="Times New Roman" w:hAnsi="Times New Roman" w:cs="Times New Roman"/>
+        </w:rPr>
+        <w:t xml:space="preserve"> och länka till det</w:t>
+      </w:r>
+      <w:r>
+        <w:rPr>
+          <w:rFonts w:ascii="Times New Roman" w:hAnsi="Times New Roman" w:cs="Times New Roman"/>
+        </w:rPr>
+        <w:t xml:space="preserve"> från &lt;</w:t>
+      </w:r>
+      <w:proofErr w:type="spellStart"/>
+      <w:r>
+        <w:rPr>
+          <w:rFonts w:ascii="Times New Roman" w:hAnsi="Times New Roman" w:cs="Times New Roman"/>
+        </w:rPr>
+        <w:t>head</w:t>
+      </w:r>
+      <w:proofErr w:type="spellEnd"/>
+      <w:r>
+        <w:rPr>
+          <w:rFonts w:ascii="Times New Roman" w:hAnsi="Times New Roman" w:cs="Times New Roman"/>
+        </w:rPr>
+        <w:t>&gt; taggen i html-koden</w:t>
+      </w:r>
+      <w:r>
+        <w:rPr>
+          <w:rFonts w:ascii="Times New Roman" w:hAnsi="Times New Roman" w:cs="Times New Roman"/>
+        </w:rPr>
+        <w:t xml:space="preserve">, vilket är det vanligaste sättet. </w:t>
+      </w:r>
+    </w:p>
+    <w:p>
+      <w:pPr>
+        <w:rPr>
+          <w:rFonts w:ascii="Times New Roman" w:hAnsi="Times New Roman" w:cs="Times New Roman"/>
+          <w:i/>
+          <w:shd w:val="clear" w:color="auto" w:fill="F6F4F0"/>
+          <w:lang w:val="en-US"/>
+        </w:rPr>
+      </w:pPr>
+      <w:r>
+        <w:rPr>
+          <w:rFonts w:ascii="Times New Roman" w:hAnsi="Times New Roman" w:cs="Times New Roman"/>
+          <w:i/>
+          <w:shd w:val="clear" w:color="auto" w:fill="F6F4F0"/>
+          <w:lang w:val="en-US"/>
+        </w:rPr>
+        <w:lastRenderedPageBreak/>
+        <w:t xml:space="preserve">&lt;link </w:t>
+      </w:r>
+      <w:proofErr w:type="spellStart"/>
+      <w:r>
+        <w:rPr>
+          <w:rFonts w:ascii="Times New Roman" w:hAnsi="Times New Roman" w:cs="Times New Roman"/>
+          <w:i/>
+          <w:shd w:val="clear" w:color="auto" w:fill="F6F4F0"/>
+          <w:lang w:val="en-US"/>
+        </w:rPr>
+        <w:t>rel</w:t>
+      </w:r>
+      <w:proofErr w:type="spellEnd"/>
+      <w:r>
+        <w:rPr>
+          <w:rFonts w:ascii="Times New Roman" w:hAnsi="Times New Roman" w:cs="Times New Roman"/>
+          <w:i/>
+          <w:shd w:val="clear" w:color="auto" w:fill="F6F4F0"/>
+          <w:lang w:val="en-US"/>
+        </w:rPr>
+        <w:t>="</w:t>
+      </w:r>
+      <w:proofErr w:type="spellStart"/>
+      <w:r>
+        <w:rPr>
+          <w:rFonts w:ascii="Times New Roman" w:hAnsi="Times New Roman" w:cs="Times New Roman"/>
+          <w:i/>
+          <w:shd w:val="clear" w:color="auto" w:fill="F6F4F0"/>
+          <w:lang w:val="en-US"/>
+        </w:rPr>
+        <w:t>stylesheet</w:t>
+      </w:r>
+      <w:proofErr w:type="spellEnd"/>
+      <w:r>
+        <w:rPr>
+          <w:rFonts w:ascii="Times New Roman" w:hAnsi="Times New Roman" w:cs="Times New Roman"/>
+          <w:i/>
+          <w:shd w:val="clear" w:color="auto" w:fill="F6F4F0"/>
+          <w:lang w:val="en-US"/>
+        </w:rPr>
+        <w:t>" type="text/</w:t>
+      </w:r>
+      <w:proofErr w:type="spellStart"/>
+      <w:r>
+        <w:rPr>
+          <w:rFonts w:ascii="Times New Roman" w:hAnsi="Times New Roman" w:cs="Times New Roman"/>
+          <w:i/>
+          <w:shd w:val="clear" w:color="auto" w:fill="F6F4F0"/>
+          <w:lang w:val="en-US"/>
+        </w:rPr>
+        <w:t>css</w:t>
+      </w:r>
+      <w:proofErr w:type="spellEnd"/>
+      <w:r>
+        <w:rPr>
+          <w:rFonts w:ascii="Times New Roman" w:hAnsi="Times New Roman" w:cs="Times New Roman"/>
+          <w:i/>
+          <w:shd w:val="clear" w:color="auto" w:fill="F6F4F0"/>
+          <w:lang w:val="en-US"/>
+        </w:rPr>
+        <w:t xml:space="preserve">" </w:t>
+      </w:r>
+      <w:proofErr w:type="spellStart"/>
+      <w:r>
+        <w:rPr>
+          <w:rFonts w:ascii="Times New Roman" w:hAnsi="Times New Roman" w:cs="Times New Roman"/>
+          <w:i/>
+          <w:shd w:val="clear" w:color="auto" w:fill="F6F4F0"/>
+          <w:lang w:val="en-US"/>
+        </w:rPr>
+        <w:t>href</w:t>
+      </w:r>
+      <w:proofErr w:type="spellEnd"/>
+      <w:r>
+        <w:rPr>
+          <w:rFonts w:ascii="Times New Roman" w:hAnsi="Times New Roman" w:cs="Times New Roman"/>
+          <w:i/>
+          <w:shd w:val="clear" w:color="auto" w:fill="F6F4F0"/>
+          <w:lang w:val="en-US"/>
+        </w:rPr>
+        <w:t>="main.css"&gt;</w:t>
+      </w:r>
+    </w:p>
+    <w:p>
+      <w:pPr>
+        <w:rPr>
+          <w:rFonts w:ascii="Times New Roman" w:hAnsi="Times New Roman" w:cs="Times New Roman"/>
+          <w:i/>
+          <w:shd w:val="clear" w:color="auto" w:fill="F6F4F0"/>
+          <w:lang w:val="en-US"/>
+        </w:rPr>
+      </w:pPr>
+    </w:p>
+    <w:p>
+      <w:pPr>
+        <w:rPr>
+          <w:rFonts w:ascii="Times New Roman" w:hAnsi="Times New Roman" w:cs="Times New Roman"/>
+        </w:rPr>
+      </w:pPr>
+      <w:r>
+        <w:rPr>
+          <w:rFonts w:ascii="Times New Roman" w:hAnsi="Times New Roman" w:cs="Times New Roman"/>
+        </w:rPr>
+        <w:t xml:space="preserve">I </w:t>
+      </w:r>
+      <w:proofErr w:type="spellStart"/>
+      <w:r>
+        <w:rPr>
+          <w:rFonts w:ascii="Times New Roman" w:hAnsi="Times New Roman" w:cs="Times New Roman"/>
+        </w:rPr>
+        <w:t>css</w:t>
+      </w:r>
+      <w:proofErr w:type="spellEnd"/>
+      <w:r>
+        <w:rPr>
+          <w:rFonts w:ascii="Times New Roman" w:hAnsi="Times New Roman" w:cs="Times New Roman"/>
+        </w:rPr>
+        <w:t xml:space="preserve">-kod </w:t>
+      </w:r>
+      <w:proofErr w:type="spellStart"/>
+      <w:r>
+        <w:rPr>
+          <w:rFonts w:ascii="Times New Roman" w:hAnsi="Times New Roman" w:cs="Times New Roman"/>
+        </w:rPr>
+        <w:t>defineras</w:t>
+      </w:r>
+      <w:proofErr w:type="spellEnd"/>
+      <w:r>
+        <w:rPr>
+          <w:rFonts w:ascii="Times New Roman" w:hAnsi="Times New Roman" w:cs="Times New Roman"/>
+        </w:rPr>
+        <w:t xml:space="preserve"> utseendet av olika taggar, men möjligheten finns att definiera samma tagg med olika utseenden, detta görs med hjälp av klasser och ids. Ett element </w:t>
+      </w:r>
+      <w:r>
+        <w:rPr>
+          <w:rFonts w:ascii="Times New Roman" w:hAnsi="Times New Roman" w:cs="Times New Roman"/>
+        </w:rPr>
+        <w:t xml:space="preserve">kan ha olika klasser eller ids och i </w:t>
+      </w:r>
+      <w:proofErr w:type="spellStart"/>
+      <w:r>
+        <w:rPr>
+          <w:rFonts w:ascii="Times New Roman" w:hAnsi="Times New Roman" w:cs="Times New Roman"/>
+        </w:rPr>
+        <w:t>css</w:t>
+      </w:r>
+      <w:proofErr w:type="spellEnd"/>
+      <w:r>
+        <w:rPr>
+          <w:rFonts w:ascii="Times New Roman" w:hAnsi="Times New Roman" w:cs="Times New Roman"/>
+        </w:rPr>
+        <w:t xml:space="preserve">-koden kan klasserna </w:t>
+      </w:r>
+      <w:proofErr w:type="spellStart"/>
+      <w:r>
+        <w:rPr>
+          <w:rFonts w:ascii="Times New Roman" w:hAnsi="Times New Roman" w:cs="Times New Roman"/>
+        </w:rPr>
+        <w:t>defineras</w:t>
+      </w:r>
+      <w:proofErr w:type="spellEnd"/>
+      <w:r>
+        <w:rPr>
+          <w:rFonts w:ascii="Times New Roman" w:hAnsi="Times New Roman" w:cs="Times New Roman"/>
+        </w:rPr>
+        <w:t xml:space="preserve"> med ett utseende, vilket gör att</w:t>
+      </w:r>
+      <w:r>
+        <w:rPr>
+          <w:rFonts w:ascii="Times New Roman" w:hAnsi="Times New Roman" w:cs="Times New Roman"/>
+        </w:rPr>
+        <w:t xml:space="preserve"> varje tag som delar klassen delar även</w:t>
+      </w:r>
+      <w:r>
+        <w:rPr>
+          <w:rFonts w:ascii="Times New Roman" w:hAnsi="Times New Roman" w:cs="Times New Roman"/>
+        </w:rPr>
+        <w:t xml:space="preserve"> utseendet:</w:t>
+      </w:r>
+    </w:p>
+    <w:p>
+      <w:pPr>
+        <w:rPr>
+          <w:rFonts w:ascii="Times New Roman" w:hAnsi="Times New Roman" w:cs="Times New Roman"/>
+        </w:rPr>
+      </w:pPr>
+    </w:p>
+    <w:p>
+      <w:pPr>
+        <w:rPr>
+          <w:rFonts w:ascii="Times New Roman" w:hAnsi="Times New Roman" w:cs="Times New Roman"/>
+          <w:lang w:val="en-US"/>
+        </w:rPr>
+      </w:pPr>
+      <w:r>
+        <w:rPr>
+          <w:rFonts w:ascii="Times New Roman" w:hAnsi="Times New Roman" w:cs="Times New Roman"/>
+          <w:lang w:val="en-US"/>
+        </w:rPr>
+        <w:t>I html:</w:t>
+      </w:r>
+    </w:p>
+    <w:p>
+      <w:pPr>
+        <w:rPr>
+          <w:rFonts w:ascii="Times New Roman" w:hAnsi="Times New Roman" w:cs="Times New Roman"/>
+          <w:lang w:val="en-US"/>
+        </w:rPr>
+      </w:pPr>
+    </w:p>
+    <w:p>
+      <w:pPr>
+        <w:rPr>
+          <w:rFonts w:ascii="Times New Roman" w:hAnsi="Times New Roman" w:cs="Times New Roman"/>
+          <w:i/>
+          <w:lang w:val="en-US"/>
+        </w:rPr>
+      </w:pPr>
+      <w:r>
+        <w:rPr>
+          <w:rFonts w:ascii="Times New Roman" w:hAnsi="Times New Roman" w:cs="Times New Roman"/>
+          <w:i/>
+          <w:lang w:val="en-US"/>
+        </w:rPr>
+        <w:t>&lt;div id=”main-container”&gt;</w:t>
+      </w:r>
+    </w:p>
+    <w:p>
+      <w:pPr>
+        <w:ind w:firstLine="1304"/>
+        <w:rPr>
+          <w:rFonts w:ascii="Times New Roman" w:hAnsi="Times New Roman" w:cs="Times New Roman"/>
+          <w:i/>
+          <w:lang w:val="en-US"/>
+        </w:rPr>
+      </w:pPr>
+      <w:r>
+        <w:rPr>
+          <w:rFonts w:ascii="Times New Roman" w:hAnsi="Times New Roman" w:cs="Times New Roman"/>
+          <w:i/>
+          <w:lang w:val="en-US"/>
+        </w:rPr>
+        <w:t>&lt;p class=”</w:t>
+      </w:r>
+      <w:proofErr w:type="spellStart"/>
+      <w:r>
+        <w:rPr>
+          <w:rFonts w:ascii="Times New Roman" w:hAnsi="Times New Roman" w:cs="Times New Roman"/>
+          <w:i/>
+          <w:lang w:val="en-US"/>
+        </w:rPr>
+        <w:t>paragraf</w:t>
+      </w:r>
+      <w:proofErr w:type="spellEnd"/>
+      <w:r>
+        <w:rPr>
+          <w:rFonts w:ascii="Times New Roman" w:hAnsi="Times New Roman" w:cs="Times New Roman"/>
+          <w:i/>
+          <w:lang w:val="en-US"/>
+        </w:rPr>
+        <w:t xml:space="preserve">”&gt;Mobile-first </w:t>
+      </w:r>
+      <w:proofErr w:type="spellStart"/>
+      <w:r>
+        <w:rPr>
+          <w:rFonts w:ascii="Times New Roman" w:hAnsi="Times New Roman" w:cs="Times New Roman"/>
+          <w:i/>
+          <w:lang w:val="en-US"/>
+        </w:rPr>
+        <w:t>vs</w:t>
+      </w:r>
+      <w:proofErr w:type="spellEnd"/>
+      <w:r>
+        <w:rPr>
+          <w:rFonts w:ascii="Times New Roman" w:hAnsi="Times New Roman" w:cs="Times New Roman"/>
+          <w:i/>
+          <w:lang w:val="en-US"/>
+        </w:rPr>
+        <w:t xml:space="preserve"> Desktop-first</w:t>
+      </w:r>
+      <w:r>
+        <w:rPr>
+          <w:rFonts w:ascii="Times New Roman" w:hAnsi="Times New Roman" w:cs="Times New Roman"/>
+          <w:i/>
+          <w:lang w:val="en-US"/>
+        </w:rPr>
+        <w:t>&lt;/p&gt;</w:t>
+      </w:r>
+    </w:p>
+    <w:p>
+      <w:pPr>
+        <w:rPr>
+          <w:rFonts w:ascii="Times New Roman" w:hAnsi="Times New Roman" w:cs="Times New Roman"/>
+          <w:i/>
+        </w:rPr>
+      </w:pPr>
+      <w:r>
+        <w:rPr>
+          <w:rFonts w:ascii="Times New Roman" w:hAnsi="Times New Roman" w:cs="Times New Roman"/>
+          <w:i/>
+        </w:rPr>
+        <w:t>&lt;/div&gt;</w:t>
+      </w:r>
+    </w:p>
+    <w:p>
+      <w:pPr>
+        <w:rPr>
+          <w:rFonts w:ascii="Times New Roman" w:hAnsi="Times New Roman" w:cs="Times New Roman"/>
+        </w:rPr>
+      </w:pPr>
+    </w:p>
+    <w:p>
+      <w:pPr>
+        <w:rPr>
+          <w:rFonts w:ascii="Times New Roman" w:hAnsi="Times New Roman" w:cs="Times New Roman"/>
+        </w:rPr>
+      </w:pPr>
+      <w:r>
+        <w:rPr>
+          <w:rFonts w:ascii="Times New Roman" w:hAnsi="Times New Roman" w:cs="Times New Roman"/>
+        </w:rPr>
+        <w:t xml:space="preserve">I </w:t>
+      </w:r>
+      <w:proofErr w:type="spellStart"/>
+      <w:r>
+        <w:rPr>
+          <w:rFonts w:ascii="Times New Roman" w:hAnsi="Times New Roman" w:cs="Times New Roman"/>
+        </w:rPr>
+        <w:t>css</w:t>
+      </w:r>
+      <w:proofErr w:type="spellEnd"/>
+      <w:r>
+        <w:rPr>
+          <w:rFonts w:ascii="Times New Roman" w:hAnsi="Times New Roman" w:cs="Times New Roman"/>
+        </w:rPr>
+        <w:t>:</w:t>
+      </w:r>
+    </w:p>
+    <w:p>
+      <w:pPr>
+        <w:rPr>
+          <w:rFonts w:ascii="Times New Roman" w:hAnsi="Times New Roman" w:cs="Times New Roman"/>
+        </w:rPr>
+      </w:pPr>
+    </w:p>
+    <w:p>
+      <w:pPr>
+        <w:rPr>
+          <w:rFonts w:ascii="Times New Roman" w:hAnsi="Times New Roman" w:cs="Times New Roman"/>
+          <w:i/>
+          <w:lang w:val="en-US"/>
+        </w:rPr>
+      </w:pPr>
+      <w:r>
+        <w:rPr>
+          <w:rFonts w:ascii="Times New Roman" w:hAnsi="Times New Roman" w:cs="Times New Roman"/>
+          <w:i/>
+          <w:lang w:val="en-US"/>
+        </w:rPr>
+        <w:t>#main-container</w:t>
+      </w:r>
+      <w:r>
+        <w:rPr>
+          <w:rFonts w:ascii="Times New Roman" w:hAnsi="Times New Roman" w:cs="Times New Roman"/>
+          <w:i/>
+          <w:lang w:val="en-US"/>
+        </w:rPr>
+        <w:t xml:space="preserve"> {</w:t>
+      </w:r>
+    </w:p>
+    <w:p>
+      <w:pPr>
+        <w:rPr>
+          <w:rFonts w:ascii="Times New Roman" w:hAnsi="Times New Roman" w:cs="Times New Roman"/>
+          <w:i/>
+          <w:lang w:val="en-US"/>
+        </w:rPr>
+      </w:pPr>
+      <w:r>
+        <w:rPr>
+          <w:rFonts w:ascii="Times New Roman" w:hAnsi="Times New Roman" w:cs="Times New Roman"/>
+          <w:i/>
+          <w:lang w:val="en-US"/>
+        </w:rPr>
+        <w:tab/>
+      </w:r>
       <w:proofErr w:type="gramStart"/>
       <w:r>
         <w:rPr>
@@ -5721,7 +6260,7 @@
           <w:i/>
           <w:lang w:val="en-US"/>
         </w:rPr>
-        <w:t>width:50px</w:t>
+        <w:t>width:</w:t>
       </w:r>
       <w:proofErr w:type="gramEnd"/>
       <w:r>
@@ -5730,12 +6269,56 @@
           <w:i/>
           <w:lang w:val="en-US"/>
         </w:rPr>
+        <w:t>50%;</w:t>
+      </w:r>
+    </w:p>
+    <w:p>
+      <w:pPr>
+        <w:rPr>
+          <w:rFonts w:ascii="Times New Roman" w:hAnsi="Times New Roman" w:cs="Times New Roman"/>
+          <w:i/>
+          <w:lang w:val="en-US"/>
+        </w:rPr>
+      </w:pPr>
+      <w:r>
+        <w:rPr>
+          <w:rFonts w:ascii="Times New Roman" w:hAnsi="Times New Roman" w:cs="Times New Roman"/>
+          <w:i/>
+          <w:lang w:val="en-US"/>
+        </w:rPr>
+        <w:tab/>
+      </w:r>
+      <w:proofErr w:type="spellStart"/>
+      <w:proofErr w:type="gramStart"/>
+      <w:r>
+        <w:rPr>
+          <w:rFonts w:ascii="Times New Roman" w:hAnsi="Times New Roman" w:cs="Times New Roman"/>
+          <w:i/>
+          <w:lang w:val="en-US"/>
+        </w:rPr>
+        <w:t>background-color:</w:t>
+      </w:r>
+      <w:proofErr w:type="gramEnd"/>
+      <w:r>
+        <w:rPr>
+          <w:rFonts w:ascii="Times New Roman" w:hAnsi="Times New Roman" w:cs="Times New Roman"/>
+          <w:i/>
+          <w:lang w:val="en-US"/>
+        </w:rPr>
+        <w:t>grey</w:t>
+      </w:r>
+      <w:proofErr w:type="spellEnd"/>
+      <w:r>
+        <w:rPr>
+          <w:rFonts w:ascii="Times New Roman" w:hAnsi="Times New Roman" w:cs="Times New Roman"/>
+          <w:i/>
+          <w:lang w:val="en-US"/>
+        </w:rPr>
         <w:t>;</w:t>
       </w:r>
     </w:p>
     <w:p>
       <w:pPr>
-        <w:ind w:firstLine="1304"/>
         <w:rPr>
           <w:rFonts w:ascii="Times New Roman" w:hAnsi="Times New Roman" w:cs="Times New Roman"/>
           <w:i/>
@@ -5759,1031 +6342,318 @@
           <w:lang w:val="en-US"/>
         </w:rPr>
       </w:pPr>
-      <w:r>
-        <w:rPr>
-          <w:rFonts w:ascii="Times New Roman" w:hAnsi="Times New Roman" w:cs="Times New Roman"/>
-          <w:i/>
-          <w:lang w:val="en-US"/>
-        </w:rPr>
-        <w:t xml:space="preserve">             &lt;/style&gt;</w:t>
-      </w:r>
-    </w:p>
-    <w:p>
-      <w:pPr>
-        <w:rPr>
-          <w:rFonts w:ascii="Times New Roman" w:hAnsi="Times New Roman" w:cs="Times New Roman"/>
-          <w:i/>
-          <w:lang w:val="en-US"/>
-        </w:rPr>
-      </w:pPr>
-      <w:r>
-        <w:rPr>
-          <w:rFonts w:ascii="Times New Roman" w:hAnsi="Times New Roman" w:cs="Times New Roman"/>
-          <w:i/>
-          <w:lang w:val="en-US"/>
-        </w:rPr>
-        <w:t>&lt;/head&gt;</w:t>
-      </w:r>
-    </w:p>
-    <w:p>
-      <w:pPr>
-        <w:rPr>
-          <w:rFonts w:ascii="Times New Roman" w:hAnsi="Times New Roman" w:cs="Times New Roman"/>
-          <w:lang w:val="en-US"/>
-        </w:rPr>
-      </w:pPr>
-    </w:p>
-    <w:p>
-      <w:pPr>
-        <w:rPr>
-          <w:rFonts w:ascii="Times New Roman" w:hAnsi="Times New Roman" w:cs="Times New Roman"/>
-        </w:rPr>
-      </w:pPr>
-      <w:r>
-        <w:rPr>
-          <w:rFonts w:ascii="Times New Roman" w:hAnsi="Times New Roman" w:cs="Times New Roman"/>
-        </w:rPr>
-        <w:t xml:space="preserve">På så sätt </w:t>
-      </w:r>
-      <w:proofErr w:type="spellStart"/>
-      <w:r>
-        <w:rPr>
-          <w:rFonts w:ascii="Times New Roman" w:hAnsi="Times New Roman" w:cs="Times New Roman"/>
-        </w:rPr>
-        <w:t>sager</w:t>
-      </w:r>
-      <w:proofErr w:type="spellEnd"/>
-      <w:r>
-        <w:rPr>
-          <w:rFonts w:ascii="Times New Roman" w:hAnsi="Times New Roman" w:cs="Times New Roman"/>
-        </w:rPr>
-        <w:t xml:space="preserve"> man att alla &lt;p&gt; taggar</w:t>
-      </w:r>
-      <w:r>
-        <w:rPr>
-          <w:rFonts w:ascii="Times New Roman" w:hAnsi="Times New Roman" w:cs="Times New Roman"/>
-        </w:rPr>
-        <w:t xml:space="preserve"> i html-koden</w:t>
-      </w:r>
-      <w:r>
-        <w:rPr>
-          <w:rFonts w:ascii="Times New Roman" w:hAnsi="Times New Roman" w:cs="Times New Roman"/>
-        </w:rPr>
-        <w:t xml:space="preserve"> kommer att ha dessa egenskaper. Sista sättet är definiera det i en egen </w:t>
-      </w:r>
-      <w:proofErr w:type="spellStart"/>
-      <w:r>
-        <w:rPr>
-          <w:rFonts w:ascii="Times New Roman" w:hAnsi="Times New Roman" w:cs="Times New Roman"/>
-        </w:rPr>
-        <w:t>css-fil</w:t>
-      </w:r>
-      <w:proofErr w:type="spellEnd"/>
-      <w:r>
-        <w:rPr>
-          <w:rFonts w:ascii="Times New Roman" w:hAnsi="Times New Roman" w:cs="Times New Roman"/>
-        </w:rPr>
-        <w:t xml:space="preserve"> och länka till det från &lt;</w:t>
-      </w:r>
-      <w:proofErr w:type="spellStart"/>
-      <w:r>
-        <w:rPr>
-          <w:rFonts w:ascii="Times New Roman" w:hAnsi="Times New Roman" w:cs="Times New Roman"/>
-        </w:rPr>
-        <w:t>head</w:t>
-      </w:r>
-      <w:proofErr w:type="spellEnd"/>
-      <w:r>
-        <w:rPr>
-          <w:rFonts w:ascii="Times New Roman" w:hAnsi="Times New Roman" w:cs="Times New Roman"/>
-        </w:rPr>
-        <w:t xml:space="preserve">&gt; taggen i html-filen, vilket är det vanligaste sättet. </w:t>
-      </w:r>
-    </w:p>
-    <w:p>
-      <w:pPr>
-        <w:rPr>
-          <w:rFonts w:ascii="Times New Roman" w:hAnsi="Times New Roman" w:cs="Times New Roman"/>
-          <w:i/>
-          <w:shd w:val="clear" w:color="auto" w:fill="F6F4F0"/>
-        </w:rPr>
-      </w:pPr>
-      <w:r>
-        <w:rPr>
-          <w:rFonts w:ascii="Times New Roman" w:hAnsi="Times New Roman" w:cs="Times New Roman"/>
-          <w:i/>
-          <w:shd w:val="clear" w:color="auto" w:fill="F6F4F0"/>
-        </w:rPr>
-        <w:lastRenderedPageBreak/>
-        <w:t>&lt;</w:t>
-      </w:r>
-      <w:proofErr w:type="spellStart"/>
-      <w:r>
-        <w:rPr>
-          <w:rFonts w:ascii="Times New Roman" w:hAnsi="Times New Roman" w:cs="Times New Roman"/>
-          <w:i/>
-          <w:shd w:val="clear" w:color="auto" w:fill="F6F4F0"/>
-        </w:rPr>
-        <w:t>link</w:t>
-      </w:r>
-      <w:proofErr w:type="spellEnd"/>
-      <w:r>
-        <w:rPr>
-          <w:rFonts w:ascii="Times New Roman" w:hAnsi="Times New Roman" w:cs="Times New Roman"/>
-          <w:i/>
-          <w:shd w:val="clear" w:color="auto" w:fill="F6F4F0"/>
+    </w:p>
+    <w:p>
+      <w:pPr>
+        <w:rPr>
+          <w:rFonts w:ascii="Times New Roman" w:hAnsi="Times New Roman" w:cs="Times New Roman"/>
+          <w:i/>
+          <w:lang w:val="en-US"/>
+        </w:rPr>
+      </w:pPr>
+      <w:r>
+        <w:rPr>
+          <w:rFonts w:ascii="Times New Roman" w:hAnsi="Times New Roman" w:cs="Times New Roman"/>
+          <w:i/>
+          <w:lang w:val="en-US"/>
+        </w:rPr>
+        <w:t>.</w:t>
+      </w:r>
+      <w:proofErr w:type="spellStart"/>
+      <w:proofErr w:type="gramStart"/>
+      <w:r>
+        <w:rPr>
+          <w:rFonts w:ascii="Times New Roman" w:hAnsi="Times New Roman" w:cs="Times New Roman"/>
+          <w:i/>
+          <w:lang w:val="en-US"/>
+        </w:rPr>
+        <w:t>paragra</w:t>
+      </w:r>
+      <w:r>
+        <w:rPr>
+          <w:rFonts w:ascii="Times New Roman" w:hAnsi="Times New Roman" w:cs="Times New Roman"/>
+          <w:i/>
+          <w:lang w:val="en-US"/>
+        </w:rPr>
+        <w:t>f</w:t>
+      </w:r>
+      <w:proofErr w:type="spellEnd"/>
+      <w:r>
+        <w:rPr>
+          <w:rFonts w:ascii="Times New Roman" w:hAnsi="Times New Roman" w:cs="Times New Roman"/>
+          <w:i/>
+          <w:lang w:val="en-US"/>
+        </w:rPr>
+        <w:t>{</w:t>
+      </w:r>
+      <w:proofErr w:type="gramEnd"/>
+    </w:p>
+    <w:p>
+      <w:pPr>
+        <w:rPr>
+          <w:rFonts w:ascii="Times New Roman" w:hAnsi="Times New Roman" w:cs="Times New Roman"/>
+          <w:i/>
+          <w:lang w:val="en-US"/>
+        </w:rPr>
+      </w:pPr>
+      <w:r>
+        <w:rPr>
+          <w:rFonts w:ascii="Times New Roman" w:hAnsi="Times New Roman" w:cs="Times New Roman"/>
+          <w:i/>
+          <w:lang w:val="en-US"/>
+        </w:rPr>
+        <w:tab/>
+      </w:r>
+      <w:proofErr w:type="gramStart"/>
+      <w:r>
+        <w:rPr>
+          <w:rFonts w:ascii="Times New Roman" w:hAnsi="Times New Roman" w:cs="Times New Roman"/>
+          <w:i/>
+          <w:lang w:val="en-US"/>
+        </w:rPr>
+        <w:t>font-size</w:t>
+      </w:r>
+      <w:proofErr w:type="gramEnd"/>
+      <w:r>
+        <w:rPr>
+          <w:rFonts w:ascii="Times New Roman" w:hAnsi="Times New Roman" w:cs="Times New Roman"/>
+          <w:i/>
+          <w:lang w:val="en-US"/>
+        </w:rPr>
+        <w:t>: 125%;</w:t>
+      </w:r>
+    </w:p>
+    <w:p>
+      <w:pPr>
+        <w:rPr>
+          <w:rFonts w:ascii="Times New Roman" w:hAnsi="Times New Roman" w:cs="Times New Roman"/>
+          <w:i/>
+          <w:lang w:val="en-US"/>
+        </w:rPr>
+      </w:pPr>
+      <w:r>
+        <w:rPr>
+          <w:rFonts w:ascii="Times New Roman" w:hAnsi="Times New Roman" w:cs="Times New Roman"/>
+          <w:i/>
+          <w:lang w:val="en-US"/>
+        </w:rPr>
+        <w:tab/>
+      </w:r>
+      <w:proofErr w:type="spellStart"/>
+      <w:proofErr w:type="gramStart"/>
+      <w:r>
+        <w:rPr>
+          <w:rFonts w:ascii="Times New Roman" w:hAnsi="Times New Roman" w:cs="Times New Roman"/>
+          <w:i/>
+          <w:lang w:val="en-US"/>
+        </w:rPr>
+        <w:t>color:</w:t>
+      </w:r>
+      <w:proofErr w:type="gramEnd"/>
+      <w:r>
+        <w:rPr>
+          <w:rFonts w:ascii="Times New Roman" w:hAnsi="Times New Roman" w:cs="Times New Roman"/>
+          <w:i/>
+          <w:lang w:val="en-US"/>
+        </w:rPr>
+        <w:t>black</w:t>
+      </w:r>
+      <w:proofErr w:type="spellEnd"/>
+      <w:r>
+        <w:rPr>
+          <w:rFonts w:ascii="Times New Roman" w:hAnsi="Times New Roman" w:cs="Times New Roman"/>
+          <w:i/>
+          <w:lang w:val="en-US"/>
+        </w:rPr>
+        <w:t>;</w:t>
+      </w:r>
+    </w:p>
+    <w:p>
+      <w:pPr>
+        <w:rPr>
+          <w:rFonts w:ascii="Times New Roman" w:hAnsi="Times New Roman" w:cs="Times New Roman"/>
+        </w:rPr>
+      </w:pPr>
+      <w:r>
+        <w:rPr>
+          <w:rFonts w:ascii="Times New Roman" w:hAnsi="Times New Roman" w:cs="Times New Roman"/>
+        </w:rPr>
+        <w:t>}</w:t>
+      </w:r>
+    </w:p>
+    <w:p>
+      <w:pPr>
+        <w:rPr>
+          <w:rFonts w:ascii="Times New Roman" w:hAnsi="Times New Roman" w:cs="Times New Roman"/>
+        </w:rPr>
+      </w:pPr>
+    </w:p>
+    <w:p>
+      <w:pPr>
+        <w:rPr>
+          <w:rFonts w:ascii="Times New Roman" w:hAnsi="Times New Roman" w:cs="Times New Roman"/>
+        </w:rPr>
+      </w:pPr>
+      <w:r>
+        <w:rPr>
+          <w:rFonts w:ascii="Times New Roman" w:hAnsi="Times New Roman" w:cs="Times New Roman"/>
+        </w:rPr>
+        <w:t xml:space="preserve">Vid dessa tre olika sätt att definiera utseendet prioriteras, </w:t>
+      </w:r>
+      <w:proofErr w:type="spellStart"/>
+      <w:r>
+        <w:rPr>
+          <w:rFonts w:ascii="Times New Roman" w:hAnsi="Times New Roman" w:cs="Times New Roman"/>
+        </w:rPr>
+        <w:t>inline</w:t>
+      </w:r>
+      <w:proofErr w:type="spellEnd"/>
+      <w:r>
+        <w:rPr>
+          <w:rFonts w:ascii="Times New Roman" w:hAnsi="Times New Roman" w:cs="Times New Roman"/>
+        </w:rPr>
+        <w:t xml:space="preserve">-styling </w:t>
+      </w:r>
+      <w:r>
+        <w:rPr>
+          <w:rFonts w:ascii="Times New Roman" w:hAnsi="Times New Roman" w:cs="Times New Roman"/>
+        </w:rPr>
+        <w:t xml:space="preserve">kod </w:t>
+      </w:r>
+      <w:r>
+        <w:rPr>
+          <w:rFonts w:ascii="Times New Roman" w:hAnsi="Times New Roman" w:cs="Times New Roman"/>
+        </w:rPr>
+        <w:t>först, sedan internal och sist external. Anledningen till att m</w:t>
+      </w:r>
+      <w:r>
+        <w:rPr>
+          <w:rFonts w:ascii="Times New Roman" w:hAnsi="Times New Roman" w:cs="Times New Roman"/>
+        </w:rPr>
+        <w:t>an väljer external främst är för</w:t>
+      </w:r>
+      <w:r>
+        <w:rPr>
+          <w:rFonts w:ascii="Times New Roman" w:hAnsi="Times New Roman" w:cs="Times New Roman"/>
+        </w:rPr>
+        <w:t xml:space="preserve"> att man slipper </w:t>
+      </w:r>
+      <w:r>
+        <w:rPr>
+          <w:rFonts w:ascii="Times New Roman" w:hAnsi="Times New Roman" w:cs="Times New Roman"/>
+        </w:rPr>
+        <w:t>definiera</w:t>
+      </w:r>
+      <w:r>
+        <w:rPr>
+          <w:rFonts w:ascii="Times New Roman" w:hAnsi="Times New Roman" w:cs="Times New Roman"/>
+        </w:rPr>
+        <w:t xml:space="preserve"> utseendet flera gånger, allt är samlat i en fil och </w:t>
+      </w:r>
+      <w:r>
+        <w:rPr>
+          <w:rFonts w:ascii="Times New Roman" w:hAnsi="Times New Roman" w:cs="Times New Roman"/>
+        </w:rPr>
+        <w:t>det går sna</w:t>
+      </w:r>
+      <w:r>
+        <w:rPr>
+          <w:rFonts w:ascii="Times New Roman" w:hAnsi="Times New Roman" w:cs="Times New Roman"/>
+        </w:rPr>
+        <w:t xml:space="preserve">bbare att ladda sidans </w:t>
+      </w:r>
+      <w:proofErr w:type="gramStart"/>
+      <w:r>
+        <w:rPr>
+          <w:rFonts w:ascii="Times New Roman" w:hAnsi="Times New Roman" w:cs="Times New Roman"/>
+        </w:rPr>
+        <w:t>utseendet</w:t>
+      </w:r>
+      <w:proofErr w:type="gramEnd"/>
+      <w:r>
+        <w:rPr>
+          <w:rFonts w:ascii="Times New Roman" w:hAnsi="Times New Roman" w:cs="Times New Roman"/>
+        </w:rPr>
+        <w:t>. Därmed hålls</w:t>
+      </w:r>
+      <w:r>
+        <w:rPr>
+          <w:rFonts w:ascii="Times New Roman" w:hAnsi="Times New Roman" w:cs="Times New Roman"/>
+        </w:rPr>
+        <w:t xml:space="preserve"> det ur</w:t>
+      </w:r>
+      <w:r>
+        <w:rPr>
+          <w:rFonts w:ascii="Times New Roman" w:hAnsi="Times New Roman" w:cs="Times New Roman"/>
         </w:rPr>
         <w:t xml:space="preserve"> </w:t>
       </w:r>
-      <w:proofErr w:type="spellStart"/>
-      <w:r>
-        <w:rPr>
-          <w:rFonts w:ascii="Times New Roman" w:hAnsi="Times New Roman" w:cs="Times New Roman"/>
-          <w:i/>
-          <w:shd w:val="clear" w:color="auto" w:fill="F6F4F0"/>
-        </w:rPr>
-        <w:t>rel</w:t>
-      </w:r>
-      <w:proofErr w:type="spellEnd"/>
-      <w:r>
-        <w:rPr>
-          <w:rFonts w:ascii="Times New Roman" w:hAnsi="Times New Roman" w:cs="Times New Roman"/>
-          <w:i/>
-          <w:shd w:val="clear" w:color="auto" w:fill="F6F4F0"/>
-        </w:rPr>
-        <w:t>="</w:t>
-      </w:r>
-      <w:proofErr w:type="spellStart"/>
-      <w:r>
-        <w:rPr>
-          <w:rFonts w:ascii="Times New Roman" w:hAnsi="Times New Roman" w:cs="Times New Roman"/>
-          <w:i/>
-          <w:shd w:val="clear" w:color="auto" w:fill="F6F4F0"/>
-        </w:rPr>
-        <w:t>stylesheet</w:t>
-      </w:r>
-      <w:proofErr w:type="spellEnd"/>
-      <w:r>
-        <w:rPr>
-          <w:rFonts w:ascii="Times New Roman" w:hAnsi="Times New Roman" w:cs="Times New Roman"/>
-          <w:i/>
-          <w:shd w:val="clear" w:color="auto" w:fill="F6F4F0"/>
-        </w:rPr>
-        <w:t xml:space="preserve">" </w:t>
-      </w:r>
-      <w:proofErr w:type="spellStart"/>
-      <w:r>
-        <w:rPr>
-          <w:rFonts w:ascii="Times New Roman" w:hAnsi="Times New Roman" w:cs="Times New Roman"/>
-          <w:i/>
-          <w:shd w:val="clear" w:color="auto" w:fill="F6F4F0"/>
-        </w:rPr>
-        <w:t>type</w:t>
-      </w:r>
-      <w:proofErr w:type="spellEnd"/>
-      <w:r>
-        <w:rPr>
-          <w:rFonts w:ascii="Times New Roman" w:hAnsi="Times New Roman" w:cs="Times New Roman"/>
-          <w:i/>
-          <w:shd w:val="clear" w:color="auto" w:fill="F6F4F0"/>
-        </w:rPr>
-        <w:t>="text/</w:t>
-      </w:r>
-      <w:proofErr w:type="spellStart"/>
-      <w:r>
-        <w:rPr>
-          <w:rFonts w:ascii="Times New Roman" w:hAnsi="Times New Roman" w:cs="Times New Roman"/>
-          <w:i/>
-          <w:shd w:val="clear" w:color="auto" w:fill="F6F4F0"/>
-        </w:rPr>
-        <w:t>css</w:t>
-      </w:r>
-      <w:proofErr w:type="spellEnd"/>
-      <w:r>
-        <w:rPr>
-          <w:rFonts w:ascii="Times New Roman" w:hAnsi="Times New Roman" w:cs="Times New Roman"/>
-          <w:i/>
-          <w:shd w:val="clear" w:color="auto" w:fill="F6F4F0"/>
-        </w:rPr>
-        <w:t xml:space="preserve">" </w:t>
-      </w:r>
-      <w:proofErr w:type="spellStart"/>
-      <w:r>
-        <w:rPr>
-          <w:rFonts w:ascii="Times New Roman" w:hAnsi="Times New Roman" w:cs="Times New Roman"/>
-          <w:i/>
-          <w:shd w:val="clear" w:color="auto" w:fill="F6F4F0"/>
-        </w:rPr>
-        <w:t>href</w:t>
-      </w:r>
-      <w:proofErr w:type="spellEnd"/>
-      <w:r>
-        <w:rPr>
-          <w:rFonts w:ascii="Times New Roman" w:hAnsi="Times New Roman" w:cs="Times New Roman"/>
-          <w:i/>
-          <w:shd w:val="clear" w:color="auto" w:fill="F6F4F0"/>
-        </w:rPr>
-        <w:t>="main.css"&gt;</w:t>
-      </w:r>
-    </w:p>
-    <w:p>
-      <w:pPr>
-        <w:rPr>
-          <w:rFonts w:ascii="Times New Roman" w:hAnsi="Times New Roman" w:cs="Times New Roman"/>
-          <w:i/>
-          <w:shd w:val="clear" w:color="auto" w:fill="F6F4F0"/>
-        </w:rPr>
-      </w:pPr>
-    </w:p>
-    <w:p>
-      <w:pPr>
-        <w:rPr>
-          <w:rFonts w:ascii="Times New Roman" w:hAnsi="Times New Roman" w:cs="Times New Roman"/>
-        </w:rPr>
-      </w:pPr>
-      <w:r>
-        <w:rPr>
-          <w:rFonts w:ascii="Times New Roman" w:hAnsi="Times New Roman" w:cs="Times New Roman"/>
-        </w:rPr>
-        <w:t xml:space="preserve">I </w:t>
-      </w:r>
-      <w:proofErr w:type="spellStart"/>
-      <w:r>
-        <w:rPr>
-          <w:rFonts w:ascii="Times New Roman" w:hAnsi="Times New Roman" w:cs="Times New Roman"/>
-        </w:rPr>
-        <w:t>css</w:t>
-      </w:r>
-      <w:proofErr w:type="spellEnd"/>
-      <w:r>
-        <w:rPr>
-          <w:rFonts w:ascii="Times New Roman" w:hAnsi="Times New Roman" w:cs="Times New Roman"/>
-        </w:rPr>
-        <w:t xml:space="preserve">-kod </w:t>
-      </w:r>
-      <w:proofErr w:type="spellStart"/>
-      <w:r>
-        <w:rPr>
-          <w:rFonts w:ascii="Times New Roman" w:hAnsi="Times New Roman" w:cs="Times New Roman"/>
-        </w:rPr>
-        <w:t>defineras</w:t>
-      </w:r>
-      <w:proofErr w:type="spellEnd"/>
-      <w:r>
-        <w:rPr>
-          <w:rFonts w:ascii="Times New Roman" w:hAnsi="Times New Roman" w:cs="Times New Roman"/>
-        </w:rPr>
-        <w:t xml:space="preserve"> utseendet av olika taggar, men möjligheten finns att definiera samma tagg med olika utseenden, detta görs med hjälp av klasser och ids. Ett element </w:t>
-      </w:r>
-      <w:r>
-        <w:rPr>
-          <w:rFonts w:ascii="Times New Roman" w:hAnsi="Times New Roman" w:cs="Times New Roman"/>
-        </w:rPr>
-        <w:t xml:space="preserve">kan ha olika klasser eller ids och i </w:t>
-      </w:r>
-      <w:proofErr w:type="spellStart"/>
-      <w:r>
-        <w:rPr>
-          <w:rFonts w:ascii="Times New Roman" w:hAnsi="Times New Roman" w:cs="Times New Roman"/>
-        </w:rPr>
-        <w:t>css</w:t>
-      </w:r>
-      <w:proofErr w:type="spellEnd"/>
-      <w:r>
-        <w:rPr>
-          <w:rFonts w:ascii="Times New Roman" w:hAnsi="Times New Roman" w:cs="Times New Roman"/>
-        </w:rPr>
-        <w:t xml:space="preserve">-koden kan klasserna </w:t>
-      </w:r>
-      <w:proofErr w:type="spellStart"/>
-      <w:r>
-        <w:rPr>
-          <w:rFonts w:ascii="Times New Roman" w:hAnsi="Times New Roman" w:cs="Times New Roman"/>
-        </w:rPr>
-        <w:t>defineras</w:t>
-      </w:r>
-      <w:proofErr w:type="spellEnd"/>
-      <w:r>
-        <w:rPr>
-          <w:rFonts w:ascii="Times New Roman" w:hAnsi="Times New Roman" w:cs="Times New Roman"/>
-        </w:rPr>
-        <w:t xml:space="preserve"> med ett utseende, vilket gör att</w:t>
-      </w:r>
-      <w:r>
-        <w:rPr>
-          <w:rFonts w:ascii="Times New Roman" w:hAnsi="Times New Roman" w:cs="Times New Roman"/>
-        </w:rPr>
-        <w:t xml:space="preserve"> varje tag som delar klassen delar även</w:t>
-      </w:r>
-      <w:r>
-        <w:rPr>
-          <w:rFonts w:ascii="Times New Roman" w:hAnsi="Times New Roman" w:cs="Times New Roman"/>
-        </w:rPr>
-        <w:t xml:space="preserve"> utseendet:</w:t>
-      </w:r>
-    </w:p>
-    <w:p>
-      <w:pPr>
-        <w:rPr>
-          <w:rFonts w:ascii="Times New Roman" w:hAnsi="Times New Roman" w:cs="Times New Roman"/>
-        </w:rPr>
-      </w:pPr>
-    </w:p>
-    <w:p>
-      <w:pPr>
-        <w:rPr>
-          <w:rFonts w:ascii="Times New Roman" w:hAnsi="Times New Roman" w:cs="Times New Roman"/>
-        </w:rPr>
-      </w:pPr>
-      <w:r>
-        <w:rPr>
-          <w:rFonts w:ascii="Times New Roman" w:hAnsi="Times New Roman" w:cs="Times New Roman"/>
-        </w:rPr>
-        <w:t>I html:</w:t>
-      </w:r>
-    </w:p>
-    <w:p>
-      <w:pPr>
-        <w:rPr>
-          <w:rFonts w:ascii="Times New Roman" w:hAnsi="Times New Roman" w:cs="Times New Roman"/>
-        </w:rPr>
-      </w:pPr>
-    </w:p>
-    <w:p>
-      <w:pPr>
-        <w:rPr>
-          <w:rFonts w:ascii="Times New Roman" w:hAnsi="Times New Roman" w:cs="Times New Roman"/>
-          <w:i/>
-        </w:rPr>
-      </w:pPr>
-      <w:r>
-        <w:rPr>
-          <w:rFonts w:ascii="Times New Roman" w:hAnsi="Times New Roman" w:cs="Times New Roman"/>
-          <w:i/>
-        </w:rPr>
-        <w:t>&lt;div id=”</w:t>
-      </w:r>
-      <w:proofErr w:type="spellStart"/>
-      <w:r>
-        <w:rPr>
-          <w:rFonts w:ascii="Times New Roman" w:hAnsi="Times New Roman" w:cs="Times New Roman"/>
-          <w:i/>
-        </w:rPr>
-        <w:t>main</w:t>
-      </w:r>
-      <w:proofErr w:type="spellEnd"/>
-      <w:r>
-        <w:rPr>
-          <w:rFonts w:ascii="Times New Roman" w:hAnsi="Times New Roman" w:cs="Times New Roman"/>
-          <w:i/>
-        </w:rPr>
-        <w:t>-container”&gt;</w:t>
-      </w:r>
-    </w:p>
-    <w:p>
-      <w:pPr>
-        <w:ind w:firstLine="1304"/>
-        <w:rPr>
-          <w:rFonts w:ascii="Times New Roman" w:hAnsi="Times New Roman" w:cs="Times New Roman"/>
-          <w:i/>
-        </w:rPr>
-      </w:pPr>
-      <w:r>
-        <w:rPr>
-          <w:rFonts w:ascii="Times New Roman" w:hAnsi="Times New Roman" w:cs="Times New Roman"/>
-          <w:i/>
-        </w:rPr>
-        <w:t xml:space="preserve">&lt;p </w:t>
-      </w:r>
-      <w:proofErr w:type="spellStart"/>
-      <w:r>
-        <w:rPr>
-          <w:rFonts w:ascii="Times New Roman" w:hAnsi="Times New Roman" w:cs="Times New Roman"/>
-          <w:i/>
-        </w:rPr>
-        <w:t>class</w:t>
-      </w:r>
-      <w:proofErr w:type="spellEnd"/>
-      <w:r>
-        <w:rPr>
-          <w:rFonts w:ascii="Times New Roman" w:hAnsi="Times New Roman" w:cs="Times New Roman"/>
-          <w:i/>
-        </w:rPr>
-        <w:t>=”paragraf”&gt;Mobile-</w:t>
-      </w:r>
-      <w:proofErr w:type="spellStart"/>
-      <w:r>
-        <w:rPr>
-          <w:rFonts w:ascii="Times New Roman" w:hAnsi="Times New Roman" w:cs="Times New Roman"/>
-          <w:i/>
-        </w:rPr>
-        <w:t>first</w:t>
-      </w:r>
-      <w:proofErr w:type="spellEnd"/>
-      <w:r>
-        <w:rPr>
-          <w:rFonts w:ascii="Times New Roman" w:hAnsi="Times New Roman" w:cs="Times New Roman"/>
-          <w:i/>
-        </w:rPr>
-        <w:t xml:space="preserve"> vs Desktop-</w:t>
-      </w:r>
-      <w:proofErr w:type="spellStart"/>
-      <w:r>
-        <w:rPr>
-          <w:rFonts w:ascii="Times New Roman" w:hAnsi="Times New Roman" w:cs="Times New Roman"/>
-          <w:i/>
-        </w:rPr>
-        <w:t>first</w:t>
-      </w:r>
-      <w:proofErr w:type="spellEnd"/>
-      <w:r>
-        <w:rPr>
-          <w:rFonts w:ascii="Times New Roman" w:hAnsi="Times New Roman" w:cs="Times New Roman"/>
-          <w:i/>
-        </w:rPr>
-        <w:t>&lt;/p&gt;</w:t>
-      </w:r>
-    </w:p>
-    <w:p>
-      <w:pPr>
-        <w:rPr>
-          <w:rFonts w:ascii="Times New Roman" w:hAnsi="Times New Roman" w:cs="Times New Roman"/>
-          <w:i/>
-        </w:rPr>
-      </w:pPr>
-      <w:r>
-        <w:rPr>
-          <w:rFonts w:ascii="Times New Roman" w:hAnsi="Times New Roman" w:cs="Times New Roman"/>
-          <w:i/>
-        </w:rPr>
-        <w:t>&lt;/div&gt;</w:t>
-      </w:r>
-    </w:p>
-    <w:p>
-      <w:pPr>
-        <w:rPr>
-          <w:rFonts w:ascii="Times New Roman" w:hAnsi="Times New Roman" w:cs="Times New Roman"/>
-        </w:rPr>
-      </w:pPr>
-    </w:p>
-    <w:p>
-      <w:pPr>
-        <w:rPr>
-          <w:rFonts w:ascii="Times New Roman" w:hAnsi="Times New Roman" w:cs="Times New Roman"/>
-        </w:rPr>
-      </w:pPr>
-      <w:r>
-        <w:rPr>
-          <w:rFonts w:ascii="Times New Roman" w:hAnsi="Times New Roman" w:cs="Times New Roman"/>
-        </w:rPr>
-        <w:t xml:space="preserve">I </w:t>
-      </w:r>
-      <w:proofErr w:type="spellStart"/>
-      <w:r>
-        <w:rPr>
-          <w:rFonts w:ascii="Times New Roman" w:hAnsi="Times New Roman" w:cs="Times New Roman"/>
-        </w:rPr>
-        <w:t>css</w:t>
-      </w:r>
-      <w:proofErr w:type="spellEnd"/>
-      <w:r>
-        <w:rPr>
-          <w:rFonts w:ascii="Times New Roman" w:hAnsi="Times New Roman" w:cs="Times New Roman"/>
-        </w:rPr>
-        <w:t>:</w:t>
-      </w:r>
-    </w:p>
-    <w:p>
-      <w:pPr>
-        <w:rPr>
-          <w:rFonts w:ascii="Times New Roman" w:hAnsi="Times New Roman" w:cs="Times New Roman"/>
-        </w:rPr>
-      </w:pPr>
-    </w:p>
-    <w:p>
-      <w:pPr>
-        <w:rPr>
-          <w:rFonts w:ascii="Times New Roman" w:hAnsi="Times New Roman" w:cs="Times New Roman"/>
-          <w:i/>
-          <w:lang w:val="en-US"/>
-        </w:rPr>
-      </w:pPr>
-      <w:r>
-        <w:rPr>
-          <w:rFonts w:ascii="Times New Roman" w:hAnsi="Times New Roman" w:cs="Times New Roman"/>
-          <w:i/>
-          <w:lang w:val="en-US"/>
-        </w:rPr>
-        <w:t>#</w:t>
-      </w:r>
-      <w:proofErr w:type="gramStart"/>
-      <w:r>
-        <w:rPr>
-          <w:rFonts w:ascii="Times New Roman" w:hAnsi="Times New Roman" w:cs="Times New Roman"/>
-          <w:i/>
-          <w:lang w:val="en-US"/>
-        </w:rPr>
-        <w:t>main</w:t>
-      </w:r>
-      <w:proofErr w:type="gramEnd"/>
-      <w:r>
-        <w:rPr>
-          <w:rFonts w:ascii="Times New Roman" w:hAnsi="Times New Roman" w:cs="Times New Roman"/>
-          <w:i/>
-          <w:lang w:val="en-US"/>
-        </w:rPr>
-        <w:t>-container</w:t>
-      </w:r>
-      <w:r>
-        <w:rPr>
-          <w:rFonts w:ascii="Times New Roman" w:hAnsi="Times New Roman" w:cs="Times New Roman"/>
-          <w:i/>
-          <w:lang w:val="en-US"/>
-        </w:rPr>
-        <w:t xml:space="preserve"> {</w:t>
-      </w:r>
-    </w:p>
-    <w:p>
-      <w:pPr>
-        <w:rPr>
-          <w:rFonts w:ascii="Times New Roman" w:hAnsi="Times New Roman" w:cs="Times New Roman"/>
-          <w:i/>
-          <w:lang w:val="en-US"/>
-        </w:rPr>
-      </w:pPr>
-      <w:r>
-        <w:rPr>
-          <w:rFonts w:ascii="Times New Roman" w:hAnsi="Times New Roman" w:cs="Times New Roman"/>
-          <w:i/>
-          <w:lang w:val="en-US"/>
-        </w:rPr>
-        <w:tab/>
-      </w:r>
-      <w:proofErr w:type="gramStart"/>
-      <w:r>
-        <w:rPr>
-          <w:rFonts w:ascii="Times New Roman" w:hAnsi="Times New Roman" w:cs="Times New Roman"/>
-          <w:i/>
-          <w:lang w:val="en-US"/>
-        </w:rPr>
-        <w:t>width:50</w:t>
-      </w:r>
-      <w:proofErr w:type="gramEnd"/>
-      <w:r>
-        <w:rPr>
-          <w:rFonts w:ascii="Times New Roman" w:hAnsi="Times New Roman" w:cs="Times New Roman"/>
-          <w:i/>
-          <w:lang w:val="en-US"/>
-        </w:rPr>
-        <w:t>%;</w:t>
-      </w:r>
-    </w:p>
-    <w:p>
-      <w:pPr>
-        <w:rPr>
-          <w:rFonts w:ascii="Times New Roman" w:hAnsi="Times New Roman" w:cs="Times New Roman"/>
-          <w:i/>
-          <w:lang w:val="en-US"/>
-        </w:rPr>
-      </w:pPr>
-      <w:r>
-        <w:rPr>
-          <w:rFonts w:ascii="Times New Roman" w:hAnsi="Times New Roman" w:cs="Times New Roman"/>
-          <w:i/>
-          <w:lang w:val="en-US"/>
-        </w:rPr>
-        <w:tab/>
-      </w:r>
-      <w:proofErr w:type="spellStart"/>
-      <w:proofErr w:type="gramStart"/>
-      <w:r>
-        <w:rPr>
-          <w:rFonts w:ascii="Times New Roman" w:hAnsi="Times New Roman" w:cs="Times New Roman"/>
-          <w:i/>
-          <w:lang w:val="en-US"/>
-        </w:rPr>
-        <w:t>background</w:t>
-      </w:r>
-      <w:proofErr w:type="gramEnd"/>
-      <w:r>
-        <w:rPr>
-          <w:rFonts w:ascii="Times New Roman" w:hAnsi="Times New Roman" w:cs="Times New Roman"/>
-          <w:i/>
-          <w:lang w:val="en-US"/>
-        </w:rPr>
-        <w:t>-color:grey</w:t>
-      </w:r>
-      <w:proofErr w:type="spellEnd"/>
-      <w:r>
-        <w:rPr>
-          <w:rFonts w:ascii="Times New Roman" w:hAnsi="Times New Roman" w:cs="Times New Roman"/>
-          <w:i/>
-          <w:lang w:val="en-US"/>
-        </w:rPr>
-        <w:t>;</w:t>
-      </w:r>
-    </w:p>
-    <w:p>
-      <w:pPr>
-        <w:rPr>
-          <w:rFonts w:ascii="Times New Roman" w:hAnsi="Times New Roman" w:cs="Times New Roman"/>
-          <w:i/>
-          <w:lang w:val="en-US"/>
-        </w:rPr>
-      </w:pPr>
-      <w:r>
-        <w:rPr>
-          <w:rFonts w:ascii="Times New Roman" w:hAnsi="Times New Roman" w:cs="Times New Roman"/>
-          <w:i/>
-          <w:lang w:val="en-US"/>
-        </w:rPr>
-        <w:t>}</w:t>
-      </w:r>
-    </w:p>
-    <w:p>
-      <w:pPr>
-        <w:rPr>
-          <w:rFonts w:ascii="Times New Roman" w:hAnsi="Times New Roman" w:cs="Times New Roman"/>
-          <w:i/>
-          <w:lang w:val="en-US"/>
-        </w:rPr>
-      </w:pPr>
-    </w:p>
-    <w:p>
-      <w:pPr>
-        <w:rPr>
-          <w:rFonts w:ascii="Times New Roman" w:hAnsi="Times New Roman" w:cs="Times New Roman"/>
-          <w:i/>
-          <w:lang w:val="en-US"/>
-        </w:rPr>
-      </w:pPr>
-      <w:proofErr w:type="gramStart"/>
-      <w:r>
-        <w:rPr>
-          <w:rFonts w:ascii="Times New Roman" w:hAnsi="Times New Roman" w:cs="Times New Roman"/>
-          <w:i/>
-          <w:lang w:val="en-US"/>
+      <w:r>
+        <w:rPr>
+          <w:rFonts w:ascii="Times New Roman" w:hAnsi="Times New Roman" w:cs="Times New Roman"/>
+        </w:rPr>
+        <w:t>en webutvecklares synvinkel</w:t>
+      </w:r>
+      <w:r>
+        <w:rPr>
+          <w:rFonts w:ascii="Times New Roman" w:hAnsi="Times New Roman" w:cs="Times New Roman"/>
+        </w:rPr>
+        <w:t xml:space="preserve">, en bra struktur, vilket tillåter webutvecklaren att på upprätthålla teknikerna fluid </w:t>
+      </w:r>
+      <w:proofErr w:type="spellStart"/>
+      <w:r>
+        <w:rPr>
+          <w:rFonts w:ascii="Times New Roman" w:hAnsi="Times New Roman" w:cs="Times New Roman"/>
+        </w:rPr>
+        <w:t>grid</w:t>
+      </w:r>
+      <w:proofErr w:type="spellEnd"/>
+      <w:r>
+        <w:rPr>
+          <w:rFonts w:ascii="Times New Roman" w:hAnsi="Times New Roman" w:cs="Times New Roman"/>
+        </w:rPr>
+        <w:t xml:space="preserve">, fluid images och </w:t>
+      </w:r>
+      <w:r>
+        <w:rPr>
+          <w:rFonts w:ascii="Times New Roman" w:hAnsi="Times New Roman" w:cs="Times New Roman"/>
+        </w:rPr>
+        <w:t xml:space="preserve">på ett enkelt sätt använda sig av media </w:t>
+      </w:r>
+      <w:proofErr w:type="spellStart"/>
+      <w:r>
+        <w:rPr>
+          <w:rFonts w:ascii="Times New Roman" w:hAnsi="Times New Roman" w:cs="Times New Roman"/>
+        </w:rPr>
+        <w:t>queries</w:t>
+      </w:r>
+      <w:proofErr w:type="spellEnd"/>
+      <w:r>
+        <w:rPr>
+          <w:rFonts w:ascii="Times New Roman" w:hAnsi="Times New Roman" w:cs="Times New Roman"/>
+        </w:rPr>
+        <w:t xml:space="preserve"> vid</w:t>
+      </w:r>
+      <w:r>
+        <w:rPr>
+          <w:rFonts w:ascii="Times New Roman" w:hAnsi="Times New Roman" w:cs="Times New Roman"/>
+        </w:rPr>
+        <w:t xml:space="preserve"> implementeringen av en </w:t>
+      </w:r>
+      <w:proofErr w:type="spellStart"/>
+      <w:r>
+        <w:rPr>
+          <w:rFonts w:ascii="Times New Roman" w:hAnsi="Times New Roman" w:cs="Times New Roman"/>
+        </w:rPr>
+        <w:t>website</w:t>
+      </w:r>
+      <w:proofErr w:type="spellEnd"/>
+      <w:r>
+        <w:rPr>
+          <w:rFonts w:ascii="Times New Roman" w:hAnsi="Times New Roman" w:cs="Times New Roman"/>
         </w:rPr>
         <w:t>.</w:t>
       </w:r>
-      <w:proofErr w:type="spellStart"/>
-      <w:r>
-        <w:rPr>
-          <w:rFonts w:ascii="Times New Roman" w:hAnsi="Times New Roman" w:cs="Times New Roman"/>
-          <w:i/>
-          <w:lang w:val="en-US"/>
-        </w:rPr>
-        <w:t>paragra</w:t>
-      </w:r>
-      <w:r>
-        <w:rPr>
-          <w:rFonts w:ascii="Times New Roman" w:hAnsi="Times New Roman" w:cs="Times New Roman"/>
-          <w:i/>
-          <w:lang w:val="en-US"/>
-        </w:rPr>
-        <w:t>f</w:t>
-      </w:r>
-      <w:proofErr w:type="spellEnd"/>
-      <w:proofErr w:type="gramEnd"/>
-      <w:r>
-        <w:rPr>
-          <w:rFonts w:ascii="Times New Roman" w:hAnsi="Times New Roman" w:cs="Times New Roman"/>
-          <w:i/>
-          <w:lang w:val="en-US"/>
-        </w:rPr>
-        <w:t>{</w:t>
-      </w:r>
-    </w:p>
-    <w:p>
-      <w:pPr>
-        <w:rPr>
-          <w:rFonts w:ascii="Times New Roman" w:hAnsi="Times New Roman" w:cs="Times New Roman"/>
-          <w:i/>
-          <w:lang w:val="en-US"/>
-        </w:rPr>
-      </w:pPr>
-      <w:r>
-        <w:rPr>
-          <w:rFonts w:ascii="Times New Roman" w:hAnsi="Times New Roman" w:cs="Times New Roman"/>
-          <w:i/>
-          <w:lang w:val="en-US"/>
-        </w:rPr>
-        <w:tab/>
-      </w:r>
-      <w:proofErr w:type="gramStart"/>
-      <w:r>
-        <w:rPr>
-          <w:rFonts w:ascii="Times New Roman" w:hAnsi="Times New Roman" w:cs="Times New Roman"/>
-          <w:i/>
-          <w:lang w:val="en-US"/>
-        </w:rPr>
-        <w:t>font</w:t>
-      </w:r>
-      <w:proofErr w:type="gramEnd"/>
-      <w:r>
-        <w:rPr>
-          <w:rFonts w:ascii="Times New Roman" w:hAnsi="Times New Roman" w:cs="Times New Roman"/>
-          <w:i/>
-          <w:lang w:val="en-US"/>
-        </w:rPr>
-        <w:t>-size: 125%;</w:t>
-      </w:r>
-    </w:p>
-    <w:p>
-      <w:pPr>
-        <w:rPr>
-          <w:rFonts w:ascii="Times New Roman" w:hAnsi="Times New Roman" w:cs="Times New Roman"/>
-          <w:i/>
-          <w:lang w:val="en-US"/>
-        </w:rPr>
-      </w:pPr>
-      <w:r>
-        <w:rPr>
-          <w:rFonts w:ascii="Times New Roman" w:hAnsi="Times New Roman" w:cs="Times New Roman"/>
-          <w:i/>
-          <w:lang w:val="en-US"/>
-        </w:rPr>
-        <w:tab/>
-      </w:r>
-      <w:proofErr w:type="spellStart"/>
-      <w:proofErr w:type="gramStart"/>
-      <w:r>
-        <w:rPr>
-          <w:rFonts w:ascii="Times New Roman" w:hAnsi="Times New Roman" w:cs="Times New Roman"/>
-          <w:i/>
-          <w:lang w:val="en-US"/>
-        </w:rPr>
-        <w:t>color:black</w:t>
-      </w:r>
-      <w:proofErr w:type="spellEnd"/>
-      <w:proofErr w:type="gramEnd"/>
-      <w:r>
-        <w:rPr>
-          <w:rFonts w:ascii="Times New Roman" w:hAnsi="Times New Roman" w:cs="Times New Roman"/>
-          <w:i/>
-          <w:lang w:val="en-US"/>
-        </w:rPr>
-        <w:t>;</w:t>
-      </w:r>
-    </w:p>
-    <w:p>
-      <w:pPr>
-        <w:rPr>
-          <w:rFonts w:ascii="Times New Roman" w:hAnsi="Times New Roman" w:cs="Times New Roman"/>
-        </w:rPr>
-      </w:pPr>
-      <w:r>
-        <w:rPr>
-          <w:rFonts w:ascii="Times New Roman" w:hAnsi="Times New Roman" w:cs="Times New Roman"/>
-        </w:rPr>
-        <w:t>}</w:t>
-      </w:r>
-    </w:p>
-    <w:p>
-      <w:pPr>
-        <w:rPr>
-          <w:rFonts w:ascii="Times New Roman" w:hAnsi="Times New Roman" w:cs="Times New Roman"/>
-        </w:rPr>
-      </w:pPr>
-    </w:p>
-    <w:p>
-      <w:pPr>
-        <w:rPr>
-          <w:rFonts w:ascii="Times New Roman" w:hAnsi="Times New Roman" w:cs="Times New Roman"/>
-        </w:rPr>
-      </w:pPr>
-      <w:r>
-        <w:rPr>
-          <w:rFonts w:ascii="Times New Roman" w:hAnsi="Times New Roman" w:cs="Times New Roman"/>
-        </w:rPr>
-        <w:t xml:space="preserve">Vid dessa tre olika sätt att definiera utseendet prioriteras, </w:t>
-      </w:r>
-      <w:proofErr w:type="spellStart"/>
-      <w:r>
-        <w:rPr>
-          <w:rFonts w:ascii="Times New Roman" w:hAnsi="Times New Roman" w:cs="Times New Roman"/>
-        </w:rPr>
-        <w:t>inline</w:t>
-      </w:r>
-      <w:proofErr w:type="spellEnd"/>
-      <w:r>
-        <w:rPr>
-          <w:rFonts w:ascii="Times New Roman" w:hAnsi="Times New Roman" w:cs="Times New Roman"/>
-        </w:rPr>
-        <w:t xml:space="preserve">-styling först, sedan </w:t>
-      </w:r>
-      <w:proofErr w:type="spellStart"/>
-      <w:r>
-        <w:rPr>
-          <w:rFonts w:ascii="Times New Roman" w:hAnsi="Times New Roman" w:cs="Times New Roman"/>
-        </w:rPr>
-        <w:t>internal</w:t>
-      </w:r>
-      <w:proofErr w:type="spellEnd"/>
-      <w:r>
-        <w:rPr>
-          <w:rFonts w:ascii="Times New Roman" w:hAnsi="Times New Roman" w:cs="Times New Roman"/>
-        </w:rPr>
-        <w:t xml:space="preserve"> och sist </w:t>
-      </w:r>
-      <w:proofErr w:type="spellStart"/>
-      <w:r>
-        <w:rPr>
-          <w:rFonts w:ascii="Times New Roman" w:hAnsi="Times New Roman" w:cs="Times New Roman"/>
-        </w:rPr>
-        <w:t>external</w:t>
-      </w:r>
-      <w:proofErr w:type="spellEnd"/>
-      <w:r>
-        <w:rPr>
-          <w:rFonts w:ascii="Times New Roman" w:hAnsi="Times New Roman" w:cs="Times New Roman"/>
-        </w:rPr>
-        <w:t>. Anledningen till att m</w:t>
-      </w:r>
-      <w:r>
-        <w:rPr>
-          <w:rFonts w:ascii="Times New Roman" w:hAnsi="Times New Roman" w:cs="Times New Roman"/>
-        </w:rPr>
-        <w:t xml:space="preserve">an väljer </w:t>
-      </w:r>
-      <w:proofErr w:type="spellStart"/>
-      <w:r>
-        <w:rPr>
-          <w:rFonts w:ascii="Times New Roman" w:hAnsi="Times New Roman" w:cs="Times New Roman"/>
-        </w:rPr>
-        <w:t>external</w:t>
-      </w:r>
-      <w:proofErr w:type="spellEnd"/>
-      <w:r>
-        <w:rPr>
-          <w:rFonts w:ascii="Times New Roman" w:hAnsi="Times New Roman" w:cs="Times New Roman"/>
-        </w:rPr>
-        <w:t xml:space="preserve"> främst är för</w:t>
-      </w:r>
-      <w:r>
-        <w:rPr>
-          <w:rFonts w:ascii="Times New Roman" w:hAnsi="Times New Roman" w:cs="Times New Roman"/>
-        </w:rPr>
-        <w:t xml:space="preserve"> att man slipper </w:t>
-      </w:r>
-      <w:proofErr w:type="spellStart"/>
-      <w:r>
-        <w:rPr>
-          <w:rFonts w:ascii="Times New Roman" w:hAnsi="Times New Roman" w:cs="Times New Roman"/>
-        </w:rPr>
-        <w:t>defi</w:t>
-      </w:r>
-      <w:r>
-        <w:rPr>
-          <w:rFonts w:ascii="Times New Roman" w:hAnsi="Times New Roman" w:cs="Times New Roman"/>
-        </w:rPr>
-        <w:t>nie</w:t>
-      </w:r>
-      <w:r>
-        <w:rPr>
-          <w:rFonts w:ascii="Times New Roman" w:hAnsi="Times New Roman" w:cs="Times New Roman"/>
-        </w:rPr>
-        <w:t>era</w:t>
-      </w:r>
-      <w:proofErr w:type="spellEnd"/>
-      <w:r>
-        <w:rPr>
-          <w:rFonts w:ascii="Times New Roman" w:hAnsi="Times New Roman" w:cs="Times New Roman"/>
-        </w:rPr>
-        <w:t xml:space="preserve"> utseendet flera gånger, allt är samlat i en fil och </w:t>
-      </w:r>
-      <w:r>
-        <w:rPr>
-          <w:rFonts w:ascii="Times New Roman" w:hAnsi="Times New Roman" w:cs="Times New Roman"/>
-        </w:rPr>
-        <w:t>det går sna</w:t>
-      </w:r>
-      <w:r>
-        <w:rPr>
-          <w:rFonts w:ascii="Times New Roman" w:hAnsi="Times New Roman" w:cs="Times New Roman"/>
-        </w:rPr>
-        <w:t xml:space="preserve">bbare att ladda sidans </w:t>
-      </w:r>
-      <w:proofErr w:type="gramStart"/>
-      <w:r>
-        <w:rPr>
-          <w:rFonts w:ascii="Times New Roman" w:hAnsi="Times New Roman" w:cs="Times New Roman"/>
-        </w:rPr>
-        <w:t>utseendet</w:t>
-      </w:r>
-      <w:proofErr w:type="gramEnd"/>
-      <w:r>
-        <w:rPr>
-          <w:rFonts w:ascii="Times New Roman" w:hAnsi="Times New Roman" w:cs="Times New Roman"/>
-        </w:rPr>
-        <w:t>. Därmed hålls</w:t>
-      </w:r>
-      <w:r>
-        <w:rPr>
-          <w:rFonts w:ascii="Times New Roman" w:hAnsi="Times New Roman" w:cs="Times New Roman"/>
-        </w:rPr>
-        <w:t xml:space="preserve"> det ur</w:t>
-      </w:r>
-      <w:r>
-        <w:rPr>
-          <w:rFonts w:ascii="Times New Roman" w:hAnsi="Times New Roman" w:cs="Times New Roman"/>
-        </w:rPr>
-        <w:t xml:space="preserve"> </w:t>
-      </w:r>
-      <w:r>
-        <w:rPr>
-          <w:rFonts w:ascii="Times New Roman" w:hAnsi="Times New Roman" w:cs="Times New Roman"/>
-        </w:rPr>
-        <w:t xml:space="preserve">en </w:t>
-      </w:r>
-      <w:proofErr w:type="spellStart"/>
-      <w:r>
-        <w:rPr>
-          <w:rFonts w:ascii="Times New Roman" w:hAnsi="Times New Roman" w:cs="Times New Roman"/>
-        </w:rPr>
-        <w:t>webutvecklares</w:t>
-      </w:r>
-      <w:proofErr w:type="spellEnd"/>
-      <w:r>
-        <w:rPr>
-          <w:rFonts w:ascii="Times New Roman" w:hAnsi="Times New Roman" w:cs="Times New Roman"/>
-        </w:rPr>
-        <w:t xml:space="preserve"> synvinkel</w:t>
-      </w:r>
-      <w:r>
-        <w:rPr>
-          <w:rFonts w:ascii="Times New Roman" w:hAnsi="Times New Roman" w:cs="Times New Roman"/>
-        </w:rPr>
-        <w:t xml:space="preserve">, en bra struktur, vilket tillåter </w:t>
-      </w:r>
-      <w:proofErr w:type="spellStart"/>
-      <w:r>
-        <w:rPr>
-          <w:rFonts w:ascii="Times New Roman" w:hAnsi="Times New Roman" w:cs="Times New Roman"/>
-        </w:rPr>
-        <w:t>webutvecklaren</w:t>
-      </w:r>
-      <w:proofErr w:type="spellEnd"/>
-      <w:r>
-        <w:rPr>
-          <w:rFonts w:ascii="Times New Roman" w:hAnsi="Times New Roman" w:cs="Times New Roman"/>
-        </w:rPr>
-        <w:t xml:space="preserve"> att på upprätthålla teknikerna fluid </w:t>
-      </w:r>
-      <w:proofErr w:type="spellStart"/>
-      <w:r>
-        <w:rPr>
-          <w:rFonts w:ascii="Times New Roman" w:hAnsi="Times New Roman" w:cs="Times New Roman"/>
-        </w:rPr>
-        <w:t>grid</w:t>
-      </w:r>
-      <w:proofErr w:type="spellEnd"/>
-      <w:r>
-        <w:rPr>
-          <w:rFonts w:ascii="Times New Roman" w:hAnsi="Times New Roman" w:cs="Times New Roman"/>
-        </w:rPr>
-        <w:t xml:space="preserve">, fluid images och </w:t>
-      </w:r>
-      <w:r>
-        <w:rPr>
-          <w:rFonts w:ascii="Times New Roman" w:hAnsi="Times New Roman" w:cs="Times New Roman"/>
-        </w:rPr>
-        <w:t xml:space="preserve">på ett enkelt sätt använda sig av media </w:t>
-      </w:r>
-      <w:proofErr w:type="spellStart"/>
-      <w:r>
-        <w:rPr>
-          <w:rFonts w:ascii="Times New Roman" w:hAnsi="Times New Roman" w:cs="Times New Roman"/>
-        </w:rPr>
-        <w:t>queries</w:t>
-      </w:r>
-      <w:proofErr w:type="spellEnd"/>
-      <w:r>
-        <w:rPr>
-          <w:rFonts w:ascii="Times New Roman" w:hAnsi="Times New Roman" w:cs="Times New Roman"/>
-        </w:rPr>
-        <w:t xml:space="preserve"> vid</w:t>
-      </w:r>
-      <w:r>
-        <w:rPr>
-          <w:rFonts w:ascii="Times New Roman" w:hAnsi="Times New Roman" w:cs="Times New Roman"/>
-        </w:rPr>
-        <w:t xml:space="preserve"> implementeringen av en </w:t>
-      </w:r>
-      <w:proofErr w:type="spellStart"/>
-      <w:r>
-        <w:rPr>
-          <w:rFonts w:ascii="Times New Roman" w:hAnsi="Times New Roman" w:cs="Times New Roman"/>
-        </w:rPr>
-        <w:t>website</w:t>
-      </w:r>
-      <w:proofErr w:type="spellEnd"/>
-      <w:r>
-        <w:rPr>
-          <w:rFonts w:ascii="Times New Roman" w:hAnsi="Times New Roman" w:cs="Times New Roman"/>
-        </w:rPr>
-        <w:t>.</w:t>
-      </w:r>
     </w:p>
     <w:p>
       <w:pPr>
@@ -6937,7 +6807,7 @@
         <w:rPr>
           <w:rFonts w:ascii="Times New Roman" w:hAnsi="Times New Roman" w:cs="Times New Roman"/>
         </w:rPr>
-        <w:t xml:space="preserve"> I vi vissa fall saknar</w:t>
+        <w:t>I vi vissa fall saknar</w:t>
       </w:r>
       <w:r>
         <w:rPr>
@@ -7070,68 +6940,1175 @@
         <w:lastRenderedPageBreak/>
         <w:t>åtanke och redan från början utveckla en hemsidan vars JavaScript inte är för invecklat för mobilsidan.</w:t>
       </w:r>
+    </w:p>
+    <w:p>
+      <w:pPr>
+        <w:rPr>
+          <w:rFonts w:ascii="Times New Roman" w:hAnsi="Times New Roman" w:cs="Times New Roman"/>
+        </w:rPr>
+      </w:pPr>
+    </w:p>
+    <w:p>
+      <w:pPr>
+        <w:rPr>
+          <w:rFonts w:ascii="Times New Roman" w:hAnsi="Times New Roman" w:cs="Times New Roman"/>
+        </w:rPr>
+      </w:pPr>
+      <w:r>
+        <w:rPr>
+          <w:rFonts w:ascii="Times New Roman" w:hAnsi="Times New Roman" w:cs="Times New Roman"/>
+        </w:rPr>
+        <w:t>Användbarhet</w:t>
+      </w:r>
+      <w:r>
+        <w:rPr>
+          <w:rFonts w:ascii="Times New Roman" w:hAnsi="Times New Roman" w:cs="Times New Roman"/>
+        </w:rPr>
+        <w:t>?</w:t>
+      </w:r>
+    </w:p>
+    <w:p>
+      <w:pPr>
+        <w:rPr>
+          <w:rFonts w:ascii="Times New Roman" w:hAnsi="Times New Roman" w:cs="Times New Roman"/>
+        </w:rPr>
+      </w:pPr>
+    </w:p>
+    <w:p>
+      <w:pPr>
+        <w:rPr>
+          <w:rFonts w:ascii="Times New Roman" w:hAnsi="Times New Roman" w:cs="Times New Roman"/>
+        </w:rPr>
+      </w:pPr>
+    </w:p>
+    <w:p>
+      <w:pPr>
+        <w:rPr>
+          <w:rFonts w:ascii="Times New Roman" w:hAnsi="Times New Roman" w:cs="Times New Roman"/>
+        </w:rPr>
+      </w:pPr>
+    </w:p>
+    <w:p>
+      <w:pPr>
+        <w:rPr>
+          <w:rFonts w:ascii="Times New Roman" w:hAnsi="Times New Roman" w:cs="Times New Roman"/>
+          <w:b/>
+        </w:rPr>
+      </w:pPr>
+      <w:r>
+        <w:rPr>
+          <w:rFonts w:ascii="Times New Roman" w:hAnsi="Times New Roman" w:cs="Times New Roman"/>
+          <w:b/>
+        </w:rPr>
+        <w:t>1.6 Mobile-</w:t>
+      </w:r>
+      <w:proofErr w:type="spellStart"/>
+      <w:r>
+        <w:rPr>
+          <w:rFonts w:ascii="Times New Roman" w:hAnsi="Times New Roman" w:cs="Times New Roman"/>
+          <w:b/>
+        </w:rPr>
+        <w:t>first</w:t>
+      </w:r>
+      <w:proofErr w:type="spellEnd"/>
+      <w:r>
+        <w:rPr>
+          <w:rFonts w:ascii="Times New Roman" w:hAnsi="Times New Roman" w:cs="Times New Roman"/>
+          <w:b/>
+        </w:rPr>
+        <w:t xml:space="preserve"> och</w:t>
+      </w:r>
+      <w:r>
+        <w:rPr>
+          <w:rFonts w:ascii="Times New Roman" w:hAnsi="Times New Roman" w:cs="Times New Roman"/>
+          <w:b/>
+        </w:rPr>
+        <w:t xml:space="preserve"> Desktop-</w:t>
+      </w:r>
+      <w:proofErr w:type="spellStart"/>
+      <w:r>
+        <w:rPr>
+          <w:rFonts w:ascii="Times New Roman" w:hAnsi="Times New Roman" w:cs="Times New Roman"/>
+          <w:b/>
+        </w:rPr>
+        <w:t>first</w:t>
+      </w:r>
+      <w:proofErr w:type="spellEnd"/>
+    </w:p>
+    <w:p>
+      <w:pPr>
+        <w:rPr>
+          <w:rFonts w:ascii="Times New Roman" w:hAnsi="Times New Roman" w:cs="Times New Roman"/>
+        </w:rPr>
+      </w:pPr>
+    </w:p>
+    <w:p>
+      <w:pPr>
+        <w:rPr>
+          <w:rFonts w:ascii="Times New Roman" w:hAnsi="Times New Roman" w:cs="Times New Roman"/>
+        </w:rPr>
+      </w:pPr>
+      <w:r>
+        <w:rPr>
+          <w:rFonts w:ascii="Times New Roman" w:hAnsi="Times New Roman" w:cs="Times New Roman"/>
+        </w:rPr>
+        <w:t xml:space="preserve">Tekniken för att skapa </w:t>
+      </w:r>
+      <w:proofErr w:type="spellStart"/>
+      <w:r>
+        <w:rPr>
+          <w:rFonts w:ascii="Times New Roman" w:hAnsi="Times New Roman" w:cs="Times New Roman"/>
+        </w:rPr>
+        <w:t>responsiva</w:t>
+      </w:r>
+      <w:proofErr w:type="spellEnd"/>
+      <w:r>
+        <w:rPr>
+          <w:rFonts w:ascii="Times New Roman" w:hAnsi="Times New Roman" w:cs="Times New Roman"/>
+        </w:rPr>
+        <w:t xml:space="preserve"> sidor finns, med hjälp av utvecklingen av ovanstående tekniker och verktyg finns möjligheten att skapa en websida som beroende på skärmstorlek har olika design med en och samma </w:t>
+      </w:r>
+      <w:r>
+        <w:rPr>
+          <w:rFonts w:ascii="Times New Roman" w:hAnsi="Times New Roman" w:cs="Times New Roman"/>
+        </w:rPr>
+        <w:t>kod</w:t>
+      </w:r>
+      <w:r>
+        <w:rPr>
+          <w:rFonts w:ascii="Times New Roman" w:hAnsi="Times New Roman" w:cs="Times New Roman"/>
+        </w:rPr>
+        <w:t>grund. Det finns även k</w:t>
+      </w:r>
+      <w:r>
+        <w:rPr>
+          <w:rFonts w:ascii="Times New Roman" w:hAnsi="Times New Roman" w:cs="Times New Roman"/>
+        </w:rPr>
+        <w:t>unskap om hur man skall gå till</w:t>
+      </w:r>
+      <w:r>
+        <w:rPr>
+          <w:rFonts w:ascii="Times New Roman" w:hAnsi="Times New Roman" w:cs="Times New Roman"/>
+        </w:rPr>
+        <w:t xml:space="preserve">väga för att skapa en </w:t>
+      </w:r>
+      <w:proofErr w:type="spellStart"/>
+      <w:r>
+        <w:rPr>
+          <w:rFonts w:ascii="Times New Roman" w:hAnsi="Times New Roman" w:cs="Times New Roman"/>
+        </w:rPr>
+        <w:t>responsiv</w:t>
+      </w:r>
+      <w:proofErr w:type="spellEnd"/>
+      <w:r>
+        <w:rPr>
+          <w:rFonts w:ascii="Times New Roman" w:hAnsi="Times New Roman" w:cs="Times New Roman"/>
+        </w:rPr>
+        <w:t xml:space="preserve"> websida, </w:t>
+      </w:r>
+      <w:r>
+        <w:rPr>
+          <w:rFonts w:ascii="Times New Roman" w:hAnsi="Times New Roman" w:cs="Times New Roman"/>
+        </w:rPr>
+        <w:t>där en utvecklare</w:t>
+      </w:r>
+      <w:r>
+        <w:rPr>
+          <w:rFonts w:ascii="Times New Roman" w:hAnsi="Times New Roman" w:cs="Times New Roman"/>
+        </w:rPr>
+        <w:t xml:space="preserve"> med formler och riktlinjer ka</w:t>
+      </w:r>
+      <w:r>
+        <w:rPr>
+          <w:rFonts w:ascii="Times New Roman" w:hAnsi="Times New Roman" w:cs="Times New Roman"/>
+        </w:rPr>
+        <w:t xml:space="preserve">n lära sig att använda </w:t>
+      </w:r>
+      <w:r>
+        <w:rPr>
+          <w:rFonts w:ascii="Times New Roman" w:hAnsi="Times New Roman" w:cs="Times New Roman"/>
+        </w:rPr>
+        <w:t xml:space="preserve">fluid </w:t>
+      </w:r>
+      <w:proofErr w:type="spellStart"/>
+      <w:r>
+        <w:rPr>
+          <w:rFonts w:ascii="Times New Roman" w:hAnsi="Times New Roman" w:cs="Times New Roman"/>
+        </w:rPr>
+        <w:t>grid</w:t>
+      </w:r>
+      <w:proofErr w:type="spellEnd"/>
+      <w:r>
+        <w:rPr>
+          <w:rFonts w:ascii="Times New Roman" w:hAnsi="Times New Roman" w:cs="Times New Roman"/>
+        </w:rPr>
+        <w:t xml:space="preserve">, fluid images och media </w:t>
+      </w:r>
+      <w:proofErr w:type="spellStart"/>
+      <w:r>
+        <w:rPr>
+          <w:rFonts w:ascii="Times New Roman" w:hAnsi="Times New Roman" w:cs="Times New Roman"/>
+        </w:rPr>
+        <w:t>queries</w:t>
+      </w:r>
+      <w:proofErr w:type="spellEnd"/>
+      <w:r>
+        <w:rPr>
+          <w:rFonts w:ascii="Times New Roman" w:hAnsi="Times New Roman" w:cs="Times New Roman"/>
+        </w:rPr>
+        <w:t xml:space="preserve"> på bästa sätt</w:t>
+      </w:r>
+      <w:r>
+        <w:rPr>
+          <w:rFonts w:ascii="Times New Roman" w:hAnsi="Times New Roman" w:cs="Times New Roman"/>
+        </w:rPr>
+        <w:t xml:space="preserve">. Men vägen till att skapa en </w:t>
+      </w:r>
+      <w:proofErr w:type="spellStart"/>
+      <w:r>
+        <w:rPr>
+          <w:rFonts w:ascii="Times New Roman" w:hAnsi="Times New Roman" w:cs="Times New Roman"/>
+        </w:rPr>
+        <w:t>responsiv</w:t>
+      </w:r>
+      <w:proofErr w:type="spellEnd"/>
+      <w:r>
+        <w:rPr>
+          <w:rFonts w:ascii="Times New Roman" w:hAnsi="Times New Roman" w:cs="Times New Roman"/>
+        </w:rPr>
+        <w:t xml:space="preserve"> websida är olika.  </w:t>
+      </w:r>
+      <w:r>
+        <w:rPr>
+          <w:rFonts w:ascii="Times New Roman" w:hAnsi="Times New Roman" w:cs="Times New Roman"/>
+        </w:rPr>
+        <w:t xml:space="preserve">I bloggar och forum på webben diskuteras flitigt valet av utvecklingsmetod när det kommer till </w:t>
+      </w:r>
+      <w:proofErr w:type="spellStart"/>
+      <w:r>
+        <w:rPr>
+          <w:rFonts w:ascii="Times New Roman" w:hAnsi="Times New Roman" w:cs="Times New Roman"/>
+        </w:rPr>
+        <w:t>responsiva</w:t>
+      </w:r>
+      <w:proofErr w:type="spellEnd"/>
+      <w:r>
+        <w:rPr>
+          <w:rFonts w:ascii="Times New Roman" w:hAnsi="Times New Roman" w:cs="Times New Roman"/>
+        </w:rPr>
+        <w:t xml:space="preserve"> webplatser. Utvecklingsmetoderna man diskuterar om är Mobile-</w:t>
+      </w:r>
+      <w:proofErr w:type="spellStart"/>
+      <w:r>
+        <w:rPr>
+          <w:rFonts w:ascii="Times New Roman" w:hAnsi="Times New Roman" w:cs="Times New Roman"/>
+        </w:rPr>
+        <w:t>first</w:t>
+      </w:r>
+      <w:proofErr w:type="spellEnd"/>
+      <w:r>
+        <w:rPr>
+          <w:rFonts w:ascii="Times New Roman" w:hAnsi="Times New Roman" w:cs="Times New Roman"/>
+        </w:rPr>
+        <w:t xml:space="preserve"> och Desktop </w:t>
+      </w:r>
+      <w:proofErr w:type="spellStart"/>
+      <w:r>
+        <w:rPr>
+          <w:rFonts w:ascii="Times New Roman" w:hAnsi="Times New Roman" w:cs="Times New Roman"/>
+        </w:rPr>
+        <w:t>first</w:t>
+      </w:r>
+      <w:proofErr w:type="spellEnd"/>
+      <w:r>
+        <w:rPr>
+          <w:rFonts w:ascii="Times New Roman" w:hAnsi="Times New Roman" w:cs="Times New Roman"/>
+        </w:rPr>
+        <w:t>. Mobile-</w:t>
+      </w:r>
+      <w:proofErr w:type="spellStart"/>
+      <w:r>
+        <w:rPr>
+          <w:rFonts w:ascii="Times New Roman" w:hAnsi="Times New Roman" w:cs="Times New Roman"/>
+        </w:rPr>
+        <w:t>first</w:t>
+      </w:r>
+      <w:proofErr w:type="spellEnd"/>
+      <w:r>
+        <w:rPr>
+          <w:rFonts w:ascii="Times New Roman" w:hAnsi="Times New Roman" w:cs="Times New Roman"/>
+        </w:rPr>
+        <w:t xml:space="preserve"> och Desktop-</w:t>
+      </w:r>
+      <w:proofErr w:type="spellStart"/>
+      <w:r>
+        <w:rPr>
+          <w:rFonts w:ascii="Times New Roman" w:hAnsi="Times New Roman" w:cs="Times New Roman"/>
+        </w:rPr>
+        <w:t>first</w:t>
+      </w:r>
+      <w:proofErr w:type="spellEnd"/>
+      <w:r>
+        <w:rPr>
+          <w:rFonts w:ascii="Times New Roman" w:hAnsi="Times New Roman" w:cs="Times New Roman"/>
+        </w:rPr>
+        <w:t xml:space="preserve"> är två olika metoder till att använda sig av den </w:t>
+      </w:r>
+      <w:proofErr w:type="spellStart"/>
+      <w:r>
+        <w:rPr>
+          <w:rFonts w:ascii="Times New Roman" w:hAnsi="Times New Roman" w:cs="Times New Roman"/>
+        </w:rPr>
+        <w:t>responsiva</w:t>
+      </w:r>
+      <w:proofErr w:type="spellEnd"/>
+      <w:r>
+        <w:rPr>
+          <w:rFonts w:ascii="Times New Roman" w:hAnsi="Times New Roman" w:cs="Times New Roman"/>
+        </w:rPr>
+        <w:t xml:space="preserve"> angreppssättet, där </w:t>
+      </w:r>
+      <w:r>
+        <w:rPr>
+          <w:rFonts w:ascii="Times New Roman" w:hAnsi="Times New Roman" w:cs="Times New Roman"/>
+        </w:rPr>
+        <w:t xml:space="preserve">de </w:t>
+      </w:r>
+      <w:r>
+        <w:rPr>
+          <w:rFonts w:ascii="Times New Roman" w:hAnsi="Times New Roman" w:cs="Times New Roman"/>
+        </w:rPr>
+        <w:t>båda metoder</w:t>
+      </w:r>
+      <w:r>
+        <w:rPr>
+          <w:rFonts w:ascii="Times New Roman" w:hAnsi="Times New Roman" w:cs="Times New Roman"/>
+        </w:rPr>
+        <w:t>na</w:t>
+      </w:r>
+      <w:r>
+        <w:rPr>
+          <w:rFonts w:ascii="Times New Roman" w:hAnsi="Times New Roman" w:cs="Times New Roman"/>
+        </w:rPr>
+        <w:t xml:space="preserve"> i slutändan </w:t>
+      </w:r>
+      <w:r>
+        <w:rPr>
+          <w:rFonts w:ascii="Times New Roman" w:hAnsi="Times New Roman" w:cs="Times New Roman"/>
+        </w:rPr>
+        <w:t>strävar efter samma</w:t>
+      </w:r>
+      <w:r>
+        <w:rPr>
+          <w:rFonts w:ascii="Times New Roman" w:hAnsi="Times New Roman" w:cs="Times New Roman"/>
+        </w:rPr>
+        <w:t xml:space="preserve"> mål, men där frågan handlar om vilken enhet websidan skall anpassas </w:t>
+      </w:r>
+      <w:r>
+        <w:rPr>
+          <w:rFonts w:ascii="Times New Roman" w:hAnsi="Times New Roman" w:cs="Times New Roman"/>
+        </w:rPr>
+        <w:t>för</w:t>
+      </w:r>
+      <w:r>
+        <w:rPr>
+          <w:rFonts w:ascii="Times New Roman" w:hAnsi="Times New Roman" w:cs="Times New Roman"/>
+        </w:rPr>
+        <w:t xml:space="preserve"> först.</w:t>
+      </w:r>
+    </w:p>
+    <w:p>
+      <w:pPr>
+        <w:rPr>
+          <w:rFonts w:ascii="Times New Roman" w:hAnsi="Times New Roman" w:cs="Times New Roman"/>
+        </w:rPr>
+      </w:pPr>
+    </w:p>
+    <w:p>
+      <w:pPr>
+        <w:rPr>
+          <w:rFonts w:ascii="Times New Roman" w:hAnsi="Times New Roman" w:cs="Times New Roman"/>
+        </w:rPr>
+      </w:pPr>
+    </w:p>
+    <w:p>
+      <w:pPr>
+        <w:rPr>
+          <w:rFonts w:ascii="Times New Roman" w:hAnsi="Times New Roman" w:cs="Times New Roman"/>
+          <w:b/>
+        </w:rPr>
+      </w:pPr>
+      <w:r>
+        <w:rPr>
+          <w:rFonts w:ascii="Times New Roman" w:hAnsi="Times New Roman" w:cs="Times New Roman"/>
+          <w:b/>
+        </w:rPr>
+        <w:t>Mobile-</w:t>
+      </w:r>
+      <w:proofErr w:type="spellStart"/>
+      <w:r>
+        <w:rPr>
+          <w:rFonts w:ascii="Times New Roman" w:hAnsi="Times New Roman" w:cs="Times New Roman"/>
+          <w:b/>
+        </w:rPr>
+        <w:t>first</w:t>
+      </w:r>
+      <w:proofErr w:type="spellEnd"/>
+    </w:p>
+    <w:p>
+      <w:pPr>
+        <w:rPr>
+          <w:rFonts w:ascii="Times New Roman" w:hAnsi="Times New Roman" w:cs="Times New Roman"/>
+        </w:rPr>
+      </w:pPr>
+    </w:p>
+    <w:p>
+      <w:pPr>
+        <w:rPr>
+          <w:rFonts w:ascii="Times New Roman" w:hAnsi="Times New Roman" w:cs="Times New Roman"/>
+        </w:rPr>
+      </w:pPr>
+      <w:r>
+        <w:rPr>
+          <w:rFonts w:ascii="Times New Roman" w:hAnsi="Times New Roman" w:cs="Times New Roman"/>
+        </w:rPr>
+        <w:t>Mobile-</w:t>
+      </w:r>
+      <w:proofErr w:type="spellStart"/>
+      <w:r>
+        <w:rPr>
+          <w:rFonts w:ascii="Times New Roman" w:hAnsi="Times New Roman" w:cs="Times New Roman"/>
+        </w:rPr>
+        <w:t>first</w:t>
+      </w:r>
+      <w:proofErr w:type="spellEnd"/>
+      <w:r>
+        <w:rPr>
+          <w:rFonts w:ascii="Times New Roman" w:hAnsi="Times New Roman" w:cs="Times New Roman"/>
+        </w:rPr>
+        <w:t xml:space="preserve"> metoden bygger på att man skapar en websida an</w:t>
+      </w:r>
+      <w:r>
+        <w:rPr>
+          <w:rFonts w:ascii="Times New Roman" w:hAnsi="Times New Roman" w:cs="Times New Roman"/>
+        </w:rPr>
+        <w:t>passad för mobilskärmen först, för att sedan</w:t>
+      </w:r>
+      <w:r>
+        <w:rPr>
+          <w:rFonts w:ascii="Times New Roman" w:hAnsi="Times New Roman" w:cs="Times New Roman"/>
+        </w:rPr>
+        <w:t xml:space="preserve"> med hjälp av media </w:t>
+      </w:r>
+      <w:proofErr w:type="spellStart"/>
+      <w:r>
+        <w:rPr>
+          <w:rFonts w:ascii="Times New Roman" w:hAnsi="Times New Roman" w:cs="Times New Roman"/>
+        </w:rPr>
+        <w:t>queries</w:t>
+      </w:r>
+      <w:proofErr w:type="spellEnd"/>
+      <w:r>
+        <w:rPr>
+          <w:rFonts w:ascii="Times New Roman" w:hAnsi="Times New Roman" w:cs="Times New Roman"/>
+        </w:rPr>
+        <w:t xml:space="preserve"> och en flexibel layout</w:t>
+      </w:r>
+      <w:r>
+        <w:rPr>
+          <w:rFonts w:ascii="Times New Roman" w:hAnsi="Times New Roman" w:cs="Times New Roman"/>
+        </w:rPr>
+        <w:t xml:space="preserve"> </w:t>
+      </w:r>
+      <w:proofErr w:type="spellStart"/>
+      <w:r>
+        <w:rPr>
+          <w:rFonts w:ascii="Times New Roman" w:hAnsi="Times New Roman" w:cs="Times New Roman"/>
+        </w:rPr>
+        <w:t>renderera</w:t>
+      </w:r>
+      <w:proofErr w:type="spellEnd"/>
+      <w:r>
+        <w:rPr>
+          <w:rFonts w:ascii="Times New Roman" w:hAnsi="Times New Roman" w:cs="Times New Roman"/>
+        </w:rPr>
+        <w:t xml:space="preserve"> elementen på websidan desto större web</w:t>
+      </w:r>
+      <w:r>
+        <w:rPr>
+          <w:rFonts w:ascii="Times New Roman" w:hAnsi="Times New Roman" w:cs="Times New Roman"/>
+        </w:rPr>
+        <w:t>läsarfönstret blir.</w:t>
+      </w:r>
+      <w:r>
+        <w:rPr>
+          <w:rFonts w:ascii="Times New Roman" w:hAnsi="Times New Roman" w:cs="Times New Roman"/>
+        </w:rPr>
+        <w:t xml:space="preserve"> </w:t>
+      </w:r>
+      <w:r>
+        <w:rPr>
+          <w:rFonts w:ascii="Times New Roman" w:hAnsi="Times New Roman" w:cs="Times New Roman"/>
+        </w:rPr>
+        <w:t xml:space="preserve"> P</w:t>
+      </w:r>
+      <w:r>
+        <w:rPr>
+          <w:rFonts w:ascii="Times New Roman" w:hAnsi="Times New Roman" w:cs="Times New Roman"/>
+        </w:rPr>
+        <w:t>å så sätt</w:t>
+      </w:r>
+      <w:r>
+        <w:rPr>
+          <w:rFonts w:ascii="Times New Roman" w:hAnsi="Times New Roman" w:cs="Times New Roman"/>
+        </w:rPr>
+        <w:t xml:space="preserve"> är</w:t>
+      </w:r>
+      <w:r>
+        <w:rPr>
+          <w:rFonts w:ascii="Times New Roman" w:hAnsi="Times New Roman" w:cs="Times New Roman"/>
+        </w:rPr>
+        <w:t xml:space="preserve"> grund layouten designad för en mobil</w:t>
+      </w:r>
+      <w:r>
+        <w:rPr>
+          <w:rFonts w:ascii="Times New Roman" w:hAnsi="Times New Roman" w:cs="Times New Roman"/>
+        </w:rPr>
+        <w:t>. Mobile-</w:t>
+      </w:r>
+      <w:proofErr w:type="spellStart"/>
+      <w:r>
+        <w:rPr>
+          <w:rFonts w:ascii="Times New Roman" w:hAnsi="Times New Roman" w:cs="Times New Roman"/>
+        </w:rPr>
+        <w:t>first</w:t>
+      </w:r>
+      <w:proofErr w:type="spellEnd"/>
+      <w:r>
+        <w:rPr>
+          <w:rFonts w:ascii="Times New Roman" w:hAnsi="Times New Roman" w:cs="Times New Roman"/>
+        </w:rPr>
+        <w:t xml:space="preserve"> anses som en rimlig utvecklingsmetod då man tar till hänsyn antalet mobilanvändare</w:t>
+      </w:r>
+      <w:r>
+        <w:rPr>
+          <w:rFonts w:ascii="Times New Roman" w:hAnsi="Times New Roman" w:cs="Times New Roman"/>
+        </w:rPr>
+        <w:t xml:space="preserve"> och det behov som finns </w:t>
+      </w:r>
+      <w:r>
+        <w:rPr>
+          <w:rFonts w:ascii="Times New Roman" w:hAnsi="Times New Roman" w:cs="Times New Roman"/>
+        </w:rPr>
+        <w:t xml:space="preserve">vid </w:t>
+      </w:r>
+      <w:r>
+        <w:rPr>
+          <w:rFonts w:ascii="Times New Roman" w:hAnsi="Times New Roman" w:cs="Times New Roman"/>
+        </w:rPr>
+        <w:t>navigering</w:t>
+      </w:r>
+      <w:r>
+        <w:rPr>
+          <w:rFonts w:ascii="Times New Roman" w:hAnsi="Times New Roman" w:cs="Times New Roman"/>
+        </w:rPr>
+        <w:t xml:space="preserve"> och informationsintagelse på mobilskärmar,</w:t>
+      </w:r>
+      <w:r>
+        <w:rPr>
+          <w:rFonts w:ascii="Times New Roman" w:hAnsi="Times New Roman" w:cs="Times New Roman"/>
+        </w:rPr>
+        <w:t xml:space="preserve"> detta betyder att innehåll prioriteras då bristen på plats är ett faktum och fokus läggs ner på de viktigaste delarna. Det behöver inte nödvändigtvis betyda att prioritering och design hänsyn inte tas när man utvecklar i desktop-</w:t>
+      </w:r>
+      <w:proofErr w:type="spellStart"/>
+      <w:r>
+        <w:rPr>
+          <w:rFonts w:ascii="Times New Roman" w:hAnsi="Times New Roman" w:cs="Times New Roman"/>
+        </w:rPr>
+        <w:t>first</w:t>
+      </w:r>
+      <w:proofErr w:type="spellEnd"/>
+      <w:r>
+        <w:rPr>
+          <w:rFonts w:ascii="Times New Roman" w:hAnsi="Times New Roman" w:cs="Times New Roman"/>
+        </w:rPr>
+        <w:t>, utan snarare att i mobil-</w:t>
+      </w:r>
+      <w:proofErr w:type="spellStart"/>
+      <w:r>
+        <w:rPr>
+          <w:rFonts w:ascii="Times New Roman" w:hAnsi="Times New Roman" w:cs="Times New Roman"/>
+        </w:rPr>
+        <w:t>first</w:t>
+      </w:r>
+      <w:proofErr w:type="spellEnd"/>
+      <w:r>
+        <w:rPr>
+          <w:rFonts w:ascii="Times New Roman" w:hAnsi="Times New Roman" w:cs="Times New Roman"/>
+        </w:rPr>
+        <w:t xml:space="preserve"> sker prioriteringen för mobilskärm tidigt i utvecklingen. </w:t>
+      </w:r>
+    </w:p>
+    <w:p>
+      <w:pPr>
+        <w:rPr>
+          <w:rFonts w:ascii="Times New Roman" w:hAnsi="Times New Roman" w:cs="Times New Roman"/>
+        </w:rPr>
+      </w:pPr>
+    </w:p>
+    <w:p>
+      <w:pPr>
+        <w:rPr>
+          <w:rFonts w:ascii="Times New Roman" w:hAnsi="Times New Roman" w:cs="Times New Roman"/>
+        </w:rPr>
+      </w:pPr>
+      <w:r>
+        <w:rPr>
+          <w:rFonts w:ascii="Times New Roman" w:hAnsi="Times New Roman" w:cs="Times New Roman"/>
+        </w:rPr>
+        <w:t>Kodmässigt är grunden anpassad för</w:t>
+      </w:r>
+      <w:r>
+        <w:rPr>
+          <w:rFonts w:ascii="Times New Roman" w:hAnsi="Times New Roman" w:cs="Times New Roman"/>
+        </w:rPr>
+        <w:t xml:space="preserve"> mobilen, det vill säga att </w:t>
+      </w:r>
+      <w:r>
+        <w:rPr>
+          <w:rFonts w:ascii="Times New Roman" w:hAnsi="Times New Roman" w:cs="Times New Roman"/>
+        </w:rPr>
+        <w:t>media anr</w:t>
+      </w:r>
+      <w:r>
+        <w:rPr>
+          <w:rFonts w:ascii="Times New Roman" w:hAnsi="Times New Roman" w:cs="Times New Roman"/>
+        </w:rPr>
+        <w:t xml:space="preserve">op sker när skärmen blir större vilket media </w:t>
+      </w:r>
+      <w:proofErr w:type="spellStart"/>
+      <w:r>
+        <w:rPr>
+          <w:rFonts w:ascii="Times New Roman" w:hAnsi="Times New Roman" w:cs="Times New Roman"/>
+        </w:rPr>
+        <w:t>queries</w:t>
+      </w:r>
+      <w:proofErr w:type="spellEnd"/>
+      <w:r>
+        <w:rPr>
+          <w:rFonts w:ascii="Times New Roman" w:hAnsi="Times New Roman" w:cs="Times New Roman"/>
+        </w:rPr>
+        <w:t xml:space="preserve"> ser till att skriva om klasserna. </w:t>
+      </w:r>
+    </w:p>
+    <w:p>
+      <w:pPr>
+        <w:rPr>
+          <w:rFonts w:ascii="Times New Roman" w:hAnsi="Times New Roman" w:cs="Times New Roman"/>
+        </w:rPr>
+      </w:pPr>
+    </w:p>
+    <w:p>
+      <w:pPr>
+        <w:rPr>
+          <w:rFonts w:ascii="Times New Roman" w:hAnsi="Times New Roman" w:cs="Times New Roman"/>
+          <w:i/>
+          <w:lang w:val="en-US"/>
+        </w:rPr>
+      </w:pPr>
+      <w:r>
+        <w:rPr>
+          <w:rFonts w:ascii="Times New Roman" w:hAnsi="Times New Roman" w:cs="Times New Roman"/>
+          <w:i/>
+          <w:lang w:val="en-US"/>
+        </w:rPr>
+        <w:t xml:space="preserve">@media all </w:t>
+      </w:r>
+      <w:r>
+        <w:rPr>
+          <w:rFonts w:ascii="Times New Roman" w:hAnsi="Times New Roman" w:cs="Times New Roman"/>
+          <w:b/>
+          <w:i/>
+          <w:lang w:val="en-US"/>
+        </w:rPr>
+        <w:t>and</w:t>
+      </w:r>
+      <w:r>
+        <w:rPr>
+          <w:rFonts w:ascii="Times New Roman" w:hAnsi="Times New Roman" w:cs="Times New Roman"/>
+          <w:i/>
+          <w:lang w:val="en-US"/>
+        </w:rPr>
+        <w:t xml:space="preserve"> (</w:t>
+      </w:r>
+      <w:r>
+        <w:rPr>
+          <w:rFonts w:ascii="Times New Roman" w:hAnsi="Times New Roman" w:cs="Times New Roman"/>
+          <w:b/>
+          <w:i/>
+          <w:lang w:val="en-US"/>
+        </w:rPr>
+        <w:t>min</w:t>
+      </w:r>
+      <w:r>
+        <w:rPr>
+          <w:rFonts w:ascii="Times New Roman" w:hAnsi="Times New Roman" w:cs="Times New Roman"/>
+          <w:b/>
+          <w:i/>
+          <w:lang w:val="en-US"/>
+        </w:rPr>
+        <w:t>-width: 480</w:t>
+      </w:r>
+      <w:r>
+        <w:rPr>
+          <w:rFonts w:ascii="Times New Roman" w:hAnsi="Times New Roman" w:cs="Times New Roman"/>
+          <w:b/>
+          <w:i/>
+          <w:lang w:val="en-US"/>
+        </w:rPr>
+        <w:t>px</w:t>
+      </w:r>
+      <w:proofErr w:type="gramStart"/>
+      <w:r>
+        <w:rPr>
+          <w:rFonts w:ascii="Times New Roman" w:hAnsi="Times New Roman" w:cs="Times New Roman"/>
+          <w:i/>
+          <w:lang w:val="en-US"/>
+        </w:rPr>
+        <w:t>){</w:t>
+      </w:r>
+      <w:proofErr w:type="gramEnd"/>
+    </w:p>
+    <w:p>
+      <w:pPr>
+        <w:rPr>
+          <w:rFonts w:ascii="Times New Roman" w:hAnsi="Times New Roman" w:cs="Times New Roman"/>
+          <w:i/>
+        </w:rPr>
+      </w:pPr>
+      <w:r>
+        <w:rPr>
+          <w:rFonts w:ascii="Times New Roman" w:hAnsi="Times New Roman" w:cs="Times New Roman"/>
+          <w:i/>
+          <w:lang w:val="en-US"/>
+        </w:rPr>
+        <w:tab/>
+      </w:r>
+      <w:r>
+        <w:rPr>
+          <w:rFonts w:ascii="Times New Roman" w:hAnsi="Times New Roman" w:cs="Times New Roman"/>
+          <w:i/>
+        </w:rPr>
+        <w:t>.</w:t>
+      </w:r>
+      <w:proofErr w:type="spellStart"/>
+      <w:r>
+        <w:rPr>
+          <w:rFonts w:ascii="Times New Roman" w:hAnsi="Times New Roman" w:cs="Times New Roman"/>
+          <w:i/>
+        </w:rPr>
+        <w:t>main</w:t>
+      </w:r>
+      <w:proofErr w:type="spellEnd"/>
+      <w:r>
+        <w:rPr>
+          <w:rFonts w:ascii="Times New Roman" w:hAnsi="Times New Roman" w:cs="Times New Roman"/>
+          <w:i/>
+        </w:rPr>
+        <w:t xml:space="preserve"> {</w:t>
+      </w:r>
+    </w:p>
+    <w:p>
+      <w:pPr>
+        <w:rPr>
+          <w:rFonts w:ascii="Times New Roman" w:hAnsi="Times New Roman" w:cs="Times New Roman"/>
+          <w:i/>
+        </w:rPr>
+      </w:pPr>
+      <w:r>
+        <w:rPr>
+          <w:rFonts w:ascii="Times New Roman" w:hAnsi="Times New Roman" w:cs="Times New Roman"/>
+          <w:i/>
+        </w:rPr>
+        <w:tab/>
+      </w:r>
+      <w:r>
+        <w:rPr>
+          <w:rFonts w:ascii="Times New Roman" w:hAnsi="Times New Roman" w:cs="Times New Roman"/>
+          <w:i/>
+        </w:rPr>
+        <w:tab/>
+        <w:t>margin:0;</w:t>
+      </w:r>
+    </w:p>
+    <w:p>
+      <w:pPr>
+        <w:rPr>
+          <w:rFonts w:ascii="Times New Roman" w:hAnsi="Times New Roman" w:cs="Times New Roman"/>
+          <w:i/>
+        </w:rPr>
+      </w:pPr>
+      <w:r>
+        <w:rPr>
+          <w:rFonts w:ascii="Times New Roman" w:hAnsi="Times New Roman" w:cs="Times New Roman"/>
+          <w:i/>
+        </w:rPr>
+        <w:tab/>
+      </w:r>
+      <w:r>
+        <w:rPr>
+          <w:rFonts w:ascii="Times New Roman" w:hAnsi="Times New Roman" w:cs="Times New Roman"/>
+          <w:i/>
+        </w:rPr>
+        <w:tab/>
+        <w:t>width:</w:t>
+      </w:r>
+      <w:proofErr w:type="gramStart"/>
+      <w:r>
+        <w:rPr>
+          <w:rFonts w:ascii="Times New Roman" w:hAnsi="Times New Roman" w:cs="Times New Roman"/>
+          <w:i/>
+        </w:rPr>
+        <w:t>50</w:t>
+      </w:r>
+      <w:r>
+        <w:rPr>
+          <w:rFonts w:ascii="Times New Roman" w:hAnsi="Times New Roman" w:cs="Times New Roman"/>
+          <w:i/>
+        </w:rPr>
+        <w:t>%</w:t>
+      </w:r>
+      <w:proofErr w:type="gramEnd"/>
+      <w:r>
+        <w:rPr>
+          <w:rFonts w:ascii="Times New Roman" w:hAnsi="Times New Roman" w:cs="Times New Roman"/>
+          <w:i/>
+        </w:rPr>
+        <w:t>;</w:t>
+      </w:r>
+    </w:p>
+    <w:p>
+      <w:pPr>
+        <w:rPr>
+          <w:rFonts w:ascii="Times New Roman" w:hAnsi="Times New Roman" w:cs="Times New Roman"/>
+          <w:i/>
+        </w:rPr>
+      </w:pPr>
+      <w:r>
+        <w:rPr>
+          <w:rFonts w:ascii="Times New Roman" w:hAnsi="Times New Roman" w:cs="Times New Roman"/>
+          <w:i/>
+        </w:rPr>
+        <w:tab/>
+        <w:t>}</w:t>
+      </w:r>
+    </w:p>
+    <w:p>
+      <w:pPr>
+        <w:rPr>
+          <w:rFonts w:ascii="Times New Roman" w:hAnsi="Times New Roman" w:cs="Times New Roman"/>
+          <w:i/>
+        </w:rPr>
+      </w:pPr>
+      <w:r>
+        <w:rPr>
+          <w:rFonts w:ascii="Times New Roman" w:hAnsi="Times New Roman" w:cs="Times New Roman"/>
+          <w:i/>
+        </w:rPr>
+        <w:t>}</w:t>
+      </w:r>
+    </w:p>
+    <w:p>
+      <w:pPr>
+        <w:rPr>
+          <w:rFonts w:ascii="Times New Roman" w:hAnsi="Times New Roman" w:cs="Times New Roman"/>
+          <w:i/>
+        </w:rPr>
+      </w:pPr>
+    </w:p>
+    <w:p>
+      <w:pPr>
+        <w:rPr>
+          <w:rFonts w:ascii="Times New Roman" w:hAnsi="Times New Roman" w:cs="Times New Roman"/>
+        </w:rPr>
+      </w:pPr>
+      <w:r>
+        <w:rPr>
+          <w:rFonts w:ascii="Times New Roman" w:hAnsi="Times New Roman" w:cs="Times New Roman"/>
+        </w:rPr>
+        <w:t xml:space="preserve">I fallet ovan sker ett anrop när bredden på websidan </w:t>
+      </w:r>
+      <w:r>
+        <w:rPr>
+          <w:rFonts w:ascii="Times New Roman" w:hAnsi="Times New Roman" w:cs="Times New Roman"/>
+        </w:rPr>
+        <w:t xml:space="preserve">är som minst 480px, som gör att elementen med klassen </w:t>
+      </w:r>
+      <w:proofErr w:type="spellStart"/>
+      <w:r>
+        <w:rPr>
+          <w:rFonts w:ascii="Times New Roman" w:hAnsi="Times New Roman" w:cs="Times New Roman"/>
+        </w:rPr>
+        <w:t>mai</w:t>
+      </w:r>
       <w:bookmarkStart w:id="0" w:name="_GoBack"/>
       <w:bookmarkEnd w:id="0"/>
-    </w:p>
-    <w:p>
-      <w:pPr>
-        <w:rPr>
-          <w:rFonts w:ascii="Times New Roman" w:hAnsi="Times New Roman" w:cs="Times New Roman"/>
-        </w:rPr>
-      </w:pPr>
-    </w:p>
-    <w:p>
-      <w:pPr>
-        <w:rPr>
-          <w:rFonts w:ascii="Times New Roman" w:hAnsi="Times New Roman" w:cs="Times New Roman"/>
-        </w:rPr>
-      </w:pPr>
-    </w:p>
-    <w:p>
-      <w:pPr>
-        <w:rPr>
-          <w:rFonts w:ascii="Times New Roman" w:hAnsi="Times New Roman" w:cs="Times New Roman"/>
-        </w:rPr>
-      </w:pPr>
-      <w:r>
-        <w:rPr>
-          <w:rFonts w:ascii="Times New Roman" w:hAnsi="Times New Roman" w:cs="Times New Roman"/>
-        </w:rPr>
-        <w:t>Användbarhet</w:t>
-      </w:r>
-    </w:p>
-    <w:p>
-      <w:pPr>
-        <w:rPr>
-          <w:rFonts w:ascii="Times New Roman" w:hAnsi="Times New Roman" w:cs="Times New Roman"/>
-        </w:rPr>
-      </w:pPr>
-    </w:p>
-    <w:p>
-      <w:pPr>
-        <w:rPr>
-          <w:rFonts w:ascii="Times New Roman" w:hAnsi="Times New Roman" w:cs="Times New Roman"/>
-        </w:rPr>
-      </w:pPr>
-      <w:r>
-        <w:rPr>
-          <w:rFonts w:ascii="Times New Roman" w:hAnsi="Times New Roman" w:cs="Times New Roman"/>
-        </w:rPr>
-        <w:t>Mobile-</w:t>
-      </w:r>
-      <w:proofErr w:type="spellStart"/>
-      <w:r>
-        <w:rPr>
-          <w:rFonts w:ascii="Times New Roman" w:hAnsi="Times New Roman" w:cs="Times New Roman"/>
+      <w:r>
+        <w:rPr>
+          <w:rFonts w:ascii="Times New Roman" w:hAnsi="Times New Roman" w:cs="Times New Roman"/>
+        </w:rPr>
+        <w:t>n</w:t>
+      </w:r>
+      <w:proofErr w:type="spellEnd"/>
+      <w:r>
+        <w:rPr>
+          <w:rFonts w:ascii="Times New Roman" w:hAnsi="Times New Roman" w:cs="Times New Roman"/>
+        </w:rPr>
+        <w:t xml:space="preserve"> får </w:t>
+      </w:r>
+      <w:proofErr w:type="spellStart"/>
+      <w:r>
+        <w:rPr>
+          <w:rFonts w:ascii="Times New Roman" w:hAnsi="Times New Roman" w:cs="Times New Roman"/>
+        </w:rPr>
+        <w:t>margin</w:t>
+      </w:r>
+      <w:proofErr w:type="spellEnd"/>
+      <w:r>
+        <w:rPr>
+          <w:rFonts w:ascii="Times New Roman" w:hAnsi="Times New Roman" w:cs="Times New Roman"/>
+        </w:rPr>
+        <w:t xml:space="preserve"> och </w:t>
+      </w:r>
+      <w:proofErr w:type="spellStart"/>
+      <w:r>
+        <w:rPr>
+          <w:rFonts w:ascii="Times New Roman" w:hAnsi="Times New Roman" w:cs="Times New Roman"/>
+        </w:rPr>
+        <w:t>width</w:t>
+      </w:r>
+      <w:proofErr w:type="spellEnd"/>
+      <w:r>
+        <w:rPr>
+          <w:rFonts w:ascii="Times New Roman" w:hAnsi="Times New Roman" w:cs="Times New Roman"/>
+        </w:rPr>
+        <w:t xml:space="preserve"> skrivs över med nya värden.</w:t>
+      </w:r>
+      <w:r>
+        <w:rPr>
+          <w:rFonts w:ascii="Times New Roman" w:hAnsi="Times New Roman" w:cs="Times New Roman"/>
+        </w:rPr>
+        <w:t xml:space="preserve"> I fall då mobiler inte klarar av att läsa media </w:t>
+      </w:r>
+      <w:proofErr w:type="spellStart"/>
+      <w:r>
+        <w:rPr>
+          <w:rFonts w:ascii="Times New Roman" w:hAnsi="Times New Roman" w:cs="Times New Roman"/>
+        </w:rPr>
+        <w:t>queries</w:t>
+      </w:r>
+      <w:proofErr w:type="spellEnd"/>
+      <w:r>
+        <w:rPr>
+          <w:rFonts w:ascii="Times New Roman" w:hAnsi="Times New Roman" w:cs="Times New Roman"/>
+        </w:rPr>
+        <w:t xml:space="preserve">, är detta en optimal lösning då grunden redan är skrivet för mobilen, och enda platsen som man behöver läsa media </w:t>
+      </w:r>
+      <w:proofErr w:type="spellStart"/>
+      <w:r>
+        <w:rPr>
+          <w:rFonts w:ascii="Times New Roman" w:hAnsi="Times New Roman" w:cs="Times New Roman"/>
+        </w:rPr>
+        <w:t>queries</w:t>
+      </w:r>
+      <w:proofErr w:type="spellEnd"/>
+      <w:r>
+        <w:rPr>
+          <w:rFonts w:ascii="Times New Roman" w:hAnsi="Times New Roman" w:cs="Times New Roman"/>
+        </w:rPr>
+        <w:t xml:space="preserve"> är från desktop där de flesta webläsare klarar av det.</w:t>
+      </w:r>
+    </w:p>
+    <w:p>
+      <w:pPr>
+        <w:rPr>
+          <w:rFonts w:ascii="Times New Roman" w:hAnsi="Times New Roman" w:cs="Times New Roman"/>
+          <w:i/>
+        </w:rPr>
+      </w:pPr>
+    </w:p>
+    <w:p>
+      <w:pPr>
+        <w:rPr>
+          <w:rFonts w:ascii="Times New Roman" w:hAnsi="Times New Roman" w:cs="Times New Roman"/>
+          <w:i/>
+        </w:rPr>
+      </w:pPr>
+    </w:p>
+    <w:p>
+      <w:pPr>
+        <w:rPr>
+          <w:rFonts w:ascii="Times New Roman" w:hAnsi="Times New Roman" w:cs="Times New Roman"/>
+          <w:b/>
+          <w:i/>
+        </w:rPr>
+      </w:pPr>
+      <w:r>
+        <w:rPr>
+          <w:rFonts w:ascii="Times New Roman" w:hAnsi="Times New Roman" w:cs="Times New Roman"/>
+          <w:b/>
+          <w:i/>
+        </w:rPr>
+        <w:t>Desktop-</w:t>
+      </w:r>
+      <w:proofErr w:type="spellStart"/>
+      <w:r>
+        <w:rPr>
+          <w:rFonts w:ascii="Times New Roman" w:hAnsi="Times New Roman" w:cs="Times New Roman"/>
+          <w:b/>
+          <w:i/>
         </w:rPr>
         <w:t>first</w:t>
       </w:r>
       <w:proofErr w:type="spellEnd"/>
-      <w:r>
-        <w:rPr>
-          <w:rFonts w:ascii="Times New Roman" w:hAnsi="Times New Roman" w:cs="Times New Roman"/>
-        </w:rPr>
-        <w:t xml:space="preserve"> vs Desktop-</w:t>
+    </w:p>
+    <w:p>
+      <w:pPr>
+        <w:rPr>
+          <w:rFonts w:ascii="Times New Roman" w:hAnsi="Times New Roman" w:cs="Times New Roman"/>
+        </w:rPr>
+      </w:pPr>
+    </w:p>
+    <w:p>
+      <w:pPr>
+        <w:rPr>
+          <w:rFonts w:ascii="Times New Roman" w:hAnsi="Times New Roman" w:cs="Times New Roman"/>
+        </w:rPr>
+      </w:pPr>
+    </w:p>
+    <w:p>
+      <w:pPr>
+        <w:rPr>
+          <w:rFonts w:ascii="Times New Roman" w:hAnsi="Times New Roman" w:cs="Times New Roman"/>
+        </w:rPr>
+      </w:pPr>
+    </w:p>
+    <w:p>
+      <w:pPr>
+        <w:rPr>
+          <w:rFonts w:ascii="Times New Roman" w:hAnsi="Times New Roman" w:cs="Times New Roman"/>
+        </w:rPr>
+      </w:pPr>
+    </w:p>
+    <w:p>
+      <w:pPr>
+        <w:rPr>
+          <w:rFonts w:ascii="Times New Roman" w:hAnsi="Times New Roman" w:cs="Times New Roman"/>
+        </w:rPr>
+      </w:pPr>
+    </w:p>
+    <w:p>
+      <w:pPr>
+        <w:rPr>
+          <w:rFonts w:ascii="Times New Roman" w:hAnsi="Times New Roman" w:cs="Times New Roman"/>
+        </w:rPr>
+      </w:pPr>
+      <w:r>
+        <w:rPr>
+          <w:rFonts w:ascii="Times New Roman" w:hAnsi="Times New Roman" w:cs="Times New Roman"/>
+        </w:rPr>
+        <w:t xml:space="preserve">  </w:t>
+      </w:r>
+    </w:p>
+    <w:p>
+      <w:pPr>
+        <w:rPr>
+          <w:rFonts w:ascii="Times New Roman" w:hAnsi="Times New Roman" w:cs="Times New Roman"/>
+        </w:rPr>
+      </w:pPr>
+    </w:p>
+    <w:p>
+      <w:pPr>
+        <w:rPr>
+          <w:rFonts w:ascii="Times New Roman" w:hAnsi="Times New Roman" w:cs="Times New Roman"/>
+        </w:rPr>
+      </w:pPr>
+      <w:proofErr w:type="spellStart"/>
+      <w:r>
+        <w:rPr>
+          <w:rFonts w:ascii="Times New Roman" w:hAnsi="Times New Roman" w:cs="Times New Roman"/>
+        </w:rPr>
+        <w:t>Bla</w:t>
+      </w:r>
+      <w:proofErr w:type="spellEnd"/>
+      <w:r>
+        <w:rPr>
+          <w:rFonts w:ascii="Times New Roman" w:hAnsi="Times New Roman" w:cs="Times New Roman"/>
+        </w:rPr>
+        <w:t xml:space="preserve"> </w:t>
+      </w:r>
+      <w:proofErr w:type="spellStart"/>
+      <w:r>
+        <w:rPr>
+          <w:rFonts w:ascii="Times New Roman" w:hAnsi="Times New Roman" w:cs="Times New Roman"/>
+        </w:rPr>
+        <w:t>bla</w:t>
+      </w:r>
+      <w:proofErr w:type="spellEnd"/>
+      <w:r>
+        <w:rPr>
+          <w:rFonts w:ascii="Times New Roman" w:hAnsi="Times New Roman" w:cs="Times New Roman"/>
+        </w:rPr>
+        <w:t xml:space="preserve"> </w:t>
+      </w:r>
+      <w:proofErr w:type="spellStart"/>
+      <w:r>
+        <w:rPr>
+          <w:rFonts w:ascii="Times New Roman" w:hAnsi="Times New Roman" w:cs="Times New Roman"/>
+        </w:rPr>
+        <w:t>bla</w:t>
+      </w:r>
+      <w:proofErr w:type="spellEnd"/>
+      <w:r>
+        <w:rPr>
+          <w:rFonts w:ascii="Times New Roman" w:hAnsi="Times New Roman" w:cs="Times New Roman"/>
+        </w:rPr>
+        <w:t xml:space="preserve"> </w:t>
+      </w:r>
+      <w:proofErr w:type="spellStart"/>
+      <w:r>
+        <w:rPr>
+          <w:rFonts w:ascii="Times New Roman" w:hAnsi="Times New Roman" w:cs="Times New Roman"/>
+        </w:rPr>
+        <w:t>bla</w:t>
+      </w:r>
+      <w:proofErr w:type="spellEnd"/>
+    </w:p>
+    <w:p>
+      <w:pPr>
+        <w:rPr>
+          <w:rFonts w:ascii="Times New Roman" w:hAnsi="Times New Roman" w:cs="Times New Roman"/>
+        </w:rPr>
+      </w:pPr>
+    </w:p>
+    <w:p>
+      <w:pPr>
+        <w:rPr>
+          <w:rFonts w:ascii="Times New Roman" w:hAnsi="Times New Roman" w:cs="Times New Roman"/>
+        </w:rPr>
+      </w:pPr>
+    </w:p>
+    <w:p>
+      <w:pPr>
+        <w:rPr>
+          <w:rFonts w:ascii="Times New Roman" w:hAnsi="Times New Roman" w:cs="Times New Roman"/>
+        </w:rPr>
+      </w:pPr>
+      <w:r>
+        <w:rPr>
+          <w:rFonts w:ascii="Times New Roman" w:hAnsi="Times New Roman" w:cs="Times New Roman"/>
+        </w:rPr>
+        <w:t>Desktop-</w:t>
       </w:r>
       <w:proofErr w:type="spellStart"/>
       <w:r>
@@ -7141,6 +8118,124 @@
         <w:t>first</w:t>
       </w:r>
       <w:proofErr w:type="spellEnd"/>
+    </w:p>
+    <w:p>
+      <w:pPr>
+        <w:rPr>
+          <w:rFonts w:ascii="Times New Roman" w:hAnsi="Times New Roman" w:cs="Times New Roman"/>
+        </w:rPr>
+      </w:pPr>
+    </w:p>
+    <w:p>
+      <w:pPr>
+        <w:rPr>
+          <w:rFonts w:ascii="Times New Roman" w:hAnsi="Times New Roman" w:cs="Times New Roman"/>
+        </w:rPr>
+      </w:pPr>
+      <w:proofErr w:type="spellStart"/>
+      <w:r>
+        <w:rPr>
+          <w:rFonts w:ascii="Times New Roman" w:hAnsi="Times New Roman" w:cs="Times New Roman"/>
+        </w:rPr>
+        <w:t>Bla</w:t>
+      </w:r>
+      <w:proofErr w:type="spellEnd"/>
+      <w:r>
+        <w:rPr>
+          <w:rFonts w:ascii="Times New Roman" w:hAnsi="Times New Roman" w:cs="Times New Roman"/>
+        </w:rPr>
+        <w:t xml:space="preserve"> </w:t>
+      </w:r>
+      <w:proofErr w:type="spellStart"/>
+      <w:r>
+        <w:rPr>
+          <w:rFonts w:ascii="Times New Roman" w:hAnsi="Times New Roman" w:cs="Times New Roman"/>
+        </w:rPr>
+        <w:t>bla</w:t>
+      </w:r>
+      <w:proofErr w:type="spellEnd"/>
+      <w:r>
+        <w:rPr>
+          <w:rFonts w:ascii="Times New Roman" w:hAnsi="Times New Roman" w:cs="Times New Roman"/>
+        </w:rPr>
+        <w:t xml:space="preserve"> </w:t>
+      </w:r>
+      <w:proofErr w:type="spellStart"/>
+      <w:r>
+        <w:rPr>
+          <w:rFonts w:ascii="Times New Roman" w:hAnsi="Times New Roman" w:cs="Times New Roman"/>
+        </w:rPr>
+        <w:t>bla</w:t>
+      </w:r>
+      <w:proofErr w:type="spellEnd"/>
+      <w:r>
+        <w:rPr>
+          <w:rFonts w:ascii="Times New Roman" w:hAnsi="Times New Roman" w:cs="Times New Roman"/>
+        </w:rPr>
+        <w:t xml:space="preserve"> </w:t>
+      </w:r>
+      <w:proofErr w:type="spellStart"/>
+      <w:r>
+        <w:rPr>
+          <w:rFonts w:ascii="Times New Roman" w:hAnsi="Times New Roman" w:cs="Times New Roman"/>
+        </w:rPr>
+        <w:t>bla</w:t>
+      </w:r>
+      <w:proofErr w:type="spellEnd"/>
+    </w:p>
+    <w:p>
+      <w:pPr>
+        <w:rPr>
+          <w:rFonts w:ascii="Times New Roman" w:hAnsi="Times New Roman" w:cs="Times New Roman"/>
+        </w:rPr>
+      </w:pPr>
+    </w:p>
+    <w:p>
+      <w:pPr>
+        <w:rPr>
+          <w:rFonts w:ascii="Times New Roman" w:hAnsi="Times New Roman" w:cs="Times New Roman"/>
+        </w:rPr>
+      </w:pPr>
+    </w:p>
+    <w:p>
+      <w:pPr>
+        <w:rPr>
+          <w:rFonts w:ascii="Times New Roman" w:hAnsi="Times New Roman" w:cs="Times New Roman"/>
+        </w:rPr>
+      </w:pPr>
+      <w:r>
+        <w:rPr>
+          <w:rFonts w:ascii="Times New Roman" w:hAnsi="Times New Roman" w:cs="Times New Roman"/>
+        </w:rPr>
+        <w:t xml:space="preserve">Det finns ingen grund på vilka av dessa två </w:t>
+      </w:r>
+    </w:p>
+    <w:p>
+      <w:pPr>
+        <w:rPr>
+          <w:rFonts w:ascii="Times New Roman" w:hAnsi="Times New Roman" w:cs="Times New Roman"/>
+        </w:rPr>
+      </w:pPr>
+    </w:p>
+    <w:p>
+      <w:pPr>
+        <w:rPr>
+          <w:rFonts w:ascii="Times New Roman" w:hAnsi="Times New Roman" w:cs="Times New Roman"/>
+        </w:rPr>
+      </w:pPr>
+    </w:p>
+    <w:p>
+      <w:pPr>
+        <w:rPr>
+          <w:rFonts w:ascii="Times New Roman" w:hAnsi="Times New Roman" w:cs="Times New Roman"/>
+        </w:rPr>
+      </w:pPr>
+      <w:r>
+        <w:rPr>
+          <w:rFonts w:ascii="Times New Roman" w:hAnsi="Times New Roman" w:cs="Times New Roman"/>
+        </w:rPr>
+        <w:t xml:space="preserve"> </w:t>
+      </w:r>
     </w:p>
     <w:p>
       <w:pPr>
@@ -7160,7 +8255,7 @@
 </file>
 
 <file path=word/numbering.xml><?xml version="1.0" encoding="utf-8"?>
-<w:numbering xmlns:wpc="http://schemas.microsoft.com/office/word/2010/wordprocessingCanvas" xmlns:mo="http://schemas.microsoft.com/office/mac/office/2008/main" xmlns:mc="http://schemas.openxmlformats.org/markup-compatibility/2006" xmlns:mv="urn:schemas-microsoft-com:mac:vml" xmlns:o="urn:schemas-microsoft-com:office:office" xmlns:r="http://schemas.openxmlformats.org/officeDocument/2006/relationships" xmlns:m="http://schemas.openxmlformats.org/officeDocument/2006/math" xmlns:v="urn:schemas-microsoft-com:vml" xmlns:wp14="http://schemas.microsoft.com/office/word/2010/wordprocessingDrawing" xmlns:wp="http://schemas.openxmlformats.org/drawingml/2006/wordprocessingDrawing" xmlns:w10="urn:schemas-microsoft-com:office:word" xmlns:w="http://schemas.openxmlformats.org/wordprocessingml/2006/main" xmlns:w14="http://schemas.microsoft.com/office/word/2010/wordml" xmlns:wpg="http://schemas.microsoft.com/office/word/2010/wordprocessingGroup" xmlns:wpi="http://schemas.microsoft.com/office/word/2010/wordprocessingInk" xmlns:wne="http://schemas.microsoft.com/office/word/2006/wordml" xmlns:wps="http://schemas.microsoft.com/office/word/2010/wordprocessingShape" mc:Ignorable="w14 wp14">
+<w:numbering xmlns:wpc="http://schemas.microsoft.com/office/word/2010/wordprocessingCanvas" xmlns:mc="http://schemas.openxmlformats.org/markup-compatibility/2006" xmlns:o="urn:schemas-microsoft-com:office:office" xmlns:r="http://schemas.openxmlformats.org/officeDocument/2006/relationships" xmlns:m="http://schemas.openxmlformats.org/officeDocument/2006/math" xmlns:v="urn:schemas-microsoft-com:vml" xmlns:wp14="http://schemas.microsoft.com/office/word/2010/wordprocessingDrawing" xmlns:wp="http://schemas.openxmlformats.org/drawingml/2006/wordprocessingDrawing" xmlns:w10="urn:schemas-microsoft-com:office:word" xmlns:w="http://schemas.openxmlformats.org/wordprocessingml/2006/main" xmlns:w14="http://schemas.microsoft.com/office/word/2010/wordml" xmlns:wpg="http://schemas.microsoft.com/office/word/2010/wordprocessingGroup" xmlns:wpi="http://schemas.microsoft.com/office/word/2010/wordprocessingInk" xmlns:wne="http://schemas.microsoft.com/office/word/2006/wordml" xmlns:wps="http://schemas.microsoft.com/office/word/2010/wordprocessingShape" mc:Ignorable="w14 wp14">
   <w:abstractNum w:abstractNumId="0">
     <w:nsid w:val="7AF42322"/>
     <w:multiLevelType w:val="hybridMultilevel"/>
@@ -7266,7 +8361,7 @@
     </w:rPrDefault>
     <w:pPrDefault/>
   </w:docDefaults>
-  <w:latentStyles w:defLockedState="0" w:defUIPriority="99" w:defSemiHidden="1" w:defUnhideWhenUsed="1" w:defQFormat="0" w:count="276">
+  <w:latentStyles w:defLockedState="0" w:defUIPriority="99" w:defSemiHidden="1" w:defUnhideWhenUsed="1" w:defQFormat="0" w:count="267">
     <w:lsdException w:name="Normal" w:semiHidden="0" w:uiPriority="0" w:unhideWhenUsed="0" w:qFormat="1"/>
     <w:lsdException w:name="heading 1" w:semiHidden="0" w:uiPriority="9" w:unhideWhenUsed="0" w:qFormat="1"/>
     <w:lsdException w:name="heading 2" w:uiPriority="9" w:qFormat="1"/>
@@ -7484,7 +8579,7 @@
 </file>
 
 <file path=word/stylesWithEffects.xml><?xml version="1.0" encoding="utf-8"?>
-<w:styles xmlns:wpc="http://schemas.microsoft.com/office/word/2010/wordprocessingCanvas" xmlns:mo="http://schemas.microsoft.com/office/mac/office/2008/main" xmlns:mc="http://schemas.openxmlformats.org/markup-compatibility/2006" xmlns:mv="urn:schemas-microsoft-com:mac:vml" xmlns:o="urn:schemas-microsoft-com:office:office" xmlns:r="http://schemas.openxmlformats.org/officeDocument/2006/relationships" xmlns:m="http://schemas.openxmlformats.org/officeDocument/2006/math" xmlns:v="urn:schemas-microsoft-com:vml" xmlns:wp14="http://schemas.microsoft.com/office/word/2010/wordprocessingDrawing" xmlns:wp="http://schemas.openxmlformats.org/drawingml/2006/wordprocessingDrawing" xmlns:w10="urn:schemas-microsoft-com:office:word" xmlns:w="http://schemas.openxmlformats.org/wordprocessingml/2006/main" xmlns:w14="http://schemas.microsoft.com/office/word/2010/wordml" xmlns:wpg="http://schemas.microsoft.com/office/word/2010/wordprocessingGroup" xmlns:wpi="http://schemas.microsoft.com/office/word/2010/wordprocessingInk" xmlns:wne="http://schemas.microsoft.com/office/word/2006/wordml" xmlns:wps="http://schemas.microsoft.com/office/word/2010/wordprocessingShape" mc:Ignorable="w14 wp14">
+<w:styles xmlns:wpc="http://schemas.microsoft.com/office/word/2010/wordprocessingCanvas" xmlns:mc="http://schemas.openxmlformats.org/markup-compatibility/2006" xmlns:o="urn:schemas-microsoft-com:office:office" xmlns:r="http://schemas.openxmlformats.org/officeDocument/2006/relationships" xmlns:m="http://schemas.openxmlformats.org/officeDocument/2006/math" xmlns:v="urn:schemas-microsoft-com:vml" xmlns:wp14="http://schemas.microsoft.com/office/word/2010/wordprocessingDrawing" xmlns:wp="http://schemas.openxmlformats.org/drawingml/2006/wordprocessingDrawing" xmlns:w10="urn:schemas-microsoft-com:office:word" xmlns:w="http://schemas.openxmlformats.org/wordprocessingml/2006/main" xmlns:w14="http://schemas.microsoft.com/office/word/2010/wordml" xmlns:wpg="http://schemas.microsoft.com/office/word/2010/wordprocessingGroup" xmlns:wpi="http://schemas.microsoft.com/office/word/2010/wordprocessingInk" xmlns:wne="http://schemas.microsoft.com/office/word/2006/wordml" xmlns:wps="http://schemas.microsoft.com/office/word/2010/wordprocessingShape" mc:Ignorable="w14 wp14">
   <w:docDefaults>
     <w:rPrDefault>
       <w:rPr>
@@ -7496,7 +8591,7 @@
     </w:rPrDefault>
     <w:pPrDefault/>
   </w:docDefaults>
-  <w:latentStyles w:defLockedState="0" w:defUIPriority="99" w:defSemiHidden="1" w:defUnhideWhenUsed="1" w:defQFormat="0" w:count="276">
+  <w:latentStyles w:defLockedState="0" w:defUIPriority="99" w:defSemiHidden="1" w:defUnhideWhenUsed="1" w:defQFormat="0" w:count="267">
     <w:lsdException w:name="Normal" w:semiHidden="0" w:uiPriority="0" w:unhideWhenUsed="0" w:qFormat="1"/>
     <w:lsdException w:name="heading 1" w:semiHidden="0" w:uiPriority="9" w:unhideWhenUsed="0" w:qFormat="1"/>
     <w:lsdException w:name="heading 2" w:uiPriority="9" w:qFormat="1"/>

</xml_diff>

<commit_message>
Syfte, skrivit klart bakgrund, dags fr syfte, inte last igenom dock
</commit_message>
<xml_diff>
--- a/Rapport.docx
+++ b/Rapport.docx
@@ -6161,12 +6161,14 @@
         <w:rPr>
           <w:rFonts w:ascii="Times New Roman" w:hAnsi="Times New Roman" w:cs="Times New Roman"/>
           <w:i/>
-        </w:rPr>
-      </w:pPr>
-      <w:r>
-        <w:rPr>
-          <w:rFonts w:ascii="Times New Roman" w:hAnsi="Times New Roman" w:cs="Times New Roman"/>
-          <w:i/>
+          <w:lang w:val="en-US"/>
+        </w:rPr>
+      </w:pPr>
+      <w:r>
+        <w:rPr>
+          <w:rFonts w:ascii="Times New Roman" w:hAnsi="Times New Roman" w:cs="Times New Roman"/>
+          <w:i/>
+          <w:lang w:val="en-US"/>
         </w:rPr>
         <w:t>&lt;/div&gt;</w:t>
       </w:r>
@@ -6175,18 +6177,21 @@
       <w:pPr>
         <w:rPr>
           <w:rFonts w:ascii="Times New Roman" w:hAnsi="Times New Roman" w:cs="Times New Roman"/>
-        </w:rPr>
-      </w:pPr>
-    </w:p>
-    <w:p>
-      <w:pPr>
-        <w:rPr>
-          <w:rFonts w:ascii="Times New Roman" w:hAnsi="Times New Roman" w:cs="Times New Roman"/>
-        </w:rPr>
-      </w:pPr>
-      <w:r>
-        <w:rPr>
-          <w:rFonts w:ascii="Times New Roman" w:hAnsi="Times New Roman" w:cs="Times New Roman"/>
+          <w:lang w:val="en-US"/>
+        </w:rPr>
+      </w:pPr>
+    </w:p>
+    <w:p>
+      <w:pPr>
+        <w:rPr>
+          <w:rFonts w:ascii="Times New Roman" w:hAnsi="Times New Roman" w:cs="Times New Roman"/>
+          <w:lang w:val="en-US"/>
+        </w:rPr>
+      </w:pPr>
+      <w:r>
+        <w:rPr>
+          <w:rFonts w:ascii="Times New Roman" w:hAnsi="Times New Roman" w:cs="Times New Roman"/>
+          <w:lang w:val="en-US"/>
         </w:rPr>
         <w:t xml:space="preserve">I </w:t>
       </w:r>
@@ -6194,6 +6199,7 @@
       <w:r>
         <w:rPr>
           <w:rFonts w:ascii="Times New Roman" w:hAnsi="Times New Roman" w:cs="Times New Roman"/>
+          <w:lang w:val="en-US"/>
         </w:rPr>
         <w:t>css</w:t>
       </w:r>
@@ -6201,6 +6207,7 @@
       <w:r>
         <w:rPr>
           <w:rFonts w:ascii="Times New Roman" w:hAnsi="Times New Roman" w:cs="Times New Roman"/>
+          <w:lang w:val="en-US"/>
         </w:rPr>
         <w:t>:</w:t>
       </w:r>
@@ -6209,6 +6216,7 @@
       <w:pPr>
         <w:rPr>
           <w:rFonts w:ascii="Times New Roman" w:hAnsi="Times New Roman" w:cs="Times New Roman"/>
+          <w:lang w:val="en-US"/>
         </w:rPr>
       </w:pPr>
     </w:p>
@@ -7512,13 +7520,25 @@
         <w:rPr>
           <w:rFonts w:ascii="Times New Roman" w:hAnsi="Times New Roman" w:cs="Times New Roman"/>
         </w:rPr>
-        <w:t xml:space="preserve"> och informationsintagelse på mobilskärmar,</w:t>
-      </w:r>
-      <w:r>
-        <w:rPr>
-          <w:rFonts w:ascii="Times New Roman" w:hAnsi="Times New Roman" w:cs="Times New Roman"/>
-        </w:rPr>
-        <w:t xml:space="preserve"> detta betyder att innehåll prioriteras då bristen på plats är ett faktum och fokus läggs ner på de viktigaste delarna. Det behöver inte nödvändigtvis betyda att prioritering och design hänsyn inte tas när man utvecklar i desktop-</w:t>
+        <w:t xml:space="preserve"> och informationsintagelse </w:t>
+      </w:r>
+      <w:r>
+        <w:rPr>
+          <w:rFonts w:ascii="Times New Roman" w:hAnsi="Times New Roman" w:cs="Times New Roman"/>
+        </w:rPr>
+        <w:t>från</w:t>
+      </w:r>
+      <w:r>
+        <w:rPr>
+          <w:rFonts w:ascii="Times New Roman" w:hAnsi="Times New Roman" w:cs="Times New Roman"/>
+        </w:rPr>
+        <w:t xml:space="preserve"> mobilskärmar,</w:t>
+      </w:r>
+      <w:r>
+        <w:rPr>
+          <w:rFonts w:ascii="Times New Roman" w:hAnsi="Times New Roman" w:cs="Times New Roman"/>
+        </w:rPr>
+        <w:t xml:space="preserve"> detta betyder att innehåll prioriteras då bristen på plats är ett faktum och fokus läggs på de viktigaste delarna. Det behöver inte nödvändigtvis betyda att prioritering och design hänsyn inte tas när man utvecklar i desktop-</w:t>
       </w:r>
       <w:proofErr w:type="spellStart"/>
       <w:r>
@@ -7584,7 +7604,19 @@
         <w:rPr>
           <w:rFonts w:ascii="Times New Roman" w:hAnsi="Times New Roman" w:cs="Times New Roman"/>
         </w:rPr>
-        <w:t xml:space="preserve">op sker när skärmen blir större vilket media </w:t>
+        <w:t xml:space="preserve">op sker när skärmen blir större </w:t>
+      </w:r>
+      <w:r>
+        <w:rPr>
+          <w:rFonts w:ascii="Times New Roman" w:hAnsi="Times New Roman" w:cs="Times New Roman"/>
+        </w:rPr>
+        <w:t>där</w:t>
+      </w:r>
+      <w:r>
+        <w:rPr>
+          <w:rFonts w:ascii="Times New Roman" w:hAnsi="Times New Roman" w:cs="Times New Roman"/>
+        </w:rPr>
+        <w:t xml:space="preserve"> media </w:t>
       </w:r>
       <w:proofErr w:type="spellStart"/>
       <w:r>
@@ -7658,6 +7690,603 @@
           <w:lang w:val="en-US"/>
         </w:rPr>
         <w:t>-width: 480</w:t>
+      </w:r>
+      <w:r>
+        <w:rPr>
+          <w:rFonts w:ascii="Times New Roman" w:hAnsi="Times New Roman" w:cs="Times New Roman"/>
+          <w:b/>
+          <w:i/>
+          <w:lang w:val="en-US"/>
+        </w:rPr>
+        <w:t>px</w:t>
+      </w:r>
+      <w:proofErr w:type="gramStart"/>
+      <w:r>
+        <w:rPr>
+          <w:rFonts w:ascii="Times New Roman" w:hAnsi="Times New Roman" w:cs="Times New Roman"/>
+          <w:i/>
+          <w:lang w:val="en-US"/>
+        </w:rPr>
+        <w:t>){</w:t>
+      </w:r>
+      <w:proofErr w:type="gramEnd"/>
+    </w:p>
+    <w:p>
+      <w:pPr>
+        <w:rPr>
+          <w:rFonts w:ascii="Times New Roman" w:hAnsi="Times New Roman" w:cs="Times New Roman"/>
+          <w:i/>
+        </w:rPr>
+      </w:pPr>
+      <w:r>
+        <w:rPr>
+          <w:rFonts w:ascii="Times New Roman" w:hAnsi="Times New Roman" w:cs="Times New Roman"/>
+          <w:i/>
+          <w:lang w:val="en-US"/>
+        </w:rPr>
+        <w:tab/>
+      </w:r>
+      <w:r>
+        <w:rPr>
+          <w:rFonts w:ascii="Times New Roman" w:hAnsi="Times New Roman" w:cs="Times New Roman"/>
+          <w:i/>
+        </w:rPr>
+        <w:t>.</w:t>
+      </w:r>
+      <w:proofErr w:type="spellStart"/>
+      <w:r>
+        <w:rPr>
+          <w:rFonts w:ascii="Times New Roman" w:hAnsi="Times New Roman" w:cs="Times New Roman"/>
+          <w:i/>
+        </w:rPr>
+        <w:t>main</w:t>
+      </w:r>
+      <w:proofErr w:type="spellEnd"/>
+      <w:r>
+        <w:rPr>
+          <w:rFonts w:ascii="Times New Roman" w:hAnsi="Times New Roman" w:cs="Times New Roman"/>
+          <w:i/>
+        </w:rPr>
+        <w:t xml:space="preserve"> {</w:t>
+      </w:r>
+    </w:p>
+    <w:p>
+      <w:pPr>
+        <w:rPr>
+          <w:rFonts w:ascii="Times New Roman" w:hAnsi="Times New Roman" w:cs="Times New Roman"/>
+          <w:i/>
+        </w:rPr>
+      </w:pPr>
+      <w:r>
+        <w:rPr>
+          <w:rFonts w:ascii="Times New Roman" w:hAnsi="Times New Roman" w:cs="Times New Roman"/>
+          <w:i/>
+        </w:rPr>
+        <w:tab/>
+      </w:r>
+      <w:r>
+        <w:rPr>
+          <w:rFonts w:ascii="Times New Roman" w:hAnsi="Times New Roman" w:cs="Times New Roman"/>
+          <w:i/>
+        </w:rPr>
+        <w:tab/>
+        <w:t>margin:0</w:t>
+      </w:r>
+      <w:r>
+        <w:rPr>
+          <w:rFonts w:ascii="Times New Roman" w:hAnsi="Times New Roman" w:cs="Times New Roman"/>
+          <w:i/>
+        </w:rPr>
+        <w:t xml:space="preserve"> auto</w:t>
+      </w:r>
+      <w:r>
+        <w:rPr>
+          <w:rFonts w:ascii="Times New Roman" w:hAnsi="Times New Roman" w:cs="Times New Roman"/>
+          <w:i/>
+        </w:rPr>
+        <w:t>;</w:t>
+      </w:r>
+    </w:p>
+    <w:p>
+      <w:pPr>
+        <w:rPr>
+          <w:rFonts w:ascii="Times New Roman" w:hAnsi="Times New Roman" w:cs="Times New Roman"/>
+          <w:i/>
+        </w:rPr>
+      </w:pPr>
+      <w:r>
+        <w:rPr>
+          <w:rFonts w:ascii="Times New Roman" w:hAnsi="Times New Roman" w:cs="Times New Roman"/>
+          <w:i/>
+        </w:rPr>
+        <w:tab/>
+      </w:r>
+      <w:r>
+        <w:rPr>
+          <w:rFonts w:ascii="Times New Roman" w:hAnsi="Times New Roman" w:cs="Times New Roman"/>
+          <w:i/>
+        </w:rPr>
+        <w:tab/>
+        <w:t>width:</w:t>
+      </w:r>
+      <w:proofErr w:type="gramStart"/>
+      <w:r>
+        <w:rPr>
+          <w:rFonts w:ascii="Times New Roman" w:hAnsi="Times New Roman" w:cs="Times New Roman"/>
+          <w:i/>
+        </w:rPr>
+        <w:t>50%</w:t>
+      </w:r>
+      <w:proofErr w:type="gramEnd"/>
+      <w:r>
+        <w:rPr>
+          <w:rFonts w:ascii="Times New Roman" w:hAnsi="Times New Roman" w:cs="Times New Roman"/>
+          <w:i/>
+        </w:rPr>
+        <w:t>;</w:t>
+      </w:r>
+    </w:p>
+    <w:p>
+      <w:pPr>
+        <w:rPr>
+          <w:rFonts w:ascii="Times New Roman" w:hAnsi="Times New Roman" w:cs="Times New Roman"/>
+          <w:i/>
+        </w:rPr>
+      </w:pPr>
+      <w:r>
+        <w:rPr>
+          <w:rFonts w:ascii="Times New Roman" w:hAnsi="Times New Roman" w:cs="Times New Roman"/>
+          <w:i/>
+        </w:rPr>
+        <w:tab/>
+        <w:t>}</w:t>
+      </w:r>
+    </w:p>
+    <w:p>
+      <w:pPr>
+        <w:rPr>
+          <w:rFonts w:ascii="Times New Roman" w:hAnsi="Times New Roman" w:cs="Times New Roman"/>
+          <w:i/>
+        </w:rPr>
+      </w:pPr>
+      <w:r>
+        <w:rPr>
+          <w:rFonts w:ascii="Times New Roman" w:hAnsi="Times New Roman" w:cs="Times New Roman"/>
+          <w:i/>
+        </w:rPr>
+        <w:t>}</w:t>
+      </w:r>
+    </w:p>
+    <w:p>
+      <w:pPr>
+        <w:rPr>
+          <w:rFonts w:ascii="Times New Roman" w:hAnsi="Times New Roman" w:cs="Times New Roman"/>
+          <w:i/>
+        </w:rPr>
+      </w:pPr>
+    </w:p>
+    <w:p>
+      <w:pPr>
+        <w:rPr>
+          <w:rFonts w:ascii="Times New Roman" w:hAnsi="Times New Roman" w:cs="Times New Roman"/>
+        </w:rPr>
+      </w:pPr>
+      <w:r>
+        <w:rPr>
+          <w:rFonts w:ascii="Times New Roman" w:hAnsi="Times New Roman" w:cs="Times New Roman"/>
+        </w:rPr>
+        <w:t xml:space="preserve">I fallet ovan sker ett anrop när bredden på websidan </w:t>
+      </w:r>
+      <w:r>
+        <w:rPr>
+          <w:rFonts w:ascii="Times New Roman" w:hAnsi="Times New Roman" w:cs="Times New Roman"/>
+        </w:rPr>
+        <w:t xml:space="preserve">är som minst 480px, som gör att elementen med klassen </w:t>
+      </w:r>
+      <w:proofErr w:type="spellStart"/>
+      <w:r>
+        <w:rPr>
+          <w:rFonts w:ascii="Times New Roman" w:hAnsi="Times New Roman" w:cs="Times New Roman"/>
+        </w:rPr>
+        <w:t>main</w:t>
+      </w:r>
+      <w:proofErr w:type="spellEnd"/>
+      <w:r>
+        <w:rPr>
+          <w:rFonts w:ascii="Times New Roman" w:hAnsi="Times New Roman" w:cs="Times New Roman"/>
+        </w:rPr>
+        <w:t xml:space="preserve"> får </w:t>
+      </w:r>
+      <w:proofErr w:type="spellStart"/>
+      <w:r>
+        <w:rPr>
+          <w:rFonts w:ascii="Times New Roman" w:hAnsi="Times New Roman" w:cs="Times New Roman"/>
+        </w:rPr>
+        <w:t>margin</w:t>
+      </w:r>
+      <w:proofErr w:type="spellEnd"/>
+      <w:r>
+        <w:rPr>
+          <w:rFonts w:ascii="Times New Roman" w:hAnsi="Times New Roman" w:cs="Times New Roman"/>
+        </w:rPr>
+        <w:t xml:space="preserve"> och </w:t>
+      </w:r>
+      <w:proofErr w:type="spellStart"/>
+      <w:r>
+        <w:rPr>
+          <w:rFonts w:ascii="Times New Roman" w:hAnsi="Times New Roman" w:cs="Times New Roman"/>
+        </w:rPr>
+        <w:t>width</w:t>
+      </w:r>
+      <w:proofErr w:type="spellEnd"/>
+      <w:r>
+        <w:rPr>
+          <w:rFonts w:ascii="Times New Roman" w:hAnsi="Times New Roman" w:cs="Times New Roman"/>
+        </w:rPr>
+        <w:t xml:space="preserve"> skrivs över med nya värden.</w:t>
+      </w:r>
+      <w:r>
+        <w:rPr>
+          <w:rFonts w:ascii="Times New Roman" w:hAnsi="Times New Roman" w:cs="Times New Roman"/>
+        </w:rPr>
+        <w:t xml:space="preserve"> I fall då mobiler inte klarar av att läsa media </w:t>
+      </w:r>
+      <w:proofErr w:type="spellStart"/>
+      <w:r>
+        <w:rPr>
+          <w:rFonts w:ascii="Times New Roman" w:hAnsi="Times New Roman" w:cs="Times New Roman"/>
+        </w:rPr>
+        <w:t>queries</w:t>
+      </w:r>
+      <w:proofErr w:type="spellEnd"/>
+      <w:r>
+        <w:rPr>
+          <w:rFonts w:ascii="Times New Roman" w:hAnsi="Times New Roman" w:cs="Times New Roman"/>
+        </w:rPr>
+        <w:t>, är detta en optimal lösning då grunden redan är skrivet f</w:t>
+      </w:r>
+      <w:r>
+        <w:rPr>
+          <w:rFonts w:ascii="Times New Roman" w:hAnsi="Times New Roman" w:cs="Times New Roman"/>
+        </w:rPr>
+        <w:t>ör mobilen, och enda platsen där</w:t>
+      </w:r>
+      <w:r>
+        <w:rPr>
+          <w:rFonts w:ascii="Times New Roman" w:hAnsi="Times New Roman" w:cs="Times New Roman"/>
+        </w:rPr>
+        <w:t xml:space="preserve"> man behöver läsa media </w:t>
+      </w:r>
+      <w:proofErr w:type="spellStart"/>
+      <w:r>
+        <w:rPr>
+          <w:rFonts w:ascii="Times New Roman" w:hAnsi="Times New Roman" w:cs="Times New Roman"/>
+        </w:rPr>
+        <w:t>queries</w:t>
+      </w:r>
+      <w:proofErr w:type="spellEnd"/>
+      <w:r>
+        <w:rPr>
+          <w:rFonts w:ascii="Times New Roman" w:hAnsi="Times New Roman" w:cs="Times New Roman"/>
+        </w:rPr>
+        <w:t xml:space="preserve"> är från</w:t>
+      </w:r>
+      <w:r>
+        <w:rPr>
+          <w:rFonts w:ascii="Times New Roman" w:hAnsi="Times New Roman" w:cs="Times New Roman"/>
+        </w:rPr>
+        <w:t xml:space="preserve"> en desktop, vilket</w:t>
+      </w:r>
+      <w:r>
+        <w:rPr>
+          <w:rFonts w:ascii="Times New Roman" w:hAnsi="Times New Roman" w:cs="Times New Roman"/>
+        </w:rPr>
+        <w:t xml:space="preserve"> de flesta webläsare klarar.</w:t>
+      </w:r>
+    </w:p>
+    <w:p>
+      <w:pPr>
+        <w:rPr>
+          <w:rFonts w:ascii="Times New Roman" w:hAnsi="Times New Roman" w:cs="Times New Roman"/>
+          <w:i/>
+        </w:rPr>
+      </w:pPr>
+    </w:p>
+    <w:p>
+      <w:pPr>
+        <w:rPr>
+          <w:rFonts w:ascii="Times New Roman" w:hAnsi="Times New Roman" w:cs="Times New Roman"/>
+          <w:i/>
+        </w:rPr>
+      </w:pPr>
+    </w:p>
+    <w:p>
+      <w:pPr>
+        <w:rPr>
+          <w:rFonts w:ascii="Times New Roman" w:hAnsi="Times New Roman" w:cs="Times New Roman"/>
+          <w:b/>
+          <w:i/>
+        </w:rPr>
+      </w:pPr>
+      <w:r>
+        <w:rPr>
+          <w:rFonts w:ascii="Times New Roman" w:hAnsi="Times New Roman" w:cs="Times New Roman"/>
+          <w:b/>
+          <w:i/>
+        </w:rPr>
+        <w:t>Desktop-</w:t>
+      </w:r>
+      <w:proofErr w:type="spellStart"/>
+      <w:r>
+        <w:rPr>
+          <w:rFonts w:ascii="Times New Roman" w:hAnsi="Times New Roman" w:cs="Times New Roman"/>
+          <w:b/>
+          <w:i/>
+        </w:rPr>
+        <w:t>first</w:t>
+      </w:r>
+      <w:proofErr w:type="spellEnd"/>
+    </w:p>
+    <w:p>
+      <w:pPr>
+        <w:rPr>
+          <w:rFonts w:ascii="Times New Roman" w:hAnsi="Times New Roman" w:cs="Times New Roman"/>
+        </w:rPr>
+      </w:pPr>
+    </w:p>
+    <w:p>
+      <w:pPr>
+        <w:rPr>
+          <w:rFonts w:ascii="Times New Roman" w:hAnsi="Times New Roman" w:cs="Times New Roman"/>
+        </w:rPr>
+      </w:pPr>
+      <w:r>
+        <w:rPr>
+          <w:rFonts w:ascii="Times New Roman" w:hAnsi="Times New Roman" w:cs="Times New Roman"/>
+        </w:rPr>
+        <w:t>Desktop-</w:t>
+      </w:r>
+      <w:proofErr w:type="spellStart"/>
+      <w:r>
+        <w:rPr>
+          <w:rFonts w:ascii="Times New Roman" w:hAnsi="Times New Roman" w:cs="Times New Roman"/>
+        </w:rPr>
+        <w:t>first</w:t>
+      </w:r>
+      <w:proofErr w:type="spellEnd"/>
+      <w:r>
+        <w:rPr>
+          <w:rFonts w:ascii="Times New Roman" w:hAnsi="Times New Roman" w:cs="Times New Roman"/>
+        </w:rPr>
+        <w:t xml:space="preserve"> metoden bygger på att man utvecklar för skrivbordskärmen och därefter </w:t>
+      </w:r>
+      <w:proofErr w:type="spellStart"/>
+      <w:r>
+        <w:rPr>
+          <w:rFonts w:ascii="Times New Roman" w:hAnsi="Times New Roman" w:cs="Times New Roman"/>
+        </w:rPr>
+        <w:t>rendererar</w:t>
+      </w:r>
+      <w:proofErr w:type="spellEnd"/>
+      <w:r>
+        <w:rPr>
+          <w:rFonts w:ascii="Times New Roman" w:hAnsi="Times New Roman" w:cs="Times New Roman"/>
+        </w:rPr>
+        <w:t xml:space="preserve"> som sidan desto mindre skärmen blir. Det behöver inte nödvändigtvis betyda att skapar en hel sida för desktop som sedan i efterhand designas om till mobil, utan tanken för mobil finns</w:t>
+      </w:r>
+      <w:r>
+        <w:rPr>
+          <w:rFonts w:ascii="Times New Roman" w:hAnsi="Times New Roman" w:cs="Times New Roman"/>
+        </w:rPr>
+        <w:t xml:space="preserve"> redan</w:t>
+      </w:r>
+      <w:r>
+        <w:rPr>
+          <w:rFonts w:ascii="Times New Roman" w:hAnsi="Times New Roman" w:cs="Times New Roman"/>
+        </w:rPr>
+        <w:t xml:space="preserve"> från bör</w:t>
+      </w:r>
+      <w:r>
+        <w:rPr>
+          <w:rFonts w:ascii="Times New Roman" w:hAnsi="Times New Roman" w:cs="Times New Roman"/>
+        </w:rPr>
+        <w:t>jan men</w:t>
+      </w:r>
+      <w:r>
+        <w:rPr>
+          <w:rFonts w:ascii="Times New Roman" w:hAnsi="Times New Roman" w:cs="Times New Roman"/>
+        </w:rPr>
+        <w:t xml:space="preserve"> implementeringen sker</w:t>
+      </w:r>
+      <w:r>
+        <w:rPr>
+          <w:rFonts w:ascii="Times New Roman" w:hAnsi="Times New Roman" w:cs="Times New Roman"/>
+        </w:rPr>
+        <w:t xml:space="preserve"> </w:t>
+      </w:r>
+      <w:r>
+        <w:rPr>
+          <w:rFonts w:ascii="Times New Roman" w:hAnsi="Times New Roman" w:cs="Times New Roman"/>
+        </w:rPr>
+        <w:t xml:space="preserve">i synnerhet </w:t>
+      </w:r>
+      <w:r>
+        <w:rPr>
+          <w:rFonts w:ascii="Times New Roman" w:hAnsi="Times New Roman" w:cs="Times New Roman"/>
+        </w:rPr>
+        <w:t>för</w:t>
+      </w:r>
+      <w:r>
+        <w:rPr>
+          <w:rFonts w:ascii="Times New Roman" w:hAnsi="Times New Roman" w:cs="Times New Roman"/>
+        </w:rPr>
+        <w:t xml:space="preserve"> skrivbordsskärmen först.</w:t>
+      </w:r>
+      <w:r>
+        <w:rPr>
+          <w:rFonts w:ascii="Times New Roman" w:hAnsi="Times New Roman" w:cs="Times New Roman"/>
+        </w:rPr>
+        <w:t xml:space="preserve"> Websidor som i efterhand skapas till mobilen</w:t>
+      </w:r>
+      <w:r>
+        <w:rPr>
+          <w:rFonts w:ascii="Times New Roman" w:hAnsi="Times New Roman" w:cs="Times New Roman"/>
+        </w:rPr>
+        <w:t xml:space="preserve">, brukar innebära en separat mobilsida då </w:t>
+      </w:r>
+      <w:proofErr w:type="spellStart"/>
+      <w:r>
+        <w:rPr>
+          <w:rFonts w:ascii="Times New Roman" w:hAnsi="Times New Roman" w:cs="Times New Roman"/>
+        </w:rPr>
+        <w:t>refaktoreringen</w:t>
+      </w:r>
+      <w:proofErr w:type="spellEnd"/>
+      <w:r>
+        <w:rPr>
+          <w:rFonts w:ascii="Times New Roman" w:hAnsi="Times New Roman" w:cs="Times New Roman"/>
+        </w:rPr>
+        <w:t xml:space="preserve"> av kod</w:t>
+      </w:r>
+      <w:r>
+        <w:rPr>
+          <w:rFonts w:ascii="Times New Roman" w:hAnsi="Times New Roman" w:cs="Times New Roman"/>
+        </w:rPr>
+        <w:t xml:space="preserve"> i samband med att förvandla sidan till </w:t>
+      </w:r>
+      <w:proofErr w:type="spellStart"/>
+      <w:r>
+        <w:rPr>
+          <w:rFonts w:ascii="Times New Roman" w:hAnsi="Times New Roman" w:cs="Times New Roman"/>
+        </w:rPr>
+        <w:t>responsiv</w:t>
+      </w:r>
+      <w:proofErr w:type="spellEnd"/>
+      <w:r>
+        <w:rPr>
+          <w:rFonts w:ascii="Times New Roman" w:hAnsi="Times New Roman" w:cs="Times New Roman"/>
+        </w:rPr>
+        <w:t xml:space="preserve"> </w:t>
+      </w:r>
+      <w:r>
+        <w:rPr>
+          <w:rFonts w:ascii="Times New Roman" w:hAnsi="Times New Roman" w:cs="Times New Roman"/>
+        </w:rPr>
+        <w:t xml:space="preserve">kan innebära en del komplikationer.  </w:t>
+      </w:r>
+    </w:p>
+    <w:p>
+      <w:pPr>
+        <w:rPr>
+          <w:rFonts w:ascii="Times New Roman" w:hAnsi="Times New Roman" w:cs="Times New Roman"/>
+        </w:rPr>
+      </w:pPr>
+    </w:p>
+    <w:p>
+      <w:pPr>
+        <w:rPr>
+          <w:rFonts w:ascii="Times New Roman" w:hAnsi="Times New Roman" w:cs="Times New Roman"/>
+        </w:rPr>
+      </w:pPr>
+      <w:r>
+        <w:rPr>
+          <w:rFonts w:ascii="Times New Roman" w:hAnsi="Times New Roman" w:cs="Times New Roman"/>
+        </w:rPr>
+        <w:t xml:space="preserve">Kodmässigt är grunden anpassad för mobilen, det vill säga att media anrop sker när skärmbredden når en </w:t>
+      </w:r>
+      <w:proofErr w:type="spellStart"/>
+      <w:r>
+        <w:rPr>
+          <w:rFonts w:ascii="Times New Roman" w:hAnsi="Times New Roman" w:cs="Times New Roman"/>
+        </w:rPr>
+        <w:t>minimun</w:t>
+      </w:r>
+      <w:proofErr w:type="spellEnd"/>
+      <w:r>
+        <w:rPr>
+          <w:rFonts w:ascii="Times New Roman" w:hAnsi="Times New Roman" w:cs="Times New Roman"/>
+        </w:rPr>
+        <w:t xml:space="preserve"> gräns, där media </w:t>
+      </w:r>
+      <w:proofErr w:type="spellStart"/>
+      <w:r>
+        <w:rPr>
+          <w:rFonts w:ascii="Times New Roman" w:hAnsi="Times New Roman" w:cs="Times New Roman"/>
+        </w:rPr>
+        <w:t>queries</w:t>
+      </w:r>
+      <w:proofErr w:type="spellEnd"/>
+      <w:r>
+        <w:rPr>
+          <w:rFonts w:ascii="Times New Roman" w:hAnsi="Times New Roman" w:cs="Times New Roman"/>
+        </w:rPr>
+        <w:t xml:space="preserve"> ser till att skriva om valda klasser.</w:t>
+      </w:r>
+    </w:p>
+    <w:p>
+      <w:pPr>
+        <w:rPr>
+          <w:rFonts w:ascii="Times New Roman" w:hAnsi="Times New Roman" w:cs="Times New Roman"/>
+        </w:rPr>
+      </w:pPr>
+    </w:p>
+    <w:p>
+      <w:pPr>
+        <w:rPr>
+          <w:rFonts w:ascii="Times New Roman" w:hAnsi="Times New Roman" w:cs="Times New Roman"/>
+        </w:rPr>
+      </w:pPr>
+    </w:p>
+    <w:p>
+      <w:pPr>
+        <w:rPr>
+          <w:rFonts w:ascii="Times New Roman" w:hAnsi="Times New Roman" w:cs="Times New Roman"/>
+          <w:i/>
+          <w:lang w:val="en-US"/>
+        </w:rPr>
+      </w:pPr>
+      <w:r>
+        <w:rPr>
+          <w:rFonts w:ascii="Times New Roman" w:hAnsi="Times New Roman" w:cs="Times New Roman"/>
+          <w:i/>
+          <w:lang w:val="en-US"/>
+        </w:rPr>
+        <w:t xml:space="preserve">@media all </w:t>
+      </w:r>
+      <w:r>
+        <w:rPr>
+          <w:rFonts w:ascii="Times New Roman" w:hAnsi="Times New Roman" w:cs="Times New Roman"/>
+          <w:b/>
+          <w:i/>
+          <w:lang w:val="en-US"/>
+        </w:rPr>
+        <w:t>and</w:t>
+      </w:r>
+      <w:r>
+        <w:rPr>
+          <w:rFonts w:ascii="Times New Roman" w:hAnsi="Times New Roman" w:cs="Times New Roman"/>
+          <w:i/>
+          <w:lang w:val="en-US"/>
+        </w:rPr>
+        <w:t xml:space="preserve"> (</w:t>
+      </w:r>
+      <w:r>
+        <w:rPr>
+          <w:rFonts w:ascii="Times New Roman" w:hAnsi="Times New Roman" w:cs="Times New Roman"/>
+          <w:b/>
+          <w:i/>
+          <w:lang w:val="en-US"/>
+        </w:rPr>
+        <w:t>max-width: 3</w:t>
+      </w:r>
+      <w:r>
+        <w:rPr>
+          <w:rFonts w:ascii="Times New Roman" w:hAnsi="Times New Roman" w:cs="Times New Roman"/>
+          <w:b/>
+          <w:i/>
+          <w:lang w:val="en-US"/>
+        </w:rPr>
+        <w:t>80</w:t>
       </w:r>
       <w:r>
         <w:rPr>
@@ -7769,14 +8398,7 @@
           <w:rFonts w:ascii="Times New Roman" w:hAnsi="Times New Roman" w:cs="Times New Roman"/>
           <w:i/>
         </w:rPr>
-        <w:t>50</w:t>
-      </w:r>
-      <w:r>
-        <w:rPr>
-          <w:rFonts w:ascii="Times New Roman" w:hAnsi="Times New Roman" w:cs="Times New Roman"/>
-          <w:i/>
-        </w:rPr>
-        <w:t>%</w:t>
+        <w:t>100%</w:t>
       </w:r>
       <w:proofErr w:type="gramEnd"/>
       <w:r>
@@ -7822,34 +8444,396 @@
       <w:pPr>
         <w:rPr>
           <w:rFonts w:ascii="Times New Roman" w:hAnsi="Times New Roman" w:cs="Times New Roman"/>
-          <w:i/>
-        </w:rPr>
-      </w:pPr>
-    </w:p>
-    <w:p>
-      <w:pPr>
-        <w:rPr>
-          <w:rFonts w:ascii="Times New Roman" w:hAnsi="Times New Roman" w:cs="Times New Roman"/>
-        </w:rPr>
-      </w:pPr>
-      <w:r>
-        <w:rPr>
-          <w:rFonts w:ascii="Times New Roman" w:hAnsi="Times New Roman" w:cs="Times New Roman"/>
-        </w:rPr>
-        <w:t xml:space="preserve">I fallet ovan sker ett anrop när bredden på websidan </w:t>
-      </w:r>
-      <w:r>
-        <w:rPr>
-          <w:rFonts w:ascii="Times New Roman" w:hAnsi="Times New Roman" w:cs="Times New Roman"/>
-        </w:rPr>
-        <w:t xml:space="preserve">är som minst 480px, som gör att elementen med klassen </w:t>
-      </w:r>
-      <w:proofErr w:type="spellStart"/>
-      <w:r>
-        <w:rPr>
-          <w:rFonts w:ascii="Times New Roman" w:hAnsi="Times New Roman" w:cs="Times New Roman"/>
-        </w:rPr>
-        <w:t>mai</w:t>
+        </w:rPr>
+      </w:pPr>
+    </w:p>
+    <w:p>
+      <w:pPr>
+        <w:rPr>
+          <w:rFonts w:ascii="Times New Roman" w:hAnsi="Times New Roman" w:cs="Times New Roman"/>
+        </w:rPr>
+      </w:pPr>
+    </w:p>
+    <w:p>
+      <w:pPr>
+        <w:rPr>
+          <w:rFonts w:ascii="Times New Roman" w:hAnsi="Times New Roman" w:cs="Times New Roman"/>
+        </w:rPr>
+      </w:pPr>
+      <w:r>
+        <w:rPr>
+          <w:rFonts w:ascii="Times New Roman" w:hAnsi="Times New Roman" w:cs="Times New Roman"/>
+        </w:rPr>
+        <w:t>I fallet ovan sker ett anrop när bredden ä</w:t>
+      </w:r>
+      <w:r>
+        <w:rPr>
+          <w:rFonts w:ascii="Times New Roman" w:hAnsi="Times New Roman" w:cs="Times New Roman"/>
+        </w:rPr>
+        <w:t>r som max 380px. A</w:t>
+      </w:r>
+      <w:r>
+        <w:rPr>
+          <w:rFonts w:ascii="Times New Roman" w:hAnsi="Times New Roman" w:cs="Times New Roman"/>
+        </w:rPr>
+        <w:t xml:space="preserve">nropet ger </w:t>
+      </w:r>
+      <w:proofErr w:type="spellStart"/>
+      <w:r>
+        <w:rPr>
+          <w:rFonts w:ascii="Times New Roman" w:hAnsi="Times New Roman" w:cs="Times New Roman"/>
+        </w:rPr>
+        <w:t>margin</w:t>
+      </w:r>
+      <w:proofErr w:type="spellEnd"/>
+      <w:r>
+        <w:rPr>
+          <w:rFonts w:ascii="Times New Roman" w:hAnsi="Times New Roman" w:cs="Times New Roman"/>
+        </w:rPr>
+        <w:t xml:space="preserve"> och </w:t>
+      </w:r>
+      <w:proofErr w:type="spellStart"/>
+      <w:r>
+        <w:rPr>
+          <w:rFonts w:ascii="Times New Roman" w:hAnsi="Times New Roman" w:cs="Times New Roman"/>
+        </w:rPr>
+        <w:t>width</w:t>
+      </w:r>
+      <w:proofErr w:type="spellEnd"/>
+      <w:r>
+        <w:rPr>
+          <w:rFonts w:ascii="Times New Roman" w:hAnsi="Times New Roman" w:cs="Times New Roman"/>
+        </w:rPr>
+        <w:t xml:space="preserve"> i klassen </w:t>
+      </w:r>
+      <w:proofErr w:type="spellStart"/>
+      <w:r>
+        <w:rPr>
+          <w:rFonts w:ascii="Times New Roman" w:hAnsi="Times New Roman" w:cs="Times New Roman"/>
+        </w:rPr>
+        <w:t>main</w:t>
+      </w:r>
+      <w:proofErr w:type="spellEnd"/>
+      <w:r>
+        <w:rPr>
+          <w:rFonts w:ascii="Times New Roman" w:hAnsi="Times New Roman" w:cs="Times New Roman"/>
+        </w:rPr>
+        <w:t xml:space="preserve"> nya värden, anpassade till mobilen.  </w:t>
+      </w:r>
+      <w:r>
+        <w:rPr>
+          <w:rFonts w:ascii="Times New Roman" w:hAnsi="Times New Roman" w:cs="Times New Roman"/>
+        </w:rPr>
+        <w:t>Desktop-</w:t>
+      </w:r>
+      <w:proofErr w:type="spellStart"/>
+      <w:r>
+        <w:rPr>
+          <w:rFonts w:ascii="Times New Roman" w:hAnsi="Times New Roman" w:cs="Times New Roman"/>
+        </w:rPr>
+        <w:t>first</w:t>
+      </w:r>
+      <w:proofErr w:type="spellEnd"/>
+      <w:r>
+        <w:rPr>
+          <w:rFonts w:ascii="Times New Roman" w:hAnsi="Times New Roman" w:cs="Times New Roman"/>
+        </w:rPr>
+        <w:t xml:space="preserve"> används med tanken att websidan ska ge en upplevelse, och skall nå en design maximum när man den ses från en skrivbordskärm, upplevelsen utifrån en mobilskärm är</w:t>
+      </w:r>
+      <w:r>
+        <w:rPr>
+          <w:rFonts w:ascii="Times New Roman" w:hAnsi="Times New Roman" w:cs="Times New Roman"/>
+        </w:rPr>
+        <w:t xml:space="preserve"> inte</w:t>
+      </w:r>
+      <w:r>
+        <w:rPr>
+          <w:rFonts w:ascii="Times New Roman" w:hAnsi="Times New Roman" w:cs="Times New Roman"/>
+        </w:rPr>
+        <w:t xml:space="preserve"> lika högt prioriterad, men bör innebära en funktionell </w:t>
+      </w:r>
+      <w:r>
+        <w:rPr>
+          <w:rFonts w:ascii="Times New Roman" w:hAnsi="Times New Roman" w:cs="Times New Roman"/>
+        </w:rPr>
+        <w:t>sida med</w:t>
+      </w:r>
+      <w:r>
+        <w:rPr>
+          <w:rFonts w:ascii="Times New Roman" w:hAnsi="Times New Roman" w:cs="Times New Roman"/>
+        </w:rPr>
+        <w:t xml:space="preserve"> det nödvändigaste </w:t>
+      </w:r>
+      <w:r>
+        <w:rPr>
+          <w:rFonts w:ascii="Times New Roman" w:hAnsi="Times New Roman" w:cs="Times New Roman"/>
+        </w:rPr>
+        <w:t>funktionalitet</w:t>
+      </w:r>
+      <w:r>
+        <w:rPr>
+          <w:rFonts w:ascii="Times New Roman" w:hAnsi="Times New Roman" w:cs="Times New Roman"/>
+        </w:rPr>
+        <w:t>.</w:t>
+      </w:r>
+    </w:p>
+    <w:p>
+      <w:pPr>
+        <w:rPr>
+          <w:rFonts w:ascii="Times New Roman" w:hAnsi="Times New Roman" w:cs="Times New Roman"/>
+        </w:rPr>
+      </w:pPr>
+    </w:p>
+    <w:p>
+      <w:pPr>
+        <w:rPr>
+          <w:rFonts w:ascii="Times New Roman" w:hAnsi="Times New Roman" w:cs="Times New Roman"/>
+        </w:rPr>
+      </w:pPr>
+    </w:p>
+    <w:p>
+      <w:pPr>
+        <w:rPr>
+          <w:rFonts w:ascii="Times New Roman" w:hAnsi="Times New Roman" w:cs="Times New Roman"/>
+        </w:rPr>
+      </w:pPr>
+    </w:p>
+    <w:p>
+      <w:pPr>
+        <w:rPr>
+          <w:rFonts w:ascii="Times New Roman" w:hAnsi="Times New Roman" w:cs="Times New Roman"/>
+        </w:rPr>
+      </w:pPr>
+    </w:p>
+    <w:p>
+      <w:pPr>
+        <w:rPr>
+          <w:rFonts w:ascii="Times New Roman" w:hAnsi="Times New Roman" w:cs="Times New Roman"/>
+        </w:rPr>
+      </w:pPr>
+      <w:r>
+        <w:rPr>
+          <w:rFonts w:ascii="Times New Roman" w:hAnsi="Times New Roman" w:cs="Times New Roman"/>
+        </w:rPr>
+        <w:t>Mobile-</w:t>
+      </w:r>
+      <w:proofErr w:type="spellStart"/>
+      <w:r>
+        <w:rPr>
+          <w:rFonts w:ascii="Times New Roman" w:hAnsi="Times New Roman" w:cs="Times New Roman"/>
+        </w:rPr>
+        <w:t>first</w:t>
+      </w:r>
+      <w:proofErr w:type="spellEnd"/>
+      <w:r>
+        <w:rPr>
+          <w:rFonts w:ascii="Times New Roman" w:hAnsi="Times New Roman" w:cs="Times New Roman"/>
+        </w:rPr>
+        <w:t xml:space="preserve"> eller Desktop-</w:t>
+      </w:r>
+      <w:proofErr w:type="spellStart"/>
+      <w:r>
+        <w:rPr>
+          <w:rFonts w:ascii="Times New Roman" w:hAnsi="Times New Roman" w:cs="Times New Roman"/>
+        </w:rPr>
+        <w:t>first</w:t>
+      </w:r>
+      <w:proofErr w:type="spellEnd"/>
+      <w:r>
+        <w:rPr>
+          <w:rFonts w:ascii="Times New Roman" w:hAnsi="Times New Roman" w:cs="Times New Roman"/>
+        </w:rPr>
+        <w:t>, vilken ska man välja?</w:t>
+      </w:r>
+    </w:p>
+    <w:p>
+      <w:pPr>
+        <w:rPr>
+          <w:rFonts w:ascii="Times New Roman" w:hAnsi="Times New Roman" w:cs="Times New Roman"/>
+        </w:rPr>
+      </w:pPr>
+    </w:p>
+    <w:p>
+      <w:pPr>
+        <w:rPr>
+          <w:rFonts w:ascii="Times New Roman" w:hAnsi="Times New Roman" w:cs="Times New Roman"/>
+        </w:rPr>
+      </w:pPr>
+      <w:r>
+        <w:rPr>
+          <w:rFonts w:ascii="Times New Roman" w:hAnsi="Times New Roman" w:cs="Times New Roman"/>
+        </w:rPr>
+        <w:t>Utvecklingen av tekniker och verktyg har gjort det möjligt att kunna applicera metoder</w:t>
+      </w:r>
+      <w:r>
+        <w:rPr>
+          <w:rFonts w:ascii="Times New Roman" w:hAnsi="Times New Roman" w:cs="Times New Roman"/>
+        </w:rPr>
+        <w:t xml:space="preserve">na vid skapandet av en websida. Kunskapen om metoderna var för sig har med åren blivit större i samband med utvecklingen av </w:t>
+      </w:r>
+      <w:proofErr w:type="spellStart"/>
+      <w:r>
+        <w:rPr>
+          <w:rFonts w:ascii="Times New Roman" w:hAnsi="Times New Roman" w:cs="Times New Roman"/>
+        </w:rPr>
+        <w:t>responsiv</w:t>
+      </w:r>
+      <w:proofErr w:type="spellEnd"/>
+      <w:r>
+        <w:rPr>
+          <w:rFonts w:ascii="Times New Roman" w:hAnsi="Times New Roman" w:cs="Times New Roman"/>
+        </w:rPr>
+        <w:t xml:space="preserve"> web design. Däremot ställs webutvecklare kring frågan om vilken metod som appliceras bäst till den typen av websida som skall skapas. I dagsläget finns ingen kunskap om </w:t>
+      </w:r>
+      <w:r>
+        <w:rPr>
+          <w:rFonts w:ascii="Times New Roman" w:hAnsi="Times New Roman" w:cs="Times New Roman"/>
+        </w:rPr>
+        <w:t>hur bra metoderna appliceras i jämförelse med varandra</w:t>
+      </w:r>
+      <w:r>
+        <w:rPr>
+          <w:rFonts w:ascii="Times New Roman" w:hAnsi="Times New Roman" w:cs="Times New Roman"/>
+        </w:rPr>
+        <w:t xml:space="preserve">. Det finns tankar och spekulationer, därefter </w:t>
+      </w:r>
+      <w:r>
+        <w:rPr>
+          <w:rFonts w:ascii="Times New Roman" w:hAnsi="Times New Roman" w:cs="Times New Roman"/>
+        </w:rPr>
+        <w:t>väljs metod utifrån dessa</w:t>
+      </w:r>
+      <w:r>
+        <w:rPr>
+          <w:rFonts w:ascii="Times New Roman" w:hAnsi="Times New Roman" w:cs="Times New Roman"/>
+        </w:rPr>
+        <w:t xml:space="preserve">, </w:t>
+      </w:r>
+      <w:r>
+        <w:rPr>
+          <w:rFonts w:ascii="Times New Roman" w:hAnsi="Times New Roman" w:cs="Times New Roman"/>
+        </w:rPr>
+        <w:t xml:space="preserve">komplikationer hanteras men dokumenteras inte och till slut har man en </w:t>
+      </w:r>
+      <w:proofErr w:type="spellStart"/>
+      <w:r>
+        <w:rPr>
+          <w:rFonts w:ascii="Times New Roman" w:hAnsi="Times New Roman" w:cs="Times New Roman"/>
+        </w:rPr>
+        <w:t>responsiv</w:t>
+      </w:r>
+      <w:proofErr w:type="spellEnd"/>
+      <w:r>
+        <w:rPr>
+          <w:rFonts w:ascii="Times New Roman" w:hAnsi="Times New Roman" w:cs="Times New Roman"/>
+        </w:rPr>
+        <w:t xml:space="preserve"> websida. Eftersom we</w:t>
+      </w:r>
+      <w:r>
+        <w:rPr>
+          <w:rFonts w:ascii="Times New Roman" w:hAnsi="Times New Roman" w:cs="Times New Roman"/>
+        </w:rPr>
+        <w:t xml:space="preserve">bsidan är färdig implementerad finns ingen anledning till att implementera om en fungerande lösning med en annan metod, </w:t>
+      </w:r>
+      <w:proofErr w:type="gramStart"/>
+      <w:r>
+        <w:rPr>
+          <w:rFonts w:ascii="Times New Roman" w:hAnsi="Times New Roman" w:cs="Times New Roman"/>
+        </w:rPr>
+        <w:t>därav</w:t>
+      </w:r>
+      <w:proofErr w:type="gramEnd"/>
+      <w:r>
+        <w:rPr>
+          <w:rFonts w:ascii="Times New Roman" w:hAnsi="Times New Roman" w:cs="Times New Roman"/>
+        </w:rPr>
+        <w:t xml:space="preserve"> är kunskapen om metoderna i jämförelse med varann liten.</w:t>
+      </w:r>
+    </w:p>
+    <w:p>
+      <w:pPr>
+        <w:rPr>
+          <w:rFonts w:ascii="Times New Roman" w:hAnsi="Times New Roman" w:cs="Times New Roman"/>
+        </w:rPr>
+      </w:pPr>
+    </w:p>
+    <w:p>
+      <w:pPr>
+        <w:rPr>
+          <w:rFonts w:ascii="Times New Roman" w:hAnsi="Times New Roman" w:cs="Times New Roman"/>
+        </w:rPr>
+      </w:pPr>
+      <w:r>
+        <w:rPr>
+          <w:rFonts w:ascii="Times New Roman" w:hAnsi="Times New Roman" w:cs="Times New Roman"/>
+        </w:rPr>
+        <w:t>Anvä</w:t>
+      </w:r>
+      <w:r>
+        <w:rPr>
+          <w:rFonts w:ascii="Times New Roman" w:hAnsi="Times New Roman" w:cs="Times New Roman"/>
+        </w:rPr>
+        <w:t xml:space="preserve">ndningen av mobilt internet ökar och användningen av internet via en dator kommer med stor sannolikhet att bestå. Vilket gör att en grund för val av metod är högst passande, då det redan nu och i framtiden kommer att kräva mer än en webutvecklares tankar nedskrivna i ett blogginlägg för att fatta ett beslut. Båda metoder har sina fördelar samt nackdelar, frågan är när </w:t>
+      </w:r>
+      <w:proofErr w:type="gramStart"/>
+      <w:r>
+        <w:rPr>
+          <w:rFonts w:ascii="Times New Roman" w:hAnsi="Times New Roman" w:cs="Times New Roman"/>
+        </w:rPr>
+        <w:t>kan</w:t>
+      </w:r>
+      <w:proofErr w:type="gramEnd"/>
+      <w:r>
+        <w:rPr>
+          <w:rFonts w:ascii="Times New Roman" w:hAnsi="Times New Roman" w:cs="Times New Roman"/>
+        </w:rPr>
+        <w:t xml:space="preserve"> man utnyttja dessa bäst, och kan beslutet av val leda till positiva faktorer vilket andra metoden just i den frågan inte hade kunnat göra.    </w:t>
+      </w:r>
+    </w:p>
+    <w:p>
+      <w:pPr>
+        <w:rPr>
+          <w:rFonts w:ascii="Times New Roman" w:hAnsi="Times New Roman" w:cs="Times New Roman"/>
+        </w:rPr>
+      </w:pPr>
+    </w:p>
+    <w:p>
+      <w:pPr>
+        <w:rPr>
+          <w:rFonts w:ascii="Times New Roman" w:hAnsi="Times New Roman" w:cs="Times New Roman"/>
+        </w:rPr>
+      </w:pPr>
+      <w:r>
+        <w:rPr>
+          <w:rFonts w:ascii="Times New Roman" w:hAnsi="Times New Roman" w:cs="Times New Roman"/>
+        </w:rPr>
+        <w:t>Syfte</w:t>
+      </w:r>
+    </w:p>
+    <w:p>
+      <w:pPr>
+        <w:rPr>
+          <w:rFonts w:ascii="Times New Roman" w:hAnsi="Times New Roman" w:cs="Times New Roman"/>
+        </w:rPr>
+      </w:pPr>
+    </w:p>
+    <w:p>
+      <w:pPr>
+        <w:rPr>
+          <w:rFonts w:ascii="Times New Roman" w:hAnsi="Times New Roman" w:cs="Times New Roman"/>
+        </w:rPr>
+      </w:pPr>
+      <w:r>
+        <w:rPr>
+          <w:rFonts w:ascii="Times New Roman" w:hAnsi="Times New Roman" w:cs="Times New Roman"/>
+        </w:rPr>
+        <w:t xml:space="preserve">Syftet med examensarbetet är </w:t>
+      </w:r>
+      <w:r>
+        <w:rPr>
+          <w:rFonts w:ascii="Times New Roman" w:hAnsi="Times New Roman" w:cs="Times New Roman"/>
+        </w:rPr>
+        <w:t>att kunna hitta riktlinjer till när en specifik metod appliceras som bäst, det vill säga beroende på faktorer kring websidan hitta den metod som tillför det mest optimala ur en situation</w:t>
       </w:r>
       <w:bookmarkStart w:id="0" w:name="_GoBack"/>
       <w:bookmarkEnd w:id="0"/>
@@ -7857,358 +8841,15 @@
         <w:rPr>
           <w:rFonts w:ascii="Times New Roman" w:hAnsi="Times New Roman" w:cs="Times New Roman"/>
         </w:rPr>
-        <w:t>n</w:t>
-      </w:r>
-      <w:proofErr w:type="spellEnd"/>
-      <w:r>
-        <w:rPr>
-          <w:rFonts w:ascii="Times New Roman" w:hAnsi="Times New Roman" w:cs="Times New Roman"/>
-        </w:rPr>
-        <w:t xml:space="preserve"> får </w:t>
-      </w:r>
-      <w:proofErr w:type="spellStart"/>
-      <w:r>
-        <w:rPr>
-          <w:rFonts w:ascii="Times New Roman" w:hAnsi="Times New Roman" w:cs="Times New Roman"/>
-        </w:rPr>
-        <w:t>margin</w:t>
-      </w:r>
-      <w:proofErr w:type="spellEnd"/>
-      <w:r>
-        <w:rPr>
-          <w:rFonts w:ascii="Times New Roman" w:hAnsi="Times New Roman" w:cs="Times New Roman"/>
-        </w:rPr>
-        <w:t xml:space="preserve"> och </w:t>
-      </w:r>
-      <w:proofErr w:type="spellStart"/>
-      <w:r>
-        <w:rPr>
-          <w:rFonts w:ascii="Times New Roman" w:hAnsi="Times New Roman" w:cs="Times New Roman"/>
-        </w:rPr>
-        <w:t>width</w:t>
-      </w:r>
-      <w:proofErr w:type="spellEnd"/>
-      <w:r>
-        <w:rPr>
-          <w:rFonts w:ascii="Times New Roman" w:hAnsi="Times New Roman" w:cs="Times New Roman"/>
-        </w:rPr>
-        <w:t xml:space="preserve"> skrivs över med nya värden.</w:t>
-      </w:r>
-      <w:r>
-        <w:rPr>
-          <w:rFonts w:ascii="Times New Roman" w:hAnsi="Times New Roman" w:cs="Times New Roman"/>
-        </w:rPr>
-        <w:t xml:space="preserve"> I fall då mobiler inte klarar av att läsa media </w:t>
-      </w:r>
-      <w:proofErr w:type="spellStart"/>
-      <w:r>
-        <w:rPr>
-          <w:rFonts w:ascii="Times New Roman" w:hAnsi="Times New Roman" w:cs="Times New Roman"/>
-        </w:rPr>
-        <w:t>queries</w:t>
-      </w:r>
-      <w:proofErr w:type="spellEnd"/>
-      <w:r>
-        <w:rPr>
-          <w:rFonts w:ascii="Times New Roman" w:hAnsi="Times New Roman" w:cs="Times New Roman"/>
-        </w:rPr>
-        <w:t xml:space="preserve">, är detta en optimal lösning då grunden redan är skrivet för mobilen, och enda platsen som man behöver läsa media </w:t>
-      </w:r>
-      <w:proofErr w:type="spellStart"/>
-      <w:r>
-        <w:rPr>
-          <w:rFonts w:ascii="Times New Roman" w:hAnsi="Times New Roman" w:cs="Times New Roman"/>
-        </w:rPr>
-        <w:t>queries</w:t>
-      </w:r>
-      <w:proofErr w:type="spellEnd"/>
-      <w:r>
-        <w:rPr>
-          <w:rFonts w:ascii="Times New Roman" w:hAnsi="Times New Roman" w:cs="Times New Roman"/>
-        </w:rPr>
-        <w:t xml:space="preserve"> är från desktop där de flesta webläsare klarar av det.</w:t>
-      </w:r>
-    </w:p>
-    <w:p>
-      <w:pPr>
-        <w:rPr>
-          <w:rFonts w:ascii="Times New Roman" w:hAnsi="Times New Roman" w:cs="Times New Roman"/>
-          <w:i/>
-        </w:rPr>
-      </w:pPr>
-    </w:p>
-    <w:p>
-      <w:pPr>
-        <w:rPr>
-          <w:rFonts w:ascii="Times New Roman" w:hAnsi="Times New Roman" w:cs="Times New Roman"/>
-          <w:i/>
-        </w:rPr>
-      </w:pPr>
-    </w:p>
-    <w:p>
-      <w:pPr>
-        <w:rPr>
-          <w:rFonts w:ascii="Times New Roman" w:hAnsi="Times New Roman" w:cs="Times New Roman"/>
-          <w:b/>
-          <w:i/>
-        </w:rPr>
-      </w:pPr>
-      <w:r>
-        <w:rPr>
-          <w:rFonts w:ascii="Times New Roman" w:hAnsi="Times New Roman" w:cs="Times New Roman"/>
-          <w:b/>
-          <w:i/>
-        </w:rPr>
-        <w:t>Desktop-</w:t>
-      </w:r>
-      <w:proofErr w:type="spellStart"/>
-      <w:r>
-        <w:rPr>
-          <w:rFonts w:ascii="Times New Roman" w:hAnsi="Times New Roman" w:cs="Times New Roman"/>
-          <w:b/>
-          <w:i/>
-        </w:rPr>
-        <w:t>first</w:t>
-      </w:r>
-      <w:proofErr w:type="spellEnd"/>
-    </w:p>
-    <w:p>
-      <w:pPr>
-        <w:rPr>
-          <w:rFonts w:ascii="Times New Roman" w:hAnsi="Times New Roman" w:cs="Times New Roman"/>
-        </w:rPr>
-      </w:pPr>
-    </w:p>
-    <w:p>
-      <w:pPr>
-        <w:rPr>
-          <w:rFonts w:ascii="Times New Roman" w:hAnsi="Times New Roman" w:cs="Times New Roman"/>
-        </w:rPr>
-      </w:pPr>
-    </w:p>
-    <w:p>
-      <w:pPr>
-        <w:rPr>
-          <w:rFonts w:ascii="Times New Roman" w:hAnsi="Times New Roman" w:cs="Times New Roman"/>
-        </w:rPr>
-      </w:pPr>
-    </w:p>
-    <w:p>
-      <w:pPr>
-        <w:rPr>
-          <w:rFonts w:ascii="Times New Roman" w:hAnsi="Times New Roman" w:cs="Times New Roman"/>
-        </w:rPr>
-      </w:pPr>
-    </w:p>
-    <w:p>
-      <w:pPr>
-        <w:rPr>
-          <w:rFonts w:ascii="Times New Roman" w:hAnsi="Times New Roman" w:cs="Times New Roman"/>
-        </w:rPr>
-      </w:pPr>
-    </w:p>
-    <w:p>
-      <w:pPr>
-        <w:rPr>
-          <w:rFonts w:ascii="Times New Roman" w:hAnsi="Times New Roman" w:cs="Times New Roman"/>
-        </w:rPr>
-      </w:pPr>
-      <w:r>
-        <w:rPr>
-          <w:rFonts w:ascii="Times New Roman" w:hAnsi="Times New Roman" w:cs="Times New Roman"/>
-        </w:rPr>
-        <w:t xml:space="preserve">  </w:t>
-      </w:r>
-    </w:p>
-    <w:p>
-      <w:pPr>
-        <w:rPr>
-          <w:rFonts w:ascii="Times New Roman" w:hAnsi="Times New Roman" w:cs="Times New Roman"/>
-        </w:rPr>
-      </w:pPr>
-    </w:p>
-    <w:p>
-      <w:pPr>
-        <w:rPr>
-          <w:rFonts w:ascii="Times New Roman" w:hAnsi="Times New Roman" w:cs="Times New Roman"/>
-        </w:rPr>
-      </w:pPr>
-      <w:proofErr w:type="spellStart"/>
-      <w:r>
-        <w:rPr>
-          <w:rFonts w:ascii="Times New Roman" w:hAnsi="Times New Roman" w:cs="Times New Roman"/>
-        </w:rPr>
-        <w:t>Bla</w:t>
-      </w:r>
-      <w:proofErr w:type="spellEnd"/>
-      <w:r>
-        <w:rPr>
-          <w:rFonts w:ascii="Times New Roman" w:hAnsi="Times New Roman" w:cs="Times New Roman"/>
-        </w:rPr>
-        <w:t xml:space="preserve"> </w:t>
-      </w:r>
-      <w:proofErr w:type="spellStart"/>
-      <w:r>
-        <w:rPr>
-          <w:rFonts w:ascii="Times New Roman" w:hAnsi="Times New Roman" w:cs="Times New Roman"/>
-        </w:rPr>
-        <w:t>bla</w:t>
-      </w:r>
-      <w:proofErr w:type="spellEnd"/>
-      <w:r>
-        <w:rPr>
-          <w:rFonts w:ascii="Times New Roman" w:hAnsi="Times New Roman" w:cs="Times New Roman"/>
-        </w:rPr>
-        <w:t xml:space="preserve"> </w:t>
-      </w:r>
-      <w:proofErr w:type="spellStart"/>
-      <w:r>
-        <w:rPr>
-          <w:rFonts w:ascii="Times New Roman" w:hAnsi="Times New Roman" w:cs="Times New Roman"/>
-        </w:rPr>
-        <w:t>bla</w:t>
-      </w:r>
-      <w:proofErr w:type="spellEnd"/>
-      <w:r>
-        <w:rPr>
-          <w:rFonts w:ascii="Times New Roman" w:hAnsi="Times New Roman" w:cs="Times New Roman"/>
-        </w:rPr>
-        <w:t xml:space="preserve"> </w:t>
-      </w:r>
-      <w:proofErr w:type="spellStart"/>
-      <w:r>
-        <w:rPr>
-          <w:rFonts w:ascii="Times New Roman" w:hAnsi="Times New Roman" w:cs="Times New Roman"/>
-        </w:rPr>
-        <w:t>bla</w:t>
-      </w:r>
-      <w:proofErr w:type="spellEnd"/>
-    </w:p>
-    <w:p>
-      <w:pPr>
-        <w:rPr>
-          <w:rFonts w:ascii="Times New Roman" w:hAnsi="Times New Roman" w:cs="Times New Roman"/>
-        </w:rPr>
-      </w:pPr>
-    </w:p>
-    <w:p>
-      <w:pPr>
-        <w:rPr>
-          <w:rFonts w:ascii="Times New Roman" w:hAnsi="Times New Roman" w:cs="Times New Roman"/>
-        </w:rPr>
-      </w:pPr>
-    </w:p>
-    <w:p>
-      <w:pPr>
-        <w:rPr>
-          <w:rFonts w:ascii="Times New Roman" w:hAnsi="Times New Roman" w:cs="Times New Roman"/>
-        </w:rPr>
-      </w:pPr>
-      <w:r>
-        <w:rPr>
-          <w:rFonts w:ascii="Times New Roman" w:hAnsi="Times New Roman" w:cs="Times New Roman"/>
-        </w:rPr>
-        <w:t>Desktop-</w:t>
-      </w:r>
-      <w:proofErr w:type="spellStart"/>
-      <w:r>
-        <w:rPr>
-          <w:rFonts w:ascii="Times New Roman" w:hAnsi="Times New Roman" w:cs="Times New Roman"/>
-        </w:rPr>
-        <w:t>first</w:t>
-      </w:r>
-      <w:proofErr w:type="spellEnd"/>
-    </w:p>
-    <w:p>
-      <w:pPr>
-        <w:rPr>
-          <w:rFonts w:ascii="Times New Roman" w:hAnsi="Times New Roman" w:cs="Times New Roman"/>
-        </w:rPr>
-      </w:pPr>
-    </w:p>
-    <w:p>
-      <w:pPr>
-        <w:rPr>
-          <w:rFonts w:ascii="Times New Roman" w:hAnsi="Times New Roman" w:cs="Times New Roman"/>
-        </w:rPr>
-      </w:pPr>
-      <w:proofErr w:type="spellStart"/>
-      <w:r>
-        <w:rPr>
-          <w:rFonts w:ascii="Times New Roman" w:hAnsi="Times New Roman" w:cs="Times New Roman"/>
-        </w:rPr>
-        <w:t>Bla</w:t>
-      </w:r>
-      <w:proofErr w:type="spellEnd"/>
-      <w:r>
-        <w:rPr>
-          <w:rFonts w:ascii="Times New Roman" w:hAnsi="Times New Roman" w:cs="Times New Roman"/>
-        </w:rPr>
-        <w:t xml:space="preserve"> </w:t>
-      </w:r>
-      <w:proofErr w:type="spellStart"/>
-      <w:r>
-        <w:rPr>
-          <w:rFonts w:ascii="Times New Roman" w:hAnsi="Times New Roman" w:cs="Times New Roman"/>
-        </w:rPr>
-        <w:t>bla</w:t>
-      </w:r>
-      <w:proofErr w:type="spellEnd"/>
-      <w:r>
-        <w:rPr>
-          <w:rFonts w:ascii="Times New Roman" w:hAnsi="Times New Roman" w:cs="Times New Roman"/>
-        </w:rPr>
-        <w:t xml:space="preserve"> </w:t>
-      </w:r>
-      <w:proofErr w:type="spellStart"/>
-      <w:r>
-        <w:rPr>
-          <w:rFonts w:ascii="Times New Roman" w:hAnsi="Times New Roman" w:cs="Times New Roman"/>
-        </w:rPr>
-        <w:t>bla</w:t>
-      </w:r>
-      <w:proofErr w:type="spellEnd"/>
-      <w:r>
-        <w:rPr>
-          <w:rFonts w:ascii="Times New Roman" w:hAnsi="Times New Roman" w:cs="Times New Roman"/>
-        </w:rPr>
-        <w:t xml:space="preserve"> </w:t>
-      </w:r>
-      <w:proofErr w:type="spellStart"/>
-      <w:r>
-        <w:rPr>
-          <w:rFonts w:ascii="Times New Roman" w:hAnsi="Times New Roman" w:cs="Times New Roman"/>
-        </w:rPr>
-        <w:t>bla</w:t>
-      </w:r>
-      <w:proofErr w:type="spellEnd"/>
-    </w:p>
-    <w:p>
-      <w:pPr>
-        <w:rPr>
-          <w:rFonts w:ascii="Times New Roman" w:hAnsi="Times New Roman" w:cs="Times New Roman"/>
-        </w:rPr>
-      </w:pPr>
-    </w:p>
-    <w:p>
-      <w:pPr>
-        <w:rPr>
-          <w:rFonts w:ascii="Times New Roman" w:hAnsi="Times New Roman" w:cs="Times New Roman"/>
-        </w:rPr>
-      </w:pPr>
-    </w:p>
-    <w:p>
-      <w:pPr>
-        <w:rPr>
-          <w:rFonts w:ascii="Times New Roman" w:hAnsi="Times New Roman" w:cs="Times New Roman"/>
-        </w:rPr>
-      </w:pPr>
-      <w:r>
-        <w:rPr>
-          <w:rFonts w:ascii="Times New Roman" w:hAnsi="Times New Roman" w:cs="Times New Roman"/>
-        </w:rPr>
-        <w:t xml:space="preserve">Det finns ingen grund på vilka av dessa två </w:t>
-      </w:r>
+        <w:t xml:space="preserve">. </w:t>
+      </w:r>
+    </w:p>
+    <w:p>
+      <w:pPr>
+        <w:rPr>
+          <w:rFonts w:ascii="Times New Roman" w:hAnsi="Times New Roman" w:cs="Times New Roman"/>
+        </w:rPr>
+      </w:pPr>
     </w:p>
     <w:p>
       <w:pPr>

</xml_diff>

<commit_message>
Har skrivit klart syfte, hela skall lasas igenom och laggas in i latex
</commit_message>
<xml_diff>
--- a/Rapport.docx
+++ b/Rapport.docx
@@ -223,7 +223,13 @@
         <w:rPr>
           <w:rFonts w:ascii="Times New Roman" w:hAnsi="Times New Roman" w:cs="Times New Roman"/>
         </w:rPr>
-        <w:t>, detta leder till att det krävs kunskap om när metoderna appliceras bäst för att få effektivare lösningar inom webutveckling.</w:t>
+        <w:t xml:space="preserve"> med en liten mängd, det största antalet använder sig utav båda, vilket kräver</w:t>
+      </w:r>
+      <w:r>
+        <w:rPr>
+          <w:rFonts w:ascii="Times New Roman" w:hAnsi="Times New Roman" w:cs="Times New Roman"/>
+        </w:rPr>
+        <w:t xml:space="preserve"> kunskap om när metoderna appliceras bäst för att få effektivare lösningar inom webutveckling.</w:t>
       </w:r>
       <w:r>
         <w:rPr>
@@ -1242,7 +1248,19 @@
         <w:rPr>
           <w:rFonts w:ascii="Times New Roman" w:hAnsi="Times New Roman" w:cs="Times New Roman"/>
         </w:rPr>
-        <w:t>är designen mer informationsrikt, vilket ger en större inblick till websidans innehåll och en mer simpel navigering i web</w:t>
+        <w:t>är designen mer informationsrikt, vilket ger en större inblick till websidans innehål</w:t>
+      </w:r>
+      <w:r>
+        <w:rPr>
+          <w:rFonts w:ascii="Times New Roman" w:hAnsi="Times New Roman" w:cs="Times New Roman"/>
+        </w:rPr>
+        <w:t>l och en mer simpel navigering på</w:t>
+      </w:r>
+      <w:r>
+        <w:rPr>
+          <w:rFonts w:ascii="Times New Roman" w:hAnsi="Times New Roman" w:cs="Times New Roman"/>
+        </w:rPr>
+        <w:t xml:space="preserve"> web</w:t>
       </w:r>
       <w:r>
         <w:rPr>
@@ -1716,7 +1734,19 @@
         <w:rPr>
           <w:rFonts w:ascii="Times New Roman" w:hAnsi="Times New Roman" w:cs="Times New Roman"/>
         </w:rPr>
-        <w:t xml:space="preserve">n optimal vy för den enhet websidan ses genom. Om tre </w:t>
+        <w:t xml:space="preserve">n optimal vy för den enhet websidan ses </w:t>
+      </w:r>
+      <w:r>
+        <w:rPr>
+          <w:rFonts w:ascii="Times New Roman" w:hAnsi="Times New Roman" w:cs="Times New Roman"/>
+        </w:rPr>
+        <w:t>från</w:t>
+      </w:r>
+      <w:r>
+        <w:rPr>
+          <w:rFonts w:ascii="Times New Roman" w:hAnsi="Times New Roman" w:cs="Times New Roman"/>
+        </w:rPr>
+        <w:t xml:space="preserve">. Om tre </w:t>
       </w:r>
       <w:r>
         <w:rPr>
@@ -2472,6 +2502,12 @@
         <w:rPr>
           <w:rFonts w:ascii="Times New Roman" w:hAnsi="Times New Roman" w:cs="Times New Roman"/>
         </w:rPr>
+        <w:t>,</w:t>
+      </w:r>
+      <w:r>
+        <w:rPr>
+          <w:rFonts w:ascii="Times New Roman" w:hAnsi="Times New Roman" w:cs="Times New Roman"/>
+        </w:rPr>
         <w:t xml:space="preserve"> kan en bild i princip ta upp all plats på webbsidan och även försvinna ut i kanterna.</w:t>
       </w:r>
       <w:r>
@@ -2556,26 +2592,12 @@
         </w:rPr>
         <w:t xml:space="preserve"> talar man om för webläsaren att bilden skall skalas efter hållaren men endast till max av den </w:t>
       </w:r>
-      <w:proofErr w:type="spellStart"/>
-      <w:r>
-        <w:rPr>
-          <w:rFonts w:ascii="Times New Roman" w:hAnsi="Times New Roman" w:cs="Times New Roman"/>
-        </w:rPr>
-        <w:t>or</w:t>
-      </w:r>
-      <w:r>
-        <w:rPr>
-          <w:rFonts w:ascii="Times New Roman" w:hAnsi="Times New Roman" w:cs="Times New Roman"/>
-        </w:rPr>
-        <w:t>i</w:t>
-      </w:r>
-      <w:r>
-        <w:rPr>
-          <w:rFonts w:ascii="Times New Roman" w:hAnsi="Times New Roman" w:cs="Times New Roman"/>
-        </w:rPr>
-        <w:t>ginala</w:t>
-      </w:r>
-      <w:proofErr w:type="spellEnd"/>
+      <w:r>
+        <w:rPr>
+          <w:rFonts w:ascii="Times New Roman" w:hAnsi="Times New Roman" w:cs="Times New Roman"/>
+        </w:rPr>
+        <w:t>originella</w:t>
+      </w:r>
       <w:r>
         <w:rPr>
           <w:rFonts w:ascii="Times New Roman" w:hAnsi="Times New Roman" w:cs="Times New Roman"/>
@@ -2759,7 +2781,13 @@
         <w:rPr>
           <w:rFonts w:ascii="Times New Roman" w:hAnsi="Times New Roman" w:cs="Times New Roman"/>
         </w:rPr>
-        <w:t>gör pixelkanterna synliga</w:t>
+        <w:t>gör pixelkanter</w:t>
+      </w:r>
+      <w:r>
+        <w:rPr>
+          <w:rFonts w:ascii="Times New Roman" w:hAnsi="Times New Roman" w:cs="Times New Roman"/>
+        </w:rPr>
+        <w:t xml:space="preserve"> synliga</w:t>
       </w:r>
       <w:r>
         <w:rPr>
@@ -3080,13 +3108,19 @@
         <w:rPr>
           <w:rFonts w:ascii="Times New Roman" w:hAnsi="Times New Roman" w:cs="Times New Roman"/>
         </w:rPr>
-        <w:t xml:space="preserve"> vilket gör att element hamnar på fel </w:t>
-      </w:r>
-      <w:r>
-        <w:rPr>
-          <w:rFonts w:ascii="Times New Roman" w:hAnsi="Times New Roman" w:cs="Times New Roman"/>
-        </w:rPr>
-        <w:t xml:space="preserve">ställen och ger en vy som designmässigt ser förstörd ut. Blir storleken </w:t>
+        <w:t xml:space="preserve"> vilke</w:t>
+      </w:r>
+      <w:r>
+        <w:rPr>
+          <w:rFonts w:ascii="Times New Roman" w:hAnsi="Times New Roman" w:cs="Times New Roman"/>
+        </w:rPr>
+        <w:t>t gör att element hamnar på felaktiga positioner</w:t>
+      </w:r>
+      <w:r>
+        <w:rPr>
+          <w:rFonts w:ascii="Times New Roman" w:hAnsi="Times New Roman" w:cs="Times New Roman"/>
+        </w:rPr>
+        <w:t xml:space="preserve"> och ger en vy som designmässigt ser förstörd ut. Blir storleken </w:t>
       </w:r>
       <w:r>
         <w:rPr>
@@ -4036,7 +4070,33 @@
         <w:rPr>
           <w:rFonts w:ascii="Times New Roman" w:hAnsi="Times New Roman" w:cs="Times New Roman"/>
         </w:rPr>
-        <w:t xml:space="preserve"> går till spillo åt utrymme mellan rutan och kanter, vilket får rutan att se ihop tryckt ut. </w:t>
+        <w:t xml:space="preserve"> går till spillo åt utrymme mellan rutan och kante</w:t>
+      </w:r>
+      <w:r>
+        <w:rPr>
+          <w:rFonts w:ascii="Times New Roman" w:hAnsi="Times New Roman" w:cs="Times New Roman"/>
+        </w:rPr>
+        <w:t xml:space="preserve">r, vilket får rutan att se </w:t>
+      </w:r>
+      <w:proofErr w:type="spellStart"/>
+      <w:r>
+        <w:rPr>
+          <w:rFonts w:ascii="Times New Roman" w:hAnsi="Times New Roman" w:cs="Times New Roman"/>
+        </w:rPr>
+        <w:t>ihop</w:t>
+      </w:r>
+      <w:r>
+        <w:rPr>
+          <w:rFonts w:ascii="Times New Roman" w:hAnsi="Times New Roman" w:cs="Times New Roman"/>
+        </w:rPr>
+        <w:t>tryckt</w:t>
+      </w:r>
+      <w:proofErr w:type="spellEnd"/>
+      <w:r>
+        <w:rPr>
+          <w:rFonts w:ascii="Times New Roman" w:hAnsi="Times New Roman" w:cs="Times New Roman"/>
+        </w:rPr>
+        <w:t xml:space="preserve"> ut. </w:t>
       </w:r>
       <w:proofErr w:type="gramStart"/>
       <w:r>
@@ -4410,19 +4470,25 @@
         <w:rPr>
           <w:rFonts w:ascii="Times New Roman" w:hAnsi="Times New Roman" w:cs="Times New Roman"/>
         </w:rPr>
-        <w:t>Med media anropen förändras</w:t>
-      </w:r>
-      <w:r>
-        <w:rPr>
-          <w:rFonts w:ascii="Times New Roman" w:hAnsi="Times New Roman" w:cs="Times New Roman"/>
-        </w:rPr>
-        <w:t xml:space="preserve"> </w:t>
-      </w:r>
-      <w:r>
-        <w:rPr>
-          <w:rFonts w:ascii="Times New Roman" w:hAnsi="Times New Roman" w:cs="Times New Roman"/>
-        </w:rPr>
-        <w:t>utrymmet mellan kanterna och rutan till 0 och bredden till</w:t>
+        <w:t>U</w:t>
+      </w:r>
+      <w:r>
+        <w:rPr>
+          <w:rFonts w:ascii="Times New Roman" w:hAnsi="Times New Roman" w:cs="Times New Roman"/>
+        </w:rPr>
+        <w:t>trymmet mellan kanterna och rutan</w:t>
+      </w:r>
+      <w:r>
+        <w:rPr>
+          <w:rFonts w:ascii="Times New Roman" w:hAnsi="Times New Roman" w:cs="Times New Roman"/>
+        </w:rPr>
+        <w:t xml:space="preserve"> ändras</w:t>
+      </w:r>
+      <w:r>
+        <w:rPr>
+          <w:rFonts w:ascii="Times New Roman" w:hAnsi="Times New Roman" w:cs="Times New Roman"/>
+        </w:rPr>
+        <w:t xml:space="preserve"> till 0 och bredden till</w:t>
       </w:r>
       <w:r>
         <w:rPr>
@@ -4666,7 +4732,6 @@
           <w:sz w:val="28"/>
           <w:szCs w:val="28"/>
         </w:rPr>
-        <w:lastRenderedPageBreak/>
         <w:t>1.5</w:t>
       </w:r>
       <w:r>
@@ -4725,6 +4790,12 @@
         <w:rPr>
           <w:rFonts w:ascii="Times New Roman" w:hAnsi="Times New Roman" w:cs="Times New Roman"/>
         </w:rPr>
+        <w:t xml:space="preserve"> till kod och termer som används</w:t>
+      </w:r>
+      <w:r>
+        <w:rPr>
+          <w:rFonts w:ascii="Times New Roman" w:hAnsi="Times New Roman" w:cs="Times New Roman"/>
+        </w:rPr>
         <w:t>.</w:t>
       </w:r>
     </w:p>
@@ -5495,21 +5566,13 @@
         <w:rPr>
           <w:rFonts w:ascii="Times New Roman" w:hAnsi="Times New Roman" w:cs="Times New Roman"/>
         </w:rPr>
-        <w:t xml:space="preserve">, vilket kallas för </w:t>
-      </w:r>
-      <w:proofErr w:type="spellStart"/>
-      <w:r>
-        <w:rPr>
-          <w:rFonts w:ascii="Times New Roman" w:hAnsi="Times New Roman" w:cs="Times New Roman"/>
-        </w:rPr>
-        <w:t>internatl</w:t>
-      </w:r>
-      <w:proofErr w:type="spellEnd"/>
-      <w:r>
-        <w:rPr>
-          <w:rFonts w:ascii="Times New Roman" w:hAnsi="Times New Roman" w:cs="Times New Roman"/>
-        </w:rPr>
-        <w:t xml:space="preserve"> </w:t>
+        <w:t>, vilket kallas för interna</w:t>
+      </w:r>
+      <w:r>
+        <w:rPr>
+          <w:rFonts w:ascii="Times New Roman" w:hAnsi="Times New Roman" w:cs="Times New Roman"/>
+        </w:rPr>
+        <w:t xml:space="preserve">l </w:t>
       </w:r>
       <w:r>
         <w:rPr>
@@ -6506,7 +6569,19 @@
         <w:rPr>
           <w:rFonts w:ascii="Times New Roman" w:hAnsi="Times New Roman" w:cs="Times New Roman"/>
         </w:rPr>
-        <w:t xml:space="preserve">Vid dessa tre olika sätt att definiera utseendet prioriteras, </w:t>
+        <w:t>Vid dessa tre olika sätt att</w:t>
+      </w:r>
+      <w:r>
+        <w:rPr>
+          <w:rFonts w:ascii="Times New Roman" w:hAnsi="Times New Roman" w:cs="Times New Roman"/>
+        </w:rPr>
+        <w:t xml:space="preserve"> definiera utseendet visas enligt prioritering</w:t>
+      </w:r>
+      <w:r>
+        <w:rPr>
+          <w:rFonts w:ascii="Times New Roman" w:hAnsi="Times New Roman" w:cs="Times New Roman"/>
+        </w:rPr>
+        <w:t xml:space="preserve">, </w:t>
       </w:r>
       <w:proofErr w:type="spellStart"/>
       <w:r>
@@ -6570,14 +6645,12 @@
         </w:rPr>
         <w:t xml:space="preserve">bbare att ladda sidans </w:t>
       </w:r>
-      <w:proofErr w:type="gramStart"/>
-      <w:r>
-        <w:rPr>
-          <w:rFonts w:ascii="Times New Roman" w:hAnsi="Times New Roman" w:cs="Times New Roman"/>
-        </w:rPr>
-        <w:t>utseendet</w:t>
-      </w:r>
-      <w:proofErr w:type="gramEnd"/>
+      <w:r>
+        <w:rPr>
+          <w:rFonts w:ascii="Times New Roman" w:hAnsi="Times New Roman" w:cs="Times New Roman"/>
+        </w:rPr>
+        <w:t>utseende</w:t>
+      </w:r>
       <w:r>
         <w:rPr>
           <w:rFonts w:ascii="Times New Roman" w:hAnsi="Times New Roman" w:cs="Times New Roman"/>
@@ -6648,14 +6721,12 @@
         </w:rPr>
         <w:t xml:space="preserve"> implementeringen av en </w:t>
       </w:r>
-      <w:proofErr w:type="spellStart"/>
-      <w:r>
-        <w:rPr>
-          <w:rFonts w:ascii="Times New Roman" w:hAnsi="Times New Roman" w:cs="Times New Roman"/>
-        </w:rPr>
-        <w:t>website</w:t>
-      </w:r>
-      <w:proofErr w:type="spellEnd"/>
+      <w:r>
+        <w:rPr>
+          <w:rFonts w:ascii="Times New Roman" w:hAnsi="Times New Roman" w:cs="Times New Roman"/>
+        </w:rPr>
+        <w:t>webbsida</w:t>
+      </w:r>
       <w:r>
         <w:rPr>
           <w:rFonts w:ascii="Times New Roman" w:hAnsi="Times New Roman" w:cs="Times New Roman"/>
@@ -6710,7 +6781,19 @@
         <w:rPr>
           <w:rFonts w:ascii="Times New Roman" w:hAnsi="Times New Roman" w:cs="Times New Roman"/>
         </w:rPr>
-        <w:t xml:space="preserve">JavaScript är ett scriptspråk inom webutveckling främst används för att hantera dynamiska </w:t>
+        <w:t>JavaScript är ett scriptspråk</w:t>
+      </w:r>
+      <w:r>
+        <w:rPr>
+          <w:rFonts w:ascii="Times New Roman" w:hAnsi="Times New Roman" w:cs="Times New Roman"/>
+        </w:rPr>
+        <w:t xml:space="preserve"> som</w:t>
+      </w:r>
+      <w:r>
+        <w:rPr>
+          <w:rFonts w:ascii="Times New Roman" w:hAnsi="Times New Roman" w:cs="Times New Roman"/>
+        </w:rPr>
+        <w:t xml:space="preserve"> inom webutveckling främst används för att hantera dynamiska </w:t>
       </w:r>
       <w:r>
         <w:rPr>
@@ -6802,20 +6885,81 @@
         <w:rPr>
           <w:rFonts w:ascii="Times New Roman" w:hAnsi="Times New Roman" w:cs="Times New Roman"/>
         </w:rPr>
-        <w:t>webbläsaren har stöd för det.</w:t>
-      </w:r>
-    </w:p>
-    <w:p>
-      <w:pPr>
-        <w:rPr>
-          <w:rFonts w:ascii="Times New Roman" w:hAnsi="Times New Roman" w:cs="Times New Roman"/>
-        </w:rPr>
-      </w:pPr>
-      <w:r>
-        <w:rPr>
-          <w:rFonts w:ascii="Times New Roman" w:hAnsi="Times New Roman" w:cs="Times New Roman"/>
-        </w:rPr>
-        <w:t>I vi vissa fall saknar</w:t>
+        <w:t>webbläsaren har stödjer det. I vissa fall har webläsaren den funktionen men har den avstängd.</w:t>
+      </w:r>
+      <w:r>
+        <w:rPr>
+          <w:rFonts w:ascii="Times New Roman" w:hAnsi="Times New Roman" w:cs="Times New Roman"/>
+        </w:rPr>
+        <w:t xml:space="preserve"> Tidigare har det varit ett problem att mobila </w:t>
+      </w:r>
+      <w:r>
+        <w:rPr>
+          <w:rFonts w:ascii="Times New Roman" w:hAnsi="Times New Roman" w:cs="Times New Roman"/>
+        </w:rPr>
+        <w:t>webbläsare</w:t>
+      </w:r>
+      <w:r>
+        <w:rPr>
+          <w:rFonts w:ascii="Times New Roman" w:hAnsi="Times New Roman" w:cs="Times New Roman"/>
+        </w:rPr>
+        <w:t xml:space="preserve"> inte har haft stöd för </w:t>
+      </w:r>
+      <w:r>
+        <w:rPr>
+          <w:rFonts w:ascii="Times New Roman" w:hAnsi="Times New Roman" w:cs="Times New Roman"/>
+        </w:rPr>
+        <w:t>JavaScript</w:t>
+      </w:r>
+      <w:r>
+        <w:rPr>
+          <w:rFonts w:ascii="Times New Roman" w:hAnsi="Times New Roman" w:cs="Times New Roman"/>
+        </w:rPr>
+        <w:t>, vilket har lett till att menyer och pop-</w:t>
+      </w:r>
+      <w:proofErr w:type="spellStart"/>
+      <w:r>
+        <w:rPr>
+          <w:rFonts w:ascii="Times New Roman" w:hAnsi="Times New Roman" w:cs="Times New Roman"/>
+        </w:rPr>
+        <w:t>up</w:t>
+      </w:r>
+      <w:proofErr w:type="spellEnd"/>
+      <w:r>
+        <w:rPr>
+          <w:rFonts w:ascii="Times New Roman" w:hAnsi="Times New Roman" w:cs="Times New Roman"/>
+        </w:rPr>
+        <w:t xml:space="preserve"> fö</w:t>
+      </w:r>
+      <w:r>
+        <w:rPr>
+          <w:rFonts w:ascii="Times New Roman" w:hAnsi="Times New Roman" w:cs="Times New Roman"/>
+        </w:rPr>
+        <w:t>nster inte har fungerat korrekt</w:t>
+      </w:r>
+      <w:r>
+        <w:rPr>
+          <w:rFonts w:ascii="Times New Roman" w:hAnsi="Times New Roman" w:cs="Times New Roman"/>
+        </w:rPr>
+        <w:t xml:space="preserve"> när man surfar till sidan via mobilen</w:t>
+      </w:r>
+      <w:r>
+        <w:rPr>
+          <w:rFonts w:ascii="Times New Roman" w:hAnsi="Times New Roman" w:cs="Times New Roman"/>
+        </w:rPr>
+        <w:t>, men tekniken har utvecklats och numera klarar mobila webbläsare av JavaScript. Men f</w:t>
+      </w:r>
+      <w:r>
+        <w:rPr>
+          <w:rFonts w:ascii="Times New Roman" w:hAnsi="Times New Roman" w:cs="Times New Roman"/>
+        </w:rPr>
+        <w:t xml:space="preserve">ortfarande finns det en del problem i mobila </w:t>
+      </w:r>
+      <w:r>
+        <w:rPr>
+          <w:rFonts w:ascii="Times New Roman" w:hAnsi="Times New Roman" w:cs="Times New Roman"/>
+        </w:rPr>
+        <w:t>webbläsare</w:t>
       </w:r>
       <w:r>
         <w:rPr>
@@ -6827,25 +6971,25 @@
         <w:rPr>
           <w:rFonts w:ascii="Times New Roman" w:hAnsi="Times New Roman" w:cs="Times New Roman"/>
         </w:rPr>
-        <w:t>webbläsaren stöd och i andra fall är den</w:t>
-      </w:r>
-      <w:r>
-        <w:rPr>
-          <w:rFonts w:ascii="Times New Roman" w:hAnsi="Times New Roman" w:cs="Times New Roman"/>
-        </w:rPr>
-        <w:t xml:space="preserve"> avstängd. Tidigare har det varit ett problem att mobila </w:t>
-      </w:r>
-      <w:r>
-        <w:rPr>
-          <w:rFonts w:ascii="Times New Roman" w:hAnsi="Times New Roman" w:cs="Times New Roman"/>
-        </w:rPr>
-        <w:t>webbläsare</w:t>
-      </w:r>
-      <w:r>
-        <w:rPr>
-          <w:rFonts w:ascii="Times New Roman" w:hAnsi="Times New Roman" w:cs="Times New Roman"/>
-        </w:rPr>
-        <w:t xml:space="preserve"> inte har haft stöd för </w:t>
+        <w:t>när det kommer till mer</w:t>
+      </w:r>
+      <w:r>
+        <w:rPr>
+          <w:rFonts w:ascii="Times New Roman" w:hAnsi="Times New Roman" w:cs="Times New Roman"/>
+        </w:rPr>
+        <w:t xml:space="preserve"> komplicerade </w:t>
+      </w:r>
+      <w:r>
+        <w:rPr>
+          <w:rFonts w:ascii="Times New Roman" w:hAnsi="Times New Roman" w:cs="Times New Roman"/>
+        </w:rPr>
+        <w:t xml:space="preserve">JavaScript </w:t>
+      </w:r>
+      <w:r>
+        <w:rPr>
+          <w:rFonts w:ascii="Times New Roman" w:hAnsi="Times New Roman" w:cs="Times New Roman"/>
+        </w:rPr>
+        <w:t xml:space="preserve">funktioner. Vid websidor som har helt separata mobilsidor kan det vara en fördel då man väljer att inte läsa in all </w:t>
       </w:r>
       <w:r>
         <w:rPr>
@@ -6857,56 +7001,6 @@
         <w:rPr>
           <w:rFonts w:ascii="Times New Roman" w:hAnsi="Times New Roman" w:cs="Times New Roman"/>
         </w:rPr>
-        <w:t>, vilket har lett till att menyer och pop-</w:t>
-      </w:r>
-      <w:proofErr w:type="spellStart"/>
-      <w:r>
-        <w:rPr>
-          <w:rFonts w:ascii="Times New Roman" w:hAnsi="Times New Roman" w:cs="Times New Roman"/>
-        </w:rPr>
-        <w:t>up</w:t>
-      </w:r>
-      <w:proofErr w:type="spellEnd"/>
-      <w:r>
-        <w:rPr>
-          <w:rFonts w:ascii="Times New Roman" w:hAnsi="Times New Roman" w:cs="Times New Roman"/>
-        </w:rPr>
-        <w:t xml:space="preserve"> fö</w:t>
-      </w:r>
-      <w:r>
-        <w:rPr>
-          <w:rFonts w:ascii="Times New Roman" w:hAnsi="Times New Roman" w:cs="Times New Roman"/>
-        </w:rPr>
-        <w:t>nster inte har fungerat korrekt, men tekniken har utvecklats och numera klarar mobila webbläsare av JavaScript. Men f</w:t>
-      </w:r>
-      <w:r>
-        <w:rPr>
-          <w:rFonts w:ascii="Times New Roman" w:hAnsi="Times New Roman" w:cs="Times New Roman"/>
-        </w:rPr>
-        <w:t xml:space="preserve">ortfarande finns det en del problem i mobila </w:t>
-      </w:r>
-      <w:r>
-        <w:rPr>
-          <w:rFonts w:ascii="Times New Roman" w:hAnsi="Times New Roman" w:cs="Times New Roman"/>
-        </w:rPr>
-        <w:t>webbläsare</w:t>
-      </w:r>
-      <w:r>
-        <w:rPr>
-          <w:rFonts w:ascii="Times New Roman" w:hAnsi="Times New Roman" w:cs="Times New Roman"/>
-        </w:rPr>
-        <w:t xml:space="preserve"> med mer komplicerade funktioner. Vid websidor som har helt separata mobilsidor kan det vara en fördel då man väljer att inte läsa in all </w:t>
-      </w:r>
-      <w:r>
-        <w:rPr>
-          <w:rFonts w:ascii="Times New Roman" w:hAnsi="Times New Roman" w:cs="Times New Roman"/>
-        </w:rPr>
-        <w:t>JavaScript</w:t>
-      </w:r>
-      <w:r>
-        <w:rPr>
-          <w:rFonts w:ascii="Times New Roman" w:hAnsi="Times New Roman" w:cs="Times New Roman"/>
-        </w:rPr>
         <w:t xml:space="preserve"> som behövs, med </w:t>
       </w:r>
       <w:proofErr w:type="spellStart"/>
@@ -6916,6 +7010,12 @@
         </w:rPr>
         <w:t>responsiv</w:t>
       </w:r>
+      <w:r>
+        <w:rPr>
+          <w:rFonts w:ascii="Times New Roman" w:hAnsi="Times New Roman" w:cs="Times New Roman"/>
+        </w:rPr>
+        <w:t>a</w:t>
+      </w:r>
       <w:proofErr w:type="spellEnd"/>
       <w:r>
         <w:rPr>
@@ -6927,7 +7027,14 @@
         <w:rPr>
           <w:rFonts w:ascii="Times New Roman" w:hAnsi="Times New Roman" w:cs="Times New Roman"/>
         </w:rPr>
-        <w:t>all JavaScript och gör att websidan svarar långsamt.</w:t>
+        <w:t xml:space="preserve">all JavaScript och gör att websidan </w:t>
+      </w:r>
+      <w:r>
+        <w:rPr>
+          <w:rFonts w:ascii="Times New Roman" w:hAnsi="Times New Roman" w:cs="Times New Roman"/>
+        </w:rPr>
+        <w:lastRenderedPageBreak/>
+        <w:t>svarar långsamt.</w:t>
       </w:r>
       <w:r>
         <w:rPr>
@@ -6939,48 +7046,8 @@
         <w:rPr>
           <w:rFonts w:ascii="Times New Roman" w:hAnsi="Times New Roman" w:cs="Times New Roman"/>
         </w:rPr>
-        <w:t xml:space="preserve">En webbutvecklare måste ha det i </w:t>
-      </w:r>
-      <w:r>
-        <w:rPr>
-          <w:rFonts w:ascii="Times New Roman" w:hAnsi="Times New Roman" w:cs="Times New Roman"/>
-        </w:rPr>
-        <w:lastRenderedPageBreak/>
-        <w:t>åtanke och redan från början utveckla en hemsidan vars JavaScript inte är för invecklat för mobilsidan.</w:t>
-      </w:r>
-    </w:p>
-    <w:p>
-      <w:pPr>
-        <w:rPr>
-          <w:rFonts w:ascii="Times New Roman" w:hAnsi="Times New Roman" w:cs="Times New Roman"/>
-        </w:rPr>
-      </w:pPr>
-    </w:p>
-    <w:p>
-      <w:pPr>
-        <w:rPr>
-          <w:rFonts w:ascii="Times New Roman" w:hAnsi="Times New Roman" w:cs="Times New Roman"/>
-        </w:rPr>
-      </w:pPr>
-      <w:r>
-        <w:rPr>
-          <w:rFonts w:ascii="Times New Roman" w:hAnsi="Times New Roman" w:cs="Times New Roman"/>
-        </w:rPr>
-        <w:t>Användbarhet</w:t>
-      </w:r>
-      <w:r>
-        <w:rPr>
-          <w:rFonts w:ascii="Times New Roman" w:hAnsi="Times New Roman" w:cs="Times New Roman"/>
-        </w:rPr>
-        <w:t>?</w:t>
-      </w:r>
-    </w:p>
-    <w:p>
-      <w:pPr>
-        <w:rPr>
-          <w:rFonts w:ascii="Times New Roman" w:hAnsi="Times New Roman" w:cs="Times New Roman"/>
-        </w:rPr>
-      </w:pPr>
+        <w:t>En webbutvecklare måste ha det i åtanke och redan från början utveckla en hemsidan vars JavaScript inte är för invecklat för mobilsidan.</w:t>
+      </w:r>
     </w:p>
     <w:p>
       <w:pPr>
@@ -7074,7 +7141,43 @@
         <w:rPr>
           <w:rFonts w:ascii="Times New Roman" w:hAnsi="Times New Roman" w:cs="Times New Roman"/>
         </w:rPr>
-        <w:t xml:space="preserve"> sidor finns, med hjälp av utvecklingen av ovanstående tekniker och verktyg finns möjligheten att skapa en websida som beroende på skärmstorlek har olika design med en och samma </w:t>
+        <w:t xml:space="preserve"> sidor </w:t>
+      </w:r>
+      <w:r>
+        <w:rPr>
+          <w:rFonts w:ascii="Times New Roman" w:hAnsi="Times New Roman" w:cs="Times New Roman"/>
+        </w:rPr>
+        <w:t>existerar</w:t>
+      </w:r>
+      <w:r>
+        <w:rPr>
+          <w:rFonts w:ascii="Times New Roman" w:hAnsi="Times New Roman" w:cs="Times New Roman"/>
+        </w:rPr>
+        <w:t xml:space="preserve">, med hjälp av utvecklingen av ovanstående tekniker och verktyg finns </w:t>
+      </w:r>
+      <w:r>
+        <w:rPr>
+          <w:rFonts w:ascii="Times New Roman" w:hAnsi="Times New Roman" w:cs="Times New Roman"/>
+        </w:rPr>
+        <w:t xml:space="preserve">i nuläget </w:t>
+      </w:r>
+      <w:r>
+        <w:rPr>
+          <w:rFonts w:ascii="Times New Roman" w:hAnsi="Times New Roman" w:cs="Times New Roman"/>
+        </w:rPr>
+        <w:t>möjligheten att skapa en websida som beroende på skärmstorlek har olika design</w:t>
+      </w:r>
+      <w:r>
+        <w:rPr>
+          <w:rFonts w:ascii="Times New Roman" w:hAnsi="Times New Roman" w:cs="Times New Roman"/>
+        </w:rPr>
+        <w:t>layouts</w:t>
+      </w:r>
+      <w:r>
+        <w:rPr>
+          <w:rFonts w:ascii="Times New Roman" w:hAnsi="Times New Roman" w:cs="Times New Roman"/>
+        </w:rPr>
+        <w:t xml:space="preserve"> med en och samma </w:t>
       </w:r>
       <w:r>
         <w:rPr>
@@ -7204,12 +7307,38 @@
         <w:rPr>
           <w:rFonts w:ascii="Times New Roman" w:hAnsi="Times New Roman" w:cs="Times New Roman"/>
         </w:rPr>
-        <w:t xml:space="preserve"> webplatser. Utvecklingsmetoderna man diskuterar om är Mobile-</w:t>
-      </w:r>
-      <w:proofErr w:type="spellStart"/>
-      <w:r>
-        <w:rPr>
-          <w:rFonts w:ascii="Times New Roman" w:hAnsi="Times New Roman" w:cs="Times New Roman"/>
+        <w:t xml:space="preserve"> webplatser</w:t>
+      </w:r>
+      <w:r>
+        <w:rPr>
+          <w:rFonts w:ascii="Times New Roman" w:hAnsi="Times New Roman" w:cs="Times New Roman"/>
+        </w:rPr>
+        <w:t xml:space="preserve"> och innan implementeringen av websidan </w:t>
+      </w:r>
+      <w:r>
+        <w:rPr>
+          <w:rFonts w:ascii="Times New Roman" w:hAnsi="Times New Roman" w:cs="Times New Roman"/>
+        </w:rPr>
+        <w:t xml:space="preserve">är detta en fråga som med stor sannolikhet dyker upp. </w:t>
+      </w:r>
+      <w:r>
+        <w:rPr>
+          <w:rFonts w:ascii="Times New Roman" w:hAnsi="Times New Roman" w:cs="Times New Roman"/>
+        </w:rPr>
+        <w:t xml:space="preserve">Utvecklingsmetoderna man diskuterar om är </w:t>
+      </w:r>
+      <w:r>
+        <w:rPr>
+          <w:rFonts w:ascii="Times New Roman" w:hAnsi="Times New Roman" w:cs="Times New Roman"/>
+          <w:i/>
+        </w:rPr>
+        <w:t>Mobile-</w:t>
+      </w:r>
+      <w:proofErr w:type="spellStart"/>
+      <w:r>
+        <w:rPr>
+          <w:rFonts w:ascii="Times New Roman" w:hAnsi="Times New Roman" w:cs="Times New Roman"/>
+          <w:i/>
         </w:rPr>
         <w:t>first</w:t>
       </w:r>
@@ -7217,6 +7346,7 @@
       <w:r>
         <w:rPr>
           <w:rFonts w:ascii="Times New Roman" w:hAnsi="Times New Roman" w:cs="Times New Roman"/>
+          <w:i/>
         </w:rPr>
         <w:t xml:space="preserve"> och Desktop </w:t>
       </w:r>
@@ -7224,6 +7354,7 @@
       <w:r>
         <w:rPr>
           <w:rFonts w:ascii="Times New Roman" w:hAnsi="Times New Roman" w:cs="Times New Roman"/>
+          <w:i/>
         </w:rPr>
         <w:t>first</w:t>
       </w:r>
@@ -7253,103 +7384,150 @@
         <w:rPr>
           <w:rFonts w:ascii="Times New Roman" w:hAnsi="Times New Roman" w:cs="Times New Roman"/>
         </w:rPr>
+        <w:t>fir</w:t>
+      </w:r>
+      <w:r>
+        <w:rPr>
+          <w:rFonts w:ascii="Times New Roman" w:hAnsi="Times New Roman" w:cs="Times New Roman"/>
+        </w:rPr>
+        <w:t>st</w:t>
+      </w:r>
+      <w:proofErr w:type="spellEnd"/>
+      <w:r>
+        <w:rPr>
+          <w:rFonts w:ascii="Times New Roman" w:hAnsi="Times New Roman" w:cs="Times New Roman"/>
+        </w:rPr>
+        <w:t xml:space="preserve"> är två olika metoder där det </w:t>
+      </w:r>
+      <w:proofErr w:type="spellStart"/>
+      <w:r>
+        <w:rPr>
+          <w:rFonts w:ascii="Times New Roman" w:hAnsi="Times New Roman" w:cs="Times New Roman"/>
+        </w:rPr>
+        <w:t>responsiva</w:t>
+      </w:r>
+      <w:proofErr w:type="spellEnd"/>
+      <w:r>
+        <w:rPr>
+          <w:rFonts w:ascii="Times New Roman" w:hAnsi="Times New Roman" w:cs="Times New Roman"/>
+        </w:rPr>
+        <w:t xml:space="preserve"> angreppssättet används.</w:t>
+      </w:r>
+      <w:r>
+        <w:rPr>
+          <w:rFonts w:ascii="Times New Roman" w:hAnsi="Times New Roman" w:cs="Times New Roman"/>
+        </w:rPr>
+        <w:t xml:space="preserve"> </w:t>
+      </w:r>
+      <w:r>
+        <w:rPr>
+          <w:rFonts w:ascii="Times New Roman" w:hAnsi="Times New Roman" w:cs="Times New Roman"/>
+        </w:rPr>
+        <w:t xml:space="preserve">Båda </w:t>
+      </w:r>
+      <w:r>
+        <w:rPr>
+          <w:rFonts w:ascii="Times New Roman" w:hAnsi="Times New Roman" w:cs="Times New Roman"/>
+        </w:rPr>
+        <w:t>strävar efter samma</w:t>
+      </w:r>
+      <w:r>
+        <w:rPr>
+          <w:rFonts w:ascii="Times New Roman" w:hAnsi="Times New Roman" w:cs="Times New Roman"/>
+        </w:rPr>
+        <w:t xml:space="preserve"> mål</w:t>
+      </w:r>
+      <w:r>
+        <w:rPr>
+          <w:rFonts w:ascii="Times New Roman" w:hAnsi="Times New Roman" w:cs="Times New Roman"/>
+        </w:rPr>
+        <w:t xml:space="preserve"> men där frågan handlar mestadels om</w:t>
+      </w:r>
+      <w:r>
+        <w:rPr>
+          <w:rFonts w:ascii="Times New Roman" w:hAnsi="Times New Roman" w:cs="Times New Roman"/>
+        </w:rPr>
+        <w:t xml:space="preserve"> vilken enhet websidan skall anpassas </w:t>
+      </w:r>
+      <w:r>
+        <w:rPr>
+          <w:rFonts w:ascii="Times New Roman" w:hAnsi="Times New Roman" w:cs="Times New Roman"/>
+        </w:rPr>
+        <w:t>för</w:t>
+      </w:r>
+      <w:r>
+        <w:rPr>
+          <w:rFonts w:ascii="Times New Roman" w:hAnsi="Times New Roman" w:cs="Times New Roman"/>
+        </w:rPr>
+        <w:t xml:space="preserve"> f</w:t>
+      </w:r>
+      <w:r>
+        <w:rPr>
+          <w:rFonts w:ascii="Times New Roman" w:hAnsi="Times New Roman" w:cs="Times New Roman"/>
+        </w:rPr>
+        <w:t>örst.</w:t>
+      </w:r>
+      <w:r>
+        <w:rPr>
+          <w:rFonts w:ascii="Times New Roman" w:hAnsi="Times New Roman" w:cs="Times New Roman"/>
+        </w:rPr>
+        <w:t xml:space="preserve"> </w:t>
+      </w:r>
+    </w:p>
+    <w:p>
+      <w:pPr>
+        <w:rPr>
+          <w:rFonts w:ascii="Times New Roman" w:hAnsi="Times New Roman" w:cs="Times New Roman"/>
+        </w:rPr>
+      </w:pPr>
+    </w:p>
+    <w:p>
+      <w:pPr>
+        <w:rPr>
+          <w:rFonts w:ascii="Times New Roman" w:hAnsi="Times New Roman" w:cs="Times New Roman"/>
+        </w:rPr>
+      </w:pPr>
+    </w:p>
+    <w:p>
+      <w:pPr>
+        <w:rPr>
+          <w:rFonts w:ascii="Times New Roman" w:hAnsi="Times New Roman" w:cs="Times New Roman"/>
+          <w:b/>
+        </w:rPr>
+      </w:pPr>
+      <w:r>
+        <w:rPr>
+          <w:rFonts w:ascii="Times New Roman" w:hAnsi="Times New Roman" w:cs="Times New Roman"/>
+          <w:b/>
+        </w:rPr>
+        <w:t>Mobile-</w:t>
+      </w:r>
+      <w:proofErr w:type="spellStart"/>
+      <w:r>
+        <w:rPr>
+          <w:rFonts w:ascii="Times New Roman" w:hAnsi="Times New Roman" w:cs="Times New Roman"/>
+          <w:b/>
+        </w:rPr>
         <w:t>first</w:t>
       </w:r>
       <w:proofErr w:type="spellEnd"/>
-      <w:r>
-        <w:rPr>
-          <w:rFonts w:ascii="Times New Roman" w:hAnsi="Times New Roman" w:cs="Times New Roman"/>
-        </w:rPr>
-        <w:t xml:space="preserve"> är två olika metoder till att använda sig av den </w:t>
-      </w:r>
-      <w:proofErr w:type="spellStart"/>
-      <w:r>
-        <w:rPr>
-          <w:rFonts w:ascii="Times New Roman" w:hAnsi="Times New Roman" w:cs="Times New Roman"/>
-        </w:rPr>
-        <w:t>responsiva</w:t>
-      </w:r>
-      <w:proofErr w:type="spellEnd"/>
-      <w:r>
-        <w:rPr>
-          <w:rFonts w:ascii="Times New Roman" w:hAnsi="Times New Roman" w:cs="Times New Roman"/>
-        </w:rPr>
-        <w:t xml:space="preserve"> angreppssättet, där </w:t>
-      </w:r>
-      <w:r>
-        <w:rPr>
-          <w:rFonts w:ascii="Times New Roman" w:hAnsi="Times New Roman" w:cs="Times New Roman"/>
-        </w:rPr>
-        <w:t xml:space="preserve">de </w:t>
-      </w:r>
-      <w:r>
-        <w:rPr>
-          <w:rFonts w:ascii="Times New Roman" w:hAnsi="Times New Roman" w:cs="Times New Roman"/>
-        </w:rPr>
-        <w:t>båda metoder</w:t>
-      </w:r>
-      <w:r>
-        <w:rPr>
-          <w:rFonts w:ascii="Times New Roman" w:hAnsi="Times New Roman" w:cs="Times New Roman"/>
-        </w:rPr>
-        <w:t>na</w:t>
-      </w:r>
-      <w:r>
-        <w:rPr>
-          <w:rFonts w:ascii="Times New Roman" w:hAnsi="Times New Roman" w:cs="Times New Roman"/>
-        </w:rPr>
-        <w:t xml:space="preserve"> i slutändan </w:t>
-      </w:r>
-      <w:r>
-        <w:rPr>
-          <w:rFonts w:ascii="Times New Roman" w:hAnsi="Times New Roman" w:cs="Times New Roman"/>
-        </w:rPr>
-        <w:t>strävar efter samma</w:t>
-      </w:r>
-      <w:r>
-        <w:rPr>
-          <w:rFonts w:ascii="Times New Roman" w:hAnsi="Times New Roman" w:cs="Times New Roman"/>
-        </w:rPr>
-        <w:t xml:space="preserve"> mål, men där frågan handlar om vilken enhet websidan skall anpassas </w:t>
-      </w:r>
-      <w:r>
-        <w:rPr>
-          <w:rFonts w:ascii="Times New Roman" w:hAnsi="Times New Roman" w:cs="Times New Roman"/>
-        </w:rPr>
-        <w:t>för</w:t>
-      </w:r>
-      <w:r>
-        <w:rPr>
-          <w:rFonts w:ascii="Times New Roman" w:hAnsi="Times New Roman" w:cs="Times New Roman"/>
-        </w:rPr>
-        <w:t xml:space="preserve"> först.</w:t>
-      </w:r>
-    </w:p>
-    <w:p>
-      <w:pPr>
-        <w:rPr>
-          <w:rFonts w:ascii="Times New Roman" w:hAnsi="Times New Roman" w:cs="Times New Roman"/>
-        </w:rPr>
-      </w:pPr>
-    </w:p>
-    <w:p>
-      <w:pPr>
-        <w:rPr>
-          <w:rFonts w:ascii="Times New Roman" w:hAnsi="Times New Roman" w:cs="Times New Roman"/>
-        </w:rPr>
-      </w:pPr>
-    </w:p>
-    <w:p>
-      <w:pPr>
-        <w:rPr>
-          <w:rFonts w:ascii="Times New Roman" w:hAnsi="Times New Roman" w:cs="Times New Roman"/>
-          <w:b/>
-        </w:rPr>
-      </w:pPr>
-      <w:r>
-        <w:rPr>
-          <w:rFonts w:ascii="Times New Roman" w:hAnsi="Times New Roman" w:cs="Times New Roman"/>
-          <w:b/>
+    </w:p>
+    <w:p>
+      <w:pPr>
+        <w:rPr>
+          <w:rFonts w:ascii="Times New Roman" w:hAnsi="Times New Roman" w:cs="Times New Roman"/>
+        </w:rPr>
+      </w:pPr>
+    </w:p>
+    <w:p>
+      <w:pPr>
+        <w:rPr>
+          <w:rFonts w:ascii="Times New Roman" w:hAnsi="Times New Roman" w:cs="Times New Roman"/>
+        </w:rPr>
+      </w:pPr>
+      <w:r>
+        <w:rPr>
+          <w:rFonts w:ascii="Times New Roman" w:hAnsi="Times New Roman" w:cs="Times New Roman"/>
         </w:rPr>
         <w:t>Mobile-</w:t>
       </w:r>
@@ -7357,30 +7535,103 @@
       <w:r>
         <w:rPr>
           <w:rFonts w:ascii="Times New Roman" w:hAnsi="Times New Roman" w:cs="Times New Roman"/>
-          <w:b/>
         </w:rPr>
         <w:t>first</w:t>
       </w:r>
       <w:proofErr w:type="spellEnd"/>
-    </w:p>
-    <w:p>
-      <w:pPr>
-        <w:rPr>
-          <w:rFonts w:ascii="Times New Roman" w:hAnsi="Times New Roman" w:cs="Times New Roman"/>
-        </w:rPr>
-      </w:pPr>
-    </w:p>
-    <w:p>
-      <w:pPr>
-        <w:rPr>
-          <w:rFonts w:ascii="Times New Roman" w:hAnsi="Times New Roman" w:cs="Times New Roman"/>
-        </w:rPr>
-      </w:pPr>
-      <w:r>
-        <w:rPr>
-          <w:rFonts w:ascii="Times New Roman" w:hAnsi="Times New Roman" w:cs="Times New Roman"/>
-        </w:rPr>
-        <w:t>Mobile-</w:t>
+      <w:r>
+        <w:rPr>
+          <w:rFonts w:ascii="Times New Roman" w:hAnsi="Times New Roman" w:cs="Times New Roman"/>
+        </w:rPr>
+        <w:t xml:space="preserve"> metoden bygger på att man skapar en websida an</w:t>
+      </w:r>
+      <w:r>
+        <w:rPr>
+          <w:rFonts w:ascii="Times New Roman" w:hAnsi="Times New Roman" w:cs="Times New Roman"/>
+        </w:rPr>
+        <w:t>passad för mobilskärmen först, för att sedan</w:t>
+      </w:r>
+      <w:r>
+        <w:rPr>
+          <w:rFonts w:ascii="Times New Roman" w:hAnsi="Times New Roman" w:cs="Times New Roman"/>
+        </w:rPr>
+        <w:t xml:space="preserve"> med hjälp av media </w:t>
+      </w:r>
+      <w:proofErr w:type="spellStart"/>
+      <w:r>
+        <w:rPr>
+          <w:rFonts w:ascii="Times New Roman" w:hAnsi="Times New Roman" w:cs="Times New Roman"/>
+        </w:rPr>
+        <w:t>queries</w:t>
+      </w:r>
+      <w:proofErr w:type="spellEnd"/>
+      <w:r>
+        <w:rPr>
+          <w:rFonts w:ascii="Times New Roman" w:hAnsi="Times New Roman" w:cs="Times New Roman"/>
+        </w:rPr>
+        <w:t xml:space="preserve"> och en flexibel layout</w:t>
+      </w:r>
+      <w:r>
+        <w:rPr>
+          <w:rFonts w:ascii="Times New Roman" w:hAnsi="Times New Roman" w:cs="Times New Roman"/>
+        </w:rPr>
+        <w:t xml:space="preserve"> </w:t>
+      </w:r>
+      <w:proofErr w:type="spellStart"/>
+      <w:r>
+        <w:rPr>
+          <w:rFonts w:ascii="Times New Roman" w:hAnsi="Times New Roman" w:cs="Times New Roman"/>
+        </w:rPr>
+        <w:t>renderera</w:t>
+      </w:r>
+      <w:proofErr w:type="spellEnd"/>
+      <w:r>
+        <w:rPr>
+          <w:rFonts w:ascii="Times New Roman" w:hAnsi="Times New Roman" w:cs="Times New Roman"/>
+        </w:rPr>
+        <w:t xml:space="preserve"> elementen på websidan desto större web</w:t>
+      </w:r>
+      <w:r>
+        <w:rPr>
+          <w:rFonts w:ascii="Times New Roman" w:hAnsi="Times New Roman" w:cs="Times New Roman"/>
+        </w:rPr>
+        <w:t>läsarfönstret blir.</w:t>
+      </w:r>
+      <w:r>
+        <w:rPr>
+          <w:rFonts w:ascii="Times New Roman" w:hAnsi="Times New Roman" w:cs="Times New Roman"/>
+        </w:rPr>
+        <w:t xml:space="preserve"> </w:t>
+      </w:r>
+      <w:r>
+        <w:rPr>
+          <w:rFonts w:ascii="Times New Roman" w:hAnsi="Times New Roman" w:cs="Times New Roman"/>
+        </w:rPr>
+        <w:t xml:space="preserve"> P</w:t>
+      </w:r>
+      <w:r>
+        <w:rPr>
+          <w:rFonts w:ascii="Times New Roman" w:hAnsi="Times New Roman" w:cs="Times New Roman"/>
+        </w:rPr>
+        <w:t>å så sätt</w:t>
+      </w:r>
+      <w:r>
+        <w:rPr>
+          <w:rFonts w:ascii="Times New Roman" w:hAnsi="Times New Roman" w:cs="Times New Roman"/>
+        </w:rPr>
+        <w:t xml:space="preserve"> är</w:t>
+      </w:r>
+      <w:r>
+        <w:rPr>
+          <w:rFonts w:ascii="Times New Roman" w:hAnsi="Times New Roman" w:cs="Times New Roman"/>
+        </w:rPr>
+        <w:t xml:space="preserve"> grund layouten designad för en mobil</w:t>
+      </w:r>
+      <w:r>
+        <w:rPr>
+          <w:rFonts w:ascii="Times New Roman" w:hAnsi="Times New Roman" w:cs="Times New Roman"/>
+        </w:rPr>
+        <w:t>. Mobile-</w:t>
       </w:r>
       <w:proofErr w:type="spellStart"/>
       <w:r>
@@ -7394,19 +7645,235 @@
         <w:rPr>
           <w:rFonts w:ascii="Times New Roman" w:hAnsi="Times New Roman" w:cs="Times New Roman"/>
         </w:rPr>
-        <w:t xml:space="preserve"> metoden bygger på att man skapar en websida an</w:t>
-      </w:r>
-      <w:r>
-        <w:rPr>
-          <w:rFonts w:ascii="Times New Roman" w:hAnsi="Times New Roman" w:cs="Times New Roman"/>
-        </w:rPr>
-        <w:t>passad för mobilskärmen först, för att sedan</w:t>
-      </w:r>
-      <w:r>
-        <w:rPr>
-          <w:rFonts w:ascii="Times New Roman" w:hAnsi="Times New Roman" w:cs="Times New Roman"/>
-        </w:rPr>
-        <w:t xml:space="preserve"> med hjälp av media </w:t>
+        <w:t xml:space="preserve"> anses som en rimlig utvecklingsmetod då man tar till hänsyn antalet mobilanvändare</w:t>
+      </w:r>
+      <w:r>
+        <w:rPr>
+          <w:rFonts w:ascii="Times New Roman" w:hAnsi="Times New Roman" w:cs="Times New Roman"/>
+        </w:rPr>
+        <w:t xml:space="preserve"> och det behov som finns </w:t>
+      </w:r>
+      <w:r>
+        <w:rPr>
+          <w:rFonts w:ascii="Times New Roman" w:hAnsi="Times New Roman" w:cs="Times New Roman"/>
+        </w:rPr>
+        <w:t xml:space="preserve">vid </w:t>
+      </w:r>
+      <w:r>
+        <w:rPr>
+          <w:rFonts w:ascii="Times New Roman" w:hAnsi="Times New Roman" w:cs="Times New Roman"/>
+        </w:rPr>
+        <w:t>navigering</w:t>
+      </w:r>
+      <w:r>
+        <w:rPr>
+          <w:rFonts w:ascii="Times New Roman" w:hAnsi="Times New Roman" w:cs="Times New Roman"/>
+        </w:rPr>
+        <w:t xml:space="preserve"> och informationsintagelse </w:t>
+      </w:r>
+      <w:r>
+        <w:rPr>
+          <w:rFonts w:ascii="Times New Roman" w:hAnsi="Times New Roman" w:cs="Times New Roman"/>
+        </w:rPr>
+        <w:t>från</w:t>
+      </w:r>
+      <w:r>
+        <w:rPr>
+          <w:rFonts w:ascii="Times New Roman" w:hAnsi="Times New Roman" w:cs="Times New Roman"/>
+        </w:rPr>
+        <w:t xml:space="preserve"> mobilskärmar.</w:t>
+      </w:r>
+      <w:r>
+        <w:rPr>
+          <w:rFonts w:ascii="Times New Roman" w:hAnsi="Times New Roman" w:cs="Times New Roman"/>
+        </w:rPr>
+        <w:t xml:space="preserve"> </w:t>
+      </w:r>
+      <w:r>
+        <w:rPr>
+          <w:rFonts w:ascii="Times New Roman" w:hAnsi="Times New Roman" w:cs="Times New Roman"/>
+        </w:rPr>
+        <w:t xml:space="preserve"> Det</w:t>
+      </w:r>
+      <w:r>
+        <w:rPr>
+          <w:rFonts w:ascii="Times New Roman" w:hAnsi="Times New Roman" w:cs="Times New Roman"/>
+        </w:rPr>
+        <w:t xml:space="preserve"> betyder att innehåll prioriteras då bristen på plats är ett faktum o</w:t>
+      </w:r>
+      <w:r>
+        <w:rPr>
+          <w:rFonts w:ascii="Times New Roman" w:hAnsi="Times New Roman" w:cs="Times New Roman"/>
+        </w:rPr>
+        <w:t>ch fokus läggs på de delar som informationsmässigt är de viktigaste</w:t>
+      </w:r>
+      <w:r>
+        <w:rPr>
+          <w:rFonts w:ascii="Times New Roman" w:hAnsi="Times New Roman" w:cs="Times New Roman"/>
+        </w:rPr>
+        <w:t>. Det behöver inte nödvändigtvis betyda att</w:t>
+      </w:r>
+      <w:r>
+        <w:rPr>
+          <w:rFonts w:ascii="Times New Roman" w:hAnsi="Times New Roman" w:cs="Times New Roman"/>
+        </w:rPr>
+        <w:t xml:space="preserve"> hänsyn till prioritering och design</w:t>
+      </w:r>
+      <w:r>
+        <w:rPr>
+          <w:rFonts w:ascii="Times New Roman" w:hAnsi="Times New Roman" w:cs="Times New Roman"/>
+        </w:rPr>
+        <w:t xml:space="preserve"> inte tas när man utvecklar i d</w:t>
+      </w:r>
+      <w:r>
+        <w:rPr>
+          <w:rFonts w:ascii="Times New Roman" w:hAnsi="Times New Roman" w:cs="Times New Roman"/>
+        </w:rPr>
+        <w:t>esktop-</w:t>
+      </w:r>
+      <w:proofErr w:type="spellStart"/>
+      <w:r>
+        <w:rPr>
+          <w:rFonts w:ascii="Times New Roman" w:hAnsi="Times New Roman" w:cs="Times New Roman"/>
+        </w:rPr>
+        <w:t>first</w:t>
+      </w:r>
+      <w:proofErr w:type="spellEnd"/>
+      <w:r>
+        <w:rPr>
+          <w:rFonts w:ascii="Times New Roman" w:hAnsi="Times New Roman" w:cs="Times New Roman"/>
+        </w:rPr>
+        <w:t>,</w:t>
+      </w:r>
+      <w:r>
+        <w:rPr>
+          <w:rFonts w:ascii="Times New Roman" w:hAnsi="Times New Roman" w:cs="Times New Roman"/>
+        </w:rPr>
+        <w:t xml:space="preserve"> utan snara</w:t>
+      </w:r>
+      <w:r>
+        <w:rPr>
+          <w:rFonts w:ascii="Times New Roman" w:hAnsi="Times New Roman" w:cs="Times New Roman"/>
+        </w:rPr>
+        <w:t>re att prioriteringen för mobil</w:t>
+      </w:r>
+      <w:r>
+        <w:rPr>
+          <w:rFonts w:ascii="Times New Roman" w:hAnsi="Times New Roman" w:cs="Times New Roman"/>
+        </w:rPr>
+        <w:t>skärm</w:t>
+      </w:r>
+      <w:r>
+        <w:rPr>
+          <w:rFonts w:ascii="Times New Roman" w:hAnsi="Times New Roman" w:cs="Times New Roman"/>
+        </w:rPr>
+        <w:t xml:space="preserve"> sker</w:t>
+      </w:r>
+      <w:r>
+        <w:rPr>
+          <w:rFonts w:ascii="Times New Roman" w:hAnsi="Times New Roman" w:cs="Times New Roman"/>
+        </w:rPr>
+        <w:t xml:space="preserve"> </w:t>
+      </w:r>
+      <w:r>
+        <w:rPr>
+          <w:rFonts w:ascii="Times New Roman" w:hAnsi="Times New Roman" w:cs="Times New Roman"/>
+        </w:rPr>
+        <w:t>vid ett tidigare skede</w:t>
+      </w:r>
+      <w:r>
+        <w:rPr>
+          <w:rFonts w:ascii="Times New Roman" w:hAnsi="Times New Roman" w:cs="Times New Roman"/>
+        </w:rPr>
+        <w:t xml:space="preserve"> i utvecklingen</w:t>
+      </w:r>
+      <w:r>
+        <w:rPr>
+          <w:rFonts w:ascii="Times New Roman" w:hAnsi="Times New Roman" w:cs="Times New Roman"/>
+        </w:rPr>
+        <w:t xml:space="preserve"> när man använder sig av</w:t>
+      </w:r>
+      <w:r>
+        <w:rPr>
+          <w:rFonts w:ascii="Times New Roman" w:hAnsi="Times New Roman" w:cs="Times New Roman"/>
+        </w:rPr>
+        <w:t xml:space="preserve"> mobil-</w:t>
+      </w:r>
+      <w:proofErr w:type="spellStart"/>
+      <w:r>
+        <w:rPr>
+          <w:rFonts w:ascii="Times New Roman" w:hAnsi="Times New Roman" w:cs="Times New Roman"/>
+        </w:rPr>
+        <w:t>first</w:t>
+      </w:r>
+      <w:proofErr w:type="spellEnd"/>
+      <w:r>
+        <w:rPr>
+          <w:rFonts w:ascii="Times New Roman" w:hAnsi="Times New Roman" w:cs="Times New Roman"/>
+        </w:rPr>
+        <w:t xml:space="preserve">. </w:t>
+      </w:r>
+    </w:p>
+    <w:p>
+      <w:pPr>
+        <w:rPr>
+          <w:rFonts w:ascii="Times New Roman" w:hAnsi="Times New Roman" w:cs="Times New Roman"/>
+        </w:rPr>
+      </w:pPr>
+    </w:p>
+    <w:p>
+      <w:pPr>
+        <w:rPr>
+          <w:rFonts w:ascii="Times New Roman" w:hAnsi="Times New Roman" w:cs="Times New Roman"/>
+        </w:rPr>
+      </w:pPr>
+      <w:r>
+        <w:rPr>
+          <w:rFonts w:ascii="Times New Roman" w:hAnsi="Times New Roman" w:cs="Times New Roman"/>
+        </w:rPr>
+        <w:t>Kodmässigt är grunden anpassad för</w:t>
+      </w:r>
+      <w:r>
+        <w:rPr>
+          <w:rFonts w:ascii="Times New Roman" w:hAnsi="Times New Roman" w:cs="Times New Roman"/>
+        </w:rPr>
+        <w:t xml:space="preserve"> mobilen, det vill säga att </w:t>
+      </w:r>
+      <w:r>
+        <w:rPr>
+          <w:rFonts w:ascii="Times New Roman" w:hAnsi="Times New Roman" w:cs="Times New Roman"/>
+        </w:rPr>
+        <w:t>media anr</w:t>
+      </w:r>
+      <w:r>
+        <w:rPr>
+          <w:rFonts w:ascii="Times New Roman" w:hAnsi="Times New Roman" w:cs="Times New Roman"/>
+        </w:rPr>
+        <w:t>op sker när skärmen blir större</w:t>
+      </w:r>
+      <w:r>
+        <w:rPr>
+          <w:rFonts w:ascii="Times New Roman" w:hAnsi="Times New Roman" w:cs="Times New Roman"/>
+        </w:rPr>
+        <w:t>,</w:t>
+      </w:r>
+      <w:r>
+        <w:rPr>
+          <w:rFonts w:ascii="Times New Roman" w:hAnsi="Times New Roman" w:cs="Times New Roman"/>
+        </w:rPr>
+        <w:t xml:space="preserve"> </w:t>
+      </w:r>
+      <w:r>
+        <w:rPr>
+          <w:rFonts w:ascii="Times New Roman" w:hAnsi="Times New Roman" w:cs="Times New Roman"/>
+        </w:rPr>
+        <w:t>där</w:t>
+      </w:r>
+      <w:r>
+        <w:rPr>
+          <w:rFonts w:ascii="Times New Roman" w:hAnsi="Times New Roman" w:cs="Times New Roman"/>
+        </w:rPr>
+        <w:t xml:space="preserve"> media </w:t>
       </w:r>
       <w:proofErr w:type="spellStart"/>
       <w:r>
@@ -7420,217 +7887,19 @@
         <w:rPr>
           <w:rFonts w:ascii="Times New Roman" w:hAnsi="Times New Roman" w:cs="Times New Roman"/>
         </w:rPr>
-        <w:t xml:space="preserve"> och en flexibel layout</w:t>
-      </w:r>
-      <w:r>
-        <w:rPr>
-          <w:rFonts w:ascii="Times New Roman" w:hAnsi="Times New Roman" w:cs="Times New Roman"/>
-        </w:rPr>
-        <w:t xml:space="preserve"> </w:t>
-      </w:r>
-      <w:proofErr w:type="spellStart"/>
-      <w:r>
-        <w:rPr>
-          <w:rFonts w:ascii="Times New Roman" w:hAnsi="Times New Roman" w:cs="Times New Roman"/>
-        </w:rPr>
-        <w:t>renderera</w:t>
-      </w:r>
-      <w:proofErr w:type="spellEnd"/>
-      <w:r>
-        <w:rPr>
-          <w:rFonts w:ascii="Times New Roman" w:hAnsi="Times New Roman" w:cs="Times New Roman"/>
-        </w:rPr>
-        <w:t xml:space="preserve"> elementen på websidan desto större web</w:t>
-      </w:r>
-      <w:r>
-        <w:rPr>
-          <w:rFonts w:ascii="Times New Roman" w:hAnsi="Times New Roman" w:cs="Times New Roman"/>
-        </w:rPr>
-        <w:t>läsarfönstret blir.</w:t>
-      </w:r>
-      <w:r>
-        <w:rPr>
-          <w:rFonts w:ascii="Times New Roman" w:hAnsi="Times New Roman" w:cs="Times New Roman"/>
-        </w:rPr>
-        <w:t xml:space="preserve"> </w:t>
-      </w:r>
-      <w:r>
-        <w:rPr>
-          <w:rFonts w:ascii="Times New Roman" w:hAnsi="Times New Roman" w:cs="Times New Roman"/>
-        </w:rPr>
-        <w:t xml:space="preserve"> P</w:t>
-      </w:r>
-      <w:r>
-        <w:rPr>
-          <w:rFonts w:ascii="Times New Roman" w:hAnsi="Times New Roman" w:cs="Times New Roman"/>
-        </w:rPr>
-        <w:t>å så sätt</w:t>
-      </w:r>
-      <w:r>
-        <w:rPr>
-          <w:rFonts w:ascii="Times New Roman" w:hAnsi="Times New Roman" w:cs="Times New Roman"/>
-        </w:rPr>
-        <w:t xml:space="preserve"> är</w:t>
-      </w:r>
-      <w:r>
-        <w:rPr>
-          <w:rFonts w:ascii="Times New Roman" w:hAnsi="Times New Roman" w:cs="Times New Roman"/>
-        </w:rPr>
-        <w:t xml:space="preserve"> grund layouten designad för en mobil</w:t>
-      </w:r>
-      <w:r>
-        <w:rPr>
-          <w:rFonts w:ascii="Times New Roman" w:hAnsi="Times New Roman" w:cs="Times New Roman"/>
-        </w:rPr>
-        <w:t>. Mobile-</w:t>
-      </w:r>
-      <w:proofErr w:type="spellStart"/>
-      <w:r>
-        <w:rPr>
-          <w:rFonts w:ascii="Times New Roman" w:hAnsi="Times New Roman" w:cs="Times New Roman"/>
-        </w:rPr>
-        <w:t>first</w:t>
-      </w:r>
-      <w:proofErr w:type="spellEnd"/>
-      <w:r>
-        <w:rPr>
-          <w:rFonts w:ascii="Times New Roman" w:hAnsi="Times New Roman" w:cs="Times New Roman"/>
-        </w:rPr>
-        <w:t xml:space="preserve"> anses som en rimlig utvecklingsmetod då man tar till hänsyn antalet mobilanvändare</w:t>
-      </w:r>
-      <w:r>
-        <w:rPr>
-          <w:rFonts w:ascii="Times New Roman" w:hAnsi="Times New Roman" w:cs="Times New Roman"/>
-        </w:rPr>
-        <w:t xml:space="preserve"> och det behov som finns </w:t>
-      </w:r>
-      <w:r>
-        <w:rPr>
-          <w:rFonts w:ascii="Times New Roman" w:hAnsi="Times New Roman" w:cs="Times New Roman"/>
-        </w:rPr>
-        <w:t xml:space="preserve">vid </w:t>
-      </w:r>
-      <w:r>
-        <w:rPr>
-          <w:rFonts w:ascii="Times New Roman" w:hAnsi="Times New Roman" w:cs="Times New Roman"/>
-        </w:rPr>
-        <w:t>navigering</w:t>
-      </w:r>
-      <w:r>
-        <w:rPr>
-          <w:rFonts w:ascii="Times New Roman" w:hAnsi="Times New Roman" w:cs="Times New Roman"/>
-        </w:rPr>
-        <w:t xml:space="preserve"> och informationsintagelse </w:t>
-      </w:r>
-      <w:r>
-        <w:rPr>
-          <w:rFonts w:ascii="Times New Roman" w:hAnsi="Times New Roman" w:cs="Times New Roman"/>
-        </w:rPr>
-        <w:t>från</w:t>
-      </w:r>
-      <w:r>
-        <w:rPr>
-          <w:rFonts w:ascii="Times New Roman" w:hAnsi="Times New Roman" w:cs="Times New Roman"/>
-        </w:rPr>
-        <w:t xml:space="preserve"> mobilskärmar,</w:t>
-      </w:r>
-      <w:r>
-        <w:rPr>
-          <w:rFonts w:ascii="Times New Roman" w:hAnsi="Times New Roman" w:cs="Times New Roman"/>
-        </w:rPr>
-        <w:t xml:space="preserve"> detta betyder att innehåll prioriteras då bristen på plats är ett faktum och fokus läggs på de viktigaste delarna. Det behöver inte nödvändigtvis betyda att prioritering och design hänsyn inte tas när man utvecklar i desktop-</w:t>
-      </w:r>
-      <w:proofErr w:type="spellStart"/>
-      <w:r>
-        <w:rPr>
-          <w:rFonts w:ascii="Times New Roman" w:hAnsi="Times New Roman" w:cs="Times New Roman"/>
-        </w:rPr>
-        <w:t>first</w:t>
-      </w:r>
-      <w:proofErr w:type="spellEnd"/>
-      <w:r>
-        <w:rPr>
-          <w:rFonts w:ascii="Times New Roman" w:hAnsi="Times New Roman" w:cs="Times New Roman"/>
-        </w:rPr>
-        <w:t>, utan snarare att i mobil-</w:t>
-      </w:r>
-      <w:proofErr w:type="spellStart"/>
-      <w:r>
-        <w:rPr>
-          <w:rFonts w:ascii="Times New Roman" w:hAnsi="Times New Roman" w:cs="Times New Roman"/>
-        </w:rPr>
-        <w:t>first</w:t>
-      </w:r>
-      <w:proofErr w:type="spellEnd"/>
-      <w:r>
-        <w:rPr>
-          <w:rFonts w:ascii="Times New Roman" w:hAnsi="Times New Roman" w:cs="Times New Roman"/>
-        </w:rPr>
-        <w:t xml:space="preserve"> sker prioriteringen för mobilskärm tidigt i utvecklingen. </w:t>
-      </w:r>
-    </w:p>
-    <w:p>
-      <w:pPr>
-        <w:rPr>
-          <w:rFonts w:ascii="Times New Roman" w:hAnsi="Times New Roman" w:cs="Times New Roman"/>
-        </w:rPr>
-      </w:pPr>
-    </w:p>
-    <w:p>
-      <w:pPr>
-        <w:rPr>
-          <w:rFonts w:ascii="Times New Roman" w:hAnsi="Times New Roman" w:cs="Times New Roman"/>
-        </w:rPr>
-      </w:pPr>
-      <w:r>
-        <w:rPr>
-          <w:rFonts w:ascii="Times New Roman" w:hAnsi="Times New Roman" w:cs="Times New Roman"/>
-        </w:rPr>
-        <w:t>Kodmässigt är grunden anpassad för</w:t>
-      </w:r>
-      <w:r>
-        <w:rPr>
-          <w:rFonts w:ascii="Times New Roman" w:hAnsi="Times New Roman" w:cs="Times New Roman"/>
-        </w:rPr>
-        <w:t xml:space="preserve"> mobilen, det vill säga att </w:t>
-      </w:r>
-      <w:r>
-        <w:rPr>
-          <w:rFonts w:ascii="Times New Roman" w:hAnsi="Times New Roman" w:cs="Times New Roman"/>
-        </w:rPr>
-        <w:t>media anr</w:t>
-      </w:r>
-      <w:r>
-        <w:rPr>
-          <w:rFonts w:ascii="Times New Roman" w:hAnsi="Times New Roman" w:cs="Times New Roman"/>
-        </w:rPr>
-        <w:t xml:space="preserve">op sker när skärmen blir större </w:t>
-      </w:r>
-      <w:r>
-        <w:rPr>
-          <w:rFonts w:ascii="Times New Roman" w:hAnsi="Times New Roman" w:cs="Times New Roman"/>
-        </w:rPr>
-        <w:t>där</w:t>
-      </w:r>
-      <w:r>
-        <w:rPr>
-          <w:rFonts w:ascii="Times New Roman" w:hAnsi="Times New Roman" w:cs="Times New Roman"/>
-        </w:rPr>
-        <w:t xml:space="preserve"> media </w:t>
-      </w:r>
-      <w:proofErr w:type="spellStart"/>
-      <w:r>
-        <w:rPr>
-          <w:rFonts w:ascii="Times New Roman" w:hAnsi="Times New Roman" w:cs="Times New Roman"/>
-        </w:rPr>
-        <w:t>queries</w:t>
-      </w:r>
-      <w:proofErr w:type="spellEnd"/>
-      <w:r>
-        <w:rPr>
-          <w:rFonts w:ascii="Times New Roman" w:hAnsi="Times New Roman" w:cs="Times New Roman"/>
-        </w:rPr>
-        <w:t xml:space="preserve"> ser till att skriva om klasserna. </w:t>
+        <w:t xml:space="preserve"> ser till att </w:t>
+      </w:r>
+      <w:r>
+        <w:rPr>
+          <w:rFonts w:ascii="Times New Roman" w:hAnsi="Times New Roman" w:cs="Times New Roman"/>
+        </w:rPr>
+        <w:t>skriva om värden klasser</w:t>
+      </w:r>
+      <w:r>
+        <w:rPr>
+          <w:rFonts w:ascii="Times New Roman" w:hAnsi="Times New Roman" w:cs="Times New Roman"/>
+        </w:rPr>
+        <w:t xml:space="preserve">. </w:t>
       </w:r>
     </w:p>
     <w:p>
@@ -7943,19 +8212,37 @@
         <w:rPr>
           <w:rFonts w:ascii="Times New Roman" w:hAnsi="Times New Roman" w:cs="Times New Roman"/>
         </w:rPr>
-        <w:t>, är detta en optimal lösning då grunden redan är skrivet f</w:t>
-      </w:r>
-      <w:r>
-        <w:rPr>
-          <w:rFonts w:ascii="Times New Roman" w:hAnsi="Times New Roman" w:cs="Times New Roman"/>
-        </w:rPr>
-        <w:t>ör mobilen, och enda platsen där</w:t>
-      </w:r>
-      <w:r>
-        <w:rPr>
-          <w:rFonts w:ascii="Times New Roman" w:hAnsi="Times New Roman" w:cs="Times New Roman"/>
-        </w:rPr>
-        <w:t xml:space="preserve"> man behöver läsa media </w:t>
+        <w:t>[fotnot]</w:t>
+      </w:r>
+      <w:r>
+        <w:rPr>
+          <w:rFonts w:ascii="Times New Roman" w:hAnsi="Times New Roman" w:cs="Times New Roman"/>
+        </w:rPr>
+        <w:t>,</w:t>
+      </w:r>
+      <w:r>
+        <w:rPr>
+          <w:rFonts w:ascii="Times New Roman" w:hAnsi="Times New Roman" w:cs="Times New Roman"/>
+        </w:rPr>
+        <w:t xml:space="preserve"> vilket i dagsläget är få,</w:t>
+      </w:r>
+      <w:r>
+        <w:rPr>
+          <w:rFonts w:ascii="Times New Roman" w:hAnsi="Times New Roman" w:cs="Times New Roman"/>
+        </w:rPr>
+        <w:t xml:space="preserve"> är detta en optimal lösning då grunden redan är skrivet f</w:t>
+      </w:r>
+      <w:r>
+        <w:rPr>
+          <w:rFonts w:ascii="Times New Roman" w:hAnsi="Times New Roman" w:cs="Times New Roman"/>
+        </w:rPr>
+        <w:t xml:space="preserve">ör mobilen, och </w:t>
+      </w:r>
+      <w:r>
+        <w:rPr>
+          <w:rFonts w:ascii="Times New Roman" w:hAnsi="Times New Roman" w:cs="Times New Roman"/>
+        </w:rPr>
+        <w:t xml:space="preserve">en läsning av media </w:t>
       </w:r>
       <w:proofErr w:type="spellStart"/>
       <w:r>
@@ -7969,20 +8256,24 @@
         <w:rPr>
           <w:rFonts w:ascii="Times New Roman" w:hAnsi="Times New Roman" w:cs="Times New Roman"/>
         </w:rPr>
-        <w:t xml:space="preserve"> är från</w:t>
-      </w:r>
-      <w:r>
-        <w:rPr>
-          <w:rFonts w:ascii="Times New Roman" w:hAnsi="Times New Roman" w:cs="Times New Roman"/>
-        </w:rPr>
-        <w:t xml:space="preserve"> en desktop, vilket</w:t>
-      </w:r>
-      <w:r>
-        <w:rPr>
-          <w:rFonts w:ascii="Times New Roman" w:hAnsi="Times New Roman" w:cs="Times New Roman"/>
-        </w:rPr>
-        <w:t xml:space="preserve"> de flesta webläsare klarar.</w:t>
-      </w:r>
+        <w:t xml:space="preserve"> endast kommer att krävas från en desktop vilket de flesta webläsare klarar.</w:t>
+      </w:r>
+    </w:p>
+    <w:p>
+      <w:pPr>
+        <w:rPr>
+          <w:rFonts w:ascii="Times New Roman" w:hAnsi="Times New Roman" w:cs="Times New Roman"/>
+          <w:i/>
+        </w:rPr>
+      </w:pPr>
+    </w:p>
+    <w:p>
+      <w:pPr>
+        <w:rPr>
+          <w:rFonts w:ascii="Times New Roman" w:hAnsi="Times New Roman" w:cs="Times New Roman"/>
+          <w:i/>
+        </w:rPr>
+      </w:pPr>
     </w:p>
     <w:p>
       <w:pPr>
@@ -8192,21 +8483,43 @@
         <w:rPr>
           <w:rFonts w:ascii="Times New Roman" w:hAnsi="Times New Roman" w:cs="Times New Roman"/>
         </w:rPr>
-        <w:t xml:space="preserve">Kodmässigt är grunden anpassad för mobilen, det vill säga att media anrop sker när skärmbredden når en </w:t>
-      </w:r>
-      <w:proofErr w:type="spellStart"/>
-      <w:r>
-        <w:rPr>
-          <w:rFonts w:ascii="Times New Roman" w:hAnsi="Times New Roman" w:cs="Times New Roman"/>
-        </w:rPr>
-        <w:t>minimun</w:t>
-      </w:r>
-      <w:proofErr w:type="spellEnd"/>
-      <w:r>
-        <w:rPr>
-          <w:rFonts w:ascii="Times New Roman" w:hAnsi="Times New Roman" w:cs="Times New Roman"/>
-        </w:rPr>
-        <w:t xml:space="preserve"> gräns, där media </w:t>
+        <w:t xml:space="preserve">Kodmässigt är grunden anpassad för </w:t>
+      </w:r>
+      <w:r>
+        <w:rPr>
+          <w:rFonts w:ascii="Times New Roman" w:hAnsi="Times New Roman" w:cs="Times New Roman"/>
+        </w:rPr>
+        <w:t>skrivbordsskärmen</w:t>
+      </w:r>
+      <w:r>
+        <w:rPr>
+          <w:rFonts w:ascii="Times New Roman" w:hAnsi="Times New Roman" w:cs="Times New Roman"/>
+        </w:rPr>
+        <w:t xml:space="preserve">, det vill säga att media anrop sker när skärmbredden når en </w:t>
+      </w:r>
+      <w:r>
+        <w:rPr>
+          <w:rFonts w:ascii="Times New Roman" w:hAnsi="Times New Roman" w:cs="Times New Roman"/>
+        </w:rPr>
+        <w:t>minimum</w:t>
+      </w:r>
+      <w:r>
+        <w:rPr>
+          <w:rFonts w:ascii="Times New Roman" w:hAnsi="Times New Roman" w:cs="Times New Roman"/>
+        </w:rPr>
+        <w:t xml:space="preserve"> gräns</w:t>
+      </w:r>
+      <w:r>
+        <w:rPr>
+          <w:rFonts w:ascii="Times New Roman" w:hAnsi="Times New Roman" w:cs="Times New Roman"/>
+        </w:rPr>
+        <w:t>, i form av en mobilskärm</w:t>
+      </w:r>
+      <w:r>
+        <w:rPr>
+          <w:rFonts w:ascii="Times New Roman" w:hAnsi="Times New Roman" w:cs="Times New Roman"/>
+        </w:rPr>
+        <w:t xml:space="preserve">, där media </w:t>
       </w:r>
       <w:proofErr w:type="spellStart"/>
       <w:r>
@@ -8277,16 +8590,7 @@
           <w:i/>
           <w:lang w:val="en-US"/>
         </w:rPr>
-        <w:t>max-width: 3</w:t>
-      </w:r>
-      <w:r>
-        <w:rPr>
-          <w:rFonts w:ascii="Times New Roman" w:hAnsi="Times New Roman" w:cs="Times New Roman"/>
-          <w:b/>
-          <w:i/>
-          <w:lang w:val="en-US"/>
-        </w:rPr>
-        <w:t>80</w:t>
+        <w:t>max-width: 380</w:t>
       </w:r>
       <w:r>
         <w:rPr>
@@ -8444,6 +8748,7 @@
       <w:pPr>
         <w:rPr>
           <w:rFonts w:ascii="Times New Roman" w:hAnsi="Times New Roman" w:cs="Times New Roman"/>
+          <w:i/>
         </w:rPr>
       </w:pPr>
     </w:p>
@@ -8588,32 +8893,13 @@
       <w:pPr>
         <w:rPr>
           <w:rFonts w:ascii="Times New Roman" w:hAnsi="Times New Roman" w:cs="Times New Roman"/>
-        </w:rPr>
-      </w:pPr>
-    </w:p>
-    <w:p>
-      <w:pPr>
-        <w:rPr>
-          <w:rFonts w:ascii="Times New Roman" w:hAnsi="Times New Roman" w:cs="Times New Roman"/>
-        </w:rPr>
-      </w:pPr>
-    </w:p>
-    <w:p>
-      <w:pPr>
-        <w:rPr>
-          <w:rFonts w:ascii="Times New Roman" w:hAnsi="Times New Roman" w:cs="Times New Roman"/>
-        </w:rPr>
-      </w:pPr>
-    </w:p>
-    <w:p>
-      <w:pPr>
-        <w:rPr>
-          <w:rFonts w:ascii="Times New Roman" w:hAnsi="Times New Roman" w:cs="Times New Roman"/>
-        </w:rPr>
-      </w:pPr>
-      <w:r>
-        <w:rPr>
-          <w:rFonts w:ascii="Times New Roman" w:hAnsi="Times New Roman" w:cs="Times New Roman"/>
+          <w:b/>
+        </w:rPr>
+      </w:pPr>
+      <w:r>
+        <w:rPr>
+          <w:rFonts w:ascii="Times New Roman" w:hAnsi="Times New Roman" w:cs="Times New Roman"/>
+          <w:b/>
         </w:rPr>
         <w:t>Mobile-</w:t>
       </w:r>
@@ -8621,6 +8907,7 @@
       <w:r>
         <w:rPr>
           <w:rFonts w:ascii="Times New Roman" w:hAnsi="Times New Roman" w:cs="Times New Roman"/>
+          <w:b/>
         </w:rPr>
         <w:t>first</w:t>
       </w:r>
@@ -8628,6 +8915,7 @@
       <w:r>
         <w:rPr>
           <w:rFonts w:ascii="Times New Roman" w:hAnsi="Times New Roman" w:cs="Times New Roman"/>
+          <w:b/>
         </w:rPr>
         <w:t xml:space="preserve"> eller Desktop-</w:t>
       </w:r>
@@ -8635,6 +8923,7 @@
       <w:r>
         <w:rPr>
           <w:rFonts w:ascii="Times New Roman" w:hAnsi="Times New Roman" w:cs="Times New Roman"/>
+          <w:b/>
         </w:rPr>
         <w:t>first</w:t>
       </w:r>
@@ -8642,6 +8931,7 @@
       <w:r>
         <w:rPr>
           <w:rFonts w:ascii="Times New Roman" w:hAnsi="Times New Roman" w:cs="Times New Roman"/>
+          <w:b/>
         </w:rPr>
         <w:t>, vilken ska man välja?</w:t>
       </w:r>
@@ -8669,7 +8959,19 @@
         <w:rPr>
           <w:rFonts w:ascii="Times New Roman" w:hAnsi="Times New Roman" w:cs="Times New Roman"/>
         </w:rPr>
-        <w:t xml:space="preserve">na vid skapandet av en websida. Kunskapen om metoderna var för sig har med åren blivit större i samband med utvecklingen av </w:t>
+        <w:t xml:space="preserve">na vid skapandet av en websida. Kunskapen om metoderna var för sig har med </w:t>
+      </w:r>
+      <w:r>
+        <w:rPr>
+          <w:rFonts w:ascii="Times New Roman" w:hAnsi="Times New Roman" w:cs="Times New Roman"/>
+        </w:rPr>
+        <w:t>tiden</w:t>
+      </w:r>
+      <w:r>
+        <w:rPr>
+          <w:rFonts w:ascii="Times New Roman" w:hAnsi="Times New Roman" w:cs="Times New Roman"/>
+        </w:rPr>
+        <w:t xml:space="preserve"> blivit större i samband med utvecklingen av </w:t>
       </w:r>
       <w:proofErr w:type="spellStart"/>
       <w:r>
@@ -8678,6 +8980,12 @@
         </w:rPr>
         <w:t>responsiv</w:t>
       </w:r>
+      <w:r>
+        <w:rPr>
+          <w:rFonts w:ascii="Times New Roman" w:hAnsi="Times New Roman" w:cs="Times New Roman"/>
+        </w:rPr>
+        <w:t>e</w:t>
+      </w:r>
       <w:proofErr w:type="spellEnd"/>
       <w:r>
         <w:rPr>
@@ -8715,6 +9023,12 @@
         </w:rPr>
         <w:t xml:space="preserve">komplikationer hanteras men dokumenteras inte och till slut har man en </w:t>
       </w:r>
+      <w:r>
+        <w:rPr>
+          <w:rFonts w:ascii="Times New Roman" w:hAnsi="Times New Roman" w:cs="Times New Roman"/>
+        </w:rPr>
+        <w:t xml:space="preserve">fungerande </w:t>
+      </w:r>
       <w:proofErr w:type="spellStart"/>
       <w:r>
         <w:rPr>
@@ -8747,7 +9061,7 @@
         <w:rPr>
           <w:rFonts w:ascii="Times New Roman" w:hAnsi="Times New Roman" w:cs="Times New Roman"/>
         </w:rPr>
-        <w:t xml:space="preserve"> är kunskapen om metoderna i jämförelse med varann liten.</w:t>
+        <w:t xml:space="preserve"> är kunskapen om samma resultat men med en annan lösning liten.</w:t>
       </w:r>
     </w:p>
     <w:p>
@@ -8773,40 +9087,34 @@
         <w:rPr>
           <w:rFonts w:ascii="Times New Roman" w:hAnsi="Times New Roman" w:cs="Times New Roman"/>
         </w:rPr>
-        <w:t xml:space="preserve">ndningen av mobilt internet ökar och användningen av internet via en dator kommer med stor sannolikhet att bestå. Vilket gör att en grund för val av metod är högst passande, då det redan nu och i framtiden kommer att kräva mer än en webutvecklares tankar nedskrivna i ett blogginlägg för att fatta ett beslut. Båda metoder har sina fördelar samt nackdelar, frågan är när </w:t>
-      </w:r>
-      <w:proofErr w:type="gramStart"/>
-      <w:r>
-        <w:rPr>
-          <w:rFonts w:ascii="Times New Roman" w:hAnsi="Times New Roman" w:cs="Times New Roman"/>
-        </w:rPr>
-        <w:t>kan</w:t>
-      </w:r>
-      <w:proofErr w:type="gramEnd"/>
-      <w:r>
-        <w:rPr>
-          <w:rFonts w:ascii="Times New Roman" w:hAnsi="Times New Roman" w:cs="Times New Roman"/>
-        </w:rPr>
-        <w:t xml:space="preserve"> man utnyttja dessa bäst, och kan beslutet av val leda till positiva faktorer vilket andra metoden just i den frågan inte hade kunnat göra.    </w:t>
-      </w:r>
-    </w:p>
-    <w:p>
-      <w:pPr>
-        <w:rPr>
-          <w:rFonts w:ascii="Times New Roman" w:hAnsi="Times New Roman" w:cs="Times New Roman"/>
-        </w:rPr>
-      </w:pPr>
-    </w:p>
-    <w:p>
-      <w:pPr>
-        <w:rPr>
-          <w:rFonts w:ascii="Times New Roman" w:hAnsi="Times New Roman" w:cs="Times New Roman"/>
-        </w:rPr>
-      </w:pPr>
-      <w:r>
-        <w:rPr>
-          <w:rFonts w:ascii="Times New Roman" w:hAnsi="Times New Roman" w:cs="Times New Roman"/>
-        </w:rPr>
+        <w:t>ndningen av mobilt internet ökar och användningen av internet via en dator kommer med stor sannolikhet att bestå. Vilket gör att en grund för val av metod är högst passande, då det redan nu och i framtiden kommer att kräva mer än en webutvecklares tankar nedskrivna i ett blogginlägg för att fatta ett beslut. Båda metoder har sina fördelar samt nackdelar, frågan är när man</w:t>
+      </w:r>
+      <w:r>
+        <w:rPr>
+          <w:rFonts w:ascii="Times New Roman" w:hAnsi="Times New Roman" w:cs="Times New Roman"/>
+        </w:rPr>
+        <w:t xml:space="preserve"> kan</w:t>
+      </w:r>
+      <w:r>
+        <w:rPr>
+          <w:rFonts w:ascii="Times New Roman" w:hAnsi="Times New Roman" w:cs="Times New Roman"/>
+        </w:rPr>
+        <w:t xml:space="preserve"> utnyttja dessa bäst, och kan beslutet av val leda till positiva faktorer vilket andra metoden just i den frågan inte hade kunnat göra.    </w:t>
+      </w:r>
+    </w:p>
+    <w:p>
+      <w:pPr>
+        <w:rPr>
+          <w:rFonts w:ascii="Times New Roman" w:hAnsi="Times New Roman" w:cs="Times New Roman"/>
+          <w:b/>
+        </w:rPr>
+      </w:pPr>
+      <w:r>
+        <w:rPr>
+          <w:rFonts w:ascii="Times New Roman" w:hAnsi="Times New Roman" w:cs="Times New Roman"/>
+          <w:b/>
+        </w:rPr>
+        <w:lastRenderedPageBreak/>
         <w:t>Syfte</w:t>
       </w:r>
     </w:p>
@@ -8827,55 +9135,1418 @@
         <w:rPr>
           <w:rFonts w:ascii="Times New Roman" w:hAnsi="Times New Roman" w:cs="Times New Roman"/>
         </w:rPr>
-        <w:t xml:space="preserve">Syftet med examensarbetet är </w:t>
-      </w:r>
-      <w:r>
-        <w:rPr>
-          <w:rFonts w:ascii="Times New Roman" w:hAnsi="Times New Roman" w:cs="Times New Roman"/>
-        </w:rPr>
-        <w:t>att kunna hitta riktlinjer till när en specifik metod appliceras som bäst, det vill säga beroende på faktorer kring websidan hitta den metod som tillför det mest optimala ur en situation</w:t>
-      </w:r>
+        <w:t xml:space="preserve">Syftet med </w:t>
+      </w:r>
+      <w:r>
+        <w:rPr>
+          <w:rFonts w:ascii="Times New Roman" w:hAnsi="Times New Roman" w:cs="Times New Roman"/>
+        </w:rPr>
+        <w:t xml:space="preserve">arbetet är </w:t>
+      </w:r>
+      <w:r>
+        <w:rPr>
+          <w:rFonts w:ascii="Times New Roman" w:hAnsi="Times New Roman" w:cs="Times New Roman"/>
+        </w:rPr>
+        <w:t>att kunna hitta riktlinjer till när en specifik metod appliceras som bäst, det vill säga beroende på faktorer kring websidan hitta den metod som</w:t>
+      </w:r>
+      <w:r>
+        <w:rPr>
+          <w:rFonts w:ascii="Times New Roman" w:hAnsi="Times New Roman" w:cs="Times New Roman"/>
+        </w:rPr>
+        <w:t xml:space="preserve"> tillför det mest optimala lösningen i en</w:t>
+      </w:r>
+      <w:r>
+        <w:rPr>
+          <w:rFonts w:ascii="Times New Roman" w:hAnsi="Times New Roman" w:cs="Times New Roman"/>
+        </w:rPr>
+        <w:t xml:space="preserve"> situation. </w:t>
+      </w:r>
+      <w:r>
+        <w:rPr>
+          <w:rFonts w:ascii="Times New Roman" w:hAnsi="Times New Roman" w:cs="Times New Roman"/>
+        </w:rPr>
+        <w:t>Att hitta en metod som fungerar bäs</w:t>
+      </w:r>
+      <w:r>
+        <w:rPr>
+          <w:rFonts w:ascii="Times New Roman" w:hAnsi="Times New Roman" w:cs="Times New Roman"/>
+        </w:rPr>
+        <w:t xml:space="preserve">t i alla lägen är inte målet, då </w:t>
+      </w:r>
+      <w:r>
+        <w:rPr>
+          <w:rFonts w:ascii="Times New Roman" w:hAnsi="Times New Roman" w:cs="Times New Roman"/>
+        </w:rPr>
+        <w:t>det har framgått i</w:t>
+      </w:r>
+      <w:r>
+        <w:rPr>
+          <w:rFonts w:ascii="Times New Roman" w:hAnsi="Times New Roman" w:cs="Times New Roman"/>
+        </w:rPr>
+        <w:t xml:space="preserve"> litteratur</w:t>
+      </w:r>
+      <w:r>
+        <w:rPr>
+          <w:rFonts w:ascii="Times New Roman" w:hAnsi="Times New Roman" w:cs="Times New Roman"/>
+        </w:rPr>
+        <w:t xml:space="preserve">studie att det </w:t>
+      </w:r>
+      <w:r>
+        <w:rPr>
+          <w:rFonts w:ascii="Times New Roman" w:hAnsi="Times New Roman" w:cs="Times New Roman"/>
+        </w:rPr>
+        <w:t>existera</w:t>
+      </w:r>
+      <w:r>
+        <w:rPr>
+          <w:rFonts w:ascii="Times New Roman" w:hAnsi="Times New Roman" w:cs="Times New Roman"/>
+        </w:rPr>
+        <w:t xml:space="preserve"> </w:t>
+      </w:r>
+      <w:r>
+        <w:rPr>
+          <w:rFonts w:ascii="Times New Roman" w:hAnsi="Times New Roman" w:cs="Times New Roman"/>
+        </w:rPr>
+        <w:t xml:space="preserve">för </w:t>
+      </w:r>
+      <w:r>
+        <w:rPr>
+          <w:rFonts w:ascii="Times New Roman" w:hAnsi="Times New Roman" w:cs="Times New Roman"/>
+        </w:rPr>
+        <w:t>många olika vinklar som gör det svårt att hitta en specifik faktor</w:t>
+      </w:r>
+      <w:r>
+        <w:rPr>
+          <w:rFonts w:ascii="Times New Roman" w:hAnsi="Times New Roman" w:cs="Times New Roman"/>
+        </w:rPr>
+        <w:t xml:space="preserve"> hos en metod som avgör </w:t>
+      </w:r>
+      <w:r>
+        <w:rPr>
+          <w:rFonts w:ascii="Times New Roman" w:hAnsi="Times New Roman" w:cs="Times New Roman"/>
+        </w:rPr>
+        <w:t>beslutet i alla lägen</w:t>
+      </w:r>
+      <w:r>
+        <w:rPr>
+          <w:rFonts w:ascii="Times New Roman" w:hAnsi="Times New Roman" w:cs="Times New Roman"/>
+        </w:rPr>
+        <w:t>.</w:t>
+      </w:r>
+    </w:p>
+    <w:p>
+      <w:pPr>
+        <w:rPr>
+          <w:rFonts w:ascii="Times New Roman" w:hAnsi="Times New Roman" w:cs="Times New Roman"/>
+        </w:rPr>
+      </w:pPr>
+    </w:p>
+    <w:p>
+      <w:pPr>
+        <w:rPr>
+          <w:rFonts w:ascii="Times New Roman" w:hAnsi="Times New Roman" w:cs="Times New Roman"/>
+        </w:rPr>
+      </w:pPr>
+      <w:r>
+        <w:rPr>
+          <w:rFonts w:ascii="Times New Roman" w:hAnsi="Times New Roman" w:cs="Times New Roman"/>
+        </w:rPr>
+        <w:t xml:space="preserve"> </w:t>
+      </w:r>
+      <w:r>
+        <w:rPr>
+          <w:rFonts w:ascii="Times New Roman" w:hAnsi="Times New Roman" w:cs="Times New Roman"/>
+        </w:rPr>
+        <w:t>Frågeställninga</w:t>
+      </w:r>
+      <w:r>
+        <w:rPr>
+          <w:rFonts w:ascii="Times New Roman" w:hAnsi="Times New Roman" w:cs="Times New Roman"/>
+        </w:rPr>
+        <w:t xml:space="preserve">r som kommer att besvaras i rapporten </w:t>
+      </w:r>
+      <w:r>
+        <w:rPr>
+          <w:rFonts w:ascii="Times New Roman" w:hAnsi="Times New Roman" w:cs="Times New Roman"/>
+        </w:rPr>
+        <w:t>är:</w:t>
+      </w:r>
+    </w:p>
+    <w:p>
+      <w:pPr>
+        <w:rPr>
+          <w:rFonts w:ascii="Times New Roman" w:hAnsi="Times New Roman" w:cs="Times New Roman"/>
+        </w:rPr>
+      </w:pPr>
+    </w:p>
+    <w:p>
+      <w:pPr>
+        <w:pStyle w:val="ListParagraph"/>
+        <w:numPr>
+          <w:ilvl w:val="0"/>
+          <w:numId w:val="4"/>
+        </w:numPr>
+        <w:rPr>
+          <w:rFonts w:ascii="Times New Roman" w:hAnsi="Times New Roman" w:cs="Times New Roman"/>
+        </w:rPr>
+      </w:pPr>
+      <w:r>
+        <w:rPr>
+          <w:rFonts w:ascii="Times New Roman" w:hAnsi="Times New Roman" w:cs="Times New Roman"/>
+        </w:rPr>
+        <w:t>I vilka lägen appliceras metoderna bäst?</w:t>
+      </w:r>
+    </w:p>
+    <w:p>
+      <w:pPr>
+        <w:pStyle w:val="ListParagraph"/>
+        <w:numPr>
+          <w:ilvl w:val="0"/>
+          <w:numId w:val="4"/>
+        </w:numPr>
+        <w:rPr>
+          <w:rFonts w:ascii="Times New Roman" w:hAnsi="Times New Roman" w:cs="Times New Roman"/>
+        </w:rPr>
+      </w:pPr>
+      <w:r>
+        <w:rPr>
+          <w:rFonts w:ascii="Times New Roman" w:hAnsi="Times New Roman" w:cs="Times New Roman"/>
+        </w:rPr>
+        <w:t>Vad är fördelarna och nackdelarna med Mobile-</w:t>
+      </w:r>
+      <w:proofErr w:type="spellStart"/>
+      <w:r>
+        <w:rPr>
+          <w:rFonts w:ascii="Times New Roman" w:hAnsi="Times New Roman" w:cs="Times New Roman"/>
+        </w:rPr>
+        <w:t>first</w:t>
+      </w:r>
+      <w:proofErr w:type="spellEnd"/>
+      <w:r>
+        <w:rPr>
+          <w:rFonts w:ascii="Times New Roman" w:hAnsi="Times New Roman" w:cs="Times New Roman"/>
+        </w:rPr>
+        <w:t>?</w:t>
+      </w:r>
+    </w:p>
+    <w:p>
+      <w:pPr>
+        <w:pStyle w:val="ListParagraph"/>
+        <w:numPr>
+          <w:ilvl w:val="0"/>
+          <w:numId w:val="4"/>
+        </w:numPr>
+        <w:rPr>
+          <w:rFonts w:ascii="Times New Roman" w:hAnsi="Times New Roman" w:cs="Times New Roman"/>
+        </w:rPr>
+      </w:pPr>
+      <w:r>
+        <w:rPr>
+          <w:rFonts w:ascii="Times New Roman" w:hAnsi="Times New Roman" w:cs="Times New Roman"/>
+        </w:rPr>
+        <w:t>Vad är fördelarna och nackdelarna med Desktop-</w:t>
+      </w:r>
+      <w:proofErr w:type="spellStart"/>
+      <w:r>
+        <w:rPr>
+          <w:rFonts w:ascii="Times New Roman" w:hAnsi="Times New Roman" w:cs="Times New Roman"/>
+        </w:rPr>
+        <w:t>first</w:t>
+      </w:r>
+      <w:proofErr w:type="spellEnd"/>
+      <w:r>
+        <w:rPr>
+          <w:rFonts w:ascii="Times New Roman" w:hAnsi="Times New Roman" w:cs="Times New Roman"/>
+        </w:rPr>
+        <w:t>?</w:t>
+      </w:r>
+    </w:p>
+    <w:p>
+      <w:pPr>
+        <w:rPr>
+          <w:rFonts w:ascii="Times New Roman" w:hAnsi="Times New Roman" w:cs="Times New Roman"/>
+        </w:rPr>
+      </w:pPr>
       <w:bookmarkStart w:id="0" w:name="_GoBack"/>
       <w:bookmarkEnd w:id="0"/>
+    </w:p>
+    <w:p>
+      <w:pPr>
+        <w:rPr>
+          <w:rFonts w:ascii="Times New Roman" w:hAnsi="Times New Roman" w:cs="Times New Roman"/>
+        </w:rPr>
+      </w:pPr>
+      <w:r>
+        <w:rPr>
+          <w:rFonts w:ascii="Times New Roman" w:hAnsi="Times New Roman" w:cs="Times New Roman"/>
+        </w:rPr>
+        <w:t xml:space="preserve">Frågeställning nr 1 baseras på miljö, målgrupp och kontext. Syftet med frågeställningen är att kunna utifrån analys hitta situationer där metoderna </w:t>
+      </w:r>
+      <w:r>
+        <w:rPr>
+          <w:rFonts w:ascii="Times New Roman" w:hAnsi="Times New Roman" w:cs="Times New Roman"/>
+        </w:rPr>
+        <w:t>visar sig vara fördelaktiga under utvecklings</w:t>
+      </w:r>
+      <w:r>
+        <w:rPr>
+          <w:rFonts w:ascii="Times New Roman" w:hAnsi="Times New Roman" w:cs="Times New Roman"/>
+        </w:rPr>
+        <w:t>fas</w:t>
+      </w:r>
+      <w:r>
+        <w:rPr>
+          <w:rFonts w:ascii="Times New Roman" w:hAnsi="Times New Roman" w:cs="Times New Roman"/>
+        </w:rPr>
+        <w:t>en,</w:t>
+      </w:r>
+      <w:r>
+        <w:rPr>
+          <w:rFonts w:ascii="Times New Roman" w:hAnsi="Times New Roman" w:cs="Times New Roman"/>
+        </w:rPr>
+        <w:t xml:space="preserve"> vilket hade varit svårare</w:t>
+      </w:r>
+      <w:r>
+        <w:rPr>
+          <w:rFonts w:ascii="Times New Roman" w:hAnsi="Times New Roman" w:cs="Times New Roman"/>
+        </w:rPr>
+        <w:t xml:space="preserve"> att uppnå med ett</w:t>
+      </w:r>
+      <w:r>
+        <w:rPr>
+          <w:rFonts w:ascii="Times New Roman" w:hAnsi="Times New Roman" w:cs="Times New Roman"/>
+        </w:rPr>
+        <w:t xml:space="preserve"> annat val av metod. </w:t>
+      </w:r>
+      <w:r>
+        <w:rPr>
+          <w:rFonts w:ascii="Times New Roman" w:hAnsi="Times New Roman" w:cs="Times New Roman"/>
+        </w:rPr>
+        <w:t>F</w:t>
+      </w:r>
+      <w:r>
+        <w:rPr>
+          <w:rFonts w:ascii="Times New Roman" w:hAnsi="Times New Roman" w:cs="Times New Roman"/>
+        </w:rPr>
+        <w:t xml:space="preserve">rågeställning nr 2,3 är </w:t>
+      </w:r>
+      <w:r>
+        <w:rPr>
+          <w:rFonts w:ascii="Times New Roman" w:hAnsi="Times New Roman" w:cs="Times New Roman"/>
+        </w:rPr>
+        <w:t xml:space="preserve">att kunna lyfta fram de fördelar och nackdelar som finns vid implementation med de två metoderna. Syftet är att hitta ramar för </w:t>
+      </w:r>
+      <w:r>
+        <w:rPr>
+          <w:rFonts w:ascii="Times New Roman" w:hAnsi="Times New Roman" w:cs="Times New Roman"/>
+        </w:rPr>
+        <w:t>var</w:t>
+      </w:r>
+      <w:r>
+        <w:rPr>
+          <w:rFonts w:ascii="Times New Roman" w:hAnsi="Times New Roman" w:cs="Times New Roman"/>
+        </w:rPr>
+        <w:t>je metod vilka</w:t>
+      </w:r>
+      <w:r>
+        <w:rPr>
+          <w:rFonts w:ascii="Times New Roman" w:hAnsi="Times New Roman" w:cs="Times New Roman"/>
+        </w:rPr>
+        <w:t xml:space="preserve"> </w:t>
+      </w:r>
+      <w:r>
+        <w:rPr>
+          <w:rFonts w:ascii="Times New Roman" w:hAnsi="Times New Roman" w:cs="Times New Roman"/>
+        </w:rPr>
+        <w:t>en</w:t>
+      </w:r>
+      <w:r>
+        <w:rPr>
+          <w:rFonts w:ascii="Times New Roman" w:hAnsi="Times New Roman" w:cs="Times New Roman"/>
+        </w:rPr>
+        <w:t xml:space="preserve"> läsare </w:t>
+      </w:r>
+      <w:r>
+        <w:rPr>
+          <w:rFonts w:ascii="Times New Roman" w:hAnsi="Times New Roman" w:cs="Times New Roman"/>
+        </w:rPr>
+        <w:t>kan relatera</w:t>
+      </w:r>
+      <w:r>
+        <w:rPr>
+          <w:rFonts w:ascii="Times New Roman" w:hAnsi="Times New Roman" w:cs="Times New Roman"/>
+        </w:rPr>
+        <w:t xml:space="preserve"> till</w:t>
+      </w:r>
+      <w:r>
+        <w:rPr>
+          <w:rFonts w:ascii="Times New Roman" w:hAnsi="Times New Roman" w:cs="Times New Roman"/>
+        </w:rPr>
+        <w:t xml:space="preserve"> med</w:t>
+      </w:r>
+      <w:r>
+        <w:rPr>
+          <w:rFonts w:ascii="Times New Roman" w:hAnsi="Times New Roman" w:cs="Times New Roman"/>
+        </w:rPr>
+        <w:t xml:space="preserve"> en</w:t>
+      </w:r>
+      <w:r>
+        <w:rPr>
+          <w:rFonts w:ascii="Times New Roman" w:hAnsi="Times New Roman" w:cs="Times New Roman"/>
+        </w:rPr>
+        <w:t xml:space="preserve"> eg</w:t>
+      </w:r>
+      <w:r>
+        <w:rPr>
+          <w:rFonts w:ascii="Times New Roman" w:hAnsi="Times New Roman" w:cs="Times New Roman"/>
+        </w:rPr>
+        <w:t>en situation och utifrån det använda det som</w:t>
+      </w:r>
+      <w:r>
+        <w:rPr>
+          <w:rFonts w:ascii="Times New Roman" w:hAnsi="Times New Roman" w:cs="Times New Roman"/>
+        </w:rPr>
+        <w:t xml:space="preserve"> grund vid val av</w:t>
+      </w:r>
+      <w:r>
+        <w:rPr>
+          <w:rFonts w:ascii="Times New Roman" w:hAnsi="Times New Roman" w:cs="Times New Roman"/>
+        </w:rPr>
+        <w:t xml:space="preserve"> metod.</w:t>
+      </w:r>
+      <w:r>
+        <w:rPr>
+          <w:rFonts w:ascii="Times New Roman" w:hAnsi="Times New Roman" w:cs="Times New Roman"/>
+        </w:rPr>
+        <w:t xml:space="preserve"> </w:t>
+      </w:r>
+    </w:p>
+    <w:p>
+      <w:pPr>
+        <w:rPr>
+          <w:rFonts w:ascii="Times New Roman" w:hAnsi="Times New Roman" w:cs="Times New Roman"/>
+        </w:rPr>
+      </w:pPr>
+    </w:p>
+    <w:p>
+      <w:pPr>
+        <w:rPr>
+          <w:rFonts w:ascii="Times New Roman" w:hAnsi="Times New Roman" w:cs="Times New Roman"/>
+        </w:rPr>
+      </w:pPr>
+    </w:p>
+    <w:p>
+      <w:pPr>
+        <w:rPr>
+          <w:rFonts w:ascii="Times New Roman" w:hAnsi="Times New Roman" w:cs="Times New Roman"/>
+          <w:b/>
+        </w:rPr>
+      </w:pPr>
+      <w:r>
+        <w:rPr>
+          <w:rFonts w:ascii="Times New Roman" w:hAnsi="Times New Roman" w:cs="Times New Roman"/>
+          <w:b/>
+        </w:rPr>
+        <w:t>Avgränsningar</w:t>
+      </w:r>
+    </w:p>
+    <w:p>
+      <w:pPr>
+        <w:rPr>
+          <w:rFonts w:ascii="Times New Roman" w:hAnsi="Times New Roman" w:cs="Times New Roman"/>
+        </w:rPr>
+      </w:pPr>
+    </w:p>
+    <w:p>
+      <w:pPr>
+        <w:rPr>
+          <w:rFonts w:ascii="Times New Roman" w:hAnsi="Times New Roman" w:cs="Times New Roman"/>
+        </w:rPr>
+      </w:pPr>
+      <w:r>
+        <w:rPr>
+          <w:rFonts w:ascii="Times New Roman" w:hAnsi="Times New Roman" w:cs="Times New Roman"/>
+        </w:rPr>
+        <w:t>Arbetet kommer att enbart fokusera på mobile-</w:t>
+      </w:r>
+      <w:proofErr w:type="spellStart"/>
+      <w:r>
+        <w:rPr>
+          <w:rFonts w:ascii="Times New Roman" w:hAnsi="Times New Roman" w:cs="Times New Roman"/>
+        </w:rPr>
+        <w:t>first</w:t>
+      </w:r>
+      <w:proofErr w:type="spellEnd"/>
+      <w:r>
+        <w:rPr>
+          <w:rFonts w:ascii="Times New Roman" w:hAnsi="Times New Roman" w:cs="Times New Roman"/>
+        </w:rPr>
+        <w:t xml:space="preserve"> och desk</w:t>
+      </w:r>
+      <w:r>
+        <w:rPr>
+          <w:rFonts w:ascii="Times New Roman" w:hAnsi="Times New Roman" w:cs="Times New Roman"/>
+        </w:rPr>
+        <w:t>top-</w:t>
+      </w:r>
+      <w:proofErr w:type="spellStart"/>
+      <w:r>
+        <w:rPr>
+          <w:rFonts w:ascii="Times New Roman" w:hAnsi="Times New Roman" w:cs="Times New Roman"/>
+        </w:rPr>
+        <w:t>first</w:t>
+      </w:r>
+      <w:proofErr w:type="spellEnd"/>
+      <w:r>
+        <w:rPr>
+          <w:rFonts w:ascii="Times New Roman" w:hAnsi="Times New Roman" w:cs="Times New Roman"/>
+        </w:rPr>
+        <w:t xml:space="preserve">, ett mellanläge som existerar för </w:t>
+      </w:r>
+      <w:proofErr w:type="spellStart"/>
+      <w:r>
+        <w:rPr>
+          <w:rFonts w:ascii="Times New Roman" w:hAnsi="Times New Roman" w:cs="Times New Roman"/>
+        </w:rPr>
+        <w:t>Ipads</w:t>
+      </w:r>
+      <w:proofErr w:type="spellEnd"/>
+      <w:r>
+        <w:rPr>
+          <w:rFonts w:ascii="Times New Roman" w:hAnsi="Times New Roman" w:cs="Times New Roman"/>
+        </w:rPr>
+        <w:t xml:space="preserve">, </w:t>
+      </w:r>
+      <w:proofErr w:type="spellStart"/>
+      <w:r>
+        <w:rPr>
+          <w:rFonts w:ascii="Times New Roman" w:hAnsi="Times New Roman" w:cs="Times New Roman"/>
+        </w:rPr>
+        <w:t>t</w:t>
+      </w:r>
+      <w:r>
+        <w:rPr>
+          <w:rFonts w:ascii="Times New Roman" w:hAnsi="Times New Roman" w:cs="Times New Roman"/>
+        </w:rPr>
+        <w:t>ablets</w:t>
+      </w:r>
+      <w:proofErr w:type="spellEnd"/>
+      <w:r>
+        <w:rPr>
+          <w:rFonts w:ascii="Times New Roman" w:hAnsi="Times New Roman" w:cs="Times New Roman"/>
+        </w:rPr>
+        <w:t>,</w:t>
+      </w:r>
+      <w:r>
+        <w:rPr>
+          <w:rFonts w:ascii="Times New Roman" w:hAnsi="Times New Roman" w:cs="Times New Roman"/>
+        </w:rPr>
+        <w:t xml:space="preserve"> osv</w:t>
+      </w:r>
+      <w:r>
+        <w:rPr>
+          <w:rFonts w:ascii="Times New Roman" w:hAnsi="Times New Roman" w:cs="Times New Roman"/>
+        </w:rPr>
+        <w:t>.</w:t>
+      </w:r>
+      <w:r>
+        <w:rPr>
+          <w:rFonts w:ascii="Times New Roman" w:hAnsi="Times New Roman" w:cs="Times New Roman"/>
+        </w:rPr>
+        <w:t xml:space="preserve"> kommer inte att tas med i arbetet. </w:t>
+      </w:r>
+      <w:r>
+        <w:rPr>
+          <w:rFonts w:ascii="Times New Roman" w:hAnsi="Times New Roman" w:cs="Times New Roman"/>
+        </w:rPr>
+        <w:t xml:space="preserve">I dagsläget finns även andra lösningar för mobilawebb </w:t>
+      </w:r>
+      <w:proofErr w:type="spellStart"/>
+      <w:r>
+        <w:rPr>
+          <w:rFonts w:ascii="Times New Roman" w:hAnsi="Times New Roman" w:cs="Times New Roman"/>
+        </w:rPr>
+        <w:t>t.ex</w:t>
+      </w:r>
+      <w:proofErr w:type="spellEnd"/>
+      <w:r>
+        <w:rPr>
+          <w:rFonts w:ascii="Times New Roman" w:hAnsi="Times New Roman" w:cs="Times New Roman"/>
+        </w:rPr>
+        <w:t xml:space="preserve"> </w:t>
+      </w:r>
+      <w:proofErr w:type="spellStart"/>
+      <w:r>
+        <w:rPr>
+          <w:rFonts w:ascii="Times New Roman" w:hAnsi="Times New Roman" w:cs="Times New Roman"/>
+        </w:rPr>
+        <w:t>Appar</w:t>
+      </w:r>
+      <w:proofErr w:type="spellEnd"/>
+      <w:r>
+        <w:rPr>
+          <w:rFonts w:ascii="Times New Roman" w:hAnsi="Times New Roman" w:cs="Times New Roman"/>
+        </w:rPr>
+        <w:t>,</w:t>
+      </w:r>
+      <w:r>
+        <w:rPr>
+          <w:rFonts w:ascii="Times New Roman" w:hAnsi="Times New Roman" w:cs="Times New Roman"/>
+        </w:rPr>
+        <w:t xml:space="preserve"> Hybrida </w:t>
+      </w:r>
+      <w:proofErr w:type="spellStart"/>
+      <w:r>
+        <w:rPr>
+          <w:rFonts w:ascii="Times New Roman" w:hAnsi="Times New Roman" w:cs="Times New Roman"/>
+        </w:rPr>
+        <w:t>Appar</w:t>
+      </w:r>
+      <w:proofErr w:type="spellEnd"/>
+      <w:r>
+        <w:rPr>
+          <w:rFonts w:ascii="Times New Roman" w:hAnsi="Times New Roman" w:cs="Times New Roman"/>
+        </w:rPr>
+        <w:t>, vilka</w:t>
+      </w:r>
+      <w:r>
+        <w:rPr>
+          <w:rFonts w:ascii="Times New Roman" w:hAnsi="Times New Roman" w:cs="Times New Roman"/>
+        </w:rPr>
+        <w:t xml:space="preserve"> även har en grund till statistik</w:t>
+      </w:r>
+      <w:r>
+        <w:rPr>
+          <w:rFonts w:ascii="Times New Roman" w:hAnsi="Times New Roman" w:cs="Times New Roman"/>
+        </w:rPr>
+        <w:t>en för mobilanvändare. J</w:t>
+      </w:r>
+      <w:r>
+        <w:rPr>
+          <w:rFonts w:ascii="Times New Roman" w:hAnsi="Times New Roman" w:cs="Times New Roman"/>
+        </w:rPr>
+        <w:t xml:space="preserve">ämförelse mellan dessa och </w:t>
+      </w:r>
+      <w:proofErr w:type="spellStart"/>
+      <w:r>
+        <w:rPr>
+          <w:rFonts w:ascii="Times New Roman" w:hAnsi="Times New Roman" w:cs="Times New Roman"/>
+        </w:rPr>
+        <w:t>responsive</w:t>
+      </w:r>
+      <w:proofErr w:type="spellEnd"/>
+      <w:r>
+        <w:rPr>
+          <w:rFonts w:ascii="Times New Roman" w:hAnsi="Times New Roman" w:cs="Times New Roman"/>
+        </w:rPr>
+        <w:t xml:space="preserve"> web</w:t>
+      </w:r>
+      <w:r>
+        <w:rPr>
+          <w:rFonts w:ascii="Times New Roman" w:hAnsi="Times New Roman" w:cs="Times New Roman"/>
+        </w:rPr>
+        <w:t xml:space="preserve"> design</w:t>
+      </w:r>
+      <w:r>
+        <w:rPr>
+          <w:rFonts w:ascii="Times New Roman" w:hAnsi="Times New Roman" w:cs="Times New Roman"/>
+        </w:rPr>
+        <w:t xml:space="preserve"> kommer inte att göras, utan jä</w:t>
+      </w:r>
+      <w:r>
+        <w:rPr>
+          <w:rFonts w:ascii="Times New Roman" w:hAnsi="Times New Roman" w:cs="Times New Roman"/>
+        </w:rPr>
+        <w:t xml:space="preserve">mförelsen är inom mobilalösningar i form av </w:t>
+      </w:r>
+      <w:proofErr w:type="spellStart"/>
+      <w:r>
+        <w:rPr>
+          <w:rFonts w:ascii="Times New Roman" w:hAnsi="Times New Roman" w:cs="Times New Roman"/>
+        </w:rPr>
+        <w:t>responsive</w:t>
+      </w:r>
+      <w:proofErr w:type="spellEnd"/>
+      <w:r>
+        <w:rPr>
+          <w:rFonts w:ascii="Times New Roman" w:hAnsi="Times New Roman" w:cs="Times New Roman"/>
+        </w:rPr>
+        <w:t xml:space="preserve"> web design.</w:t>
+      </w:r>
+    </w:p>
+    <w:p>
+      <w:pPr>
+        <w:rPr>
+          <w:rFonts w:ascii="Times New Roman" w:hAnsi="Times New Roman" w:cs="Times New Roman"/>
+        </w:rPr>
+      </w:pPr>
+    </w:p>
+    <w:p>
+      <w:pPr>
+        <w:rPr>
+          <w:rFonts w:ascii="Times New Roman" w:hAnsi="Times New Roman" w:cs="Times New Roman"/>
+        </w:rPr>
+      </w:pPr>
+      <w:r>
+        <w:rPr>
+          <w:rFonts w:ascii="Times New Roman" w:hAnsi="Times New Roman" w:cs="Times New Roman"/>
+        </w:rPr>
+        <w:t>Mobile-</w:t>
+      </w:r>
+      <w:proofErr w:type="spellStart"/>
+      <w:r>
+        <w:rPr>
+          <w:rFonts w:ascii="Times New Roman" w:hAnsi="Times New Roman" w:cs="Times New Roman"/>
+        </w:rPr>
+        <w:t>first</w:t>
+      </w:r>
+      <w:proofErr w:type="spellEnd"/>
+      <w:r>
+        <w:rPr>
+          <w:rFonts w:ascii="Times New Roman" w:hAnsi="Times New Roman" w:cs="Times New Roman"/>
+        </w:rPr>
+        <w:t xml:space="preserve"> kan tolka</w:t>
+      </w:r>
+      <w:r>
+        <w:rPr>
+          <w:rFonts w:ascii="Times New Roman" w:hAnsi="Times New Roman" w:cs="Times New Roman"/>
+        </w:rPr>
+        <w:t>s olika, det har förekommit tillfällen då tanken för mobil-</w:t>
+      </w:r>
+      <w:proofErr w:type="spellStart"/>
+      <w:r>
+        <w:rPr>
+          <w:rFonts w:ascii="Times New Roman" w:hAnsi="Times New Roman" w:cs="Times New Roman"/>
+        </w:rPr>
+        <w:t>first</w:t>
+      </w:r>
+      <w:proofErr w:type="spellEnd"/>
+      <w:r>
+        <w:rPr>
+          <w:rFonts w:ascii="Times New Roman" w:hAnsi="Times New Roman" w:cs="Times New Roman"/>
+        </w:rPr>
+        <w:t xml:space="preserve"> har varit prioriterande medan implementeringen ändå har sk</w:t>
+      </w:r>
+      <w:r>
+        <w:rPr>
+          <w:rFonts w:ascii="Times New Roman" w:hAnsi="Times New Roman" w:cs="Times New Roman"/>
+        </w:rPr>
+        <w:t>ett för skrivbordsskärmen först, vilket har tolkats som en mobile-</w:t>
+      </w:r>
+      <w:proofErr w:type="spellStart"/>
+      <w:r>
+        <w:rPr>
+          <w:rFonts w:ascii="Times New Roman" w:hAnsi="Times New Roman" w:cs="Times New Roman"/>
+        </w:rPr>
+        <w:t>first</w:t>
+      </w:r>
+      <w:proofErr w:type="spellEnd"/>
+      <w:r>
+        <w:rPr>
+          <w:rFonts w:ascii="Times New Roman" w:hAnsi="Times New Roman" w:cs="Times New Roman"/>
+        </w:rPr>
+        <w:t xml:space="preserve"> tillvägagångsätt</w:t>
+      </w:r>
       <w:r>
         <w:rPr>
           <w:rFonts w:ascii="Times New Roman" w:hAnsi="Times New Roman" w:cs="Times New Roman"/>
         </w:rPr>
         <w:t xml:space="preserve">. </w:t>
       </w:r>
-    </w:p>
-    <w:p>
-      <w:pPr>
-        <w:rPr>
-          <w:rFonts w:ascii="Times New Roman" w:hAnsi="Times New Roman" w:cs="Times New Roman"/>
-        </w:rPr>
-      </w:pPr>
-    </w:p>
-    <w:p>
-      <w:pPr>
-        <w:rPr>
-          <w:rFonts w:ascii="Times New Roman" w:hAnsi="Times New Roman" w:cs="Times New Roman"/>
-        </w:rPr>
-      </w:pPr>
-    </w:p>
-    <w:p>
-      <w:pPr>
-        <w:rPr>
-          <w:rFonts w:ascii="Times New Roman" w:hAnsi="Times New Roman" w:cs="Times New Roman"/>
-        </w:rPr>
-      </w:pPr>
-    </w:p>
-    <w:p>
-      <w:pPr>
-        <w:rPr>
-          <w:rFonts w:ascii="Times New Roman" w:hAnsi="Times New Roman" w:cs="Times New Roman"/>
-        </w:rPr>
-      </w:pPr>
       <w:r>
         <w:rPr>
           <w:rFonts w:ascii="Times New Roman" w:hAnsi="Times New Roman" w:cs="Times New Roman"/>
         </w:rPr>
         <w:t xml:space="preserve"> </w:t>
+      </w:r>
+      <w:r>
+        <w:rPr>
+          <w:rFonts w:ascii="Times New Roman" w:hAnsi="Times New Roman" w:cs="Times New Roman"/>
+        </w:rPr>
+        <w:t>Det är inte fallet i arbetet, utan mobil-</w:t>
+      </w:r>
+      <w:proofErr w:type="spellStart"/>
+      <w:r>
+        <w:rPr>
+          <w:rFonts w:ascii="Times New Roman" w:hAnsi="Times New Roman" w:cs="Times New Roman"/>
+        </w:rPr>
+        <w:t>first</w:t>
+      </w:r>
+      <w:proofErr w:type="spellEnd"/>
+      <w:r>
+        <w:rPr>
+          <w:rFonts w:ascii="Times New Roman" w:hAnsi="Times New Roman" w:cs="Times New Roman"/>
+        </w:rPr>
+        <w:t xml:space="preserve"> </w:t>
+      </w:r>
+      <w:r>
+        <w:rPr>
+          <w:rFonts w:ascii="Times New Roman" w:hAnsi="Times New Roman" w:cs="Times New Roman"/>
+        </w:rPr>
+        <w:t>beskrivs</w:t>
+      </w:r>
+      <w:r>
+        <w:rPr>
+          <w:rFonts w:ascii="Times New Roman" w:hAnsi="Times New Roman" w:cs="Times New Roman"/>
+        </w:rPr>
+        <w:t xml:space="preserve"> i arbetet som </w:t>
+      </w:r>
+      <w:r>
+        <w:rPr>
+          <w:rFonts w:ascii="Times New Roman" w:hAnsi="Times New Roman" w:cs="Times New Roman"/>
+        </w:rPr>
+        <w:t>en</w:t>
+      </w:r>
+      <w:r>
+        <w:rPr>
+          <w:rFonts w:ascii="Times New Roman" w:hAnsi="Times New Roman" w:cs="Times New Roman"/>
+        </w:rPr>
+        <w:t xml:space="preserve"> tanke och</w:t>
+      </w:r>
+      <w:r>
+        <w:rPr>
+          <w:rFonts w:ascii="Times New Roman" w:hAnsi="Times New Roman" w:cs="Times New Roman"/>
+        </w:rPr>
+        <w:t xml:space="preserve"> en</w:t>
+      </w:r>
+      <w:r>
+        <w:rPr>
+          <w:rFonts w:ascii="Times New Roman" w:hAnsi="Times New Roman" w:cs="Times New Roman"/>
+        </w:rPr>
+        <w:t xml:space="preserve"> implementering</w:t>
+      </w:r>
+      <w:r>
+        <w:rPr>
+          <w:rFonts w:ascii="Times New Roman" w:hAnsi="Times New Roman" w:cs="Times New Roman"/>
+        </w:rPr>
+        <w:t xml:space="preserve"> avsedd</w:t>
+      </w:r>
+      <w:r>
+        <w:rPr>
+          <w:rFonts w:ascii="Times New Roman" w:hAnsi="Times New Roman" w:cs="Times New Roman"/>
+        </w:rPr>
+        <w:t xml:space="preserve"> för mobilen </w:t>
+      </w:r>
+      <w:r>
+        <w:rPr>
+          <w:rFonts w:ascii="Times New Roman" w:hAnsi="Times New Roman" w:cs="Times New Roman"/>
+        </w:rPr>
+        <w:t>i först hand och detsamma för desktop-</w:t>
+      </w:r>
+      <w:proofErr w:type="spellStart"/>
+      <w:r>
+        <w:rPr>
+          <w:rFonts w:ascii="Times New Roman" w:hAnsi="Times New Roman" w:cs="Times New Roman"/>
+        </w:rPr>
+        <w:t>first</w:t>
+      </w:r>
+      <w:proofErr w:type="spellEnd"/>
+      <w:r>
+        <w:rPr>
+          <w:rFonts w:ascii="Times New Roman" w:hAnsi="Times New Roman" w:cs="Times New Roman"/>
+        </w:rPr>
+        <w:t>. T</w:t>
+      </w:r>
+      <w:r>
+        <w:rPr>
+          <w:rFonts w:ascii="Times New Roman" w:hAnsi="Times New Roman" w:cs="Times New Roman"/>
+        </w:rPr>
+        <w:t>estfalle</w:t>
+      </w:r>
+      <w:r>
+        <w:rPr>
+          <w:rFonts w:ascii="Times New Roman" w:hAnsi="Times New Roman" w:cs="Times New Roman"/>
+        </w:rPr>
+        <w:t>n</w:t>
+      </w:r>
+      <w:r>
+        <w:rPr>
+          <w:rFonts w:ascii="Times New Roman" w:hAnsi="Times New Roman" w:cs="Times New Roman"/>
+        </w:rPr>
+        <w:t xml:space="preserve"> under implementeringsdelen</w:t>
+      </w:r>
+      <w:r>
+        <w:rPr>
+          <w:rFonts w:ascii="Times New Roman" w:hAnsi="Times New Roman" w:cs="Times New Roman"/>
+        </w:rPr>
+        <w:t xml:space="preserve"> kommer att bygga på den teorin</w:t>
+      </w:r>
+      <w:r>
+        <w:rPr>
+          <w:rFonts w:ascii="Times New Roman" w:hAnsi="Times New Roman" w:cs="Times New Roman"/>
+          <w:b/>
+        </w:rPr>
+        <w:t>(se sida)</w:t>
+      </w:r>
+      <w:r>
+        <w:rPr>
+          <w:rFonts w:ascii="Times New Roman" w:hAnsi="Times New Roman" w:cs="Times New Roman"/>
+        </w:rPr>
+        <w:t>.</w:t>
+      </w:r>
+    </w:p>
+    <w:p>
+      <w:pPr>
+        <w:rPr>
+          <w:rFonts w:ascii="Times New Roman" w:hAnsi="Times New Roman" w:cs="Times New Roman"/>
+        </w:rPr>
+      </w:pPr>
+    </w:p>
+    <w:p>
+      <w:pPr>
+        <w:rPr>
+          <w:rFonts w:ascii="Times New Roman" w:hAnsi="Times New Roman" w:cs="Times New Roman"/>
+        </w:rPr>
+      </w:pPr>
+    </w:p>
+    <w:p>
+      <w:pPr>
+        <w:rPr>
+          <w:rFonts w:ascii="Times New Roman" w:hAnsi="Times New Roman" w:cs="Times New Roman"/>
+          <w:b/>
+        </w:rPr>
+      </w:pPr>
+      <w:proofErr w:type="spellStart"/>
+      <w:r>
+        <w:rPr>
+          <w:rFonts w:ascii="Times New Roman" w:hAnsi="Times New Roman" w:cs="Times New Roman"/>
+          <w:b/>
+        </w:rPr>
+        <w:t>Valtech</w:t>
+      </w:r>
+      <w:proofErr w:type="spellEnd"/>
+      <w:r>
+        <w:rPr>
+          <w:rFonts w:ascii="Times New Roman" w:hAnsi="Times New Roman" w:cs="Times New Roman"/>
+          <w:b/>
+        </w:rPr>
+        <w:t xml:space="preserve"> AB</w:t>
+      </w:r>
+    </w:p>
+    <w:p>
+      <w:pPr>
+        <w:rPr>
+          <w:rFonts w:ascii="Times New Roman" w:hAnsi="Times New Roman" w:cs="Times New Roman"/>
+        </w:rPr>
+      </w:pPr>
+    </w:p>
+    <w:p>
+      <w:pPr>
+        <w:rPr>
+          <w:rFonts w:ascii="Times New Roman" w:hAnsi="Times New Roman" w:cs="Times New Roman"/>
+          <w:color w:val="000000" w:themeColor="text1"/>
+        </w:rPr>
+      </w:pPr>
+      <w:r>
+        <w:rPr>
+          <w:rFonts w:ascii="Times New Roman" w:hAnsi="Times New Roman" w:cs="Times New Roman"/>
+          <w:color w:val="000000" w:themeColor="text1"/>
+        </w:rPr>
+        <w:t xml:space="preserve">Examensarbetet kommer att utföras på </w:t>
+      </w:r>
+      <w:proofErr w:type="spellStart"/>
+      <w:r>
+        <w:rPr>
+          <w:rFonts w:ascii="Times New Roman" w:hAnsi="Times New Roman" w:cs="Times New Roman"/>
+          <w:color w:val="000000" w:themeColor="text1"/>
+        </w:rPr>
+        <w:t>Valtech</w:t>
+      </w:r>
+      <w:proofErr w:type="spellEnd"/>
+      <w:r>
+        <w:rPr>
+          <w:rFonts w:ascii="Times New Roman" w:hAnsi="Times New Roman" w:cs="Times New Roman"/>
+          <w:color w:val="000000" w:themeColor="text1"/>
+        </w:rPr>
+        <w:t xml:space="preserve"> AB i Stockholm. </w:t>
+      </w:r>
+      <w:proofErr w:type="spellStart"/>
+      <w:r>
+        <w:rPr>
+          <w:rFonts w:ascii="Times New Roman" w:hAnsi="Times New Roman" w:cs="Times New Roman"/>
+          <w:color w:val="000000" w:themeColor="text1"/>
+        </w:rPr>
+        <w:t>Valtech</w:t>
+      </w:r>
+      <w:proofErr w:type="spellEnd"/>
+      <w:r>
+        <w:rPr>
+          <w:rFonts w:ascii="Times New Roman" w:hAnsi="Times New Roman" w:cs="Times New Roman"/>
+          <w:color w:val="000000" w:themeColor="text1"/>
+        </w:rPr>
+        <w:t xml:space="preserve"> Sverige fokuserar främst på utveckling av användarvänliga hemsidor, webbapplikationer och intranät. </w:t>
+      </w:r>
+      <w:r>
+        <w:rPr>
+          <w:rFonts w:ascii="Times New Roman" w:hAnsi="Times New Roman" w:cs="Times New Roman"/>
+          <w:color w:val="000000" w:themeColor="text1"/>
+        </w:rPr>
+        <w:t xml:space="preserve">Hos </w:t>
+      </w:r>
+      <w:proofErr w:type="spellStart"/>
+      <w:r>
+        <w:rPr>
+          <w:rFonts w:ascii="Times New Roman" w:hAnsi="Times New Roman" w:cs="Times New Roman"/>
+          <w:color w:val="000000" w:themeColor="text1"/>
+        </w:rPr>
+        <w:t>Valtech</w:t>
+      </w:r>
+      <w:proofErr w:type="spellEnd"/>
+      <w:r>
+        <w:rPr>
+          <w:rFonts w:ascii="Times New Roman" w:hAnsi="Times New Roman" w:cs="Times New Roman"/>
+          <w:color w:val="000000" w:themeColor="text1"/>
+        </w:rPr>
+        <w:t xml:space="preserve"> finns erfarna gränssnittsutvec</w:t>
+      </w:r>
+      <w:r>
+        <w:rPr>
+          <w:rFonts w:ascii="Times New Roman" w:hAnsi="Times New Roman" w:cs="Times New Roman"/>
+          <w:color w:val="000000" w:themeColor="text1"/>
+        </w:rPr>
+        <w:t xml:space="preserve">klare som har stött på problem under utvecklingsprocessen i form av ett beslutstagande av tillvägagångssätt. Därför finns det ett </w:t>
+      </w:r>
+      <w:r>
+        <w:rPr>
+          <w:rFonts w:ascii="Times New Roman" w:hAnsi="Times New Roman" w:cs="Times New Roman"/>
+          <w:color w:val="000000" w:themeColor="text1"/>
+        </w:rPr>
+        <w:t xml:space="preserve">behov hos utvecklare på </w:t>
+      </w:r>
+      <w:proofErr w:type="spellStart"/>
+      <w:r>
+        <w:rPr>
+          <w:rFonts w:ascii="Times New Roman" w:hAnsi="Times New Roman" w:cs="Times New Roman"/>
+          <w:color w:val="000000" w:themeColor="text1"/>
+        </w:rPr>
+        <w:t>Valtech</w:t>
+      </w:r>
+      <w:proofErr w:type="spellEnd"/>
+      <w:r>
+        <w:rPr>
+          <w:rFonts w:ascii="Times New Roman" w:hAnsi="Times New Roman" w:cs="Times New Roman"/>
+          <w:color w:val="000000" w:themeColor="text1"/>
+        </w:rPr>
+        <w:t xml:space="preserve"> att ha en grund för vilka faktorer som är viktigast när det gäller att ta ett beslut om metod. En metod som ger den bästa lösningen för en effektiv utveckling av en </w:t>
+      </w:r>
+      <w:proofErr w:type="spellStart"/>
+      <w:r>
+        <w:rPr>
+          <w:rFonts w:ascii="Times New Roman" w:hAnsi="Times New Roman" w:cs="Times New Roman"/>
+          <w:color w:val="000000" w:themeColor="text1"/>
+        </w:rPr>
+        <w:t>responsiv</w:t>
+      </w:r>
+      <w:proofErr w:type="spellEnd"/>
+      <w:r>
+        <w:rPr>
+          <w:rFonts w:ascii="Times New Roman" w:hAnsi="Times New Roman" w:cs="Times New Roman"/>
+          <w:color w:val="000000" w:themeColor="text1"/>
+        </w:rPr>
+        <w:t xml:space="preserve"> webbplats</w:t>
+      </w:r>
+      <w:r>
+        <w:rPr>
+          <w:color w:val="000000" w:themeColor="text1"/>
+        </w:rPr>
+        <w:t>.</w:t>
+      </w:r>
+      <w:r>
+        <w:rPr>
+          <w:rFonts w:ascii="Times New Roman" w:hAnsi="Times New Roman" w:cs="Times New Roman"/>
+          <w:color w:val="000000" w:themeColor="text1"/>
+        </w:rPr>
+        <w:t xml:space="preserve"> </w:t>
+      </w:r>
+      <w:proofErr w:type="spellStart"/>
+      <w:r>
+        <w:rPr>
+          <w:rFonts w:ascii="Times New Roman" w:hAnsi="Times New Roman" w:cs="Times New Roman"/>
+          <w:color w:val="000000" w:themeColor="text1"/>
+        </w:rPr>
+        <w:t>Gränsnitt</w:t>
+      </w:r>
+      <w:r>
+        <w:rPr>
+          <w:rFonts w:ascii="Times New Roman" w:hAnsi="Times New Roman" w:cs="Times New Roman"/>
+          <w:color w:val="000000" w:themeColor="text1"/>
+        </w:rPr>
+        <w:t>s</w:t>
+      </w:r>
+      <w:r>
+        <w:rPr>
+          <w:rFonts w:ascii="Times New Roman" w:hAnsi="Times New Roman" w:cs="Times New Roman"/>
+          <w:color w:val="000000" w:themeColor="text1"/>
+        </w:rPr>
+        <w:t>sutvecklarna</w:t>
+      </w:r>
+      <w:proofErr w:type="spellEnd"/>
+      <w:r>
+        <w:rPr>
+          <w:rFonts w:ascii="Times New Roman" w:hAnsi="Times New Roman" w:cs="Times New Roman"/>
+          <w:color w:val="000000" w:themeColor="text1"/>
+        </w:rPr>
+        <w:t xml:space="preserve"> </w:t>
+      </w:r>
+      <w:proofErr w:type="gramStart"/>
+      <w:r>
+        <w:rPr>
+          <w:rFonts w:ascii="Times New Roman" w:hAnsi="Times New Roman" w:cs="Times New Roman"/>
+          <w:color w:val="000000" w:themeColor="text1"/>
+        </w:rPr>
+        <w:t>besitter</w:t>
+      </w:r>
+      <w:proofErr w:type="gramEnd"/>
+      <w:r>
+        <w:rPr>
+          <w:rFonts w:ascii="Times New Roman" w:hAnsi="Times New Roman" w:cs="Times New Roman"/>
+          <w:color w:val="000000" w:themeColor="text1"/>
+        </w:rPr>
+        <w:t xml:space="preserve"> på mycket erfarenhet och kunskap,</w:t>
+      </w:r>
+      <w:r>
+        <w:rPr>
+          <w:rFonts w:ascii="Times New Roman" w:hAnsi="Times New Roman" w:cs="Times New Roman"/>
+          <w:color w:val="000000" w:themeColor="text1"/>
+        </w:rPr>
+        <w:t xml:space="preserve"> vilket kan samlas i form av intervjuer för att analyseras och sammanfattas utifrån verkliga situationer som förekommer i företag, för framtida syfte.</w:t>
+      </w:r>
+    </w:p>
+    <w:p>
+      <w:pPr>
+        <w:rPr>
+          <w:rFonts w:ascii="Times New Roman" w:hAnsi="Times New Roman" w:cs="Times New Roman"/>
+          <w:color w:val="000000" w:themeColor="text1"/>
+        </w:rPr>
+      </w:pPr>
+    </w:p>
+    <w:p>
+      <w:pPr>
+        <w:rPr>
+          <w:rFonts w:ascii="Times New Roman" w:hAnsi="Times New Roman" w:cs="Times New Roman"/>
+          <w:color w:val="000000" w:themeColor="text1"/>
+        </w:rPr>
+      </w:pPr>
+    </w:p>
+    <w:p>
+      <w:pPr>
+        <w:rPr>
+          <w:rFonts w:ascii="Times New Roman" w:hAnsi="Times New Roman" w:cs="Times New Roman"/>
+          <w:color w:val="000000" w:themeColor="text1"/>
+        </w:rPr>
+      </w:pPr>
+    </w:p>
+    <w:p>
+      <w:pPr>
+        <w:rPr>
+          <w:color w:val="000000" w:themeColor="text1"/>
+        </w:rPr>
+      </w:pPr>
+    </w:p>
+    <w:p>
+      <w:pPr>
+        <w:rPr>
+          <w:rFonts w:ascii="Times New Roman" w:hAnsi="Times New Roman" w:cs="Times New Roman"/>
+          <w:color w:val="000000" w:themeColor="text1"/>
+        </w:rPr>
+      </w:pPr>
+    </w:p>
+    <w:p>
+      <w:pPr>
+        <w:rPr>
+          <w:rFonts w:ascii="Times New Roman" w:hAnsi="Times New Roman" w:cs="Times New Roman"/>
+        </w:rPr>
+      </w:pPr>
+    </w:p>
+    <w:p>
+      <w:pPr>
+        <w:rPr>
+          <w:rFonts w:ascii="Times New Roman" w:hAnsi="Times New Roman" w:cs="Times New Roman"/>
+        </w:rPr>
+      </w:pPr>
+    </w:p>
+    <w:p>
+      <w:pPr>
+        <w:rPr>
+          <w:rFonts w:ascii="Times New Roman" w:hAnsi="Times New Roman" w:cs="Times New Roman"/>
+        </w:rPr>
+      </w:pPr>
+    </w:p>
+    <w:p>
+      <w:pPr>
+        <w:rPr>
+          <w:rFonts w:ascii="Times New Roman" w:hAnsi="Times New Roman" w:cs="Times New Roman"/>
+        </w:rPr>
+      </w:pPr>
+    </w:p>
+    <w:p>
+      <w:pPr>
+        <w:rPr>
+          <w:rFonts w:ascii="Times New Roman" w:hAnsi="Times New Roman" w:cs="Times New Roman"/>
+        </w:rPr>
+      </w:pPr>
+    </w:p>
+    <w:p>
+      <w:pPr>
+        <w:rPr>
+          <w:b/>
+        </w:rPr>
+      </w:pPr>
+      <w:r>
+        <w:rPr>
+          <w:b/>
+        </w:rPr>
+        <w:t>Utifrån Analys och Intervjuer</w:t>
+      </w:r>
+    </w:p>
+    <w:p>
+      <w:pPr>
+        <w:pStyle w:val="ListParagraph"/>
+        <w:numPr>
+          <w:ilvl w:val="0"/>
+          <w:numId w:val="2"/>
+        </w:numPr>
+        <w:spacing w:after="200" w:line="276" w:lineRule="auto"/>
+      </w:pPr>
+      <w:r>
+        <w:t>I vilka lägen appliceras metoderna bäst?</w:t>
+      </w:r>
+    </w:p>
+    <w:p>
+      <w:pPr>
+        <w:pStyle w:val="ListParagraph"/>
+        <w:numPr>
+          <w:ilvl w:val="1"/>
+          <w:numId w:val="2"/>
+        </w:numPr>
+        <w:spacing w:after="200" w:line="276" w:lineRule="auto"/>
+      </w:pPr>
+      <w:r>
+        <w:t>Miljö</w:t>
+      </w:r>
+    </w:p>
+    <w:p>
+      <w:pPr>
+        <w:pStyle w:val="ListParagraph"/>
+        <w:numPr>
+          <w:ilvl w:val="1"/>
+          <w:numId w:val="2"/>
+        </w:numPr>
+        <w:spacing w:after="200" w:line="276" w:lineRule="auto"/>
+      </w:pPr>
+      <w:r>
+        <w:t>Målgrupp</w:t>
+      </w:r>
+    </w:p>
+    <w:p>
+      <w:pPr>
+        <w:pStyle w:val="ListParagraph"/>
+        <w:numPr>
+          <w:ilvl w:val="1"/>
+          <w:numId w:val="2"/>
+        </w:numPr>
+        <w:spacing w:after="200" w:line="276" w:lineRule="auto"/>
+      </w:pPr>
+      <w:r>
+        <w:t>Kontext</w:t>
+      </w:r>
+    </w:p>
+    <w:p>
+      <w:pPr>
+        <w:pStyle w:val="ListParagraph"/>
+        <w:numPr>
+          <w:ilvl w:val="0"/>
+          <w:numId w:val="2"/>
+        </w:numPr>
+        <w:spacing w:after="200" w:line="276" w:lineRule="auto"/>
+      </w:pPr>
+      <w:r>
+        <w:t>Vad är fördelarna/nackdelarna med mobil-</w:t>
+      </w:r>
+      <w:proofErr w:type="spellStart"/>
+      <w:r>
+        <w:t>first</w:t>
+      </w:r>
+      <w:proofErr w:type="spellEnd"/>
+      <w:r>
+        <w:t xml:space="preserve"> </w:t>
+      </w:r>
+    </w:p>
+    <w:p>
+      <w:pPr>
+        <w:pStyle w:val="ListParagraph"/>
+        <w:numPr>
+          <w:ilvl w:val="0"/>
+          <w:numId w:val="2"/>
+        </w:numPr>
+        <w:spacing w:after="200" w:line="276" w:lineRule="auto"/>
+      </w:pPr>
+      <w:r>
+        <w:t>Vad är fördelarna/nackdelarna med desktop-</w:t>
+      </w:r>
+      <w:proofErr w:type="spellStart"/>
+      <w:r>
+        <w:t>first</w:t>
+      </w:r>
+      <w:proofErr w:type="spellEnd"/>
+    </w:p>
+    <w:p>
+      <w:pPr>
+        <w:rPr>
+          <w:b/>
+        </w:rPr>
+      </w:pPr>
+      <w:r>
+        <w:rPr>
+          <w:b/>
+        </w:rPr>
+        <w:t>Utifrån implementering av båda</w:t>
+      </w:r>
+    </w:p>
+    <w:p>
+      <w:pPr>
+        <w:pStyle w:val="ListParagraph"/>
+        <w:numPr>
+          <w:ilvl w:val="0"/>
+          <w:numId w:val="2"/>
+        </w:numPr>
+        <w:spacing w:after="200" w:line="276" w:lineRule="auto"/>
+      </w:pPr>
+      <w:r>
+        <w:t>Är användbarheten nåbart för sidan?</w:t>
+      </w:r>
+    </w:p>
+    <w:p>
+      <w:pPr>
+        <w:pStyle w:val="ListParagraph"/>
+        <w:numPr>
+          <w:ilvl w:val="0"/>
+          <w:numId w:val="2"/>
+        </w:numPr>
+        <w:spacing w:after="200" w:line="276" w:lineRule="auto"/>
+      </w:pPr>
+      <w:r>
+        <w:t>Jämförelse under implementering</w:t>
+      </w:r>
+    </w:p>
+    <w:p>
+      <w:pPr>
+        <w:pStyle w:val="ListParagraph"/>
+        <w:numPr>
+          <w:ilvl w:val="1"/>
+          <w:numId w:val="2"/>
+        </w:numPr>
+        <w:spacing w:after="200" w:line="276" w:lineRule="auto"/>
+      </w:pPr>
+      <w:r>
+        <w:t>Komplexitet</w:t>
+      </w:r>
+    </w:p>
+    <w:p>
+      <w:pPr>
+        <w:pStyle w:val="ListParagraph"/>
+        <w:numPr>
+          <w:ilvl w:val="1"/>
+          <w:numId w:val="2"/>
+        </w:numPr>
+        <w:spacing w:after="200" w:line="276" w:lineRule="auto"/>
+      </w:pPr>
+      <w:r>
+        <w:t>Tid</w:t>
+      </w:r>
+    </w:p>
+    <w:p>
+      <w:pPr>
+        <w:pStyle w:val="ListParagraph"/>
+        <w:numPr>
+          <w:ilvl w:val="1"/>
+          <w:numId w:val="2"/>
+        </w:numPr>
+        <w:spacing w:after="200" w:line="276" w:lineRule="auto"/>
+      </w:pPr>
+      <w:r>
+        <w:t>kod</w:t>
+      </w:r>
+    </w:p>
+    <w:p>
+      <w:pPr>
+        <w:pStyle w:val="ListParagraph"/>
+        <w:numPr>
+          <w:ilvl w:val="1"/>
+          <w:numId w:val="2"/>
+        </w:numPr>
+        <w:spacing w:after="200" w:line="276" w:lineRule="auto"/>
+      </w:pPr>
+      <w:proofErr w:type="spellStart"/>
+      <w:r>
+        <w:t>Refaktorering</w:t>
+      </w:r>
+      <w:proofErr w:type="spellEnd"/>
+    </w:p>
+    <w:p>
+      <w:pPr>
+        <w:pStyle w:val="ListParagraph"/>
+        <w:ind w:left="1440"/>
+      </w:pPr>
+    </w:p>
+    <w:p>
+      <w:r>
+        <w:t xml:space="preserve"> </w:t>
+      </w:r>
+      <w:r>
+        <w:tab/>
+      </w:r>
+    </w:p>
+    <w:p>
+      <w:r>
+        <w:t>Resterande syfte:</w:t>
+      </w:r>
+    </w:p>
+    <w:p>
+      <w:pPr>
+        <w:pStyle w:val="ListParagraph"/>
+        <w:numPr>
+          <w:ilvl w:val="0"/>
+          <w:numId w:val="2"/>
+        </w:numPr>
+        <w:spacing w:after="200" w:line="276" w:lineRule="auto"/>
+      </w:pPr>
+      <w:r>
+        <w:t>Vad kan analysen leda till</w:t>
+      </w:r>
+    </w:p>
+    <w:p>
+      <w:pPr>
+        <w:pStyle w:val="ListParagraph"/>
+        <w:numPr>
+          <w:ilvl w:val="0"/>
+          <w:numId w:val="2"/>
+        </w:numPr>
+        <w:spacing w:after="200" w:line="276" w:lineRule="auto"/>
+      </w:pPr>
+      <w:r>
+        <w:t>Varför behövs den?</w:t>
+      </w:r>
+    </w:p>
+    <w:p>
+      <w:pPr>
+        <w:pStyle w:val="ListParagraph"/>
+        <w:numPr>
+          <w:ilvl w:val="0"/>
+          <w:numId w:val="2"/>
+        </w:numPr>
+        <w:spacing w:after="200" w:line="276" w:lineRule="auto"/>
+      </w:pPr>
+      <w:r>
+        <w:t xml:space="preserve">Vad får </w:t>
+      </w:r>
+      <w:proofErr w:type="spellStart"/>
+      <w:r>
+        <w:t>valtech</w:t>
+      </w:r>
+      <w:proofErr w:type="spellEnd"/>
+      <w:r>
+        <w:t xml:space="preserve"> utav det</w:t>
       </w:r>
     </w:p>
     <w:p>
@@ -8898,6 +10569,345 @@
 <file path=word/numbering.xml><?xml version="1.0" encoding="utf-8"?>
 <w:numbering xmlns:wpc="http://schemas.microsoft.com/office/word/2010/wordprocessingCanvas" xmlns:mc="http://schemas.openxmlformats.org/markup-compatibility/2006" xmlns:o="urn:schemas-microsoft-com:office:office" xmlns:r="http://schemas.openxmlformats.org/officeDocument/2006/relationships" xmlns:m="http://schemas.openxmlformats.org/officeDocument/2006/math" xmlns:v="urn:schemas-microsoft-com:vml" xmlns:wp14="http://schemas.microsoft.com/office/word/2010/wordprocessingDrawing" xmlns:wp="http://schemas.openxmlformats.org/drawingml/2006/wordprocessingDrawing" xmlns:w10="urn:schemas-microsoft-com:office:word" xmlns:w="http://schemas.openxmlformats.org/wordprocessingml/2006/main" xmlns:w14="http://schemas.microsoft.com/office/word/2010/wordml" xmlns:wpg="http://schemas.microsoft.com/office/word/2010/wordprocessingGroup" xmlns:wpi="http://schemas.microsoft.com/office/word/2010/wordprocessingInk" xmlns:wne="http://schemas.microsoft.com/office/word/2006/wordml" xmlns:wps="http://schemas.microsoft.com/office/word/2010/wordprocessingShape" mc:Ignorable="w14 wp14">
   <w:abstractNum w:abstractNumId="0">
+    <w:nsid w:val="1FB052DF"/>
+    <w:multiLevelType w:val="hybridMultilevel"/>
+    <w:tmpl w:val="A8A67DDA"/>
+    <w:lvl w:ilvl="0" w:tplc="041D0001">
+      <w:start w:val="1"/>
+      <w:numFmt w:val="bullet"/>
+      <w:lvlText w:val=""/>
+      <w:lvlJc w:val="left"/>
+      <w:pPr>
+        <w:ind w:left="720" w:hanging="360"/>
+      </w:pPr>
+      <w:rPr>
+        <w:rFonts w:ascii="Symbol" w:hAnsi="Symbol" w:hint="default"/>
+      </w:rPr>
+    </w:lvl>
+    <w:lvl w:ilvl="1" w:tplc="041D0003">
+      <w:start w:val="1"/>
+      <w:numFmt w:val="bullet"/>
+      <w:lvlText w:val="o"/>
+      <w:lvlJc w:val="left"/>
+      <w:pPr>
+        <w:ind w:left="1440" w:hanging="360"/>
+      </w:pPr>
+      <w:rPr>
+        <w:rFonts w:ascii="Courier New" w:hAnsi="Courier New" w:cs="Courier New" w:hint="default"/>
+      </w:rPr>
+    </w:lvl>
+    <w:lvl w:ilvl="2" w:tplc="041D0005" w:tentative="1">
+      <w:start w:val="1"/>
+      <w:numFmt w:val="bullet"/>
+      <w:lvlText w:val=""/>
+      <w:lvlJc w:val="left"/>
+      <w:pPr>
+        <w:ind w:left="2160" w:hanging="360"/>
+      </w:pPr>
+      <w:rPr>
+        <w:rFonts w:ascii="Wingdings" w:hAnsi="Wingdings" w:hint="default"/>
+      </w:rPr>
+    </w:lvl>
+    <w:lvl w:ilvl="3" w:tplc="041D0001" w:tentative="1">
+      <w:start w:val="1"/>
+      <w:numFmt w:val="bullet"/>
+      <w:lvlText w:val=""/>
+      <w:lvlJc w:val="left"/>
+      <w:pPr>
+        <w:ind w:left="2880" w:hanging="360"/>
+      </w:pPr>
+      <w:rPr>
+        <w:rFonts w:ascii="Symbol" w:hAnsi="Symbol" w:hint="default"/>
+      </w:rPr>
+    </w:lvl>
+    <w:lvl w:ilvl="4" w:tplc="041D0003" w:tentative="1">
+      <w:start w:val="1"/>
+      <w:numFmt w:val="bullet"/>
+      <w:lvlText w:val="o"/>
+      <w:lvlJc w:val="left"/>
+      <w:pPr>
+        <w:ind w:left="3600" w:hanging="360"/>
+      </w:pPr>
+      <w:rPr>
+        <w:rFonts w:ascii="Courier New" w:hAnsi="Courier New" w:cs="Courier New" w:hint="default"/>
+      </w:rPr>
+    </w:lvl>
+    <w:lvl w:ilvl="5" w:tplc="041D0005" w:tentative="1">
+      <w:start w:val="1"/>
+      <w:numFmt w:val="bullet"/>
+      <w:lvlText w:val=""/>
+      <w:lvlJc w:val="left"/>
+      <w:pPr>
+        <w:ind w:left="4320" w:hanging="360"/>
+      </w:pPr>
+      <w:rPr>
+        <w:rFonts w:ascii="Wingdings" w:hAnsi="Wingdings" w:hint="default"/>
+      </w:rPr>
+    </w:lvl>
+    <w:lvl w:ilvl="6" w:tplc="041D0001" w:tentative="1">
+      <w:start w:val="1"/>
+      <w:numFmt w:val="bullet"/>
+      <w:lvlText w:val=""/>
+      <w:lvlJc w:val="left"/>
+      <w:pPr>
+        <w:ind w:left="5040" w:hanging="360"/>
+      </w:pPr>
+      <w:rPr>
+        <w:rFonts w:ascii="Symbol" w:hAnsi="Symbol" w:hint="default"/>
+      </w:rPr>
+    </w:lvl>
+    <w:lvl w:ilvl="7" w:tplc="041D0003" w:tentative="1">
+      <w:start w:val="1"/>
+      <w:numFmt w:val="bullet"/>
+      <w:lvlText w:val="o"/>
+      <w:lvlJc w:val="left"/>
+      <w:pPr>
+        <w:ind w:left="5760" w:hanging="360"/>
+      </w:pPr>
+      <w:rPr>
+        <w:rFonts w:ascii="Courier New" w:hAnsi="Courier New" w:cs="Courier New" w:hint="default"/>
+      </w:rPr>
+    </w:lvl>
+    <w:lvl w:ilvl="8" w:tplc="041D0005" w:tentative="1">
+      <w:start w:val="1"/>
+      <w:numFmt w:val="bullet"/>
+      <w:lvlText w:val=""/>
+      <w:lvlJc w:val="left"/>
+      <w:pPr>
+        <w:ind w:left="6480" w:hanging="360"/>
+      </w:pPr>
+      <w:rPr>
+        <w:rFonts w:ascii="Wingdings" w:hAnsi="Wingdings" w:hint="default"/>
+      </w:rPr>
+    </w:lvl>
+  </w:abstractNum>
+  <w:abstractNum w:abstractNumId="1">
+    <w:nsid w:val="62F34286"/>
+    <w:multiLevelType w:val="hybridMultilevel"/>
+    <w:tmpl w:val="817AC3BE"/>
+    <w:lvl w:ilvl="0" w:tplc="041D000F">
+      <w:start w:val="1"/>
+      <w:numFmt w:val="decimal"/>
+      <w:lvlText w:val="%1."/>
+      <w:lvlJc w:val="left"/>
+      <w:pPr>
+        <w:ind w:left="720" w:hanging="360"/>
+      </w:pPr>
+      <w:rPr>
+        <w:rFonts w:hint="default"/>
+      </w:rPr>
+    </w:lvl>
+    <w:lvl w:ilvl="1" w:tplc="041D0003" w:tentative="1">
+      <w:start w:val="1"/>
+      <w:numFmt w:val="bullet"/>
+      <w:lvlText w:val="o"/>
+      <w:lvlJc w:val="left"/>
+      <w:pPr>
+        <w:ind w:left="1440" w:hanging="360"/>
+      </w:pPr>
+      <w:rPr>
+        <w:rFonts w:ascii="Courier New" w:hAnsi="Courier New" w:cs="Courier New" w:hint="default"/>
+      </w:rPr>
+    </w:lvl>
+    <w:lvl w:ilvl="2" w:tplc="041D0005" w:tentative="1">
+      <w:start w:val="1"/>
+      <w:numFmt w:val="bullet"/>
+      <w:lvlText w:val=""/>
+      <w:lvlJc w:val="left"/>
+      <w:pPr>
+        <w:ind w:left="2160" w:hanging="360"/>
+      </w:pPr>
+      <w:rPr>
+        <w:rFonts w:ascii="Wingdings" w:hAnsi="Wingdings" w:hint="default"/>
+      </w:rPr>
+    </w:lvl>
+    <w:lvl w:ilvl="3" w:tplc="041D0001" w:tentative="1">
+      <w:start w:val="1"/>
+      <w:numFmt w:val="bullet"/>
+      <w:lvlText w:val=""/>
+      <w:lvlJc w:val="left"/>
+      <w:pPr>
+        <w:ind w:left="2880" w:hanging="360"/>
+      </w:pPr>
+      <w:rPr>
+        <w:rFonts w:ascii="Symbol" w:hAnsi="Symbol" w:hint="default"/>
+      </w:rPr>
+    </w:lvl>
+    <w:lvl w:ilvl="4" w:tplc="041D0003" w:tentative="1">
+      <w:start w:val="1"/>
+      <w:numFmt w:val="bullet"/>
+      <w:lvlText w:val="o"/>
+      <w:lvlJc w:val="left"/>
+      <w:pPr>
+        <w:ind w:left="3600" w:hanging="360"/>
+      </w:pPr>
+      <w:rPr>
+        <w:rFonts w:ascii="Courier New" w:hAnsi="Courier New" w:cs="Courier New" w:hint="default"/>
+      </w:rPr>
+    </w:lvl>
+    <w:lvl w:ilvl="5" w:tplc="041D0005" w:tentative="1">
+      <w:start w:val="1"/>
+      <w:numFmt w:val="bullet"/>
+      <w:lvlText w:val=""/>
+      <w:lvlJc w:val="left"/>
+      <w:pPr>
+        <w:ind w:left="4320" w:hanging="360"/>
+      </w:pPr>
+      <w:rPr>
+        <w:rFonts w:ascii="Wingdings" w:hAnsi="Wingdings" w:hint="default"/>
+      </w:rPr>
+    </w:lvl>
+    <w:lvl w:ilvl="6" w:tplc="041D0001" w:tentative="1">
+      <w:start w:val="1"/>
+      <w:numFmt w:val="bullet"/>
+      <w:lvlText w:val=""/>
+      <w:lvlJc w:val="left"/>
+      <w:pPr>
+        <w:ind w:left="5040" w:hanging="360"/>
+      </w:pPr>
+      <w:rPr>
+        <w:rFonts w:ascii="Symbol" w:hAnsi="Symbol" w:hint="default"/>
+      </w:rPr>
+    </w:lvl>
+    <w:lvl w:ilvl="7" w:tplc="041D0003" w:tentative="1">
+      <w:start w:val="1"/>
+      <w:numFmt w:val="bullet"/>
+      <w:lvlText w:val="o"/>
+      <w:lvlJc w:val="left"/>
+      <w:pPr>
+        <w:ind w:left="5760" w:hanging="360"/>
+      </w:pPr>
+      <w:rPr>
+        <w:rFonts w:ascii="Courier New" w:hAnsi="Courier New" w:cs="Courier New" w:hint="default"/>
+      </w:rPr>
+    </w:lvl>
+    <w:lvl w:ilvl="8" w:tplc="041D0005" w:tentative="1">
+      <w:start w:val="1"/>
+      <w:numFmt w:val="bullet"/>
+      <w:lvlText w:val=""/>
+      <w:lvlJc w:val="left"/>
+      <w:pPr>
+        <w:ind w:left="6480" w:hanging="360"/>
+      </w:pPr>
+      <w:rPr>
+        <w:rFonts w:ascii="Wingdings" w:hAnsi="Wingdings" w:hint="default"/>
+      </w:rPr>
+    </w:lvl>
+  </w:abstractNum>
+  <w:abstractNum w:abstractNumId="2">
+    <w:nsid w:val="79312995"/>
+    <w:multiLevelType w:val="hybridMultilevel"/>
+    <w:tmpl w:val="D9AE78DE"/>
+    <w:lvl w:ilvl="0" w:tplc="041D0001">
+      <w:start w:val="1"/>
+      <w:numFmt w:val="bullet"/>
+      <w:lvlText w:val=""/>
+      <w:lvlJc w:val="left"/>
+      <w:pPr>
+        <w:ind w:left="720" w:hanging="360"/>
+      </w:pPr>
+      <w:rPr>
+        <w:rFonts w:ascii="Symbol" w:hAnsi="Symbol" w:hint="default"/>
+      </w:rPr>
+    </w:lvl>
+    <w:lvl w:ilvl="1" w:tplc="041D0003" w:tentative="1">
+      <w:start w:val="1"/>
+      <w:numFmt w:val="bullet"/>
+      <w:lvlText w:val="o"/>
+      <w:lvlJc w:val="left"/>
+      <w:pPr>
+        <w:ind w:left="1440" w:hanging="360"/>
+      </w:pPr>
+      <w:rPr>
+        <w:rFonts w:ascii="Courier New" w:hAnsi="Courier New" w:cs="Courier New" w:hint="default"/>
+      </w:rPr>
+    </w:lvl>
+    <w:lvl w:ilvl="2" w:tplc="041D0005" w:tentative="1">
+      <w:start w:val="1"/>
+      <w:numFmt w:val="bullet"/>
+      <w:lvlText w:val=""/>
+      <w:lvlJc w:val="left"/>
+      <w:pPr>
+        <w:ind w:left="2160" w:hanging="360"/>
+      </w:pPr>
+      <w:rPr>
+        <w:rFonts w:ascii="Wingdings" w:hAnsi="Wingdings" w:hint="default"/>
+      </w:rPr>
+    </w:lvl>
+    <w:lvl w:ilvl="3" w:tplc="041D0001" w:tentative="1">
+      <w:start w:val="1"/>
+      <w:numFmt w:val="bullet"/>
+      <w:lvlText w:val=""/>
+      <w:lvlJc w:val="left"/>
+      <w:pPr>
+        <w:ind w:left="2880" w:hanging="360"/>
+      </w:pPr>
+      <w:rPr>
+        <w:rFonts w:ascii="Symbol" w:hAnsi="Symbol" w:hint="default"/>
+      </w:rPr>
+    </w:lvl>
+    <w:lvl w:ilvl="4" w:tplc="041D0003" w:tentative="1">
+      <w:start w:val="1"/>
+      <w:numFmt w:val="bullet"/>
+      <w:lvlText w:val="o"/>
+      <w:lvlJc w:val="left"/>
+      <w:pPr>
+        <w:ind w:left="3600" w:hanging="360"/>
+      </w:pPr>
+      <w:rPr>
+        <w:rFonts w:ascii="Courier New" w:hAnsi="Courier New" w:cs="Courier New" w:hint="default"/>
+      </w:rPr>
+    </w:lvl>
+    <w:lvl w:ilvl="5" w:tplc="041D0005" w:tentative="1">
+      <w:start w:val="1"/>
+      <w:numFmt w:val="bullet"/>
+      <w:lvlText w:val=""/>
+      <w:lvlJc w:val="left"/>
+      <w:pPr>
+        <w:ind w:left="4320" w:hanging="360"/>
+      </w:pPr>
+      <w:rPr>
+        <w:rFonts w:ascii="Wingdings" w:hAnsi="Wingdings" w:hint="default"/>
+      </w:rPr>
+    </w:lvl>
+    <w:lvl w:ilvl="6" w:tplc="041D0001" w:tentative="1">
+      <w:start w:val="1"/>
+      <w:numFmt w:val="bullet"/>
+      <w:lvlText w:val=""/>
+      <w:lvlJc w:val="left"/>
+      <w:pPr>
+        <w:ind w:left="5040" w:hanging="360"/>
+      </w:pPr>
+      <w:rPr>
+        <w:rFonts w:ascii="Symbol" w:hAnsi="Symbol" w:hint="default"/>
+      </w:rPr>
+    </w:lvl>
+    <w:lvl w:ilvl="7" w:tplc="041D0003" w:tentative="1">
+      <w:start w:val="1"/>
+      <w:numFmt w:val="bullet"/>
+      <w:lvlText w:val="o"/>
+      <w:lvlJc w:val="left"/>
+      <w:pPr>
+        <w:ind w:left="5760" w:hanging="360"/>
+      </w:pPr>
+      <w:rPr>
+        <w:rFonts w:ascii="Courier New" w:hAnsi="Courier New" w:cs="Courier New" w:hint="default"/>
+      </w:rPr>
+    </w:lvl>
+    <w:lvl w:ilvl="8" w:tplc="041D0005" w:tentative="1">
+      <w:start w:val="1"/>
+      <w:numFmt w:val="bullet"/>
+      <w:lvlText w:val=""/>
+      <w:lvlJc w:val="left"/>
+      <w:pPr>
+        <w:ind w:left="6480" w:hanging="360"/>
+      </w:pPr>
+      <w:rPr>
+        <w:rFonts w:ascii="Wingdings" w:hAnsi="Wingdings" w:hint="default"/>
+      </w:rPr>
+    </w:lvl>
+  </w:abstractNum>
+  <w:abstractNum w:abstractNumId="3">
     <w:nsid w:val="7AF42322"/>
     <w:multiLevelType w:val="hybridMultilevel"/>
     <w:tmpl w:val="F45AD288"/>
@@ -8984,7 +10994,16 @@
     </w:lvl>
   </w:abstractNum>
   <w:num w:numId="1">
+    <w:abstractNumId w:val="3"/>
+  </w:num>
+  <w:num w:numId="2">
     <w:abstractNumId w:val="0"/>
+  </w:num>
+  <w:num w:numId="3">
+    <w:abstractNumId w:val="2"/>
+  </w:num>
+  <w:num w:numId="4">
+    <w:abstractNumId w:val="1"/>
   </w:num>
 </w:numbering>
 </file>

</xml_diff>

<commit_message>
skrivit klart bakgrund och syfte, ska lagga in allt i latex
</commit_message>
<xml_diff>
--- a/Rapport.docx
+++ b/Rapport.docx
@@ -9367,166 +9367,175 @@
           <w:rFonts w:ascii="Times New Roman" w:hAnsi="Times New Roman" w:cs="Times New Roman"/>
         </w:rPr>
       </w:pPr>
+    </w:p>
+    <w:p>
+      <w:pPr>
+        <w:rPr>
+          <w:rFonts w:ascii="Times New Roman" w:hAnsi="Times New Roman" w:cs="Times New Roman"/>
+        </w:rPr>
+      </w:pPr>
+      <w:r>
+        <w:rPr>
+          <w:rFonts w:ascii="Times New Roman" w:hAnsi="Times New Roman" w:cs="Times New Roman"/>
+        </w:rPr>
+        <w:t xml:space="preserve">Frågeställning nr 1 baseras på miljö, målgrupp och kontext. Syftet med frågeställningen är att kunna utifrån analys hitta situationer där metoderna </w:t>
+      </w:r>
+      <w:r>
+        <w:rPr>
+          <w:rFonts w:ascii="Times New Roman" w:hAnsi="Times New Roman" w:cs="Times New Roman"/>
+        </w:rPr>
+        <w:t>visar sig vara fördelaktiga under utvecklings</w:t>
+      </w:r>
+      <w:r>
+        <w:rPr>
+          <w:rFonts w:ascii="Times New Roman" w:hAnsi="Times New Roman" w:cs="Times New Roman"/>
+        </w:rPr>
+        <w:t>fas</w:t>
+      </w:r>
+      <w:r>
+        <w:rPr>
+          <w:rFonts w:ascii="Times New Roman" w:hAnsi="Times New Roman" w:cs="Times New Roman"/>
+        </w:rPr>
+        <w:t>en,</w:t>
+      </w:r>
+      <w:r>
+        <w:rPr>
+          <w:rFonts w:ascii="Times New Roman" w:hAnsi="Times New Roman" w:cs="Times New Roman"/>
+        </w:rPr>
+        <w:t xml:space="preserve"> vilket hade varit svårare</w:t>
+      </w:r>
+      <w:r>
+        <w:rPr>
+          <w:rFonts w:ascii="Times New Roman" w:hAnsi="Times New Roman" w:cs="Times New Roman"/>
+        </w:rPr>
+        <w:t xml:space="preserve"> att uppnå med ett</w:t>
+      </w:r>
+      <w:r>
+        <w:rPr>
+          <w:rFonts w:ascii="Times New Roman" w:hAnsi="Times New Roman" w:cs="Times New Roman"/>
+        </w:rPr>
+        <w:t xml:space="preserve"> annat val av metod. </w:t>
+      </w:r>
+      <w:r>
+        <w:rPr>
+          <w:rFonts w:ascii="Times New Roman" w:hAnsi="Times New Roman" w:cs="Times New Roman"/>
+        </w:rPr>
+        <w:t>F</w:t>
+      </w:r>
+      <w:r>
+        <w:rPr>
+          <w:rFonts w:ascii="Times New Roman" w:hAnsi="Times New Roman" w:cs="Times New Roman"/>
+        </w:rPr>
+        <w:t xml:space="preserve">rågeställning nr 2,3 är </w:t>
+      </w:r>
+      <w:r>
+        <w:rPr>
+          <w:rFonts w:ascii="Times New Roman" w:hAnsi="Times New Roman" w:cs="Times New Roman"/>
+        </w:rPr>
+        <w:t xml:space="preserve">att kunna lyfta fram de fördelar och nackdelar som finns vid implementation med de två metoderna. Syftet är att hitta ramar för </w:t>
+      </w:r>
+      <w:r>
+        <w:rPr>
+          <w:rFonts w:ascii="Times New Roman" w:hAnsi="Times New Roman" w:cs="Times New Roman"/>
+        </w:rPr>
+        <w:t>var</w:t>
+      </w:r>
+      <w:r>
+        <w:rPr>
+          <w:rFonts w:ascii="Times New Roman" w:hAnsi="Times New Roman" w:cs="Times New Roman"/>
+        </w:rPr>
+        <w:t>je metod vilka</w:t>
+      </w:r>
+      <w:r>
+        <w:rPr>
+          <w:rFonts w:ascii="Times New Roman" w:hAnsi="Times New Roman" w:cs="Times New Roman"/>
+        </w:rPr>
+        <w:t xml:space="preserve"> </w:t>
+      </w:r>
+      <w:r>
+        <w:rPr>
+          <w:rFonts w:ascii="Times New Roman" w:hAnsi="Times New Roman" w:cs="Times New Roman"/>
+        </w:rPr>
+        <w:t>en</w:t>
+      </w:r>
+      <w:r>
+        <w:rPr>
+          <w:rFonts w:ascii="Times New Roman" w:hAnsi="Times New Roman" w:cs="Times New Roman"/>
+        </w:rPr>
+        <w:t xml:space="preserve"> läsare </w:t>
+      </w:r>
+      <w:r>
+        <w:rPr>
+          <w:rFonts w:ascii="Times New Roman" w:hAnsi="Times New Roman" w:cs="Times New Roman"/>
+        </w:rPr>
+        <w:t>kan relatera</w:t>
+      </w:r>
+      <w:r>
+        <w:rPr>
+          <w:rFonts w:ascii="Times New Roman" w:hAnsi="Times New Roman" w:cs="Times New Roman"/>
+        </w:rPr>
+        <w:t xml:space="preserve"> till</w:t>
+      </w:r>
+      <w:r>
+        <w:rPr>
+          <w:rFonts w:ascii="Times New Roman" w:hAnsi="Times New Roman" w:cs="Times New Roman"/>
+        </w:rPr>
+        <w:t xml:space="preserve"> med</w:t>
+      </w:r>
+      <w:r>
+        <w:rPr>
+          <w:rFonts w:ascii="Times New Roman" w:hAnsi="Times New Roman" w:cs="Times New Roman"/>
+        </w:rPr>
+        <w:t xml:space="preserve"> en</w:t>
+      </w:r>
+      <w:r>
+        <w:rPr>
+          <w:rFonts w:ascii="Times New Roman" w:hAnsi="Times New Roman" w:cs="Times New Roman"/>
+        </w:rPr>
+        <w:t xml:space="preserve"> eg</w:t>
+      </w:r>
+      <w:r>
+        <w:rPr>
+          <w:rFonts w:ascii="Times New Roman" w:hAnsi="Times New Roman" w:cs="Times New Roman"/>
+        </w:rPr>
+        <w:t>en situation och utifrån det använda det som</w:t>
+      </w:r>
+      <w:r>
+        <w:rPr>
+          <w:rFonts w:ascii="Times New Roman" w:hAnsi="Times New Roman" w:cs="Times New Roman"/>
+        </w:rPr>
+        <w:t xml:space="preserve"> grund vid val av</w:t>
+      </w:r>
+      <w:r>
+        <w:rPr>
+          <w:rFonts w:ascii="Times New Roman" w:hAnsi="Times New Roman" w:cs="Times New Roman"/>
+        </w:rPr>
+        <w:t xml:space="preserve"> metod.</w:t>
+      </w:r>
+      <w:r>
+        <w:rPr>
+          <w:rFonts w:ascii="Times New Roman" w:hAnsi="Times New Roman" w:cs="Times New Roman"/>
+        </w:rPr>
+        <w:t xml:space="preserve"> </w:t>
+      </w:r>
+    </w:p>
+    <w:p>
+      <w:pPr>
+        <w:tabs>
+          <w:tab w:val="left" w:pos="5304"/>
+        </w:tabs>
+        <w:rPr>
+          <w:rFonts w:ascii="Times New Roman" w:hAnsi="Times New Roman" w:cs="Times New Roman"/>
+        </w:rPr>
+      </w:pPr>
+      <w:r>
+        <w:rPr>
+          <w:rFonts w:ascii="Times New Roman" w:hAnsi="Times New Roman" w:cs="Times New Roman"/>
+        </w:rPr>
+        <w:tab/>
+      </w:r>
       <w:bookmarkStart w:id="0" w:name="_GoBack"/>
       <w:bookmarkEnd w:id="0"/>
-    </w:p>
-    <w:p>
-      <w:pPr>
-        <w:rPr>
-          <w:rFonts w:ascii="Times New Roman" w:hAnsi="Times New Roman" w:cs="Times New Roman"/>
-        </w:rPr>
-      </w:pPr>
-      <w:r>
-        <w:rPr>
-          <w:rFonts w:ascii="Times New Roman" w:hAnsi="Times New Roman" w:cs="Times New Roman"/>
-        </w:rPr>
-        <w:t xml:space="preserve">Frågeställning nr 1 baseras på miljö, målgrupp och kontext. Syftet med frågeställningen är att kunna utifrån analys hitta situationer där metoderna </w:t>
-      </w:r>
-      <w:r>
-        <w:rPr>
-          <w:rFonts w:ascii="Times New Roman" w:hAnsi="Times New Roman" w:cs="Times New Roman"/>
-        </w:rPr>
-        <w:t>visar sig vara fördelaktiga under utvecklings</w:t>
-      </w:r>
-      <w:r>
-        <w:rPr>
-          <w:rFonts w:ascii="Times New Roman" w:hAnsi="Times New Roman" w:cs="Times New Roman"/>
-        </w:rPr>
-        <w:t>fas</w:t>
-      </w:r>
-      <w:r>
-        <w:rPr>
-          <w:rFonts w:ascii="Times New Roman" w:hAnsi="Times New Roman" w:cs="Times New Roman"/>
-        </w:rPr>
-        <w:t>en,</w:t>
-      </w:r>
-      <w:r>
-        <w:rPr>
-          <w:rFonts w:ascii="Times New Roman" w:hAnsi="Times New Roman" w:cs="Times New Roman"/>
-        </w:rPr>
-        <w:t xml:space="preserve"> vilket hade varit svårare</w:t>
-      </w:r>
-      <w:r>
-        <w:rPr>
-          <w:rFonts w:ascii="Times New Roman" w:hAnsi="Times New Roman" w:cs="Times New Roman"/>
-        </w:rPr>
-        <w:t xml:space="preserve"> att uppnå med ett</w:t>
-      </w:r>
-      <w:r>
-        <w:rPr>
-          <w:rFonts w:ascii="Times New Roman" w:hAnsi="Times New Roman" w:cs="Times New Roman"/>
-        </w:rPr>
-        <w:t xml:space="preserve"> annat val av metod. </w:t>
-      </w:r>
-      <w:r>
-        <w:rPr>
-          <w:rFonts w:ascii="Times New Roman" w:hAnsi="Times New Roman" w:cs="Times New Roman"/>
-        </w:rPr>
-        <w:t>F</w:t>
-      </w:r>
-      <w:r>
-        <w:rPr>
-          <w:rFonts w:ascii="Times New Roman" w:hAnsi="Times New Roman" w:cs="Times New Roman"/>
-        </w:rPr>
-        <w:t xml:space="preserve">rågeställning nr 2,3 är </w:t>
-      </w:r>
-      <w:r>
-        <w:rPr>
-          <w:rFonts w:ascii="Times New Roman" w:hAnsi="Times New Roman" w:cs="Times New Roman"/>
-        </w:rPr>
-        <w:t xml:space="preserve">att kunna lyfta fram de fördelar och nackdelar som finns vid implementation med de två metoderna. Syftet är att hitta ramar för </w:t>
-      </w:r>
-      <w:r>
-        <w:rPr>
-          <w:rFonts w:ascii="Times New Roman" w:hAnsi="Times New Roman" w:cs="Times New Roman"/>
-        </w:rPr>
-        <w:t>var</w:t>
-      </w:r>
-      <w:r>
-        <w:rPr>
-          <w:rFonts w:ascii="Times New Roman" w:hAnsi="Times New Roman" w:cs="Times New Roman"/>
-        </w:rPr>
-        <w:t>je metod vilka</w:t>
-      </w:r>
-      <w:r>
-        <w:rPr>
-          <w:rFonts w:ascii="Times New Roman" w:hAnsi="Times New Roman" w:cs="Times New Roman"/>
-        </w:rPr>
-        <w:t xml:space="preserve"> </w:t>
-      </w:r>
-      <w:r>
-        <w:rPr>
-          <w:rFonts w:ascii="Times New Roman" w:hAnsi="Times New Roman" w:cs="Times New Roman"/>
-        </w:rPr>
-        <w:t>en</w:t>
-      </w:r>
-      <w:r>
-        <w:rPr>
-          <w:rFonts w:ascii="Times New Roman" w:hAnsi="Times New Roman" w:cs="Times New Roman"/>
-        </w:rPr>
-        <w:t xml:space="preserve"> läsare </w:t>
-      </w:r>
-      <w:r>
-        <w:rPr>
-          <w:rFonts w:ascii="Times New Roman" w:hAnsi="Times New Roman" w:cs="Times New Roman"/>
-        </w:rPr>
-        <w:t>kan relatera</w:t>
-      </w:r>
-      <w:r>
-        <w:rPr>
-          <w:rFonts w:ascii="Times New Roman" w:hAnsi="Times New Roman" w:cs="Times New Roman"/>
-        </w:rPr>
-        <w:t xml:space="preserve"> till</w:t>
-      </w:r>
-      <w:r>
-        <w:rPr>
-          <w:rFonts w:ascii="Times New Roman" w:hAnsi="Times New Roman" w:cs="Times New Roman"/>
-        </w:rPr>
-        <w:t xml:space="preserve"> med</w:t>
-      </w:r>
-      <w:r>
-        <w:rPr>
-          <w:rFonts w:ascii="Times New Roman" w:hAnsi="Times New Roman" w:cs="Times New Roman"/>
-        </w:rPr>
-        <w:t xml:space="preserve"> en</w:t>
-      </w:r>
-      <w:r>
-        <w:rPr>
-          <w:rFonts w:ascii="Times New Roman" w:hAnsi="Times New Roman" w:cs="Times New Roman"/>
-        </w:rPr>
-        <w:t xml:space="preserve"> eg</w:t>
-      </w:r>
-      <w:r>
-        <w:rPr>
-          <w:rFonts w:ascii="Times New Roman" w:hAnsi="Times New Roman" w:cs="Times New Roman"/>
-        </w:rPr>
-        <w:t>en situation och utifrån det använda det som</w:t>
-      </w:r>
-      <w:r>
-        <w:rPr>
-          <w:rFonts w:ascii="Times New Roman" w:hAnsi="Times New Roman" w:cs="Times New Roman"/>
-        </w:rPr>
-        <w:t xml:space="preserve"> grund vid val av</w:t>
-      </w:r>
-      <w:r>
-        <w:rPr>
-          <w:rFonts w:ascii="Times New Roman" w:hAnsi="Times New Roman" w:cs="Times New Roman"/>
-        </w:rPr>
-        <w:t xml:space="preserve"> metod.</w:t>
-      </w:r>
-      <w:r>
-        <w:rPr>
-          <w:rFonts w:ascii="Times New Roman" w:hAnsi="Times New Roman" w:cs="Times New Roman"/>
-        </w:rPr>
-        <w:t xml:space="preserve"> </w:t>
-      </w:r>
-    </w:p>
-    <w:p>
-      <w:pPr>
-        <w:rPr>
-          <w:rFonts w:ascii="Times New Roman" w:hAnsi="Times New Roman" w:cs="Times New Roman"/>
-        </w:rPr>
-      </w:pPr>
     </w:p>
     <w:p>
       <w:pPr>

</xml_diff>

<commit_message>
gjort en javla massa skit
</commit_message>
<xml_diff>
--- a/Rapport.docx
+++ b/Rapport.docx
@@ -20,8 +20,6 @@
         </w:rPr>
         <w:t>Mobile-first or Desktop-first, a study about the responsive approaches towards web development</w:t>
       </w:r>
-      <w:bookmarkStart w:id="0" w:name="_GoBack"/>
-      <w:bookmarkEnd w:id="0"/>
     </w:p>
     <w:p>
       <w:pPr>
@@ -9091,6 +9089,20 @@
       <w:pPr>
         <w:rPr>
           <w:rFonts w:ascii="Times New Roman" w:hAnsi="Times New Roman" w:cs="Times New Roman"/>
+        </w:rPr>
+      </w:pPr>
+    </w:p>
+    <w:p>
+      <w:pPr>
+        <w:rPr>
+          <w:rFonts w:ascii="Times New Roman" w:hAnsi="Times New Roman" w:cs="Times New Roman"/>
+        </w:rPr>
+      </w:pPr>
+    </w:p>
+    <w:p>
+      <w:pPr>
+        <w:rPr>
+          <w:rFonts w:ascii="Times New Roman" w:hAnsi="Times New Roman" w:cs="Times New Roman"/>
           <w:b/>
         </w:rPr>
       </w:pPr>
@@ -9099,6 +9111,7 @@
           <w:rFonts w:ascii="Times New Roman" w:hAnsi="Times New Roman" w:cs="Times New Roman"/>
           <w:b/>
         </w:rPr>
+        <w:lastRenderedPageBreak/>
         <w:t>Syfte</w:t>
       </w:r>
     </w:p>
@@ -9119,7 +9132,6 @@
         <w:rPr>
           <w:rFonts w:ascii="Times New Roman" w:hAnsi="Times New Roman" w:cs="Times New Roman"/>
         </w:rPr>
-        <w:lastRenderedPageBreak/>
         <w:t xml:space="preserve">Syftet med </w:t>
       </w:r>
       <w:r>
@@ -10211,14 +10223,14 @@
           <w:color w:val="000000" w:themeColor="text1"/>
         </w:rPr>
       </w:pPr>
-    </w:p>
-    <w:p>
-      <w:pPr>
+      <w:r>
         <w:rPr>
           <w:rFonts w:ascii="Times New Roman" w:hAnsi="Times New Roman" w:cs="Times New Roman"/>
           <w:color w:val="000000" w:themeColor="text1"/>
         </w:rPr>
-      </w:pPr>
+        <w:lastRenderedPageBreak/>
+        <w:t>Relaterad litteratur</w:t>
+      </w:r>
     </w:p>
     <w:p>
       <w:pPr>
@@ -10231,50 +10243,641 @@
     <w:p>
       <w:pPr>
         <w:rPr>
+          <w:rFonts w:ascii="Times New Roman" w:hAnsi="Times New Roman" w:cs="Times New Roman"/>
           <w:color w:val="000000" w:themeColor="text1"/>
         </w:rPr>
       </w:pPr>
-    </w:p>
-    <w:p>
-      <w:pPr>
+      <w:r>
         <w:rPr>
           <w:rFonts w:ascii="Times New Roman" w:hAnsi="Times New Roman" w:cs="Times New Roman"/>
           <w:color w:val="000000" w:themeColor="text1"/>
         </w:rPr>
-      </w:pPr>
-    </w:p>
-    <w:p>
-      <w:pPr>
-        <w:rPr>
-          <w:rFonts w:ascii="Times New Roman" w:hAnsi="Times New Roman" w:cs="Times New Roman"/>
-        </w:rPr>
-      </w:pPr>
-    </w:p>
-    <w:p>
-      <w:pPr>
-        <w:rPr>
-          <w:rFonts w:ascii="Times New Roman" w:hAnsi="Times New Roman" w:cs="Times New Roman"/>
-        </w:rPr>
-      </w:pPr>
-    </w:p>
-    <w:p>
-      <w:pPr>
-        <w:rPr>
-          <w:rFonts w:ascii="Times New Roman" w:hAnsi="Times New Roman" w:cs="Times New Roman"/>
-        </w:rPr>
-      </w:pPr>
-    </w:p>
-    <w:p>
-      <w:pPr>
-        <w:rPr>
-          <w:rFonts w:ascii="Times New Roman" w:hAnsi="Times New Roman" w:cs="Times New Roman"/>
-        </w:rPr>
-      </w:pPr>
-    </w:p>
-    <w:p>
-      <w:pPr>
-        <w:rPr>
-          <w:rFonts w:ascii="Times New Roman" w:hAnsi="Times New Roman" w:cs="Times New Roman"/>
+        <w:t>Om användande av mobila-enheter, som kan vara avgörande till prototyp</w:t>
+      </w:r>
+    </w:p>
+    <w:p>
+      <w:pPr>
+        <w:autoSpaceDE w:val="0"/>
+        <w:autoSpaceDN w:val="0"/>
+        <w:adjustRightInd w:val="0"/>
+        <w:rPr>
+          <w:rFonts w:ascii="TimesNewRomanPSMT" w:eastAsiaTheme="minorHAnsi" w:hAnsi="TimesNewRomanPSMT" w:cs="TimesNewRomanPSMT"/>
+          <w:sz w:val="18"/>
+          <w:szCs w:val="18"/>
+          <w:lang w:val="en-US"/>
+        </w:rPr>
+      </w:pPr>
+      <w:r>
+        <w:rPr>
+          <w:rFonts w:ascii="TimesNewRomanPSMT" w:eastAsiaTheme="minorHAnsi" w:hAnsi="TimesNewRomanPSMT" w:cs="TimesNewRomanPSMT"/>
+          <w:sz w:val="18"/>
+          <w:szCs w:val="18"/>
+          <w:lang w:val="en-US"/>
+        </w:rPr>
+        <w:t>“</w:t>
+      </w:r>
+      <w:r>
+        <w:rPr>
+          <w:rFonts w:ascii="TimesNewRomanPSMT" w:eastAsiaTheme="minorHAnsi" w:hAnsi="TimesNewRomanPSMT" w:cs="TimesNewRomanPSMT"/>
+          <w:sz w:val="18"/>
+          <w:szCs w:val="18"/>
+          <w:lang w:val="en-US"/>
+        </w:rPr>
+        <w:t>Few mobile Web browsers</w:t>
+      </w:r>
+    </w:p>
+    <w:p>
+      <w:pPr>
+        <w:autoSpaceDE w:val="0"/>
+        <w:autoSpaceDN w:val="0"/>
+        <w:adjustRightInd w:val="0"/>
+        <w:rPr>
+          <w:rFonts w:ascii="TimesNewRomanPSMT" w:eastAsiaTheme="minorHAnsi" w:hAnsi="TimesNewRomanPSMT" w:cs="TimesNewRomanPSMT"/>
+          <w:sz w:val="18"/>
+          <w:szCs w:val="18"/>
+          <w:lang w:val="en-US"/>
+        </w:rPr>
+      </w:pPr>
+      <w:proofErr w:type="gramStart"/>
+      <w:r>
+        <w:rPr>
+          <w:rFonts w:ascii="TimesNewRomanPSMT" w:eastAsiaTheme="minorHAnsi" w:hAnsi="TimesNewRomanPSMT" w:cs="TimesNewRomanPSMT"/>
+          <w:sz w:val="18"/>
+          <w:szCs w:val="18"/>
+          <w:lang w:val="en-US"/>
+        </w:rPr>
+        <w:t>supported</w:t>
+      </w:r>
+      <w:proofErr w:type="gramEnd"/>
+      <w:r>
+        <w:rPr>
+          <w:rFonts w:ascii="TimesNewRomanPSMT" w:eastAsiaTheme="minorHAnsi" w:hAnsi="TimesNewRomanPSMT" w:cs="TimesNewRomanPSMT"/>
+          <w:sz w:val="18"/>
+          <w:szCs w:val="18"/>
+          <w:lang w:val="en-US"/>
+        </w:rPr>
+        <w:t xml:space="preserve"> multiple windows or select, copy, and paste functions,</w:t>
+      </w:r>
+    </w:p>
+    <w:p>
+      <w:pPr>
+        <w:rPr>
+          <w:rFonts w:ascii="TimesNewRomanPSMT" w:eastAsiaTheme="minorHAnsi" w:hAnsi="TimesNewRomanPSMT" w:cs="TimesNewRomanPSMT"/>
+          <w:sz w:val="18"/>
+          <w:szCs w:val="18"/>
+          <w:lang w:val="en-US"/>
+        </w:rPr>
+      </w:pPr>
+      <w:proofErr w:type="gramStart"/>
+      <w:r>
+        <w:rPr>
+          <w:rFonts w:ascii="TimesNewRomanPSMT" w:eastAsiaTheme="minorHAnsi" w:hAnsi="TimesNewRomanPSMT" w:cs="TimesNewRomanPSMT"/>
+          <w:sz w:val="18"/>
+          <w:szCs w:val="18"/>
+          <w:lang w:val="en-US"/>
+        </w:rPr>
+        <w:t>so</w:t>
+      </w:r>
+      <w:proofErr w:type="gramEnd"/>
+      <w:r>
+        <w:rPr>
+          <w:rFonts w:ascii="TimesNewRomanPSMT" w:eastAsiaTheme="minorHAnsi" w:hAnsi="TimesNewRomanPSMT" w:cs="TimesNewRomanPSMT"/>
+          <w:sz w:val="18"/>
+          <w:szCs w:val="18"/>
+          <w:lang w:val="en-US"/>
+        </w:rPr>
+        <w:t xml:space="preserve"> the participants were not using these strategies in our study.</w:t>
+      </w:r>
+      <w:r>
+        <w:rPr>
+          <w:rFonts w:ascii="TimesNewRomanPSMT" w:eastAsiaTheme="minorHAnsi" w:hAnsi="TimesNewRomanPSMT" w:cs="TimesNewRomanPSMT"/>
+          <w:sz w:val="18"/>
+          <w:szCs w:val="18"/>
+          <w:lang w:val="en-US"/>
+        </w:rPr>
+        <w:t xml:space="preserve">” </w:t>
+      </w:r>
+      <w:proofErr w:type="spellStart"/>
+      <w:r>
+        <w:rPr>
+          <w:rFonts w:ascii="TimesNewRomanPSMT" w:eastAsiaTheme="minorHAnsi" w:hAnsi="TimesNewRomanPSMT" w:cs="TimesNewRomanPSMT"/>
+          <w:sz w:val="18"/>
+          <w:szCs w:val="18"/>
+          <w:lang w:val="en-US"/>
+        </w:rPr>
+        <w:t>Från</w:t>
+      </w:r>
+      <w:proofErr w:type="spellEnd"/>
+      <w:r>
+        <w:rPr>
+          <w:rFonts w:ascii="TimesNewRomanPSMT" w:eastAsiaTheme="minorHAnsi" w:hAnsi="TimesNewRomanPSMT" w:cs="TimesNewRomanPSMT"/>
+          <w:sz w:val="18"/>
+          <w:szCs w:val="18"/>
+          <w:lang w:val="en-US"/>
+        </w:rPr>
+        <w:t xml:space="preserve"> </w:t>
+      </w:r>
+      <w:proofErr w:type="gramStart"/>
+      <w:r>
+        <w:rPr>
+          <w:rFonts w:ascii="TimesNewRomanPSMT" w:eastAsiaTheme="minorHAnsi" w:hAnsi="TimesNewRomanPSMT" w:cs="TimesNewRomanPSMT"/>
+          <w:sz w:val="18"/>
+          <w:szCs w:val="18"/>
+          <w:lang w:val="en-US"/>
+        </w:rPr>
+        <w:t>How</w:t>
+      </w:r>
+      <w:proofErr w:type="gramEnd"/>
+      <w:r>
+        <w:rPr>
+          <w:rFonts w:ascii="TimesNewRomanPSMT" w:eastAsiaTheme="minorHAnsi" w:hAnsi="TimesNewRomanPSMT" w:cs="TimesNewRomanPSMT"/>
+          <w:sz w:val="18"/>
+          <w:szCs w:val="18"/>
+          <w:lang w:val="en-US"/>
+        </w:rPr>
+        <w:t xml:space="preserve"> people use the web on mobile devices</w:t>
+      </w:r>
+    </w:p>
+    <w:p>
+      <w:pPr>
+        <w:rPr>
+          <w:rFonts w:ascii="TimesNewRomanPSMT" w:eastAsiaTheme="minorHAnsi" w:hAnsi="TimesNewRomanPSMT" w:cs="TimesNewRomanPSMT"/>
+          <w:sz w:val="18"/>
+          <w:szCs w:val="18"/>
+          <w:lang w:val="en-US"/>
+        </w:rPr>
+      </w:pPr>
+    </w:p>
+    <w:p>
+      <w:pPr>
+        <w:rPr>
+          <w:rFonts w:ascii="TimesNewRomanPSMT" w:eastAsiaTheme="minorHAnsi" w:hAnsi="TimesNewRomanPSMT" w:cs="TimesNewRomanPSMT"/>
+          <w:sz w:val="18"/>
+          <w:szCs w:val="18"/>
+        </w:rPr>
+      </w:pPr>
+      <w:r>
+        <w:rPr>
+          <w:rFonts w:ascii="TimesNewRomanPSMT" w:eastAsiaTheme="minorHAnsi" w:hAnsi="TimesNewRomanPSMT" w:cs="TimesNewRomanPSMT"/>
+          <w:sz w:val="18"/>
+          <w:szCs w:val="18"/>
+        </w:rPr>
+        <w:t xml:space="preserve">Information </w:t>
+      </w:r>
+      <w:proofErr w:type="spellStart"/>
+      <w:r>
+        <w:rPr>
+          <w:rFonts w:ascii="TimesNewRomanPSMT" w:eastAsiaTheme="minorHAnsi" w:hAnsi="TimesNewRomanPSMT" w:cs="TimesNewRomanPSMT"/>
+          <w:sz w:val="18"/>
+          <w:szCs w:val="18"/>
+        </w:rPr>
+        <w:t>seeking</w:t>
+      </w:r>
+      <w:proofErr w:type="spellEnd"/>
+      <w:r>
+        <w:rPr>
+          <w:rFonts w:ascii="TimesNewRomanPSMT" w:eastAsiaTheme="minorHAnsi" w:hAnsi="TimesNewRomanPSMT" w:cs="TimesNewRomanPSMT"/>
+          <w:sz w:val="18"/>
+          <w:szCs w:val="18"/>
+        </w:rPr>
+        <w:t xml:space="preserve"> är en av de största </w:t>
+      </w:r>
+      <w:proofErr w:type="spellStart"/>
+      <w:r>
+        <w:rPr>
+          <w:rFonts w:ascii="TimesNewRomanPSMT" w:eastAsiaTheme="minorHAnsi" w:hAnsi="TimesNewRomanPSMT" w:cs="TimesNewRomanPSMT"/>
+          <w:sz w:val="18"/>
+          <w:szCs w:val="18"/>
+        </w:rPr>
+        <w:t>usage</w:t>
+      </w:r>
+      <w:proofErr w:type="spellEnd"/>
+      <w:r>
+        <w:rPr>
+          <w:rFonts w:ascii="TimesNewRomanPSMT" w:eastAsiaTheme="minorHAnsi" w:hAnsi="TimesNewRomanPSMT" w:cs="TimesNewRomanPSMT"/>
+          <w:sz w:val="18"/>
+          <w:szCs w:val="18"/>
+        </w:rPr>
+        <w:t xml:space="preserve"> av mobile internet, vilket till stor del sker när åtkomste</w:t>
+      </w:r>
+      <w:r>
+        <w:rPr>
+          <w:rFonts w:ascii="TimesNewRomanPSMT" w:eastAsiaTheme="minorHAnsi" w:hAnsi="TimesNewRomanPSMT" w:cs="TimesNewRomanPSMT"/>
+          <w:sz w:val="18"/>
+          <w:szCs w:val="18"/>
+        </w:rPr>
+        <w:t>n till datorer är långt bort.</w:t>
+      </w:r>
+    </w:p>
+    <w:p>
+      <w:pPr>
+        <w:rPr>
+          <w:rFonts w:ascii="TimesNewRomanPSMT" w:eastAsiaTheme="minorHAnsi" w:hAnsi="TimesNewRomanPSMT" w:cs="TimesNewRomanPSMT"/>
+          <w:sz w:val="18"/>
+          <w:szCs w:val="18"/>
+        </w:rPr>
+      </w:pPr>
+    </w:p>
+    <w:p>
+      <w:pPr>
+        <w:autoSpaceDE w:val="0"/>
+        <w:autoSpaceDN w:val="0"/>
+        <w:adjustRightInd w:val="0"/>
+        <w:rPr>
+          <w:rFonts w:ascii="TimesNewRomanPSMT" w:eastAsiaTheme="minorHAnsi" w:hAnsi="TimesNewRomanPSMT" w:cs="TimesNewRomanPSMT"/>
+          <w:sz w:val="16"/>
+          <w:szCs w:val="16"/>
+          <w:lang w:val="en-US"/>
+        </w:rPr>
+      </w:pPr>
+      <w:r>
+        <w:rPr>
+          <w:rFonts w:ascii="TimesNewRomanPSMT" w:eastAsiaTheme="minorHAnsi" w:hAnsi="TimesNewRomanPSMT" w:cs="TimesNewRomanPSMT"/>
+          <w:sz w:val="16"/>
+          <w:szCs w:val="16"/>
+          <w:lang w:val="en-US"/>
+        </w:rPr>
+        <w:t>All the participants used their mobile phones mostly for</w:t>
+      </w:r>
+    </w:p>
+    <w:p>
+      <w:pPr>
+        <w:autoSpaceDE w:val="0"/>
+        <w:autoSpaceDN w:val="0"/>
+        <w:adjustRightInd w:val="0"/>
+        <w:rPr>
+          <w:rFonts w:ascii="TimesNewRomanPSMT" w:eastAsiaTheme="minorHAnsi" w:hAnsi="TimesNewRomanPSMT" w:cs="TimesNewRomanPSMT"/>
+          <w:sz w:val="16"/>
+          <w:szCs w:val="16"/>
+          <w:lang w:val="en-US"/>
+        </w:rPr>
+      </w:pPr>
+      <w:proofErr w:type="gramStart"/>
+      <w:r>
+        <w:rPr>
+          <w:rFonts w:ascii="TimesNewRomanPSMT" w:eastAsiaTheme="minorHAnsi" w:hAnsi="TimesNewRomanPSMT" w:cs="TimesNewRomanPSMT"/>
+          <w:sz w:val="16"/>
+          <w:szCs w:val="16"/>
+          <w:lang w:val="en-US"/>
+        </w:rPr>
+        <w:t>making</w:t>
+      </w:r>
+      <w:proofErr w:type="gramEnd"/>
+      <w:r>
+        <w:rPr>
+          <w:rFonts w:ascii="TimesNewRomanPSMT" w:eastAsiaTheme="minorHAnsi" w:hAnsi="TimesNewRomanPSMT" w:cs="TimesNewRomanPSMT"/>
+          <w:sz w:val="16"/>
+          <w:szCs w:val="16"/>
+          <w:lang w:val="en-US"/>
+        </w:rPr>
+        <w:t xml:space="preserve"> calls and text messaging and occasionally for pictures,</w:t>
+      </w:r>
+    </w:p>
+    <w:p>
+      <w:pPr>
+        <w:autoSpaceDE w:val="0"/>
+        <w:autoSpaceDN w:val="0"/>
+        <w:adjustRightInd w:val="0"/>
+        <w:rPr>
+          <w:rFonts w:ascii="TimesNewRomanPSMT" w:eastAsiaTheme="minorHAnsi" w:hAnsi="TimesNewRomanPSMT" w:cs="TimesNewRomanPSMT"/>
+          <w:sz w:val="16"/>
+          <w:szCs w:val="16"/>
+          <w:lang w:val="en-US"/>
+        </w:rPr>
+      </w:pPr>
+      <w:proofErr w:type="gramStart"/>
+      <w:r>
+        <w:rPr>
+          <w:rFonts w:ascii="TimesNewRomanPSMT" w:eastAsiaTheme="minorHAnsi" w:hAnsi="TimesNewRomanPSMT" w:cs="TimesNewRomanPSMT"/>
+          <w:sz w:val="16"/>
+          <w:szCs w:val="16"/>
+          <w:lang w:val="en-US"/>
+        </w:rPr>
+        <w:t>music</w:t>
+      </w:r>
+      <w:proofErr w:type="gramEnd"/>
+      <w:r>
+        <w:rPr>
+          <w:rFonts w:ascii="TimesNewRomanPSMT" w:eastAsiaTheme="minorHAnsi" w:hAnsi="TimesNewRomanPSMT" w:cs="TimesNewRomanPSMT"/>
+          <w:sz w:val="16"/>
+          <w:szCs w:val="16"/>
+          <w:lang w:val="en-US"/>
+        </w:rPr>
+        <w:t xml:space="preserve"> and alarm and were not very versatile in their mobile phone</w:t>
+      </w:r>
+    </w:p>
+    <w:p>
+      <w:pPr>
+        <w:autoSpaceDE w:val="0"/>
+        <w:autoSpaceDN w:val="0"/>
+        <w:adjustRightInd w:val="0"/>
+        <w:rPr>
+          <w:rFonts w:ascii="TimesNewRomanPSMT" w:eastAsiaTheme="minorHAnsi" w:hAnsi="TimesNewRomanPSMT" w:cs="TimesNewRomanPSMT"/>
+          <w:sz w:val="16"/>
+          <w:szCs w:val="16"/>
+          <w:lang w:val="en-US"/>
+        </w:rPr>
+      </w:pPr>
+      <w:proofErr w:type="gramStart"/>
+      <w:r>
+        <w:rPr>
+          <w:rFonts w:ascii="TimesNewRomanPSMT" w:eastAsiaTheme="minorHAnsi" w:hAnsi="TimesNewRomanPSMT" w:cs="TimesNewRomanPSMT"/>
+          <w:sz w:val="16"/>
+          <w:szCs w:val="16"/>
+          <w:lang w:val="en-US"/>
+        </w:rPr>
+        <w:t>skills</w:t>
+      </w:r>
+      <w:proofErr w:type="gramEnd"/>
+      <w:r>
+        <w:rPr>
+          <w:rFonts w:ascii="TimesNewRomanPSMT" w:eastAsiaTheme="minorHAnsi" w:hAnsi="TimesNewRomanPSMT" w:cs="TimesNewRomanPSMT"/>
+          <w:sz w:val="16"/>
+          <w:szCs w:val="16"/>
+          <w:lang w:val="en-US"/>
+        </w:rPr>
+        <w:t>. Those who used mobile for web browsing used it for</w:t>
+      </w:r>
+    </w:p>
+    <w:p>
+      <w:pPr>
+        <w:rPr>
+          <w:rFonts w:ascii="TimesNewRomanPSMT" w:eastAsiaTheme="minorHAnsi" w:hAnsi="TimesNewRomanPSMT" w:cs="TimesNewRomanPSMT"/>
+          <w:sz w:val="16"/>
+          <w:szCs w:val="16"/>
+          <w:lang w:val="en-US"/>
+        </w:rPr>
+      </w:pPr>
+      <w:proofErr w:type="gramStart"/>
+      <w:r>
+        <w:rPr>
+          <w:rFonts w:ascii="TimesNewRomanPSMT" w:eastAsiaTheme="minorHAnsi" w:hAnsi="TimesNewRomanPSMT" w:cs="TimesNewRomanPSMT"/>
+          <w:sz w:val="16"/>
+          <w:szCs w:val="16"/>
+          <w:lang w:val="en-US"/>
+        </w:rPr>
+        <w:t>checkin</w:t>
+      </w:r>
+      <w:r>
+        <w:rPr>
+          <w:rFonts w:ascii="TimesNewRomanPSMT" w:eastAsiaTheme="minorHAnsi" w:hAnsi="TimesNewRomanPSMT" w:cs="TimesNewRomanPSMT"/>
+          <w:sz w:val="16"/>
+          <w:szCs w:val="16"/>
+          <w:lang w:val="en-US"/>
+        </w:rPr>
+        <w:t>g</w:t>
+      </w:r>
+      <w:proofErr w:type="gramEnd"/>
+      <w:r>
+        <w:rPr>
+          <w:rFonts w:ascii="TimesNewRomanPSMT" w:eastAsiaTheme="minorHAnsi" w:hAnsi="TimesNewRomanPSMT" w:cs="TimesNewRomanPSMT"/>
+          <w:sz w:val="16"/>
+          <w:szCs w:val="16"/>
+          <w:lang w:val="en-US"/>
+        </w:rPr>
+        <w:t xml:space="preserve"> train-time and reading emails.</w:t>
+      </w:r>
+    </w:p>
+    <w:p>
+      <w:pPr>
+        <w:rPr>
+          <w:rFonts w:ascii="Times New Roman" w:hAnsi="Times New Roman" w:cs="Times New Roman"/>
+          <w:color w:val="000000" w:themeColor="text1"/>
+          <w:lang w:val="en-US"/>
+        </w:rPr>
+      </w:pPr>
+    </w:p>
+    <w:p>
+      <w:pPr>
+        <w:rPr>
+          <w:rFonts w:ascii="Times New Roman" w:hAnsi="Times New Roman" w:cs="Times New Roman"/>
+          <w:color w:val="000000" w:themeColor="text1"/>
+          <w:lang w:val="en-US"/>
+        </w:rPr>
+      </w:pPr>
+      <w:proofErr w:type="spellStart"/>
+      <w:r>
+        <w:rPr>
+          <w:rFonts w:ascii="Times New Roman" w:hAnsi="Times New Roman" w:cs="Times New Roman"/>
+          <w:color w:val="000000" w:themeColor="text1"/>
+          <w:lang w:val="en-US"/>
+        </w:rPr>
+        <w:t>Från</w:t>
+      </w:r>
+      <w:proofErr w:type="spellEnd"/>
+      <w:r>
+        <w:rPr>
+          <w:rFonts w:ascii="Times New Roman" w:hAnsi="Times New Roman" w:cs="Times New Roman"/>
+          <w:color w:val="000000" w:themeColor="text1"/>
+          <w:lang w:val="en-US"/>
+        </w:rPr>
+        <w:t xml:space="preserve"> mobile-web </w:t>
+      </w:r>
+      <w:proofErr w:type="spellStart"/>
+      <w:r>
+        <w:rPr>
+          <w:rFonts w:ascii="Times New Roman" w:hAnsi="Times New Roman" w:cs="Times New Roman"/>
+          <w:color w:val="000000" w:themeColor="text1"/>
+          <w:lang w:val="en-US"/>
+        </w:rPr>
+        <w:t>usuability</w:t>
+      </w:r>
+      <w:proofErr w:type="spellEnd"/>
+      <w:r>
+        <w:rPr>
+          <w:rFonts w:ascii="Times New Roman" w:hAnsi="Times New Roman" w:cs="Times New Roman"/>
+          <w:color w:val="000000" w:themeColor="text1"/>
+          <w:lang w:val="en-US"/>
+        </w:rPr>
+        <w:t xml:space="preserve"> study</w:t>
+      </w:r>
+    </w:p>
+    <w:p>
+      <w:pPr>
+        <w:rPr>
+          <w:rFonts w:ascii="Times New Roman" w:hAnsi="Times New Roman" w:cs="Times New Roman"/>
+          <w:color w:val="000000" w:themeColor="text1"/>
+          <w:lang w:val="en-US"/>
+        </w:rPr>
+      </w:pPr>
+    </w:p>
+    <w:p>
+      <w:pPr>
+        <w:pStyle w:val="Default"/>
+      </w:pPr>
+    </w:p>
+    <w:p>
+      <w:pPr>
+        <w:rPr>
+          <w:sz w:val="18"/>
+          <w:szCs w:val="18"/>
+          <w:lang w:val="en-US"/>
+        </w:rPr>
+      </w:pPr>
+      <w:r>
+        <w:rPr>
+          <w:lang w:val="en-US"/>
+        </w:rPr>
+        <w:t xml:space="preserve"> </w:t>
+      </w:r>
+      <w:r>
+        <w:rPr>
+          <w:sz w:val="18"/>
+          <w:szCs w:val="18"/>
+          <w:lang w:val="en-US"/>
+        </w:rPr>
+        <w:t xml:space="preserve">People with cognitive disabilities often prefer simple presentation of information, and simple interactions, like many other people [3]. But how can these simple user experiences </w:t>
+      </w:r>
+      <w:proofErr w:type="gramStart"/>
+      <w:r>
+        <w:rPr>
+          <w:sz w:val="18"/>
+          <w:szCs w:val="18"/>
+          <w:lang w:val="en-US"/>
+        </w:rPr>
+        <w:t>be</w:t>
+      </w:r>
+      <w:proofErr w:type="gramEnd"/>
+      <w:r>
+        <w:rPr>
+          <w:sz w:val="18"/>
+          <w:szCs w:val="18"/>
+          <w:lang w:val="en-US"/>
+        </w:rPr>
+        <w:t xml:space="preserve"> provided? There are as yet no automatic means for simplifying an existing user interface.</w:t>
+      </w:r>
+      <w:r>
+        <w:rPr>
+          <w:sz w:val="18"/>
+          <w:szCs w:val="18"/>
+          <w:lang w:val="en-US"/>
+        </w:rPr>
+        <w:t xml:space="preserve"> </w:t>
+      </w:r>
+    </w:p>
+    <w:p>
+      <w:pPr>
+        <w:rPr>
+          <w:sz w:val="18"/>
+          <w:szCs w:val="18"/>
+          <w:lang w:val="en-US"/>
+        </w:rPr>
+      </w:pPr>
+    </w:p>
+    <w:p>
+      <w:pPr>
+        <w:rPr>
+          <w:rFonts w:ascii="Times New Roman" w:hAnsi="Times New Roman" w:cs="Times New Roman"/>
+          <w:color w:val="000000" w:themeColor="text1"/>
+          <w:lang w:val="en-US"/>
+        </w:rPr>
+      </w:pPr>
+      <w:proofErr w:type="spellStart"/>
+      <w:r>
+        <w:rPr>
+          <w:sz w:val="18"/>
+          <w:szCs w:val="18"/>
+          <w:lang w:val="en-US"/>
+        </w:rPr>
+        <w:t>Från</w:t>
+      </w:r>
+      <w:proofErr w:type="spellEnd"/>
+      <w:r>
+        <w:rPr>
+          <w:sz w:val="18"/>
+          <w:szCs w:val="18"/>
+          <w:lang w:val="en-US"/>
+        </w:rPr>
+        <w:t xml:space="preserve"> mobile web on the desktop: simpler web browsing</w:t>
+      </w:r>
+    </w:p>
+    <w:p>
+      <w:pPr>
+        <w:rPr>
+          <w:rFonts w:ascii="Times New Roman" w:hAnsi="Times New Roman" w:cs="Times New Roman"/>
+          <w:color w:val="000000" w:themeColor="text1"/>
+          <w:lang w:val="en-US"/>
+        </w:rPr>
+      </w:pPr>
+    </w:p>
+    <w:p>
+      <w:pPr>
+        <w:rPr>
+          <w:color w:val="000000" w:themeColor="text1"/>
+          <w:lang w:val="en-US"/>
+        </w:rPr>
+      </w:pPr>
+    </w:p>
+    <w:p>
+      <w:pPr>
+        <w:rPr>
+          <w:rFonts w:ascii="Times New Roman" w:hAnsi="Times New Roman" w:cs="Times New Roman"/>
+          <w:color w:val="000000" w:themeColor="text1"/>
+          <w:lang w:val="en-US"/>
+        </w:rPr>
+      </w:pPr>
+    </w:p>
+    <w:p>
+      <w:pPr>
+        <w:rPr>
+          <w:rFonts w:ascii="Times New Roman" w:hAnsi="Times New Roman" w:cs="Times New Roman"/>
+          <w:lang w:val="en-US"/>
+        </w:rPr>
+      </w:pPr>
+    </w:p>
+    <w:p>
+      <w:pPr>
+        <w:rPr>
+          <w:rFonts w:ascii="Times New Roman" w:hAnsi="Times New Roman" w:cs="Times New Roman"/>
+          <w:lang w:val="en-US"/>
+        </w:rPr>
+      </w:pPr>
+    </w:p>
+    <w:p>
+      <w:pPr>
+        <w:rPr>
+          <w:rFonts w:ascii="Times New Roman" w:hAnsi="Times New Roman" w:cs="Times New Roman"/>
+          <w:lang w:val="en-US"/>
+        </w:rPr>
+      </w:pPr>
+    </w:p>
+    <w:p>
+      <w:pPr>
+        <w:rPr>
+          <w:rFonts w:ascii="Times New Roman" w:hAnsi="Times New Roman" w:cs="Times New Roman"/>
+          <w:lang w:val="en-US"/>
+        </w:rPr>
+      </w:pPr>
+    </w:p>
+    <w:p>
+      <w:pPr>
+        <w:rPr>
+          <w:rFonts w:ascii="Times New Roman" w:hAnsi="Times New Roman" w:cs="Times New Roman"/>
+          <w:lang w:val="en-US"/>
+        </w:rPr>
+      </w:pPr>
+    </w:p>
+    <w:p>
+      <w:pPr>
+        <w:rPr>
+          <w:rFonts w:ascii="Times New Roman" w:hAnsi="Times New Roman" w:cs="Times New Roman"/>
+          <w:lang w:val="en-US"/>
+        </w:rPr>
+      </w:pPr>
+    </w:p>
+    <w:p>
+      <w:pPr>
+        <w:rPr>
+          <w:rFonts w:ascii="Times New Roman" w:hAnsi="Times New Roman" w:cs="Times New Roman"/>
+          <w:lang w:val="en-US"/>
+        </w:rPr>
+      </w:pPr>
+    </w:p>
+    <w:p>
+      <w:pPr>
+        <w:rPr>
+          <w:rFonts w:ascii="Times New Roman" w:hAnsi="Times New Roman" w:cs="Times New Roman"/>
+          <w:lang w:val="en-US"/>
         </w:rPr>
       </w:pPr>
     </w:p>
@@ -10491,62 +11094,136 @@
     </w:p>
     <w:p>
       <w:r>
-        <w:t>Resterande syfte:</w:t>
-      </w:r>
-    </w:p>
-    <w:p>
-      <w:pPr>
-        <w:pStyle w:val="ListParagraph"/>
-        <w:numPr>
-          <w:ilvl w:val="0"/>
-          <w:numId w:val="2"/>
-        </w:numPr>
-        <w:spacing w:after="200" w:line="276" w:lineRule="auto"/>
-      </w:pPr>
-      <w:r>
-        <w:t>Vad kan analysen leda till</w:t>
-      </w:r>
-    </w:p>
-    <w:p>
-      <w:pPr>
-        <w:pStyle w:val="ListParagraph"/>
-        <w:numPr>
-          <w:ilvl w:val="0"/>
-          <w:numId w:val="2"/>
-        </w:numPr>
-        <w:spacing w:after="200" w:line="276" w:lineRule="auto"/>
-      </w:pPr>
-      <w:r>
-        <w:t>Varför behövs den?</w:t>
-      </w:r>
-    </w:p>
-    <w:p>
-      <w:pPr>
-        <w:pStyle w:val="ListParagraph"/>
-        <w:numPr>
-          <w:ilvl w:val="0"/>
-          <w:numId w:val="2"/>
-        </w:numPr>
-        <w:spacing w:after="200" w:line="276" w:lineRule="auto"/>
-      </w:pPr>
-      <w:r>
-        <w:t xml:space="preserve">Vad får </w:t>
-      </w:r>
-      <w:proofErr w:type="spellStart"/>
-      <w:r>
-        <w:t>valtech</w:t>
-      </w:r>
-      <w:proofErr w:type="spellEnd"/>
-      <w:r>
-        <w:t xml:space="preserve"> utav det</w:t>
-      </w:r>
-    </w:p>
-    <w:p>
-      <w:pPr>
-        <w:rPr>
-          <w:rFonts w:ascii="Times New Roman" w:hAnsi="Times New Roman" w:cs="Times New Roman"/>
-        </w:rPr>
-      </w:pPr>
+        <w:lastRenderedPageBreak/>
+        <w:t>Litteraturstudie</w:t>
+      </w:r>
+    </w:p>
+    <w:p/>
+    <w:p>
+      <w:proofErr w:type="spellStart"/>
+      <w:r>
+        <w:t>Responsive</w:t>
+      </w:r>
+      <w:proofErr w:type="spellEnd"/>
+      <w:r>
+        <w:t xml:space="preserve"> web design är inom webbutveckling en ny teknik, medan internet har funnits sen 1985, har </w:t>
+      </w:r>
+      <w:proofErr w:type="spellStart"/>
+      <w:r>
+        <w:t>responsive</w:t>
+      </w:r>
+      <w:proofErr w:type="spellEnd"/>
+      <w:r>
+        <w:t xml:space="preserve"> web design endast funnits 2010, även mobilt internet är väldigt nytt. Då ämnet är så pass nytt har begränsningar för litteraturstudien inneburit att information gällande mobil-</w:t>
+      </w:r>
+      <w:proofErr w:type="spellStart"/>
+      <w:r>
+        <w:t>first</w:t>
+      </w:r>
+      <w:proofErr w:type="spellEnd"/>
+      <w:r>
+        <w:t xml:space="preserve"> och desktop-</w:t>
+      </w:r>
+      <w:proofErr w:type="spellStart"/>
+      <w:r>
+        <w:t>first</w:t>
+      </w:r>
+      <w:proofErr w:type="spellEnd"/>
+      <w:r>
+        <w:t xml:space="preserve"> funnits i form av artiklar i bloggar och dylikt. Information i bloggar avser gränssnittsutvecklare egna erfarenheter och tankar kring ämnet. Vetenskapliga artiklar är inom området väldigt få och där</w:t>
+      </w:r>
+      <w:r>
+        <w:t xml:space="preserve"> </w:t>
+      </w:r>
+      <w:r>
+        <w:t>av anses artiklarna i bloggar t</w:t>
+      </w:r>
+      <w:r>
+        <w:t>ill stor nytta i form av</w:t>
+      </w:r>
+      <w:r>
+        <w:t xml:space="preserve"> grund </w:t>
+      </w:r>
+      <w:r>
+        <w:t xml:space="preserve">för problem </w:t>
+      </w:r>
+      <w:r>
+        <w:t>under implementationsfasen</w:t>
+      </w:r>
+      <w:r>
+        <w:t>.</w:t>
+      </w:r>
+      <w:r>
+        <w:t xml:space="preserve"> </w:t>
+      </w:r>
+      <w:r>
+        <w:t xml:space="preserve"> P</w:t>
+      </w:r>
+      <w:r>
+        <w:t>å så sätt relatera</w:t>
+      </w:r>
+      <w:r>
+        <w:t>s</w:t>
+      </w:r>
+      <w:r>
+        <w:t xml:space="preserve"> </w:t>
+      </w:r>
+      <w:r>
+        <w:t>erfarenheter av andra gränssnittsutvecklare kring ämnet med de erfarenheter som får utav implementeringsdelen i arbetet</w:t>
+      </w:r>
+      <w:r>
+        <w:t>.</w:t>
+      </w:r>
+      <w:r>
+        <w:t xml:space="preserve"> Bloggarna är skrivna utav världskända gränssnittsutvecklare och därmed anses informationen taget ur dessa som seriöst och värdefullt.</w:t>
+      </w:r>
+    </w:p>
+    <w:p/>
+    <w:p>
+      <w:r>
+        <w:t>Litteraturstudien innefattar även artiklar kring användandet av mobilt web och desktop web, då det är en grund till prototypen för webbsidan som skall implementeras.</w:t>
+      </w:r>
+    </w:p>
+    <w:p/>
+    <w:p/>
+    <w:p>
+      <w:r>
+        <w:t>Mobile-</w:t>
+      </w:r>
+      <w:proofErr w:type="spellStart"/>
+      <w:r>
+        <w:t>first</w:t>
+      </w:r>
+      <w:proofErr w:type="spellEnd"/>
+      <w:r>
+        <w:t>, desktop-</w:t>
+      </w:r>
+      <w:proofErr w:type="spellStart"/>
+      <w:r>
+        <w:t>first</w:t>
+      </w:r>
+      <w:proofErr w:type="spellEnd"/>
+    </w:p>
+    <w:p/>
+    <w:p>
+      <w:bookmarkStart w:id="0" w:name="_GoBack"/>
+      <w:bookmarkEnd w:id="0"/>
+    </w:p>
+    <w:p/>
+    <w:p/>
+    <w:p/>
+    <w:p>
+      <w:r>
+        <w:t xml:space="preserve">Mobila och </w:t>
+      </w:r>
+      <w:proofErr w:type="spellStart"/>
+      <w:r>
+        <w:t>dekstop</w:t>
+      </w:r>
+      <w:proofErr w:type="spellEnd"/>
+      <w:r>
+        <w:t xml:space="preserve"> sajter</w:t>
+      </w:r>
     </w:p>
     <w:sectPr>
       <w:pgSz w:w="11906" w:h="16838"/>
@@ -11227,6 +11904,21 @@
       <w:szCs w:val="16"/>
     </w:rPr>
   </w:style>
+  <w:style w:type="paragraph" w:customStyle="1" w:styleId="Default">
+    <w:name w:val="Default"/>
+    <w:rsid w:val="002D7942"/>
+    <w:pPr>
+      <w:autoSpaceDE w:val="0"/>
+      <w:autoSpaceDN w:val="0"/>
+      <w:adjustRightInd w:val="0"/>
+    </w:pPr>
+    <w:rPr>
+      <w:rFonts w:ascii="Times New Roman" w:hAnsi="Times New Roman" w:cs="Times New Roman"/>
+      <w:color w:val="000000"/>
+      <w:sz w:val="24"/>
+      <w:szCs w:val="24"/>
+    </w:rPr>
+  </w:style>
 </w:styles>
 </file>
 
@@ -11455,6 +12147,21 @@
       <w:rFonts w:ascii="Tahoma" w:eastAsiaTheme="minorEastAsia" w:hAnsi="Tahoma" w:cs="Tahoma"/>
       <w:sz w:val="16"/>
       <w:szCs w:val="16"/>
+    </w:rPr>
+  </w:style>
+  <w:style w:type="paragraph" w:customStyle="1" w:styleId="Default">
+    <w:name w:val="Default"/>
+    <w:rsid w:val="002D7942"/>
+    <w:pPr>
+      <w:autoSpaceDE w:val="0"/>
+      <w:autoSpaceDN w:val="0"/>
+      <w:adjustRightInd w:val="0"/>
+    </w:pPr>
+    <w:rPr>
+      <w:rFonts w:ascii="Times New Roman" w:hAnsi="Times New Roman" w:cs="Times New Roman"/>
+      <w:color w:val="000000"/>
+      <w:sz w:val="24"/>
+      <w:szCs w:val="24"/>
     </w:rPr>
   </w:style>
 </w:styles>

</xml_diff>

<commit_message>
metod, har paborjat skriva metoden, en grund aer klar
</commit_message>
<xml_diff>
--- a/Rapport.docx
+++ b/Rapport.docx
@@ -6441,6 +6441,7 @@
         <w:rPr>
           <w:rFonts w:ascii="Times New Roman" w:hAnsi="Times New Roman" w:cs="Times New Roman"/>
           <w:i/>
+          <w:lang w:val="en-US"/>
         </w:rPr>
       </w:pPr>
       <w:r>
@@ -6451,57 +6452,38 @@
         </w:rPr>
         <w:tab/>
       </w:r>
-      <w:r>
-        <w:rPr>
-          <w:rFonts w:ascii="Times New Roman" w:hAnsi="Times New Roman" w:cs="Times New Roman"/>
-          <w:i/>
-        </w:rPr>
-        <w:t>font-</w:t>
-      </w:r>
-      <w:proofErr w:type="spellStart"/>
-      <w:r>
-        <w:rPr>
-          <w:rFonts w:ascii="Times New Roman" w:hAnsi="Times New Roman" w:cs="Times New Roman"/>
-          <w:i/>
-        </w:rPr>
-        <w:t>size</w:t>
-      </w:r>
-      <w:proofErr w:type="spellEnd"/>
-      <w:r>
-        <w:rPr>
-          <w:rFonts w:ascii="Times New Roman" w:hAnsi="Times New Roman" w:cs="Times New Roman"/>
-          <w:i/>
-        </w:rPr>
-        <w:t xml:space="preserve">: </w:t>
-      </w:r>
       <w:proofErr w:type="gramStart"/>
       <w:r>
         <w:rPr>
           <w:rFonts w:ascii="Times New Roman" w:hAnsi="Times New Roman" w:cs="Times New Roman"/>
           <w:i/>
-        </w:rPr>
-        <w:t>125%</w:t>
+          <w:lang w:val="en-US"/>
+        </w:rPr>
+        <w:t>font-size</w:t>
       </w:r>
       <w:proofErr w:type="gramEnd"/>
       <w:r>
         <w:rPr>
           <w:rFonts w:ascii="Times New Roman" w:hAnsi="Times New Roman" w:cs="Times New Roman"/>
           <w:i/>
-        </w:rPr>
-        <w:t>;</w:t>
-      </w:r>
-    </w:p>
-    <w:p>
-      <w:pPr>
-        <w:rPr>
-          <w:rFonts w:ascii="Times New Roman" w:hAnsi="Times New Roman" w:cs="Times New Roman"/>
-          <w:i/>
-        </w:rPr>
-      </w:pPr>
-      <w:r>
-        <w:rPr>
-          <w:rFonts w:ascii="Times New Roman" w:hAnsi="Times New Roman" w:cs="Times New Roman"/>
-          <w:i/>
+          <w:lang w:val="en-US"/>
+        </w:rPr>
+        <w:t>: 125%;</w:t>
+      </w:r>
+    </w:p>
+    <w:p>
+      <w:pPr>
+        <w:rPr>
+          <w:rFonts w:ascii="Times New Roman" w:hAnsi="Times New Roman" w:cs="Times New Roman"/>
+          <w:i/>
+          <w:lang w:val="en-US"/>
+        </w:rPr>
+      </w:pPr>
+      <w:r>
+        <w:rPr>
+          <w:rFonts w:ascii="Times New Roman" w:hAnsi="Times New Roman" w:cs="Times New Roman"/>
+          <w:i/>
+          <w:lang w:val="en-US"/>
         </w:rPr>
         <w:tab/>
       </w:r>
@@ -6511,15 +6493,25 @@
         <w:rPr>
           <w:rFonts w:ascii="Times New Roman" w:hAnsi="Times New Roman" w:cs="Times New Roman"/>
           <w:i/>
-        </w:rPr>
-        <w:t>color:black</w:t>
-      </w:r>
-      <w:proofErr w:type="spellEnd"/>
+          <w:lang w:val="en-US"/>
+        </w:rPr>
+        <w:t>color:</w:t>
+      </w:r>
       <w:proofErr w:type="gramEnd"/>
       <w:r>
         <w:rPr>
           <w:rFonts w:ascii="Times New Roman" w:hAnsi="Times New Roman" w:cs="Times New Roman"/>
           <w:i/>
+          <w:lang w:val="en-US"/>
+        </w:rPr>
+        <w:t>black</w:t>
+      </w:r>
+      <w:proofErr w:type="spellEnd"/>
+      <w:r>
+        <w:rPr>
+          <w:rFonts w:ascii="Times New Roman" w:hAnsi="Times New Roman" w:cs="Times New Roman"/>
+          <w:i/>
+          <w:lang w:val="en-US"/>
         </w:rPr>
         <w:t>;</w:t>
       </w:r>
@@ -9377,7 +9369,7 @@
         <w:rPr>
           <w:rFonts w:ascii="Times New Roman" w:hAnsi="Times New Roman" w:cs="Times New Roman"/>
         </w:rPr>
-        <w:t>innehåll</w:t>
+        <w:t>kontext</w:t>
       </w:r>
       <w:r>
         <w:rPr>
@@ -10261,7 +10253,6 @@
           <w:rFonts w:ascii="Times New Roman" w:hAnsi="Times New Roman" w:cs="Times New Roman"/>
         </w:rPr>
       </w:pPr>
-      <w:bookmarkStart w:id="0" w:name="_GoBack"/>
       <w:r>
         <w:rPr>
           <w:rFonts w:ascii="Times New Roman" w:hAnsi="Times New Roman" w:cs="Times New Roman"/>
@@ -10284,7 +10275,19 @@
         <w:rPr>
           <w:rFonts w:ascii="Times New Roman" w:hAnsi="Times New Roman" w:cs="Times New Roman"/>
         </w:rPr>
-        <w:t xml:space="preserve"> är den som tar mest tid och är den del som kommer att väga tyng</w:t>
+        <w:t xml:space="preserve"> är den som tar mest tid och är den del som </w:t>
+      </w:r>
+      <w:r>
+        <w:rPr>
+          <w:rFonts w:ascii="Times New Roman" w:hAnsi="Times New Roman" w:cs="Times New Roman"/>
+        </w:rPr>
+        <w:t>har vägt</w:t>
+      </w:r>
+      <w:r>
+        <w:rPr>
+          <w:rFonts w:ascii="Times New Roman" w:hAnsi="Times New Roman" w:cs="Times New Roman"/>
+        </w:rPr>
+        <w:t xml:space="preserve"> tyng</w:t>
       </w:r>
       <w:r>
         <w:rPr>
@@ -10296,39 +10299,21 @@
         <w:rPr>
           <w:rFonts w:ascii="Times New Roman" w:hAnsi="Times New Roman" w:cs="Times New Roman"/>
         </w:rPr>
-        <w:t xml:space="preserve"> Litteraturstudien kommer att användas för att besvara det områden som resultatet av implementationen inte kan nå fram till, samt försvara de påståenden som fås utav implementationsfasen. </w:t>
-      </w:r>
-    </w:p>
-    <w:bookmarkEnd w:id="0"/>
-    <w:p>
-      <w:pPr>
-        <w:ind w:left="360"/>
-        <w:rPr>
-          <w:rFonts w:ascii="Times New Roman" w:hAnsi="Times New Roman" w:cs="Times New Roman"/>
-        </w:rPr>
-      </w:pPr>
-    </w:p>
-    <w:p>
-      <w:pPr>
-        <w:ind w:left="360"/>
-        <w:rPr>
-          <w:rFonts w:ascii="Times New Roman" w:hAnsi="Times New Roman" w:cs="Times New Roman"/>
-        </w:rPr>
-      </w:pPr>
-    </w:p>
-    <w:p>
-      <w:pPr>
-        <w:ind w:left="360"/>
-        <w:rPr>
-          <w:rFonts w:ascii="Times New Roman" w:hAnsi="Times New Roman" w:cs="Times New Roman"/>
-        </w:rPr>
-      </w:pPr>
-      <w:r>
-        <w:rPr>
-          <w:rFonts w:ascii="Times New Roman" w:hAnsi="Times New Roman" w:cs="Times New Roman"/>
-        </w:rPr>
-        <w:t>Teoretiska</w:t>
-      </w:r>
+        <w:t xml:space="preserve"> Litteraturstudien kommer att användas för att besvara det områden som resultatet av implementationen inte kan nå fram till, samt försvara de påståenden som</w:t>
+      </w:r>
+      <w:r>
+        <w:rPr>
+          <w:rFonts w:ascii="Times New Roman" w:hAnsi="Times New Roman" w:cs="Times New Roman"/>
+        </w:rPr>
+        <w:t xml:space="preserve"> fås utav implementationsfasen.</w:t>
+      </w:r>
+    </w:p>
+    <w:p>
+      <w:pPr>
+        <w:rPr>
+          <w:rFonts w:ascii="Times New Roman" w:hAnsi="Times New Roman" w:cs="Times New Roman"/>
+        </w:rPr>
+      </w:pPr>
     </w:p>
     <w:p>
       <w:pPr>
@@ -10381,19 +10366,49 @@
         <w:rPr>
           <w:rFonts w:ascii="Times New Roman" w:hAnsi="Times New Roman" w:cs="Times New Roman"/>
         </w:rPr>
-        <w:t>görs för</w:t>
-      </w:r>
-      <w:r>
-        <w:rPr>
-          <w:rFonts w:ascii="Times New Roman" w:hAnsi="Times New Roman" w:cs="Times New Roman"/>
-        </w:rPr>
-        <w:t xml:space="preserve"> att kunna samla de artiklar och punkter som är relevanta till metodernas applicering beroende på miljö, målgrupp och </w:t>
-      </w:r>
-      <w:r>
-        <w:rPr>
-          <w:rFonts w:ascii="Times New Roman" w:hAnsi="Times New Roman" w:cs="Times New Roman"/>
-        </w:rPr>
-        <w:t>innehåll</w:t>
+        <w:t xml:space="preserve">har utförts </w:t>
+      </w:r>
+      <w:r>
+        <w:rPr>
+          <w:rFonts w:ascii="Times New Roman" w:hAnsi="Times New Roman" w:cs="Times New Roman"/>
+        </w:rPr>
+        <w:t>för</w:t>
+      </w:r>
+      <w:r>
+        <w:rPr>
+          <w:rFonts w:ascii="Times New Roman" w:hAnsi="Times New Roman" w:cs="Times New Roman"/>
+        </w:rPr>
+        <w:t xml:space="preserve"> att kunna samla de artiklar och punkter som är relevanta till metodernas applicering beroende på</w:t>
+      </w:r>
+      <w:r>
+        <w:rPr>
+          <w:rFonts w:ascii="Times New Roman" w:hAnsi="Times New Roman" w:cs="Times New Roman"/>
+        </w:rPr>
+        <w:t xml:space="preserve"> en webbsidas</w:t>
+      </w:r>
+      <w:r>
+        <w:rPr>
+          <w:rFonts w:ascii="Times New Roman" w:hAnsi="Times New Roman" w:cs="Times New Roman"/>
+        </w:rPr>
+        <w:t xml:space="preserve"> miljö, </w:t>
+      </w:r>
+      <w:r>
+        <w:rPr>
+          <w:rFonts w:ascii="Times New Roman" w:hAnsi="Times New Roman" w:cs="Times New Roman"/>
+        </w:rPr>
+        <w:t xml:space="preserve">riktning av </w:t>
+      </w:r>
+      <w:r>
+        <w:rPr>
+          <w:rFonts w:ascii="Times New Roman" w:hAnsi="Times New Roman" w:cs="Times New Roman"/>
+        </w:rPr>
+        <w:t xml:space="preserve">målgrupp och </w:t>
+      </w:r>
+      <w:r>
+        <w:rPr>
+          <w:rFonts w:ascii="Times New Roman" w:hAnsi="Times New Roman" w:cs="Times New Roman"/>
+        </w:rPr>
+        <w:t>kontext</w:t>
       </w:r>
       <w:r>
         <w:rPr>
@@ -10429,67 +10444,67 @@
         <w:rPr>
           <w:rFonts w:ascii="Times New Roman" w:hAnsi="Times New Roman" w:cs="Times New Roman"/>
         </w:rPr>
-        <w:t xml:space="preserve">surfande. En analys av användningsområde för enheterna kommer till användning vid val av prototyp för hemsidan. </w:t>
-      </w:r>
-      <w:r>
-        <w:rPr>
-          <w:rFonts w:ascii="Times New Roman" w:hAnsi="Times New Roman" w:cs="Times New Roman"/>
-        </w:rPr>
-        <w:t xml:space="preserve"> Miljö,</w:t>
-      </w:r>
-      <w:r>
-        <w:rPr>
-          <w:rFonts w:ascii="Times New Roman" w:hAnsi="Times New Roman" w:cs="Times New Roman"/>
-        </w:rPr>
-        <w:t xml:space="preserve"> målgrupp och </w:t>
-      </w:r>
-      <w:r>
-        <w:rPr>
-          <w:rFonts w:ascii="Times New Roman" w:hAnsi="Times New Roman" w:cs="Times New Roman"/>
-        </w:rPr>
-        <w:t>innehåll</w:t>
-      </w:r>
-      <w:r>
-        <w:rPr>
-          <w:rFonts w:ascii="Times New Roman" w:hAnsi="Times New Roman" w:cs="Times New Roman"/>
-        </w:rPr>
-        <w:t xml:space="preserve"> är de faktorer som anses relevanta till ett val av metod, då</w:t>
-      </w:r>
-      <w:r>
-        <w:rPr>
-          <w:rFonts w:ascii="Times New Roman" w:hAnsi="Times New Roman" w:cs="Times New Roman"/>
-        </w:rPr>
-        <w:t xml:space="preserve"> dessa bestämmer</w:t>
-      </w:r>
-      <w:r>
-        <w:rPr>
-          <w:rFonts w:ascii="Times New Roman" w:hAnsi="Times New Roman" w:cs="Times New Roman"/>
-        </w:rPr>
-        <w:t xml:space="preserve"> utifrån vilken enhet webbsidan kommer att ses ifrån, vilket kan vara det avgörande fakt</w:t>
-      </w:r>
-      <w:r>
-        <w:rPr>
-          <w:rFonts w:ascii="Times New Roman" w:hAnsi="Times New Roman" w:cs="Times New Roman"/>
-        </w:rPr>
-        <w:t xml:space="preserve">or till prioritering av enhet och </w:t>
-      </w:r>
-      <w:r>
-        <w:rPr>
-          <w:rFonts w:ascii="Times New Roman" w:hAnsi="Times New Roman" w:cs="Times New Roman"/>
-        </w:rPr>
-        <w:t>val av metod.</w:t>
-      </w:r>
-      <w:r>
-        <w:rPr>
-          <w:rFonts w:ascii="Times New Roman" w:hAnsi="Times New Roman" w:cs="Times New Roman"/>
-        </w:rPr>
-        <w:t xml:space="preserve"> </w:t>
-      </w:r>
-      <w:r>
-        <w:rPr>
-          <w:rFonts w:ascii="Times New Roman" w:hAnsi="Times New Roman" w:cs="Times New Roman"/>
-        </w:rPr>
-        <w:t xml:space="preserve"> </w:t>
+        <w:t xml:space="preserve">surfande. En analys av användningsområde för enheterna </w:t>
+      </w:r>
+      <w:r>
+        <w:rPr>
+          <w:rFonts w:ascii="Times New Roman" w:hAnsi="Times New Roman" w:cs="Times New Roman"/>
+        </w:rPr>
+        <w:t>har kommit</w:t>
+      </w:r>
+      <w:r>
+        <w:rPr>
+          <w:rFonts w:ascii="Times New Roman" w:hAnsi="Times New Roman" w:cs="Times New Roman"/>
+        </w:rPr>
+        <w:t xml:space="preserve"> till användning </w:t>
+      </w:r>
+      <w:r>
+        <w:rPr>
+          <w:rFonts w:ascii="Times New Roman" w:hAnsi="Times New Roman" w:cs="Times New Roman"/>
+        </w:rPr>
+        <w:t>vid val av prototyp för webbsidan</w:t>
+      </w:r>
+      <w:r>
+        <w:rPr>
+          <w:rFonts w:ascii="Times New Roman" w:hAnsi="Times New Roman" w:cs="Times New Roman"/>
+        </w:rPr>
+        <w:t xml:space="preserve"> som skall implementeras med de två metoder,</w:t>
+      </w:r>
+      <w:r>
+        <w:rPr>
+          <w:rFonts w:ascii="Times New Roman" w:hAnsi="Times New Roman" w:cs="Times New Roman"/>
+        </w:rPr>
+        <w:t xml:space="preserve"> samt för att stärka påståenden som har gjorts under implementationsfasen av examensarbetet. I Litteraturstudien har 3-5 artiklar angående användnings av mobilt- och desktop internet an</w:t>
+      </w:r>
+      <w:r>
+        <w:rPr>
+          <w:rFonts w:ascii="Times New Roman" w:hAnsi="Times New Roman" w:cs="Times New Roman"/>
+        </w:rPr>
+        <w:t>alyserats med avseende</w:t>
+      </w:r>
+      <w:r>
+        <w:rPr>
+          <w:rFonts w:ascii="Times New Roman" w:hAnsi="Times New Roman" w:cs="Times New Roman"/>
+        </w:rPr>
+        <w:t xml:space="preserve"> till webbsidans miljö, riktning av målgrupp</w:t>
+      </w:r>
+      <w:r>
+        <w:rPr>
+          <w:rFonts w:ascii="Times New Roman" w:hAnsi="Times New Roman" w:cs="Times New Roman"/>
+        </w:rPr>
+        <w:t xml:space="preserve"> och kontext</w:t>
+      </w:r>
+      <w:r>
+        <w:rPr>
+          <w:rFonts w:ascii="Times New Roman" w:hAnsi="Times New Roman" w:cs="Times New Roman"/>
+        </w:rPr>
+        <w:t>.</w:t>
+      </w:r>
+      <w:r>
+        <w:rPr>
+          <w:rFonts w:ascii="Times New Roman" w:hAnsi="Times New Roman" w:cs="Times New Roman"/>
+        </w:rPr>
+        <w:t xml:space="preserve"> Användningen av enhet för webbsidor är en prioriteringsfråga som tas upp innan implementering, vilket kan vara den avgörande faktorn till val av metod. </w:t>
       </w:r>
     </w:p>
     <w:p>
@@ -10625,6 +10640,12 @@
         </w:rPr>
         <w:t>, i vilka olika miljöer appliceras metoderna bäst?</w:t>
       </w:r>
+      <w:r>
+        <w:rPr>
+          <w:rFonts w:ascii="Times New Roman" w:hAnsi="Times New Roman" w:cs="Times New Roman"/>
+        </w:rPr>
+        <w:t xml:space="preserve"> </w:t>
+      </w:r>
     </w:p>
     <w:p>
       <w:pPr>
@@ -10757,7 +10778,7 @@
         <w:rPr>
           <w:rFonts w:ascii="Times New Roman" w:hAnsi="Times New Roman" w:cs="Times New Roman"/>
         </w:rPr>
-        <w:t>Innehåll</w:t>
+        <w:t>Kontext</w:t>
       </w:r>
     </w:p>
     <w:p>
@@ -10778,7 +10799,19 @@
         <w:rPr>
           <w:rFonts w:ascii="Times New Roman" w:hAnsi="Times New Roman" w:cs="Times New Roman"/>
         </w:rPr>
-        <w:t>Innehållet</w:t>
+        <w:t>kontex</w:t>
+      </w:r>
+      <w:r>
+        <w:rPr>
+          <w:rFonts w:ascii="Times New Roman" w:hAnsi="Times New Roman" w:cs="Times New Roman"/>
+        </w:rPr>
+        <w:t>t</w:t>
+      </w:r>
+      <w:r>
+        <w:rPr>
+          <w:rFonts w:ascii="Times New Roman" w:hAnsi="Times New Roman" w:cs="Times New Roman"/>
+        </w:rPr>
+        <w:t>et</w:t>
       </w:r>
       <w:r>
         <w:rPr>
@@ -10796,7 +10829,19 @@
         <w:rPr>
           <w:rFonts w:ascii="Times New Roman" w:hAnsi="Times New Roman" w:cs="Times New Roman"/>
         </w:rPr>
-        <w:t>, då innehåll kan vara en avgörande faktor till</w:t>
+        <w:t xml:space="preserve">, då </w:t>
+      </w:r>
+      <w:r>
+        <w:rPr>
+          <w:rFonts w:ascii="Times New Roman" w:hAnsi="Times New Roman" w:cs="Times New Roman"/>
+        </w:rPr>
+        <w:t xml:space="preserve">kontext </w:t>
+      </w:r>
+      <w:r>
+        <w:rPr>
+          <w:rFonts w:ascii="Times New Roman" w:hAnsi="Times New Roman" w:cs="Times New Roman"/>
+        </w:rPr>
+        <w:t>kan vara en avgörande faktor till</w:t>
       </w:r>
       <w:r>
         <w:rPr>
@@ -10808,7 +10853,14 @@
         <w:rPr>
           <w:rFonts w:ascii="Times New Roman" w:hAnsi="Times New Roman" w:cs="Times New Roman"/>
         </w:rPr>
-        <w:t xml:space="preserve">Valet av layout kan vara avgörande till enhet som bör prioriteras, då det finns en viss information som vill förmedlas till användaren som antingen kräver en större yta eller räcker med den yta som kan ges </w:t>
+        <w:t xml:space="preserve">Valet av layout kan vara avgörande till enhet som bör prioriteras, då det finns en viss information som vill förmedlas till </w:t>
+      </w:r>
+      <w:r>
+        <w:rPr>
+          <w:rFonts w:ascii="Times New Roman" w:hAnsi="Times New Roman" w:cs="Times New Roman"/>
+        </w:rPr>
+        <w:lastRenderedPageBreak/>
+        <w:t xml:space="preserve">användaren som antingen kräver en större yta eller räcker med den yta som kan ges </w:t>
       </w:r>
       <w:r>
         <w:rPr>
@@ -10832,92 +10884,84 @@
     </w:p>
     <w:p>
       <w:pPr>
-        <w:ind w:left="1080"/>
-        <w:rPr>
-          <w:rFonts w:ascii="Times New Roman" w:hAnsi="Times New Roman" w:cs="Times New Roman"/>
-        </w:rPr>
-      </w:pPr>
-    </w:p>
-    <w:p>
-      <w:pPr>
-        <w:rPr>
-          <w:rFonts w:ascii="Times New Roman" w:hAnsi="Times New Roman" w:cs="Times New Roman"/>
-        </w:rPr>
-      </w:pPr>
-    </w:p>
-    <w:p>
-      <w:pPr>
-        <w:rPr>
-          <w:rFonts w:ascii="Times New Roman" w:hAnsi="Times New Roman" w:cs="Times New Roman"/>
-        </w:rPr>
-      </w:pPr>
-      <w:r>
-        <w:rPr>
-          <w:rFonts w:ascii="Times New Roman" w:hAnsi="Times New Roman" w:cs="Times New Roman"/>
-        </w:rPr>
-        <w:t>Till större del ger dessa tre faktorer en överblick till användningen av de båda enheter, samt den information man vill</w:t>
-      </w:r>
-      <w:proofErr w:type="gramStart"/>
-      <w:r>
-        <w:rPr>
-          <w:rFonts w:ascii="Times New Roman" w:hAnsi="Times New Roman" w:cs="Times New Roman"/>
-        </w:rPr>
-        <w:t>…..</w:t>
-      </w:r>
-      <w:proofErr w:type="gramEnd"/>
-    </w:p>
-    <w:p>
-      <w:pPr>
-        <w:rPr>
-          <w:rFonts w:ascii="Times New Roman" w:hAnsi="Times New Roman" w:cs="Times New Roman"/>
-        </w:rPr>
-      </w:pPr>
-    </w:p>
-    <w:p>
-      <w:pPr>
-        <w:rPr>
-          <w:rFonts w:ascii="Times New Roman" w:hAnsi="Times New Roman" w:cs="Times New Roman"/>
-        </w:rPr>
-      </w:pPr>
-    </w:p>
-    <w:p>
-      <w:pPr>
-        <w:rPr>
-          <w:rFonts w:ascii="Times New Roman" w:hAnsi="Times New Roman" w:cs="Times New Roman"/>
-        </w:rPr>
-      </w:pPr>
-    </w:p>
-    <w:p>
-      <w:pPr>
-        <w:rPr>
-          <w:rFonts w:ascii="Times New Roman" w:hAnsi="Times New Roman" w:cs="Times New Roman"/>
-        </w:rPr>
-      </w:pPr>
-      <w:r>
-        <w:rPr>
-          <w:rFonts w:ascii="Times New Roman" w:hAnsi="Times New Roman" w:cs="Times New Roman"/>
-        </w:rPr>
-        <w:t>Praktiska</w:t>
-      </w:r>
-    </w:p>
-    <w:p>
-      <w:pPr>
-        <w:rPr>
-          <w:rFonts w:ascii="Times New Roman" w:hAnsi="Times New Roman" w:cs="Times New Roman"/>
-        </w:rPr>
-      </w:pPr>
-    </w:p>
-    <w:p>
-      <w:pPr>
-        <w:rPr>
-          <w:rFonts w:ascii="Times New Roman" w:hAnsi="Times New Roman" w:cs="Times New Roman"/>
-        </w:rPr>
-      </w:pPr>
-      <w:r>
-        <w:rPr>
-          <w:rFonts w:ascii="Times New Roman" w:hAnsi="Times New Roman" w:cs="Times New Roman"/>
-        </w:rPr>
-        <w:t xml:space="preserve">Den praktiska delen utgörs utav en implementation utav en webbsida som både skall konstrueras i </w:t>
+        <w:rPr>
+          <w:rFonts w:ascii="Times New Roman" w:hAnsi="Times New Roman" w:cs="Times New Roman"/>
+        </w:rPr>
+      </w:pPr>
+    </w:p>
+    <w:p>
+      <w:pPr>
+        <w:rPr>
+          <w:rFonts w:ascii="Times New Roman" w:hAnsi="Times New Roman" w:cs="Times New Roman"/>
+        </w:rPr>
+      </w:pPr>
+      <w:r>
+        <w:rPr>
+          <w:rFonts w:ascii="Times New Roman" w:hAnsi="Times New Roman" w:cs="Times New Roman"/>
+        </w:rPr>
+        <w:t xml:space="preserve">4.2 Implementation av </w:t>
+      </w:r>
+      <w:r>
+        <w:rPr>
+          <w:rFonts w:ascii="Times New Roman" w:hAnsi="Times New Roman" w:cs="Times New Roman"/>
+        </w:rPr>
+        <w:t>webbsida</w:t>
+      </w:r>
+    </w:p>
+    <w:p>
+      <w:pPr>
+        <w:rPr>
+          <w:rFonts w:ascii="Times New Roman" w:hAnsi="Times New Roman" w:cs="Times New Roman"/>
+        </w:rPr>
+      </w:pPr>
+    </w:p>
+    <w:p>
+      <w:pPr>
+        <w:rPr>
+          <w:rFonts w:ascii="Times New Roman" w:hAnsi="Times New Roman" w:cs="Times New Roman"/>
+        </w:rPr>
+      </w:pPr>
+      <w:r>
+        <w:rPr>
+          <w:rFonts w:ascii="Times New Roman" w:hAnsi="Times New Roman" w:cs="Times New Roman"/>
+        </w:rPr>
+        <w:t>Den praktiska</w:t>
+      </w:r>
+      <w:r>
+        <w:rPr>
+          <w:rFonts w:ascii="Times New Roman" w:hAnsi="Times New Roman" w:cs="Times New Roman"/>
+        </w:rPr>
+        <w:t xml:space="preserve"> och tekniska</w:t>
+      </w:r>
+      <w:r>
+        <w:rPr>
+          <w:rFonts w:ascii="Times New Roman" w:hAnsi="Times New Roman" w:cs="Times New Roman"/>
+        </w:rPr>
+        <w:t xml:space="preserve"> delen</w:t>
+      </w:r>
+      <w:r>
+        <w:rPr>
+          <w:rFonts w:ascii="Times New Roman" w:hAnsi="Times New Roman" w:cs="Times New Roman"/>
+        </w:rPr>
+        <w:t xml:space="preserve"> av examensarbetet</w:t>
+      </w:r>
+      <w:r>
+        <w:rPr>
+          <w:rFonts w:ascii="Times New Roman" w:hAnsi="Times New Roman" w:cs="Times New Roman"/>
+        </w:rPr>
+        <w:t xml:space="preserve"> utgörs utav en implementation </w:t>
+      </w:r>
+      <w:r>
+        <w:rPr>
+          <w:rFonts w:ascii="Times New Roman" w:hAnsi="Times New Roman" w:cs="Times New Roman"/>
+        </w:rPr>
+        <w:t>av</w:t>
+      </w:r>
+      <w:r>
+        <w:rPr>
+          <w:rFonts w:ascii="Times New Roman" w:hAnsi="Times New Roman" w:cs="Times New Roman"/>
+        </w:rPr>
+        <w:t xml:space="preserve"> webbsida som både skall konstrueras i </w:t>
       </w:r>
       <w:r>
         <w:rPr>
@@ -10944,62 +10988,134 @@
         <w:rPr>
           <w:rFonts w:ascii="Times New Roman" w:hAnsi="Times New Roman" w:cs="Times New Roman"/>
         </w:rPr>
-        <w:t>First</w:t>
-      </w:r>
-      <w:proofErr w:type="spellEnd"/>
-      <w:r>
-        <w:rPr>
-          <w:rFonts w:ascii="Times New Roman" w:hAnsi="Times New Roman" w:cs="Times New Roman"/>
-        </w:rPr>
-        <w:t>, för att kunna få fram nackdelarna och fördelar för en metod gentemot den andra. Först skall en prototyp designas utifrån det ramar som anses rimliga för att skapa en webbsida som är verklighetstrolig</w:t>
-      </w:r>
-      <w:r>
-        <w:rPr>
-          <w:rFonts w:ascii="Times New Roman" w:hAnsi="Times New Roman" w:cs="Times New Roman"/>
-        </w:rPr>
-        <w:t xml:space="preserve">, sedan skall sidan </w:t>
-      </w:r>
-      <w:proofErr w:type="spellStart"/>
-      <w:r>
-        <w:rPr>
-          <w:rFonts w:ascii="Times New Roman" w:hAnsi="Times New Roman" w:cs="Times New Roman"/>
-        </w:rPr>
-        <w:t>gränsnittsutvecklas</w:t>
-      </w:r>
-      <w:proofErr w:type="spellEnd"/>
-      <w:r>
-        <w:rPr>
-          <w:rFonts w:ascii="Times New Roman" w:hAnsi="Times New Roman" w:cs="Times New Roman"/>
-        </w:rPr>
-        <w:t xml:space="preserve"> i </w:t>
-      </w:r>
-      <w:proofErr w:type="spellStart"/>
-      <w:r>
-        <w:rPr>
-          <w:rFonts w:ascii="Times New Roman" w:hAnsi="Times New Roman" w:cs="Times New Roman"/>
-        </w:rPr>
-        <w:t>responsive</w:t>
-      </w:r>
-      <w:proofErr w:type="spellEnd"/>
-      <w:r>
-        <w:rPr>
-          <w:rFonts w:ascii="Times New Roman" w:hAnsi="Times New Roman" w:cs="Times New Roman"/>
-        </w:rPr>
-        <w:t xml:space="preserve"> web design med CSS, HTML och </w:t>
-      </w:r>
-      <w:proofErr w:type="spellStart"/>
-      <w:r>
-        <w:rPr>
-          <w:rFonts w:ascii="Times New Roman" w:hAnsi="Times New Roman" w:cs="Times New Roman"/>
-        </w:rPr>
-        <w:t>javascript</w:t>
-      </w:r>
-      <w:proofErr w:type="spellEnd"/>
-      <w:r>
-        <w:rPr>
-          <w:rFonts w:ascii="Times New Roman" w:hAnsi="Times New Roman" w:cs="Times New Roman"/>
-        </w:rPr>
-        <w:t>, först i desktop-</w:t>
+        <w:t>f</w:t>
+      </w:r>
+      <w:r>
+        <w:rPr>
+          <w:rFonts w:ascii="Times New Roman" w:hAnsi="Times New Roman" w:cs="Times New Roman"/>
+        </w:rPr>
+        <w:t>irst</w:t>
+      </w:r>
+      <w:proofErr w:type="spellEnd"/>
+      <w:r>
+        <w:rPr>
+          <w:rFonts w:ascii="Times New Roman" w:hAnsi="Times New Roman" w:cs="Times New Roman"/>
+        </w:rPr>
+        <w:t>. Syftet med implementationen är att</w:t>
+      </w:r>
+      <w:r>
+        <w:rPr>
+          <w:rFonts w:ascii="Times New Roman" w:hAnsi="Times New Roman" w:cs="Times New Roman"/>
+        </w:rPr>
+        <w:t xml:space="preserve"> jämföra vardera</w:t>
+      </w:r>
+      <w:r>
+        <w:rPr>
+          <w:rFonts w:ascii="Times New Roman" w:hAnsi="Times New Roman" w:cs="Times New Roman"/>
+        </w:rPr>
+        <w:t xml:space="preserve"> av</w:t>
+      </w:r>
+      <w:r>
+        <w:rPr>
+          <w:rFonts w:ascii="Times New Roman" w:hAnsi="Times New Roman" w:cs="Times New Roman"/>
+        </w:rPr>
+        <w:t xml:space="preserve"> </w:t>
+      </w:r>
+      <w:r>
+        <w:rPr>
+          <w:rFonts w:ascii="Times New Roman" w:hAnsi="Times New Roman" w:cs="Times New Roman"/>
+        </w:rPr>
+        <w:t>metoderna</w:t>
+      </w:r>
+      <w:r>
+        <w:rPr>
+          <w:rFonts w:ascii="Times New Roman" w:hAnsi="Times New Roman" w:cs="Times New Roman"/>
+        </w:rPr>
+        <w:t xml:space="preserve"> genom att applicera dem för en och samma </w:t>
+      </w:r>
+      <w:r>
+        <w:rPr>
+          <w:rFonts w:ascii="Times New Roman" w:hAnsi="Times New Roman" w:cs="Times New Roman"/>
+        </w:rPr>
+        <w:t xml:space="preserve">webbsida m.a.o. </w:t>
+      </w:r>
+      <w:r>
+        <w:rPr>
+          <w:rFonts w:ascii="Times New Roman" w:hAnsi="Times New Roman" w:cs="Times New Roman"/>
+        </w:rPr>
+        <w:t>nå</w:t>
+      </w:r>
+      <w:r>
+        <w:rPr>
+          <w:rFonts w:ascii="Times New Roman" w:hAnsi="Times New Roman" w:cs="Times New Roman"/>
+        </w:rPr>
+        <w:t xml:space="preserve"> samma</w:t>
+      </w:r>
+      <w:r>
+        <w:rPr>
+          <w:rFonts w:ascii="Times New Roman" w:hAnsi="Times New Roman" w:cs="Times New Roman"/>
+        </w:rPr>
+        <w:t xml:space="preserve"> mål</w:t>
+      </w:r>
+      <w:r>
+        <w:rPr>
+          <w:rFonts w:ascii="Times New Roman" w:hAnsi="Times New Roman" w:cs="Times New Roman"/>
+        </w:rPr>
+        <w:t xml:space="preserve"> och resultat</w:t>
+      </w:r>
+      <w:r>
+        <w:rPr>
+          <w:rFonts w:ascii="Times New Roman" w:hAnsi="Times New Roman" w:cs="Times New Roman"/>
+        </w:rPr>
+        <w:t xml:space="preserve"> med två olika lösningar</w:t>
+      </w:r>
+      <w:r>
+        <w:rPr>
+          <w:rFonts w:ascii="Times New Roman" w:hAnsi="Times New Roman" w:cs="Times New Roman"/>
+        </w:rPr>
+        <w:t>.</w:t>
+      </w:r>
+      <w:r>
+        <w:rPr>
+          <w:rFonts w:ascii="Times New Roman" w:hAnsi="Times New Roman" w:cs="Times New Roman"/>
+        </w:rPr>
+        <w:t xml:space="preserve"> </w:t>
+      </w:r>
+      <w:r>
+        <w:rPr>
+          <w:rFonts w:ascii="Times New Roman" w:hAnsi="Times New Roman" w:cs="Times New Roman"/>
+        </w:rPr>
+        <w:t>För ha något att implementera har</w:t>
+      </w:r>
+      <w:r>
+        <w:rPr>
+          <w:rFonts w:ascii="Times New Roman" w:hAnsi="Times New Roman" w:cs="Times New Roman"/>
+        </w:rPr>
+        <w:t xml:space="preserve"> en prototyp designats och ritats utifrån det ramar som anses rimliga</w:t>
+      </w:r>
+      <w:r>
+        <w:rPr>
+          <w:rFonts w:ascii="Times New Roman" w:hAnsi="Times New Roman" w:cs="Times New Roman"/>
+        </w:rPr>
+        <w:t xml:space="preserve"> för att webbsidan skall spegla ett riktigt gränssnittsprojekt och även en hemsida vars besökare är både via mobilen och</w:t>
+      </w:r>
+      <w:r>
+        <w:rPr>
+          <w:rFonts w:ascii="Times New Roman" w:hAnsi="Times New Roman" w:cs="Times New Roman"/>
+        </w:rPr>
+        <w:t xml:space="preserve"> via</w:t>
+      </w:r>
+      <w:r>
+        <w:rPr>
+          <w:rFonts w:ascii="Times New Roman" w:hAnsi="Times New Roman" w:cs="Times New Roman"/>
+        </w:rPr>
+        <w:t xml:space="preserve"> desktop. Sedan har utifrån design för mobil och desktop, </w:t>
+      </w:r>
+      <w:r>
+        <w:rPr>
+          <w:rFonts w:ascii="Times New Roman" w:hAnsi="Times New Roman" w:cs="Times New Roman"/>
+        </w:rPr>
+        <w:t>en webbsida i mobile-</w:t>
       </w:r>
       <w:proofErr w:type="spellStart"/>
       <w:r>
@@ -11013,7 +11129,7 @@
         <w:rPr>
           <w:rFonts w:ascii="Times New Roman" w:hAnsi="Times New Roman" w:cs="Times New Roman"/>
         </w:rPr>
-        <w:t xml:space="preserve"> sedan i mobile-</w:t>
+        <w:t xml:space="preserve"> och en webbsida i desktop-</w:t>
       </w:r>
       <w:proofErr w:type="spellStart"/>
       <w:r>
@@ -11027,132 +11143,247 @@
         <w:rPr>
           <w:rFonts w:ascii="Times New Roman" w:hAnsi="Times New Roman" w:cs="Times New Roman"/>
         </w:rPr>
+        <w:t xml:space="preserve"> </w:t>
+      </w:r>
+      <w:r>
+        <w:rPr>
+          <w:rFonts w:ascii="Times New Roman" w:hAnsi="Times New Roman" w:cs="Times New Roman"/>
+        </w:rPr>
+        <w:t xml:space="preserve">skapats med hjälp av </w:t>
+      </w:r>
+      <w:r>
+        <w:rPr>
+          <w:rFonts w:ascii="Times New Roman" w:hAnsi="Times New Roman" w:cs="Times New Roman"/>
+        </w:rPr>
+        <w:t>HTML-, CSS</w:t>
+      </w:r>
+      <w:r>
+        <w:rPr>
+          <w:rFonts w:ascii="Times New Roman" w:hAnsi="Times New Roman" w:cs="Times New Roman"/>
+        </w:rPr>
+        <w:t>-</w:t>
+      </w:r>
+      <w:r>
+        <w:rPr>
+          <w:rFonts w:ascii="Times New Roman" w:hAnsi="Times New Roman" w:cs="Times New Roman"/>
+        </w:rPr>
+        <w:t xml:space="preserve"> och javascript</w:t>
+      </w:r>
+      <w:r>
+        <w:rPr>
+          <w:rFonts w:ascii="Times New Roman" w:hAnsi="Times New Roman" w:cs="Times New Roman"/>
+        </w:rPr>
+        <w:t>s</w:t>
+      </w:r>
+      <w:r>
+        <w:rPr>
+          <w:rFonts w:ascii="Times New Roman" w:hAnsi="Times New Roman" w:cs="Times New Roman"/>
+        </w:rPr>
+        <w:t>kod för att uppnå den grän</w:t>
+      </w:r>
+      <w:r>
+        <w:rPr>
+          <w:rFonts w:ascii="Times New Roman" w:hAnsi="Times New Roman" w:cs="Times New Roman"/>
+        </w:rPr>
+        <w:t>s</w:t>
+      </w:r>
+      <w:r>
+        <w:rPr>
+          <w:rFonts w:ascii="Times New Roman" w:hAnsi="Times New Roman" w:cs="Times New Roman"/>
+        </w:rPr>
+        <w:t xml:space="preserve">snittsfunktionalitet som eftersträvas, i det här fallet en </w:t>
+      </w:r>
+      <w:proofErr w:type="spellStart"/>
+      <w:r>
+        <w:rPr>
+          <w:rFonts w:ascii="Times New Roman" w:hAnsi="Times New Roman" w:cs="Times New Roman"/>
+        </w:rPr>
+        <w:t>responsiv</w:t>
+      </w:r>
+      <w:proofErr w:type="spellEnd"/>
+      <w:r>
+        <w:rPr>
+          <w:rFonts w:ascii="Times New Roman" w:hAnsi="Times New Roman" w:cs="Times New Roman"/>
+        </w:rPr>
+        <w:t xml:space="preserve"> webbsida. Under implementationens gång har en daglig rapport </w:t>
+      </w:r>
+      <w:r>
+        <w:rPr>
+          <w:rFonts w:ascii="Times New Roman" w:hAnsi="Times New Roman" w:cs="Times New Roman"/>
+        </w:rPr>
+        <w:t>skrivits för varje metod</w:t>
+      </w:r>
+      <w:r>
+        <w:rPr>
+          <w:rFonts w:ascii="Times New Roman" w:hAnsi="Times New Roman" w:cs="Times New Roman"/>
+        </w:rPr>
+        <w:t>. För att p</w:t>
+      </w:r>
+      <w:r>
+        <w:rPr>
+          <w:rFonts w:ascii="Times New Roman" w:hAnsi="Times New Roman" w:cs="Times New Roman"/>
+        </w:rPr>
+        <w:t>å så sätt kunna</w:t>
+      </w:r>
+      <w:r>
+        <w:rPr>
+          <w:rFonts w:ascii="Times New Roman" w:hAnsi="Times New Roman" w:cs="Times New Roman"/>
+        </w:rPr>
+        <w:t xml:space="preserve"> jämföra data gentemot </w:t>
+      </w:r>
+      <w:r>
+        <w:rPr>
+          <w:rFonts w:ascii="Times New Roman" w:hAnsi="Times New Roman" w:cs="Times New Roman"/>
+        </w:rPr>
+        <w:t>samma period av implementeringsf</w:t>
+      </w:r>
+      <w:r>
+        <w:rPr>
+          <w:rFonts w:ascii="Times New Roman" w:hAnsi="Times New Roman" w:cs="Times New Roman"/>
+        </w:rPr>
+        <w:t xml:space="preserve">asen för vardera av metoderna. Under implementationsfasen har komplexitet, </w:t>
+      </w:r>
+      <w:r>
+        <w:rPr>
+          <w:rFonts w:ascii="Times New Roman" w:hAnsi="Times New Roman" w:cs="Times New Roman"/>
+        </w:rPr>
+        <w:t xml:space="preserve">total </w:t>
+      </w:r>
+      <w:r>
+        <w:rPr>
+          <w:rFonts w:ascii="Times New Roman" w:hAnsi="Times New Roman" w:cs="Times New Roman"/>
+        </w:rPr>
+        <w:t>tid, kod</w:t>
+      </w:r>
+      <w:r>
+        <w:rPr>
+          <w:rFonts w:ascii="Times New Roman" w:hAnsi="Times New Roman" w:cs="Times New Roman"/>
+        </w:rPr>
+        <w:t xml:space="preserve">storlek och antal </w:t>
+      </w:r>
+      <w:proofErr w:type="spellStart"/>
+      <w:r>
+        <w:rPr>
+          <w:rFonts w:ascii="Times New Roman" w:hAnsi="Times New Roman" w:cs="Times New Roman"/>
+        </w:rPr>
+        <w:t>refaktoreringar</w:t>
+      </w:r>
+      <w:proofErr w:type="spellEnd"/>
+      <w:r>
+        <w:rPr>
+          <w:rFonts w:ascii="Times New Roman" w:hAnsi="Times New Roman" w:cs="Times New Roman"/>
+        </w:rPr>
+        <w:t xml:space="preserve"> använts som data för att jämföras. </w:t>
+      </w:r>
+      <w:r>
+        <w:rPr>
+          <w:rFonts w:ascii="Times New Roman" w:hAnsi="Times New Roman" w:cs="Times New Roman"/>
+        </w:rPr>
+        <w:t xml:space="preserve"> Data för komplexitet har tagits ut genom rapporterna, med analys och en tidsmässig jämförelse på de problem som har dykt upp och lösninga</w:t>
+      </w:r>
+      <w:r>
+        <w:rPr>
+          <w:rFonts w:ascii="Times New Roman" w:hAnsi="Times New Roman" w:cs="Times New Roman"/>
+        </w:rPr>
+        <w:t>r för problemen</w:t>
+      </w:r>
+      <w:r>
+        <w:rPr>
+          <w:rFonts w:ascii="Times New Roman" w:hAnsi="Times New Roman" w:cs="Times New Roman"/>
+        </w:rPr>
+        <w:t>. Under implementeringsfasen har lika mycket tid varit uppdelat</w:t>
+      </w:r>
+      <w:r>
+        <w:rPr>
+          <w:rFonts w:ascii="Times New Roman" w:hAnsi="Times New Roman" w:cs="Times New Roman"/>
+        </w:rPr>
+        <w:t xml:space="preserve"> per dag så att omständigheterna är detsamma för vardera implementation</w:t>
+      </w:r>
+      <w:r>
+        <w:rPr>
+          <w:rFonts w:ascii="Times New Roman" w:hAnsi="Times New Roman" w:cs="Times New Roman"/>
+        </w:rPr>
+        <w:t>, vilket gör det möjl</w:t>
+      </w:r>
+      <w:r>
+        <w:rPr>
+          <w:rFonts w:ascii="Times New Roman" w:hAnsi="Times New Roman" w:cs="Times New Roman"/>
+        </w:rPr>
+        <w:t xml:space="preserve">igt att jämföra tiden med </w:t>
+      </w:r>
+      <w:proofErr w:type="spellStart"/>
+      <w:r>
+        <w:rPr>
+          <w:rFonts w:ascii="Times New Roman" w:hAnsi="Times New Roman" w:cs="Times New Roman"/>
+        </w:rPr>
+        <w:t>nogrannhet</w:t>
+      </w:r>
+      <w:proofErr w:type="spellEnd"/>
+      <w:r>
+        <w:rPr>
+          <w:rFonts w:ascii="Times New Roman" w:hAnsi="Times New Roman" w:cs="Times New Roman"/>
+        </w:rPr>
         <w:t xml:space="preserve">. </w:t>
       </w:r>
-    </w:p>
-    <w:p>
-      <w:pPr>
-        <w:rPr>
-          <w:rFonts w:ascii="Times New Roman" w:hAnsi="Times New Roman" w:cs="Times New Roman"/>
-        </w:rPr>
-      </w:pPr>
-    </w:p>
-    <w:p>
-      <w:pPr>
-        <w:pStyle w:val="ListParagraph"/>
-        <w:numPr>
-          <w:ilvl w:val="1"/>
-          <w:numId w:val="4"/>
-        </w:numPr>
-        <w:rPr>
-          <w:rFonts w:ascii="Times New Roman" w:hAnsi="Times New Roman" w:cs="Times New Roman"/>
-        </w:rPr>
-      </w:pPr>
-      <w:r>
-        <w:rPr>
-          <w:rFonts w:ascii="Times New Roman" w:hAnsi="Times New Roman" w:cs="Times New Roman"/>
-        </w:rPr>
-        <w:t>Prototyp</w:t>
-      </w:r>
-    </w:p>
-    <w:p>
-      <w:pPr>
-        <w:pStyle w:val="ListParagraph"/>
-        <w:rPr>
-          <w:rFonts w:ascii="Times New Roman" w:hAnsi="Times New Roman" w:cs="Times New Roman"/>
-        </w:rPr>
-      </w:pPr>
-    </w:p>
-    <w:p>
-      <w:pPr>
-        <w:pStyle w:val="ListParagraph"/>
-        <w:ind w:left="1080"/>
-        <w:rPr>
-          <w:rFonts w:ascii="Times New Roman" w:hAnsi="Times New Roman" w:cs="Times New Roman"/>
-        </w:rPr>
-      </w:pPr>
-      <w:r>
-        <w:rPr>
-          <w:rFonts w:ascii="Times New Roman" w:hAnsi="Times New Roman" w:cs="Times New Roman"/>
-        </w:rPr>
-        <w:t xml:space="preserve">Prototypen är en </w:t>
-      </w:r>
-      <w:r>
-        <w:rPr>
-          <w:rFonts w:ascii="Times New Roman" w:hAnsi="Times New Roman" w:cs="Times New Roman"/>
-        </w:rPr>
-        <w:t>viktig</w:t>
-      </w:r>
-      <w:r>
-        <w:rPr>
-          <w:rFonts w:ascii="Times New Roman" w:hAnsi="Times New Roman" w:cs="Times New Roman"/>
-        </w:rPr>
-        <w:t xml:space="preserve"> del utav den praktiska delen då det gäller att skapa en webbsida med den design som speglar en webbsida ute </w:t>
-      </w:r>
-      <w:r>
-        <w:rPr>
-          <w:rFonts w:ascii="Times New Roman" w:hAnsi="Times New Roman" w:cs="Times New Roman"/>
-        </w:rPr>
-        <w:t>i marknaden. Om inte webbsidan uppfyller de nödvändigaste kraven kommer implementationen inte avspegla en ve</w:t>
-      </w:r>
-      <w:r>
-        <w:rPr>
-          <w:rFonts w:ascii="Times New Roman" w:hAnsi="Times New Roman" w:cs="Times New Roman"/>
-        </w:rPr>
-        <w:t xml:space="preserve">rklig situation vilket gör att resultatet av arbetet </w:t>
-      </w:r>
-    </w:p>
-    <w:p>
-      <w:pPr>
-        <w:pStyle w:val="ListParagraph"/>
-        <w:ind w:left="1080"/>
-        <w:rPr>
-          <w:rFonts w:ascii="Times New Roman" w:hAnsi="Times New Roman" w:cs="Times New Roman"/>
-        </w:rPr>
-      </w:pPr>
-    </w:p>
-    <w:p>
-      <w:pPr>
-        <w:pStyle w:val="ListParagraph"/>
-        <w:ind w:left="1080"/>
-        <w:rPr>
-          <w:rFonts w:ascii="Times New Roman" w:hAnsi="Times New Roman" w:cs="Times New Roman"/>
-        </w:rPr>
-      </w:pPr>
-    </w:p>
-    <w:p>
-      <w:pPr>
-        <w:pStyle w:val="ListParagraph"/>
-        <w:ind w:left="1080"/>
-        <w:rPr>
-          <w:rFonts w:ascii="Times New Roman" w:hAnsi="Times New Roman" w:cs="Times New Roman"/>
-        </w:rPr>
-      </w:pPr>
-    </w:p>
-    <w:p>
-      <w:pPr>
-        <w:pStyle w:val="ListParagraph"/>
-        <w:numPr>
-          <w:ilvl w:val="1"/>
-          <w:numId w:val="4"/>
-        </w:numPr>
-        <w:rPr>
-          <w:rFonts w:ascii="Times New Roman" w:hAnsi="Times New Roman" w:cs="Times New Roman"/>
-        </w:rPr>
-      </w:pPr>
-      <w:r>
-        <w:rPr>
-          <w:rFonts w:ascii="Times New Roman" w:hAnsi="Times New Roman" w:cs="Times New Roman"/>
-        </w:rPr>
-        <w:t>Implementation</w:t>
-      </w:r>
+      <w:r>
+        <w:rPr>
+          <w:rFonts w:ascii="Times New Roman" w:hAnsi="Times New Roman" w:cs="Times New Roman"/>
+        </w:rPr>
+        <w:t xml:space="preserve">Koden jämfördes i storlek i form av antal kodrader och filstorlek, samt en jämförelse lösningar där koden har skiljt sig. </w:t>
+      </w:r>
+      <w:proofErr w:type="spellStart"/>
+      <w:r>
+        <w:rPr>
+          <w:rFonts w:ascii="Times New Roman" w:hAnsi="Times New Roman" w:cs="Times New Roman"/>
+        </w:rPr>
+        <w:t>Refaktoreringar</w:t>
+      </w:r>
+      <w:proofErr w:type="spellEnd"/>
+      <w:r>
+        <w:rPr>
+          <w:rFonts w:ascii="Times New Roman" w:hAnsi="Times New Roman" w:cs="Times New Roman"/>
+        </w:rPr>
+        <w:t xml:space="preserve"> beskrivs som en ändring på någonting som redan funkar men som måste ändras på grund av att </w:t>
+      </w:r>
+      <w:r>
+        <w:rPr>
+          <w:rFonts w:ascii="Times New Roman" w:hAnsi="Times New Roman" w:cs="Times New Roman"/>
+        </w:rPr>
+        <w:t>kommande implementeringar också skall funka som det ska.</w:t>
+      </w:r>
+      <w:r>
+        <w:rPr>
+          <w:rFonts w:ascii="Times New Roman" w:hAnsi="Times New Roman" w:cs="Times New Roman"/>
+        </w:rPr>
+        <w:t xml:space="preserve"> </w:t>
+      </w:r>
+    </w:p>
+    <w:p>
+      <w:pPr>
+        <w:rPr>
+          <w:rFonts w:ascii="Times New Roman" w:hAnsi="Times New Roman" w:cs="Times New Roman"/>
+        </w:rPr>
+      </w:pPr>
+      <w:r>
+        <w:rPr>
+          <w:rFonts w:ascii="Times New Roman" w:hAnsi="Times New Roman" w:cs="Times New Roman"/>
+        </w:rPr>
+        <w:tab/>
+      </w:r>
+    </w:p>
+    <w:p>
+      <w:pPr>
+        <w:rPr>
+          <w:rFonts w:ascii="Times New Roman" w:hAnsi="Times New Roman" w:cs="Times New Roman"/>
+        </w:rPr>
+      </w:pPr>
     </w:p>
     <w:p>
       <w:pPr>
         <w:pStyle w:val="ListParagraph"/>
         <w:numPr>
           <w:ilvl w:val="2"/>
-          <w:numId w:val="4"/>
+          <w:numId w:val="6"/>
         </w:numPr>
         <w:rPr>
           <w:rFonts w:ascii="Times New Roman" w:hAnsi="Times New Roman" w:cs="Times New Roman"/>
@@ -11162,16 +11393,16 @@
         <w:rPr>
           <w:rFonts w:ascii="Times New Roman" w:hAnsi="Times New Roman" w:cs="Times New Roman"/>
         </w:rPr>
-        <w:t>Desktop-</w:t>
-      </w:r>
-      <w:proofErr w:type="spellStart"/>
-      <w:r>
-        <w:rPr>
-          <w:rFonts w:ascii="Times New Roman" w:hAnsi="Times New Roman" w:cs="Times New Roman"/>
-        </w:rPr>
-        <w:t>first</w:t>
-      </w:r>
-      <w:proofErr w:type="spellEnd"/>
+        <w:t>Prototyp</w:t>
+      </w:r>
+    </w:p>
+    <w:p>
+      <w:pPr>
+        <w:pStyle w:val="ListParagraph"/>
+        <w:rPr>
+          <w:rFonts w:ascii="Times New Roman" w:hAnsi="Times New Roman" w:cs="Times New Roman"/>
+        </w:rPr>
+      </w:pPr>
     </w:p>
     <w:p>
       <w:pPr>
@@ -11185,16 +11416,104 @@
         <w:rPr>
           <w:rFonts w:ascii="Times New Roman" w:hAnsi="Times New Roman" w:cs="Times New Roman"/>
         </w:rPr>
-        <w:t>Mobile-</w:t>
-      </w:r>
-      <w:proofErr w:type="spellStart"/>
-      <w:r>
-        <w:rPr>
-          <w:rFonts w:ascii="Times New Roman" w:hAnsi="Times New Roman" w:cs="Times New Roman"/>
-        </w:rPr>
-        <w:t>first</w:t>
-      </w:r>
-      <w:proofErr w:type="spellEnd"/>
+        <w:t>Prototypen är det första momentet i den</w:t>
+      </w:r>
+      <w:r>
+        <w:rPr>
+          <w:rFonts w:ascii="Times New Roman" w:hAnsi="Times New Roman" w:cs="Times New Roman"/>
+        </w:rPr>
+        <w:t xml:space="preserve"> praktiska</w:t>
+      </w:r>
+      <w:r>
+        <w:rPr>
+          <w:rFonts w:ascii="Times New Roman" w:hAnsi="Times New Roman" w:cs="Times New Roman"/>
+        </w:rPr>
+        <w:t xml:space="preserve"> delen. R</w:t>
+      </w:r>
+      <w:r>
+        <w:rPr>
+          <w:rFonts w:ascii="Times New Roman" w:hAnsi="Times New Roman" w:cs="Times New Roman"/>
+        </w:rPr>
+        <w:t>ent designmässigt handlar det om att hitta en bra struktur på webbs</w:t>
+      </w:r>
+      <w:r>
+        <w:rPr>
+          <w:rFonts w:ascii="Times New Roman" w:hAnsi="Times New Roman" w:cs="Times New Roman"/>
+        </w:rPr>
+        <w:t xml:space="preserve">idan </w:t>
+      </w:r>
+      <w:r>
+        <w:rPr>
+          <w:rFonts w:ascii="Times New Roman" w:hAnsi="Times New Roman" w:cs="Times New Roman"/>
+        </w:rPr>
+        <w:t xml:space="preserve">så att </w:t>
+      </w:r>
+      <w:r>
+        <w:rPr>
+          <w:rFonts w:ascii="Times New Roman" w:hAnsi="Times New Roman" w:cs="Times New Roman"/>
+        </w:rPr>
+        <w:t xml:space="preserve">den </w:t>
+      </w:r>
+      <w:r>
+        <w:rPr>
+          <w:rFonts w:ascii="Times New Roman" w:hAnsi="Times New Roman" w:cs="Times New Roman"/>
+        </w:rPr>
+        <w:t>kan spegla ett</w:t>
+      </w:r>
+      <w:r>
+        <w:rPr>
+          <w:rFonts w:ascii="Times New Roman" w:hAnsi="Times New Roman" w:cs="Times New Roman"/>
+        </w:rPr>
+        <w:t xml:space="preserve"> verkligt gränssnittsprojekt </w:t>
+      </w:r>
+      <w:r>
+        <w:rPr>
+          <w:rFonts w:ascii="Times New Roman" w:hAnsi="Times New Roman" w:cs="Times New Roman"/>
+        </w:rPr>
+        <w:t>där webbsidan uppfyller sitt</w:t>
+      </w:r>
+      <w:r>
+        <w:rPr>
+          <w:rFonts w:ascii="Times New Roman" w:hAnsi="Times New Roman" w:cs="Times New Roman"/>
+        </w:rPr>
+        <w:t xml:space="preserve"> syfte</w:t>
+      </w:r>
+      <w:r>
+        <w:rPr>
+          <w:rFonts w:ascii="Times New Roman" w:hAnsi="Times New Roman" w:cs="Times New Roman"/>
+        </w:rPr>
+        <w:t>. Kontexten på webbsidan som skall implemente</w:t>
+      </w:r>
+      <w:r>
+        <w:rPr>
+          <w:rFonts w:ascii="Times New Roman" w:hAnsi="Times New Roman" w:cs="Times New Roman"/>
+        </w:rPr>
+        <w:t>ras har bestämts</w:t>
+      </w:r>
+      <w:r>
+        <w:rPr>
+          <w:rFonts w:ascii="Times New Roman" w:hAnsi="Times New Roman" w:cs="Times New Roman"/>
+        </w:rPr>
+        <w:t xml:space="preserve"> med hjälp utav </w:t>
+      </w:r>
+      <w:r>
+        <w:rPr>
+          <w:rFonts w:ascii="Times New Roman" w:hAnsi="Times New Roman" w:cs="Times New Roman"/>
+        </w:rPr>
+        <w:t xml:space="preserve">en litteraturstudie där syftet är att hitta en typ av webbsida där besökarna är både mobilanvändare och desktop användare, vilket således är en svår situation för en gränssnittsutvecklare att bestämma implementeringsmetod. </w:t>
+      </w:r>
+      <w:r>
+        <w:rPr>
+          <w:rFonts w:ascii="Times New Roman" w:hAnsi="Times New Roman" w:cs="Times New Roman"/>
+        </w:rPr>
+        <w:t>Därför krävs det av ritningarna att de uppfyller de nödvändigaste krave</w:t>
+      </w:r>
+      <w:r>
+        <w:rPr>
+          <w:rFonts w:ascii="Times New Roman" w:hAnsi="Times New Roman" w:cs="Times New Roman"/>
+        </w:rPr>
+        <w:t>n i form av struktur och design.</w:t>
+      </w:r>
     </w:p>
     <w:p>
       <w:pPr>
@@ -11204,6 +11523,450 @@
           <w:rFonts w:ascii="Times New Roman" w:hAnsi="Times New Roman" w:cs="Times New Roman"/>
         </w:rPr>
       </w:pPr>
+      <w:r>
+        <w:rPr>
+          <w:rFonts w:ascii="Times New Roman" w:hAnsi="Times New Roman" w:cs="Times New Roman"/>
+        </w:rPr>
+        <w:t xml:space="preserve">När sidtypen valdes ut, jämfördes den med andra webbsidor av samma typ och ritades ut med </w:t>
+      </w:r>
+      <w:proofErr w:type="spellStart"/>
+      <w:r>
+        <w:rPr>
+          <w:rFonts w:ascii="Times New Roman" w:hAnsi="Times New Roman" w:cs="Times New Roman"/>
+          <w:i/>
+        </w:rPr>
+        <w:t>photoshop</w:t>
+      </w:r>
+      <w:proofErr w:type="spellEnd"/>
+      <w:r>
+        <w:rPr>
+          <w:rFonts w:ascii="Times New Roman" w:hAnsi="Times New Roman" w:cs="Times New Roman"/>
+        </w:rPr>
+        <w:t xml:space="preserve">. Ritningarna avser en hel webbsida, mer än vad skärmen visar för att få en helhetsbild. Vid fall där menyer öppnas och stängs har ritningarna gjorts för vardera av fallen. Ritningarna har efter granskning, fastställts att gränssnittet skall kodas efter </w:t>
+      </w:r>
+      <w:proofErr w:type="spellStart"/>
+      <w:r>
+        <w:rPr>
+          <w:rFonts w:ascii="Times New Roman" w:hAnsi="Times New Roman" w:cs="Times New Roman"/>
+        </w:rPr>
+        <w:t>desas</w:t>
+      </w:r>
+      <w:proofErr w:type="spellEnd"/>
+      <w:r>
+        <w:rPr>
+          <w:rFonts w:ascii="Times New Roman" w:hAnsi="Times New Roman" w:cs="Times New Roman"/>
+        </w:rPr>
+        <w:t xml:space="preserve">.  </w:t>
+      </w:r>
+    </w:p>
+    <w:p>
+      <w:pPr>
+        <w:pStyle w:val="ListParagraph"/>
+        <w:ind w:left="1080"/>
+        <w:rPr>
+          <w:rFonts w:ascii="Times New Roman" w:hAnsi="Times New Roman" w:cs="Times New Roman"/>
+        </w:rPr>
+      </w:pPr>
+    </w:p>
+    <w:p>
+      <w:pPr>
+        <w:pStyle w:val="ListParagraph"/>
+        <w:ind w:left="1080"/>
+        <w:rPr>
+          <w:rFonts w:ascii="Times New Roman" w:hAnsi="Times New Roman" w:cs="Times New Roman"/>
+        </w:rPr>
+      </w:pPr>
+    </w:p>
+    <w:p>
+      <w:pPr>
+        <w:pStyle w:val="ListParagraph"/>
+        <w:ind w:left="1080"/>
+        <w:rPr>
+          <w:rFonts w:ascii="Times New Roman" w:hAnsi="Times New Roman" w:cs="Times New Roman"/>
+        </w:rPr>
+      </w:pPr>
+    </w:p>
+    <w:p>
+      <w:pPr>
+        <w:pStyle w:val="ListParagraph"/>
+        <w:ind w:left="1080"/>
+        <w:rPr>
+          <w:rFonts w:ascii="Times New Roman" w:hAnsi="Times New Roman" w:cs="Times New Roman"/>
+        </w:rPr>
+      </w:pPr>
+    </w:p>
+    <w:p>
+      <w:pPr>
+        <w:pStyle w:val="ListParagraph"/>
+        <w:ind w:left="1080"/>
+        <w:rPr>
+          <w:rFonts w:ascii="Times New Roman" w:hAnsi="Times New Roman" w:cs="Times New Roman"/>
+        </w:rPr>
+      </w:pPr>
+      <w:r>
+        <w:rPr>
+          <w:rFonts w:ascii="Times New Roman" w:hAnsi="Times New Roman" w:cs="Times New Roman"/>
+        </w:rPr>
+        <w:t xml:space="preserve"> </w:t>
+      </w:r>
+    </w:p>
+    <w:p>
+      <w:pPr>
+        <w:pStyle w:val="ListParagraph"/>
+        <w:ind w:left="1080"/>
+        <w:rPr>
+          <w:rFonts w:ascii="Times New Roman" w:hAnsi="Times New Roman" w:cs="Times New Roman"/>
+        </w:rPr>
+      </w:pPr>
+    </w:p>
+    <w:p>
+      <w:pPr>
+        <w:rPr>
+          <w:rFonts w:ascii="Times New Roman" w:hAnsi="Times New Roman" w:cs="Times New Roman"/>
+        </w:rPr>
+      </w:pPr>
+    </w:p>
+    <w:p>
+      <w:pPr>
+        <w:pStyle w:val="ListParagraph"/>
+        <w:numPr>
+          <w:ilvl w:val="2"/>
+          <w:numId w:val="6"/>
+        </w:numPr>
+        <w:rPr>
+          <w:rFonts w:ascii="Times New Roman" w:hAnsi="Times New Roman" w:cs="Times New Roman"/>
+        </w:rPr>
+      </w:pPr>
+      <w:r>
+        <w:rPr>
+          <w:rFonts w:ascii="Times New Roman" w:hAnsi="Times New Roman" w:cs="Times New Roman"/>
+        </w:rPr>
+        <w:lastRenderedPageBreak/>
+        <w:t>Desktop-</w:t>
+      </w:r>
+      <w:proofErr w:type="spellStart"/>
+      <w:r>
+        <w:rPr>
+          <w:rFonts w:ascii="Times New Roman" w:hAnsi="Times New Roman" w:cs="Times New Roman"/>
+        </w:rPr>
+        <w:t>first</w:t>
+      </w:r>
+      <w:proofErr w:type="spellEnd"/>
+    </w:p>
+    <w:p>
+      <w:pPr>
+        <w:pStyle w:val="ListParagraph"/>
+        <w:ind w:left="1080"/>
+        <w:rPr>
+          <w:rFonts w:ascii="Times New Roman" w:hAnsi="Times New Roman" w:cs="Times New Roman"/>
+        </w:rPr>
+      </w:pPr>
+    </w:p>
+    <w:p>
+      <w:pPr>
+        <w:pStyle w:val="ListParagraph"/>
+        <w:ind w:left="1080"/>
+        <w:rPr>
+          <w:rFonts w:ascii="Times New Roman" w:hAnsi="Times New Roman" w:cs="Times New Roman"/>
+        </w:rPr>
+      </w:pPr>
+      <w:r>
+        <w:rPr>
+          <w:rFonts w:ascii="Times New Roman" w:hAnsi="Times New Roman" w:cs="Times New Roman"/>
+        </w:rPr>
+        <w:t>Desktop-</w:t>
+      </w:r>
+      <w:proofErr w:type="spellStart"/>
+      <w:r>
+        <w:rPr>
+          <w:rFonts w:ascii="Times New Roman" w:hAnsi="Times New Roman" w:cs="Times New Roman"/>
+        </w:rPr>
+        <w:t>first</w:t>
+      </w:r>
+      <w:proofErr w:type="spellEnd"/>
+      <w:r>
+        <w:rPr>
+          <w:rFonts w:ascii="Times New Roman" w:hAnsi="Times New Roman" w:cs="Times New Roman"/>
+        </w:rPr>
+        <w:t xml:space="preserve"> är första implementeringsmetoden som gjordes utifrån ritningarna,</w:t>
+      </w:r>
+      <w:r>
+        <w:rPr>
+          <w:rFonts w:ascii="Times New Roman" w:hAnsi="Times New Roman" w:cs="Times New Roman"/>
+        </w:rPr>
+        <w:t xml:space="preserve"> valet av att implementera i desktop-</w:t>
+      </w:r>
+      <w:proofErr w:type="spellStart"/>
+      <w:r>
+        <w:rPr>
+          <w:rFonts w:ascii="Times New Roman" w:hAnsi="Times New Roman" w:cs="Times New Roman"/>
+        </w:rPr>
+        <w:t>first</w:t>
+      </w:r>
+      <w:proofErr w:type="spellEnd"/>
+      <w:r>
+        <w:rPr>
+          <w:rFonts w:ascii="Times New Roman" w:hAnsi="Times New Roman" w:cs="Times New Roman"/>
+        </w:rPr>
+        <w:t xml:space="preserve"> är slumpmässigt. Under implementeringen utvecklas webbsidan </w:t>
+      </w:r>
+      <w:proofErr w:type="spellStart"/>
+      <w:r>
+        <w:rPr>
+          <w:rFonts w:ascii="Times New Roman" w:hAnsi="Times New Roman" w:cs="Times New Roman"/>
+        </w:rPr>
+        <w:t>responsivt</w:t>
+      </w:r>
+      <w:proofErr w:type="spellEnd"/>
+      <w:r>
+        <w:rPr>
+          <w:rFonts w:ascii="Times New Roman" w:hAnsi="Times New Roman" w:cs="Times New Roman"/>
+        </w:rPr>
+        <w:t xml:space="preserve"> direkt från </w:t>
+      </w:r>
+      <w:r>
+        <w:rPr>
+          <w:rFonts w:ascii="Times New Roman" w:hAnsi="Times New Roman" w:cs="Times New Roman"/>
+        </w:rPr>
+        <w:t xml:space="preserve">början i form av fluid </w:t>
+      </w:r>
+      <w:proofErr w:type="spellStart"/>
+      <w:r>
+        <w:rPr>
+          <w:rFonts w:ascii="Times New Roman" w:hAnsi="Times New Roman" w:cs="Times New Roman"/>
+        </w:rPr>
+        <w:t>grids</w:t>
+      </w:r>
+      <w:proofErr w:type="spellEnd"/>
+      <w:r>
+        <w:rPr>
+          <w:rFonts w:ascii="Times New Roman" w:hAnsi="Times New Roman" w:cs="Times New Roman"/>
+        </w:rPr>
+        <w:t xml:space="preserve"> och fluid images. När webbsidan är klar för desktop, påbörjas utvecklingen med media </w:t>
+      </w:r>
+      <w:proofErr w:type="spellStart"/>
+      <w:r>
+        <w:rPr>
+          <w:rFonts w:ascii="Times New Roman" w:hAnsi="Times New Roman" w:cs="Times New Roman"/>
+        </w:rPr>
+        <w:t>queries</w:t>
+      </w:r>
+      <w:proofErr w:type="spellEnd"/>
+      <w:r>
+        <w:rPr>
+          <w:rFonts w:ascii="Times New Roman" w:hAnsi="Times New Roman" w:cs="Times New Roman"/>
+        </w:rPr>
+        <w:t xml:space="preserve"> för att få en </w:t>
+      </w:r>
+      <w:proofErr w:type="spellStart"/>
+      <w:r>
+        <w:rPr>
+          <w:rFonts w:ascii="Times New Roman" w:hAnsi="Times New Roman" w:cs="Times New Roman"/>
+        </w:rPr>
+        <w:t>mobilvy</w:t>
+      </w:r>
+      <w:proofErr w:type="spellEnd"/>
+      <w:r>
+        <w:rPr>
+          <w:rFonts w:ascii="Times New Roman" w:hAnsi="Times New Roman" w:cs="Times New Roman"/>
+        </w:rPr>
+        <w:t xml:space="preserve"> utav de element som</w:t>
+      </w:r>
+      <w:r>
+        <w:rPr>
+          <w:rFonts w:ascii="Times New Roman" w:hAnsi="Times New Roman" w:cs="Times New Roman"/>
+        </w:rPr>
+        <w:t xml:space="preserve"> har utvecklats för desktopvyn.</w:t>
+      </w:r>
+      <w:r>
+        <w:rPr>
+          <w:rFonts w:ascii="Times New Roman" w:hAnsi="Times New Roman" w:cs="Times New Roman"/>
+        </w:rPr>
+        <w:t xml:space="preserve"> I slutändan jämförs även gränssnittsutvecklingen med skisserna, då skisserna är d</w:t>
+      </w:r>
+      <w:r>
+        <w:rPr>
+          <w:rFonts w:ascii="Times New Roman" w:hAnsi="Times New Roman" w:cs="Times New Roman"/>
+        </w:rPr>
+        <w:t>e mål webbsidan förväntas att nå.</w:t>
+      </w:r>
+    </w:p>
+    <w:p>
+      <w:pPr>
+        <w:rPr>
+          <w:rFonts w:ascii="Times New Roman" w:hAnsi="Times New Roman" w:cs="Times New Roman"/>
+        </w:rPr>
+      </w:pPr>
+    </w:p>
+    <w:p>
+      <w:pPr>
+        <w:rPr>
+          <w:rFonts w:ascii="Times New Roman" w:hAnsi="Times New Roman" w:cs="Times New Roman"/>
+        </w:rPr>
+      </w:pPr>
+    </w:p>
+    <w:p>
+      <w:pPr>
+        <w:pStyle w:val="ListParagraph"/>
+        <w:numPr>
+          <w:ilvl w:val="2"/>
+          <w:numId w:val="6"/>
+        </w:numPr>
+        <w:rPr>
+          <w:rFonts w:ascii="Times New Roman" w:hAnsi="Times New Roman" w:cs="Times New Roman"/>
+        </w:rPr>
+      </w:pPr>
+      <w:r>
+        <w:rPr>
+          <w:rFonts w:ascii="Times New Roman" w:hAnsi="Times New Roman" w:cs="Times New Roman"/>
+        </w:rPr>
+        <w:t>Mobile-</w:t>
+      </w:r>
+      <w:proofErr w:type="spellStart"/>
+      <w:r>
+        <w:rPr>
+          <w:rFonts w:ascii="Times New Roman" w:hAnsi="Times New Roman" w:cs="Times New Roman"/>
+        </w:rPr>
+        <w:t>first</w:t>
+      </w:r>
+      <w:proofErr w:type="spellEnd"/>
+    </w:p>
+    <w:p>
+      <w:pPr>
+        <w:pStyle w:val="ListParagraph"/>
+        <w:ind w:left="1080"/>
+        <w:rPr>
+          <w:rFonts w:ascii="Times New Roman" w:hAnsi="Times New Roman" w:cs="Times New Roman"/>
+        </w:rPr>
+      </w:pPr>
+    </w:p>
+    <w:p>
+      <w:pPr>
+        <w:pStyle w:val="ListParagraph"/>
+        <w:ind w:left="1080"/>
+        <w:rPr>
+          <w:rFonts w:ascii="Times New Roman" w:hAnsi="Times New Roman" w:cs="Times New Roman"/>
+        </w:rPr>
+      </w:pPr>
+      <w:r>
+        <w:rPr>
+          <w:rFonts w:ascii="Times New Roman" w:hAnsi="Times New Roman" w:cs="Times New Roman"/>
+        </w:rPr>
+        <w:t>Mobile-</w:t>
+      </w:r>
+      <w:proofErr w:type="spellStart"/>
+      <w:r>
+        <w:rPr>
+          <w:rFonts w:ascii="Times New Roman" w:hAnsi="Times New Roman" w:cs="Times New Roman"/>
+        </w:rPr>
+        <w:t>first</w:t>
+      </w:r>
+      <w:proofErr w:type="spellEnd"/>
+      <w:r>
+        <w:rPr>
+          <w:rFonts w:ascii="Times New Roman" w:hAnsi="Times New Roman" w:cs="Times New Roman"/>
+        </w:rPr>
+        <w:t xml:space="preserve"> är andra implementeringsmetoden och utvecklades direkt efter desktop-</w:t>
+      </w:r>
+      <w:proofErr w:type="spellStart"/>
+      <w:r>
+        <w:rPr>
+          <w:rFonts w:ascii="Times New Roman" w:hAnsi="Times New Roman" w:cs="Times New Roman"/>
+        </w:rPr>
+        <w:t>first</w:t>
+      </w:r>
+      <w:proofErr w:type="spellEnd"/>
+      <w:r>
+        <w:rPr>
+          <w:rFonts w:ascii="Times New Roman" w:hAnsi="Times New Roman" w:cs="Times New Roman"/>
+        </w:rPr>
+        <w:t xml:space="preserve">, då analysen av implementeringsfasen gjordes efter att båda rapporterna av </w:t>
+      </w:r>
+      <w:proofErr w:type="spellStart"/>
+      <w:r>
+        <w:rPr>
+          <w:rFonts w:ascii="Times New Roman" w:hAnsi="Times New Roman" w:cs="Times New Roman"/>
+        </w:rPr>
+        <w:t>utföranderna</w:t>
+      </w:r>
+      <w:proofErr w:type="spellEnd"/>
+      <w:r>
+        <w:rPr>
+          <w:rFonts w:ascii="Times New Roman" w:hAnsi="Times New Roman" w:cs="Times New Roman"/>
+        </w:rPr>
+        <w:t xml:space="preserve"> hade gjorts klar. Under implementeringen utvecklas även här webbsidan </w:t>
+      </w:r>
+      <w:proofErr w:type="spellStart"/>
+      <w:r>
+        <w:rPr>
+          <w:rFonts w:ascii="Times New Roman" w:hAnsi="Times New Roman" w:cs="Times New Roman"/>
+        </w:rPr>
+        <w:t>responsivt</w:t>
+      </w:r>
+      <w:proofErr w:type="spellEnd"/>
+      <w:r>
+        <w:rPr>
+          <w:rFonts w:ascii="Times New Roman" w:hAnsi="Times New Roman" w:cs="Times New Roman"/>
+        </w:rPr>
+        <w:t xml:space="preserve"> </w:t>
+      </w:r>
+      <w:proofErr w:type="spellStart"/>
+      <w:r>
+        <w:rPr>
+          <w:rFonts w:ascii="Times New Roman" w:hAnsi="Times New Roman" w:cs="Times New Roman"/>
+        </w:rPr>
+        <w:t>fråp</w:t>
+      </w:r>
+      <w:proofErr w:type="spellEnd"/>
+      <w:r>
+        <w:rPr>
+          <w:rFonts w:ascii="Times New Roman" w:hAnsi="Times New Roman" w:cs="Times New Roman"/>
+        </w:rPr>
+        <w:t xml:space="preserve"> början i form av fluid </w:t>
+      </w:r>
+      <w:proofErr w:type="spellStart"/>
+      <w:r>
+        <w:rPr>
+          <w:rFonts w:ascii="Times New Roman" w:hAnsi="Times New Roman" w:cs="Times New Roman"/>
+        </w:rPr>
+        <w:t>grids</w:t>
+      </w:r>
+      <w:proofErr w:type="spellEnd"/>
+      <w:r>
+        <w:rPr>
+          <w:rFonts w:ascii="Times New Roman" w:hAnsi="Times New Roman" w:cs="Times New Roman"/>
+        </w:rPr>
+        <w:t xml:space="preserve"> och fluid images. När webbsidan är klar för mobilen, påbörjas utvecklingen med media </w:t>
+      </w:r>
+      <w:proofErr w:type="spellStart"/>
+      <w:r>
+        <w:rPr>
+          <w:rFonts w:ascii="Times New Roman" w:hAnsi="Times New Roman" w:cs="Times New Roman"/>
+        </w:rPr>
+        <w:t>queries</w:t>
+      </w:r>
+      <w:proofErr w:type="spellEnd"/>
+      <w:r>
+        <w:rPr>
+          <w:rFonts w:ascii="Times New Roman" w:hAnsi="Times New Roman" w:cs="Times New Roman"/>
+        </w:rPr>
+        <w:t xml:space="preserve"> för att få en desktopvy utav de element som har utvecklats för mobilvyn.</w:t>
+      </w:r>
+      <w:r>
+        <w:rPr>
+          <w:rFonts w:ascii="Times New Roman" w:hAnsi="Times New Roman" w:cs="Times New Roman"/>
+        </w:rPr>
+        <w:t xml:space="preserve"> </w:t>
+      </w:r>
+    </w:p>
+    <w:p>
+      <w:pPr>
+        <w:pStyle w:val="ListParagraph"/>
+        <w:ind w:left="1080"/>
+        <w:rPr>
+          <w:rFonts w:ascii="Times New Roman" w:hAnsi="Times New Roman" w:cs="Times New Roman"/>
+        </w:rPr>
+      </w:pPr>
     </w:p>
     <w:p>
       <w:pPr>
@@ -11260,6 +12023,8 @@
           <w:color w:val="000000" w:themeColor="text1"/>
         </w:rPr>
       </w:pPr>
+      <w:bookmarkStart w:id="0" w:name="_GoBack"/>
+      <w:bookmarkEnd w:id="0"/>
     </w:p>
     <w:p>
       <w:pPr>
@@ -11575,7 +12340,7 @@
           <w:sz w:val="18"/>
           <w:szCs w:val="18"/>
         </w:rPr>
-        <w:t xml:space="preserve"> or s</w:t>
+        <w:t xml:space="preserve"> </w:t>
       </w:r>
       <w:r>
         <w:rPr>
@@ -11584,28 +12349,27 @@
           <w:szCs w:val="18"/>
           <w:lang w:val="en-US"/>
         </w:rPr>
-        <w:t>elect, copy, and paste functions,</w:t>
-      </w:r>
-    </w:p>
-    <w:p>
-      <w:pPr>
+        <w:t>or s</w:t>
+      </w:r>
+      <w:r>
         <w:rPr>
           <w:rFonts w:ascii="TimesNewRomanPSMT" w:eastAsiaTheme="minorHAnsi" w:hAnsi="TimesNewRomanPSMT" w:cs="TimesNewRomanPSMT"/>
           <w:sz w:val="18"/>
           <w:szCs w:val="18"/>
-        </w:rPr>
-      </w:pPr>
-      <w:proofErr w:type="gramStart"/>
-      <w:r>
+          <w:lang w:val="en-US"/>
+        </w:rPr>
+        <w:t>elect, copy, and paste functions,</w:t>
+      </w:r>
+    </w:p>
+    <w:p>
+      <w:pPr>
         <w:rPr>
           <w:rFonts w:ascii="TimesNewRomanPSMT" w:eastAsiaTheme="minorHAnsi" w:hAnsi="TimesNewRomanPSMT" w:cs="TimesNewRomanPSMT"/>
           <w:sz w:val="18"/>
           <w:szCs w:val="18"/>
-          <w:lang w:val="en-US"/>
-        </w:rPr>
-        <w:t>so</w:t>
-      </w:r>
-      <w:proofErr w:type="gramEnd"/>
+        </w:rPr>
+      </w:pPr>
+      <w:proofErr w:type="gramStart"/>
       <w:r>
         <w:rPr>
           <w:rFonts w:ascii="TimesNewRomanPSMT" w:eastAsiaTheme="minorHAnsi" w:hAnsi="TimesNewRomanPSMT" w:cs="TimesNewRomanPSMT"/>
@@ -11613,8 +12377,9 @@
           <w:szCs w:val="18"/>
           <w:lang w:val="en-US"/>
         </w:rPr>
-        <w:t xml:space="preserve"> the participants were not using these strategies in our study.</w:t>
-      </w:r>
+        <w:t>so</w:t>
+      </w:r>
+      <w:proofErr w:type="gramEnd"/>
       <w:r>
         <w:rPr>
           <w:rFonts w:ascii="TimesNewRomanPSMT" w:eastAsiaTheme="minorHAnsi" w:hAnsi="TimesNewRomanPSMT" w:cs="TimesNewRomanPSMT"/>
@@ -11622,89 +12387,89 @@
           <w:szCs w:val="18"/>
           <w:lang w:val="en-US"/>
         </w:rPr>
-        <w:t xml:space="preserve">” </w:t>
+        <w:t xml:space="preserve"> the participants were not using these strategies in our study.</w:t>
       </w:r>
       <w:r>
         <w:rPr>
           <w:rFonts w:ascii="TimesNewRomanPSMT" w:eastAsiaTheme="minorHAnsi" w:hAnsi="TimesNewRomanPSMT" w:cs="TimesNewRomanPSMT"/>
           <w:sz w:val="18"/>
           <w:szCs w:val="18"/>
-        </w:rPr>
-        <w:t xml:space="preserve">Från </w:t>
-      </w:r>
-      <w:proofErr w:type="spellStart"/>
+          <w:lang w:val="en-US"/>
+        </w:rPr>
+        <w:t xml:space="preserve">” </w:t>
+      </w:r>
       <w:r>
         <w:rPr>
           <w:rFonts w:ascii="TimesNewRomanPSMT" w:eastAsiaTheme="minorHAnsi" w:hAnsi="TimesNewRomanPSMT" w:cs="TimesNewRomanPSMT"/>
           <w:sz w:val="18"/>
           <w:szCs w:val="18"/>
         </w:rPr>
-        <w:t>How</w:t>
-      </w:r>
-      <w:proofErr w:type="spellEnd"/>
+        <w:t xml:space="preserve">Från </w:t>
+      </w:r>
+      <w:proofErr w:type="spellStart"/>
       <w:r>
         <w:rPr>
           <w:rFonts w:ascii="TimesNewRomanPSMT" w:eastAsiaTheme="minorHAnsi" w:hAnsi="TimesNewRomanPSMT" w:cs="TimesNewRomanPSMT"/>
           <w:sz w:val="18"/>
           <w:szCs w:val="18"/>
         </w:rPr>
-        <w:t xml:space="preserve"> </w:t>
-      </w:r>
-      <w:proofErr w:type="spellStart"/>
+        <w:t>How</w:t>
+      </w:r>
+      <w:proofErr w:type="spellEnd"/>
       <w:r>
         <w:rPr>
           <w:rFonts w:ascii="TimesNewRomanPSMT" w:eastAsiaTheme="minorHAnsi" w:hAnsi="TimesNewRomanPSMT" w:cs="TimesNewRomanPSMT"/>
           <w:sz w:val="18"/>
           <w:szCs w:val="18"/>
         </w:rPr>
-        <w:t>people</w:t>
-      </w:r>
-      <w:proofErr w:type="spellEnd"/>
+        <w:t xml:space="preserve"> </w:t>
+      </w:r>
+      <w:proofErr w:type="spellStart"/>
       <w:r>
         <w:rPr>
           <w:rFonts w:ascii="TimesNewRomanPSMT" w:eastAsiaTheme="minorHAnsi" w:hAnsi="TimesNewRomanPSMT" w:cs="TimesNewRomanPSMT"/>
           <w:sz w:val="18"/>
           <w:szCs w:val="18"/>
         </w:rPr>
-        <w:t xml:space="preserve"> </w:t>
-      </w:r>
-      <w:proofErr w:type="spellStart"/>
+        <w:t>people</w:t>
+      </w:r>
+      <w:proofErr w:type="spellEnd"/>
       <w:r>
         <w:rPr>
           <w:rFonts w:ascii="TimesNewRomanPSMT" w:eastAsiaTheme="minorHAnsi" w:hAnsi="TimesNewRomanPSMT" w:cs="TimesNewRomanPSMT"/>
           <w:sz w:val="18"/>
           <w:szCs w:val="18"/>
         </w:rPr>
-        <w:t>use</w:t>
-      </w:r>
-      <w:proofErr w:type="spellEnd"/>
+        <w:t xml:space="preserve"> </w:t>
+      </w:r>
+      <w:proofErr w:type="spellStart"/>
       <w:r>
         <w:rPr>
           <w:rFonts w:ascii="TimesNewRomanPSMT" w:eastAsiaTheme="minorHAnsi" w:hAnsi="TimesNewRomanPSMT" w:cs="TimesNewRomanPSMT"/>
           <w:sz w:val="18"/>
           <w:szCs w:val="18"/>
         </w:rPr>
-        <w:t xml:space="preserve"> the web on mobile </w:t>
-      </w:r>
-      <w:proofErr w:type="spellStart"/>
+        <w:t>use</w:t>
+      </w:r>
+      <w:proofErr w:type="spellEnd"/>
       <w:r>
         <w:rPr>
           <w:rFonts w:ascii="TimesNewRomanPSMT" w:eastAsiaTheme="minorHAnsi" w:hAnsi="TimesNewRomanPSMT" w:cs="TimesNewRomanPSMT"/>
           <w:sz w:val="18"/>
           <w:szCs w:val="18"/>
         </w:rPr>
-        <w:t>devices</w:t>
-      </w:r>
-      <w:proofErr w:type="spellEnd"/>
-    </w:p>
-    <w:p>
-      <w:pPr>
+        <w:t xml:space="preserve"> the web on mobile </w:t>
+      </w:r>
+      <w:proofErr w:type="spellStart"/>
+      <w:r>
         <w:rPr>
           <w:rFonts w:ascii="TimesNewRomanPSMT" w:eastAsiaTheme="minorHAnsi" w:hAnsi="TimesNewRomanPSMT" w:cs="TimesNewRomanPSMT"/>
           <w:sz w:val="18"/>
           <w:szCs w:val="18"/>
         </w:rPr>
-      </w:pPr>
+        <w:t>devices</w:t>
+      </w:r>
+      <w:proofErr w:type="spellEnd"/>
     </w:p>
     <w:p>
       <w:pPr>
@@ -11714,66 +12479,75 @@
           <w:szCs w:val="18"/>
         </w:rPr>
       </w:pPr>
-      <w:r>
+    </w:p>
+    <w:p>
+      <w:pPr>
         <w:rPr>
           <w:rFonts w:ascii="TimesNewRomanPSMT" w:eastAsiaTheme="minorHAnsi" w:hAnsi="TimesNewRomanPSMT" w:cs="TimesNewRomanPSMT"/>
           <w:sz w:val="18"/>
           <w:szCs w:val="18"/>
         </w:rPr>
-        <w:t xml:space="preserve">Information </w:t>
-      </w:r>
-      <w:proofErr w:type="spellStart"/>
+      </w:pPr>
       <w:r>
         <w:rPr>
           <w:rFonts w:ascii="TimesNewRomanPSMT" w:eastAsiaTheme="minorHAnsi" w:hAnsi="TimesNewRomanPSMT" w:cs="TimesNewRomanPSMT"/>
           <w:sz w:val="18"/>
           <w:szCs w:val="18"/>
         </w:rPr>
-        <w:t>seeking</w:t>
-      </w:r>
-      <w:proofErr w:type="spellEnd"/>
+        <w:t xml:space="preserve">Information </w:t>
+      </w:r>
+      <w:proofErr w:type="spellStart"/>
       <w:r>
         <w:rPr>
           <w:rFonts w:ascii="TimesNewRomanPSMT" w:eastAsiaTheme="minorHAnsi" w:hAnsi="TimesNewRomanPSMT" w:cs="TimesNewRomanPSMT"/>
           <w:sz w:val="18"/>
           <w:szCs w:val="18"/>
         </w:rPr>
-        <w:t xml:space="preserve"> är en av de största </w:t>
-      </w:r>
-      <w:proofErr w:type="spellStart"/>
+        <w:t>seeking</w:t>
+      </w:r>
+      <w:proofErr w:type="spellEnd"/>
       <w:r>
         <w:rPr>
           <w:rFonts w:ascii="TimesNewRomanPSMT" w:eastAsiaTheme="minorHAnsi" w:hAnsi="TimesNewRomanPSMT" w:cs="TimesNewRomanPSMT"/>
           <w:sz w:val="18"/>
           <w:szCs w:val="18"/>
         </w:rPr>
-        <w:t>usage</w:t>
-      </w:r>
-      <w:proofErr w:type="spellEnd"/>
+        <w:t xml:space="preserve"> är en av de största </w:t>
+      </w:r>
+      <w:proofErr w:type="spellStart"/>
       <w:r>
         <w:rPr>
           <w:rFonts w:ascii="TimesNewRomanPSMT" w:eastAsiaTheme="minorHAnsi" w:hAnsi="TimesNewRomanPSMT" w:cs="TimesNewRomanPSMT"/>
           <w:sz w:val="18"/>
           <w:szCs w:val="18"/>
         </w:rPr>
-        <w:t xml:space="preserve"> av mobile internet, vilket till stor del sker när åtkomste</w:t>
-      </w:r>
+        <w:t>usage</w:t>
+      </w:r>
+      <w:proofErr w:type="spellEnd"/>
       <w:r>
         <w:rPr>
           <w:rFonts w:ascii="TimesNewRomanPSMT" w:eastAsiaTheme="minorHAnsi" w:hAnsi="TimesNewRomanPSMT" w:cs="TimesNewRomanPSMT"/>
           <w:sz w:val="18"/>
           <w:szCs w:val="18"/>
         </w:rPr>
-        <w:t>n till datorer är långt bort.</w:t>
-      </w:r>
-    </w:p>
-    <w:p>
-      <w:pPr>
+        <w:t xml:space="preserve"> av mobile internet, vilket till stor del sker när åtkomste</w:t>
+      </w:r>
+      <w:r>
         <w:rPr>
           <w:rFonts w:ascii="TimesNewRomanPSMT" w:eastAsiaTheme="minorHAnsi" w:hAnsi="TimesNewRomanPSMT" w:cs="TimesNewRomanPSMT"/>
           <w:sz w:val="18"/>
           <w:szCs w:val="18"/>
         </w:rPr>
+        <w:t>n till datorer är långt bort.</w:t>
+      </w:r>
+    </w:p>
+    <w:p>
+      <w:pPr>
+        <w:rPr>
+          <w:rFonts w:ascii="TimesNewRomanPSMT" w:eastAsiaTheme="minorHAnsi" w:hAnsi="TimesNewRomanPSMT" w:cs="TimesNewRomanPSMT"/>
+          <w:sz w:val="18"/>
+          <w:szCs w:val="18"/>
+        </w:rPr>
       </w:pPr>
     </w:p>
     <w:p>
@@ -12189,7 +12963,13 @@
         <w:rPr>
           <w:b/>
         </w:rPr>
-        <w:t>Utifrån Analys och Intervjuer</w:t>
+        <w:t xml:space="preserve">Utifrån Analys och </w:t>
+      </w:r>
+      <w:r>
+        <w:rPr>
+          <w:b/>
+        </w:rPr>
+        <w:t>Litteraturstudie</w:t>
       </w:r>
     </w:p>
     <w:p>
@@ -12319,7 +13099,6 @@
         <w:spacing w:after="200" w:line="276" w:lineRule="auto"/>
       </w:pPr>
       <w:r>
-        <w:lastRenderedPageBreak/>
         <w:t>Jämförelse under implementering</w:t>
       </w:r>
     </w:p>
@@ -13148,6 +13927,119 @@
     </w:lvl>
   </w:abstractNum>
   <w:abstractNum w:abstractNumId="3">
+    <w:nsid w:val="73264E82"/>
+    <w:multiLevelType w:val="multilevel"/>
+    <w:tmpl w:val="162E5E68"/>
+    <w:lvl w:ilvl="0">
+      <w:start w:val="4"/>
+      <w:numFmt w:val="decimal"/>
+      <w:lvlText w:val="%1"/>
+      <w:lvlJc w:val="left"/>
+      <w:pPr>
+        <w:ind w:left="480" w:hanging="480"/>
+      </w:pPr>
+      <w:rPr>
+        <w:rFonts w:hint="default"/>
+      </w:rPr>
+    </w:lvl>
+    <w:lvl w:ilvl="1">
+      <w:start w:val="2"/>
+      <w:numFmt w:val="decimal"/>
+      <w:lvlText w:val="%1.%2"/>
+      <w:lvlJc w:val="left"/>
+      <w:pPr>
+        <w:ind w:left="660" w:hanging="480"/>
+      </w:pPr>
+      <w:rPr>
+        <w:rFonts w:hint="default"/>
+      </w:rPr>
+    </w:lvl>
+    <w:lvl w:ilvl="2">
+      <w:start w:val="1"/>
+      <w:numFmt w:val="decimal"/>
+      <w:lvlText w:val="%1.%2.%3"/>
+      <w:lvlJc w:val="left"/>
+      <w:pPr>
+        <w:ind w:left="1080" w:hanging="720"/>
+      </w:pPr>
+      <w:rPr>
+        <w:rFonts w:hint="default"/>
+      </w:rPr>
+    </w:lvl>
+    <w:lvl w:ilvl="3">
+      <w:start w:val="1"/>
+      <w:numFmt w:val="decimal"/>
+      <w:lvlText w:val="%1.%2.%3.%4"/>
+      <w:lvlJc w:val="left"/>
+      <w:pPr>
+        <w:ind w:left="1260" w:hanging="720"/>
+      </w:pPr>
+      <w:rPr>
+        <w:rFonts w:hint="default"/>
+      </w:rPr>
+    </w:lvl>
+    <w:lvl w:ilvl="4">
+      <w:start w:val="1"/>
+      <w:numFmt w:val="decimal"/>
+      <w:lvlText w:val="%1.%2.%3.%4.%5"/>
+      <w:lvlJc w:val="left"/>
+      <w:pPr>
+        <w:ind w:left="1800" w:hanging="1080"/>
+      </w:pPr>
+      <w:rPr>
+        <w:rFonts w:hint="default"/>
+      </w:rPr>
+    </w:lvl>
+    <w:lvl w:ilvl="5">
+      <w:start w:val="1"/>
+      <w:numFmt w:val="decimal"/>
+      <w:lvlText w:val="%1.%2.%3.%4.%5.%6"/>
+      <w:lvlJc w:val="left"/>
+      <w:pPr>
+        <w:ind w:left="1980" w:hanging="1080"/>
+      </w:pPr>
+      <w:rPr>
+        <w:rFonts w:hint="default"/>
+      </w:rPr>
+    </w:lvl>
+    <w:lvl w:ilvl="6">
+      <w:start w:val="1"/>
+      <w:numFmt w:val="decimal"/>
+      <w:lvlText w:val="%1.%2.%3.%4.%5.%6.%7"/>
+      <w:lvlJc w:val="left"/>
+      <w:pPr>
+        <w:ind w:left="2520" w:hanging="1440"/>
+      </w:pPr>
+      <w:rPr>
+        <w:rFonts w:hint="default"/>
+      </w:rPr>
+    </w:lvl>
+    <w:lvl w:ilvl="7">
+      <w:start w:val="1"/>
+      <w:numFmt w:val="decimal"/>
+      <w:lvlText w:val="%1.%2.%3.%4.%5.%6.%7.%8"/>
+      <w:lvlJc w:val="left"/>
+      <w:pPr>
+        <w:ind w:left="2700" w:hanging="1440"/>
+      </w:pPr>
+      <w:rPr>
+        <w:rFonts w:hint="default"/>
+      </w:rPr>
+    </w:lvl>
+    <w:lvl w:ilvl="8">
+      <w:start w:val="1"/>
+      <w:numFmt w:val="decimal"/>
+      <w:lvlText w:val="%1.%2.%3.%4.%5.%6.%7.%8.%9"/>
+      <w:lvlJc w:val="left"/>
+      <w:pPr>
+        <w:ind w:left="3240" w:hanging="1800"/>
+      </w:pPr>
+      <w:rPr>
+        <w:rFonts w:hint="default"/>
+      </w:rPr>
+    </w:lvl>
+  </w:abstractNum>
+  <w:abstractNum w:abstractNumId="4">
     <w:nsid w:val="79312995"/>
     <w:multiLevelType w:val="hybridMultilevel"/>
     <w:tmpl w:val="D9AE78DE"/>
@@ -13260,7 +14152,7 @@
       </w:rPr>
     </w:lvl>
   </w:abstractNum>
-  <w:abstractNum w:abstractNumId="4">
+  <w:abstractNum w:abstractNumId="5">
     <w:nsid w:val="7AF42322"/>
     <w:multiLevelType w:val="hybridMultilevel"/>
     <w:tmpl w:val="F45AD288"/>
@@ -13347,19 +14239,22 @@
     </w:lvl>
   </w:abstractNum>
   <w:num w:numId="1">
-    <w:abstractNumId w:val="4"/>
+    <w:abstractNumId w:val="5"/>
   </w:num>
   <w:num w:numId="2">
     <w:abstractNumId w:val="1"/>
   </w:num>
   <w:num w:numId="3">
-    <w:abstractNumId w:val="3"/>
+    <w:abstractNumId w:val="4"/>
   </w:num>
   <w:num w:numId="4">
     <w:abstractNumId w:val="2"/>
   </w:num>
   <w:num w:numId="5">
     <w:abstractNumId w:val="0"/>
+  </w:num>
+  <w:num w:numId="6">
+    <w:abstractNumId w:val="3"/>
   </w:num>
 </w:numbering>
 </file>
@@ -14144,7 +15039,7 @@
 </file>
 
 <file path=customXml/itemProps1.xml><?xml version="1.0" encoding="utf-8"?>
-<ds:datastoreItem xmlns:ds="http://schemas.openxmlformats.org/officeDocument/2006/customXml" ds:itemID="{2C393B7F-8276-4F9B-A6A6-6D0D5C4CDFB0}">
+<ds:datastoreItem xmlns:ds="http://schemas.openxmlformats.org/officeDocument/2006/customXml" ds:itemID="{6BE880BB-10EE-4896-BB93-4BFC806F8DD5}">
   <ds:schemaRefs>
     <ds:schemaRef ds:uri="http://schemas.openxmlformats.org/officeDocument/2006/bibliography"/>
   </ds:schemaRefs>

</xml_diff>

<commit_message>
skrivit klart metod, redo att skickas
</commit_message>
<xml_diff>
--- a/Rapport.docx
+++ b/Rapport.docx
@@ -6441,6 +6441,7 @@
         <w:rPr>
           <w:rFonts w:ascii="Times New Roman" w:hAnsi="Times New Roman" w:cs="Times New Roman"/>
           <w:i/>
+          <w:lang w:val="en-US"/>
         </w:rPr>
       </w:pPr>
       <w:r>
@@ -6451,57 +6452,38 @@
         </w:rPr>
         <w:tab/>
       </w:r>
-      <w:r>
-        <w:rPr>
-          <w:rFonts w:ascii="Times New Roman" w:hAnsi="Times New Roman" w:cs="Times New Roman"/>
-          <w:i/>
-        </w:rPr>
-        <w:t>font-</w:t>
-      </w:r>
-      <w:proofErr w:type="spellStart"/>
-      <w:r>
-        <w:rPr>
-          <w:rFonts w:ascii="Times New Roman" w:hAnsi="Times New Roman" w:cs="Times New Roman"/>
-          <w:i/>
-        </w:rPr>
-        <w:t>size</w:t>
-      </w:r>
-      <w:proofErr w:type="spellEnd"/>
-      <w:r>
-        <w:rPr>
-          <w:rFonts w:ascii="Times New Roman" w:hAnsi="Times New Roman" w:cs="Times New Roman"/>
-          <w:i/>
-        </w:rPr>
-        <w:t xml:space="preserve">: </w:t>
-      </w:r>
       <w:proofErr w:type="gramStart"/>
       <w:r>
         <w:rPr>
           <w:rFonts w:ascii="Times New Roman" w:hAnsi="Times New Roman" w:cs="Times New Roman"/>
           <w:i/>
-        </w:rPr>
-        <w:t>125%</w:t>
+          <w:lang w:val="en-US"/>
+        </w:rPr>
+        <w:t>font-size</w:t>
       </w:r>
       <w:proofErr w:type="gramEnd"/>
       <w:r>
         <w:rPr>
           <w:rFonts w:ascii="Times New Roman" w:hAnsi="Times New Roman" w:cs="Times New Roman"/>
           <w:i/>
-        </w:rPr>
-        <w:t>;</w:t>
-      </w:r>
-    </w:p>
-    <w:p>
-      <w:pPr>
-        <w:rPr>
-          <w:rFonts w:ascii="Times New Roman" w:hAnsi="Times New Roman" w:cs="Times New Roman"/>
-          <w:i/>
-        </w:rPr>
-      </w:pPr>
-      <w:r>
-        <w:rPr>
-          <w:rFonts w:ascii="Times New Roman" w:hAnsi="Times New Roman" w:cs="Times New Roman"/>
-          <w:i/>
+          <w:lang w:val="en-US"/>
+        </w:rPr>
+        <w:t>: 125%;</w:t>
+      </w:r>
+    </w:p>
+    <w:p>
+      <w:pPr>
+        <w:rPr>
+          <w:rFonts w:ascii="Times New Roman" w:hAnsi="Times New Roman" w:cs="Times New Roman"/>
+          <w:i/>
+          <w:lang w:val="en-US"/>
+        </w:rPr>
+      </w:pPr>
+      <w:r>
+        <w:rPr>
+          <w:rFonts w:ascii="Times New Roman" w:hAnsi="Times New Roman" w:cs="Times New Roman"/>
+          <w:i/>
+          <w:lang w:val="en-US"/>
         </w:rPr>
         <w:tab/>
       </w:r>
@@ -6511,15 +6493,25 @@
         <w:rPr>
           <w:rFonts w:ascii="Times New Roman" w:hAnsi="Times New Roman" w:cs="Times New Roman"/>
           <w:i/>
-        </w:rPr>
-        <w:t>color:black</w:t>
-      </w:r>
-      <w:proofErr w:type="spellEnd"/>
+          <w:lang w:val="en-US"/>
+        </w:rPr>
+        <w:t>color:</w:t>
+      </w:r>
       <w:proofErr w:type="gramEnd"/>
       <w:r>
         <w:rPr>
           <w:rFonts w:ascii="Times New Roman" w:hAnsi="Times New Roman" w:cs="Times New Roman"/>
           <w:i/>
+          <w:lang w:val="en-US"/>
+        </w:rPr>
+        <w:t>black</w:t>
+      </w:r>
+      <w:proofErr w:type="spellEnd"/>
+      <w:r>
+        <w:rPr>
+          <w:rFonts w:ascii="Times New Roman" w:hAnsi="Times New Roman" w:cs="Times New Roman"/>
+          <w:i/>
+          <w:lang w:val="en-US"/>
         </w:rPr>
         <w:t>;</w:t>
       </w:r>
@@ -10277,7 +10269,19 @@
         <w:rPr>
           <w:rFonts w:ascii="Times New Roman" w:hAnsi="Times New Roman" w:cs="Times New Roman"/>
         </w:rPr>
-        <w:t>, samt erfarenheten som fås utav den praktiska delen, i detta fall en implementering av båda metoder gentemot samma webbsida.</w:t>
+        <w:t xml:space="preserve">, samt </w:t>
+      </w:r>
+      <w:r>
+        <w:rPr>
+          <w:rFonts w:ascii="Times New Roman" w:hAnsi="Times New Roman" w:cs="Times New Roman"/>
+        </w:rPr>
+        <w:t>påståenden</w:t>
+      </w:r>
+      <w:r>
+        <w:rPr>
+          <w:rFonts w:ascii="Times New Roman" w:hAnsi="Times New Roman" w:cs="Times New Roman"/>
+        </w:rPr>
+        <w:t xml:space="preserve"> som fås utav den praktiska delen, i detta fall en implementering av båda metoder gentemot samma webbsida.</w:t>
       </w:r>
       <w:r>
         <w:rPr>
@@ -10319,13 +10323,55 @@
         <w:rPr>
           <w:rFonts w:ascii="Times New Roman" w:hAnsi="Times New Roman" w:cs="Times New Roman"/>
         </w:rPr>
-        <w:t xml:space="preserve"> Litteraturstudien kommer att användas för att besvara det områden som resultatet av implementationen inte kan nå fram till, samt försvara de påståenden som</w:t>
-      </w:r>
-      <w:r>
-        <w:rPr>
-          <w:rFonts w:ascii="Times New Roman" w:hAnsi="Times New Roman" w:cs="Times New Roman"/>
-        </w:rPr>
-        <w:t xml:space="preserve"> fås utav implementationsfasen.</w:t>
+        <w:t xml:space="preserve"> Littera</w:t>
+      </w:r>
+      <w:r>
+        <w:rPr>
+          <w:rFonts w:ascii="Times New Roman" w:hAnsi="Times New Roman" w:cs="Times New Roman"/>
+        </w:rPr>
+        <w:t>turstudien har använt</w:t>
+      </w:r>
+      <w:r>
+        <w:rPr>
+          <w:rFonts w:ascii="Times New Roman" w:hAnsi="Times New Roman" w:cs="Times New Roman"/>
+        </w:rPr>
+        <w:t>s</w:t>
+      </w:r>
+      <w:r>
+        <w:rPr>
+          <w:rFonts w:ascii="Times New Roman" w:hAnsi="Times New Roman" w:cs="Times New Roman"/>
+        </w:rPr>
+        <w:t xml:space="preserve"> för att besvara de</w:t>
+      </w:r>
+      <w:r>
+        <w:rPr>
+          <w:rFonts w:ascii="Times New Roman" w:hAnsi="Times New Roman" w:cs="Times New Roman"/>
+        </w:rPr>
+        <w:t xml:space="preserve"> områden som resulta</w:t>
+      </w:r>
+      <w:r>
+        <w:rPr>
+          <w:rFonts w:ascii="Times New Roman" w:hAnsi="Times New Roman" w:cs="Times New Roman"/>
+        </w:rPr>
+        <w:t>tet av implementationen inte har kunnat</w:t>
+      </w:r>
+      <w:r>
+        <w:rPr>
+          <w:rFonts w:ascii="Times New Roman" w:hAnsi="Times New Roman" w:cs="Times New Roman"/>
+        </w:rPr>
+        <w:t xml:space="preserve"> nå fram till, samt försvara de påståenden som</w:t>
+      </w:r>
+      <w:r>
+        <w:rPr>
+          <w:rFonts w:ascii="Times New Roman" w:hAnsi="Times New Roman" w:cs="Times New Roman"/>
+        </w:rPr>
+        <w:t xml:space="preserve"> tagits</w:t>
+      </w:r>
+      <w:r>
+        <w:rPr>
+          <w:rFonts w:ascii="Times New Roman" w:hAnsi="Times New Roman" w:cs="Times New Roman"/>
+        </w:rPr>
+        <w:t xml:space="preserve"> utav implementationsfasen.</w:t>
       </w:r>
     </w:p>
     <w:p>
@@ -10449,13 +10495,7 @@
         <w:rPr>
           <w:rFonts w:ascii="Times New Roman" w:hAnsi="Times New Roman" w:cs="Times New Roman"/>
         </w:rPr>
-        <w:t xml:space="preserve"> för </w:t>
-      </w:r>
-      <w:r>
-        <w:rPr>
-          <w:rFonts w:ascii="Times New Roman" w:hAnsi="Times New Roman" w:cs="Times New Roman"/>
-        </w:rPr>
-        <w:t xml:space="preserve">prioritering av enhet och </w:t>
+        <w:t xml:space="preserve"> för prioritering av enhet och </w:t>
       </w:r>
       <w:r>
         <w:rPr>
@@ -10491,13 +10531,7 @@
         <w:rPr>
           <w:rFonts w:ascii="Times New Roman" w:hAnsi="Times New Roman" w:cs="Times New Roman"/>
         </w:rPr>
-        <w:t xml:space="preserve"> målet för prototypen var en webbsida var</w:t>
-      </w:r>
-      <w:r>
-        <w:rPr>
-          <w:rFonts w:ascii="Times New Roman" w:hAnsi="Times New Roman" w:cs="Times New Roman"/>
-        </w:rPr>
-        <w:t xml:space="preserve"> att</w:t>
+        <w:t xml:space="preserve"> målet för prototypen är en webbsida vilken</w:t>
       </w:r>
       <w:r>
         <w:rPr>
@@ -10515,13 +10549,37 @@
         <w:rPr>
           <w:rFonts w:ascii="Times New Roman" w:hAnsi="Times New Roman" w:cs="Times New Roman"/>
         </w:rPr>
-        <w:t xml:space="preserve"> består litteraturstudien även utav en analys utav gränssnit</w:t>
+        <w:t xml:space="preserve"> består litteratur</w:t>
+      </w:r>
+      <w:r>
+        <w:rPr>
+          <w:rFonts w:ascii="Times New Roman" w:hAnsi="Times New Roman" w:cs="Times New Roman"/>
+        </w:rPr>
+        <w:t>studien även utav en analys utifrån</w:t>
+      </w:r>
+      <w:r>
+        <w:rPr>
+          <w:rFonts w:ascii="Times New Roman" w:hAnsi="Times New Roman" w:cs="Times New Roman"/>
+        </w:rPr>
+        <w:t xml:space="preserve"> gränssnit</w:t>
       </w:r>
       <w:r>
         <w:rPr>
           <w:rFonts w:ascii="Times New Roman" w:hAnsi="Times New Roman" w:cs="Times New Roman"/>
         </w:rPr>
         <w:t>tsutvecklares egna erfarenheter i form av bloggar och artiklar där gränssnittsutvecklare förklarar tankar och synpunkter kring dessa två metoder. Vilket till stor del har kommit till användnings för att stärka påståenden som tas utifrån implementationen av metoderna.</w:t>
+      </w:r>
+      <w:r>
+        <w:rPr>
+          <w:rFonts w:ascii="Times New Roman" w:hAnsi="Times New Roman" w:cs="Times New Roman"/>
+        </w:rPr>
+        <w:t xml:space="preserve"> </w:t>
+      </w:r>
+      <w:r>
+        <w:rPr>
+          <w:rFonts w:ascii="Times New Roman" w:hAnsi="Times New Roman" w:cs="Times New Roman"/>
+        </w:rPr>
+        <w:t>De tre områden som artiklarna har analyserats utifrån är miljö, målgrupp och kontext på en webbsida.</w:t>
       </w:r>
     </w:p>
     <w:p>
@@ -10562,9 +10620,11 @@
     </w:p>
     <w:p>
       <w:pPr>
+        <w:pStyle w:val="ListParagraph"/>
         <w:ind w:left="1080"/>
         <w:rPr>
           <w:rFonts w:ascii="Times New Roman" w:hAnsi="Times New Roman" w:cs="Times New Roman"/>
+          <w:b/>
         </w:rPr>
       </w:pPr>
     </w:p>
@@ -10579,91 +10639,7 @@
         <w:rPr>
           <w:rFonts w:ascii="Times New Roman" w:hAnsi="Times New Roman" w:cs="Times New Roman"/>
         </w:rPr>
-        <w:t>Miljön baseras</w:t>
-      </w:r>
-      <w:r>
-        <w:rPr>
-          <w:rFonts w:ascii="Times New Roman" w:hAnsi="Times New Roman" w:cs="Times New Roman"/>
-        </w:rPr>
-        <w:t xml:space="preserve"> utifrån det område användningen utav</w:t>
-      </w:r>
-      <w:r>
-        <w:rPr>
-          <w:rFonts w:ascii="Times New Roman" w:hAnsi="Times New Roman" w:cs="Times New Roman"/>
-        </w:rPr>
-        <w:t xml:space="preserve"> webbsidan</w:t>
-      </w:r>
-      <w:r>
-        <w:rPr>
-          <w:rFonts w:ascii="Times New Roman" w:hAnsi="Times New Roman" w:cs="Times New Roman"/>
-        </w:rPr>
-        <w:t xml:space="preserve"> sker. Med det menas utifrån</w:t>
-      </w:r>
-      <w:r>
-        <w:rPr>
-          <w:rFonts w:ascii="Times New Roman" w:hAnsi="Times New Roman" w:cs="Times New Roman"/>
-        </w:rPr>
-        <w:t xml:space="preserve"> vilka sammanhang webbsidan kommer att besökas</w:t>
-      </w:r>
-      <w:r>
-        <w:rPr>
-          <w:rFonts w:ascii="Times New Roman" w:hAnsi="Times New Roman" w:cs="Times New Roman"/>
-        </w:rPr>
-        <w:t xml:space="preserve"> ifrån i första hand</w:t>
-      </w:r>
-      <w:r>
-        <w:rPr>
-          <w:rFonts w:ascii="Times New Roman" w:hAnsi="Times New Roman" w:cs="Times New Roman"/>
-        </w:rPr>
-        <w:t xml:space="preserve">. </w:t>
-      </w:r>
-      <w:r>
-        <w:rPr>
-          <w:rFonts w:ascii="Times New Roman" w:hAnsi="Times New Roman" w:cs="Times New Roman"/>
-        </w:rPr>
-        <w:t>T.ex.</w:t>
-      </w:r>
-      <w:r>
-        <w:rPr>
-          <w:rFonts w:ascii="Times New Roman" w:hAnsi="Times New Roman" w:cs="Times New Roman"/>
-        </w:rPr>
-        <w:t xml:space="preserve"> </w:t>
-      </w:r>
-      <w:r>
-        <w:rPr>
-          <w:rFonts w:ascii="Times New Roman" w:hAnsi="Times New Roman" w:cs="Times New Roman"/>
-        </w:rPr>
-        <w:t xml:space="preserve">om </w:t>
-      </w:r>
-      <w:r>
-        <w:rPr>
-          <w:rFonts w:ascii="Times New Roman" w:hAnsi="Times New Roman" w:cs="Times New Roman"/>
-        </w:rPr>
-        <w:t>det är en webbsida där miljön är kontor eller</w:t>
-      </w:r>
-      <w:r>
-        <w:rPr>
-          <w:rFonts w:ascii="Times New Roman" w:hAnsi="Times New Roman" w:cs="Times New Roman"/>
-        </w:rPr>
-        <w:t xml:space="preserve"> en webbsida där miljön </w:t>
-      </w:r>
-      <w:r>
-        <w:rPr>
-          <w:rFonts w:ascii="Times New Roman" w:hAnsi="Times New Roman" w:cs="Times New Roman"/>
-        </w:rPr>
-        <w:t>resande</w:t>
-      </w:r>
-      <w:r>
-        <w:rPr>
-          <w:rFonts w:ascii="Times New Roman" w:hAnsi="Times New Roman" w:cs="Times New Roman"/>
-        </w:rPr>
-        <w:t>, i vilka olika miljöer appliceras metoderna bäst?</w:t>
-      </w:r>
-      <w:r>
-        <w:rPr>
-          <w:rFonts w:ascii="Times New Roman" w:hAnsi="Times New Roman" w:cs="Times New Roman"/>
-        </w:rPr>
-        <w:t xml:space="preserve"> </w:t>
+        <w:t>Med miljö menas den miljö hos användaren vid besök av webbsida, även beskrivet som det sammanhang då webbsidan besöks utav användaren. En miljö kan t.ex. vara kontor eller resande, vilket leder till att olika enheter används beroende på den plats användaren befinner sig på.</w:t>
       </w:r>
     </w:p>
     <w:p>
@@ -10822,80 +10798,28 @@
         <w:rPr>
           <w:rFonts w:ascii="Times New Roman" w:hAnsi="Times New Roman" w:cs="Times New Roman"/>
         </w:rPr>
-        <w:t>kontex</w:t>
-      </w:r>
-      <w:r>
-        <w:rPr>
-          <w:rFonts w:ascii="Times New Roman" w:hAnsi="Times New Roman" w:cs="Times New Roman"/>
-        </w:rPr>
-        <w:t>t</w:t>
-      </w:r>
-      <w:r>
-        <w:rPr>
-          <w:rFonts w:ascii="Times New Roman" w:hAnsi="Times New Roman" w:cs="Times New Roman"/>
-        </w:rPr>
-        <w:t>et</w:t>
-      </w:r>
-      <w:r>
-        <w:rPr>
-          <w:rFonts w:ascii="Times New Roman" w:hAnsi="Times New Roman" w:cs="Times New Roman"/>
-        </w:rPr>
-        <w:t xml:space="preserve"> är sista faktorn som kommer</w:t>
-      </w:r>
-      <w:r>
-        <w:rPr>
-          <w:rFonts w:ascii="Times New Roman" w:hAnsi="Times New Roman" w:cs="Times New Roman"/>
-        </w:rPr>
-        <w:t xml:space="preserve"> vara en del av analysen</w:t>
-      </w:r>
-      <w:r>
-        <w:rPr>
-          <w:rFonts w:ascii="Times New Roman" w:hAnsi="Times New Roman" w:cs="Times New Roman"/>
-        </w:rPr>
-        <w:t xml:space="preserve">, då </w:t>
-      </w:r>
-      <w:r>
-        <w:rPr>
-          <w:rFonts w:ascii="Times New Roman" w:hAnsi="Times New Roman" w:cs="Times New Roman"/>
-        </w:rPr>
-        <w:t xml:space="preserve">kontext </w:t>
-      </w:r>
-      <w:r>
-        <w:rPr>
-          <w:rFonts w:ascii="Times New Roman" w:hAnsi="Times New Roman" w:cs="Times New Roman"/>
-        </w:rPr>
-        <w:t>kan vara en avgörande faktor till</w:t>
-      </w:r>
-      <w:r>
-        <w:rPr>
-          <w:rFonts w:ascii="Times New Roman" w:hAnsi="Times New Roman" w:cs="Times New Roman"/>
-        </w:rPr>
-        <w:t xml:space="preserve"> val av layout. </w:t>
-      </w:r>
-      <w:r>
-        <w:rPr>
-          <w:rFonts w:ascii="Times New Roman" w:hAnsi="Times New Roman" w:cs="Times New Roman"/>
-        </w:rPr>
-        <w:t xml:space="preserve">Valet av layout kan vara avgörande till enhet som bör prioriteras, då det finns en viss information som vill förmedlas till </w:t>
+        <w:t xml:space="preserve">Kontext handlar om en webbsidas innehåll och den information som vill förmedlas till användare. Webbsidor har olika mycket innehåll och olika typ er av </w:t>
       </w:r>
       <w:r>
         <w:rPr>
           <w:rFonts w:ascii="Times New Roman" w:hAnsi="Times New Roman" w:cs="Times New Roman"/>
         </w:rPr>
         <w:lastRenderedPageBreak/>
-        <w:t xml:space="preserve">användaren som antingen kräver en större yta eller räcker med den yta som kan ges </w:t>
-      </w:r>
-      <w:r>
-        <w:rPr>
-          <w:rFonts w:ascii="Times New Roman" w:hAnsi="Times New Roman" w:cs="Times New Roman"/>
-        </w:rPr>
-        <w:t>ifrån</w:t>
-      </w:r>
-      <w:r>
-        <w:rPr>
-          <w:rFonts w:ascii="Times New Roman" w:hAnsi="Times New Roman" w:cs="Times New Roman"/>
-        </w:rPr>
-        <w:t xml:space="preserve"> en mobilskärm.</w:t>
+        <w:t xml:space="preserve">information, vilka kräver olika stora ytor för att kunna förmedla informationen till användaren på bästa sätt.  </w:t>
+      </w:r>
+      <w:proofErr w:type="gramStart"/>
+      <w:r>
+        <w:rPr>
+          <w:rFonts w:ascii="Times New Roman" w:hAnsi="Times New Roman" w:cs="Times New Roman"/>
+        </w:rPr>
+        <w:t>Därav</w:t>
+      </w:r>
+      <w:proofErr w:type="gramEnd"/>
+      <w:r>
+        <w:rPr>
+          <w:rFonts w:ascii="Times New Roman" w:hAnsi="Times New Roman" w:cs="Times New Roman"/>
+        </w:rPr>
+        <w:t xml:space="preserve"> är valet av prioriteringen för enhet beroende av webbsidans kontext och den information som är anses viktig att förmedla.</w:t>
       </w:r>
     </w:p>
     <w:p>
@@ -10963,7 +10887,25 @@
         <w:rPr>
           <w:rFonts w:ascii="Times New Roman" w:hAnsi="Times New Roman" w:cs="Times New Roman"/>
         </w:rPr>
-        <w:t xml:space="preserve"> webbsida som både skall konstrueras i </w:t>
+        <w:t xml:space="preserve"> webbsida som </w:t>
+      </w:r>
+      <w:r>
+        <w:rPr>
+          <w:rFonts w:ascii="Times New Roman" w:hAnsi="Times New Roman" w:cs="Times New Roman"/>
+        </w:rPr>
+        <w:t xml:space="preserve">konstruerades </w:t>
+      </w:r>
+      <w:r>
+        <w:rPr>
+          <w:rFonts w:ascii="Times New Roman" w:hAnsi="Times New Roman" w:cs="Times New Roman"/>
+        </w:rPr>
+        <w:t>i både</w:t>
+      </w:r>
+      <w:r>
+        <w:rPr>
+          <w:rFonts w:ascii="Times New Roman" w:hAnsi="Times New Roman" w:cs="Times New Roman"/>
+        </w:rPr>
+        <w:t xml:space="preserve"> </w:t>
       </w:r>
       <w:r>
         <w:rPr>
@@ -11087,7 +11029,19 @@
         <w:rPr>
           <w:rFonts w:ascii="Times New Roman" w:hAnsi="Times New Roman" w:cs="Times New Roman"/>
         </w:rPr>
-        <w:t>För ha något att implementera har</w:t>
+        <w:t>Innan</w:t>
+      </w:r>
+      <w:r>
+        <w:rPr>
+          <w:rFonts w:ascii="Times New Roman" w:hAnsi="Times New Roman" w:cs="Times New Roman"/>
+        </w:rPr>
+        <w:t xml:space="preserve"> implementeringen</w:t>
+      </w:r>
+      <w:r>
+        <w:rPr>
+          <w:rFonts w:ascii="Times New Roman" w:hAnsi="Times New Roman" w:cs="Times New Roman"/>
+        </w:rPr>
+        <w:t xml:space="preserve"> har</w:t>
       </w:r>
       <w:r>
         <w:rPr>
@@ -11099,7 +11053,19 @@
         <w:rPr>
           <w:rFonts w:ascii="Times New Roman" w:hAnsi="Times New Roman" w:cs="Times New Roman"/>
         </w:rPr>
-        <w:t xml:space="preserve"> för att webbsidan skall spegla ett riktigt gränssnittsprojekt och även en hemsida vars besökare är både via mobilen och</w:t>
+        <w:t xml:space="preserve"> för att webbsidan skall spegla ett riktigt gränssnittsprojekt och även en </w:t>
+      </w:r>
+      <w:r>
+        <w:rPr>
+          <w:rFonts w:ascii="Times New Roman" w:hAnsi="Times New Roman" w:cs="Times New Roman"/>
+        </w:rPr>
+        <w:t xml:space="preserve">webbsida </w:t>
+      </w:r>
+      <w:r>
+        <w:rPr>
+          <w:rFonts w:ascii="Times New Roman" w:hAnsi="Times New Roman" w:cs="Times New Roman"/>
+        </w:rPr>
+        <w:t>vars besökare är både via mobilen och</w:t>
       </w:r>
       <w:r>
         <w:rPr>
@@ -11219,7 +11185,13 @@
         <w:rPr>
           <w:rFonts w:ascii="Times New Roman" w:hAnsi="Times New Roman" w:cs="Times New Roman"/>
         </w:rPr>
-        <w:t>. För att p</w:t>
+        <w:t>, f</w:t>
+      </w:r>
+      <w:r>
+        <w:rPr>
+          <w:rFonts w:ascii="Times New Roman" w:hAnsi="Times New Roman" w:cs="Times New Roman"/>
+        </w:rPr>
+        <w:t>ör att p</w:t>
       </w:r>
       <w:r>
         <w:rPr>
@@ -11287,7 +11259,7 @@
         <w:rPr>
           <w:rFonts w:ascii="Times New Roman" w:hAnsi="Times New Roman" w:cs="Times New Roman"/>
         </w:rPr>
-        <w:t>r för problemen</w:t>
+        <w:t>r för dem</w:t>
       </w:r>
       <w:r>
         <w:rPr>
@@ -11313,14 +11285,12 @@
         </w:rPr>
         <w:t xml:space="preserve">igt att jämföra tiden med </w:t>
       </w:r>
-      <w:proofErr w:type="spellStart"/>
-      <w:r>
-        <w:rPr>
-          <w:rFonts w:ascii="Times New Roman" w:hAnsi="Times New Roman" w:cs="Times New Roman"/>
-        </w:rPr>
-        <w:t>nogrannhet</w:t>
-      </w:r>
-      <w:proofErr w:type="spellEnd"/>
+      <w:r>
+        <w:rPr>
+          <w:rFonts w:ascii="Times New Roman" w:hAnsi="Times New Roman" w:cs="Times New Roman"/>
+        </w:rPr>
+        <w:t>noggrannhet</w:t>
+      </w:r>
       <w:r>
         <w:rPr>
           <w:rFonts w:ascii="Times New Roman" w:hAnsi="Times New Roman" w:cs="Times New Roman"/>
@@ -11331,7 +11301,19 @@
         <w:rPr>
           <w:rFonts w:ascii="Times New Roman" w:hAnsi="Times New Roman" w:cs="Times New Roman"/>
         </w:rPr>
-        <w:t xml:space="preserve">Koden jämfördes i storlek i form av antal kodrader och filstorlek, samt en jämförelse lösningar där koden har skiljt sig. </w:t>
+        <w:t>Koden jämfördes i storlek i form a</w:t>
+      </w:r>
+      <w:r>
+        <w:rPr>
+          <w:rFonts w:ascii="Times New Roman" w:hAnsi="Times New Roman" w:cs="Times New Roman"/>
+        </w:rPr>
+        <w:t>v antal kodrader och filstorlek</w:t>
+      </w:r>
+      <w:r>
+        <w:rPr>
+          <w:rFonts w:ascii="Times New Roman" w:hAnsi="Times New Roman" w:cs="Times New Roman"/>
+        </w:rPr>
+        <w:t xml:space="preserve">. </w:t>
       </w:r>
       <w:proofErr w:type="spellStart"/>
       <w:r>
@@ -11486,13 +11468,25 @@
         <w:rPr>
           <w:rFonts w:ascii="Times New Roman" w:hAnsi="Times New Roman" w:cs="Times New Roman"/>
         </w:rPr>
-        <w:t>. Kontexten på webbsidan som skall implemente</w:t>
-      </w:r>
-      <w:r>
-        <w:rPr>
-          <w:rFonts w:ascii="Times New Roman" w:hAnsi="Times New Roman" w:cs="Times New Roman"/>
-        </w:rPr>
-        <w:t>ras har bestämts</w:t>
+        <w:t xml:space="preserve">. </w:t>
+      </w:r>
+      <w:r>
+        <w:rPr>
+          <w:rFonts w:ascii="Times New Roman" w:hAnsi="Times New Roman" w:cs="Times New Roman"/>
+        </w:rPr>
+        <w:t>Designen och kontexten av webbsidan som</w:t>
+      </w:r>
+      <w:r>
+        <w:rPr>
+          <w:rFonts w:ascii="Times New Roman" w:hAnsi="Times New Roman" w:cs="Times New Roman"/>
+        </w:rPr>
+        <w:t xml:space="preserve"> implemente</w:t>
+      </w:r>
+      <w:r>
+        <w:rPr>
+          <w:rFonts w:ascii="Times New Roman" w:hAnsi="Times New Roman" w:cs="Times New Roman"/>
+        </w:rPr>
+        <w:t>rades bestämdes</w:t>
       </w:r>
       <w:r>
         <w:rPr>
@@ -11504,19 +11498,202 @@
         <w:rPr>
           <w:rFonts w:ascii="Times New Roman" w:hAnsi="Times New Roman" w:cs="Times New Roman"/>
         </w:rPr>
-        <w:t xml:space="preserve">en litteraturstudie där syftet är att hitta en typ av webbsida där besökarna är både mobilanvändare och desktop användare, vilket således är en svår situation för en gränssnittsutvecklare att bestämma implementeringsmetod. </w:t>
-      </w:r>
-      <w:r>
-        <w:rPr>
-          <w:rFonts w:ascii="Times New Roman" w:hAnsi="Times New Roman" w:cs="Times New Roman"/>
-        </w:rPr>
-        <w:t>Därför krävs det av ritningarna att de uppfyller de nödvändigaste krave</w:t>
+        <w:t xml:space="preserve">en litteraturstudie där syftet </w:t>
+      </w:r>
+      <w:r>
+        <w:rPr>
+          <w:rFonts w:ascii="Times New Roman" w:hAnsi="Times New Roman" w:cs="Times New Roman"/>
+        </w:rPr>
+        <w:t>var</w:t>
+      </w:r>
+      <w:r>
+        <w:rPr>
+          <w:rFonts w:ascii="Times New Roman" w:hAnsi="Times New Roman" w:cs="Times New Roman"/>
+        </w:rPr>
+        <w:t xml:space="preserve"> att hitta en typ av webbsida där besökarna är </w:t>
+      </w:r>
+      <w:r>
+        <w:rPr>
+          <w:rFonts w:ascii="Times New Roman" w:hAnsi="Times New Roman" w:cs="Times New Roman"/>
+        </w:rPr>
+        <w:t xml:space="preserve">både mobilanvändare och desktopanvändare. Anledningen till att en webbsida med lika många besökare utav båda enheterna valdes är för att det då speglar en svår situation för en gränssnittsutvecklare som måste på förhand välja en implementeringsmetod. </w:t>
+      </w:r>
+      <w:r>
+        <w:rPr>
+          <w:rFonts w:ascii="Times New Roman" w:hAnsi="Times New Roman" w:cs="Times New Roman"/>
+        </w:rPr>
+        <w:t>Därför kräv</w:t>
+      </w:r>
+      <w:r>
+        <w:rPr>
+          <w:rFonts w:ascii="Times New Roman" w:hAnsi="Times New Roman" w:cs="Times New Roman"/>
+        </w:rPr>
+        <w:t>de</w:t>
+      </w:r>
+      <w:r>
+        <w:rPr>
+          <w:rFonts w:ascii="Times New Roman" w:hAnsi="Times New Roman" w:cs="Times New Roman"/>
+        </w:rPr>
+        <w:t>s det</w:t>
+      </w:r>
+      <w:r>
+        <w:rPr>
+          <w:rFonts w:ascii="Times New Roman" w:hAnsi="Times New Roman" w:cs="Times New Roman"/>
+        </w:rPr>
+        <w:t xml:space="preserve"> av ritningarna att de uppfyllde</w:t>
+      </w:r>
+      <w:r>
+        <w:rPr>
+          <w:rFonts w:ascii="Times New Roman" w:hAnsi="Times New Roman" w:cs="Times New Roman"/>
+        </w:rPr>
+        <w:t xml:space="preserve"> de nödvändigaste krave</w:t>
       </w:r>
       <w:r>
         <w:rPr>
           <w:rFonts w:ascii="Times New Roman" w:hAnsi="Times New Roman" w:cs="Times New Roman"/>
         </w:rPr>
         <w:t>n i form av struktur och design.</w:t>
+      </w:r>
+      <w:r>
+        <w:rPr>
+          <w:rFonts w:ascii="Times New Roman" w:hAnsi="Times New Roman" w:cs="Times New Roman"/>
+        </w:rPr>
+        <w:t xml:space="preserve"> </w:t>
+      </w:r>
+      <w:r>
+        <w:rPr>
+          <w:rFonts w:ascii="Times New Roman" w:hAnsi="Times New Roman" w:cs="Times New Roman"/>
+        </w:rPr>
+        <w:t xml:space="preserve">När sidtypen valdes ut, jämfördes den med andra webbsidor av samma typ och ritades ut med </w:t>
+      </w:r>
+      <w:r>
+        <w:rPr>
+          <w:rFonts w:ascii="Times New Roman" w:hAnsi="Times New Roman" w:cs="Times New Roman"/>
+        </w:rPr>
+        <w:t xml:space="preserve">hjälp av </w:t>
+      </w:r>
+      <w:proofErr w:type="spellStart"/>
+      <w:r>
+        <w:rPr>
+          <w:rFonts w:ascii="Times New Roman" w:hAnsi="Times New Roman" w:cs="Times New Roman"/>
+          <w:i/>
+        </w:rPr>
+        <w:t>photoshop</w:t>
+      </w:r>
+      <w:proofErr w:type="spellEnd"/>
+      <w:r>
+        <w:rPr>
+          <w:rFonts w:ascii="Times New Roman" w:hAnsi="Times New Roman" w:cs="Times New Roman"/>
+        </w:rPr>
+        <w:t xml:space="preserve">. Ritningarna avser en hel webbsida, mer än vad skärmen </w:t>
+      </w:r>
+      <w:r>
+        <w:rPr>
+          <w:rFonts w:ascii="Times New Roman" w:hAnsi="Times New Roman" w:cs="Times New Roman"/>
+        </w:rPr>
+        <w:t>kan visa</w:t>
+      </w:r>
+      <w:r>
+        <w:rPr>
+          <w:rFonts w:ascii="Times New Roman" w:hAnsi="Times New Roman" w:cs="Times New Roman"/>
+        </w:rPr>
+        <w:t xml:space="preserve"> för att få en helhetsbild. Vid fall där menyer öppnas och stängs har ritningarna gjorts för vardera </w:t>
+      </w:r>
+      <w:r>
+        <w:rPr>
+          <w:rFonts w:ascii="Times New Roman" w:hAnsi="Times New Roman" w:cs="Times New Roman"/>
+        </w:rPr>
+        <w:t>av fallen. Ritningarna har granskats</w:t>
+      </w:r>
+      <w:r>
+        <w:rPr>
+          <w:rFonts w:ascii="Times New Roman" w:hAnsi="Times New Roman" w:cs="Times New Roman"/>
+        </w:rPr>
+        <w:t xml:space="preserve"> </w:t>
+      </w:r>
+      <w:r>
+        <w:rPr>
+          <w:rFonts w:ascii="Times New Roman" w:hAnsi="Times New Roman" w:cs="Times New Roman"/>
+        </w:rPr>
+        <w:t>ut</w:t>
+      </w:r>
+      <w:r>
+        <w:rPr>
+          <w:rFonts w:ascii="Times New Roman" w:hAnsi="Times New Roman" w:cs="Times New Roman"/>
+        </w:rPr>
+        <w:t xml:space="preserve">av </w:t>
+      </w:r>
+      <w:r>
+        <w:rPr>
+          <w:rFonts w:ascii="Times New Roman" w:hAnsi="Times New Roman" w:cs="Times New Roman"/>
+        </w:rPr>
+        <w:t xml:space="preserve">en </w:t>
+      </w:r>
+      <w:r>
+        <w:rPr>
+          <w:rFonts w:ascii="Times New Roman" w:hAnsi="Times New Roman" w:cs="Times New Roman"/>
+        </w:rPr>
+        <w:t>gräns</w:t>
+      </w:r>
+      <w:r>
+        <w:rPr>
+          <w:rFonts w:ascii="Times New Roman" w:hAnsi="Times New Roman" w:cs="Times New Roman"/>
+        </w:rPr>
+        <w:t>s</w:t>
+      </w:r>
+      <w:r>
+        <w:rPr>
+          <w:rFonts w:ascii="Times New Roman" w:hAnsi="Times New Roman" w:cs="Times New Roman"/>
+        </w:rPr>
+        <w:t>nittsutvecklare</w:t>
+      </w:r>
+      <w:r>
+        <w:rPr>
+          <w:rFonts w:ascii="Times New Roman" w:hAnsi="Times New Roman" w:cs="Times New Roman"/>
+        </w:rPr>
+        <w:t xml:space="preserve"> på arbetsplatsen</w:t>
+      </w:r>
+      <w:r>
+        <w:rPr>
+          <w:rFonts w:ascii="Times New Roman" w:hAnsi="Times New Roman" w:cs="Times New Roman"/>
+        </w:rPr>
+        <w:t>,</w:t>
+      </w:r>
+      <w:r>
+        <w:rPr>
+          <w:rFonts w:ascii="Times New Roman" w:hAnsi="Times New Roman" w:cs="Times New Roman"/>
+        </w:rPr>
+        <w:t xml:space="preserve"> vilket har lett till att</w:t>
+      </w:r>
+      <w:r>
+        <w:rPr>
+          <w:rFonts w:ascii="Times New Roman" w:hAnsi="Times New Roman" w:cs="Times New Roman"/>
+        </w:rPr>
+        <w:t xml:space="preserve"> </w:t>
+      </w:r>
+      <w:r>
+        <w:rPr>
+          <w:rFonts w:ascii="Times New Roman" w:hAnsi="Times New Roman" w:cs="Times New Roman"/>
+        </w:rPr>
+        <w:t>ritningarna, efter korrigering, har använ</w:t>
+      </w:r>
+      <w:r>
+        <w:rPr>
+          <w:rFonts w:ascii="Times New Roman" w:hAnsi="Times New Roman" w:cs="Times New Roman"/>
+        </w:rPr>
+        <w:t>t</w:t>
+      </w:r>
+      <w:r>
+        <w:rPr>
+          <w:rFonts w:ascii="Times New Roman" w:hAnsi="Times New Roman" w:cs="Times New Roman"/>
+        </w:rPr>
+        <w:t>s som designbas för kodningen.</w:t>
+      </w:r>
+      <w:r>
+        <w:rPr>
+          <w:rFonts w:ascii="Times New Roman" w:hAnsi="Times New Roman" w:cs="Times New Roman"/>
+        </w:rPr>
+        <w:t xml:space="preserve"> </w:t>
       </w:r>
     </w:p>
     <w:p>
@@ -11527,41 +11704,6 @@
           <w:rFonts w:ascii="Times New Roman" w:hAnsi="Times New Roman" w:cs="Times New Roman"/>
         </w:rPr>
       </w:pPr>
-      <w:r>
-        <w:rPr>
-          <w:rFonts w:ascii="Times New Roman" w:hAnsi="Times New Roman" w:cs="Times New Roman"/>
-        </w:rPr>
-        <w:t xml:space="preserve">När sidtypen valdes ut, jämfördes den med andra webbsidor av samma typ och ritades ut med </w:t>
-      </w:r>
-      <w:proofErr w:type="spellStart"/>
-      <w:r>
-        <w:rPr>
-          <w:rFonts w:ascii="Times New Roman" w:hAnsi="Times New Roman" w:cs="Times New Roman"/>
-          <w:i/>
-        </w:rPr>
-        <w:t>photoshop</w:t>
-      </w:r>
-      <w:proofErr w:type="spellEnd"/>
-      <w:r>
-        <w:rPr>
-          <w:rFonts w:ascii="Times New Roman" w:hAnsi="Times New Roman" w:cs="Times New Roman"/>
-        </w:rPr>
-        <w:t xml:space="preserve">. Ritningarna avser en hel webbsida, mer än vad skärmen visar för att få en helhetsbild. Vid fall där menyer öppnas och stängs har ritningarna gjorts för vardera av fallen. Ritningarna har efter granskning, fastställts att gränssnittet skall kodas efter </w:t>
-      </w:r>
-      <w:proofErr w:type="spellStart"/>
-      <w:r>
-        <w:rPr>
-          <w:rFonts w:ascii="Times New Roman" w:hAnsi="Times New Roman" w:cs="Times New Roman"/>
-        </w:rPr>
-        <w:t>desas</w:t>
-      </w:r>
-      <w:proofErr w:type="spellEnd"/>
-      <w:r>
-        <w:rPr>
-          <w:rFonts w:ascii="Times New Roman" w:hAnsi="Times New Roman" w:cs="Times New Roman"/>
-        </w:rPr>
-        <w:t xml:space="preserve">.  </w:t>
-      </w:r>
     </w:p>
     <w:p>
       <w:pPr>
@@ -11598,19 +11740,11 @@
           <w:rFonts w:ascii="Times New Roman" w:hAnsi="Times New Roman" w:cs="Times New Roman"/>
         </w:rPr>
       </w:pPr>
-    </w:p>
-    <w:p>
-      <w:pPr>
-        <w:pStyle w:val="ListParagraph"/>
-        <w:ind w:left="1080"/>
-        <w:rPr>
-          <w:rFonts w:ascii="Times New Roman" w:hAnsi="Times New Roman" w:cs="Times New Roman"/>
-        </w:rPr>
-      </w:pPr>
-      <w:r>
-        <w:rPr>
-          <w:rFonts w:ascii="Times New Roman" w:hAnsi="Times New Roman" w:cs="Times New Roman"/>
-        </w:rPr>
+      <w:r>
+        <w:rPr>
+          <w:rFonts w:ascii="Times New Roman" w:hAnsi="Times New Roman" w:cs="Times New Roman"/>
+        </w:rPr>
+        <w:lastRenderedPageBreak/>
         <w:t xml:space="preserve"> </w:t>
       </w:r>
     </w:p>
@@ -11647,7 +11781,6 @@
           <w:rFonts w:ascii="Times New Roman" w:hAnsi="Times New Roman" w:cs="Times New Roman"/>
           <w:b/>
         </w:rPr>
-        <w:lastRenderedPageBreak/>
         <w:t xml:space="preserve">Webbsidan i </w:t>
       </w:r>
       <w:r>
@@ -11702,13 +11835,19 @@
         <w:rPr>
           <w:rFonts w:ascii="Times New Roman" w:hAnsi="Times New Roman" w:cs="Times New Roman"/>
         </w:rPr>
-        <w:t xml:space="preserve"> är första implementeringsmetoden som gjordes utifrån ritningarna,</w:t>
-      </w:r>
-      <w:r>
-        <w:rPr>
-          <w:rFonts w:ascii="Times New Roman" w:hAnsi="Times New Roman" w:cs="Times New Roman"/>
-        </w:rPr>
-        <w:t xml:space="preserve"> valet av att implementera i desktop-</w:t>
+        <w:t xml:space="preserve"> är första implementeringsmetoden som </w:t>
+      </w:r>
+      <w:r>
+        <w:rPr>
+          <w:rFonts w:ascii="Times New Roman" w:hAnsi="Times New Roman" w:cs="Times New Roman"/>
+        </w:rPr>
+        <w:t>utfördes utifrån ritningarna. V</w:t>
+      </w:r>
+      <w:r>
+        <w:rPr>
+          <w:rFonts w:ascii="Times New Roman" w:hAnsi="Times New Roman" w:cs="Times New Roman"/>
+        </w:rPr>
+        <w:t>alet av att implementera i desktop-</w:t>
       </w:r>
       <w:proofErr w:type="spellStart"/>
       <w:r>
@@ -11734,7 +11873,25 @@
         <w:rPr>
           <w:rFonts w:ascii="Times New Roman" w:hAnsi="Times New Roman" w:cs="Times New Roman"/>
         </w:rPr>
-        <w:t xml:space="preserve"> slumpmässigt. Under implementeringen utvecklas webbsidan </w:t>
+        <w:t xml:space="preserve"> slumpmässigt. Under implementeringen utveck</w:t>
+      </w:r>
+      <w:r>
+        <w:rPr>
+          <w:rFonts w:ascii="Times New Roman" w:hAnsi="Times New Roman" w:cs="Times New Roman"/>
+        </w:rPr>
+        <w:t>la</w:t>
+      </w:r>
+      <w:r>
+        <w:rPr>
+          <w:rFonts w:ascii="Times New Roman" w:hAnsi="Times New Roman" w:cs="Times New Roman"/>
+        </w:rPr>
+        <w:t>de</w:t>
+      </w:r>
+      <w:r>
+        <w:rPr>
+          <w:rFonts w:ascii="Times New Roman" w:hAnsi="Times New Roman" w:cs="Times New Roman"/>
+        </w:rPr>
+        <w:t xml:space="preserve">s webbsidan </w:t>
       </w:r>
       <w:proofErr w:type="spellStart"/>
       <w:r>
@@ -11748,7 +11905,13 @@
         <w:rPr>
           <w:rFonts w:ascii="Times New Roman" w:hAnsi="Times New Roman" w:cs="Times New Roman"/>
         </w:rPr>
-        <w:t xml:space="preserve"> direkt från </w:t>
+        <w:t xml:space="preserve"> </w:t>
+      </w:r>
+      <w:r>
+        <w:rPr>
+          <w:rFonts w:ascii="Times New Roman" w:hAnsi="Times New Roman" w:cs="Times New Roman"/>
+        </w:rPr>
+        <w:t xml:space="preserve">från </w:t>
       </w:r>
       <w:r>
         <w:rPr>
@@ -11768,7 +11931,31 @@
         <w:rPr>
           <w:rFonts w:ascii="Times New Roman" w:hAnsi="Times New Roman" w:cs="Times New Roman"/>
         </w:rPr>
-        <w:t xml:space="preserve"> och fluid images. När webbsidan är klar för desktop, påbörjas utvecklingen med media </w:t>
+        <w:t xml:space="preserve"> och fluid images. När webbsidan </w:t>
+      </w:r>
+      <w:r>
+        <w:rPr>
+          <w:rFonts w:ascii="Times New Roman" w:hAnsi="Times New Roman" w:cs="Times New Roman"/>
+        </w:rPr>
+        <w:t>var</w:t>
+      </w:r>
+      <w:r>
+        <w:rPr>
+          <w:rFonts w:ascii="Times New Roman" w:hAnsi="Times New Roman" w:cs="Times New Roman"/>
+        </w:rPr>
+        <w:t xml:space="preserve"> klar för desktop, påbörja</w:t>
+      </w:r>
+      <w:r>
+        <w:rPr>
+          <w:rFonts w:ascii="Times New Roman" w:hAnsi="Times New Roman" w:cs="Times New Roman"/>
+        </w:rPr>
+        <w:t>de</w:t>
+      </w:r>
+      <w:r>
+        <w:rPr>
+          <w:rFonts w:ascii="Times New Roman" w:hAnsi="Times New Roman" w:cs="Times New Roman"/>
+        </w:rPr>
+        <w:t xml:space="preserve">s utvecklingen med media </w:t>
       </w:r>
       <w:proofErr w:type="spellStart"/>
       <w:r>
@@ -11802,13 +11989,49 @@
         <w:rPr>
           <w:rFonts w:ascii="Times New Roman" w:hAnsi="Times New Roman" w:cs="Times New Roman"/>
         </w:rPr>
-        <w:t xml:space="preserve"> har utvecklats för desktopvyn.</w:t>
-      </w:r>
-      <w:r>
-        <w:rPr>
-          <w:rFonts w:ascii="Times New Roman" w:hAnsi="Times New Roman" w:cs="Times New Roman"/>
-        </w:rPr>
-        <w:t xml:space="preserve"> I slutändan jämförs även gränssnittsutvecklingen med skisserna, då skisserna är d</w:t>
+        <w:t xml:space="preserve"> fanns</w:t>
+      </w:r>
+      <w:r>
+        <w:rPr>
+          <w:rFonts w:ascii="Times New Roman" w:hAnsi="Times New Roman" w:cs="Times New Roman"/>
+        </w:rPr>
+        <w:t xml:space="preserve"> </w:t>
+      </w:r>
+      <w:r>
+        <w:rPr>
+          <w:rFonts w:ascii="Times New Roman" w:hAnsi="Times New Roman" w:cs="Times New Roman"/>
+        </w:rPr>
+        <w:t xml:space="preserve">hos </w:t>
+      </w:r>
+      <w:r>
+        <w:rPr>
+          <w:rFonts w:ascii="Times New Roman" w:hAnsi="Times New Roman" w:cs="Times New Roman"/>
+        </w:rPr>
+        <w:t>desktopvyn.</w:t>
+      </w:r>
+      <w:r>
+        <w:rPr>
+          <w:rFonts w:ascii="Times New Roman" w:hAnsi="Times New Roman" w:cs="Times New Roman"/>
+        </w:rPr>
+        <w:t xml:space="preserve"> I slutändan jämför</w:t>
+      </w:r>
+      <w:r>
+        <w:rPr>
+          <w:rFonts w:ascii="Times New Roman" w:hAnsi="Times New Roman" w:cs="Times New Roman"/>
+        </w:rPr>
+        <w:t>de</w:t>
+      </w:r>
+      <w:r>
+        <w:rPr>
+          <w:rFonts w:ascii="Times New Roman" w:hAnsi="Times New Roman" w:cs="Times New Roman"/>
+        </w:rPr>
+        <w:t xml:space="preserve">s gränssnittsutvecklingens resultat </w:t>
+      </w:r>
+      <w:r>
+        <w:rPr>
+          <w:rFonts w:ascii="Times New Roman" w:hAnsi="Times New Roman" w:cs="Times New Roman"/>
+        </w:rPr>
+        <w:t>med skisserna, då skisserna är d</w:t>
       </w:r>
       <w:r>
         <w:rPr>
@@ -11826,7 +12049,61 @@
         <w:rPr>
           <w:rFonts w:ascii="Times New Roman" w:hAnsi="Times New Roman" w:cs="Times New Roman"/>
         </w:rPr>
-        <w:t>genomförs en rapport bestående av de faktorer som jämförs vid ett senare skedde med mobil-</w:t>
+        <w:t>genomfördes</w:t>
+      </w:r>
+      <w:r>
+        <w:rPr>
+          <w:rFonts w:ascii="Times New Roman" w:hAnsi="Times New Roman" w:cs="Times New Roman"/>
+        </w:rPr>
+        <w:t xml:space="preserve"> en rapport som</w:t>
+      </w:r>
+      <w:r>
+        <w:rPr>
+          <w:rFonts w:ascii="Times New Roman" w:hAnsi="Times New Roman" w:cs="Times New Roman"/>
+        </w:rPr>
+        <w:t xml:space="preserve"> vid ett senare </w:t>
+      </w:r>
+      <w:r>
+        <w:rPr>
+          <w:rFonts w:ascii="Times New Roman" w:hAnsi="Times New Roman" w:cs="Times New Roman"/>
+        </w:rPr>
+        <w:t>tillfälle</w:t>
+      </w:r>
+      <w:r>
+        <w:rPr>
+          <w:rFonts w:ascii="Times New Roman" w:hAnsi="Times New Roman" w:cs="Times New Roman"/>
+        </w:rPr>
+        <w:t xml:space="preserve"> </w:t>
+      </w:r>
+      <w:r>
+        <w:rPr>
+          <w:rFonts w:ascii="Times New Roman" w:hAnsi="Times New Roman" w:cs="Times New Roman"/>
+        </w:rPr>
+        <w:t>jämfördes</w:t>
+      </w:r>
+      <w:r>
+        <w:rPr>
+          <w:rFonts w:ascii="Times New Roman" w:hAnsi="Times New Roman" w:cs="Times New Roman"/>
+        </w:rPr>
+        <w:t xml:space="preserve"> </w:t>
+      </w:r>
+      <w:r>
+        <w:rPr>
+          <w:rFonts w:ascii="Times New Roman" w:hAnsi="Times New Roman" w:cs="Times New Roman"/>
+        </w:rPr>
+        <w:t xml:space="preserve">med </w:t>
+      </w:r>
+      <w:r>
+        <w:rPr>
+          <w:rFonts w:ascii="Times New Roman" w:hAnsi="Times New Roman" w:cs="Times New Roman"/>
+        </w:rPr>
+        <w:t>rapport</w:t>
+      </w:r>
+      <w:r>
+        <w:rPr>
+          <w:rFonts w:ascii="Times New Roman" w:hAnsi="Times New Roman" w:cs="Times New Roman"/>
+        </w:rPr>
+        <w:t>en för mobile-</w:t>
       </w:r>
       <w:proofErr w:type="spellStart"/>
       <w:r>
@@ -11840,7 +12117,7 @@
         <w:rPr>
           <w:rFonts w:ascii="Times New Roman" w:hAnsi="Times New Roman" w:cs="Times New Roman"/>
         </w:rPr>
-        <w:t xml:space="preserve"> implementeringen.</w:t>
+        <w:t>.</w:t>
       </w:r>
     </w:p>
     <w:p>
@@ -11928,7 +12205,13 @@
         <w:rPr>
           <w:rFonts w:ascii="Times New Roman" w:hAnsi="Times New Roman" w:cs="Times New Roman"/>
         </w:rPr>
-        <w:t xml:space="preserve"> är andra implementeringsmetoden och utvecklades direkt efter desktop-</w:t>
+        <w:t xml:space="preserve"> är andra implementerin</w:t>
+      </w:r>
+      <w:r>
+        <w:rPr>
+          <w:rFonts w:ascii="Times New Roman" w:hAnsi="Times New Roman" w:cs="Times New Roman"/>
+        </w:rPr>
+        <w:t>gsmetoden och utvecklades efter desktop-</w:t>
       </w:r>
       <w:proofErr w:type="spellStart"/>
       <w:r>
@@ -11942,19 +12225,81 @@
         <w:rPr>
           <w:rFonts w:ascii="Times New Roman" w:hAnsi="Times New Roman" w:cs="Times New Roman"/>
         </w:rPr>
-        <w:t xml:space="preserve">, då analysen av implementeringsfasen gjordes efter att båda rapporterna </w:t>
-      </w:r>
-      <w:r>
-        <w:rPr>
-          <w:rFonts w:ascii="Times New Roman" w:hAnsi="Times New Roman" w:cs="Times New Roman"/>
-        </w:rPr>
-        <w:t>av utförandet hade slutförts</w:t>
-      </w:r>
-      <w:r>
-        <w:rPr>
-          <w:rFonts w:ascii="Times New Roman" w:hAnsi="Times New Roman" w:cs="Times New Roman"/>
-        </w:rPr>
-        <w:t xml:space="preserve">. Under implementeringen utvecklas även här webbsidan </w:t>
+        <w:t xml:space="preserve">. Implementationen genomfördes direkt efter </w:t>
+      </w:r>
+      <w:r>
+        <w:rPr>
+          <w:rFonts w:ascii="Times New Roman" w:hAnsi="Times New Roman" w:cs="Times New Roman"/>
+        </w:rPr>
+        <w:t xml:space="preserve">implementationen för </w:t>
+      </w:r>
+      <w:r>
+        <w:rPr>
+          <w:rFonts w:ascii="Times New Roman" w:hAnsi="Times New Roman" w:cs="Times New Roman"/>
+        </w:rPr>
+        <w:t>desktop-</w:t>
+      </w:r>
+      <w:proofErr w:type="spellStart"/>
+      <w:r>
+        <w:rPr>
+          <w:rFonts w:ascii="Times New Roman" w:hAnsi="Times New Roman" w:cs="Times New Roman"/>
+        </w:rPr>
+        <w:t>first</w:t>
+      </w:r>
+      <w:proofErr w:type="spellEnd"/>
+      <w:r>
+        <w:rPr>
+          <w:rFonts w:ascii="Times New Roman" w:hAnsi="Times New Roman" w:cs="Times New Roman"/>
+        </w:rPr>
+        <w:t>, då</w:t>
+      </w:r>
+      <w:r>
+        <w:rPr>
+          <w:rFonts w:ascii="Times New Roman" w:hAnsi="Times New Roman" w:cs="Times New Roman"/>
+        </w:rPr>
+        <w:t xml:space="preserve"> analysen</w:t>
+      </w:r>
+      <w:r>
+        <w:rPr>
+          <w:rFonts w:ascii="Times New Roman" w:hAnsi="Times New Roman" w:cs="Times New Roman"/>
+        </w:rPr>
+        <w:t xml:space="preserve"> av implementeringsfasen skulle göras</w:t>
+      </w:r>
+      <w:r>
+        <w:rPr>
+          <w:rFonts w:ascii="Times New Roman" w:hAnsi="Times New Roman" w:cs="Times New Roman"/>
+        </w:rPr>
+        <w:t xml:space="preserve"> efter att båda rapporterna </w:t>
+      </w:r>
+      <w:r>
+        <w:rPr>
+          <w:rFonts w:ascii="Times New Roman" w:hAnsi="Times New Roman" w:cs="Times New Roman"/>
+        </w:rPr>
+        <w:t>för</w:t>
+      </w:r>
+      <w:r>
+        <w:rPr>
+          <w:rFonts w:ascii="Times New Roman" w:hAnsi="Times New Roman" w:cs="Times New Roman"/>
+        </w:rPr>
+        <w:t xml:space="preserve"> utförandena var slutförda</w:t>
+      </w:r>
+      <w:r>
+        <w:rPr>
+          <w:rFonts w:ascii="Times New Roman" w:hAnsi="Times New Roman" w:cs="Times New Roman"/>
+        </w:rPr>
+        <w:t>. Under implementeringen utveckla</w:t>
+      </w:r>
+      <w:r>
+        <w:rPr>
+          <w:rFonts w:ascii="Times New Roman" w:hAnsi="Times New Roman" w:cs="Times New Roman"/>
+        </w:rPr>
+        <w:t>de</w:t>
+      </w:r>
+      <w:r>
+        <w:rPr>
+          <w:rFonts w:ascii="Times New Roman" w:hAnsi="Times New Roman" w:cs="Times New Roman"/>
+        </w:rPr>
+        <w:t xml:space="preserve">s även här webbsidan </w:t>
       </w:r>
       <w:proofErr w:type="spellStart"/>
       <w:r>
@@ -11994,7 +12339,19 @@
         <w:rPr>
           <w:rFonts w:ascii="Times New Roman" w:hAnsi="Times New Roman" w:cs="Times New Roman"/>
         </w:rPr>
-        <w:t xml:space="preserve"> och fluid images. När webbsidan är klar för mobilen, påbörjas utvecklingen med media </w:t>
+        <w:t xml:space="preserve"> och fluid images. När webbsidan </w:t>
+      </w:r>
+      <w:r>
+        <w:rPr>
+          <w:rFonts w:ascii="Times New Roman" w:hAnsi="Times New Roman" w:cs="Times New Roman"/>
+        </w:rPr>
+        <w:t>var</w:t>
+      </w:r>
+      <w:r>
+        <w:rPr>
+          <w:rFonts w:ascii="Times New Roman" w:hAnsi="Times New Roman" w:cs="Times New Roman"/>
+        </w:rPr>
+        <w:t xml:space="preserve"> klar för mobilen, påbörjas utvecklingen med media </w:t>
       </w:r>
       <w:proofErr w:type="spellStart"/>
       <w:r>
@@ -12008,7 +12365,19 @@
         <w:rPr>
           <w:rFonts w:ascii="Times New Roman" w:hAnsi="Times New Roman" w:cs="Times New Roman"/>
         </w:rPr>
-        <w:t xml:space="preserve"> för att få en desktopvy utav de element som har utvecklats för mobilvyn.</w:t>
+        <w:t xml:space="preserve"> för att få en desktopvy utav de element som har utvecklats </w:t>
+      </w:r>
+      <w:r>
+        <w:rPr>
+          <w:rFonts w:ascii="Times New Roman" w:hAnsi="Times New Roman" w:cs="Times New Roman"/>
+        </w:rPr>
+        <w:t>hos</w:t>
+      </w:r>
+      <w:r>
+        <w:rPr>
+          <w:rFonts w:ascii="Times New Roman" w:hAnsi="Times New Roman" w:cs="Times New Roman"/>
+        </w:rPr>
+        <w:t xml:space="preserve"> mobilvyn.</w:t>
       </w:r>
     </w:p>
     <w:p>
@@ -12045,11 +12414,13 @@
         </w:numPr>
         <w:rPr>
           <w:rFonts w:ascii="Times New Roman" w:hAnsi="Times New Roman" w:cs="Times New Roman"/>
-        </w:rPr>
-      </w:pPr>
-      <w:r>
-        <w:rPr>
-          <w:rFonts w:ascii="Times New Roman" w:hAnsi="Times New Roman" w:cs="Times New Roman"/>
+          <w:b/>
+        </w:rPr>
+      </w:pPr>
+      <w:r>
+        <w:rPr>
+          <w:rFonts w:ascii="Times New Roman" w:hAnsi="Times New Roman" w:cs="Times New Roman"/>
+          <w:b/>
         </w:rPr>
         <w:t>Praktiska och Teoretiska</w:t>
       </w:r>
@@ -12071,6 +12442,7 @@
           <w:rFonts w:ascii="Times New Roman" w:hAnsi="Times New Roman" w:cs="Times New Roman"/>
         </w:rPr>
       </w:pPr>
+      <w:bookmarkStart w:id="0" w:name="_GoBack"/>
       <w:r>
         <w:rPr>
           <w:rFonts w:ascii="Times New Roman" w:hAnsi="Times New Roman" w:cs="Times New Roman"/>
@@ -12093,7 +12465,7 @@
         <w:rPr>
           <w:rFonts w:ascii="Times New Roman" w:hAnsi="Times New Roman" w:cs="Times New Roman"/>
         </w:rPr>
-        <w:t>med endast en metod, som är praktisk</w:t>
+        <w:t>med endast en praktisk metod</w:t>
       </w:r>
       <w:r>
         <w:rPr>
@@ -12155,7 +12527,31 @@
         <w:rPr>
           <w:rFonts w:ascii="Times New Roman" w:hAnsi="Times New Roman" w:cs="Times New Roman"/>
         </w:rPr>
-        <w:t xml:space="preserve">lket rent vetenskapligt inte alltid ses som trovärdig data, men som i detta fall bör has i åtanke då de </w:t>
+        <w:t xml:space="preserve">lket rent vetenskapligt inte alltid ses som </w:t>
+      </w:r>
+      <w:r>
+        <w:rPr>
+          <w:rFonts w:ascii="Times New Roman" w:hAnsi="Times New Roman" w:cs="Times New Roman"/>
+        </w:rPr>
+        <w:t>vetenskaplig data, men som i detta fall bör t</w:t>
+      </w:r>
+      <w:r>
+        <w:rPr>
+          <w:rFonts w:ascii="Times New Roman" w:hAnsi="Times New Roman" w:cs="Times New Roman"/>
+        </w:rPr>
+        <w:t xml:space="preserve">as </w:t>
+      </w:r>
+      <w:r>
+        <w:rPr>
+          <w:rFonts w:ascii="Times New Roman" w:hAnsi="Times New Roman" w:cs="Times New Roman"/>
+        </w:rPr>
+        <w:t xml:space="preserve">med </w:t>
+      </w:r>
+      <w:r>
+        <w:rPr>
+          <w:rFonts w:ascii="Times New Roman" w:hAnsi="Times New Roman" w:cs="Times New Roman"/>
+        </w:rPr>
+        <w:t xml:space="preserve">då de </w:t>
       </w:r>
       <w:r>
         <w:rPr>
@@ -12179,54 +12575,52 @@
         <w:rPr>
           <w:rFonts w:ascii="Times New Roman" w:hAnsi="Times New Roman" w:cs="Times New Roman"/>
         </w:rPr>
-        <w:t xml:space="preserve">. Dock är erfarenheterna inte alls lika djupt analyserade utav gränssnittsutvecklare då de, till skillnad från den praktiska delen, inte har testat att implementera samma webbsida med de två metoderna. </w:t>
-      </w:r>
-      <w:r>
-        <w:rPr>
-          <w:rFonts w:ascii="Times New Roman" w:hAnsi="Times New Roman" w:cs="Times New Roman"/>
-        </w:rPr>
-        <w:t>Kombinationen utav en praktiskt och en teoretisk del ger ett resultat varav frågeställningarna kan besvarar, då dat</w:t>
-      </w:r>
-      <w:r>
-        <w:rPr>
-          <w:rFonts w:ascii="Times New Roman" w:hAnsi="Times New Roman" w:cs="Times New Roman"/>
-        </w:rPr>
-        <w:t>a hämtas på två olika sätt</w:t>
-      </w:r>
-    </w:p>
-    <w:p>
-      <w:pPr>
-        <w:pStyle w:val="ListParagraph"/>
-        <w:ind w:left="660"/>
-        <w:rPr>
-          <w:rFonts w:ascii="Times New Roman" w:hAnsi="Times New Roman" w:cs="Times New Roman"/>
-        </w:rPr>
-      </w:pPr>
-    </w:p>
-    <w:p>
-      <w:pPr>
-        <w:rPr>
-          <w:rFonts w:ascii="Times New Roman" w:hAnsi="Times New Roman" w:cs="Times New Roman"/>
-          <w:color w:val="000000" w:themeColor="text1"/>
-        </w:rPr>
-      </w:pPr>
-    </w:p>
-    <w:p>
-      <w:pPr>
-        <w:rPr>
-          <w:rFonts w:ascii="Times New Roman" w:hAnsi="Times New Roman" w:cs="Times New Roman"/>
-          <w:color w:val="000000" w:themeColor="text1"/>
-        </w:rPr>
-      </w:pPr>
-    </w:p>
-    <w:p>
-      <w:pPr>
-        <w:rPr>
-          <w:rFonts w:ascii="Times New Roman" w:hAnsi="Times New Roman" w:cs="Times New Roman"/>
-          <w:color w:val="000000" w:themeColor="text1"/>
-        </w:rPr>
-      </w:pPr>
-    </w:p>
+        <w:t>.</w:t>
+      </w:r>
+      <w:r>
+        <w:rPr>
+          <w:rFonts w:ascii="Times New Roman" w:hAnsi="Times New Roman" w:cs="Times New Roman"/>
+        </w:rPr>
+        <w:t xml:space="preserve"> Dock är data utifrån litteraturstudie inte direkt kopplat till den praktiska metoden, då gränssnittsutvecklares erfarenhet har bestått utav implementering med endast en av metoderna för</w:t>
+      </w:r>
+      <w:r>
+        <w:rPr>
+          <w:rFonts w:ascii="Times New Roman" w:hAnsi="Times New Roman" w:cs="Times New Roman"/>
+        </w:rPr>
+        <w:t xml:space="preserve"> en webbsida</w:t>
+      </w:r>
+      <w:r>
+        <w:rPr>
+          <w:rFonts w:ascii="Times New Roman" w:hAnsi="Times New Roman" w:cs="Times New Roman"/>
+        </w:rPr>
+        <w:t xml:space="preserve">, medan praktiska delen består utav båda. </w:t>
+      </w:r>
+      <w:r>
+        <w:rPr>
+          <w:rFonts w:ascii="Times New Roman" w:hAnsi="Times New Roman" w:cs="Times New Roman"/>
+        </w:rPr>
+        <w:t>Kombinationen utav en praktiskt och en teoretisk del ger ett resultat varav</w:t>
+      </w:r>
+      <w:r>
+        <w:rPr>
+          <w:rFonts w:ascii="Times New Roman" w:hAnsi="Times New Roman" w:cs="Times New Roman"/>
+        </w:rPr>
+        <w:t xml:space="preserve"> frågeställningarna kan besvaras</w:t>
+      </w:r>
+      <w:r>
+        <w:rPr>
+          <w:rFonts w:ascii="Times New Roman" w:hAnsi="Times New Roman" w:cs="Times New Roman"/>
+        </w:rPr>
+        <w:t>, då data hämtas på två olika sätt</w:t>
+      </w:r>
+      <w:r>
+        <w:rPr>
+          <w:rFonts w:ascii="Times New Roman" w:hAnsi="Times New Roman" w:cs="Times New Roman"/>
+        </w:rPr>
+        <w:t>.</w:t>
+      </w:r>
+    </w:p>
+    <w:bookmarkEnd w:id="0"/>
     <w:p>
       <w:pPr>
         <w:rPr>
@@ -13757,14 +14151,14 @@
         </w:rPr>
         <w:t xml:space="preserve">; </w:t>
       </w:r>
+      <w:proofErr w:type="spellStart"/>
       <w:r>
         <w:rPr>
           <w:lang w:val="en-US"/>
         </w:rPr>
         <w:t>display:inline-block</w:t>
       </w:r>
-      <w:bookmarkStart w:id="0" w:name="_GoBack"/>
-      <w:bookmarkEnd w:id="0"/>
+      <w:proofErr w:type="spellEnd"/>
     </w:p>
     <w:sectPr>
       <w:pgSz w:w="11906" w:h="16838"/>
@@ -15238,7 +15632,7 @@
 </file>
 
 <file path=customXml/itemProps1.xml><?xml version="1.0" encoding="utf-8"?>
-<ds:datastoreItem xmlns:ds="http://schemas.openxmlformats.org/officeDocument/2006/customXml" ds:itemID="{83988407-FC8A-4CCC-9AA3-2E1725F6A634}">
+<ds:datastoreItem xmlns:ds="http://schemas.openxmlformats.org/officeDocument/2006/customXml" ds:itemID="{1C333406-F484-4A4B-AE36-C6940C6BAA7C}">
   <ds:schemaRefs>
     <ds:schemaRef ds:uri="http://schemas.openxmlformats.org/officeDocument/2006/bibliography"/>
   </ds:schemaRefs>

</xml_diff>

<commit_message>
har skrivit klart delen anvandningsomrade for litteraturstudie, och laggt upp en plan for skrivning av resultat, paborjar med det imorgon
</commit_message>
<xml_diff>
--- a/Rapport.docx
+++ b/Rapport.docx
@@ -10489,15 +10489,7 @@
         <w:rPr>
           <w:rFonts w:ascii="Times New Roman" w:hAnsi="Times New Roman" w:cs="Times New Roman"/>
         </w:rPr>
-        <w:t>olika mycket bland olika åldrar. Det spelar en betydelsefull roll till det enhet vars webbsida kommer att ses ifrån och därmed kunn</w:t>
-      </w:r>
-      <w:bookmarkStart w:id="0" w:name="_GoBack"/>
-      <w:bookmarkEnd w:id="0"/>
-      <w:r>
-        <w:rPr>
-          <w:rFonts w:ascii="Times New Roman" w:hAnsi="Times New Roman" w:cs="Times New Roman"/>
-        </w:rPr>
-        <w:t>a vara en prioriteringsfråga där olika implementeringsmetoder kan vara optimala</w:t>
+        <w:t>olika mycket bland olika åldrar. Det spelar en betydelsefull roll till det enhet vars webbsida kommer att ses ifrån och därmed kunna vara en prioriteringsfråga där olika implementeringsmetoder kan vara optimala</w:t>
       </w:r>
       <w:r>
         <w:rPr>
@@ -12340,32 +12332,803 @@
         <w:rPr>
           <w:rFonts w:ascii="Times New Roman" w:hAnsi="Times New Roman" w:cs="Times New Roman"/>
         </w:rPr>
-        <w:t xml:space="preserve">, medan praktiska delen består utav båda. </w:t>
-      </w:r>
-      <w:r>
-        <w:rPr>
-          <w:rFonts w:ascii="Times New Roman" w:hAnsi="Times New Roman" w:cs="Times New Roman"/>
-        </w:rPr>
-        <w:t>Kombinationen utav en praktiskt och en teoretisk del ger ett resultat varav</w:t>
-      </w:r>
-      <w:r>
-        <w:rPr>
-          <w:rFonts w:ascii="Times New Roman" w:hAnsi="Times New Roman" w:cs="Times New Roman"/>
-        </w:rPr>
-        <w:t xml:space="preserve"> frågeställningarna kan besvaras</w:t>
-      </w:r>
-      <w:r>
-        <w:rPr>
-          <w:rFonts w:ascii="Times New Roman" w:hAnsi="Times New Roman" w:cs="Times New Roman"/>
-        </w:rPr>
-        <w:t>, då data hämtas på två olika sätt</w:t>
-      </w:r>
-      <w:r>
-        <w:rPr>
-          <w:rFonts w:ascii="Times New Roman" w:hAnsi="Times New Roman" w:cs="Times New Roman"/>
-        </w:rPr>
-        <w:t>.</w:t>
-      </w:r>
+        <w:t>, medan praktiska delen består utav båda. Kombinationen utav en praktiskt och en teoretisk del ger ett resultat varav frågeställningarna kan besvaras, då data hämtas på två olika sätt.</w:t>
+      </w:r>
+    </w:p>
+    <w:p>
+      <w:pPr>
+        <w:rPr>
+          <w:rFonts w:ascii="Times New Roman" w:hAnsi="Times New Roman" w:cs="Times New Roman"/>
+          <w:color w:val="000000" w:themeColor="text1"/>
+        </w:rPr>
+      </w:pPr>
+    </w:p>
+    <w:p>
+      <w:pPr>
+        <w:rPr>
+          <w:rFonts w:ascii="Times New Roman" w:hAnsi="Times New Roman" w:cs="Times New Roman"/>
+          <w:color w:val="000000" w:themeColor="text1"/>
+        </w:rPr>
+      </w:pPr>
+    </w:p>
+    <w:p>
+      <w:pPr>
+        <w:rPr>
+          <w:rFonts w:ascii="Times New Roman" w:hAnsi="Times New Roman" w:cs="Times New Roman"/>
+          <w:color w:val="000000" w:themeColor="text1"/>
+        </w:rPr>
+      </w:pPr>
+    </w:p>
+    <w:p>
+      <w:pPr>
+        <w:rPr>
+          <w:rFonts w:ascii="Times New Roman" w:hAnsi="Times New Roman" w:cs="Times New Roman"/>
+          <w:color w:val="000000" w:themeColor="text1"/>
+        </w:rPr>
+      </w:pPr>
+    </w:p>
+    <w:p>
+      <w:pPr>
+        <w:pStyle w:val="ListParagraph"/>
+        <w:numPr>
+          <w:ilvl w:val="0"/>
+          <w:numId w:val="7"/>
+        </w:numPr>
+        <w:rPr>
+          <w:rFonts w:ascii="Times New Roman" w:hAnsi="Times New Roman" w:cs="Times New Roman"/>
+          <w:color w:val="000000" w:themeColor="text1"/>
+        </w:rPr>
+      </w:pPr>
+      <w:r>
+        <w:rPr>
+          <w:rFonts w:ascii="Times New Roman" w:hAnsi="Times New Roman" w:cs="Times New Roman"/>
+          <w:color w:val="000000" w:themeColor="text1"/>
+        </w:rPr>
+        <w:lastRenderedPageBreak/>
+        <w:t>Resultat</w:t>
+      </w:r>
+    </w:p>
+    <w:p>
+      <w:pPr>
+        <w:pStyle w:val="ListParagraph"/>
+        <w:numPr>
+          <w:ilvl w:val="1"/>
+          <w:numId w:val="7"/>
+        </w:numPr>
+        <w:rPr>
+          <w:rFonts w:ascii="Times New Roman" w:hAnsi="Times New Roman" w:cs="Times New Roman"/>
+          <w:color w:val="000000" w:themeColor="text1"/>
+        </w:rPr>
+      </w:pPr>
+      <w:r>
+        <w:rPr>
+          <w:rFonts w:ascii="Times New Roman" w:hAnsi="Times New Roman" w:cs="Times New Roman"/>
+          <w:color w:val="000000" w:themeColor="text1"/>
+        </w:rPr>
+        <w:t>Litteraturstudie</w:t>
+      </w:r>
+    </w:p>
+    <w:p>
+      <w:pPr>
+        <w:pStyle w:val="ListParagraph"/>
+        <w:numPr>
+          <w:ilvl w:val="2"/>
+          <w:numId w:val="7"/>
+        </w:numPr>
+        <w:rPr>
+          <w:rFonts w:ascii="Times New Roman" w:hAnsi="Times New Roman" w:cs="Times New Roman"/>
+          <w:color w:val="000000" w:themeColor="text1"/>
+        </w:rPr>
+      </w:pPr>
+      <w:r>
+        <w:rPr>
+          <w:rFonts w:ascii="Times New Roman" w:hAnsi="Times New Roman" w:cs="Times New Roman"/>
+          <w:color w:val="000000" w:themeColor="text1"/>
+        </w:rPr>
+        <w:t xml:space="preserve">Synpunkter från </w:t>
+      </w:r>
+      <w:proofErr w:type="spellStart"/>
+      <w:r>
+        <w:rPr>
+          <w:rFonts w:ascii="Times New Roman" w:hAnsi="Times New Roman" w:cs="Times New Roman"/>
+          <w:color w:val="000000" w:themeColor="text1"/>
+        </w:rPr>
+        <w:t>gränsnittsutvecklare</w:t>
+      </w:r>
+      <w:proofErr w:type="spellEnd"/>
+    </w:p>
+    <w:p>
+      <w:pPr>
+        <w:pStyle w:val="ListParagraph"/>
+        <w:numPr>
+          <w:ilvl w:val="3"/>
+          <w:numId w:val="7"/>
+        </w:numPr>
+        <w:rPr>
+          <w:rFonts w:ascii="Times New Roman" w:hAnsi="Times New Roman" w:cs="Times New Roman"/>
+          <w:color w:val="000000" w:themeColor="text1"/>
+        </w:rPr>
+      </w:pPr>
+      <w:r>
+        <w:rPr>
+          <w:rFonts w:ascii="Times New Roman" w:hAnsi="Times New Roman" w:cs="Times New Roman"/>
+          <w:color w:val="000000" w:themeColor="text1"/>
+        </w:rPr>
+        <w:t>Nackdelar</w:t>
+      </w:r>
+    </w:p>
+    <w:p>
+      <w:pPr>
+        <w:pStyle w:val="ListParagraph"/>
+        <w:numPr>
+          <w:ilvl w:val="3"/>
+          <w:numId w:val="7"/>
+        </w:numPr>
+        <w:rPr>
+          <w:rFonts w:ascii="Times New Roman" w:hAnsi="Times New Roman" w:cs="Times New Roman"/>
+          <w:color w:val="000000" w:themeColor="text1"/>
+        </w:rPr>
+      </w:pPr>
+      <w:r>
+        <w:rPr>
+          <w:rFonts w:ascii="Times New Roman" w:hAnsi="Times New Roman" w:cs="Times New Roman"/>
+          <w:color w:val="000000" w:themeColor="text1"/>
+        </w:rPr>
+        <w:t>Fördelar</w:t>
+      </w:r>
+    </w:p>
+    <w:p>
+      <w:pPr>
+        <w:pStyle w:val="ListParagraph"/>
+        <w:numPr>
+          <w:ilvl w:val="3"/>
+          <w:numId w:val="7"/>
+        </w:numPr>
+        <w:rPr>
+          <w:rFonts w:ascii="Times New Roman" w:hAnsi="Times New Roman" w:cs="Times New Roman"/>
+          <w:color w:val="000000" w:themeColor="text1"/>
+        </w:rPr>
+      </w:pPr>
+      <w:r>
+        <w:rPr>
+          <w:rFonts w:ascii="Times New Roman" w:hAnsi="Times New Roman" w:cs="Times New Roman"/>
+          <w:color w:val="000000" w:themeColor="text1"/>
+        </w:rPr>
+        <w:t>Egna preferenser</w:t>
+      </w:r>
+    </w:p>
+    <w:p>
+      <w:pPr>
+        <w:pStyle w:val="ListParagraph"/>
+        <w:numPr>
+          <w:ilvl w:val="2"/>
+          <w:numId w:val="7"/>
+        </w:numPr>
+        <w:rPr>
+          <w:rFonts w:ascii="Times New Roman" w:hAnsi="Times New Roman" w:cs="Times New Roman"/>
+          <w:color w:val="000000" w:themeColor="text1"/>
+        </w:rPr>
+      </w:pPr>
+      <w:r>
+        <w:rPr>
+          <w:rFonts w:ascii="Times New Roman" w:hAnsi="Times New Roman" w:cs="Times New Roman"/>
+          <w:color w:val="000000" w:themeColor="text1"/>
+        </w:rPr>
+        <w:t>Användningsområden</w:t>
+      </w:r>
+    </w:p>
+    <w:p>
+      <w:pPr>
+        <w:pStyle w:val="ListParagraph"/>
+        <w:numPr>
+          <w:ilvl w:val="3"/>
+          <w:numId w:val="7"/>
+        </w:numPr>
+        <w:rPr>
+          <w:rFonts w:ascii="Times New Roman" w:hAnsi="Times New Roman" w:cs="Times New Roman"/>
+          <w:color w:val="000000" w:themeColor="text1"/>
+        </w:rPr>
+      </w:pPr>
+      <w:r>
+        <w:rPr>
+          <w:rFonts w:ascii="Times New Roman" w:hAnsi="Times New Roman" w:cs="Times New Roman"/>
+          <w:color w:val="000000" w:themeColor="text1"/>
+        </w:rPr>
+        <w:t>Miljö</w:t>
+      </w:r>
+    </w:p>
+    <w:p>
+      <w:pPr>
+        <w:pStyle w:val="ListParagraph"/>
+        <w:numPr>
+          <w:ilvl w:val="3"/>
+          <w:numId w:val="7"/>
+        </w:numPr>
+        <w:rPr>
+          <w:rFonts w:ascii="Times New Roman" w:hAnsi="Times New Roman" w:cs="Times New Roman"/>
+          <w:color w:val="000000" w:themeColor="text1"/>
+        </w:rPr>
+      </w:pPr>
+      <w:r>
+        <w:rPr>
+          <w:rFonts w:ascii="Times New Roman" w:hAnsi="Times New Roman" w:cs="Times New Roman"/>
+          <w:color w:val="000000" w:themeColor="text1"/>
+        </w:rPr>
+        <w:t>Kontext</w:t>
+      </w:r>
+    </w:p>
+    <w:p>
+      <w:pPr>
+        <w:pStyle w:val="ListParagraph"/>
+        <w:numPr>
+          <w:ilvl w:val="3"/>
+          <w:numId w:val="7"/>
+        </w:numPr>
+        <w:rPr>
+          <w:rFonts w:ascii="Times New Roman" w:hAnsi="Times New Roman" w:cs="Times New Roman"/>
+          <w:color w:val="000000" w:themeColor="text1"/>
+        </w:rPr>
+      </w:pPr>
+      <w:r>
+        <w:rPr>
+          <w:rFonts w:ascii="Times New Roman" w:hAnsi="Times New Roman" w:cs="Times New Roman"/>
+          <w:color w:val="000000" w:themeColor="text1"/>
+        </w:rPr>
+        <w:t>Målgrupp</w:t>
+      </w:r>
+    </w:p>
+    <w:p>
+      <w:pPr>
+        <w:pStyle w:val="ListParagraph"/>
+        <w:numPr>
+          <w:ilvl w:val="1"/>
+          <w:numId w:val="7"/>
+        </w:numPr>
+        <w:rPr>
+          <w:rFonts w:ascii="Times New Roman" w:hAnsi="Times New Roman" w:cs="Times New Roman"/>
+          <w:color w:val="000000" w:themeColor="text1"/>
+        </w:rPr>
+      </w:pPr>
+      <w:r>
+        <w:rPr>
+          <w:rFonts w:ascii="Times New Roman" w:hAnsi="Times New Roman" w:cs="Times New Roman"/>
+          <w:color w:val="000000" w:themeColor="text1"/>
+        </w:rPr>
+        <w:t>Implementering</w:t>
+      </w:r>
+    </w:p>
+    <w:p>
+      <w:pPr>
+        <w:pStyle w:val="ListParagraph"/>
+        <w:numPr>
+          <w:ilvl w:val="2"/>
+          <w:numId w:val="7"/>
+        </w:numPr>
+        <w:rPr>
+          <w:rFonts w:ascii="Times New Roman" w:hAnsi="Times New Roman" w:cs="Times New Roman"/>
+          <w:color w:val="000000" w:themeColor="text1"/>
+        </w:rPr>
+      </w:pPr>
+      <w:proofErr w:type="spellStart"/>
+      <w:r>
+        <w:rPr>
+          <w:rFonts w:ascii="Times New Roman" w:hAnsi="Times New Roman" w:cs="Times New Roman"/>
+          <w:color w:val="000000" w:themeColor="text1"/>
+        </w:rPr>
+        <w:t>Prototyp</w:t>
+      </w:r>
+      <w:proofErr w:type="spellEnd"/>
+    </w:p>
+    <w:p>
+      <w:pPr>
+        <w:pStyle w:val="ListParagraph"/>
+        <w:numPr>
+          <w:ilvl w:val="2"/>
+          <w:numId w:val="7"/>
+        </w:numPr>
+        <w:rPr>
+          <w:rFonts w:ascii="Times New Roman" w:hAnsi="Times New Roman" w:cs="Times New Roman"/>
+          <w:color w:val="000000" w:themeColor="text1"/>
+        </w:rPr>
+      </w:pPr>
+      <w:r>
+        <w:rPr>
+          <w:rFonts w:ascii="Times New Roman" w:hAnsi="Times New Roman" w:cs="Times New Roman"/>
+          <w:color w:val="000000" w:themeColor="text1"/>
+        </w:rPr>
+        <w:t>Mobile-</w:t>
+      </w:r>
+      <w:proofErr w:type="spellStart"/>
+      <w:r>
+        <w:rPr>
+          <w:rFonts w:ascii="Times New Roman" w:hAnsi="Times New Roman" w:cs="Times New Roman"/>
+          <w:color w:val="000000" w:themeColor="text1"/>
+        </w:rPr>
+        <w:t>first</w:t>
+      </w:r>
+      <w:proofErr w:type="spellEnd"/>
+    </w:p>
+    <w:p>
+      <w:pPr>
+        <w:pStyle w:val="ListParagraph"/>
+        <w:numPr>
+          <w:ilvl w:val="2"/>
+          <w:numId w:val="7"/>
+        </w:numPr>
+        <w:rPr>
+          <w:rFonts w:ascii="Times New Roman" w:hAnsi="Times New Roman" w:cs="Times New Roman"/>
+          <w:color w:val="000000" w:themeColor="text1"/>
+        </w:rPr>
+      </w:pPr>
+      <w:r>
+        <w:rPr>
+          <w:rFonts w:ascii="Times New Roman" w:hAnsi="Times New Roman" w:cs="Times New Roman"/>
+          <w:color w:val="000000" w:themeColor="text1"/>
+        </w:rPr>
+        <w:t>Desktop-</w:t>
+      </w:r>
+      <w:proofErr w:type="spellStart"/>
+      <w:r>
+        <w:rPr>
+          <w:rFonts w:ascii="Times New Roman" w:hAnsi="Times New Roman" w:cs="Times New Roman"/>
+          <w:color w:val="000000" w:themeColor="text1"/>
+        </w:rPr>
+        <w:t>first</w:t>
+      </w:r>
+      <w:proofErr w:type="spellEnd"/>
+    </w:p>
+    <w:p>
+      <w:pPr>
+        <w:pStyle w:val="ListParagraph"/>
+        <w:numPr>
+          <w:ilvl w:val="2"/>
+          <w:numId w:val="7"/>
+        </w:numPr>
+        <w:rPr>
+          <w:rFonts w:ascii="Times New Roman" w:hAnsi="Times New Roman" w:cs="Times New Roman"/>
+          <w:color w:val="000000" w:themeColor="text1"/>
+        </w:rPr>
+      </w:pPr>
+      <w:r>
+        <w:rPr>
+          <w:rFonts w:ascii="Times New Roman" w:hAnsi="Times New Roman" w:cs="Times New Roman"/>
+          <w:color w:val="000000" w:themeColor="text1"/>
+        </w:rPr>
+        <w:t>Jämförelse</w:t>
+      </w:r>
+      <w:bookmarkStart w:id="0" w:name="_GoBack"/>
+      <w:bookmarkEnd w:id="0"/>
+    </w:p>
+    <w:p>
+      <w:pPr>
+        <w:rPr>
+          <w:rFonts w:ascii="Times New Roman" w:hAnsi="Times New Roman" w:cs="Times New Roman"/>
+          <w:color w:val="000000" w:themeColor="text1"/>
+        </w:rPr>
+      </w:pPr>
+    </w:p>
+    <w:p>
+      <w:pPr>
+        <w:rPr>
+          <w:rFonts w:ascii="Times New Roman" w:hAnsi="Times New Roman" w:cs="Times New Roman"/>
+          <w:color w:val="000000" w:themeColor="text1"/>
+        </w:rPr>
+      </w:pPr>
+      <w:r>
+        <w:rPr>
+          <w:rFonts w:ascii="Times New Roman" w:hAnsi="Times New Roman" w:cs="Times New Roman"/>
+          <w:color w:val="000000" w:themeColor="text1"/>
+        </w:rPr>
+        <w:t xml:space="preserve">Diskussion </w:t>
+      </w:r>
+      <w:proofErr w:type="gramStart"/>
+      <w:r>
+        <w:rPr>
+          <w:rFonts w:ascii="Times New Roman" w:hAnsi="Times New Roman" w:cs="Times New Roman"/>
+          <w:color w:val="000000" w:themeColor="text1"/>
+        </w:rPr>
+        <w:t>---</w:t>
+      </w:r>
+      <w:proofErr w:type="gramEnd"/>
+      <w:r>
+        <w:rPr>
+          <w:rFonts w:ascii="Times New Roman" w:hAnsi="Times New Roman" w:cs="Times New Roman"/>
+          <w:color w:val="000000" w:themeColor="text1"/>
+        </w:rPr>
+        <w:t xml:space="preserve"> gå </w:t>
+      </w:r>
+      <w:proofErr w:type="spellStart"/>
+      <w:r>
+        <w:rPr>
+          <w:rFonts w:ascii="Times New Roman" w:hAnsi="Times New Roman" w:cs="Times New Roman"/>
+          <w:color w:val="000000" w:themeColor="text1"/>
+        </w:rPr>
+        <w:t>wild</w:t>
+      </w:r>
+      <w:proofErr w:type="spellEnd"/>
+      <w:r>
+        <w:rPr>
+          <w:rFonts w:ascii="Times New Roman" w:hAnsi="Times New Roman" w:cs="Times New Roman"/>
+          <w:color w:val="000000" w:themeColor="text1"/>
+        </w:rPr>
+        <w:t xml:space="preserve"> n crazy</w:t>
+      </w:r>
+    </w:p>
+    <w:p>
+      <w:pPr>
+        <w:rPr>
+          <w:rFonts w:ascii="Times New Roman" w:hAnsi="Times New Roman" w:cs="Times New Roman"/>
+          <w:color w:val="000000" w:themeColor="text1"/>
+        </w:rPr>
+      </w:pPr>
+    </w:p>
+    <w:p>
+      <w:pPr>
+        <w:rPr>
+          <w:rFonts w:ascii="Times New Roman" w:hAnsi="Times New Roman" w:cs="Times New Roman"/>
+          <w:color w:val="000000" w:themeColor="text1"/>
+        </w:rPr>
+      </w:pPr>
+    </w:p>
+    <w:p>
+      <w:pPr>
+        <w:rPr>
+          <w:rFonts w:ascii="Times New Roman" w:hAnsi="Times New Roman" w:cs="Times New Roman"/>
+          <w:color w:val="000000" w:themeColor="text1"/>
+        </w:rPr>
+      </w:pPr>
+    </w:p>
+    <w:p>
+      <w:pPr>
+        <w:rPr>
+          <w:rFonts w:ascii="Times New Roman" w:hAnsi="Times New Roman" w:cs="Times New Roman"/>
+          <w:color w:val="000000" w:themeColor="text1"/>
+        </w:rPr>
+      </w:pPr>
+    </w:p>
+    <w:p>
+      <w:pPr>
+        <w:rPr>
+          <w:rFonts w:ascii="Times New Roman" w:hAnsi="Times New Roman" w:cs="Times New Roman"/>
+          <w:color w:val="000000" w:themeColor="text1"/>
+        </w:rPr>
+      </w:pPr>
+    </w:p>
+    <w:p>
+      <w:pPr>
+        <w:rPr>
+          <w:rFonts w:ascii="Times New Roman" w:hAnsi="Times New Roman" w:cs="Times New Roman"/>
+          <w:color w:val="000000" w:themeColor="text1"/>
+        </w:rPr>
+      </w:pPr>
+    </w:p>
+    <w:p>
+      <w:pPr>
+        <w:rPr>
+          <w:rFonts w:ascii="Times New Roman" w:hAnsi="Times New Roman" w:cs="Times New Roman"/>
+          <w:color w:val="000000" w:themeColor="text1"/>
+        </w:rPr>
+      </w:pPr>
+    </w:p>
+    <w:p>
+      <w:pPr>
+        <w:rPr>
+          <w:rFonts w:ascii="Times New Roman" w:hAnsi="Times New Roman" w:cs="Times New Roman"/>
+          <w:color w:val="000000" w:themeColor="text1"/>
+        </w:rPr>
+      </w:pPr>
+    </w:p>
+    <w:p>
+      <w:pPr>
+        <w:rPr>
+          <w:rFonts w:ascii="Times New Roman" w:hAnsi="Times New Roman" w:cs="Times New Roman"/>
+          <w:color w:val="000000" w:themeColor="text1"/>
+        </w:rPr>
+      </w:pPr>
+    </w:p>
+    <w:p>
+      <w:pPr>
+        <w:rPr>
+          <w:rFonts w:ascii="Times New Roman" w:hAnsi="Times New Roman" w:cs="Times New Roman"/>
+          <w:color w:val="000000" w:themeColor="text1"/>
+        </w:rPr>
+      </w:pPr>
+    </w:p>
+    <w:p>
+      <w:pPr>
+        <w:rPr>
+          <w:rFonts w:ascii="Times New Roman" w:hAnsi="Times New Roman" w:cs="Times New Roman"/>
+          <w:color w:val="000000" w:themeColor="text1"/>
+        </w:rPr>
+      </w:pPr>
+    </w:p>
+    <w:p>
+      <w:pPr>
+        <w:rPr>
+          <w:rFonts w:ascii="Times New Roman" w:hAnsi="Times New Roman" w:cs="Times New Roman"/>
+          <w:color w:val="000000" w:themeColor="text1"/>
+        </w:rPr>
+      </w:pPr>
+    </w:p>
+    <w:p>
+      <w:pPr>
+        <w:rPr>
+          <w:rFonts w:ascii="Times New Roman" w:hAnsi="Times New Roman" w:cs="Times New Roman"/>
+          <w:color w:val="000000" w:themeColor="text1"/>
+        </w:rPr>
+      </w:pPr>
+    </w:p>
+    <w:p>
+      <w:pPr>
+        <w:rPr>
+          <w:rFonts w:ascii="Times New Roman" w:hAnsi="Times New Roman" w:cs="Times New Roman"/>
+          <w:color w:val="000000" w:themeColor="text1"/>
+        </w:rPr>
+      </w:pPr>
+    </w:p>
+    <w:p>
+      <w:pPr>
+        <w:rPr>
+          <w:rFonts w:ascii="Times New Roman" w:hAnsi="Times New Roman" w:cs="Times New Roman"/>
+          <w:color w:val="000000" w:themeColor="text1"/>
+        </w:rPr>
+      </w:pPr>
+    </w:p>
+    <w:p>
+      <w:pPr>
+        <w:rPr>
+          <w:rFonts w:ascii="Times New Roman" w:hAnsi="Times New Roman" w:cs="Times New Roman"/>
+          <w:color w:val="000000" w:themeColor="text1"/>
+        </w:rPr>
+      </w:pPr>
+    </w:p>
+    <w:p>
+      <w:pPr>
+        <w:rPr>
+          <w:rFonts w:ascii="Times New Roman" w:hAnsi="Times New Roman" w:cs="Times New Roman"/>
+          <w:color w:val="000000" w:themeColor="text1"/>
+        </w:rPr>
+      </w:pPr>
+    </w:p>
+    <w:p>
+      <w:pPr>
+        <w:rPr>
+          <w:rFonts w:ascii="Times New Roman" w:hAnsi="Times New Roman" w:cs="Times New Roman"/>
+          <w:color w:val="000000" w:themeColor="text1"/>
+        </w:rPr>
+      </w:pPr>
+    </w:p>
+    <w:p>
+      <w:pPr>
+        <w:rPr>
+          <w:rFonts w:ascii="Times New Roman" w:hAnsi="Times New Roman" w:cs="Times New Roman"/>
+          <w:color w:val="000000" w:themeColor="text1"/>
+        </w:rPr>
+      </w:pPr>
+    </w:p>
+    <w:p>
+      <w:pPr>
+        <w:rPr>
+          <w:rFonts w:ascii="Times New Roman" w:hAnsi="Times New Roman" w:cs="Times New Roman"/>
+          <w:color w:val="000000" w:themeColor="text1"/>
+        </w:rPr>
+      </w:pPr>
+    </w:p>
+    <w:p>
+      <w:pPr>
+        <w:rPr>
+          <w:rFonts w:ascii="Times New Roman" w:hAnsi="Times New Roman" w:cs="Times New Roman"/>
+          <w:color w:val="000000" w:themeColor="text1"/>
+        </w:rPr>
+      </w:pPr>
+    </w:p>
+    <w:p>
+      <w:pPr>
+        <w:rPr>
+          <w:rFonts w:ascii="Times New Roman" w:hAnsi="Times New Roman" w:cs="Times New Roman"/>
+          <w:color w:val="000000" w:themeColor="text1"/>
+        </w:rPr>
+      </w:pPr>
+    </w:p>
+    <w:p>
+      <w:pPr>
+        <w:rPr>
+          <w:rFonts w:ascii="Times New Roman" w:hAnsi="Times New Roman" w:cs="Times New Roman"/>
+          <w:color w:val="000000" w:themeColor="text1"/>
+        </w:rPr>
+      </w:pPr>
+    </w:p>
+    <w:p>
+      <w:pPr>
+        <w:rPr>
+          <w:rFonts w:ascii="Times New Roman" w:hAnsi="Times New Roman" w:cs="Times New Roman"/>
+          <w:color w:val="000000" w:themeColor="text1"/>
+        </w:rPr>
+      </w:pPr>
+    </w:p>
+    <w:p>
+      <w:pPr>
+        <w:rPr>
+          <w:rFonts w:ascii="Times New Roman" w:hAnsi="Times New Roman" w:cs="Times New Roman"/>
+          <w:color w:val="000000" w:themeColor="text1"/>
+        </w:rPr>
+      </w:pPr>
+    </w:p>
+    <w:p>
+      <w:pPr>
+        <w:rPr>
+          <w:rFonts w:ascii="Times New Roman" w:hAnsi="Times New Roman" w:cs="Times New Roman"/>
+          <w:color w:val="000000" w:themeColor="text1"/>
+        </w:rPr>
+      </w:pPr>
+    </w:p>
+    <w:p>
+      <w:pPr>
+        <w:rPr>
+          <w:rFonts w:ascii="Times New Roman" w:hAnsi="Times New Roman" w:cs="Times New Roman"/>
+          <w:color w:val="000000" w:themeColor="text1"/>
+        </w:rPr>
+      </w:pPr>
+    </w:p>
+    <w:p>
+      <w:pPr>
+        <w:rPr>
+          <w:rFonts w:ascii="Times New Roman" w:hAnsi="Times New Roman" w:cs="Times New Roman"/>
+          <w:color w:val="000000" w:themeColor="text1"/>
+        </w:rPr>
+      </w:pPr>
+    </w:p>
+    <w:p>
+      <w:pPr>
+        <w:rPr>
+          <w:rFonts w:ascii="Times New Roman" w:hAnsi="Times New Roman" w:cs="Times New Roman"/>
+          <w:color w:val="000000" w:themeColor="text1"/>
+        </w:rPr>
+      </w:pPr>
+    </w:p>
+    <w:p>
+      <w:pPr>
+        <w:rPr>
+          <w:rFonts w:ascii="Times New Roman" w:hAnsi="Times New Roman" w:cs="Times New Roman"/>
+          <w:color w:val="000000" w:themeColor="text1"/>
+        </w:rPr>
+      </w:pPr>
+    </w:p>
+    <w:p>
+      <w:pPr>
+        <w:rPr>
+          <w:rFonts w:ascii="Times New Roman" w:hAnsi="Times New Roman" w:cs="Times New Roman"/>
+          <w:color w:val="000000" w:themeColor="text1"/>
+        </w:rPr>
+      </w:pPr>
+    </w:p>
+    <w:p>
+      <w:pPr>
+        <w:rPr>
+          <w:rFonts w:ascii="Times New Roman" w:hAnsi="Times New Roman" w:cs="Times New Roman"/>
+          <w:color w:val="000000" w:themeColor="text1"/>
+        </w:rPr>
+      </w:pPr>
+    </w:p>
+    <w:p>
+      <w:pPr>
+        <w:rPr>
+          <w:rFonts w:ascii="Times New Roman" w:hAnsi="Times New Roman" w:cs="Times New Roman"/>
+          <w:color w:val="000000" w:themeColor="text1"/>
+        </w:rPr>
+      </w:pPr>
+    </w:p>
+    <w:p>
+      <w:pPr>
+        <w:rPr>
+          <w:rFonts w:ascii="Times New Roman" w:hAnsi="Times New Roman" w:cs="Times New Roman"/>
+          <w:color w:val="000000" w:themeColor="text1"/>
+        </w:rPr>
+      </w:pPr>
+    </w:p>
+    <w:p>
+      <w:pPr>
+        <w:rPr>
+          <w:rFonts w:ascii="Times New Roman" w:hAnsi="Times New Roman" w:cs="Times New Roman"/>
+          <w:color w:val="000000" w:themeColor="text1"/>
+        </w:rPr>
+      </w:pPr>
+    </w:p>
+    <w:p>
+      <w:pPr>
+        <w:rPr>
+          <w:rFonts w:ascii="Times New Roman" w:hAnsi="Times New Roman" w:cs="Times New Roman"/>
+          <w:color w:val="000000" w:themeColor="text1"/>
+        </w:rPr>
+      </w:pPr>
+    </w:p>
+    <w:p>
+      <w:pPr>
+        <w:rPr>
+          <w:rFonts w:ascii="Times New Roman" w:hAnsi="Times New Roman" w:cs="Times New Roman"/>
+          <w:color w:val="000000" w:themeColor="text1"/>
+        </w:rPr>
+      </w:pPr>
+    </w:p>
+    <w:p>
+      <w:pPr>
+        <w:rPr>
+          <w:rFonts w:ascii="Times New Roman" w:hAnsi="Times New Roman" w:cs="Times New Roman"/>
+          <w:color w:val="000000" w:themeColor="text1"/>
+        </w:rPr>
+      </w:pPr>
+    </w:p>
+    <w:p>
+      <w:pPr>
+        <w:rPr>
+          <w:rFonts w:ascii="Times New Roman" w:hAnsi="Times New Roman" w:cs="Times New Roman"/>
+          <w:color w:val="000000" w:themeColor="text1"/>
+        </w:rPr>
+      </w:pPr>
+    </w:p>
+    <w:p>
+      <w:pPr>
+        <w:rPr>
+          <w:rFonts w:ascii="Times New Roman" w:hAnsi="Times New Roman" w:cs="Times New Roman"/>
+          <w:color w:val="000000" w:themeColor="text1"/>
+        </w:rPr>
+      </w:pPr>
+    </w:p>
+    <w:p>
+      <w:pPr>
+        <w:rPr>
+          <w:rFonts w:ascii="Times New Roman" w:hAnsi="Times New Roman" w:cs="Times New Roman"/>
+          <w:color w:val="000000" w:themeColor="text1"/>
+        </w:rPr>
+      </w:pPr>
+    </w:p>
+    <w:p>
+      <w:pPr>
+        <w:rPr>
+          <w:rFonts w:ascii="Times New Roman" w:hAnsi="Times New Roman" w:cs="Times New Roman"/>
+          <w:color w:val="000000" w:themeColor="text1"/>
+        </w:rPr>
+      </w:pPr>
+    </w:p>
+    <w:p>
+      <w:pPr>
+        <w:rPr>
+          <w:rFonts w:ascii="Times New Roman" w:hAnsi="Times New Roman" w:cs="Times New Roman"/>
+          <w:color w:val="000000" w:themeColor="text1"/>
+        </w:rPr>
+      </w:pPr>
+    </w:p>
+    <w:p>
+      <w:pPr>
+        <w:rPr>
+          <w:rFonts w:ascii="Times New Roman" w:hAnsi="Times New Roman" w:cs="Times New Roman"/>
+          <w:color w:val="000000" w:themeColor="text1"/>
+        </w:rPr>
+      </w:pPr>
+    </w:p>
+    <w:p>
+      <w:pPr>
+        <w:rPr>
+          <w:rFonts w:ascii="Times New Roman" w:hAnsi="Times New Roman" w:cs="Times New Roman"/>
+          <w:color w:val="000000" w:themeColor="text1"/>
+        </w:rPr>
+      </w:pPr>
+    </w:p>
+    <w:p>
+      <w:pPr>
+        <w:rPr>
+          <w:rFonts w:ascii="Times New Roman" w:hAnsi="Times New Roman" w:cs="Times New Roman"/>
+          <w:color w:val="000000" w:themeColor="text1"/>
+        </w:rPr>
+      </w:pPr>
+    </w:p>
+    <w:p>
+      <w:pPr>
+        <w:rPr>
+          <w:rFonts w:ascii="Times New Roman" w:hAnsi="Times New Roman" w:cs="Times New Roman"/>
+          <w:color w:val="000000" w:themeColor="text1"/>
+        </w:rPr>
+      </w:pPr>
     </w:p>
     <w:p>
       <w:pPr>
@@ -13043,6 +13806,7 @@
           <w:color w:val="000000" w:themeColor="text1"/>
           <w:lang w:val="en-US"/>
         </w:rPr>
+        <w:lastRenderedPageBreak/>
         <w:t>Från</w:t>
       </w:r>
       <w:proofErr w:type="spellEnd"/>
@@ -13275,7 +14039,6 @@
         <w:rPr>
           <w:b/>
         </w:rPr>
-        <w:lastRenderedPageBreak/>
         <w:t xml:space="preserve">Utifrån Analys och </w:t>
       </w:r>
       <w:r>
@@ -13565,7 +14328,11 @@
         <w:t>.</w:t>
       </w:r>
       <w:r>
-        <w:t xml:space="preserve"> Bloggarna är skrivna utav världskända gränssnittsutvecklare och därmed anses informationen taget</w:t>
+        <w:t xml:space="preserve"> Bloggarna är skrivna utav världskända </w:t>
+      </w:r>
+      <w:r>
+        <w:lastRenderedPageBreak/>
+        <w:t>gränssnittsutvecklare och därmed anses informationen taget</w:t>
       </w:r>
       <w:r>
         <w:t xml:space="preserve"> ur dessa som seriösa</w:t>
@@ -13697,213 +14464,10 @@
     <w:p/>
     <w:p/>
     <w:p/>
-    <w:p/>
-    <w:p/>
-    <w:p/>
-    <w:p>
-      <w:r>
-        <w:t xml:space="preserve">Mobila och </w:t>
-      </w:r>
-      <w:proofErr w:type="spellStart"/>
-      <w:r>
-        <w:t>dekstop</w:t>
-      </w:r>
-      <w:proofErr w:type="spellEnd"/>
-      <w:r>
-        <w:t xml:space="preserve"> sajter</w:t>
-      </w:r>
-    </w:p>
-    <w:p/>
-    <w:p/>
-    <w:p>
-      <w:r>
-        <w:t>Litteraturstudie i Bakgrund</w:t>
-      </w:r>
-    </w:p>
-    <w:p/>
-    <w:p>
-      <w:pPr>
-        <w:pStyle w:val="ListParagraph"/>
-        <w:numPr>
-          <w:ilvl w:val="0"/>
-          <w:numId w:val="5"/>
-        </w:numPr>
-      </w:pPr>
-      <w:r>
-        <w:t>Metod</w:t>
-      </w:r>
-    </w:p>
-    <w:p>
-      <w:pPr>
-        <w:pStyle w:val="ListParagraph"/>
-        <w:numPr>
-          <w:ilvl w:val="1"/>
-          <w:numId w:val="5"/>
-        </w:numPr>
-      </w:pPr>
-      <w:r>
-        <w:t>Teori</w:t>
-      </w:r>
-    </w:p>
-    <w:p>
-      <w:pPr>
-        <w:pStyle w:val="ListParagraph"/>
-        <w:numPr>
-          <w:ilvl w:val="1"/>
-          <w:numId w:val="5"/>
-        </w:numPr>
-      </w:pPr>
-      <w:r>
-        <w:t>Prototyp</w:t>
-      </w:r>
-    </w:p>
-    <w:p>
-      <w:pPr>
-        <w:pStyle w:val="ListParagraph"/>
-        <w:numPr>
-          <w:ilvl w:val="1"/>
-          <w:numId w:val="5"/>
-        </w:numPr>
-      </w:pPr>
-      <w:r>
-        <w:t>Mobile-</w:t>
-      </w:r>
-      <w:proofErr w:type="spellStart"/>
-      <w:r>
-        <w:t>first</w:t>
-      </w:r>
-      <w:proofErr w:type="spellEnd"/>
-    </w:p>
-    <w:p>
-      <w:pPr>
-        <w:pStyle w:val="ListParagraph"/>
-        <w:numPr>
-          <w:ilvl w:val="1"/>
-          <w:numId w:val="5"/>
-        </w:numPr>
-      </w:pPr>
-      <w:r>
-        <w:t>Desktop-</w:t>
-      </w:r>
-      <w:proofErr w:type="spellStart"/>
-      <w:r>
-        <w:t>first</w:t>
-      </w:r>
-      <w:proofErr w:type="spellEnd"/>
-    </w:p>
-    <w:p>
-      <w:pPr>
-        <w:pStyle w:val="ListParagraph"/>
-        <w:numPr>
-          <w:ilvl w:val="1"/>
-          <w:numId w:val="5"/>
-        </w:numPr>
-      </w:pPr>
-      <w:r>
-        <w:t>Implementering</w:t>
-      </w:r>
-    </w:p>
-    <w:p>
-      <w:pPr>
-        <w:pStyle w:val="ListParagraph"/>
-        <w:numPr>
-          <w:ilvl w:val="2"/>
-          <w:numId w:val="5"/>
-        </w:numPr>
-      </w:pPr>
-      <w:r>
-        <w:t>Komplexitet</w:t>
-      </w:r>
-    </w:p>
-    <w:p>
-      <w:pPr>
-        <w:pStyle w:val="ListParagraph"/>
-        <w:numPr>
-          <w:ilvl w:val="2"/>
-          <w:numId w:val="5"/>
-        </w:numPr>
-      </w:pPr>
-      <w:r>
-        <w:t>Tid</w:t>
-      </w:r>
-    </w:p>
-    <w:p>
-      <w:pPr>
-        <w:pStyle w:val="ListParagraph"/>
-        <w:numPr>
-          <w:ilvl w:val="2"/>
-          <w:numId w:val="5"/>
-        </w:numPr>
-      </w:pPr>
-      <w:r>
-        <w:t>Kod</w:t>
-      </w:r>
-    </w:p>
-    <w:p>
-      <w:pPr>
-        <w:pStyle w:val="ListParagraph"/>
-        <w:numPr>
-          <w:ilvl w:val="2"/>
-          <w:numId w:val="5"/>
-        </w:numPr>
-      </w:pPr>
-      <w:proofErr w:type="spellStart"/>
-      <w:r>
-        <w:t>Refaktorering</w:t>
-      </w:r>
-      <w:proofErr w:type="spellEnd"/>
-    </w:p>
-    <w:p/>
-    <w:p>
-      <w:pPr>
-        <w:ind w:left="1304"/>
-      </w:pPr>
-      <w:r>
-        <w:t>Användbarhet</w:t>
-      </w:r>
-    </w:p>
-    <w:p>
-      <w:pPr>
-        <w:ind w:left="1304"/>
-      </w:pPr>
-    </w:p>
     <w:p>
       <w:pPr>
         <w:ind w:left="1440"/>
       </w:pPr>
-    </w:p>
-    <w:p/>
-    <w:p/>
-    <w:p/>
-    <w:p>
-      <w:pPr>
-        <w:ind w:left="1440"/>
-        <w:rPr>
-          <w:lang w:val="en-US"/>
-        </w:rPr>
-      </w:pPr>
-      <w:proofErr w:type="spellStart"/>
-      <w:r>
-        <w:rPr>
-          <w:lang w:val="en-US"/>
-        </w:rPr>
-        <w:t>display:inline-block</w:t>
-      </w:r>
-      <w:proofErr w:type="spellEnd"/>
-      <w:r>
-        <w:rPr>
-          <w:lang w:val="en-US"/>
-        </w:rPr>
-        <w:t xml:space="preserve">; </w:t>
-      </w:r>
-      <w:proofErr w:type="spellStart"/>
-      <w:r>
-        <w:rPr>
-          <w:lang w:val="en-US"/>
-        </w:rPr>
-        <w:t>display:inline-block</w:t>
-      </w:r>
-      <w:proofErr w:type="spellEnd"/>
     </w:p>
     <w:sectPr>
       <w:pgSz w:w="11906" w:h="16838"/>
@@ -14144,6 +14708,119 @@
     </w:lvl>
   </w:abstractNum>
   <w:abstractNum w:abstractNumId="2">
+    <w:nsid w:val="4B9B36E5"/>
+    <w:multiLevelType w:val="hybridMultilevel"/>
+    <w:tmpl w:val="E73A1D14"/>
+    <w:lvl w:ilvl="0" w:tplc="041D0001">
+      <w:start w:val="1"/>
+      <w:numFmt w:val="bullet"/>
+      <w:lvlText w:val=""/>
+      <w:lvlJc w:val="left"/>
+      <w:pPr>
+        <w:ind w:left="720" w:hanging="360"/>
+      </w:pPr>
+      <w:rPr>
+        <w:rFonts w:ascii="Symbol" w:hAnsi="Symbol" w:hint="default"/>
+      </w:rPr>
+    </w:lvl>
+    <w:lvl w:ilvl="1" w:tplc="041D0003">
+      <w:start w:val="1"/>
+      <w:numFmt w:val="bullet"/>
+      <w:lvlText w:val="o"/>
+      <w:lvlJc w:val="left"/>
+      <w:pPr>
+        <w:ind w:left="1440" w:hanging="360"/>
+      </w:pPr>
+      <w:rPr>
+        <w:rFonts w:ascii="Courier New" w:hAnsi="Courier New" w:cs="Courier New" w:hint="default"/>
+      </w:rPr>
+    </w:lvl>
+    <w:lvl w:ilvl="2" w:tplc="041D0005">
+      <w:start w:val="1"/>
+      <w:numFmt w:val="bullet"/>
+      <w:lvlText w:val=""/>
+      <w:lvlJc w:val="left"/>
+      <w:pPr>
+        <w:ind w:left="2160" w:hanging="360"/>
+      </w:pPr>
+      <w:rPr>
+        <w:rFonts w:ascii="Wingdings" w:hAnsi="Wingdings" w:hint="default"/>
+      </w:rPr>
+    </w:lvl>
+    <w:lvl w:ilvl="3" w:tplc="041D0001">
+      <w:start w:val="1"/>
+      <w:numFmt w:val="bullet"/>
+      <w:lvlText w:val=""/>
+      <w:lvlJc w:val="left"/>
+      <w:pPr>
+        <w:ind w:left="2880" w:hanging="360"/>
+      </w:pPr>
+      <w:rPr>
+        <w:rFonts w:ascii="Symbol" w:hAnsi="Symbol" w:hint="default"/>
+      </w:rPr>
+    </w:lvl>
+    <w:lvl w:ilvl="4" w:tplc="041D0003" w:tentative="1">
+      <w:start w:val="1"/>
+      <w:numFmt w:val="bullet"/>
+      <w:lvlText w:val="o"/>
+      <w:lvlJc w:val="left"/>
+      <w:pPr>
+        <w:ind w:left="3600" w:hanging="360"/>
+      </w:pPr>
+      <w:rPr>
+        <w:rFonts w:ascii="Courier New" w:hAnsi="Courier New" w:cs="Courier New" w:hint="default"/>
+      </w:rPr>
+    </w:lvl>
+    <w:lvl w:ilvl="5" w:tplc="041D0005" w:tentative="1">
+      <w:start w:val="1"/>
+      <w:numFmt w:val="bullet"/>
+      <w:lvlText w:val=""/>
+      <w:lvlJc w:val="left"/>
+      <w:pPr>
+        <w:ind w:left="4320" w:hanging="360"/>
+      </w:pPr>
+      <w:rPr>
+        <w:rFonts w:ascii="Wingdings" w:hAnsi="Wingdings" w:hint="default"/>
+      </w:rPr>
+    </w:lvl>
+    <w:lvl w:ilvl="6" w:tplc="041D0001" w:tentative="1">
+      <w:start w:val="1"/>
+      <w:numFmt w:val="bullet"/>
+      <w:lvlText w:val=""/>
+      <w:lvlJc w:val="left"/>
+      <w:pPr>
+        <w:ind w:left="5040" w:hanging="360"/>
+      </w:pPr>
+      <w:rPr>
+        <w:rFonts w:ascii="Symbol" w:hAnsi="Symbol" w:hint="default"/>
+      </w:rPr>
+    </w:lvl>
+    <w:lvl w:ilvl="7" w:tplc="041D0003" w:tentative="1">
+      <w:start w:val="1"/>
+      <w:numFmt w:val="bullet"/>
+      <w:lvlText w:val="o"/>
+      <w:lvlJc w:val="left"/>
+      <w:pPr>
+        <w:ind w:left="5760" w:hanging="360"/>
+      </w:pPr>
+      <w:rPr>
+        <w:rFonts w:ascii="Courier New" w:hAnsi="Courier New" w:cs="Courier New" w:hint="default"/>
+      </w:rPr>
+    </w:lvl>
+    <w:lvl w:ilvl="8" w:tplc="041D0005" w:tentative="1">
+      <w:start w:val="1"/>
+      <w:numFmt w:val="bullet"/>
+      <w:lvlText w:val=""/>
+      <w:lvlJc w:val="left"/>
+      <w:pPr>
+        <w:ind w:left="6480" w:hanging="360"/>
+      </w:pPr>
+      <w:rPr>
+        <w:rFonts w:ascii="Wingdings" w:hAnsi="Wingdings" w:hint="default"/>
+      </w:rPr>
+    </w:lvl>
+  </w:abstractNum>
+  <w:abstractNum w:abstractNumId="3">
     <w:nsid w:val="62F34286"/>
     <w:multiLevelType w:val="multilevel"/>
     <w:tmpl w:val="D5AE02E4"/>
@@ -14264,7 +14941,7 @@
       </w:rPr>
     </w:lvl>
   </w:abstractNum>
-  <w:abstractNum w:abstractNumId="3">
+  <w:abstractNum w:abstractNumId="4">
     <w:nsid w:val="73264E82"/>
     <w:multiLevelType w:val="multilevel"/>
     <w:tmpl w:val="162E5E68"/>
@@ -14377,7 +15054,7 @@
       </w:rPr>
     </w:lvl>
   </w:abstractNum>
-  <w:abstractNum w:abstractNumId="4">
+  <w:abstractNum w:abstractNumId="5">
     <w:nsid w:val="79312995"/>
     <w:multiLevelType w:val="hybridMultilevel"/>
     <w:tmpl w:val="D9AE78DE"/>
@@ -14490,7 +15167,7 @@
       </w:rPr>
     </w:lvl>
   </w:abstractNum>
-  <w:abstractNum w:abstractNumId="5">
+  <w:abstractNum w:abstractNumId="6">
     <w:nsid w:val="7AF42322"/>
     <w:multiLevelType w:val="hybridMultilevel"/>
     <w:tmpl w:val="F45AD288"/>
@@ -14577,22 +15254,25 @@
     </w:lvl>
   </w:abstractNum>
   <w:num w:numId="1">
-    <w:abstractNumId w:val="5"/>
+    <w:abstractNumId w:val="6"/>
   </w:num>
   <w:num w:numId="2">
     <w:abstractNumId w:val="1"/>
   </w:num>
   <w:num w:numId="3">
-    <w:abstractNumId w:val="4"/>
+    <w:abstractNumId w:val="5"/>
   </w:num>
   <w:num w:numId="4">
-    <w:abstractNumId w:val="2"/>
+    <w:abstractNumId w:val="3"/>
   </w:num>
   <w:num w:numId="5">
     <w:abstractNumId w:val="0"/>
   </w:num>
   <w:num w:numId="6">
-    <w:abstractNumId w:val="3"/>
+    <w:abstractNumId w:val="4"/>
+  </w:num>
+  <w:num w:numId="7">
+    <w:abstractNumId w:val="2"/>
   </w:num>
 </w:numbering>
 </file>
@@ -15377,7 +16057,7 @@
 </file>
 
 <file path=customXml/itemProps1.xml><?xml version="1.0" encoding="utf-8"?>
-<ds:datastoreItem xmlns:ds="http://schemas.openxmlformats.org/officeDocument/2006/customXml" ds:itemID="{054463D4-A689-4B9A-A121-F6CFE2197823}">
+<ds:datastoreItem xmlns:ds="http://schemas.openxmlformats.org/officeDocument/2006/customXml" ds:itemID="{7F12E546-9BE6-48AC-89ED-28301B40C213}">
   <ds:schemaRefs>
     <ds:schemaRef ds:uri="http://schemas.openxmlformats.org/officeDocument/2006/bibliography"/>
   </ds:schemaRefs>

</xml_diff>